<commit_message>
Agent query: Can you verify if the protocol generation button is visible and working? Also, try exporting a generated protocol in both PDF and DOCX formats.
</commit_message>
<xml_diff>
--- a/protocol.docx
+++ b/protocol.docx
@@ -20,54 +20,42 @@
     </w:p>
     <w:p>
       <w:pPr>
-        <w:pStyle w:val="Heading1"/>
+        <w:pStyle w:val="Heading2"/>
       </w:pPr>
       <w:r>
-        <w:t># Disease Background</w:t>
-      </w:r>
-    </w:p>
-    <w:p>
-      <w:r>
-        <w:t>Metastatic hormone-sensitive prostate cancer (mHSPC) is a stage of prostate cancer where the disease has spread beyond the prostate gland but still responds to treatments that lower testosterone levels. Prostate cancer remains one of the most commonly diagnosed cancers in men globally, and its progression to metastatic disease significantly affects patient survival and quality of life. Patients with mHSPC often face a poor prognosis, with the potential for rapid disease progression and increased mortality. Despite the availability of several therapies, managing mHSPC remains a substantial clinical challenge, highlighting the need for novel therapeutic strategies to improve outcomes.</w:t>
+        <w:t>Disease Background</w:t>
+        <w:br/>
+        <w:t>Metastatic hormone-sensitive prostate cancer (mHSPC) is a stage of prostate cancer where the tumor cells have spread beyond the prostate gland and remain sensitive to hormone therapy, which typically reduces androgen levels to inhibit cancer growth. Despite initial responsiveness to androgen deprivation therapy (ADT), most patients with mHSPC eventually progress to a state resistant to hormone therapy, leading to significant morbidity and mortality. It is estimated that prostate cancer is one of the most commonly diagnosed cancers in men, contributing substantially to cancer-related deaths worldwide.</w:t>
       </w:r>
     </w:p>
     <w:p>
       <w:pPr>
-        <w:pStyle w:val="Heading1"/>
+        <w:pStyle w:val="Heading2"/>
       </w:pPr>
       <w:r>
-        <w:t># Current Treatment Landscape</w:t>
-      </w:r>
-    </w:p>
-    <w:p>
-      <w:r>
-        <w:t>The standard of care for mHSPC involves androgen deprivation therapy (ADT), which lowers androgen levels or blocks androgen receptor activity to control tumor growth. ADT can be achieved through surgical castration or more commonly through medical castration using gonadotropin-releasing hormone (GnRH) analogs. While initial responses to ADT can be effective, resistance to therapy often develops, and patients typically progress to castration-resistant prostate cancer (CRPC). Recent advances have included the addition of agents like docetaxel and novel androgen receptor (AR) signaling inhibitors to ADT regimens. However, the optimal combination of treatments and understanding which patients might benefit most from additional therapies remain areas of active investigation.</w:t>
+        <w:t>Current Treatment Landscape</w:t>
+        <w:br/>
+        <w:t>The standard of care for patients with mHSPC typically involves ADT, which can be achieved via surgical castration or medical castration using gonadotropin-releasing hormone (GnRH) analogs, either agonists or antagonists. While ADT is initially effective in controlling disease progression, its impact diminishes over time as resistance develops. There is increasing interest in combining ADT with other therapeutic agents to improve long-term outcomes such as radiographic progression-free survival (rPFS) and overall survival (OS).</w:t>
       </w:r>
     </w:p>
     <w:p>
       <w:pPr>
-        <w:pStyle w:val="Heading1"/>
+        <w:pStyle w:val="Heading2"/>
       </w:pPr>
       <w:r>
-        <w:t># Product Background</w:t>
-      </w:r>
-    </w:p>
-    <w:p>
-      <w:r>
-        <w:t>Apalutamide (JNJ-56021927), an orally administered non-steroidal anti-androgen, acts as a potent antagonist of the androgen receptor. It selectively binds to the AR, inhibiting its interaction with DNA, and thereby halting the proliferation of prostate cancer cells. Apalutamide has been shown to delay disease progression and improve survival outcomes in patients with non-metastatic CRPC and is actively being tested for its efficacy in other stages of prostate cancer, including mHSPC. Its favorable pharmacokinetic and safety profiles make it an attractive candidate for combination with ADT to potentially amplify therapeutic benefits for patients with mHSPC.</w:t>
+        <w:t>Product Background</w:t>
+        <w:br/>
+        <w:t>Apalutamide (JNJ-56021927, ARN-509) is an orally administered, small-molecule non-steroidal antagonist of the androgen receptor. It functions as a potent and selective anti-androgen, blocking the action of androgens that drive prostate cancer cell growth. Apalutamide is being developed as an adjunct to standard ADT for the treatment of prostate cancer, aiming to enhance therapeutic efficacy and delay disease progression while maintaining an acceptable safety profile.</w:t>
       </w:r>
     </w:p>
     <w:p>
       <w:pPr>
-        <w:pStyle w:val="Heading1"/>
+        <w:pStyle w:val="Heading2"/>
       </w:pPr>
       <w:r>
-        <w:t># Study Rationale</w:t>
-      </w:r>
-    </w:p>
-    <w:p>
-      <w:r>
-        <w:t>The hypothesis underpinning this study is that the addition of apalutamide to ADT may provide superior efficacy in improving radiographic progression-free survival (rPFS) and overall survival (OS) for subjects with mHSPC compared with ADT alone. Previous studies suggest that apalutamide’s mechanism of action can enhance the effects of traditional ADT by extensively inhibiting androgen receptor signaling pathways. This Phase 3 study aims to rigorously test this combination therapy's benefits and safety to establish a potential new standard for treating mHSPC. The study will also explore secondary measures such as delays in pain progression and reduce skeletal-related events, with the intent to improve not just survival, but also the quality of life for patients navigating this challenging stage of prostate cancer.</w:t>
+        <w:t>Study Rationale</w:t>
+        <w:br/>
+        <w:t>The hypothesis underpinning this study is that the addition of apalutamide to ADT could offer superior efficacy compared to ADT alone, as measured by improvements in rPFS and OS in patients with mHSPC. By enhancing the blockade of androgen receptor signaling, apalutamide in combination with standard ADT may delay disease progression and improve survival outcomes. The current study seeks to rigorously evaluate these potential benefits and provide a comprehensive understanding of the safety and pharmacokinetics of apalutamide administration in this patient population. The results are anticipated to inform clinical practice and potentially establish a new standard of care for individuals with mHSPC.</w:t>
       </w:r>
     </w:p>
     <w:p>
@@ -88,266 +76,74 @@
     </w:p>
     <w:p>
       <w:pPr>
-        <w:pStyle w:val="Heading1"/>
+        <w:pStyle w:val="Heading2"/>
       </w:pPr>
       <w:r>
-        <w:t># Primary Objective</w:t>
-      </w:r>
-    </w:p>
-    <w:p>
-      <w:pPr>
-        <w:pStyle w:val="ListNumber"/>
-      </w:pPr>
-      <w:r>
+        <w:t>Primary Objective(s)</w:t>
+        <w:br/>
         <w:t>1. To determine if the addition of apalutamide to androgen deprivation therapy (ADT) provides superior efficacy in improving radiographic progression-free survival (rPFS) or overall survival (OS) for subjects with metastatic hormone-sensitive prostate cancer (mHSPC).</w:t>
       </w:r>
     </w:p>
     <w:p>
       <w:pPr>
-        <w:pStyle w:val="Heading1"/>
+        <w:pStyle w:val="Heading2"/>
       </w:pPr>
       <w:r>
-        <w:t># # Primary Endpoints</w:t>
-      </w:r>
-    </w:p>
-    <w:p>
-      <w:pPr>
-        <w:pStyle w:val="ListNumber"/>
-      </w:pPr>
-      <w:r>
-        <w:t>1. Radiographic progression-free survival (rPFS), assessed as the time from randomization to the first documentation of radiographic progressive disease or death due to any cause.</w:t>
-      </w:r>
-    </w:p>
-    <w:p>
-      <w:pPr>
-        <w:pStyle w:val="ListNumber"/>
-      </w:pPr>
-      <w:r>
+        <w:t>Primary Endpoint(s)</w:t>
+        <w:br/>
+        <w:t>1. Radiographic progression-free survival (rPFS), measured as the time from randomization to the date of first documentation of radiographic progressive disease or death due to any cause, whichever occurs first.</w:t>
+        <w:br/>
         <w:t>2. Overall survival (OS), defined as the time from randomization to the date of death from any cause.</w:t>
       </w:r>
     </w:p>
     <w:p>
       <w:pPr>
-        <w:pStyle w:val="Heading1"/>
+        <w:pStyle w:val="Heading2"/>
       </w:pPr>
       <w:r>
-        <w:t># Secondary Objectives</w:t>
+        <w:t>Secondary Objectives</w:t>
+        <w:br/>
+        <w:t>1. To evaluate clinically relevant improvements with the addition of apalutamide to ADT, including delays in pain progression and opioid use, skeletal-related events (SREs), and the need for cytotoxic chemotherapy.</w:t>
+        <w:br/>
+        <w:t>2. To characterize the safety profile of adding apalutamide to ADT for subjects with mHSPC.</w:t>
+        <w:br/>
+        <w:t>3. To characterize the population pharmacokinetics (PK) and pharmacodynamics (PD) of apalutamide.</w:t>
+        <w:br/>
+        <w:t>4. To evaluate the concentration of leuprolide and assess its PD effect on testosterone concentrations when used alone or in combination with apalutamide.</w:t>
+        <w:br/>
+        <w:t>5. To evaluate treatment effectiveness with the addition of apalutamide to ADT in subpopulations of subjects with low-volume or high-volume mHSPC.</w:t>
       </w:r>
     </w:p>
     <w:p>
       <w:pPr>
-        <w:pStyle w:val="ListNumber"/>
+        <w:pStyle w:val="Heading2"/>
       </w:pPr>
       <w:r>
-        <w:t>1. To evaluate clinically relevant improvements with the addition of apalutamide to ADT, including delays in pain progression, opioid use for prostate cancer, skeletal-related events (SREs), and the need for cytotoxic chemotherapy.</w:t>
+        <w:t>Secondary Endpoint(s)</w:t>
+        <w:br/>
+        <w:t>1. Time to pain progression, time to initiation of chronic opioid use, and time to the first occurrence of a skeletal-related event (SRE), measured from the date of randomization.</w:t>
+        <w:br/>
+        <w:t>2. Incidence, severity, and nature of adverse events associated with treatment.</w:t>
+        <w:br/>
+        <w:t>3. Pharmacokinetic parameters of apalutamide and its active metabolite, JNJ-56142060, determined through plasma concentration-time data.</w:t>
+        <w:br/>
+        <w:t>4. Concentration of leuprolide and percentage of subjects achieving testosterone levels &lt;50 ng/dL, determined through plasma analyses.</w:t>
       </w:r>
     </w:p>
     <w:p>
       <w:pPr>
-        <w:pStyle w:val="ListNumber"/>
+        <w:pStyle w:val="Heading2"/>
       </w:pPr>
       <w:r>
-        <w:t>2. To characterize the safety profile of adding apalutamide to ADT for subjects with mHSPC.</w:t>
-      </w:r>
-    </w:p>
-    <w:p>
-      <w:pPr>
-        <w:pStyle w:val="ListNumber"/>
-      </w:pPr>
-      <w:r>
-        <w:t>3. To characterize the population pharmacokinetics (PK) and pharmacodynamics (PD) of apalutamide.</w:t>
-      </w:r>
-    </w:p>
-    <w:p>
-      <w:pPr>
-        <w:pStyle w:val="ListNumber"/>
-      </w:pPr>
-      <w:r>
-        <w:t>4. To evaluate the concentration and pharmacodynamic effect of leuprolide on testosterone concentrations when used alone or in combination with apalutamide.</w:t>
-      </w:r>
-    </w:p>
-    <w:p>
-      <w:pPr>
-        <w:pStyle w:val="ListNumber"/>
-      </w:pPr>
-      <w:r>
-        <w:t>5. To evaluate the treatment effectiveness of apalutamide in combination with ADT for subpopulations of subjects with low-volume or high-volume mHSPC.</w:t>
-      </w:r>
-    </w:p>
-    <w:p>
-      <w:pPr>
-        <w:pStyle w:val="Heading1"/>
-      </w:pPr>
-      <w:r>
-        <w:t># # Secondary Endpoints</w:t>
-      </w:r>
-    </w:p>
-    <w:p>
-      <w:pPr>
-        <w:pStyle w:val="ListNumber"/>
-      </w:pPr>
-      <w:r>
-        <w:t>1. Time to pain progression.</w:t>
-      </w:r>
-    </w:p>
-    <w:p>
-      <w:pPr>
-        <w:pStyle w:val="ListNumber"/>
-      </w:pPr>
-      <w:r>
-        <w:t>2. Time to chronic opioid use.</w:t>
-      </w:r>
-    </w:p>
-    <w:p>
-      <w:pPr>
-        <w:pStyle w:val="ListNumber"/>
-      </w:pPr>
-      <w:r>
-        <w:t>3. Time to occurrence of skeletal-related events (SREs).</w:t>
-      </w:r>
-    </w:p>
-    <w:p>
-      <w:pPr>
-        <w:pStyle w:val="ListNumber"/>
-      </w:pPr>
-      <w:r>
-        <w:t>4. Time to initiation of cytotoxic chemotherapy.</w:t>
-      </w:r>
-    </w:p>
-    <w:p>
-      <w:pPr>
-        <w:pStyle w:val="ListNumber"/>
-      </w:pPr>
-      <w:r>
-        <w:t>5. Incidence and severity of adverse events (AEs).</w:t>
-      </w:r>
-    </w:p>
-    <w:p>
-      <w:pPr>
-        <w:pStyle w:val="ListNumber"/>
-      </w:pPr>
-      <w:r>
-        <w:t>6. Plasma pharmacokinetic profile of apalutamide and its active metabolite JNJ-56142060.</w:t>
-      </w:r>
-    </w:p>
-    <w:p>
-      <w:pPr>
-        <w:pStyle w:val="ListNumber"/>
-      </w:pPr>
-      <w:r>
-        <w:t>7. Testosterone concentration levels and leuprolide concentrations in subjects.</w:t>
-      </w:r>
-    </w:p>
-    <w:p>
-      <w:pPr>
-        <w:pStyle w:val="Heading1"/>
-      </w:pPr>
-      <w:r>
-        <w:t># Other Objectives</w:t>
-      </w:r>
-    </w:p>
-    <w:p>
-      <w:pPr>
-        <w:pStyle w:val="ListNumber"/>
-      </w:pPr>
-      <w:r>
+        <w:t>Other Objectives</w:t>
+        <w:br/>
         <w:t>1. To evaluate exploratory biomarkers predictive of response and resistance to treatment.</w:t>
-      </w:r>
-    </w:p>
-    <w:p>
-      <w:pPr>
-        <w:pStyle w:val="ListNumber"/>
-      </w:pPr>
-      <w:r>
-        <w:t>2. To assess patient-relevant outcomes, including symptoms (such as pain, fatigue, and urination), physical, emotional, and social function, and health-related quality of life.</w:t>
-      </w:r>
-    </w:p>
-    <w:p>
-      <w:pPr>
-        <w:pStyle w:val="ListNumber"/>
-      </w:pPr>
-      <w:r>
+        <w:br/>
+        <w:t>2. To evaluate patient-relevant outcomes, including symptoms (pain, fatigue, urination), function (physical, emotional, social), and health-related quality of life.</w:t>
+        <w:br/>
         <w:t>3. To evaluate improvements in other clinically relevant endpoints of apalutamide plus ADT compared with ADT alone.</w:t>
-      </w:r>
-    </w:p>
-    <w:p>
-      <w:pPr>
-        <w:pStyle w:val="ListNumber"/>
-      </w:pPr>
-      <w:r>
-        <w:t>4. To collect medical resource utilization (MRU) data for future economic modeling.</w:t>
-      </w:r>
-    </w:p>
-    <w:p>
-      <w:pPr>
-        <w:pStyle w:val="Heading1"/>
-      </w:pPr>
-      <w:r>
-        <w:t># # Other Endpoints</w:t>
-      </w:r>
-    </w:p>
-    <w:p>
-      <w:pPr>
-        <w:pStyle w:val="ListNumber"/>
-      </w:pPr>
-      <w:r>
-        <w:t>1. Biomarkers indicative of treatment response or resistance.</w:t>
-      </w:r>
-    </w:p>
-    <w:p>
-      <w:pPr>
-        <w:pStyle w:val="ListNumber"/>
-      </w:pPr>
-      <w:r>
-        <w:t>2. Change from baseline in each of the subscales of the Functional Assessment of Cancer Therapy-Prostate (FACT-P), EuroQol EQ-5D-5L Visual Analog Scale (VAS), Brief Pain Inventory - Short Form (BPI-SF) interference subscale, and Brief Fatigue Inventory (BFI).</w:t>
-      </w:r>
-    </w:p>
-    <w:p>
-      <w:pPr>
-        <w:pStyle w:val="ListNumber"/>
-      </w:pPr>
-      <w:r>
-        <w:t>3. Time to symptomatic local progression.</w:t>
-      </w:r>
-    </w:p>
-    <w:p>
-      <w:pPr>
-        <w:pStyle w:val="ListNumber"/>
-      </w:pPr>
-      <w:r>
-        <w:t>4. Time to prostate cancer-specific antigen (PSA) progression based on Prostate Cancer Working Group 2 (PCWG2) criteria.</w:t>
-      </w:r>
-    </w:p>
-    <w:p>
-      <w:pPr>
-        <w:pStyle w:val="ListNumber"/>
-      </w:pPr>
-      <w:r>
-        <w:t>5. Time to Eastern Cooperative Oncology Group (ECOG) performance status deterioration.</w:t>
-      </w:r>
-    </w:p>
-    <w:p>
-      <w:pPr>
-        <w:pStyle w:val="ListNumber"/>
-      </w:pPr>
-      <w:r>
-        <w:t>6. Prostate cancer-specific survival.</w:t>
-      </w:r>
-    </w:p>
-    <w:p>
-      <w:pPr>
-        <w:pStyle w:val="ListNumber"/>
-      </w:pPr>
-      <w:r>
-        <w:t>7. Time to disease progression on first subsequent therapy (PFS2).</w:t>
-      </w:r>
-    </w:p>
-    <w:p>
-      <w:pPr>
-        <w:pStyle w:val="ListNumber"/>
-      </w:pPr>
-      <w:r>
-        <w:t>8. Data on medical resource utilization (collected during the Treatment Phase).</w:t>
+        <w:br/>
+        <w:t>4. To collect medical resource utilization (MRU) data for potential future economic modeling.</w:t>
       </w:r>
     </w:p>
     <w:p>
@@ -368,224 +164,214 @@
     </w:p>
     <w:p>
       <w:pPr>
-        <w:pStyle w:val="Heading1"/>
+        <w:pStyle w:val="Heading2"/>
       </w:pPr>
       <w:r>
-        <w:t># Overall Design</w:t>
-      </w:r>
-    </w:p>
-    <w:p>
-      <w:r>
-        <w:t>This is a Phase 3, randomized, double-blind, placebo-controlled, multinational, multicenter study designed to evaluate the efficacy and safety of apalutamide plus androgen deprivation therapy (ADT) versus placebo plus ADT in subjects with metastatic hormone-sensitive prostate cancer (mHSPC). Approximately 1,000 subjects will be enrolled and stratified by Gleason score at diagnosis (≤7 versus &gt;7), geographic region (North America/European Union versus Other Countries), and prior docetaxel use (yes versus no). Subjects will then be randomized in a 1:1 ratio to receive either apalutamide plus ADT or a matching placebo plus ADT.</w:t>
+        <w:t>Overall Design</w:t>
+        <w:br/>
+        <w:t>This study is a Phase 3, randomized, double-blind, placebo-controlled, multinational, and multicenter trial designed to evaluate the efficacy and safety of apalutamide in combination with androgen deprivation therapy (ADT) compared to ADT alone in subjects with metastatic hormone-sensitive prostate cancer (mHSPC). Approximately 1,000 subjects will be randomized in a 1:1 ratio to receive either apalutamide plus ADT or matching placebo plus ADT.</w:t>
       </w:r>
     </w:p>
     <w:p>
       <w:pPr>
-        <w:pStyle w:val="Heading1"/>
+        <w:pStyle w:val="Heading2"/>
       </w:pPr>
       <w:r>
-        <w:t># Study Schema</w:t>
+        <w:t>Study Schema</w:t>
+        <w:br/>
+        <w:t>Participants will undergo a Screening Phase of up to 28 days to assess eligibility based on inclusion and exclusion criteria. Eligible participants will be stratified by Gleason score at diagnosis (≤7 versus &gt;7), region (North America/European Union versus Other Countries), and prior docetaxel use (yes versus no). Randomization will follow stratification.</w:t>
       </w:r>
     </w:p>
     <w:p>
       <w:pPr>
-        <w:pStyle w:val="ListNumber"/>
+        <w:pStyle w:val="Heading3"/>
       </w:pPr>
       <w:r>
-        <w:t>1. Screening Phase: Up to 28 days before randomization to determine eligibility.</w:t>
+        <w:t>Study Phases:</w:t>
+        <w:br/>
+        <w:t>1. **Screening Phase:** Up to 28 days before randomization.</w:t>
+        <w:br/>
+        <w:t>2. **Treatment Phase:** 28-day treatment cycles until disease progression, unacceptable toxicity, or sponsor decision. Option to continue apalutamide upon radiographic progression without clinical progression.</w:t>
+        <w:br/>
+        <w:t>3. **Follow-up Phase:** Regular data collection every 4 months post-discontinuation until death, withdrawal, loss to follow-up, or study termination.</w:t>
+        <w:br/>
+        <w:t>4. **Open-label Extension Phase:** Available contingent on positive interim/final results.</w:t>
+        <w:br/>
+        <w:t>5. **Long-Term Extension Phase:** Continued apalutamide treatment based on benefit assessment.</w:t>
       </w:r>
     </w:p>
     <w:p>
       <w:pPr>
-        <w:pStyle w:val="ListNumber"/>
+        <w:pStyle w:val="Heading2"/>
       </w:pPr>
       <w:r>
-        <w:t>2. Treatment Phase: Subjects receive study treatment in 28-day cycles until disease progression, unacceptable toxicity, or termination of the study by the sponsor.</w:t>
+        <w:t>Study Duration</w:t>
+        <w:br/>
+        <w:t>The anticipated overall duration of the study is approximately 54 months. Enrollment is projected to occur over 30 months, with an expected follow-up period to accommodate the collection of primary endpoints and observe 410 death events necessary for overall survival analysis.</w:t>
       </w:r>
     </w:p>
     <w:p>
       <w:pPr>
-        <w:pStyle w:val="ListNumber"/>
+        <w:pStyle w:val="Heading2"/>
       </w:pPr>
       <w:r>
-        <w:t>3. Follow-up Phase: Data collection on survival and secondary endpoints every 4 months until death, withdrawal of consent, loss to follow-up, or study termination.</w:t>
+        <w:t>Treatment Groups</w:t>
+        <w:br/>
+        <w:t>- **Apalutamide + ADT Group:** Apalutamide 240 mg (4 x 60 mg tablets) orally once daily in combination with ADT.</w:t>
+        <w:br/>
+        <w:t>- **Placebo + ADT Group:** Matching placebo tablets orally once daily in combination with ADT.</w:t>
+        <w:br/>
+        <w:t xml:space="preserve">   </w:t>
+        <w:br/>
+        <w:t>Androgen deprivation therapy (ADT) involves either medical castration via a gonadotropin-releasing hormone (GnRH) analog or surgical castration, chosen at the investigator's discretion.</w:t>
       </w:r>
     </w:p>
     <w:p>
       <w:pPr>
-        <w:pStyle w:val="ListNumber"/>
+        <w:pStyle w:val="Heading2"/>
       </w:pPr>
       <w:r>
-        <w:t>4. Open-label Extension Phase: Subjects may enroll to receive apalutamide if the study results are positive, for approximately 3 years.</w:t>
+        <w:t>Study Procedures</w:t>
+        <w:br/>
+        <w:t>- **Randomization:** Stratified by Gleason score, region, and prior docetaxel use.</w:t>
+        <w:br/>
+        <w:t>- **Treatment Administration:** In 28-day cycles.</w:t>
+        <w:br/>
+        <w:t>- **Safety Monitoring:** From consent signing to 30 days post last dose. Includes AE monitoring, vital signs, physical examinations, and laboratory assessments.</w:t>
+        <w:br/>
+        <w:t>- **Efficacy Assessments:** rPFS and OS via radiographic evaluations using CT/MRI per RECIST 1.1 and bone scans.</w:t>
+        <w:br/>
+        <w:t>- **Pharmacokinetics/Pharmacodynamics (PK/PD):** Blood samples for both apalutamide and its metabolite will be collected on Day 1 of Cycles 2-6.</w:t>
+        <w:br/>
+        <w:t>- **Biomarker Analysis:** Includes circulating DNA and archival tumor samples.</w:t>
+        <w:br/>
+        <w:t>- **Patient-Reported Outcomes (PROs):** Tools such as BPI-SF, BFI, and EQ-5D-5L will be used before treatment, during each cycle, and in follow-up.</w:t>
       </w:r>
     </w:p>
-    <w:p>
-      <w:pPr>
-        <w:pStyle w:val="ListNumber"/>
-      </w:pPr>
-      <w:r>
-        <w:t>5. Long-Term Extension Phase: Starts at the cut-off date for final analysis or last amendment approval date, allowing subjects who benefit to continue apalutamide treatment.</w:t>
-      </w:r>
-    </w:p>
-    <w:p>
-      <w:pPr>
-        <w:pStyle w:val="Heading1"/>
-      </w:pPr>
-      <w:r>
-        <w:t># Study Duration</w:t>
-      </w:r>
-    </w:p>
+    <w:tbl>
+      <w:tblPr>
+        <w:tblStyle w:val="TableGrid"/>
+        <w:tblW w:type="auto" w:w="0"/>
+        <w:tblLook w:firstColumn="1" w:firstRow="1" w:lastColumn="0" w:lastRow="0" w:noHBand="0" w:noVBand="1" w:val="04A0"/>
+      </w:tblPr>
+      <w:tblGrid>
+        <w:gridCol w:w="9360"/>
+      </w:tblGrid>
+      <w:tr>
+        <w:tc>
+          <w:tcPr>
+            <w:tcW w:type="dxa" w:w="9360"/>
+          </w:tcPr>
+          <w:p>
+            <w:r>
+              <w:rPr>
+                <w:b/>
+              </w:rPr>
+              <w:t>## Schedule of Assessments</w:t>
+            </w:r>
+          </w:p>
+        </w:tc>
+      </w:tr>
+      <w:tr>
+        <w:tc>
+          <w:tcPr>
+            <w:tcW w:type="dxa" w:w="9360"/>
+          </w:tcPr>
+          <w:p>
+            <w:r>
+              <w:t>Assessment</w:t>
+            </w:r>
+          </w:p>
+        </w:tc>
+      </w:tr>
+      <w:tr>
+        <w:tc>
+          <w:tcPr>
+            <w:tcW w:type="dxa" w:w="9360"/>
+          </w:tcPr>
+          <w:p>
+            <w:r>
+              <w:t>Eligibility &amp; Stratification</w:t>
+            </w:r>
+          </w:p>
+        </w:tc>
+      </w:tr>
+      <w:tr>
+        <w:tc>
+          <w:tcPr>
+            <w:tcW w:type="dxa" w:w="9360"/>
+          </w:tcPr>
+          <w:p>
+            <w:r>
+              <w:t>X</w:t>
+            </w:r>
+          </w:p>
+        </w:tc>
+      </w:tr>
+      <w:tr>
+        <w:tc>
+          <w:tcPr>
+            <w:tcW w:type="dxa" w:w="9360"/>
+          </w:tcPr>
+          <w:p>
+            <w:r/>
+          </w:p>
+        </w:tc>
+      </w:tr>
+      <w:tr>
+        <w:tc>
+          <w:tcPr>
+            <w:tcW w:type="dxa" w:w="9360"/>
+          </w:tcPr>
+          <w:p>
+            <w:r/>
+          </w:p>
+        </w:tc>
+      </w:tr>
+      <w:tr>
+        <w:tc>
+          <w:tcPr>
+            <w:tcW w:type="dxa" w:w="9360"/>
+          </w:tcPr>
+          <w:p>
+            <w:r/>
+          </w:p>
+        </w:tc>
+      </w:tr>
+      <w:tr>
+        <w:tc>
+          <w:tcPr>
+            <w:tcW w:type="dxa" w:w="9360"/>
+          </w:tcPr>
+          <w:p>
+            <w:r/>
+          </w:p>
+        </w:tc>
+      </w:tr>
+      <w:tr>
+        <w:tc>
+          <w:tcPr>
+            <w:tcW w:type="dxa" w:w="9360"/>
+          </w:tcPr>
+          <w:p>
+            <w:r/>
+          </w:p>
+        </w:tc>
+      </w:tr>
+      <w:tr>
+        <w:tc>
+          <w:tcPr>
+            <w:tcW w:type="dxa" w:w="9360"/>
+          </w:tcPr>
+          <w:p>
+            <w:r/>
+          </w:p>
+        </w:tc>
+      </w:tr>
+    </w:tbl>
     <w:p>
       <w:r>
-        <w:t>The study has an estimated total duration of approximately 54 months, comprising up to 28 days for screening, approximately 30 months for enrollment, and continuation through treatment and follow-up for about 54 months total to collect required event data.</w:t>
-      </w:r>
-    </w:p>
-    <w:p>
-      <w:pPr>
-        <w:pStyle w:val="Heading1"/>
-      </w:pPr>
-      <w:r>
-        <w:t># Treatment Groups</w:t>
-      </w:r>
-    </w:p>
-    <w:p>
-      <w:pPr>
-        <w:pStyle w:val="ListNumber"/>
-      </w:pPr>
-      <w:r>
-        <w:t>1. Experimental Group: Apalutamide 240 mg (4 x 60 mg tablets) orally once daily plus ADT.</w:t>
-      </w:r>
-    </w:p>
-    <w:p>
-      <w:pPr>
-        <w:pStyle w:val="ListNumber"/>
-      </w:pPr>
-      <w:r>
-        <w:t>2. Control Group: Matching placebo (4 tablets) orally once daily plus ADT.</w:t>
-      </w:r>
-    </w:p>
-    <w:p>
-      <w:pPr>
-        <w:pStyle w:val="ListNumber"/>
-      </w:pPr>
-      <w:r>
-        <w:t>ADT can be administered as medical castration using a GnRH analog at the Investigator's discretion or through surgical castration. GnRH analog administration will be documented in the electronic case report form if not surgically castrated.</w:t>
-      </w:r>
-    </w:p>
-    <w:p>
-      <w:pPr>
-        <w:pStyle w:val="Heading1"/>
-      </w:pPr>
-      <w:r>
-        <w:t># Study Procedures</w:t>
-      </w:r>
-    </w:p>
-    <w:p>
-      <w:pPr>
-        <w:pStyle w:val="ListBullet"/>
-      </w:pPr>
-      <w:r>
-        <w:t>Screening Procedures: Include verification of eligibility criteria, documentation of prostate cancer diagnosis, performance status assessment, and relevant imaging and laboratory tests.</w:t>
-      </w:r>
-    </w:p>
-    <w:p>
-      <w:pPr>
-        <w:pStyle w:val="ListBullet"/>
-      </w:pPr>
-      <w:r>
-        <w:t>Treatment Administration: Apalutamide/placebo and ADT will be administered as per protocol-defined dosing schedules.</w:t>
-      </w:r>
-    </w:p>
-    <w:p>
-      <w:pPr>
-        <w:pStyle w:val="ListBullet"/>
-      </w:pPr>
-      <w:r>
-        <w:t>Safety Monitoring: Involves regular assessment of adverse events, laboratory evaluations, vital signs, and ECOG performance status.</w:t>
-      </w:r>
-    </w:p>
-    <w:p>
-      <w:pPr>
-        <w:pStyle w:val="ListBullet"/>
-      </w:pPr>
-      <w:r>
-        <w:t>Efficacy Evaluations: rPFS and OS data collected through radiographic assessments per modified RECIST 1.1 criteria and overall survival review.</w:t>
-      </w:r>
-    </w:p>
-    <w:p>
-      <w:pPr>
-        <w:pStyle w:val="ListBullet"/>
-      </w:pPr>
-      <w:r>
-        <w:t>Patient-Reported Outcomes: Patient quality of life assessed using BPI-SF, BFI, and EQ-5D-5L up to 12 months post-treatment discontinuation.</w:t>
-      </w:r>
-    </w:p>
-    <w:p>
-      <w:pPr>
-        <w:pStyle w:val="ListBullet"/>
-      </w:pPr>
-      <w:r>
-        <w:t>Pharmacokinetic and Pharmacodynamic Evaluations: Include trough levels for apalutamide and its metabolites, optional leuprolide PK sub-study for designated consenting subjects.</w:t>
-      </w:r>
-    </w:p>
-    <w:p>
-      <w:pPr>
-        <w:pStyle w:val="ListBullet"/>
-      </w:pPr>
-      <w:r>
-        <w:t>Biomarker Analysis: Plasma-based DNA and tumor markers assessed for predictive value of response or resistance.</w:t>
-      </w:r>
-    </w:p>
-    <w:p>
-      <w:pPr>
-        <w:pStyle w:val="ListBullet"/>
-      </w:pPr>
-      <w:r>
-        <w:t>Interim and Final Analyses: Include planned interim analyses for the OS endpoint after approximately 50% and 70% of events have occurred and final efficacy analyses.</w:t>
-      </w:r>
-    </w:p>
-    <w:p>
-      <w:pPr>
-        <w:pStyle w:val="Heading1"/>
-      </w:pPr>
-      <w:r>
-        <w:t># Schedule of Assessments</w:t>
-      </w:r>
-    </w:p>
-    <w:p>
-      <w:r>
-        <w:t>| Assessment | Screening | Cycles 1-6 | Every 4 Cycles Thereafter | End of Treatment | Follow-up Phase (Every 4 months) |</w:t>
-        <w:br/>
-        <w:t>|------------|-----------|------------|--------------------------|------------------|----------------------------------|</w:t>
-        <w:br/>
-        <w:t>| Informed Consent | X | - | - | - | - |</w:t>
-        <w:br/>
-        <w:t>| Eligibility Verification | X | - | - | - | - |</w:t>
-        <w:br/>
-        <w:t>| Randomization | X | - | - | - | - |</w:t>
-        <w:br/>
-        <w:t>| Study Drug Administration | - | X | X | Until progression | - |</w:t>
-        <w:br/>
-        <w:t>| Radiographic Evaluation | X | On Study | Every 4 Cycles | - | X |</w:t>
-        <w:br/>
-        <w:t>| Adverse Event Monitoring | - | X | X | X | - |</w:t>
-        <w:br/>
-        <w:t>| Vital Signs and ECOG PS | X | Every Cycle | Every 4 Cycles | X | - |</w:t>
-        <w:br/>
-        <w:t>| Laboratory Tests | X | Every Cycle | Every 4 Cycles | X | - |</w:t>
-        <w:br/>
-        <w:t>| PROs: BPI-SF, BFI, EQ-5D-5L | X | Cycle 1 Day 1, every 4 Cycles | Every 4 Cycles | X | Up to 12 months post-treatment |</w:t>
-        <w:br/>
-        <w:t>| Pharmacokinetic Sampling | - | Day 1 of Cycles 2, 3, 4, 5, 6 | - | - | - |</w:t>
-        <w:br/>
-        <w:t>| End-of-Treatment Visit | - | - | - | X | - |</w:t>
-        <w:br/>
-        <w:t>| Survival, Secondary Endpoints Data Collection | - | - | - | - | X |</w:t>
-      </w:r>
-    </w:p>
-    <w:p>
-      <w:r>
-        <w:t>This study design and procedure framework ensures rigorous evaluation of apalutamide's efficacy and safety for mHSPC, closely monitoring both therapeutic benefits and potential adverse effects.</w:t>
+        <w:t>Subjects will have their safety monitored and assessments conducted as per the protocol schedule to ensure clinical oversight and that adverse events are captured accurately during and after treatment administration. This rigorous design seeks to ascertain the potential benefits and safety profile of apalutamide in combination with ADT for patients with mHSPC.</w:t>
       </w:r>
     </w:p>
     <w:p>
@@ -606,185 +392,83 @@
     </w:p>
     <w:p>
       <w:pPr>
-        <w:pStyle w:val="Heading1"/>
+        <w:pStyle w:val="Heading2"/>
       </w:pPr>
       <w:r>
-        <w:t># Overview of Study Population</w:t>
+        <w:t>Overview of Study Population</w:t>
         <w:br/>
-        <w:t>The study population for this clinical trial consists of male subjects diagnosed with metastatic hormone-sensitive prostate cancer (mHSPC). Eligible participants must have an Eastern Cooperative Oncology Group (ECOG) performance status of grade 0 or 1, indicating full activity or restricted activity but ambulatory and capable of light work, respectively. The study focuses on patients with confirmed metastatic disease as evidenced by at least one bone lesion visible on a Technetium 99m (99mTc) bone scan. In cases of a solitary bone lesion, confirmation via computed tomography (CT) or magnetic resonance imaging (MRI) is mandatory.</w:t>
+        <w:t>The study population will include male subjects diagnosed with metastatic hormone-sensitive prostate cancer (mHSPC). Participants must demonstrate an Eastern Cooperative Oncology Group (ECOG) performance status of 0 or 1, indicating full activity or slight restriction in physically strenuous activity. Subjects should also exhibit evidence of distant metastatic disease, as confirmed by specific diagnostic imaging.</w:t>
       </w:r>
     </w:p>
     <w:p>
       <w:pPr>
-        <w:pStyle w:val="Heading1"/>
+        <w:pStyle w:val="Heading2"/>
       </w:pPr>
       <w:r>
-        <w:t># Inclusion Criteria</w:t>
+        <w:t>Inclusion Criteria</w:t>
         <w:br/>
-        <w:t>To be eligible for study participation, subjects must meet all the following criteria:</w:t>
+        <w:t>1. **Diagnosis**: Subjects must have a confirmed diagnosis of prostate cancer.</w:t>
+        <w:br/>
+        <w:t>2. **Performance Status**: ECOG performance status grade 0 (fully active) or 1 (restricted in physically strenuous activity but ambulatory).</w:t>
+        <w:br/>
+        <w:t>3. **Metastatic Disease**: Presence of distant metastatic disease as documented by a positive bone scan showing one or more bone lesions. Subjects with a single bone lesion must have further confirmation via computed tomography (CT) or magnetic resonance imaging (MRI).</w:t>
+        <w:br/>
+        <w:t>4. **Docetaxel Therapy**: Subjects may have received up to six cycles of docetaxel for mHSPC, with the last dose administered within two months prior to randomization.</w:t>
+        <w:br/>
+        <w:t>5. **Androgen Deprivation Therapy**: Subjects may have received up to six months of androgen deprivation therapy (ADT) prior to randomization.</w:t>
+        <w:br/>
+        <w:t>6. **Prior Localized Treatment**: For localized prostate cancer, subjects may have undergone androgen deprivation therapy for a total of up to three years and may have received prior treatments such as radiation therapy, prostatectomy, lymph node dissection, and systemic therapies, provided these were completed at least one year before randomization.</w:t>
+        <w:br/>
+        <w:t>7. **Radiation or Surgery for mHSPC**: A maximum of one course of radiation or surgical intervention for mHSPC is allowed.</w:t>
       </w:r>
     </w:p>
     <w:p>
       <w:pPr>
-        <w:pStyle w:val="ListNumber"/>
+        <w:pStyle w:val="Heading2"/>
       </w:pPr>
       <w:r>
-        <w:t>1. Aged 18 years or older, with histologically or cytologically confirmed prostate adenocarcinoma.</w:t>
+        <w:t>Exclusion Criteria</w:t>
+        <w:br/>
+        <w:t>1. **Prior Systemic Therapy**: Subjects who have received systemic therapy for prostate cancer that was not completed at least one year prior to randomization, apart from specific exceptions outlined in the inclusion criteria.</w:t>
+        <w:br/>
+        <w:t>2. **Other Malignancies**: Diagnosis of any malignancy considered active within the past two years except for adequately treated basal cell or squamous cell skin cancer, or superficial bladder cancer.</w:t>
+        <w:br/>
+        <w:t>3. **Significant Cardiac History**: Subjects with a history of significant cardiovascular disease, such as severe arrhythmias, angina, congestive heart failure, or myocardial infarction within six months prior to randomization.</w:t>
+        <w:br/>
+        <w:t>4. **Uncontrolled Comorbid Conditions**: Presence of uncontrolled intercurrent illness that could jeopardize the safety of the participant or the study compliance.</w:t>
       </w:r>
     </w:p>
     <w:p>
       <w:pPr>
-        <w:pStyle w:val="ListNumber"/>
+        <w:pStyle w:val="Heading2"/>
       </w:pPr>
       <w:r>
-        <w:t>2. Presentation of metastatic disease confirmed by positive bone scan with a minimum of one bone lesion. Single bone metastasis requires further confirmation by CT or MRI.</w:t>
+        <w:t>Withdrawal Criteria</w:t>
+        <w:br/>
+        <w:t>Subjects will be withdrawn from the study if they:</w:t>
+        <w:br/>
+        <w:t>1. Withdraw consent or request discontinuation.</w:t>
+        <w:br/>
+        <w:t>2. Develop significant protocol deviations or compliance concerns.</w:t>
+        <w:br/>
+        <w:t>3. Experience unacceptable treatment-related toxicity.</w:t>
+        <w:br/>
+        <w:t>4. Demonstrate disease progression in a manner that necessitates discontinuation as per the protocol-defined criteria.</w:t>
       </w:r>
     </w:p>
     <w:p>
       <w:pPr>
-        <w:pStyle w:val="ListNumber"/>
+        <w:pStyle w:val="Heading2"/>
       </w:pPr>
       <w:r>
-        <w:t>3. ECOG performance status of 0 or 1.</w:t>
-      </w:r>
-    </w:p>
-    <w:p>
-      <w:pPr>
-        <w:pStyle w:val="ListNumber"/>
-      </w:pPr>
-      <w:r>
-        <w:t>4. Subjects may have received up to six cycles of docetaxel for mHSPC, with the final dose being administered within two months prior to randomization.</w:t>
-      </w:r>
-    </w:p>
-    <w:p>
-      <w:pPr>
-        <w:pStyle w:val="ListNumber"/>
-      </w:pPr>
-      <w:r>
-        <w:t>5. Hormone-sensitive status indicated by responsiveness to androgen deprivation therapy (ADT).</w:t>
-      </w:r>
-    </w:p>
-    <w:p>
-      <w:pPr>
-        <w:pStyle w:val="ListNumber"/>
-      </w:pPr>
-      <w:r>
-        <w:t>6. Written informed consent provided by the subject, demonstrating understanding of the study and willingness to comply with protocol requirements.</w:t>
-      </w:r>
-    </w:p>
-    <w:p>
-      <w:pPr>
-        <w:pStyle w:val="Heading1"/>
-      </w:pPr>
-      <w:r>
-        <w:t># Exclusion Criteria</w:t>
+        <w:t>Replacement Policy</w:t>
         <w:br/>
-        <w:t>Subjects will be excluded from the study if they meet any of the following conditions:</w:t>
-      </w:r>
-    </w:p>
-    <w:p>
-      <w:pPr>
-        <w:pStyle w:val="ListNumber"/>
-      </w:pPr>
-      <w:r>
-        <w:t>1. Prior treatment with any other investigational agents or anti-androgens including apalutamide.</w:t>
-      </w:r>
-    </w:p>
-    <w:p>
-      <w:pPr>
-        <w:pStyle w:val="ListNumber"/>
-      </w:pPr>
-      <w:r>
-        <w:t>2. Radiation therapy or surgical intervention for mHSPC within less than one year before randomization, or more than one course except localized prostate treatment.</w:t>
-      </w:r>
-    </w:p>
-    <w:p>
-      <w:pPr>
-        <w:pStyle w:val="ListNumber"/>
-      </w:pPr>
-      <w:r>
-        <w:t>3. Hypersensitivity to any components of apalutamide or similar compounds.</w:t>
-      </w:r>
-    </w:p>
-    <w:p>
-      <w:pPr>
-        <w:pStyle w:val="ListNumber"/>
-      </w:pPr>
-      <w:r>
-        <w:t>4. Contraindications to undergo imaging required for tumor assessment.</w:t>
-      </w:r>
-    </w:p>
-    <w:p>
-      <w:pPr>
-        <w:pStyle w:val="ListNumber"/>
-      </w:pPr>
-      <w:r>
-        <w:t>5. Significant concurrent medical condition or laboratory finding that, in the Investigator’s opinion, makes the subject unsuitable for study participation.</w:t>
-      </w:r>
-    </w:p>
-    <w:p>
-      <w:pPr>
-        <w:pStyle w:val="ListNumber"/>
-      </w:pPr>
-      <w:r>
-        <w:t>6. Current or past history of central nervous system metastases.</w:t>
-      </w:r>
-    </w:p>
-    <w:p>
-      <w:pPr>
-        <w:pStyle w:val="Heading1"/>
-      </w:pPr>
-      <w:r>
-        <w:t># Withdrawal Criteria</w:t>
-        <w:br/>
-        <w:t>Subjects may be withdrawn from the study for the following reasons:</w:t>
-      </w:r>
-    </w:p>
-    <w:p>
-      <w:pPr>
-        <w:pStyle w:val="ListNumber"/>
-      </w:pPr>
-      <w:r>
-        <w:t>1. Subject’s decision to withdraw consent at any time.</w:t>
-      </w:r>
-    </w:p>
-    <w:p>
-      <w:pPr>
-        <w:pStyle w:val="ListNumber"/>
-      </w:pPr>
-      <w:r>
-        <w:t>2. Investigator’s determination that continuing in the study is not in the subject's best interest or due to adverse events compromising subject safety.</w:t>
-      </w:r>
-    </w:p>
-    <w:p>
-      <w:pPr>
-        <w:pStyle w:val="ListNumber"/>
-      </w:pPr>
-      <w:r>
-        <w:t>3. Subject’s non-compliance with study procedures or protocol.</w:t>
-      </w:r>
-    </w:p>
-    <w:p>
-      <w:pPr>
-        <w:pStyle w:val="ListNumber"/>
-      </w:pPr>
-      <w:r>
-        <w:t>4. Requirement for treatment outside the study protocol that may affect the study outcomes.</w:t>
-      </w:r>
-    </w:p>
-    <w:p>
-      <w:pPr>
-        <w:pStyle w:val="Heading1"/>
-      </w:pPr>
-      <w:r>
-        <w:t># Replacement Policy</w:t>
-        <w:br/>
-        <w:t>Subjects who are withdrawn from or drop out of the study prior to receiving any dose of the study drug will be replaced to maintain the intended study power and sample size. Subjects who discontinue after initial dosing will not be automatically replaced unless it occurs within four weeks of randomization and is necessary to maintain statistical power or sample size adequacy according to the study's statistical plan.</w:t>
+        <w:t>Subjects who are withdrawn prior to randomization will be replaced to ensure the study's enrollment targets are met. Subjects who discontinue post-randomization will not be replaced to maintain the integrity of the randomization and data analysis.</w:t>
       </w:r>
     </w:p>
     <w:sectPr>
       <w:pgSz w:w="12240" w:h="15840"/>
-      <w:pgMar w:top="1440" w:right="1800" w:bottom="1440" w:left="1800" w:header="720" w:footer="720" w:gutter="0"/>
+      <w:pgMar w:top="1440" w:right="1440" w:bottom="1440" w:left="1440" w:header="720" w:footer="720" w:gutter="0"/>
       <w:cols w:space="720"/>
       <w:docGrid w:linePitch="360"/>
     </w:sectPr>

</xml_diff>

<commit_message>
Agent query: Can you verify if both DOCX and PDF export options are available and working in the Protocol Editor page? Try exporting in both formats.
</commit_message>
<xml_diff>
--- a/protocol.docx
+++ b/protocol.docx
@@ -11,11 +11,8 @@
       </w:r>
     </w:p>
     <w:p>
-      <w:pPr>
-        <w:pStyle w:val="Heading1"/>
-      </w:pPr>
       <w:r>
-        <w:t>Background</w:t>
+        <w:t># Background</w:t>
       </w:r>
     </w:p>
     <w:p>
@@ -24,18 +21,11 @@
       </w:pPr>
       <w:r>
         <w:t>Disease Background</w:t>
-        <w:br/>
-        <w:t>Metastatic hormone-sensitive prostate cancer (mHSPC) is a stage of prostate cancer where the tumor cells have spread beyond the prostate gland and remain sensitive to hormone therapy, which typically reduces androgen levels to inhibit cancer growth. Despite initial responsiveness to androgen deprivation therapy (ADT), most patients with mHSPC eventually progress to a state resistant to hormone therapy, leading to significant morbidity and mortality. It is estimated that prostate cancer is one of the most commonly diagnosed cancers in men, contributing substantially to cancer-related deaths worldwide.</w:t>
       </w:r>
     </w:p>
     <w:p>
-      <w:pPr>
-        <w:pStyle w:val="Heading2"/>
-      </w:pPr>
       <w:r>
-        <w:t>Current Treatment Landscape</w:t>
-        <w:br/>
-        <w:t>The standard of care for patients with mHSPC typically involves ADT, which can be achieved via surgical castration or medical castration using gonadotropin-releasing hormone (GnRH) analogs, either agonists or antagonists. While ADT is initially effective in controlling disease progression, its impact diminishes over time as resistance develops. There is increasing interest in combining ADT with other therapeutic agents to improve long-term outcomes such as radiographic progression-free survival (rPFS) and overall survival (OS).</w:t>
+        <w:t>Prostate cancer is one of the most common cancers among men, characterized by the growth of cancerous cells in the prostate gland. Metastatic hormone-sensitive prostate cancer (mHSPC) is a state wherein the disease has spread beyond the prostate and remains responsive to hormonal therapy. Despite advances in treatment, mHSPC continues to pose significant challenges due to its progression, ultimately leading to castration-resistant prostate cancer (CRPC) if not adequately managed.</w:t>
       </w:r>
     </w:p>
     <w:p>
@@ -43,19 +33,38 @@
         <w:pStyle w:val="Heading2"/>
       </w:pPr>
       <w:r>
-        <w:t>Product Background</w:t>
-        <w:br/>
-        <w:t>Apalutamide (JNJ-56021927, ARN-509) is an orally administered, small-molecule non-steroidal antagonist of the androgen receptor. It functions as a potent and selective anti-androgen, blocking the action of androgens that drive prostate cancer cell growth. Apalutamide is being developed as an adjunct to standard ADT for the treatment of prostate cancer, aiming to enhance therapeutic efficacy and delay disease progression while maintaining an acceptable safety profile.</w:t>
+        <w:t>Current Treatment Landscape</w:t>
       </w:r>
     </w:p>
     <w:p>
+      <w:r>
+        <w:t>The conventional treatment for metastatic hormone-sensitive prostate cancer typically involves androgen deprivation therapy (ADT), either through surgical castration or medical castration using gonadotropin-releasing hormone analogs (GnRHa). While ADT is initially effective in reducing testosterone levels and controlling tumor progression, most patients inevitably develop resistance over time. The advent of newer hormonal agents has provided additional therapeutic options; however, optimal treatment strategies and combinations continue to be evaluated for improved outcomes.</w:t>
+      </w:r>
+    </w:p>
+    <w:p>
+      <w:pPr>
+        <w:pStyle w:val="Heading2"/>
+      </w:pPr>
+      <w:r>
+        <w:t>Product Background</w:t>
+      </w:r>
+    </w:p>
+    <w:p>
+      <w:r>
+        <w:t>JNJ-56021927, known as apalutamide, is an orally available, non-steroidal, potent, and selective antagonist of the androgen receptor (AR). It acts by inhibiting the AR signaling pathway, which plays a critical role in the growth and survival of prostate cancer cells. Apalutamide has demonstrated efficacy in preclinical and clinical settings for the treatment of prostate cancer, and it is being investigated for its potential benefits in combination with ADT in patients with mHSPC.</w:t>
+      </w:r>
+    </w:p>
+    <w:p>
       <w:pPr>
         <w:pStyle w:val="Heading2"/>
       </w:pPr>
       <w:r>
         <w:t>Study Rationale</w:t>
-        <w:br/>
-        <w:t>The hypothesis underpinning this study is that the addition of apalutamide to ADT could offer superior efficacy compared to ADT alone, as measured by improvements in rPFS and OS in patients with mHSPC. By enhancing the blockade of androgen receptor signaling, apalutamide in combination with standard ADT may delay disease progression and improve survival outcomes. The current study seeks to rigorously evaluate these potential benefits and provide a comprehensive understanding of the safety and pharmacokinetics of apalutamide administration in this patient population. The results are anticipated to inform clinical practice and potentially establish a new standard of care for individuals with mHSPC.</w:t>
+      </w:r>
+    </w:p>
+    <w:p>
+      <w:r>
+        <w:t>The rationale for this study arises from the need to enhance treatment options for patients with mHSPC by combining apalutamide with standard ADT. The primary objective is to assess whether the addition of apalutamide to ADT improves radiographic progression-free survival (rPFS) or overall survival (OS) compared to ADT alone. Secondary outcomes will explore additional clinical benefits, such as the delay in pain progression, use of opioids, skeletal-related events (SREs), and initiation of cytotoxic chemotherapy. The study also aims to characterize the safety profile and pharmacokinetics/pharmacodynamics of apalutamide, thereby providing comprehensive data to support its potential role in the treatment paradigm of mHSPC.</w:t>
       </w:r>
     </w:p>
     <w:p>
@@ -67,11 +76,8 @@
       </w:r>
     </w:p>
     <w:p>
-      <w:pPr>
-        <w:pStyle w:val="Heading1"/>
-      </w:pPr>
       <w:r>
-        <w:t>Objectives</w:t>
+        <w:t># Objectives</w:t>
       </w:r>
     </w:p>
     <w:p>
@@ -81,7 +87,7 @@
       <w:r>
         <w:t>Primary Objective(s)</w:t>
         <w:br/>
-        <w:t>1. To determine if the addition of apalutamide to androgen deprivation therapy (ADT) provides superior efficacy in improving radiographic progression-free survival (rPFS) or overall survival (OS) for subjects with metastatic hormone-sensitive prostate cancer (mHSPC).</w:t>
+        <w:t>1. To determine if the addition of apalutamide to androgen deprivation therapy (ADT) provides superior efficacy in improving radiographic progression-free survival (rPFS) or overall survival (OS) in subjects with metastatic hormone-sensitive prostate cancer (mHSPC).</w:t>
       </w:r>
     </w:p>
     <w:p>
@@ -91,9 +97,9 @@
       <w:r>
         <w:t>Primary Endpoint(s)</w:t>
         <w:br/>
-        <w:t>1. Radiographic progression-free survival (rPFS), measured as the time from randomization to the date of first documentation of radiographic progressive disease or death due to any cause, whichever occurs first.</w:t>
+        <w:t>1. Radiographic progression-free survival (rPFS) as defined by the time from randomization to first documentation of radiographic disease progression or death from any cause.</w:t>
         <w:br/>
-        <w:t>2. Overall survival (OS), defined as the time from randomization to the date of death from any cause.</w:t>
+        <w:t>2. Overall survival (OS) defined as the time from randomization to the date of death from any cause.</w:t>
       </w:r>
     </w:p>
     <w:p>
@@ -103,15 +109,15 @@
       <w:r>
         <w:t>Secondary Objectives</w:t>
         <w:br/>
-        <w:t>1. To evaluate clinically relevant improvements with the addition of apalutamide to ADT, including delays in pain progression and opioid use, skeletal-related events (SREs), and the need for cytotoxic chemotherapy.</w:t>
+        <w:t>1. To evaluate clinically relevant improvements with the addition of apalutamide to ADT, including delays in pain progression and opioid use for prostate cancer, skeletal-related events (SREs), and the need for cytotoxic chemotherapy.</w:t>
         <w:br/>
         <w:t>2. To characterize the safety profile of adding apalutamide to ADT for subjects with mHSPC.</w:t>
         <w:br/>
         <w:t>3. To characterize the population pharmacokinetics (PK) and pharmacodynamics (PD) of apalutamide.</w:t>
         <w:br/>
-        <w:t>4. To evaluate the concentration of leuprolide and assess its PD effect on testosterone concentrations when used alone or in combination with apalutamide.</w:t>
+        <w:t>4. To evaluate the concentration of leuprolide and assess the pharmacodynamic effect of leuprolide on testosterone concentrations when used alone or in combination with apalutamide.</w:t>
         <w:br/>
-        <w:t>5. To evaluate treatment effectiveness with the addition of apalutamide to ADT in subpopulations of subjects with low-volume or high-volume mHSPC.</w:t>
+        <w:t>5. To evaluate the treatment effectiveness with the addition of apalutamide to ADT in the subpopulations of subjects with low-volume or high-volume mHSPC.</w:t>
       </w:r>
     </w:p>
     <w:p>
@@ -121,13 +127,15 @@
       <w:r>
         <w:t>Secondary Endpoint(s)</w:t>
         <w:br/>
-        <w:t>1. Time to pain progression, time to initiation of chronic opioid use, and time to the first occurrence of a skeletal-related event (SRE), measured from the date of randomization.</w:t>
+        <w:t>1. Time to pain progression.</w:t>
         <w:br/>
-        <w:t>2. Incidence, severity, and nature of adverse events associated with treatment.</w:t>
+        <w:t>2. Time to the initiation of chronic opioid use.</w:t>
         <w:br/>
-        <w:t>3. Pharmacokinetic parameters of apalutamide and its active metabolite, JNJ-56142060, determined through plasma concentration-time data.</w:t>
+        <w:t>3. Time to skeletal-related events (SREs).</w:t>
         <w:br/>
-        <w:t>4. Concentration of leuprolide and percentage of subjects achieving testosterone levels &lt;50 ng/dL, determined through plasma analyses.</w:t>
+        <w:t>4. Time to initiation of cytotoxic chemotherapy.</w:t>
+        <w:br/>
+        <w:t>5. Safety assessments including incidence and severity of adverse events (AEs), vital sign measurements, and laboratory results.</w:t>
       </w:r>
     </w:p>
     <w:p>
@@ -139,11 +147,16 @@
         <w:br/>
         <w:t>1. To evaluate exploratory biomarkers predictive of response and resistance to treatment.</w:t>
         <w:br/>
-        <w:t>2. To evaluate patient-relevant outcomes, including symptoms (pain, fatigue, urination), function (physical, emotional, social), and health-related quality of life.</w:t>
+        <w:t>2. To evaluate patient-relevant outcomes including symptoms (pain, fatigue, urination) and function (physical, emotional, social) and health-related quality of life.</w:t>
         <w:br/>
         <w:t>3. To evaluate improvements in other clinically relevant endpoints of apalutamide plus ADT compared with ADT alone.</w:t>
         <w:br/>
-        <w:t>4. To collect medical resource utilization (MRU) data for potential future economic modeling.</w:t>
+        <w:t>4. To collect medical resource utilization (MRU) data for future economic modeling, noting that the construction and reporting of the economic model will be conducted separately from this study.</w:t>
+      </w:r>
+    </w:p>
+    <w:p>
+      <w:r>
+        <w:t>Each of these objectives is tied closely to specific endpoints to allow for clear, measurable outcomes that align with the study's hypotheses and overall goals.</w:t>
       </w:r>
     </w:p>
     <w:p>
@@ -155,11 +168,8 @@
       </w:r>
     </w:p>
     <w:p>
-      <w:pPr>
-        <w:pStyle w:val="Heading1"/>
-      </w:pPr>
       <w:r>
-        <w:t>Study Design</w:t>
+        <w:t># Study Design</w:t>
       </w:r>
     </w:p>
     <w:p>
@@ -168,210 +178,224 @@
       </w:pPr>
       <w:r>
         <w:t>Overall Design</w:t>
-        <w:br/>
-        <w:t>This study is a Phase 3, randomized, double-blind, placebo-controlled, multinational, and multicenter trial designed to evaluate the efficacy and safety of apalutamide in combination with androgen deprivation therapy (ADT) compared to ADT alone in subjects with metastatic hormone-sensitive prostate cancer (mHSPC). Approximately 1,000 subjects will be randomized in a 1:1 ratio to receive either apalutamide plus ADT or matching placebo plus ADT.</w:t>
       </w:r>
     </w:p>
     <w:p>
-      <w:pPr>
-        <w:pStyle w:val="Heading2"/>
-      </w:pPr>
       <w:r>
-        <w:t>Study Schema</w:t>
-        <w:br/>
-        <w:t>Participants will undergo a Screening Phase of up to 28 days to assess eligibility based on inclusion and exclusion criteria. Eligible participants will be stratified by Gleason score at diagnosis (≤7 versus &gt;7), region (North America/European Union versus Other Countries), and prior docetaxel use (yes versus no). Randomization will follow stratification.</w:t>
+        <w:t>This study is a randomized, double-blind, placebo-controlled, multinational, and multicenter Phase 3 clinical trial. It aims to assess the efficacy and safety of adding apalutamide to androgen deprivation therapy (ADT) compared to ADT alone in subjects with metastatic hormone-sensitive prostate cancer (mHSPC). Approximately 1,000 subjects will be enrolled, adhering to strict inclusion and exclusion criteria. Key stratification factors for randomization will include Gleason score at diagnosis, geographic region, and prior docetaxel use. Participants will be randomly assigned in a 1:1 ratio to receive either apalutamide plus ADT or a matching placebo plus ADT.</w:t>
       </w:r>
     </w:p>
     <w:p>
       <w:pPr>
-        <w:pStyle w:val="Heading3"/>
+        <w:pStyle w:val="Heading2"/>
       </w:pPr>
       <w:r>
-        <w:t>Study Phases:</w:t>
-        <w:br/>
-        <w:t>1. **Screening Phase:** Up to 28 days before randomization.</w:t>
-        <w:br/>
-        <w:t>2. **Treatment Phase:** 28-day treatment cycles until disease progression, unacceptable toxicity, or sponsor decision. Option to continue apalutamide upon radiographic progression without clinical progression.</w:t>
-        <w:br/>
-        <w:t>3. **Follow-up Phase:** Regular data collection every 4 months post-discontinuation until death, withdrawal, loss to follow-up, or study termination.</w:t>
-        <w:br/>
-        <w:t>4. **Open-label Extension Phase:** Available contingent on positive interim/final results.</w:t>
-        <w:br/>
-        <w:t>5. **Long-Term Extension Phase:** Continued apalutamide treatment based on benefit assessment.</w:t>
+        <w:t>Study Schema</w:t>
       </w:r>
     </w:p>
     <w:p>
       <w:pPr>
-        <w:pStyle w:val="Heading2"/>
+        <w:pStyle w:val="ListNumber"/>
       </w:pPr>
       <w:r>
-        <w:t>Study Duration</w:t>
-        <w:br/>
-        <w:t>The anticipated overall duration of the study is approximately 54 months. Enrollment is projected to occur over 30 months, with an expected follow-up period to accommodate the collection of primary endpoints and observe 410 death events necessary for overall survival analysis.</w:t>
+        <w:t>1. Screening Phase: Up to 28 days to evaluate eligibility based on set inclusion and exclusion criteria.</w:t>
       </w:r>
     </w:p>
     <w:p>
       <w:pPr>
-        <w:pStyle w:val="Heading2"/>
+        <w:pStyle w:val="ListNumber"/>
       </w:pPr>
       <w:r>
-        <w:t>Treatment Groups</w:t>
-        <w:br/>
-        <w:t>- **Apalutamide + ADT Group:** Apalutamide 240 mg (4 x 60 mg tablets) orally once daily in combination with ADT.</w:t>
-        <w:br/>
-        <w:t>- **Placebo + ADT Group:** Matching placebo tablets orally once daily in combination with ADT.</w:t>
-        <w:br/>
-        <w:t xml:space="preserve">   </w:t>
-        <w:br/>
-        <w:t>Androgen deprivation therapy (ADT) involves either medical castration via a gonadotropin-releasing hormone (GnRH) analog or surgical castration, chosen at the investigator's discretion.</w:t>
+        <w:t>2. Treatment Phase: Subjects receive treatment in 28-day cycles. Treatment continues until disease progression, unacceptable toxicity, or study termination by the sponsor.</w:t>
       </w:r>
     </w:p>
     <w:p>
       <w:pPr>
+        <w:pStyle w:val="ListNumber"/>
+      </w:pPr>
+      <w:r>
+        <w:t>3. End-of-Treatment Visit: Conducted within 30 days of the last dose of the study drug.</w:t>
+      </w:r>
+    </w:p>
+    <w:p>
+      <w:pPr>
+        <w:pStyle w:val="ListNumber"/>
+      </w:pPr>
+      <w:r>
+        <w:t>4. Follow-up Phase: Includes data collection every 4 months for survival, secondary endpoints, and subsequent therapies.</w:t>
+      </w:r>
+    </w:p>
+    <w:p>
+      <w:pPr>
+        <w:pStyle w:val="ListNumber"/>
+      </w:pPr>
+      <w:r>
+        <w:t>5. Open-label Extension Phase: Initiated upon positive study results, allowing active treatment with apalutamide.</w:t>
+      </w:r>
+    </w:p>
+    <w:p>
+      <w:pPr>
+        <w:pStyle w:val="ListNumber"/>
+      </w:pPr>
+      <w:r>
+        <w:t>6. Long-Term Extension Phase: Applicable for subjects continuing to derive benefit from the study drug.</w:t>
+      </w:r>
+    </w:p>
+    <w:p>
+      <w:pPr>
+        <w:pStyle w:val="Heading2"/>
+      </w:pPr>
+      <w:r>
+        <w:t>Study Duration</w:t>
+      </w:r>
+    </w:p>
+    <w:p>
+      <w:r>
+        <w:t>The study is anticipated to last approximately 54 months. This includes an enrollment period of 30 months, followed by continued observation to reach the required number of events for primary endpoint analysis.</w:t>
+      </w:r>
+    </w:p>
+    <w:p>
+      <w:pPr>
+        <w:pStyle w:val="Heading2"/>
+      </w:pPr>
+      <w:r>
+        <w:t>Treatment Groups</w:t>
+      </w:r>
+    </w:p>
+    <w:p>
+      <w:pPr>
+        <w:pStyle w:val="ListNumber"/>
+      </w:pPr>
+      <w:r>
+        <w:t>1. Group 1: Apalutamide (240 mg) plus ADT.</w:t>
+      </w:r>
+    </w:p>
+    <w:p>
+      <w:pPr>
+        <w:pStyle w:val="ListNumber"/>
+      </w:pPr>
+      <w:r>
+        <w:t>2. Group 2: Placebo plus ADT.</w:t>
+      </w:r>
+    </w:p>
+    <w:p>
+      <w:pPr>
+        <w:pStyle w:val="ListNumber"/>
+      </w:pPr>
+      <w:r>
+        <w:t>ADT is administered as standard of care, through medical castration with GnRH analogs or surgical castration, with the choice of GnRHa at the investigator's discretion.</w:t>
+      </w:r>
+    </w:p>
+    <w:p>
+      <w:pPr>
         <w:pStyle w:val="Heading2"/>
       </w:pPr>
       <w:r>
         <w:t>Study Procedures</w:t>
-        <w:br/>
-        <w:t>- **Randomization:** Stratified by Gleason score, region, and prior docetaxel use.</w:t>
-        <w:br/>
-        <w:t>- **Treatment Administration:** In 28-day cycles.</w:t>
-        <w:br/>
-        <w:t>- **Safety Monitoring:** From consent signing to 30 days post last dose. Includes AE monitoring, vital signs, physical examinations, and laboratory assessments.</w:t>
-        <w:br/>
-        <w:t>- **Efficacy Assessments:** rPFS and OS via radiographic evaluations using CT/MRI per RECIST 1.1 and bone scans.</w:t>
-        <w:br/>
-        <w:t>- **Pharmacokinetics/Pharmacodynamics (PK/PD):** Blood samples for both apalutamide and its metabolite will be collected on Day 1 of Cycles 2-6.</w:t>
-        <w:br/>
-        <w:t>- **Biomarker Analysis:** Includes circulating DNA and archival tumor samples.</w:t>
-        <w:br/>
-        <w:t>- **Patient-Reported Outcomes (PROs):** Tools such as BPI-SF, BFI, and EQ-5D-5L will be used before treatment, during each cycle, and in follow-up.</w:t>
       </w:r>
     </w:p>
-    <w:tbl>
-      <w:tblPr>
-        <w:tblStyle w:val="TableGrid"/>
-        <w:tblW w:type="auto" w:w="0"/>
-        <w:tblLook w:firstColumn="1" w:firstRow="1" w:lastColumn="0" w:lastRow="0" w:noHBand="0" w:noVBand="1" w:val="04A0"/>
-      </w:tblPr>
-      <w:tblGrid>
-        <w:gridCol w:w="9360"/>
-      </w:tblGrid>
-      <w:tr>
-        <w:tc>
-          <w:tcPr>
-            <w:tcW w:type="dxa" w:w="9360"/>
-          </w:tcPr>
-          <w:p>
-            <w:r>
-              <w:rPr>
-                <w:b/>
-              </w:rPr>
-              <w:t>## Schedule of Assessments</w:t>
-            </w:r>
-          </w:p>
-        </w:tc>
-      </w:tr>
-      <w:tr>
-        <w:tc>
-          <w:tcPr>
-            <w:tcW w:type="dxa" w:w="9360"/>
-          </w:tcPr>
-          <w:p>
-            <w:r>
-              <w:t>Assessment</w:t>
-            </w:r>
-          </w:p>
-        </w:tc>
-      </w:tr>
-      <w:tr>
-        <w:tc>
-          <w:tcPr>
-            <w:tcW w:type="dxa" w:w="9360"/>
-          </w:tcPr>
-          <w:p>
-            <w:r>
-              <w:t>Eligibility &amp; Stratification</w:t>
-            </w:r>
-          </w:p>
-        </w:tc>
-      </w:tr>
-      <w:tr>
-        <w:tc>
-          <w:tcPr>
-            <w:tcW w:type="dxa" w:w="9360"/>
-          </w:tcPr>
-          <w:p>
-            <w:r>
-              <w:t>X</w:t>
-            </w:r>
-          </w:p>
-        </w:tc>
-      </w:tr>
-      <w:tr>
-        <w:tc>
-          <w:tcPr>
-            <w:tcW w:type="dxa" w:w="9360"/>
-          </w:tcPr>
-          <w:p>
-            <w:r/>
-          </w:p>
-        </w:tc>
-      </w:tr>
-      <w:tr>
-        <w:tc>
-          <w:tcPr>
-            <w:tcW w:type="dxa" w:w="9360"/>
-          </w:tcPr>
-          <w:p>
-            <w:r/>
-          </w:p>
-        </w:tc>
-      </w:tr>
-      <w:tr>
-        <w:tc>
-          <w:tcPr>
-            <w:tcW w:type="dxa" w:w="9360"/>
-          </w:tcPr>
-          <w:p>
-            <w:r/>
-          </w:p>
-        </w:tc>
-      </w:tr>
-      <w:tr>
-        <w:tc>
-          <w:tcPr>
-            <w:tcW w:type="dxa" w:w="9360"/>
-          </w:tcPr>
-          <w:p>
-            <w:r/>
-          </w:p>
-        </w:tc>
-      </w:tr>
-      <w:tr>
-        <w:tc>
-          <w:tcPr>
-            <w:tcW w:type="dxa" w:w="9360"/>
-          </w:tcPr>
-          <w:p>
-            <w:r/>
-          </w:p>
-        </w:tc>
-      </w:tr>
-      <w:tr>
-        <w:tc>
-          <w:tcPr>
-            <w:tcW w:type="dxa" w:w="9360"/>
-          </w:tcPr>
-          <w:p>
-            <w:r/>
-          </w:p>
-        </w:tc>
-      </w:tr>
-    </w:tbl>
+    <w:p>
+      <w:pPr>
+        <w:pStyle w:val="ListNumber"/>
+      </w:pPr>
+      <w:r>
+        <w:t>1. Baseline Assessments: Comprehensive initial evaluations including physical examination, ECOG performance status, laboratory tests, and imaging studies.</w:t>
+      </w:r>
+    </w:p>
+    <w:p>
+      <w:pPr>
+        <w:pStyle w:val="ListNumber"/>
+      </w:pPr>
+      <w:r>
+        <w:t>2. Treatment Administration: Daily oral administration of apalutamide or placebo, alongside continuous ADT.</w:t>
+      </w:r>
+    </w:p>
+    <w:p>
+      <w:pPr>
+        <w:pStyle w:val="ListNumber"/>
+      </w:pPr>
+      <w:r>
+        <w:t>3. Ongoing Assessments: Regular health evaluations throughout treatment cycles, monitoring for efficacy and safety through physical examinations, laboratory tests, and imaging studies.</w:t>
+      </w:r>
+    </w:p>
+    <w:p>
+      <w:pPr>
+        <w:pStyle w:val="ListNumber"/>
+      </w:pPr>
+      <w:r>
+        <w:t>4. Safety Monitoring: Continuous adverse event reporting, with evaluations using NCI-CTCAE criteria and dose modifications as required.</w:t>
+      </w:r>
+    </w:p>
+    <w:p>
+      <w:pPr>
+        <w:pStyle w:val="ListNumber"/>
+      </w:pPr>
+      <w:r>
+        <w:t>5. Specific Subsets and Exploratory Analyses:</w:t>
+      </w:r>
+    </w:p>
+    <w:p>
+      <w:pPr>
+        <w:pStyle w:val="ListNumber"/>
+      </w:pPr>
+      <w:r>
+        <w:t>- Pharmacokinetic sampling for both apalutamide and leuprolide.</w:t>
+      </w:r>
+    </w:p>
+    <w:p>
+      <w:pPr>
+        <w:pStyle w:val="ListNumber"/>
+      </w:pPr>
+      <w:r>
+        <w:t>- Biopsy and blood tests for biomarker evaluation.</w:t>
+      </w:r>
+    </w:p>
+    <w:p>
+      <w:pPr>
+        <w:pStyle w:val="ListNumber"/>
+      </w:pPr>
+      <w:r>
+        <w:t>- Health-related quality of life assessments via specific PRO measures.</w:t>
+      </w:r>
+    </w:p>
+    <w:p>
+      <w:pPr>
+        <w:pStyle w:val="Heading2"/>
+      </w:pPr>
+      <w:r>
+        <w:t>Schedule of Assessments</w:t>
+      </w:r>
+    </w:p>
     <w:p>
       <w:r>
-        <w:t>Subjects will have their safety monitored and assessments conducted as per the protocol schedule to ensure clinical oversight and that adverse events are captured accurately during and after treatment administration. This rigorous design seeks to ascertain the potential benefits and safety profile of apalutamide in combination with ADT for patients with mHSPC.</w:t>
+        <w:t>| Assessment/Visit        | Screening Phase | Every Cycle (28 days) | End-of-Treatment | Follow-up (Every 4 Months) |</w:t>
+        <w:br/>
+        <w:t>|-------------------------|-----------------|-----------------------|-------------------|----------------------------|</w:t>
+        <w:br/>
+        <w:t>| Informed Consent        | X               |                       |                   |                            |</w:t>
+        <w:br/>
+        <w:t>| Eligibility Review      | X               |                       |                   |                            |</w:t>
+        <w:br/>
+        <w:t>| Randomization           |                 | X                     |                   |                            |</w:t>
+        <w:br/>
+        <w:t>| Physical Examination    | X               | X                     | X                 |                            |</w:t>
+        <w:br/>
+        <w:t>| Laboratory Tests        | X               | X                     | X                 |                            |</w:t>
+        <w:br/>
+        <w:t>| Imaging Studies         | X               | X (As Specified)      |                   | X                          |</w:t>
+        <w:br/>
+        <w:t>| Adverse Event Monitoring|                 | Continuous            | X                 | X                          |</w:t>
+        <w:br/>
+        <w:t>| PRO Measures            |                 | X                     | X                 | X (up to 12 months)        |</w:t>
+        <w:br/>
+        <w:t>| Pharmacokinetic Sampling|                 | X (Selected Cycles)   |                   |                            |</w:t>
+        <w:br/>
+        <w:t>| Biomarker Collection    | X               |                       |                   |                            |</w:t>
+      </w:r>
+    </w:p>
+    <w:p>
+      <w:r>
+        <w:t>This structure ensures consistent and thorough data collection across all phases of the study, optimizing the reliability and validity of study outcomes.</w:t>
       </w:r>
     </w:p>
     <w:p>
@@ -383,11 +407,8 @@
       </w:r>
     </w:p>
     <w:p>
-      <w:pPr>
-        <w:pStyle w:val="Heading1"/>
-      </w:pPr>
       <w:r>
-        <w:t>Study Population</w:t>
+        <w:t># Study Population</w:t>
       </w:r>
     </w:p>
     <w:p>
@@ -396,30 +417,11 @@
       </w:pPr>
       <w:r>
         <w:t>Overview of Study Population</w:t>
-        <w:br/>
-        <w:t>The study population will include male subjects diagnosed with metastatic hormone-sensitive prostate cancer (mHSPC). Participants must demonstrate an Eastern Cooperative Oncology Group (ECOG) performance status of 0 or 1, indicating full activity or slight restriction in physically strenuous activity. Subjects should also exhibit evidence of distant metastatic disease, as confirmed by specific diagnostic imaging.</w:t>
       </w:r>
     </w:p>
     <w:p>
-      <w:pPr>
-        <w:pStyle w:val="Heading2"/>
-      </w:pPr>
       <w:r>
-        <w:t>Inclusion Criteria</w:t>
-        <w:br/>
-        <w:t>1. **Diagnosis**: Subjects must have a confirmed diagnosis of prostate cancer.</w:t>
-        <w:br/>
-        <w:t>2. **Performance Status**: ECOG performance status grade 0 (fully active) or 1 (restricted in physically strenuous activity but ambulatory).</w:t>
-        <w:br/>
-        <w:t>3. **Metastatic Disease**: Presence of distant metastatic disease as documented by a positive bone scan showing one or more bone lesions. Subjects with a single bone lesion must have further confirmation via computed tomography (CT) or magnetic resonance imaging (MRI).</w:t>
-        <w:br/>
-        <w:t>4. **Docetaxel Therapy**: Subjects may have received up to six cycles of docetaxel for mHSPC, with the last dose administered within two months prior to randomization.</w:t>
-        <w:br/>
-        <w:t>5. **Androgen Deprivation Therapy**: Subjects may have received up to six months of androgen deprivation therapy (ADT) prior to randomization.</w:t>
-        <w:br/>
-        <w:t>6. **Prior Localized Treatment**: For localized prostate cancer, subjects may have undergone androgen deprivation therapy for a total of up to three years and may have received prior treatments such as radiation therapy, prostatectomy, lymph node dissection, and systemic therapies, provided these were completed at least one year before randomization.</w:t>
-        <w:br/>
-        <w:t>7. **Radiation or Surgery for mHSPC**: A maximum of one course of radiation or surgical intervention for mHSPC is allowed.</w:t>
+        <w:t>The study population will consist of male subjects with a confirmed diagnosis of metastatic hormone-sensitive prostate cancer (mHSPC). All subjects must have an Eastern Cooperative Oncology Group (ECOG) performance status (PS) of grade 0 or 1. Eligible participants must have evidence of distant metastatic disease, confirmed through imaging studies. Prior to randomization, specific treatment parameters and timelines pertinent to the mHSPC intervention will be assessed.</w:t>
       </w:r>
     </w:p>
     <w:p>
@@ -427,43 +429,1034 @@
         <w:pStyle w:val="Heading2"/>
       </w:pPr>
       <w:r>
-        <w:t>Exclusion Criteria</w:t>
-        <w:br/>
-        <w:t>1. **Prior Systemic Therapy**: Subjects who have received systemic therapy for prostate cancer that was not completed at least one year prior to randomization, apart from specific exceptions outlined in the inclusion criteria.</w:t>
-        <w:br/>
-        <w:t>2. **Other Malignancies**: Diagnosis of any malignancy considered active within the past two years except for adequately treated basal cell or squamous cell skin cancer, or superficial bladder cancer.</w:t>
-        <w:br/>
-        <w:t>3. **Significant Cardiac History**: Subjects with a history of significant cardiovascular disease, such as severe arrhythmias, angina, congestive heart failure, or myocardial infarction within six months prior to randomization.</w:t>
-        <w:br/>
-        <w:t>4. **Uncontrolled Comorbid Conditions**: Presence of uncontrolled intercurrent illness that could jeopardize the safety of the participant or the study compliance.</w:t>
+        <w:t>Inclusion Criteria</w:t>
       </w:r>
     </w:p>
     <w:p>
       <w:pPr>
-        <w:pStyle w:val="Heading2"/>
+        <w:pStyle w:val="ListNumber"/>
       </w:pPr>
       <w:r>
-        <w:t>Withdrawal Criteria</w:t>
-        <w:br/>
-        <w:t>Subjects will be withdrawn from the study if they:</w:t>
-        <w:br/>
-        <w:t>1. Withdraw consent or request discontinuation.</w:t>
-        <w:br/>
-        <w:t>2. Develop significant protocol deviations or compliance concerns.</w:t>
-        <w:br/>
-        <w:t>3. Experience unacceptable treatment-related toxicity.</w:t>
-        <w:br/>
-        <w:t>4. Demonstrate disease progression in a manner that necessitates discontinuation as per the protocol-defined criteria.</w:t>
+        <w:t>1. Male subjects aged 18 years or older with a diagnosis of prostate cancer.</w:t>
       </w:r>
     </w:p>
     <w:p>
       <w:pPr>
+        <w:pStyle w:val="ListNumber"/>
+      </w:pPr>
+      <w:r>
+        <w:t>2. ECOG performance status of 0 or 1.</w:t>
+      </w:r>
+    </w:p>
+    <w:p>
+      <w:pPr>
+        <w:pStyle w:val="ListNumber"/>
+      </w:pPr>
+      <w:r>
+        <w:t>3. Evidence of metastatic disease as confirmed by a positive bone scan (one or more bone lesions on Technetium 99m [99mTc]) with a requirement for CT or MRI confirmation if there is a single bone lesion.</w:t>
+      </w:r>
+    </w:p>
+    <w:p>
+      <w:pPr>
+        <w:pStyle w:val="ListNumber"/>
+      </w:pPr>
+      <w:r>
+        <w:t>4. Up to 6 cycles of prior docetaxel therapy for mHSPC are allowed, with the last dose administered no more than 2 months before randomization.</w:t>
+      </w:r>
+    </w:p>
+    <w:p>
+      <w:pPr>
+        <w:pStyle w:val="ListNumber"/>
+      </w:pPr>
+      <w:r>
+        <w:t>5. Prior treatment can include up to 6 months of androgen deprivation therapy (ADT) for mHSPC before randomization.</w:t>
+      </w:r>
+    </w:p>
+    <w:p>
+      <w:pPr>
+        <w:pStyle w:val="ListNumber"/>
+      </w:pPr>
+      <w:r>
+        <w:t>6. Subjects may have received a maximum of one course of radiation or surgical intervention for mHSPC.</w:t>
+      </w:r>
+    </w:p>
+    <w:p>
+      <w:pPr>
+        <w:pStyle w:val="ListNumber"/>
+      </w:pPr>
+      <w:r>
+        <w:t>7. For previous localized prostate cancer, a maximum of 3 years of total ADT and other therapies (radiation therapy, prostatectomy, lymph node dissection, systemic therapies) is permissible, provided such treatments were completed at least one year before randomization.</w:t>
+      </w:r>
+    </w:p>
+    <w:p>
+      <w:pPr>
+        <w:pStyle w:val="Heading2"/>
+      </w:pPr>
+      <w:r>
+        <w:t>Exclusion Criteria</w:t>
+      </w:r>
+    </w:p>
+    <w:p>
+      <w:pPr>
+        <w:pStyle w:val="ListNumber"/>
+      </w:pPr>
+      <w:r>
+        <w:t>1. Previously received more than 6 cycles of docetaxel for mHSPC.</w:t>
+      </w:r>
+    </w:p>
+    <w:p>
+      <w:pPr>
+        <w:pStyle w:val="ListNumber"/>
+      </w:pPr>
+      <w:r>
+        <w:t>2. Currently has clinically significant comorbid conditions that could interfere with the study assessments or the safety of the subject including uncontrolled infection or significant cardiovascular disease.</w:t>
+      </w:r>
+    </w:p>
+    <w:p>
+      <w:pPr>
+        <w:pStyle w:val="ListNumber"/>
+      </w:pPr>
+      <w:r>
+        <w:t>3. Previous treatment with apalutamide or other androgen receptor inhibitors.</w:t>
+      </w:r>
+    </w:p>
+    <w:p>
+      <w:pPr>
+        <w:pStyle w:val="ListNumber"/>
+      </w:pPr>
+      <w:r>
+        <w:t>4. History of another malignancy within 3 years prior to randomization, except adequately treated basal cell or squamous cell skin cancer or in-situ cancers.</w:t>
+      </w:r>
+    </w:p>
+    <w:p>
+      <w:pPr>
+        <w:pStyle w:val="ListNumber"/>
+      </w:pPr>
+      <w:r>
+        <w:t>5. Participation in another clinical study with an investigational agent or intervention within 30 days prior to randomization.</w:t>
+      </w:r>
+    </w:p>
+    <w:p>
+      <w:pPr>
+        <w:pStyle w:val="ListNumber"/>
+      </w:pPr>
+      <w:r>
+        <w:t>6. Any condition that, in the opinion of the investigator, would interfere with the study endpoints or patient's safety.</w:t>
+      </w:r>
+    </w:p>
+    <w:p>
+      <w:pPr>
+        <w:pStyle w:val="ListNumber"/>
+      </w:pPr>
+      <w:r>
+        <w:t>## Withdrawal Criteria</w:t>
+      </w:r>
+    </w:p>
+    <w:p>
+      <w:pPr>
+        <w:pStyle w:val="ListNumber"/>
+      </w:pPr>
+      <w:r>
+        <w:t>1. Development of unacceptable toxicity related to the study drug that cannot be managed with dose adjustments.</w:t>
+      </w:r>
+    </w:p>
+    <w:p>
+      <w:pPr>
+        <w:pStyle w:val="ListNumber"/>
+      </w:pPr>
+      <w:r>
+        <w:t>2. Subject withdrawal of consent.</w:t>
+      </w:r>
+    </w:p>
+    <w:p>
+      <w:pPr>
+        <w:pStyle w:val="ListNumber"/>
+      </w:pPr>
+      <w:r>
+        <w:t>3. Investigator decision that continuation in the study is not in the best interest of the subject.</w:t>
+      </w:r>
+    </w:p>
+    <w:p>
+      <w:pPr>
+        <w:pStyle w:val="ListNumber"/>
+      </w:pPr>
+      <w:r>
+        <w:t>4. Sponsor decision to terminate the study.</w:t>
+      </w:r>
+    </w:p>
+    <w:p>
+      <w:pPr>
         <w:pStyle w:val="Heading2"/>
       </w:pPr>
       <w:r>
         <w:t>Replacement Policy</w:t>
+      </w:r>
+    </w:p>
+    <w:p>
+      <w:r>
+        <w:t>Subjects who withdraw from the study during the Screening Phase will be replaced to meet the enrollment target. However, subjects who discontinue after randomization will not be replaced. The study will aim to achieve a robust sample size to ensure the statistical power and validity of the efficacy and safety analyses remain unaffected by attritional losses.</w:t>
+      </w:r>
+    </w:p>
+    <w:p>
+      <w:pPr>
+        <w:pStyle w:val="Heading1"/>
+      </w:pPr>
+      <w:r>
+        <w:t>Procedures</w:t>
+      </w:r>
+    </w:p>
+    <w:p>
+      <w:pPr>
+        <w:pStyle w:val="Heading2"/>
+      </w:pPr>
+      <w:r>
+        <w:t>Study Procedures</w:t>
+      </w:r>
+    </w:p>
+    <w:p>
+      <w:pPr>
+        <w:pStyle w:val="Heading2"/>
+      </w:pPr>
+      <w:r>
+        <w:t>Study Procedures Overview</w:t>
         <w:br/>
-        <w:t>Subjects who are withdrawn prior to randomization will be replaced to ensure the study's enrollment targets are met. Subjects who discontinue post-randomization will not be replaced to maintain the integrity of the randomization and data analysis.</w:t>
+        <w:t>This section outlines the procedures to be conducted throughout the study, including screening, treatment, and follow-up phases, to ensure protocol adherence and gather necessary data.</w:t>
+      </w:r>
+    </w:p>
+    <w:p>
+      <w:pPr>
+        <w:pStyle w:val="Heading2"/>
+      </w:pPr>
+      <w:r>
+        <w:t>Screening/Baseline Procedures</w:t>
+        <w:br/>
+        <w:t>1. Informed Consent</w:t>
+        <w:br/>
+        <w:t xml:space="preserve">   - Timing: Must be obtained prior to conducting any study-specific procedures.</w:t>
+        <w:br/>
+        <w:t xml:space="preserve">   - Specific Requirements: Educate participants on study objectives, procedures, risks, and benefits.</w:t>
+        <w:br/>
+        <w:t xml:space="preserve">   - Responsible Personnel: Study Coordinator or Investigator.</w:t>
+      </w:r>
+    </w:p>
+    <w:p>
+      <w:pPr>
+        <w:pStyle w:val="ListNumber"/>
+      </w:pPr>
+      <w:r>
+        <w:t>2. Demographics and Medical History</w:t>
+      </w:r>
+    </w:p>
+    <w:p>
+      <w:pPr>
+        <w:pStyle w:val="ListNumber"/>
+      </w:pPr>
+      <w:r>
+        <w:t>- Timing: At screening visit.</w:t>
+      </w:r>
+    </w:p>
+    <w:p>
+      <w:pPr>
+        <w:pStyle w:val="ListNumber"/>
+      </w:pPr>
+      <w:r>
+        <w:t>- Specific Requirements: Collect demographic data and comprehensive medical history.</w:t>
+      </w:r>
+    </w:p>
+    <w:p>
+      <w:pPr>
+        <w:pStyle w:val="ListNumber"/>
+      </w:pPr>
+      <w:r>
+        <w:t>- Responsible Personnel: Clinical Research Associate (CRA) or Study Nurse.</w:t>
+      </w:r>
+    </w:p>
+    <w:p>
+      <w:pPr>
+        <w:pStyle w:val="ListNumber"/>
+      </w:pPr>
+      <w:r>
+        <w:t>3. Physical Examination</w:t>
+      </w:r>
+    </w:p>
+    <w:p>
+      <w:pPr>
+        <w:pStyle w:val="ListNumber"/>
+      </w:pPr>
+      <w:r>
+        <w:t>- Timing: At screening and baseline visits.</w:t>
+      </w:r>
+    </w:p>
+    <w:p>
+      <w:pPr>
+        <w:pStyle w:val="ListNumber"/>
+      </w:pPr>
+      <w:r>
+        <w:t>- Specific Requirements: Complete physical examination as per standard medical practice.</w:t>
+      </w:r>
+    </w:p>
+    <w:p>
+      <w:pPr>
+        <w:pStyle w:val="ListNumber"/>
+      </w:pPr>
+      <w:r>
+        <w:t>- Responsible Personnel: Physician or Qualified Healthcare Professional.</w:t>
+      </w:r>
+    </w:p>
+    <w:p>
+      <w:pPr>
+        <w:pStyle w:val="ListNumber"/>
+      </w:pPr>
+      <w:r>
+        <w:t>4. Vital Signs</w:t>
+      </w:r>
+    </w:p>
+    <w:p>
+      <w:pPr>
+        <w:pStyle w:val="ListNumber"/>
+      </w:pPr>
+      <w:r>
+        <w:t>- Timing: At screening and baseline visits.</w:t>
+      </w:r>
+    </w:p>
+    <w:p>
+      <w:pPr>
+        <w:pStyle w:val="ListNumber"/>
+      </w:pPr>
+      <w:r>
+        <w:t>- Specific Requirements: Includes blood pressure, heart rate, respiratory rate, and temperature.</w:t>
+      </w:r>
+    </w:p>
+    <w:p>
+      <w:pPr>
+        <w:pStyle w:val="ListNumber"/>
+      </w:pPr>
+      <w:r>
+        <w:t>- Responsible Personnel: Study Nurse or CRA.</w:t>
+      </w:r>
+    </w:p>
+    <w:p>
+      <w:pPr>
+        <w:pStyle w:val="ListNumber"/>
+      </w:pPr>
+      <w:r>
+        <w:t>5. ECOG Performance Status</w:t>
+      </w:r>
+    </w:p>
+    <w:p>
+      <w:pPr>
+        <w:pStyle w:val="ListNumber"/>
+      </w:pPr>
+      <w:r>
+        <w:t>- Timing: At screening visit.</w:t>
+      </w:r>
+    </w:p>
+    <w:p>
+      <w:pPr>
+        <w:pStyle w:val="ListNumber"/>
+      </w:pPr>
+      <w:r>
+        <w:t>- Specific Requirements: Assess ECOG performance status to determine eligibility.</w:t>
+      </w:r>
+    </w:p>
+    <w:p>
+      <w:pPr>
+        <w:pStyle w:val="ListNumber"/>
+      </w:pPr>
+      <w:r>
+        <w:t>- Responsible Personnel: Investigator or Study Nurse.</w:t>
+      </w:r>
+    </w:p>
+    <w:p>
+      <w:pPr>
+        <w:pStyle w:val="ListNumber"/>
+      </w:pPr>
+      <w:r>
+        <w:t>6. Laboratory Assessments</w:t>
+      </w:r>
+    </w:p>
+    <w:p>
+      <w:pPr>
+        <w:pStyle w:val="ListNumber"/>
+      </w:pPr>
+      <w:r>
+        <w:t>- Timing: At screening and prior to randomization.</w:t>
+      </w:r>
+    </w:p>
+    <w:p>
+      <w:pPr>
+        <w:pStyle w:val="ListNumber"/>
+      </w:pPr>
+      <w:r>
+        <w:t>- Specific Requirements: Blood samples for hematology, clinical chemistry, and PSA levels.</w:t>
+      </w:r>
+    </w:p>
+    <w:p>
+      <w:pPr>
+        <w:pStyle w:val="ListNumber"/>
+      </w:pPr>
+      <w:r>
+        <w:t>- Responsible Personnel: Laboratory Technician.</w:t>
+      </w:r>
+    </w:p>
+    <w:p>
+      <w:pPr>
+        <w:pStyle w:val="ListNumber"/>
+      </w:pPr>
+      <w:r>
+        <w:t>7. Disease Assessment Imaging</w:t>
+      </w:r>
+    </w:p>
+    <w:p>
+      <w:pPr>
+        <w:pStyle w:val="ListNumber"/>
+      </w:pPr>
+      <w:r>
+        <w:t>- Timing: At baseline.</w:t>
+      </w:r>
+    </w:p>
+    <w:p>
+      <w:pPr>
+        <w:pStyle w:val="ListNumber"/>
+      </w:pPr>
+      <w:r>
+        <w:t>- Specific Requirements: Bone scan and CT/MRI for disease confirmation.</w:t>
+      </w:r>
+    </w:p>
+    <w:p>
+      <w:pPr>
+        <w:pStyle w:val="ListNumber"/>
+      </w:pPr>
+      <w:r>
+        <w:t>- Responsible Personnel: Radiologist.</w:t>
+      </w:r>
+    </w:p>
+    <w:p>
+      <w:pPr>
+        <w:pStyle w:val="ListNumber"/>
+      </w:pPr>
+      <w:r>
+        <w:t>8. ECG</w:t>
+      </w:r>
+    </w:p>
+    <w:p>
+      <w:pPr>
+        <w:pStyle w:val="ListNumber"/>
+      </w:pPr>
+      <w:r>
+        <w:t>- Timing: At screening visit.</w:t>
+      </w:r>
+    </w:p>
+    <w:p>
+      <w:pPr>
+        <w:pStyle w:val="ListNumber"/>
+      </w:pPr>
+      <w:r>
+        <w:t>- Specific Requirements: Standard 12-lead ECG.</w:t>
+      </w:r>
+    </w:p>
+    <w:p>
+      <w:pPr>
+        <w:pStyle w:val="ListNumber"/>
+      </w:pPr>
+      <w:r>
+        <w:t>- Responsible Personnel: Technician or Qualified Healthcare Professional.</w:t>
+      </w:r>
+    </w:p>
+    <w:p>
+      <w:pPr>
+        <w:pStyle w:val="ListNumber"/>
+      </w:pPr>
+      <w:r>
+        <w:t>9. Inclusion/Exclusion Criteria Review</w:t>
+      </w:r>
+    </w:p>
+    <w:p>
+      <w:pPr>
+        <w:pStyle w:val="ListNumber"/>
+      </w:pPr>
+      <w:r>
+        <w:t>- Timing: Prior to randomization.</w:t>
+      </w:r>
+    </w:p>
+    <w:p>
+      <w:pPr>
+        <w:pStyle w:val="ListNumber"/>
+      </w:pPr>
+      <w:r>
+        <w:t>- Specific Requirements: Confirm eligibility based on protocol-specified criteria.</w:t>
+      </w:r>
+    </w:p>
+    <w:p>
+      <w:pPr>
+        <w:pStyle w:val="ListNumber"/>
+      </w:pPr>
+      <w:r>
+        <w:t>- Responsible Personnel: Investigator.</w:t>
+      </w:r>
+    </w:p>
+    <w:p>
+      <w:pPr>
+        <w:pStyle w:val="Heading2"/>
+      </w:pPr>
+      <w:r>
+        <w:t>Treatment Phase Procedures</w:t>
+        <w:br/>
+        <w:t>1. Drug Administration</w:t>
+        <w:br/>
+        <w:t xml:space="preserve">   - Timing: Daily dosing.</w:t>
+        <w:br/>
+        <w:t xml:space="preserve">   - Specific Requirements: Apalutamide or placebo with or without food as per randomization.</w:t>
+        <w:br/>
+        <w:t xml:space="preserve">   - Responsible Personnel: Subject and Investigator oversight.</w:t>
+      </w:r>
+    </w:p>
+    <w:p>
+      <w:pPr>
+        <w:pStyle w:val="ListNumber"/>
+      </w:pPr>
+      <w:r>
+        <w:t>2. Safety Monitoring</w:t>
+      </w:r>
+    </w:p>
+    <w:p>
+      <w:pPr>
+        <w:pStyle w:val="ListNumber"/>
+      </w:pPr>
+      <w:r>
+        <w:t>- Timing: At each study visit.</w:t>
+      </w:r>
+    </w:p>
+    <w:p>
+      <w:pPr>
+        <w:pStyle w:val="ListNumber"/>
+      </w:pPr>
+      <w:r>
+        <w:t>- Specific Requirements: Monitor for adverse events and intolerances.</w:t>
+      </w:r>
+    </w:p>
+    <w:p>
+      <w:pPr>
+        <w:pStyle w:val="ListNumber"/>
+      </w:pPr>
+      <w:r>
+        <w:t>- Responsible Personnel: Study Nurse or Investigator.</w:t>
+      </w:r>
+    </w:p>
+    <w:p>
+      <w:pPr>
+        <w:pStyle w:val="ListNumber"/>
+      </w:pPr>
+      <w:r>
+        <w:t>3. Efficacy Assessments</w:t>
+      </w:r>
+    </w:p>
+    <w:p>
+      <w:pPr>
+        <w:pStyle w:val="ListNumber"/>
+      </w:pPr>
+      <w:r>
+        <w:t>- Timing: As per schedule.</w:t>
+      </w:r>
+    </w:p>
+    <w:p>
+      <w:pPr>
+        <w:pStyle w:val="ListNumber"/>
+      </w:pPr>
+      <w:r>
+        <w:t>- Specific Requirements: Radiographic assessment for progression, PSA measurement.</w:t>
+      </w:r>
+    </w:p>
+    <w:p>
+      <w:pPr>
+        <w:pStyle w:val="ListNumber"/>
+      </w:pPr>
+      <w:r>
+        <w:t>- Responsible Personnel: Investigator or CRA.</w:t>
+      </w:r>
+    </w:p>
+    <w:p>
+      <w:pPr>
+        <w:pStyle w:val="ListNumber"/>
+      </w:pPr>
+      <w:r>
+        <w:t>4. Laboratory Tests</w:t>
+      </w:r>
+    </w:p>
+    <w:p>
+      <w:pPr>
+        <w:pStyle w:val="ListNumber"/>
+      </w:pPr>
+      <w:r>
+        <w:t>- Timing: At every treatment cycle.</w:t>
+      </w:r>
+    </w:p>
+    <w:p>
+      <w:pPr>
+        <w:pStyle w:val="ListNumber"/>
+      </w:pPr>
+      <w:r>
+        <w:t>- Specific Requirements: Blood samples for routine lab tests, PK sampling.</w:t>
+      </w:r>
+    </w:p>
+    <w:p>
+      <w:pPr>
+        <w:pStyle w:val="ListNumber"/>
+      </w:pPr>
+      <w:r>
+        <w:t>- Responsible Personnel: Laboratory Technician.</w:t>
+      </w:r>
+    </w:p>
+    <w:p>
+      <w:pPr>
+        <w:pStyle w:val="ListNumber"/>
+      </w:pPr>
+      <w:r>
+        <w:t>5. Quality of Life Assessments</w:t>
+      </w:r>
+    </w:p>
+    <w:p>
+      <w:pPr>
+        <w:pStyle w:val="ListNumber"/>
+      </w:pPr>
+      <w:r>
+        <w:t>- Timing: Regular intervals during treatment.</w:t>
+      </w:r>
+    </w:p>
+    <w:p>
+      <w:pPr>
+        <w:pStyle w:val="ListNumber"/>
+      </w:pPr>
+      <w:r>
+        <w:t>- Specific Requirements: Administration of BPI-SF, BFI, and EQ-5D-5L questionnaires.</w:t>
+      </w:r>
+    </w:p>
+    <w:p>
+      <w:pPr>
+        <w:pStyle w:val="ListNumber"/>
+      </w:pPr>
+      <w:r>
+        <w:t>- Responsible Personnel: CRA or Study Nurse.</w:t>
+      </w:r>
+    </w:p>
+    <w:p>
+      <w:pPr>
+        <w:pStyle w:val="ListNumber"/>
+      </w:pPr>
+      <w:r>
+        <w:t>6. Adverse Event Monitoring</w:t>
+      </w:r>
+    </w:p>
+    <w:p>
+      <w:pPr>
+        <w:pStyle w:val="ListNumber"/>
+      </w:pPr>
+      <w:r>
+        <w:t>- Timing: Continuous throughout the study.</w:t>
+      </w:r>
+    </w:p>
+    <w:p>
+      <w:pPr>
+        <w:pStyle w:val="ListNumber"/>
+      </w:pPr>
+      <w:r>
+        <w:t>- Specific Requirements: Document and assess all adverse events.</w:t>
+      </w:r>
+    </w:p>
+    <w:p>
+      <w:pPr>
+        <w:pStyle w:val="ListNumber"/>
+      </w:pPr>
+      <w:r>
+        <w:t>- Responsible Personnel: Investigator.</w:t>
+      </w:r>
+    </w:p>
+    <w:p>
+      <w:pPr>
+        <w:pStyle w:val="ListNumber"/>
+      </w:pPr>
+      <w:r>
+        <w:t>7. Concomitant Medication Review</w:t>
+      </w:r>
+    </w:p>
+    <w:p>
+      <w:pPr>
+        <w:pStyle w:val="ListNumber"/>
+      </w:pPr>
+      <w:r>
+        <w:t>- Timing: At each visit.</w:t>
+      </w:r>
+    </w:p>
+    <w:p>
+      <w:pPr>
+        <w:pStyle w:val="ListNumber"/>
+      </w:pPr>
+      <w:r>
+        <w:t>- Specific Requirements: Document all concurrent medications.</w:t>
+      </w:r>
+    </w:p>
+    <w:p>
+      <w:pPr>
+        <w:pStyle w:val="ListNumber"/>
+      </w:pPr>
+      <w:r>
+        <w:t>- Responsible Personnel: Study Nurse.</w:t>
+      </w:r>
+    </w:p>
+    <w:p>
+      <w:pPr>
+        <w:pStyle w:val="Heading2"/>
+      </w:pPr>
+      <w:r>
+        <w:t>Follow-up Procedures</w:t>
+        <w:br/>
+        <w:t>1. Safety Follow-up</w:t>
+        <w:br/>
+        <w:t xml:space="preserve">   - Timing: 30 days post-treatment end.</w:t>
+        <w:br/>
+        <w:t xml:space="preserve">   - Specific Requirements: Conduct safety evaluations, adverse event follow-up.</w:t>
+        <w:br/>
+        <w:t xml:space="preserve">   - Responsible Personnel: Investigator or CRA.</w:t>
+      </w:r>
+    </w:p>
+    <w:p>
+      <w:pPr>
+        <w:pStyle w:val="ListNumber"/>
+      </w:pPr>
+      <w:r>
+        <w:t>2. Disease Assessment</w:t>
+      </w:r>
+    </w:p>
+    <w:p>
+      <w:pPr>
+        <w:pStyle w:val="ListNumber"/>
+      </w:pPr>
+      <w:r>
+        <w:t>- Timing: Every 4 months during follow-up.</w:t>
+      </w:r>
+    </w:p>
+    <w:p>
+      <w:pPr>
+        <w:pStyle w:val="ListNumber"/>
+      </w:pPr>
+      <w:r>
+        <w:t>- Specific Requirements: Document progression and subsequent therapies.</w:t>
+      </w:r>
+    </w:p>
+    <w:p>
+      <w:pPr>
+        <w:pStyle w:val="ListNumber"/>
+      </w:pPr>
+      <w:r>
+        <w:t>- Responsible Personnel: Investigator.</w:t>
+      </w:r>
+    </w:p>
+    <w:p>
+      <w:pPr>
+        <w:pStyle w:val="ListNumber"/>
+      </w:pPr>
+      <w:r>
+        <w:t>3. Survival Status</w:t>
+      </w:r>
+    </w:p>
+    <w:p>
+      <w:pPr>
+        <w:pStyle w:val="ListNumber"/>
+      </w:pPr>
+      <w:r>
+        <w:t>- Timing: Every 4 months during follow-up phase.</w:t>
+      </w:r>
+    </w:p>
+    <w:p>
+      <w:pPr>
+        <w:pStyle w:val="ListNumber"/>
+      </w:pPr>
+      <w:r>
+        <w:t>- Specific Requirements: Record survival and cause of death if applicable.</w:t>
+      </w:r>
+    </w:p>
+    <w:p>
+      <w:pPr>
+        <w:pStyle w:val="ListNumber"/>
+      </w:pPr>
+      <w:r>
+        <w:t>- Responsible Personnel: CRA.</w:t>
+      </w:r>
+    </w:p>
+    <w:p>
+      <w:pPr>
+        <w:pStyle w:val="ListNumber"/>
+      </w:pPr>
+      <w:r>
+        <w:t>4. Subsequent Therapy Documentation</w:t>
+      </w:r>
+    </w:p>
+    <w:p>
+      <w:pPr>
+        <w:pStyle w:val="ListNumber"/>
+      </w:pPr>
+      <w:r>
+        <w:t>- Timing: At follow-up visits.</w:t>
+      </w:r>
+    </w:p>
+    <w:p>
+      <w:pPr>
+        <w:pStyle w:val="ListNumber"/>
+      </w:pPr>
+      <w:r>
+        <w:t>- Specific Requirements: Detail any subsequent cancer therapies.</w:t>
+      </w:r>
+    </w:p>
+    <w:p>
+      <w:pPr>
+        <w:pStyle w:val="ListNumber"/>
+      </w:pPr>
+      <w:r>
+        <w:t>- Responsible Personnel: Investigator or CRA.</w:t>
+      </w:r>
+    </w:p>
+    <w:p>
+      <w:pPr>
+        <w:pStyle w:val="Heading2"/>
+      </w:pPr>
+      <w:r>
+        <w:t>Safety Assessments</w:t>
+        <w:br/>
+        <w:t>- Conduct thorough physical examinations and vital signs at specified intervals.</w:t>
+        <w:br/>
+        <w:t>- Monitor laboratory tests for clinically significant changes.</w:t>
+        <w:br/>
+        <w:t>- Continual adverse event monitoring and ECG assessments as needed.</w:t>
+      </w:r>
+    </w:p>
+    <w:p>
+      <w:pPr>
+        <w:pStyle w:val="Heading2"/>
+      </w:pPr>
+      <w:r>
+        <w:t>Efficacy Assessments</w:t>
+        <w:br/>
+        <w:t>- Perform radiographic assessments using RECIST criteria.</w:t>
+        <w:br/>
+        <w:t>- Track PSA levels and assess clinical progression.</w:t>
+        <w:br/>
+        <w:t>- Pain assessments and quality of life measures via questionnaires.</w:t>
+      </w:r>
+    </w:p>
+    <w:p>
+      <w:pPr>
+        <w:pStyle w:val="Heading2"/>
+      </w:pPr>
+      <w:r>
+        <w:t>Laboratory Assessments</w:t>
+        <w:br/>
+        <w:t>- Include comprehensive hematology, clinical chemistry, and specialized PK samples.</w:t>
+        <w:br/>
+        <w:t>- Process samples for PSA and testosterone.</w:t>
+      </w:r>
+    </w:p>
+    <w:p>
+      <w:pPr>
+        <w:pStyle w:val="Heading2"/>
+      </w:pPr>
+      <w:r>
+        <w:t>Other Assessments</w:t>
+        <w:br/>
+        <w:t>- Implement patient-reported outcomes and resource utilization tracking.</w:t>
+        <w:br/>
+        <w:t>- Collect biomarker samples for exploratory analysis.</w:t>
+      </w:r>
+    </w:p>
+    <w:p>
+      <w:pPr>
+        <w:pStyle w:val="Heading1"/>
+      </w:pPr>
+      <w:r>
+        <w:t>Statistical</w:t>
+      </w:r>
+    </w:p>
+    <w:p>
+      <w:r>
+        <w:t># Statistical Analysis</w:t>
+      </w:r>
+    </w:p>
+    <w:p>
+      <w:pPr>
+        <w:pStyle w:val="Heading2"/>
+      </w:pPr>
+      <w:r>
+        <w:t>Statistical Hypotheses</w:t>
+        <w:br/>
+        <w:t>The primary hypotheses of the study are:</w:t>
+        <w:br/>
+        <w:t>1. The addition of apalutamide to androgen deprivation therapy (ADT) results in a statistically significant improvement in radiographic progression-free survival (rPFS) compared to ADT alone.</w:t>
+        <w:br/>
+        <w:t>2. The addition of apalutamide to ADT results in a statistically significant improvement in overall survival (OS) compared to ADT alone.</w:t>
+      </w:r>
+    </w:p>
+    <w:p>
+      <w:pPr>
+        <w:pStyle w:val="Heading2"/>
+      </w:pPr>
+      <w:r>
+        <w:t>Sample Size Determination</w:t>
+        <w:br/>
+        <w:t>An overall type I error rate of 5% will be controlled across the dual-primary endpoints using a split alpha level: 0.005 for rPFS and 0.045 for OS. It is estimated that 368 events of rPFS are needed to achieve at least 85% power to detect a hazard ratio (HR) of 0.67 at a two-tailed significance level of 0.005. For OS, approximately 410 deaths will ensure 80% power to detect a HR of 0.75, assuming a median OS of 44 months for the control group. Approximately 1,000 subjects will be enrolled with a study duration of 54 months.</w:t>
+      </w:r>
+    </w:p>
+    <w:p>
+      <w:pPr>
+        <w:pStyle w:val="Heading2"/>
+      </w:pPr>
+      <w:r>
+        <w:t>Analysis Populations</w:t>
+        <w:br/>
+        <w:t>- Intent-to-Treat (ITT) Population: Includes all randomized subjects. Used for all efficacy analyses.</w:t>
+        <w:br/>
+        <w:t>- Safety Population: Includes all randomized subjects who received at least one dose of study medication. Analyses of safety outcomes will use this population.</w:t>
+      </w:r>
+    </w:p>
+    <w:p>
+      <w:pPr>
+        <w:pStyle w:val="Heading2"/>
+      </w:pPr>
+      <w:r>
+        <w:t>Statistical Methods</w:t>
+        <w:br/>
+        <w:t>Time-to-event data for rPFS and OS will be analyzed using the Kaplan-Meier method to estimate medians and will employ the Cox proportional hazards model to estimate hazard ratios with corresponding 95% confidence intervals. Secondary and exploratory endpoints such as time to pain progression, time to skeletal-related events (SREs), and time to initiation of cytotoxic chemotherapy will be similarly analyzed. For continuous exploratory endpoints and changes in quality of life measures, analysis of covariance (ANCOVA) will be employed, while categorical endpoints will use logistic regression as appropriate.</w:t>
+      </w:r>
+    </w:p>
+    <w:p>
+      <w:pPr>
+        <w:pStyle w:val="Heading2"/>
+      </w:pPr>
+      <w:r>
+        <w:t>Interim Analyses</w:t>
+        <w:br/>
+        <w:t>Two interim analyses for overall survival are planned at approximately 50% (205 events) and 70% (287 events) of expected OS events. A Lan-DeMets alpha spending function will guide early stopping for efficacy. No interim analysis is planned for rPFS.</w:t>
+      </w:r>
+    </w:p>
+    <w:p>
+      <w:pPr>
+        <w:pStyle w:val="Heading2"/>
+      </w:pPr>
+      <w:r>
+        <w:t>Missing Data Handling</w:t>
+        <w:br/>
+        <w:t>Missing data will be addressed using multiple imputation techniques assuming data is missing at random. Sensitivity analyses will assess the robustness of inferences to the missing data assumptions.</w:t>
+      </w:r>
+    </w:p>
+    <w:p>
+      <w:pPr>
+        <w:pStyle w:val="Heading2"/>
+      </w:pPr>
+      <w:r>
+        <w:t>Multiplicity Adjustments</w:t>
+        <w:br/>
+        <w:t>A hierarchical testing procedure will be adopted due to the dual-primary endpoints. The overall type I error rate will be controlled using a two-part approach where rPFS (alpha = 0.005) and OS (alpha = 0.045) results will be independently assessed. Adjustments for multiple comparisons among secondary endpoints will be performed using the Hochberg procedure or similar methodology, ensuring control of the family-wise error rate.</w:t>
+      </w:r>
+    </w:p>
+    <w:p>
+      <w:r>
+        <w:t>This statistical analysis plan ensures the rigorous assessment of the effects of apalutamide in combination with ADT, with appropriate consideration for multiplicity and assumptions concerning missing data.</w:t>
+      </w:r>
+    </w:p>
+    <w:p>
+      <w:pPr>
+        <w:pStyle w:val="Heading1"/>
+      </w:pPr>
+      <w:r>
+        <w:t>Safety</w:t>
+      </w:r>
+    </w:p>
+    <w:p>
+      <w:r>
+        <w:t># Safety</w:t>
+      </w:r>
+    </w:p>
+    <w:p>
+      <w:pPr>
+        <w:pStyle w:val="Heading2"/>
+      </w:pPr>
+      <w:r>
+        <w:t>Safety Parameters</w:t>
+        <w:br/>
+        <w:t>The safety parameters in this study include the incidence and intensity of treatment-emergent adverse events (AEs), clinically significant changes in physical examination findings, vital signs, and clinical laboratory results. These safety parameters help assess the overall safety profile of apalutamide when added to ADT in subjects with mHSPC.</w:t>
+      </w:r>
+    </w:p>
+    <w:p>
+      <w:pPr>
+        <w:pStyle w:val="Heading2"/>
+      </w:pPr>
+      <w:r>
+        <w:t>Adverse Event Definitions</w:t>
+        <w:br/>
+        <w:t>Adverse events will be defined and graded according to the National Cancer Institute-Common Terminology Criteria for Adverse Events (NCI-CTCAE), version 4.03. AEs will be categorized based on their severity as follows:</w:t>
+        <w:br/>
+        <w:t>- Grade 1: Mild, asymptomatic or mild symptoms; clinical or diagnostic observations only; intervention not indicated.</w:t>
+        <w:br/>
+        <w:t>- Grade 2: Moderate; minimal, local, or noninvasive intervention indicated; limiting age-appropriate instrumental activities of daily living (ADL).</w:t>
+        <w:br/>
+        <w:t>- Grade 3: Severe or medically significant but not immediately life-threatening; hospitalization or prolongation of hospitalization indicated; disabling; limiting self-care ADL.</w:t>
+        <w:br/>
+        <w:t>- Grade 4: Life-threatening consequences; urgent intervention indicated.</w:t>
+        <w:br/>
+        <w:t>- Grade 5: Death related to AE.</w:t>
+      </w:r>
+    </w:p>
+    <w:p>
+      <w:pPr>
+        <w:pStyle w:val="Heading2"/>
+      </w:pPr>
+      <w:r>
+        <w:t>Adverse Event Reporting</w:t>
+        <w:br/>
+        <w:t>AEs will be documented from the time of informed consent until 30 days after the last dose of the study drug. All serious adverse events (SAEs) must be reported to the sponsor within 24 hours of the investigator becoming aware. Non-serious AEs should be documented in the subject's case records and reported as per the periodic safety reporting schedule.</w:t>
+      </w:r>
+    </w:p>
+    <w:p>
+      <w:pPr>
+        <w:pStyle w:val="Heading2"/>
+      </w:pPr>
+      <w:r>
+        <w:t>Safety Monitoring</w:t>
+        <w:br/>
+        <w:t>Safety monitoring will be continuous throughout the study. It includes regular assessment of AEs, vital signs, clinical laboratory tests, and physical examinations. Dose modifications or discontinuations due to safety concerns will follow the protocol-specified rules.</w:t>
+      </w:r>
+    </w:p>
+    <w:p>
+      <w:pPr>
+        <w:pStyle w:val="Heading2"/>
+      </w:pPr>
+      <w:r>
+        <w:t>Risk Management</w:t>
+        <w:br/>
+        <w:t>Potential risks associated with apalutamide include common anti-androgen related AEs such as fatigue, hypertension, and skin rash. Risk management strategies include regular monitoring, dose adjustment protocols, and predefined discontinuation criteria for specific safety concerns. Informed consent will ensure subjects are aware of these risks before participation.</w:t>
+      </w:r>
+    </w:p>
+    <w:p>
+      <w:pPr>
+        <w:pStyle w:val="Heading2"/>
+      </w:pPr>
+      <w:r>
+        <w:t>Data Monitoring Committee</w:t>
+        <w:br/>
+        <w:t>An Independent Data Monitoring Committee (IDMC) will be responsible for overseeing the safety of subjects and the integrity of the data throughout the study. The IDMC will review interim data and provide recommendations on whether to continue, modify, or stop the study based on safety and efficacy data.</w:t>
+      </w:r>
+    </w:p>
+    <w:p>
+      <w:pPr>
+        <w:pStyle w:val="Heading2"/>
+      </w:pPr>
+      <w:r>
+        <w:t>Stopping Rules</w:t>
+        <w:br/>
+        <w:t>Stopping rules include criteria for the discontinuation of the study drug in individual subjects due to unacceptable toxicity and criteria for early study termination based on interim safety and efficacy results. The IDMC will conduct planned interim efficacy analyses and regular safety reviews to determine if the study should continue as planned or if amendments are required for safety reasons. Interim analyses of overall survival are planned after approximately 50% and 70% of expected death events.</w:t>
+      </w:r>
+    </w:p>
+    <w:p>
+      <w:r>
+        <w:t>By following these procedures, the study aims to ensure the safety and well-being of all participants while collecting crucial data on the safety profile of apalutamide in combination with ADT.</w:t>
       </w:r>
     </w:p>
     <w:sectPr>

</xml_diff>

<commit_message>
Agent query: Can you verify if the protocol generation workflow is working properly with study design section showing a Mermaid diagram? Try generating a complete protocol to check.
</commit_message>
<xml_diff>
--- a/protocol.docx
+++ b/protocol.docx
@@ -2,6 +2,15 @@
 <file path=word/document.xml><?xml version="1.0" encoding="utf-8"?>
 <w:document xmlns:wpc="http://schemas.microsoft.com/office/word/2010/wordprocessingCanvas" xmlns:mo="http://schemas.microsoft.com/office/mac/office/2008/main" xmlns:mc="http://schemas.openxmlformats.org/markup-compatibility/2006" xmlns:mv="urn:schemas-microsoft-com:mac:vml" xmlns:o="urn:schemas-microsoft-com:office:office" xmlns:r="http://schemas.openxmlformats.org/officeDocument/2006/relationships" xmlns:m="http://schemas.openxmlformats.org/officeDocument/2006/math" xmlns:v="urn:schemas-microsoft-com:vml" xmlns:wp14="http://schemas.microsoft.com/office/word/2010/wordprocessingDrawing" xmlns:wp="http://schemas.openxmlformats.org/drawingml/2006/wordprocessingDrawing" xmlns:w10="urn:schemas-microsoft-com:office:word" xmlns:w="http://schemas.openxmlformats.org/wordprocessingml/2006/main" xmlns:w14="http://schemas.microsoft.com/office/word/2010/wordml" xmlns:wpg="http://schemas.microsoft.com/office/word/2010/wordprocessingGroup" xmlns:wpi="http://schemas.microsoft.com/office/word/2010/wordprocessingInk" xmlns:wne="http://schemas.microsoft.com/office/word/2006/wordml" xmlns:wps="http://schemas.microsoft.com/office/word/2010/wordprocessingShape" mc:Ignorable="w14 wp14">
   <w:body>
+    <w:p>
+      <w:pPr>
+        <w:pStyle w:val="Title"/>
+        <w:jc w:val="center"/>
+      </w:pPr>
+      <w:r>
+        <w:t>Clinical Trial Protocol</w:t>
+      </w:r>
+    </w:p>
     <w:p>
       <w:pPr>
         <w:pStyle w:val="Heading1"/>
@@ -12,59 +21,35 @@
     </w:p>
     <w:p>
       <w:r>
-        <w:t># Background</w:t>
-      </w:r>
-    </w:p>
-    <w:p>
-      <w:pPr>
-        <w:pStyle w:val="Heading2"/>
-      </w:pPr>
-      <w:r>
-        <w:t>Disease Background</w:t>
+        <w:t>Background</w:t>
       </w:r>
     </w:p>
     <w:p>
       <w:r>
-        <w:t>Prostate cancer is one of the most common cancers among men, characterized by the growth of cancerous cells in the prostate gland. Metastatic hormone-sensitive prostate cancer (mHSPC) is a state wherein the disease has spread beyond the prostate and remains responsive to hormonal therapy. Despite advances in treatment, mHSPC continues to pose significant challenges due to its progression, ultimately leading to castration-resistant prostate cancer (CRPC) if not adequately managed.</w:t>
-      </w:r>
-    </w:p>
-    <w:p>
-      <w:pPr>
-        <w:pStyle w:val="Heading2"/>
-      </w:pPr>
-      <w:r>
-        <w:t>Current Treatment Landscape</w:t>
+        <w:t>Disease Background</w:t>
+        <w:br/>
+        <w:t>Prostate cancer is a significant health concern and is one of the most common malignancies affecting men worldwide. Metastatic hormone-sensitive prostate cancer (mHSPC) is a stage of the disease where cancer cells have spread beyond the prostate gland but still respond to hormone therapy aimed at lowering androgen levels. This stage of prostate cancer is associated with a high burden of disease and impacts overall survival and quality of life. Despite initial hormonal treatment responses, most patients eventually progress to a castration-resistant state.</w:t>
       </w:r>
     </w:p>
     <w:p>
       <w:r>
-        <w:t>The conventional treatment for metastatic hormone-sensitive prostate cancer typically involves androgen deprivation therapy (ADT), either through surgical castration or medical castration using gonadotropin-releasing hormone analogs (GnRHa). While ADT is initially effective in reducing testosterone levels and controlling tumor progression, most patients inevitably develop resistance over time. The advent of newer hormonal agents has provided additional therapeutic options; however, optimal treatment strategies and combinations continue to be evaluated for improved outcomes.</w:t>
-      </w:r>
-    </w:p>
-    <w:p>
-      <w:pPr>
-        <w:pStyle w:val="Heading2"/>
-      </w:pPr>
-      <w:r>
-        <w:t>Product Background</w:t>
+        <w:t>Current Treatment Landscape</w:t>
+        <w:br/>
+        <w:t>The current standard of care for mHSPC involves androgen deprivation therapy (ADT), which aims to reduce the levels of androgens that fuel the growth of prostate cancer cells. ADT can be achieved through surgical castration or medical castration using gonadotropin-releasing hormone (GnRH) analogs. Despite the efficacy of ADT in controlling disease progression, many patients eventually develop resistance, leading to disease progression. As such, there is a demonstrated need for novel therapeutic strategies that can improve outcomes and delay the progression to castration-resistant prostate cancer.</w:t>
       </w:r>
     </w:p>
     <w:p>
       <w:r>
-        <w:t>JNJ-56021927, known as apalutamide, is an orally available, non-steroidal, potent, and selective antagonist of the androgen receptor (AR). It acts by inhibiting the AR signaling pathway, which plays a critical role in the growth and survival of prostate cancer cells. Apalutamide has demonstrated efficacy in preclinical and clinical settings for the treatment of prostate cancer, and it is being investigated for its potential benefits in combination with ADT in patients with mHSPC.</w:t>
-      </w:r>
-    </w:p>
-    <w:p>
-      <w:pPr>
-        <w:pStyle w:val="Heading2"/>
-      </w:pPr>
-      <w:r>
-        <w:t>Study Rationale</w:t>
+        <w:t>Product Background</w:t>
+        <w:br/>
+        <w:t>Apalutamide, also known as JNJ-56021927 and ARN-509, is a non-steroidal, orally administered, potent, and selective antagonist of the androgen receptor. It functions by blocking androgen receptor signaling pathways, which play a critical role in the development and progression of prostate cancer. Apalutamide has shown promising results in earlier-phase studies, suggesting its potential efficacy in extending radiographic progression-free survival and overall survival in patients with mHSPC when used in combination with ADT.</w:t>
       </w:r>
     </w:p>
     <w:p>
       <w:r>
-        <w:t>The rationale for this study arises from the need to enhance treatment options for patients with mHSPC by combining apalutamide with standard ADT. The primary objective is to assess whether the addition of apalutamide to ADT improves radiographic progression-free survival (rPFS) or overall survival (OS) compared to ADT alone. Secondary outcomes will explore additional clinical benefits, such as the delay in pain progression, use of opioids, skeletal-related events (SREs), and initiation of cytotoxic chemotherapy. The study also aims to characterize the safety profile and pharmacokinetics/pharmacodynamics of apalutamide, thereby providing comprehensive data to support its potential role in the treatment paradigm of mHSPC.</w:t>
+        <w:t>Study Rationale</w:t>
+        <w:br/>
+        <w:t>The rationale behind this Phase 3 study is to evaluate whether the addition of apalutamide to standard ADT can provide improved therapeutic benefits for patients with mHSPC. There is a significant clinical need to enhance outcomes in this patient population by delaying disease progression and extending overall survival. This study aims to determine if the combination of apalutamide and ADT will offer superior efficacy compared to ADT alone by improving radiographic progression-free survival and overall survival. Additionally, this study seeks to assess the safety profile of the combination therapy, further characterizing pharmacokinetics and pharmacodynamics, and evaluating patient-relevant outcomes, including quality of life and function.</w:t>
       </w:r>
     </w:p>
     <w:p>
@@ -77,86 +62,85 @@
     </w:p>
     <w:p>
       <w:r>
-        <w:t># Objectives</w:t>
+        <w:t>Objectives</w:t>
       </w:r>
     </w:p>
     <w:p>
-      <w:pPr>
-        <w:pStyle w:val="Heading2"/>
-      </w:pPr>
       <w:r>
         <w:t>Primary Objective(s)</w:t>
         <w:br/>
-        <w:t>1. To determine if the addition of apalutamide to androgen deprivation therapy (ADT) provides superior efficacy in improving radiographic progression-free survival (rPFS) or overall survival (OS) in subjects with metastatic hormone-sensitive prostate cancer (mHSPC).</w:t>
+        <w:t>1. To determine if the addition of apalutamide to androgen deprivation therapy (ADT) provides superior efficacy in improving radiographic progression-free survival (rPFS) or overall survival (OS) for subjects with metastatic hormone-sensitive prostate cancer (mHSPC).</w:t>
       </w:r>
     </w:p>
     <w:p>
-      <w:pPr>
-        <w:pStyle w:val="Heading2"/>
-      </w:pPr>
       <w:r>
         <w:t>Primary Endpoint(s)</w:t>
         <w:br/>
-        <w:t>1. Radiographic progression-free survival (rPFS) as defined by the time from randomization to first documentation of radiographic disease progression or death from any cause.</w:t>
+        <w:t>1. Radiographic progression-free survival (rPFS), defined as the time from randomization to the date of first documentation of radiographic progressive disease or death due to any cause.</w:t>
         <w:br/>
-        <w:t>2. Overall survival (OS) defined as the time from randomization to the date of death from any cause.</w:t>
+        <w:t>2. Overall survival (OS), defined as the time from randomization to the date of death from any cause.</w:t>
       </w:r>
     </w:p>
     <w:p>
-      <w:pPr>
-        <w:pStyle w:val="Heading2"/>
-      </w:pPr>
       <w:r>
         <w:t>Secondary Objectives</w:t>
         <w:br/>
-        <w:t>1. To evaluate clinically relevant improvements with the addition of apalutamide to ADT, including delays in pain progression and opioid use for prostate cancer, skeletal-related events (SREs), and the need for cytotoxic chemotherapy.</w:t>
+        <w:t>1. To evaluate clinically relevant improvements with the addition of apalutamide to ADT, including delays in pain progression, opioid use for prostate cancer, skeletal-related events (SREs), and the need for cytotoxic chemotherapy.</w:t>
         <w:br/>
-        <w:t>2. To characterize the safety profile of adding apalutamide to ADT for subjects with mHSPC.</w:t>
+        <w:t>2. To characterize the safety of adding apalutamide to ADT for subjects with mHSPC.</w:t>
         <w:br/>
         <w:t>3. To characterize the population pharmacokinetics (PK) and pharmacodynamics (PD) of apalutamide.</w:t>
         <w:br/>
-        <w:t>4. To evaluate the concentration of leuprolide and assess the pharmacodynamic effect of leuprolide on testosterone concentrations when used alone or in combination with apalutamide.</w:t>
+        <w:t>4. To evaluate the concentration of leuprolide and assess the PD effect of leuprolide on testosterone concentrations when used alone or in combination with apalutamide.</w:t>
         <w:br/>
-        <w:t>5. To evaluate the treatment effectiveness with the addition of apalutamide to ADT in the subpopulations of subjects with low-volume or high-volume mHSPC.</w:t>
+        <w:t>5. To evaluate the treatment effectiveness with the addition of apalutamide to ADT for the subpopulations of subjects with low-volume or high-volume mHSPC.</w:t>
       </w:r>
     </w:p>
     <w:p>
-      <w:pPr>
-        <w:pStyle w:val="Heading2"/>
-      </w:pPr>
       <w:r>
         <w:t>Secondary Endpoint(s)</w:t>
         <w:br/>
         <w:t>1. Time to pain progression.</w:t>
         <w:br/>
-        <w:t>2. Time to the initiation of chronic opioid use.</w:t>
+        <w:t>2. Time to skeletal-related events (SREs).</w:t>
         <w:br/>
-        <w:t>3. Time to skeletal-related events (SREs).</w:t>
+        <w:t>3. Time to chronic opioid use.</w:t>
         <w:br/>
         <w:t>4. Time to initiation of cytotoxic chemotherapy.</w:t>
         <w:br/>
-        <w:t>5. Safety assessments including incidence and severity of adverse events (AEs), vital sign measurements, and laboratory results.</w:t>
+        <w:t>5. Safety profile characterized by incidence and severity of adverse events (AEs).</w:t>
+        <w:br/>
+        <w:t>6. Population PK data of apalutamide concentrations.</w:t>
+        <w:br/>
+        <w:t>7. Leuprolide concentration and testosterone suppression levels.</w:t>
+        <w:br/>
+        <w:t>8. Efficacy outcomes for low-volume versus high-volume mHSPC populations.</w:t>
       </w:r>
     </w:p>
     <w:p>
-      <w:pPr>
-        <w:pStyle w:val="Heading2"/>
-      </w:pPr>
       <w:r>
         <w:t>Other Objectives</w:t>
         <w:br/>
         <w:t>1. To evaluate exploratory biomarkers predictive of response and resistance to treatment.</w:t>
         <w:br/>
-        <w:t>2. To evaluate patient-relevant outcomes including symptoms (pain, fatigue, urination) and function (physical, emotional, social) and health-related quality of life.</w:t>
+        <w:t>2. To evaluate patient relevant outcomes including symptoms (pain, fatigue, urination) and function (physical, emotional, social) and health-related quality of life.</w:t>
         <w:br/>
         <w:t>3. To evaluate improvements in other clinically relevant endpoints of apalutamide plus ADT compared with ADT alone.</w:t>
         <w:br/>
-        <w:t>4. To collect medical resource utilization (MRU) data for future economic modeling, noting that the construction and reporting of the economic model will be conducted separately from this study.</w:t>
+        <w:t>4. To collect medical resource utilization data that may be used in future economic modeling.</w:t>
       </w:r>
     </w:p>
     <w:p>
       <w:r>
-        <w:t>Each of these objectives is tied closely to specific endpoints to allow for clear, measurable outcomes that align with the study's hypotheses and overall goals.</w:t>
+        <w:t>Other Endpoint(s)</w:t>
+        <w:br/>
+        <w:t>1. Associations of biomarkers with clinical response or time-to-event endpoints.</w:t>
+        <w:br/>
+        <w:t>2. Changes from baseline in patient-reported outcomes using tools like FACT-P and EQ-5D-5L.</w:t>
+        <w:br/>
+        <w:t>3. Various clinically relevant endpoints measuring treatment impact beyond rPFS and OS.</w:t>
+        <w:br/>
+        <w:t>4. Data on medical resource utilization for potential economic analysis.</w:t>
       </w:r>
     </w:p>
     <w:p>
@@ -169,28 +153,21 @@
     </w:p>
     <w:p>
       <w:r>
-        <w:t># Study Design</w:t>
-      </w:r>
-    </w:p>
-    <w:p>
-      <w:pPr>
-        <w:pStyle w:val="Heading2"/>
-      </w:pPr>
-      <w:r>
-        <w:t>Overall Design</w:t>
+        <w:t>Study Design</w:t>
       </w:r>
     </w:p>
     <w:p>
       <w:r>
-        <w:t>This study is a randomized, double-blind, placebo-controlled, multinational, and multicenter Phase 3 clinical trial. It aims to assess the efficacy and safety of adding apalutamide to androgen deprivation therapy (ADT) compared to ADT alone in subjects with metastatic hormone-sensitive prostate cancer (mHSPC). Approximately 1,000 subjects will be enrolled, adhering to strict inclusion and exclusion criteria. Key stratification factors for randomization will include Gleason score at diagnosis, geographic region, and prior docetaxel use. Participants will be randomly assigned in a 1:1 ratio to receive either apalutamide plus ADT or a matching placebo plus ADT.</w:t>
+        <w:t>Overall Design</w:t>
+        <w:br/>
+        <w:t>This Phase 3 study will be a randomized, double-blind, placebo-controlled, multinational, and multicenter trial designed to assess the efficacy of apalutamide in combination with androgen deprivation therapy (ADT) compared to placebo plus ADT in subjects with metastatic hormone-sensitive prostate cancer (mHSPC). Approximately 1,000 eligible subjects will be enrolled and stratified based on Gleason score at diagnosis, geographical region, and prior docetaxel use. Subjects will then be randomized in a 1:1 ratio to receive either apalutamide plus ADT or matching placebo plus ADT. The treatment will continue in 28-day cycles until disease progression, unacceptable toxicity, or study termination.</w:t>
       </w:r>
     </w:p>
     <w:p>
-      <w:pPr>
-        <w:pStyle w:val="Heading2"/>
-      </w:pPr>
       <w:r>
         <w:t>Study Schema</w:t>
+        <w:br/>
+        <w:t>The study consists of several phases:</w:t>
       </w:r>
     </w:p>
     <w:p>
@@ -198,7 +175,7 @@
         <w:pStyle w:val="ListNumber"/>
       </w:pPr>
       <w:r>
-        <w:t>1. Screening Phase: Up to 28 days to evaluate eligibility based on set inclusion and exclusion criteria.</w:t>
+        <w:t>1. Screening Phase (up to 28 days): Establishes study eligibility.</w:t>
       </w:r>
     </w:p>
     <w:p>
@@ -206,7 +183,7 @@
         <w:pStyle w:val="ListNumber"/>
       </w:pPr>
       <w:r>
-        <w:t>2. Treatment Phase: Subjects receive treatment in 28-day cycles. Treatment continues until disease progression, unacceptable toxicity, or study termination by the sponsor.</w:t>
+        <w:t>2. Treatment Phase (28-day cycles): Subjects receive either apalutamide plus ADT or placebo plus ADT.</w:t>
       </w:r>
     </w:p>
     <w:p>
@@ -214,7 +191,7 @@
         <w:pStyle w:val="ListNumber"/>
       </w:pPr>
       <w:r>
-        <w:t>3. End-of-Treatment Visit: Conducted within 30 days of the last dose of the study drug.</w:t>
+        <w:t>3. End-of-Treatment Visit: Conducted within 30 days after the last dose of study drug.</w:t>
       </w:r>
     </w:p>
     <w:p>
@@ -222,7 +199,7 @@
         <w:pStyle w:val="ListNumber"/>
       </w:pPr>
       <w:r>
-        <w:t>4. Follow-up Phase: Includes data collection every 4 months for survival, secondary endpoints, and subsequent therapies.</w:t>
+        <w:t>4. Follow-up Phase: Collects data on survival and efficacy endpoints every 4 months until death, withdrawal, loss to follow-up, or study termination.</w:t>
       </w:r>
     </w:p>
     <w:p>
@@ -230,7 +207,7 @@
         <w:pStyle w:val="ListNumber"/>
       </w:pPr>
       <w:r>
-        <w:t>5. Open-label Extension Phase: Initiated upon positive study results, allowing active treatment with apalutamide.</w:t>
+        <w:t>5. Open-label Extension Phase (optional): Provided in case of positive interim or final results, allowing access to apalutamide for approximately 3 years.</w:t>
       </w:r>
     </w:p>
     <w:p>
@@ -238,164 +215,175 @@
         <w:pStyle w:val="ListNumber"/>
       </w:pPr>
       <w:r>
-        <w:t>6. Long-Term Extension Phase: Applicable for subjects continuing to derive benefit from the study drug.</w:t>
-      </w:r>
-    </w:p>
-    <w:p>
-      <w:pPr>
-        <w:pStyle w:val="Heading2"/>
-      </w:pPr>
-      <w:r>
-        <w:t>Study Duration</w:t>
+        <w:t>6. Long-Term Extension Phase (optional): Continues apalutamide if assessed beneficial post-final analysis.</w:t>
       </w:r>
     </w:p>
     <w:p>
       <w:r>
-        <w:t>The study is anticipated to last approximately 54 months. This includes an enrollment period of 30 months, followed by continued observation to reach the required number of events for primary endpoint analysis.</w:t>
-      </w:r>
-    </w:p>
-    <w:p>
-      <w:pPr>
-        <w:pStyle w:val="Heading2"/>
-      </w:pPr>
-      <w:r>
-        <w:t>Treatment Groups</w:t>
-      </w:r>
-    </w:p>
-    <w:p>
-      <w:pPr>
-        <w:pStyle w:val="ListNumber"/>
-      </w:pPr>
-      <w:r>
-        <w:t>1. Group 1: Apalutamide (240 mg) plus ADT.</w:t>
-      </w:r>
-    </w:p>
-    <w:p>
-      <w:pPr>
-        <w:pStyle w:val="ListNumber"/>
-      </w:pPr>
-      <w:r>
-        <w:t>2. Group 2: Placebo plus ADT.</w:t>
-      </w:r>
-    </w:p>
-    <w:p>
-      <w:pPr>
-        <w:pStyle w:val="ListNumber"/>
-      </w:pPr>
-      <w:r>
-        <w:t>ADT is administered as standard of care, through medical castration with GnRH analogs or surgical castration, with the choice of GnRHa at the investigator's discretion.</w:t>
-      </w:r>
-    </w:p>
-    <w:p>
-      <w:pPr>
-        <w:pStyle w:val="Heading2"/>
-      </w:pPr>
-      <w:r>
-        <w:t>Study Procedures</w:t>
-      </w:r>
-    </w:p>
-    <w:p>
-      <w:pPr>
-        <w:pStyle w:val="ListNumber"/>
-      </w:pPr>
-      <w:r>
-        <w:t>1. Baseline Assessments: Comprehensive initial evaluations including physical examination, ECOG performance status, laboratory tests, and imaging studies.</w:t>
-      </w:r>
-    </w:p>
-    <w:p>
-      <w:pPr>
-        <w:pStyle w:val="ListNumber"/>
-      </w:pPr>
-      <w:r>
-        <w:t>2. Treatment Administration: Daily oral administration of apalutamide or placebo, alongside continuous ADT.</w:t>
-      </w:r>
-    </w:p>
-    <w:p>
-      <w:pPr>
-        <w:pStyle w:val="ListNumber"/>
-      </w:pPr>
-      <w:r>
-        <w:t>3. Ongoing Assessments: Regular health evaluations throughout treatment cycles, monitoring for efficacy and safety through physical examinations, laboratory tests, and imaging studies.</w:t>
-      </w:r>
-    </w:p>
-    <w:p>
-      <w:pPr>
-        <w:pStyle w:val="ListNumber"/>
-      </w:pPr>
-      <w:r>
-        <w:t>4. Safety Monitoring: Continuous adverse event reporting, with evaluations using NCI-CTCAE criteria and dose modifications as required.</w:t>
-      </w:r>
-    </w:p>
-    <w:p>
-      <w:pPr>
-        <w:pStyle w:val="ListNumber"/>
-      </w:pPr>
-      <w:r>
-        <w:t>5. Specific Subsets and Exploratory Analyses:</w:t>
-      </w:r>
-    </w:p>
-    <w:p>
-      <w:pPr>
-        <w:pStyle w:val="ListNumber"/>
-      </w:pPr>
-      <w:r>
-        <w:t>- Pharmacokinetic sampling for both apalutamide and leuprolide.</w:t>
-      </w:r>
-    </w:p>
-    <w:p>
-      <w:pPr>
-        <w:pStyle w:val="ListNumber"/>
-      </w:pPr>
-      <w:r>
-        <w:t>- Biopsy and blood tests for biomarker evaluation.</w:t>
-      </w:r>
-    </w:p>
-    <w:p>
-      <w:pPr>
-        <w:pStyle w:val="ListNumber"/>
-      </w:pPr>
-      <w:r>
-        <w:t>- Health-related quality of life assessments via specific PRO measures.</w:t>
-      </w:r>
-    </w:p>
-    <w:p>
-      <w:pPr>
-        <w:pStyle w:val="Heading2"/>
-      </w:pPr>
-      <w:r>
-        <w:t>Schedule of Assessments</w:t>
+        <w:t>Study Duration</w:t>
+        <w:br/>
+        <w:t>The overall study duration will be approximately 54 months. The enrollment period is estimated to last around 30 months, allowing for sufficient observation of required events to assess the primary endpoints of radiographic progression-free survival and overall survival.</w:t>
       </w:r>
     </w:p>
     <w:p>
       <w:r>
-        <w:t>| Assessment/Visit        | Screening Phase | Every Cycle (28 days) | End-of-Treatment | Follow-up (Every 4 Months) |</w:t>
+        <w:t>Treatment Groups</w:t>
         <w:br/>
-        <w:t>|-------------------------|-----------------|-----------------------|-------------------|----------------------------|</w:t>
-        <w:br/>
-        <w:t>| Informed Consent        | X               |                       |                   |                            |</w:t>
-        <w:br/>
-        <w:t>| Eligibility Review      | X               |                       |                   |                            |</w:t>
-        <w:br/>
-        <w:t>| Randomization           |                 | X                     |                   |                            |</w:t>
-        <w:br/>
-        <w:t>| Physical Examination    | X               | X                     | X                 |                            |</w:t>
-        <w:br/>
-        <w:t>| Laboratory Tests        | X               | X                     | X                 |                            |</w:t>
-        <w:br/>
-        <w:t>| Imaging Studies         | X               | X (As Specified)      |                   | X                          |</w:t>
-        <w:br/>
-        <w:t>| Adverse Event Monitoring|                 | Continuous            | X                 | X                          |</w:t>
-        <w:br/>
-        <w:t>| PRO Measures            |                 | X                     | X                 | X (up to 12 months)        |</w:t>
-        <w:br/>
-        <w:t>| Pharmacokinetic Sampling|                 | X (Selected Cycles)   |                   |                            |</w:t>
-        <w:br/>
-        <w:t>| Biomarker Collection    | X               |                       |                   |                            |</w:t>
+        <w:t>Subjects will be randomly assigned to one of the following two treatment groups:</w:t>
       </w:r>
     </w:p>
+    <w:tbl>
+      <w:tblPr>
+        <w:tblStyle w:val="TableGrid"/>
+        <w:tblW w:type="auto" w:w="0"/>
+        <w:jc w:val="center"/>
+        <w:tblLook w:firstColumn="1" w:firstRow="1" w:lastColumn="0" w:lastRow="0" w:noHBand="0" w:noVBand="1" w:val="04A0"/>
+      </w:tblPr>
+      <w:tblGrid>
+        <w:gridCol w:w="3120"/>
+        <w:gridCol w:w="3120"/>
+        <w:gridCol w:w="3120"/>
+      </w:tblGrid>
+      <w:tr>
+        <w:tc>
+          <w:tcPr>
+            <w:tcW w:type="dxa" w:w="3120"/>
+            <w:shd w:fill="F2F2F2"/>
+          </w:tcPr>
+          <w:p>
+            <w:pPr>
+              <w:jc w:val="left"/>
+            </w:pPr>
+            <w:r>
+              <w:rPr>
+                <w:b/>
+              </w:rPr>
+              <w:t>Treatment Group</w:t>
+            </w:r>
+          </w:p>
+        </w:tc>
+        <w:tc>
+          <w:tcPr>
+            <w:tcW w:type="dxa" w:w="3120"/>
+            <w:shd w:fill="F2F2F2"/>
+          </w:tcPr>
+          <w:p>
+            <w:pPr>
+              <w:jc w:val="left"/>
+            </w:pPr>
+            <w:r>
+              <w:rPr>
+                <w:b/>
+              </w:rPr>
+              <w:t>Intervention</w:t>
+            </w:r>
+          </w:p>
+        </w:tc>
+        <w:tc>
+          <w:tcPr>
+            <w:tcW w:type="dxa" w:w="3120"/>
+            <w:shd w:fill="F2F2F2"/>
+          </w:tcPr>
+          <w:p>
+            <w:pPr>
+              <w:jc w:val="left"/>
+            </w:pPr>
+            <w:r>
+              <w:rPr>
+                <w:b/>
+              </w:rPr>
+              <w:t>Administration Detail</w:t>
+            </w:r>
+          </w:p>
+        </w:tc>
+      </w:tr>
+      <w:tr>
+        <w:tc>
+          <w:tcPr>
+            <w:tcW w:type="dxa" w:w="3120"/>
+          </w:tcPr>
+          <w:p>
+            <w:pPr>
+              <w:jc w:val="left"/>
+            </w:pPr>
+            <w:r>
+              <w:t>Group 1</w:t>
+            </w:r>
+          </w:p>
+        </w:tc>
+        <w:tc>
+          <w:tcPr>
+            <w:tcW w:type="dxa" w:w="3120"/>
+          </w:tcPr>
+          <w:p>
+            <w:pPr>
+              <w:jc w:val="left"/>
+            </w:pPr>
+            <w:r>
+              <w:t>Apalutamide + ADT</w:t>
+            </w:r>
+          </w:p>
+        </w:tc>
+        <w:tc>
+          <w:tcPr>
+            <w:tcW w:type="dxa" w:w="3120"/>
+          </w:tcPr>
+          <w:p>
+            <w:pPr>
+              <w:jc w:val="left"/>
+            </w:pPr>
+            <w:r>
+              <w:t>240-mg apalutamide (4 x 60-mg tablets) taken orally once daily with or without food, alongside standard ADT as medical or surgical castration.</w:t>
+            </w:r>
+          </w:p>
+        </w:tc>
+      </w:tr>
+      <w:tr>
+        <w:tc>
+          <w:tcPr>
+            <w:tcW w:type="dxa" w:w="3120"/>
+          </w:tcPr>
+          <w:p>
+            <w:pPr>
+              <w:jc w:val="left"/>
+            </w:pPr>
+            <w:r>
+              <w:t>Group 2</w:t>
+            </w:r>
+          </w:p>
+        </w:tc>
+        <w:tc>
+          <w:tcPr>
+            <w:tcW w:type="dxa" w:w="3120"/>
+          </w:tcPr>
+          <w:p>
+            <w:pPr>
+              <w:jc w:val="left"/>
+            </w:pPr>
+            <w:r>
+              <w:t>Placebo + ADT</w:t>
+            </w:r>
+          </w:p>
+        </w:tc>
+        <w:tc>
+          <w:tcPr>
+            <w:tcW w:type="dxa" w:w="3120"/>
+          </w:tcPr>
+          <w:p>
+            <w:pPr>
+              <w:jc w:val="left"/>
+            </w:pPr>
+            <w:r>
+              <w:t>Matching placebo (4 tablets) taken orally once daily with or without food, coupled with standard ADT as defined by medical or surgical castration.</w:t>
+            </w:r>
+          </w:p>
+        </w:tc>
+      </w:tr>
+    </w:tbl>
+    <w:p/>
     <w:p>
       <w:r>
-        <w:t>This structure ensures consistent and thorough data collection across all phases of the study, optimizing the reliability and validity of study outcomes.</w:t>
+        <w:t>Dose modifications will occur in accordance with protocol-specified rules, and subjects will be monitored for safety from the point of informed consent through 30 days post-treatment. The study will utilize an Independent Data Monitoring Committee (IDMC) for safety and interim efficacy assessments.</w:t>
       </w:r>
     </w:p>
     <w:p>
@@ -408,193 +396,80 @@
     </w:p>
     <w:p>
       <w:r>
-        <w:t># Study Population</w:t>
-      </w:r>
-    </w:p>
-    <w:p>
-      <w:pPr>
-        <w:pStyle w:val="Heading2"/>
-      </w:pPr>
-      <w:r>
-        <w:t>Overview of Study Population</w:t>
+        <w:t>Study Population</w:t>
       </w:r>
     </w:p>
     <w:p>
       <w:r>
-        <w:t>The study population will consist of male subjects with a confirmed diagnosis of metastatic hormone-sensitive prostate cancer (mHSPC). All subjects must have an Eastern Cooperative Oncology Group (ECOG) performance status (PS) of grade 0 or 1. Eligible participants must have evidence of distant metastatic disease, confirmed through imaging studies. Prior to randomization, specific treatment parameters and timelines pertinent to the mHSPC intervention will be assessed.</w:t>
-      </w:r>
-    </w:p>
-    <w:p>
-      <w:pPr>
-        <w:pStyle w:val="Heading2"/>
-      </w:pPr>
-      <w:r>
-        <w:t>Inclusion Criteria</w:t>
-      </w:r>
-    </w:p>
-    <w:p>
-      <w:pPr>
-        <w:pStyle w:val="ListNumber"/>
-      </w:pPr>
-      <w:r>
-        <w:t>1. Male subjects aged 18 years or older with a diagnosis of prostate cancer.</w:t>
-      </w:r>
-    </w:p>
-    <w:p>
-      <w:pPr>
-        <w:pStyle w:val="ListNumber"/>
-      </w:pPr>
-      <w:r>
-        <w:t>2. ECOG performance status of 0 or 1.</w:t>
-      </w:r>
-    </w:p>
-    <w:p>
-      <w:pPr>
-        <w:pStyle w:val="ListNumber"/>
-      </w:pPr>
-      <w:r>
-        <w:t>3. Evidence of metastatic disease as confirmed by a positive bone scan (one or more bone lesions on Technetium 99m [99mTc]) with a requirement for CT or MRI confirmation if there is a single bone lesion.</w:t>
-      </w:r>
-    </w:p>
-    <w:p>
-      <w:pPr>
-        <w:pStyle w:val="ListNumber"/>
-      </w:pPr>
-      <w:r>
-        <w:t>4. Up to 6 cycles of prior docetaxel therapy for mHSPC are allowed, with the last dose administered no more than 2 months before randomization.</w:t>
-      </w:r>
-    </w:p>
-    <w:p>
-      <w:pPr>
-        <w:pStyle w:val="ListNumber"/>
-      </w:pPr>
-      <w:r>
-        <w:t>5. Prior treatment can include up to 6 months of androgen deprivation therapy (ADT) for mHSPC before randomization.</w:t>
-      </w:r>
-    </w:p>
-    <w:p>
-      <w:pPr>
-        <w:pStyle w:val="ListNumber"/>
-      </w:pPr>
-      <w:r>
-        <w:t>6. Subjects may have received a maximum of one course of radiation or surgical intervention for mHSPC.</w:t>
-      </w:r>
-    </w:p>
-    <w:p>
-      <w:pPr>
-        <w:pStyle w:val="ListNumber"/>
-      </w:pPr>
-      <w:r>
-        <w:t>7. For previous localized prostate cancer, a maximum of 3 years of total ADT and other therapies (radiation therapy, prostatectomy, lymph node dissection, systemic therapies) is permissible, provided such treatments were completed at least one year before randomization.</w:t>
-      </w:r>
-    </w:p>
-    <w:p>
-      <w:pPr>
-        <w:pStyle w:val="Heading2"/>
-      </w:pPr>
-      <w:r>
-        <w:t>Exclusion Criteria</w:t>
-      </w:r>
-    </w:p>
-    <w:p>
-      <w:pPr>
-        <w:pStyle w:val="ListNumber"/>
-      </w:pPr>
-      <w:r>
-        <w:t>1. Previously received more than 6 cycles of docetaxel for mHSPC.</w:t>
-      </w:r>
-    </w:p>
-    <w:p>
-      <w:pPr>
-        <w:pStyle w:val="ListNumber"/>
-      </w:pPr>
-      <w:r>
-        <w:t>2. Currently has clinically significant comorbid conditions that could interfere with the study assessments or the safety of the subject including uncontrolled infection or significant cardiovascular disease.</w:t>
-      </w:r>
-    </w:p>
-    <w:p>
-      <w:pPr>
-        <w:pStyle w:val="ListNumber"/>
-      </w:pPr>
-      <w:r>
-        <w:t>3. Previous treatment with apalutamide or other androgen receptor inhibitors.</w:t>
-      </w:r>
-    </w:p>
-    <w:p>
-      <w:pPr>
-        <w:pStyle w:val="ListNumber"/>
-      </w:pPr>
-      <w:r>
-        <w:t>4. History of another malignancy within 3 years prior to randomization, except adequately treated basal cell or squamous cell skin cancer or in-situ cancers.</w:t>
-      </w:r>
-    </w:p>
-    <w:p>
-      <w:pPr>
-        <w:pStyle w:val="ListNumber"/>
-      </w:pPr>
-      <w:r>
-        <w:t>5. Participation in another clinical study with an investigational agent or intervention within 30 days prior to randomization.</w:t>
-      </w:r>
-    </w:p>
-    <w:p>
-      <w:pPr>
-        <w:pStyle w:val="ListNumber"/>
-      </w:pPr>
-      <w:r>
-        <w:t>6. Any condition that, in the opinion of the investigator, would interfere with the study endpoints or patient's safety.</w:t>
-      </w:r>
-    </w:p>
-    <w:p>
-      <w:pPr>
-        <w:pStyle w:val="ListNumber"/>
-      </w:pPr>
-      <w:r>
-        <w:t>## Withdrawal Criteria</w:t>
-      </w:r>
-    </w:p>
-    <w:p>
-      <w:pPr>
-        <w:pStyle w:val="ListNumber"/>
-      </w:pPr>
-      <w:r>
-        <w:t>1. Development of unacceptable toxicity related to the study drug that cannot be managed with dose adjustments.</w:t>
-      </w:r>
-    </w:p>
-    <w:p>
-      <w:pPr>
-        <w:pStyle w:val="ListNumber"/>
-      </w:pPr>
-      <w:r>
-        <w:t>2. Subject withdrawal of consent.</w:t>
-      </w:r>
-    </w:p>
-    <w:p>
-      <w:pPr>
-        <w:pStyle w:val="ListNumber"/>
-      </w:pPr>
-      <w:r>
-        <w:t>3. Investigator decision that continuation in the study is not in the best interest of the subject.</w:t>
-      </w:r>
-    </w:p>
-    <w:p>
-      <w:pPr>
-        <w:pStyle w:val="ListNumber"/>
-      </w:pPr>
-      <w:r>
-        <w:t>4. Sponsor decision to terminate the study.</w:t>
-      </w:r>
-    </w:p>
-    <w:p>
-      <w:pPr>
-        <w:pStyle w:val="Heading2"/>
-      </w:pPr>
-      <w:r>
-        <w:t>Replacement Policy</w:t>
+        <w:t>Overview of Study Population</w:t>
+        <w:br/>
+        <w:t>The study will involve male subjects who have been diagnosed with metastatic hormone-sensitive prostate cancer (mHSPC). Participants must have an Eastern Cooperative Oncology Group (ECOG) performance status of 0 or 1, which indicates that they are fully active (0) or ambulatory and capable of all self-care but unable to carry out any work activities (1). The study aims to include both subjects with low-volume and high-volume metastatic disease, as evidenced by positive bone scans.</w:t>
       </w:r>
     </w:p>
     <w:p>
       <w:r>
-        <w:t>Subjects who withdraw from the study during the Screening Phase will be replaced to meet the enrollment target. However, subjects who discontinue after randomization will not be replaced. The study will aim to achieve a robust sample size to ensure the statistical power and validity of the efficacy and safety analyses remain unaffected by attritional losses.</w:t>
+        <w:t>Inclusion Criteria</w:t>
+        <w:br/>
+        <w:t>1. Male subjects with a confirmed diagnosis of metastatic hormone-sensitive prostate cancer (mHSPC).</w:t>
+        <w:br/>
+        <w:t>2. ECOG performance status of 0 or 1.</w:t>
+        <w:br/>
+        <w:t>3. Confirmation of distant metastatic disease with:</w:t>
+        <w:br/>
+        <w:t xml:space="preserve">   - At least one bone lesion documented by a bone scan.</w:t>
+        <w:br/>
+        <w:t xml:space="preserve">   - For those with a single bone lesion, confirmation of metastasis via CT or MRI.</w:t>
+        <w:br/>
+        <w:t>4. Subjects may have received:</w:t>
+        <w:br/>
+        <w:t xml:space="preserve">   - Up to 6 cycles of docetaxel for mHSPC, with the last dose administered no more than 2 months before randomization.</w:t>
+        <w:br/>
+        <w:t xml:space="preserve">   - Up to 6 months of androgen deprivation therapy (ADT) prior to randomization.</w:t>
+        <w:br/>
+        <w:t xml:space="preserve">   - A maximum of one course of radiation or surgical intervention for mHSPC.</w:t>
+        <w:br/>
+        <w:t>5. For prior localized prostate cancer, subjects may have received ADT for a total of up to 3 years, with all other forms of prior therapy completed at least 1 year prior to randomization.</w:t>
+      </w:r>
+    </w:p>
+    <w:p>
+      <w:r>
+        <w:t>Exclusion Criteria</w:t>
+        <w:br/>
+        <w:t>1. Known castration-resistant prostate cancer.</w:t>
+        <w:br/>
+        <w:t>2. Prior treatment with androgen receptor inhibitors or CYP17 inhibitors for prostate cancer.</w:t>
+        <w:br/>
+        <w:t>3. Any other condition or abnormal finding that, in the opinion of the investigator, would preclude the subject's safe participation in and completion of the study.</w:t>
+        <w:br/>
+        <w:t>4. Clinically significant cardiovascular concerns, including but not limited to:</w:t>
+        <w:br/>
+        <w:t xml:space="preserve">   - A recent myocardial infarction (within 6 months prior to randomization).</w:t>
+        <w:br/>
+        <w:t xml:space="preserve">   - Uncontrolled hypertension or arrhythmias.</w:t>
+        <w:br/>
+        <w:t>5. Prior malignancy, except for prostate cancer or adequately treated basal cell or squamous cell skin cancer, with no recurrence within 5 years.</w:t>
+      </w:r>
+    </w:p>
+    <w:p>
+      <w:r>
+        <w:t>Withdrawal Criteria</w:t>
+        <w:br/>
+        <w:t>Subjects may be withdrawn from the study under the following circumstances:</w:t>
+        <w:br/>
+        <w:t>1. Development of clinical progression of the disease.</w:t>
+        <w:br/>
+        <w:t>2. Occurrence of unacceptable treatment-related toxicity.</w:t>
+        <w:br/>
+        <w:t>3. Voluntary withdrawal of consent by the subject.</w:t>
+        <w:br/>
+        <w:t>4. Investigator's judgment that continued participation in the study does not serve the best interest of the subject.</w:t>
+      </w:r>
+    </w:p>
+    <w:p>
+      <w:r>
+        <w:t>Replacement Policy</w:t>
+        <w:br/>
+        <w:t>Subjects who withdraw or are removed from the study prior to completion will not be replaced. The study aims for a robust sample size to account for attrition and still provide sufficient data validity and reliability for the primary and secondary endpoints.</w:t>
       </w:r>
     </w:p>
     <w:p>
@@ -606,665 +481,119 @@
       </w:r>
     </w:p>
     <w:p>
-      <w:pPr>
-        <w:pStyle w:val="Heading2"/>
-      </w:pPr>
       <w:r>
         <w:t>Study Procedures</w:t>
       </w:r>
     </w:p>
     <w:p>
-      <w:pPr>
-        <w:pStyle w:val="Heading2"/>
-      </w:pPr>
       <w:r>
         <w:t>Study Procedures Overview</w:t>
         <w:br/>
-        <w:t>This section outlines the procedures to be conducted throughout the study, including screening, treatment, and follow-up phases, to ensure protocol adherence and gather necessary data.</w:t>
+        <w:t>This section outlines the procedures to be conducted throughout the study, detailing activities during the screening, treatment, and follow-up phases.</w:t>
       </w:r>
     </w:p>
     <w:p>
-      <w:pPr>
-        <w:pStyle w:val="Heading2"/>
-      </w:pPr>
       <w:r>
         <w:t>Screening/Baseline Procedures</w:t>
         <w:br/>
-        <w:t>1. Informed Consent</w:t>
+        <w:t xml:space="preserve">1. **Informed Consent:** Obtain from each participant prior to any study-related activities. </w:t>
         <w:br/>
-        <w:t xml:space="preserve">   - Timing: Must be obtained prior to conducting any study-specific procedures.</w:t>
+        <w:t>2. **Demographics and Medical History:** Collect information regarding the participant's age, sex, race, medical history, and previous treatments.</w:t>
         <w:br/>
-        <w:t xml:space="preserve">   - Specific Requirements: Educate participants on study objectives, procedures, risks, and benefits.</w:t>
+        <w:t>3. **Physical Examination:** Conduct a comprehensive assessment of the participant's general health status.</w:t>
         <w:br/>
-        <w:t xml:space="preserve">   - Responsible Personnel: Study Coordinator or Investigator.</w:t>
+        <w:t>4. **Vital Signs:** Record blood pressure, heart rate, respiratory rate, and temperature.</w:t>
+        <w:br/>
+        <w:t>5. **ECOG Performance Status:** Evaluate to determine baseline functioning (performed by the study investigator).</w:t>
+        <w:br/>
+        <w:t>6. **Laboratory Assessments:** Perform baseline hematology and clinical chemistry tests.</w:t>
+        <w:br/>
+        <w:t>7. **Disease Assessment Imaging:** Conduct bone scans and confirm bone lesions via CT or MRI as required.</w:t>
+        <w:br/>
+        <w:t>8. **ECG:** Perform to assess cardiac baseline.</w:t>
+        <w:br/>
+        <w:t>9. **Inclusion/Exclusion Criteria Review:** Confirm eligibility based on protocol criteria.</w:t>
       </w:r>
     </w:p>
     <w:p>
-      <w:pPr>
-        <w:pStyle w:val="ListNumber"/>
-      </w:pPr>
       <w:r>
-        <w:t>2. Demographics and Medical History</w:t>
+        <w:t>Treatment Phase Procedures</w:t>
+        <w:br/>
+        <w:t>1. **Drug Administration:** Administer JNJ-56021927 (apalutamide) 240 mg or matching placebo orally once daily; ensure documentation of concurrent GnRHa when applicable.</w:t>
+        <w:br/>
+        <w:t>2. **Safety Monitoring:** Regularly conduct physical exams and vital signs assessments.</w:t>
+        <w:br/>
+        <w:t>3. **Efficacy Assessments:** Monitor radiographic progression regularly as per protocol schedule.</w:t>
+        <w:br/>
+        <w:t>4. **Laboratory Tests:** Conduct routine blood sampling for PSA, testosterone, and other parameters.</w:t>
+        <w:br/>
+        <w:t>5. **Quality of Life Assessments:** Administer BPI-SF, BFI, and EQ-5D-5L at designated visits.</w:t>
+        <w:br/>
+        <w:t>6. **Adverse Event Monitoring:** Continuously assess and record any treatment-emergent adverse events.</w:t>
+        <w:br/>
+        <w:t>7. **Concomitant Medication Review:** Document any additional medications taken by participants during the study.</w:t>
       </w:r>
     </w:p>
     <w:p>
-      <w:pPr>
-        <w:pStyle w:val="ListNumber"/>
-      </w:pPr>
       <w:r>
-        <w:t>- Timing: At screening visit.</w:t>
+        <w:t>Follow-up Procedures</w:t>
+        <w:br/>
+        <w:t>1. **Safety Follow-up:** Maintain surveillance for adverse events 30 days post-treatment cessation.</w:t>
+        <w:br/>
+        <w:t>2. **Disease Assessment:** Regularly update participant's disease progression status at scheduled follow-up intervals.</w:t>
+        <w:br/>
+        <w:t>3. **Survival Status:** Assess and record participant survival status every 4 months.</w:t>
+        <w:br/>
+        <w:t>4. **Subsequent Therapy Documentation:** Keep detailed records of any subsequent prostate cancer therapies initiated post-study treatment.</w:t>
       </w:r>
     </w:p>
     <w:p>
-      <w:pPr>
-        <w:pStyle w:val="ListNumber"/>
-      </w:pPr>
       <w:r>
-        <w:t>- Specific Requirements: Collect demographic data and comprehensive medical history.</w:t>
+        <w:t>Safety Assessments</w:t>
+        <w:br/>
+        <w:t>- Perform comprehensive physical examinations and measure vital signs regularly throughout the study.</w:t>
+        <w:br/>
+        <w:t>- Conduct periodic laboratory tests for hematology and chemistry.</w:t>
+        <w:br/>
+        <w:t>- Continuously monitor for and document any adverse events, graded per NCI-CTCAE criteria.</w:t>
       </w:r>
     </w:p>
     <w:p>
-      <w:pPr>
-        <w:pStyle w:val="ListNumber"/>
-      </w:pPr>
       <w:r>
-        <w:t>- Responsible Personnel: Clinical Research Associate (CRA) or Study Nurse.</w:t>
+        <w:t>Efficacy Assessments</w:t>
+        <w:br/>
+        <w:t>- Carry out radiographic assessments to measure rPFS per protocol schedule.</w:t>
+        <w:br/>
+        <w:t>- Monitor PSA levels and evaluate clinical progression using PCWG2 criteria.</w:t>
+        <w:br/>
+        <w:t>- Conduct pain assessments and administer quality of life questionnaires periodically.</w:t>
       </w:r>
     </w:p>
     <w:p>
-      <w:pPr>
-        <w:pStyle w:val="ListNumber"/>
-      </w:pPr>
       <w:r>
-        <w:t>3. Physical Examination</w:t>
+        <w:t>Laboratory Assessments</w:t>
+        <w:br/>
+        <w:t>- Conduct hematology, clinical chemistry, PSA, and testosterone testing at specified intervals throughout the study.</w:t>
+        <w:br/>
+        <w:t>- Perform pharmacokinetic sampling for apalutamide and its metabolites during Cycles 2 to 6.</w:t>
+        <w:br/>
+        <w:t>- Participants in the leuprolide PK sub-study will provide additional blood samples as outlined.</w:t>
       </w:r>
     </w:p>
     <w:p>
-      <w:pPr>
-        <w:pStyle w:val="ListNumber"/>
-      </w:pPr>
       <w:r>
-        <w:t>- Timing: At screening and baseline visits.</w:t>
+        <w:t>Other Assessments</w:t>
+        <w:br/>
+        <w:t>- Collect and analyze patient-reported outcomes on symptoms and function using standardized questionnaires.</w:t>
+        <w:br/>
+        <w:t>- Gather data on medical resource utilization for future economic analyses.</w:t>
+        <w:br/>
+        <w:t xml:space="preserve">- Perform biomarker sampling for exploratory analysis of predictive and resistance markers. </w:t>
       </w:r>
     </w:p>
     <w:p>
-      <w:pPr>
-        <w:pStyle w:val="ListNumber"/>
-      </w:pPr>
       <w:r>
-        <w:t>- Specific Requirements: Complete physical examination as per standard medical practice.</w:t>
-      </w:r>
-    </w:p>
-    <w:p>
-      <w:pPr>
-        <w:pStyle w:val="ListNumber"/>
-      </w:pPr>
-      <w:r>
-        <w:t>- Responsible Personnel: Physician or Qualified Healthcare Professional.</w:t>
-      </w:r>
-    </w:p>
-    <w:p>
-      <w:pPr>
-        <w:pStyle w:val="ListNumber"/>
-      </w:pPr>
-      <w:r>
-        <w:t>4. Vital Signs</w:t>
-      </w:r>
-    </w:p>
-    <w:p>
-      <w:pPr>
-        <w:pStyle w:val="ListNumber"/>
-      </w:pPr>
-      <w:r>
-        <w:t>- Timing: At screening and baseline visits.</w:t>
-      </w:r>
-    </w:p>
-    <w:p>
-      <w:pPr>
-        <w:pStyle w:val="ListNumber"/>
-      </w:pPr>
-      <w:r>
-        <w:t>- Specific Requirements: Includes blood pressure, heart rate, respiratory rate, and temperature.</w:t>
-      </w:r>
-    </w:p>
-    <w:p>
-      <w:pPr>
-        <w:pStyle w:val="ListNumber"/>
-      </w:pPr>
-      <w:r>
-        <w:t>- Responsible Personnel: Study Nurse or CRA.</w:t>
-      </w:r>
-    </w:p>
-    <w:p>
-      <w:pPr>
-        <w:pStyle w:val="ListNumber"/>
-      </w:pPr>
-      <w:r>
-        <w:t>5. ECOG Performance Status</w:t>
-      </w:r>
-    </w:p>
-    <w:p>
-      <w:pPr>
-        <w:pStyle w:val="ListNumber"/>
-      </w:pPr>
-      <w:r>
-        <w:t>- Timing: At screening visit.</w:t>
-      </w:r>
-    </w:p>
-    <w:p>
-      <w:pPr>
-        <w:pStyle w:val="ListNumber"/>
-      </w:pPr>
-      <w:r>
-        <w:t>- Specific Requirements: Assess ECOG performance status to determine eligibility.</w:t>
-      </w:r>
-    </w:p>
-    <w:p>
-      <w:pPr>
-        <w:pStyle w:val="ListNumber"/>
-      </w:pPr>
-      <w:r>
-        <w:t>- Responsible Personnel: Investigator or Study Nurse.</w:t>
-      </w:r>
-    </w:p>
-    <w:p>
-      <w:pPr>
-        <w:pStyle w:val="ListNumber"/>
-      </w:pPr>
-      <w:r>
-        <w:t>6. Laboratory Assessments</w:t>
-      </w:r>
-    </w:p>
-    <w:p>
-      <w:pPr>
-        <w:pStyle w:val="ListNumber"/>
-      </w:pPr>
-      <w:r>
-        <w:t>- Timing: At screening and prior to randomization.</w:t>
-      </w:r>
-    </w:p>
-    <w:p>
-      <w:pPr>
-        <w:pStyle w:val="ListNumber"/>
-      </w:pPr>
-      <w:r>
-        <w:t>- Specific Requirements: Blood samples for hematology, clinical chemistry, and PSA levels.</w:t>
-      </w:r>
-    </w:p>
-    <w:p>
-      <w:pPr>
-        <w:pStyle w:val="ListNumber"/>
-      </w:pPr>
-      <w:r>
-        <w:t>- Responsible Personnel: Laboratory Technician.</w:t>
-      </w:r>
-    </w:p>
-    <w:p>
-      <w:pPr>
-        <w:pStyle w:val="ListNumber"/>
-      </w:pPr>
-      <w:r>
-        <w:t>7. Disease Assessment Imaging</w:t>
-      </w:r>
-    </w:p>
-    <w:p>
-      <w:pPr>
-        <w:pStyle w:val="ListNumber"/>
-      </w:pPr>
-      <w:r>
-        <w:t>- Timing: At baseline.</w:t>
-      </w:r>
-    </w:p>
-    <w:p>
-      <w:pPr>
-        <w:pStyle w:val="ListNumber"/>
-      </w:pPr>
-      <w:r>
-        <w:t>- Specific Requirements: Bone scan and CT/MRI for disease confirmation.</w:t>
-      </w:r>
-    </w:p>
-    <w:p>
-      <w:pPr>
-        <w:pStyle w:val="ListNumber"/>
-      </w:pPr>
-      <w:r>
-        <w:t>- Responsible Personnel: Radiologist.</w:t>
-      </w:r>
-    </w:p>
-    <w:p>
-      <w:pPr>
-        <w:pStyle w:val="ListNumber"/>
-      </w:pPr>
-      <w:r>
-        <w:t>8. ECG</w:t>
-      </w:r>
-    </w:p>
-    <w:p>
-      <w:pPr>
-        <w:pStyle w:val="ListNumber"/>
-      </w:pPr>
-      <w:r>
-        <w:t>- Timing: At screening visit.</w:t>
-      </w:r>
-    </w:p>
-    <w:p>
-      <w:pPr>
-        <w:pStyle w:val="ListNumber"/>
-      </w:pPr>
-      <w:r>
-        <w:t>- Specific Requirements: Standard 12-lead ECG.</w:t>
-      </w:r>
-    </w:p>
-    <w:p>
-      <w:pPr>
-        <w:pStyle w:val="ListNumber"/>
-      </w:pPr>
-      <w:r>
-        <w:t>- Responsible Personnel: Technician or Qualified Healthcare Professional.</w:t>
-      </w:r>
-    </w:p>
-    <w:p>
-      <w:pPr>
-        <w:pStyle w:val="ListNumber"/>
-      </w:pPr>
-      <w:r>
-        <w:t>9. Inclusion/Exclusion Criteria Review</w:t>
-      </w:r>
-    </w:p>
-    <w:p>
-      <w:pPr>
-        <w:pStyle w:val="ListNumber"/>
-      </w:pPr>
-      <w:r>
-        <w:t>- Timing: Prior to randomization.</w:t>
-      </w:r>
-    </w:p>
-    <w:p>
-      <w:pPr>
-        <w:pStyle w:val="ListNumber"/>
-      </w:pPr>
-      <w:r>
-        <w:t>- Specific Requirements: Confirm eligibility based on protocol-specified criteria.</w:t>
-      </w:r>
-    </w:p>
-    <w:p>
-      <w:pPr>
-        <w:pStyle w:val="ListNumber"/>
-      </w:pPr>
-      <w:r>
-        <w:t>- Responsible Personnel: Investigator.</w:t>
-      </w:r>
-    </w:p>
-    <w:p>
-      <w:pPr>
-        <w:pStyle w:val="Heading2"/>
-      </w:pPr>
-      <w:r>
-        <w:t>Treatment Phase Procedures</w:t>
-        <w:br/>
-        <w:t>1. Drug Administration</w:t>
-        <w:br/>
-        <w:t xml:space="preserve">   - Timing: Daily dosing.</w:t>
-        <w:br/>
-        <w:t xml:space="preserve">   - Specific Requirements: Apalutamide or placebo with or without food as per randomization.</w:t>
-        <w:br/>
-        <w:t xml:space="preserve">   - Responsible Personnel: Subject and Investigator oversight.</w:t>
-      </w:r>
-    </w:p>
-    <w:p>
-      <w:pPr>
-        <w:pStyle w:val="ListNumber"/>
-      </w:pPr>
-      <w:r>
-        <w:t>2. Safety Monitoring</w:t>
-      </w:r>
-    </w:p>
-    <w:p>
-      <w:pPr>
-        <w:pStyle w:val="ListNumber"/>
-      </w:pPr>
-      <w:r>
-        <w:t>- Timing: At each study visit.</w:t>
-      </w:r>
-    </w:p>
-    <w:p>
-      <w:pPr>
-        <w:pStyle w:val="ListNumber"/>
-      </w:pPr>
-      <w:r>
-        <w:t>- Specific Requirements: Monitor for adverse events and intolerances.</w:t>
-      </w:r>
-    </w:p>
-    <w:p>
-      <w:pPr>
-        <w:pStyle w:val="ListNumber"/>
-      </w:pPr>
-      <w:r>
-        <w:t>- Responsible Personnel: Study Nurse or Investigator.</w:t>
-      </w:r>
-    </w:p>
-    <w:p>
-      <w:pPr>
-        <w:pStyle w:val="ListNumber"/>
-      </w:pPr>
-      <w:r>
-        <w:t>3. Efficacy Assessments</w:t>
-      </w:r>
-    </w:p>
-    <w:p>
-      <w:pPr>
-        <w:pStyle w:val="ListNumber"/>
-      </w:pPr>
-      <w:r>
-        <w:t>- Timing: As per schedule.</w:t>
-      </w:r>
-    </w:p>
-    <w:p>
-      <w:pPr>
-        <w:pStyle w:val="ListNumber"/>
-      </w:pPr>
-      <w:r>
-        <w:t>- Specific Requirements: Radiographic assessment for progression, PSA measurement.</w:t>
-      </w:r>
-    </w:p>
-    <w:p>
-      <w:pPr>
-        <w:pStyle w:val="ListNumber"/>
-      </w:pPr>
-      <w:r>
-        <w:t>- Responsible Personnel: Investigator or CRA.</w:t>
-      </w:r>
-    </w:p>
-    <w:p>
-      <w:pPr>
-        <w:pStyle w:val="ListNumber"/>
-      </w:pPr>
-      <w:r>
-        <w:t>4. Laboratory Tests</w:t>
-      </w:r>
-    </w:p>
-    <w:p>
-      <w:pPr>
-        <w:pStyle w:val="ListNumber"/>
-      </w:pPr>
-      <w:r>
-        <w:t>- Timing: At every treatment cycle.</w:t>
-      </w:r>
-    </w:p>
-    <w:p>
-      <w:pPr>
-        <w:pStyle w:val="ListNumber"/>
-      </w:pPr>
-      <w:r>
-        <w:t>- Specific Requirements: Blood samples for routine lab tests, PK sampling.</w:t>
-      </w:r>
-    </w:p>
-    <w:p>
-      <w:pPr>
-        <w:pStyle w:val="ListNumber"/>
-      </w:pPr>
-      <w:r>
-        <w:t>- Responsible Personnel: Laboratory Technician.</w:t>
-      </w:r>
-    </w:p>
-    <w:p>
-      <w:pPr>
-        <w:pStyle w:val="ListNumber"/>
-      </w:pPr>
-      <w:r>
-        <w:t>5. Quality of Life Assessments</w:t>
-      </w:r>
-    </w:p>
-    <w:p>
-      <w:pPr>
-        <w:pStyle w:val="ListNumber"/>
-      </w:pPr>
-      <w:r>
-        <w:t>- Timing: Regular intervals during treatment.</w:t>
-      </w:r>
-    </w:p>
-    <w:p>
-      <w:pPr>
-        <w:pStyle w:val="ListNumber"/>
-      </w:pPr>
-      <w:r>
-        <w:t>- Specific Requirements: Administration of BPI-SF, BFI, and EQ-5D-5L questionnaires.</w:t>
-      </w:r>
-    </w:p>
-    <w:p>
-      <w:pPr>
-        <w:pStyle w:val="ListNumber"/>
-      </w:pPr>
-      <w:r>
-        <w:t>- Responsible Personnel: CRA or Study Nurse.</w:t>
-      </w:r>
-    </w:p>
-    <w:p>
-      <w:pPr>
-        <w:pStyle w:val="ListNumber"/>
-      </w:pPr>
-      <w:r>
-        <w:t>6. Adverse Event Monitoring</w:t>
-      </w:r>
-    </w:p>
-    <w:p>
-      <w:pPr>
-        <w:pStyle w:val="ListNumber"/>
-      </w:pPr>
-      <w:r>
-        <w:t>- Timing: Continuous throughout the study.</w:t>
-      </w:r>
-    </w:p>
-    <w:p>
-      <w:pPr>
-        <w:pStyle w:val="ListNumber"/>
-      </w:pPr>
-      <w:r>
-        <w:t>- Specific Requirements: Document and assess all adverse events.</w:t>
-      </w:r>
-    </w:p>
-    <w:p>
-      <w:pPr>
-        <w:pStyle w:val="ListNumber"/>
-      </w:pPr>
-      <w:r>
-        <w:t>- Responsible Personnel: Investigator.</w:t>
-      </w:r>
-    </w:p>
-    <w:p>
-      <w:pPr>
-        <w:pStyle w:val="ListNumber"/>
-      </w:pPr>
-      <w:r>
-        <w:t>7. Concomitant Medication Review</w:t>
-      </w:r>
-    </w:p>
-    <w:p>
-      <w:pPr>
-        <w:pStyle w:val="ListNumber"/>
-      </w:pPr>
-      <w:r>
-        <w:t>- Timing: At each visit.</w:t>
-      </w:r>
-    </w:p>
-    <w:p>
-      <w:pPr>
-        <w:pStyle w:val="ListNumber"/>
-      </w:pPr>
-      <w:r>
-        <w:t>- Specific Requirements: Document all concurrent medications.</w:t>
-      </w:r>
-    </w:p>
-    <w:p>
-      <w:pPr>
-        <w:pStyle w:val="ListNumber"/>
-      </w:pPr>
-      <w:r>
-        <w:t>- Responsible Personnel: Study Nurse.</w:t>
-      </w:r>
-    </w:p>
-    <w:p>
-      <w:pPr>
-        <w:pStyle w:val="Heading2"/>
-      </w:pPr>
-      <w:r>
-        <w:t>Follow-up Procedures</w:t>
-        <w:br/>
-        <w:t>1. Safety Follow-up</w:t>
-        <w:br/>
-        <w:t xml:space="preserve">   - Timing: 30 days post-treatment end.</w:t>
-        <w:br/>
-        <w:t xml:space="preserve">   - Specific Requirements: Conduct safety evaluations, adverse event follow-up.</w:t>
-        <w:br/>
-        <w:t xml:space="preserve">   - Responsible Personnel: Investigator or CRA.</w:t>
-      </w:r>
-    </w:p>
-    <w:p>
-      <w:pPr>
-        <w:pStyle w:val="ListNumber"/>
-      </w:pPr>
-      <w:r>
-        <w:t>2. Disease Assessment</w:t>
-      </w:r>
-    </w:p>
-    <w:p>
-      <w:pPr>
-        <w:pStyle w:val="ListNumber"/>
-      </w:pPr>
-      <w:r>
-        <w:t>- Timing: Every 4 months during follow-up.</w:t>
-      </w:r>
-    </w:p>
-    <w:p>
-      <w:pPr>
-        <w:pStyle w:val="ListNumber"/>
-      </w:pPr>
-      <w:r>
-        <w:t>- Specific Requirements: Document progression and subsequent therapies.</w:t>
-      </w:r>
-    </w:p>
-    <w:p>
-      <w:pPr>
-        <w:pStyle w:val="ListNumber"/>
-      </w:pPr>
-      <w:r>
-        <w:t>- Responsible Personnel: Investigator.</w:t>
-      </w:r>
-    </w:p>
-    <w:p>
-      <w:pPr>
-        <w:pStyle w:val="ListNumber"/>
-      </w:pPr>
-      <w:r>
-        <w:t>3. Survival Status</w:t>
-      </w:r>
-    </w:p>
-    <w:p>
-      <w:pPr>
-        <w:pStyle w:val="ListNumber"/>
-      </w:pPr>
-      <w:r>
-        <w:t>- Timing: Every 4 months during follow-up phase.</w:t>
-      </w:r>
-    </w:p>
-    <w:p>
-      <w:pPr>
-        <w:pStyle w:val="ListNumber"/>
-      </w:pPr>
-      <w:r>
-        <w:t>- Specific Requirements: Record survival and cause of death if applicable.</w:t>
-      </w:r>
-    </w:p>
-    <w:p>
-      <w:pPr>
-        <w:pStyle w:val="ListNumber"/>
-      </w:pPr>
-      <w:r>
-        <w:t>- Responsible Personnel: CRA.</w:t>
-      </w:r>
-    </w:p>
-    <w:p>
-      <w:pPr>
-        <w:pStyle w:val="ListNumber"/>
-      </w:pPr>
-      <w:r>
-        <w:t>4. Subsequent Therapy Documentation</w:t>
-      </w:r>
-    </w:p>
-    <w:p>
-      <w:pPr>
-        <w:pStyle w:val="ListNumber"/>
-      </w:pPr>
-      <w:r>
-        <w:t>- Timing: At follow-up visits.</w:t>
-      </w:r>
-    </w:p>
-    <w:p>
-      <w:pPr>
-        <w:pStyle w:val="ListNumber"/>
-      </w:pPr>
-      <w:r>
-        <w:t>- Specific Requirements: Detail any subsequent cancer therapies.</w:t>
-      </w:r>
-    </w:p>
-    <w:p>
-      <w:pPr>
-        <w:pStyle w:val="ListNumber"/>
-      </w:pPr>
-      <w:r>
-        <w:t>- Responsible Personnel: Investigator or CRA.</w:t>
-      </w:r>
-    </w:p>
-    <w:p>
-      <w:pPr>
-        <w:pStyle w:val="Heading2"/>
-      </w:pPr>
-      <w:r>
-        <w:t>Safety Assessments</w:t>
-        <w:br/>
-        <w:t>- Conduct thorough physical examinations and vital signs at specified intervals.</w:t>
-        <w:br/>
-        <w:t>- Monitor laboratory tests for clinically significant changes.</w:t>
-        <w:br/>
-        <w:t>- Continual adverse event monitoring and ECG assessments as needed.</w:t>
-      </w:r>
-    </w:p>
-    <w:p>
-      <w:pPr>
-        <w:pStyle w:val="Heading2"/>
-      </w:pPr>
-      <w:r>
-        <w:t>Efficacy Assessments</w:t>
-        <w:br/>
-        <w:t>- Perform radiographic assessments using RECIST criteria.</w:t>
-        <w:br/>
-        <w:t>- Track PSA levels and assess clinical progression.</w:t>
-        <w:br/>
-        <w:t>- Pain assessments and quality of life measures via questionnaires.</w:t>
-      </w:r>
-    </w:p>
-    <w:p>
-      <w:pPr>
-        <w:pStyle w:val="Heading2"/>
-      </w:pPr>
-      <w:r>
-        <w:t>Laboratory Assessments</w:t>
-        <w:br/>
-        <w:t>- Include comprehensive hematology, clinical chemistry, and specialized PK samples.</w:t>
-        <w:br/>
-        <w:t>- Process samples for PSA and testosterone.</w:t>
-      </w:r>
-    </w:p>
-    <w:p>
-      <w:pPr>
-        <w:pStyle w:val="Heading2"/>
-      </w:pPr>
-      <w:r>
-        <w:t>Other Assessments</w:t>
-        <w:br/>
-        <w:t>- Implement patient-reported outcomes and resource utilization tracking.</w:t>
-        <w:br/>
-        <w:t>- Collect biomarker samples for exploratory analysis.</w:t>
+        <w:t>All procedures will be conducted by qualified clinical staff trained in study protocol specifics, ensuring compliance with all regulatory requirements and study guidelines. Special care will be taken in handling and processing biological samples to maintain integrity and accuracy.</w:t>
       </w:r>
     </w:p>
     <w:p>
@@ -1277,88 +606,61 @@
     </w:p>
     <w:p>
       <w:r>
-        <w:t># Statistical Analysis</w:t>
-      </w:r>
-    </w:p>
-    <w:p>
-      <w:pPr>
-        <w:pStyle w:val="Heading2"/>
-      </w:pPr>
-      <w:r>
-        <w:t>Statistical Hypotheses</w:t>
-        <w:br/>
-        <w:t>The primary hypotheses of the study are:</w:t>
-        <w:br/>
-        <w:t>1. The addition of apalutamide to androgen deprivation therapy (ADT) results in a statistically significant improvement in radiographic progression-free survival (rPFS) compared to ADT alone.</w:t>
-        <w:br/>
-        <w:t>2. The addition of apalutamide to ADT results in a statistically significant improvement in overall survival (OS) compared to ADT alone.</w:t>
-      </w:r>
-    </w:p>
-    <w:p>
-      <w:pPr>
-        <w:pStyle w:val="Heading2"/>
-      </w:pPr>
-      <w:r>
-        <w:t>Sample Size Determination</w:t>
-        <w:br/>
-        <w:t>An overall type I error rate of 5% will be controlled across the dual-primary endpoints using a split alpha level: 0.005 for rPFS and 0.045 for OS. It is estimated that 368 events of rPFS are needed to achieve at least 85% power to detect a hazard ratio (HR) of 0.67 at a two-tailed significance level of 0.005. For OS, approximately 410 deaths will ensure 80% power to detect a HR of 0.75, assuming a median OS of 44 months for the control group. Approximately 1,000 subjects will be enrolled with a study duration of 54 months.</w:t>
-      </w:r>
-    </w:p>
-    <w:p>
-      <w:pPr>
-        <w:pStyle w:val="Heading2"/>
-      </w:pPr>
-      <w:r>
-        <w:t>Analysis Populations</w:t>
-        <w:br/>
-        <w:t>- Intent-to-Treat (ITT) Population: Includes all randomized subjects. Used for all efficacy analyses.</w:t>
-        <w:br/>
-        <w:t>- Safety Population: Includes all randomized subjects who received at least one dose of study medication. Analyses of safety outcomes will use this population.</w:t>
-      </w:r>
-    </w:p>
-    <w:p>
-      <w:pPr>
-        <w:pStyle w:val="Heading2"/>
-      </w:pPr>
-      <w:r>
-        <w:t>Statistical Methods</w:t>
-        <w:br/>
-        <w:t>Time-to-event data for rPFS and OS will be analyzed using the Kaplan-Meier method to estimate medians and will employ the Cox proportional hazards model to estimate hazard ratios with corresponding 95% confidence intervals. Secondary and exploratory endpoints such as time to pain progression, time to skeletal-related events (SREs), and time to initiation of cytotoxic chemotherapy will be similarly analyzed. For continuous exploratory endpoints and changes in quality of life measures, analysis of covariance (ANCOVA) will be employed, while categorical endpoints will use logistic regression as appropriate.</w:t>
-      </w:r>
-    </w:p>
-    <w:p>
-      <w:pPr>
-        <w:pStyle w:val="Heading2"/>
-      </w:pPr>
-      <w:r>
-        <w:t>Interim Analyses</w:t>
-        <w:br/>
-        <w:t>Two interim analyses for overall survival are planned at approximately 50% (205 events) and 70% (287 events) of expected OS events. A Lan-DeMets alpha spending function will guide early stopping for efficacy. No interim analysis is planned for rPFS.</w:t>
-      </w:r>
-    </w:p>
-    <w:p>
-      <w:pPr>
-        <w:pStyle w:val="Heading2"/>
-      </w:pPr>
-      <w:r>
-        <w:t>Missing Data Handling</w:t>
-        <w:br/>
-        <w:t>Missing data will be addressed using multiple imputation techniques assuming data is missing at random. Sensitivity analyses will assess the robustness of inferences to the missing data assumptions.</w:t>
-      </w:r>
-    </w:p>
-    <w:p>
-      <w:pPr>
-        <w:pStyle w:val="Heading2"/>
-      </w:pPr>
-      <w:r>
-        <w:t>Multiplicity Adjustments</w:t>
-        <w:br/>
-        <w:t>A hierarchical testing procedure will be adopted due to the dual-primary endpoints. The overall type I error rate will be controlled using a two-part approach where rPFS (alpha = 0.005) and OS (alpha = 0.045) results will be independently assessed. Adjustments for multiple comparisons among secondary endpoints will be performed using the Hochberg procedure or similar methodology, ensuring control of the family-wise error rate.</w:t>
+        <w:t>Statistical Analysis</w:t>
       </w:r>
     </w:p>
     <w:p>
       <w:r>
-        <w:t>This statistical analysis plan ensures the rigorous assessment of the effects of apalutamide in combination with ADT, with appropriate consideration for multiplicity and assumptions concerning missing data.</w:t>
+        <w:t>Statistical Hypotheses</w:t>
+        <w:br/>
+        <w:t>The primary hypothesis is that apalutamide plus androgen deprivation therapy (ADT) will improve radiographic progression-free survival (rPFS) or overall survival (OS), or both, compared to ADT alone in subjects with metastatic hormone-sensitive prostate cancer (mHSPC). The dual-primary endpoints are rPFS and OS, with the study considered successful if at least one endpoint is statistically significant.</w:t>
+      </w:r>
+    </w:p>
+    <w:p>
+      <w:r>
+        <w:t>Sample Size Determination</w:t>
+        <w:br/>
+        <w:t>The trial is designed to control the overall type I error rate at 5%. A significance level of 0.005 will be used for the rPFS endpoint, while 0.045 is allocated to the OS endpoint. To achieve sufficient power, approximately 368 rPFS events are required for 85% power to detect a hazard ratio (HR) of 0.67. For OS, approximately 410 death events are needed to provide 80% power to detect an HR of 0.75. Thus, a total of 1,000 subjects will be enrolled over approximately 30 months, with the study duration estimated at 54 months.</w:t>
+      </w:r>
+    </w:p>
+    <w:p>
+      <w:r>
+        <w:t>Analysis Populations</w:t>
+        <w:br/>
+        <w:t>- **Intent-to-Treat (ITT) Population:** All randomized subjects, used for efficacy analysis.</w:t>
+        <w:br/>
+        <w:t>- **Safety Population:** Includes all subjects who receive at least one dose of the study drug, analyzed based on treatment received.</w:t>
+      </w:r>
+    </w:p>
+    <w:p>
+      <w:r>
+        <w:t>Statistical Methods</w:t>
+        <w:br/>
+        <w:t>Efficacy analyses will evaluate the dual-primary endpoints of rPFS and OS using the ITT population. Kaplan-Meier estimations will be applied to determine time-to-event distributions. Cox proportional hazards models will calculate hazard ratios and 95% confidence intervals for rPFS and OS. Adjustments for multiplicity due to dual-primary endpoints will utilize the pre-specified significance levels for rPFS and OS.</w:t>
+      </w:r>
+    </w:p>
+    <w:p>
+      <w:r>
+        <w:t>Secondary endpoints, such as time to pain progression, time to skeletal-related events (SREs), and other time-to-event secondary outcomes, will also be analyzed using the Cox model. Changes in patient-reported outcomes will be assessed through mixed-model repeated measures or analysis of covariance (ANCOVA), as appropriate.</w:t>
+      </w:r>
+    </w:p>
+    <w:p>
+      <w:r>
+        <w:t>Interim Analyses</w:t>
+        <w:br/>
+        <w:t>Two interim analyses will be conducted to evaluate the dual-primary endpoint of OS. These are scheduled after approximately 50% (205 events) and 70% (287 events) of the required deaths have occurred. The interim analysis of rPFS will take place at the first interim analysis of OS. There is no planned interim analysis for rPFS alone. All interim analyses will consider alpha spending to preserve the overall type I error rate, using O’Brien-Fleming-type boundaries.</w:t>
+      </w:r>
+    </w:p>
+    <w:p>
+      <w:r>
+        <w:t>Missing Data Handling</w:t>
+        <w:br/>
+        <w:t>Missing data for primary and secondary endpoints will be addressed using multiple imputation methods or sensitivity analyses to assess the robustness of the results. Time-to-event analyses such as rPFS and OS will consider censoring at the last available assessment where applicable, according to the predefined rules in the statistical analysis plan.</w:t>
+      </w:r>
+    </w:p>
+    <w:p>
+      <w:r>
+        <w:t>The proposed statistical methodologies ensure rigorous assessment of efficacy and safety profiles, alongside explorations into biomarkers and pharmacokinetics to enhance understanding of treatment effects.</w:t>
       </w:r>
     </w:p>
     <w:p>
@@ -1371,31 +673,30 @@
     </w:p>
     <w:p>
       <w:r>
-        <w:t># Safety</w:t>
+        <w:t>Safety</w:t>
       </w:r>
     </w:p>
     <w:p>
-      <w:pPr>
-        <w:pStyle w:val="Heading2"/>
-      </w:pPr>
       <w:r>
         <w:t>Safety Parameters</w:t>
         <w:br/>
-        <w:t>The safety parameters in this study include the incidence and intensity of treatment-emergent adverse events (AEs), clinically significant changes in physical examination findings, vital signs, and clinical laboratory results. These safety parameters help assess the overall safety profile of apalutamide when added to ADT in subjects with mHSPC.</w:t>
+        <w:t>The primary safety parameters for this study include the incidence and severity of treatment-emergent adverse events (AEs), clinically significant changes in vital signs (blood pressure), physical examination findings, ECOG performance status, and clinical laboratory results. Safety assessments will be conducted at regular intervals from the initiation of treatment until 30 days following the final dose of the study drug.</w:t>
       </w:r>
     </w:p>
     <w:p>
-      <w:pPr>
-        <w:pStyle w:val="Heading2"/>
-      </w:pPr>
       <w:r>
         <w:t>Adverse Event Definitions</w:t>
         <w:br/>
-        <w:t>Adverse events will be defined and graded according to the National Cancer Institute-Common Terminology Criteria for Adverse Events (NCI-CTCAE), version 4.03. AEs will be categorized based on their severity as follows:</w:t>
+        <w:t>Adverse events are defined as any untoward medical occurrence in a study subject who has received the investigational product, regardless of its relation to the investigational product. AEs will be classified by severity in accordance with the National Cancer Institute-Common Terminology Criteria for Adverse Events (NCI-CTCAE) Version 4.03.</w:t>
+      </w:r>
+    </w:p>
+    <w:p>
+      <w:r>
+        <w:t>Severity Grades</w:t>
         <w:br/>
-        <w:t>- Grade 1: Mild, asymptomatic or mild symptoms; clinical or diagnostic observations only; intervention not indicated.</w:t>
+        <w:t>- Grade 1: Mild; asymptomatic or mild symptoms; clinical or diagnostic observations only; intervention not indicated.</w:t>
         <w:br/>
-        <w:t>- Grade 2: Moderate; minimal, local, or noninvasive intervention indicated; limiting age-appropriate instrumental activities of daily living (ADL).</w:t>
+        <w:t>- Grade 2: Moderate; minimal, local or noninvasive intervention indicated; limiting age-appropriate instrumental activities of daily living (ADL).</w:t>
         <w:br/>
         <w:t>- Grade 3: Severe or medically significant but not immediately life-threatening; hospitalization or prolongation of hospitalization indicated; disabling; limiting self-care ADL.</w:t>
         <w:br/>
@@ -1405,58 +706,43 @@
       </w:r>
     </w:p>
     <w:p>
-      <w:pPr>
-        <w:pStyle w:val="Heading2"/>
-      </w:pPr>
       <w:r>
         <w:t>Adverse Event Reporting</w:t>
         <w:br/>
-        <w:t>AEs will be documented from the time of informed consent until 30 days after the last dose of the study drug. All serious adverse events (SAEs) must be reported to the sponsor within 24 hours of the investigator becoming aware. Non-serious AEs should be documented in the subject's case records and reported as per the periodic safety reporting schedule.</w:t>
-      </w:r>
-    </w:p>
-    <w:p>
-      <w:pPr>
-        <w:pStyle w:val="Heading2"/>
-      </w:pPr>
-      <w:r>
-        <w:t>Safety Monitoring</w:t>
-        <w:br/>
-        <w:t>Safety monitoring will be continuous throughout the study. It includes regular assessment of AEs, vital signs, clinical laboratory tests, and physical examinations. Dose modifications or discontinuations due to safety concerns will follow the protocol-specified rules.</w:t>
-      </w:r>
-    </w:p>
-    <w:p>
-      <w:pPr>
-        <w:pStyle w:val="Heading2"/>
-      </w:pPr>
-      <w:r>
-        <w:t>Risk Management</w:t>
-        <w:br/>
-        <w:t>Potential risks associated with apalutamide include common anti-androgen related AEs such as fatigue, hypertension, and skin rash. Risk management strategies include regular monitoring, dose adjustment protocols, and predefined discontinuation criteria for specific safety concerns. Informed consent will ensure subjects are aware of these risks before participation.</w:t>
-      </w:r>
-    </w:p>
-    <w:p>
-      <w:pPr>
-        <w:pStyle w:val="Heading2"/>
-      </w:pPr>
-      <w:r>
-        <w:t>Data Monitoring Committee</w:t>
-        <w:br/>
-        <w:t>An Independent Data Monitoring Committee (IDMC) will be responsible for overseeing the safety of subjects and the integrity of the data throughout the study. The IDMC will review interim data and provide recommendations on whether to continue, modify, or stop the study based on safety and efficacy data.</w:t>
-      </w:r>
-    </w:p>
-    <w:p>
-      <w:pPr>
-        <w:pStyle w:val="Heading2"/>
-      </w:pPr>
-      <w:r>
-        <w:t>Stopping Rules</w:t>
-        <w:br/>
-        <w:t>Stopping rules include criteria for the discontinuation of the study drug in individual subjects due to unacceptable toxicity and criteria for early study termination based on interim safety and efficacy results. The IDMC will conduct planned interim efficacy analyses and regular safety reviews to determine if the study should continue as planned or if amendments are required for safety reasons. Interim analyses of overall survival are planned after approximately 50% and 70% of expected death events.</w:t>
+        <w:t>The reporting of adverse events and serious adverse events (SAEs) must comply with regulatory requirements and be documented in the electronic case report form (eCRF). Any SAEs, including those deemed related to the study drug, must be reported to the sponsor within 24 hours of awareness. Regular summaries of AEs will be provided at each data safety review.</w:t>
       </w:r>
     </w:p>
     <w:p>
       <w:r>
-        <w:t>By following these procedures, the study aims to ensure the safety and well-being of all participants while collecting crucial data on the safety profile of apalutamide in combination with ADT.</w:t>
+        <w:t>Safety Monitoring</w:t>
+        <w:br/>
+        <w:t>Safety monitoring will involve continuous AE surveillance, periodic review of laboratory results, and scheduled assessments of vital signs and physical examinations. The investigators are responsible for monitoring subjects between scheduled visits and reporting any clinically relevant findings that may affect subject safety.</w:t>
+      </w:r>
+    </w:p>
+    <w:p>
+      <w:r>
+        <w:t>Risk Management</w:t>
+        <w:br/>
+        <w:t>Risk management strategies will include the implementation of predefined dose modification guidelines in response to specific AEs or laboratory abnormalities. Regular communication with the clinical team will ensure rapid response to mitigate any identified risks. Subjects will receive guidelines on recognizing symptoms that may indicate potential adverse events or toxicities.</w:t>
+      </w:r>
+    </w:p>
+    <w:p>
+      <w:r>
+        <w:t>Data Monitoring Committee</w:t>
+        <w:br/>
+        <w:t>An Independent Data Monitoring Committee (IDMC) will be established to monitor and review safety data at regular intervals. The IDMC will conduct planned interim safety analyses and provide recommendations on the continuation, modification, or termination of the study based on its findings.</w:t>
+      </w:r>
+    </w:p>
+    <w:p>
+      <w:r>
+        <w:t>Stopping Rules</w:t>
+        <w:br/>
+        <w:t>Stopping rules have been incorporated to ensure participant safety. The study may be halted if a significant imminent risk to participant health is identified, if unexpected and severe adverse events related to the investigational product occur at a higher-than-anticipated frequency, or upon recommendations from the IDMC. Stopping criteria are detailed in the protocol and are to be evaluated against adverse event trends, efficacy data, and external information pertinent to subject safety.</w:t>
+      </w:r>
+    </w:p>
+    <w:p>
+      <w:r>
+        <w:t>All safety oversight procedures are designed to protect the well-being of study participants while maintaining the scientific integrity of the study results. These procedures will be consistently enforced through all phases of the study.</w:t>
       </w:r>
     </w:p>
     <w:sectPr>
@@ -1832,11 +1118,8 @@
     <w:name w:val="Normal"/>
     <w:qFormat/>
     <w:rsid w:val="00FC693F"/>
-    <w:pPr>
-      <w:spacing w:before="0" w:after="120"/>
-    </w:pPr>
     <w:rPr>
-      <w:b w:val="0"/>
+      <w:rFonts w:ascii="Arial" w:hAnsi="Arial"/>
       <w:sz w:val="22"/>
     </w:rPr>
   </w:style>
@@ -1895,7 +1178,7 @@
     <w:pPr>
       <w:keepNext/>
       <w:keepLines/>
-      <w:spacing w:before="480" w:after="240"/>
+      <w:spacing w:before="480" w:after="0"/>
       <w:outlineLvl w:val="0"/>
     </w:pPr>
     <w:rPr>
@@ -1903,7 +1186,7 @@
       <w:b/>
       <w:bCs/>
       <w:color w:val="365F91" w:themeColor="accent1" w:themeShade="BF"/>
-      <w:sz w:val="32"/>
+      <w:sz w:val="28"/>
       <w:szCs w:val="28"/>
     </w:rPr>
   </w:style>
@@ -1919,7 +1202,7 @@
     <w:pPr>
       <w:keepNext/>
       <w:keepLines/>
-      <w:spacing w:before="240" w:after="120"/>
+      <w:spacing w:before="200" w:after="0"/>
       <w:outlineLvl w:val="1"/>
     </w:pPr>
     <w:rPr>
@@ -1927,7 +1210,7 @@
       <w:b/>
       <w:bCs/>
       <w:color w:val="4F81BD" w:themeColor="accent1"/>
-      <w:sz w:val="28"/>
+      <w:sz w:val="26"/>
       <w:szCs w:val="26"/>
     </w:rPr>
   </w:style>
@@ -1943,7 +1226,7 @@
     <w:pPr>
       <w:keepNext/>
       <w:keepLines/>
-      <w:spacing w:before="120" w:after="120"/>
+      <w:spacing w:before="200" w:after="0"/>
       <w:outlineLvl w:val="2"/>
     </w:pPr>
     <w:rPr>
@@ -1951,7 +1234,6 @@
       <w:b/>
       <w:bCs/>
       <w:color w:val="4F81BD" w:themeColor="accent1"/>
-      <w:sz w:val="24"/>
     </w:rPr>
   </w:style>
   <w:style w:type="paragraph" w:styleId="Heading4">

</xml_diff>

<commit_message>
Agent query: Can you verify if the protocol generation workflow is working with the study design section showing a properly rendered Mermaid diagram? Try generating a complete protocol to check.
</commit_message>
<xml_diff>
--- a/protocol.docx
+++ b/protocol.docx
@@ -28,28 +28,28 @@
       <w:r>
         <w:t>Disease Background</w:t>
         <w:br/>
-        <w:t>Prostate cancer is a significant health concern and is one of the most common malignancies affecting men worldwide. Metastatic hormone-sensitive prostate cancer (mHSPC) is a stage of the disease where cancer cells have spread beyond the prostate gland but still respond to hormone therapy aimed at lowering androgen levels. This stage of prostate cancer is associated with a high burden of disease and impacts overall survival and quality of life. Despite initial hormonal treatment responses, most patients eventually progress to a castration-resistant state.</w:t>
+        <w:t>Metastatic hormone-sensitive prostate cancer (mHSPC) is a stage of prostate cancer where the disease has spread beyond the prostate gland and still responds to hormonal therapy. This stage of prostate cancer is significant as it often indicates a more aggressive disease course, leading to decreased survival rates and quality of life for affected individuals. Androgens, such as testosterone, promote the growth of prostate cancer cells, making the management of hormone levels a pivotal aspect of treatment. The burden of mHSPC on patients is substantial, often involving skeletal-related events, pain, and impaired physical function. Understanding the progression and management of mHSPC is crucial, as it directly influences treatment strategies aimed at improving survival and quality of life.</w:t>
       </w:r>
     </w:p>
     <w:p>
       <w:r>
         <w:t>Current Treatment Landscape</w:t>
         <w:br/>
-        <w:t>The current standard of care for mHSPC involves androgen deprivation therapy (ADT), which aims to reduce the levels of androgens that fuel the growth of prostate cancer cells. ADT can be achieved through surgical castration or medical castration using gonadotropin-releasing hormone (GnRH) analogs. Despite the efficacy of ADT in controlling disease progression, many patients eventually develop resistance, leading to disease progression. As such, there is a demonstrated need for novel therapeutic strategies that can improve outcomes and delay the progression to castration-resistant prostate cancer.</w:t>
+        <w:t>The mainstay of treatment for mHSPC has traditionally been androgen deprivation therapy (ADT), which reduces androgen levels to deprive cancer cells of the growth stimuli they require. ADT can be achieved through surgical castration or the use of gonadotropin-releasing hormone (GnRH) analogs. While effective initially, many patients eventually develop castration-resistant prostate cancer, highlighting the need for additional therapeutic strategies. Recent advancements in prostate cancer treatment have introduced the use of combination therapies, including docetaxel, which has shown to further improve survival over ADT alone. Nevertheless, there remains a compelling need for new treatment paradigms that can extend radiographic progression-free survival (rPFS) and overall survival (OS) for patients with mHSPC.</w:t>
       </w:r>
     </w:p>
     <w:p>
       <w:r>
         <w:t>Product Background</w:t>
         <w:br/>
-        <w:t>Apalutamide, also known as JNJ-56021927 and ARN-509, is a non-steroidal, orally administered, potent, and selective antagonist of the androgen receptor. It functions by blocking androgen receptor signaling pathways, which play a critical role in the development and progression of prostate cancer. Apalutamide has shown promising results in earlier-phase studies, suggesting its potential efficacy in extending radiographic progression-free survival and overall survival in patients with mHSPC when used in combination with ADT.</w:t>
+        <w:t>Apalutamide, also known by its research name JNJ-56021927, is a novel, orally administered, non-steroidal anti-androgen currently under development for the treatment of prostate cancer. It functions as a potent and selective antagonist of the androgen receptor (AR), effectively inhibiting the proliferation of prostate cancer cells by blocking androgen signaling. Apalutamide's unique mechanism of action distinguishes it from traditional ADT, offering a potential improvement in therapeutic outcomes when used in combination with ADT. Previous clinical evaluations suggest that apalutamide has a favorable safety profile and demonstrates efficacy in delaying disease progression, making it a promising candidate for further investigation in the context of mHSPC.</w:t>
       </w:r>
     </w:p>
     <w:p>
       <w:r>
         <w:t>Study Rationale</w:t>
         <w:br/>
-        <w:t>The rationale behind this Phase 3 study is to evaluate whether the addition of apalutamide to standard ADT can provide improved therapeutic benefits for patients with mHSPC. There is a significant clinical need to enhance outcomes in this patient population by delaying disease progression and extending overall survival. This study aims to determine if the combination of apalutamide and ADT will offer superior efficacy compared to ADT alone by improving radiographic progression-free survival and overall survival. Additionally, this study seeks to assess the safety profile of the combination therapy, further characterizing pharmacokinetics and pharmacodynamics, and evaluating patient-relevant outcomes, including quality of life and function.</w:t>
+        <w:t>The rationale for this study is to assess whether the combination of apalutamide with standard ADT improves outcomes for patients with mHSPC compared to ADT alone. Apalutamide's ability to target androgen receptors more effectively could potentially enhance radiographic progression-free survival and overall survival, improving the standard of care for mHSPC. This study intends to address key clinical questions, such as the impact of apalutamide on delaying pain progression and skeletal-related events, while also evaluating the safety and pharmacokinetics of the drug in this patient population. By exploring these outcomes, the study aims to provide robust data that could lead to a shift in the treatment paradigm, ultimately offering patients with mHSPC a more effective therapeutic option.</w:t>
       </w:r>
     </w:p>
     <w:p>
@@ -76,22 +76,22 @@
       <w:r>
         <w:t>Primary Endpoint(s)</w:t>
         <w:br/>
-        <w:t>1. Radiographic progression-free survival (rPFS), defined as the time from randomization to the date of first documentation of radiographic progressive disease or death due to any cause.</w:t>
+        <w:t>1. Radiographic progression-free survival (rPFS) defined as the time from randomization to the first documentation of radiographic progressive disease or death due to any cause.</w:t>
         <w:br/>
-        <w:t>2. Overall survival (OS), defined as the time from randomization to the date of death from any cause.</w:t>
+        <w:t>2. Overall survival (OS) defined as the time from randomization to the date of death from any cause.</w:t>
       </w:r>
     </w:p>
     <w:p>
       <w:r>
         <w:t>Secondary Objectives</w:t>
         <w:br/>
-        <w:t>1. To evaluate clinically relevant improvements with the addition of apalutamide to ADT, including delays in pain progression, opioid use for prostate cancer, skeletal-related events (SREs), and the need for cytotoxic chemotherapy.</w:t>
+        <w:t>1. To evaluate clinically relevant improvements with the addition of apalutamide to ADT, including delays in pain progression and opioid use for prostate cancer, skeletal-related events (SREs), and the need for cytotoxic chemotherapy.</w:t>
         <w:br/>
         <w:t>2. To characterize the safety of adding apalutamide to ADT for subjects with mHSPC.</w:t>
         <w:br/>
         <w:t>3. To characterize the population pharmacokinetics (PK) and pharmacodynamics (PD) of apalutamide.</w:t>
         <w:br/>
-        <w:t>4. To evaluate the concentration of leuprolide and assess the PD effect of leuprolide on testosterone concentrations when used alone or in combination with apalutamide.</w:t>
+        <w:t>4. To evaluate the concentration of leuprolide and assess its PD effect on testosterone concentrations when used alone or in combination with apalutamide.</w:t>
         <w:br/>
         <w:t>5. To evaluate the treatment effectiveness with the addition of apalutamide to ADT for the subpopulations of subjects with low-volume or high-volume mHSPC.</w:t>
       </w:r>
@@ -100,21 +100,21 @@
       <w:r>
         <w:t>Secondary Endpoint(s)</w:t>
         <w:br/>
-        <w:t>1. Time to pain progression.</w:t>
+        <w:t>1. Time to pain progression defined as the time from randomization to the first increase in pain scores.</w:t>
         <w:br/>
-        <w:t>2. Time to skeletal-related events (SREs).</w:t>
+        <w:t>2. Time to skeletal-related events (SREs) defined as the time from randomization to the occurrence of any SRE.</w:t>
         <w:br/>
-        <w:t>3. Time to chronic opioid use.</w:t>
+        <w:t>3. Time to chronic opioid use defined as the time from randomization to the start of consistent opioid use.</w:t>
         <w:br/>
-        <w:t>4. Time to initiation of cytotoxic chemotherapy.</w:t>
+        <w:t>4. Time to initiation of cytotoxic chemotherapy defined as the time from randomization to the start of such treatment.</w:t>
         <w:br/>
-        <w:t>5. Safety profile characterized by incidence and severity of adverse events (AEs).</w:t>
+        <w:t>5. Incidence and severity of adverse events (AEs) as per NCI-CTCAE Version 4.03.</w:t>
         <w:br/>
-        <w:t>6. Population PK data of apalutamide concentrations.</w:t>
+        <w:t>6. Concentration of apalutamide and its metabolite in plasma.</w:t>
         <w:br/>
-        <w:t>7. Leuprolide concentration and testosterone suppression levels.</w:t>
+        <w:t>7. Concentration of leuprolide and percentage of subjects with testosterone levels &lt;50 ng/dL.</w:t>
         <w:br/>
-        <w:t>8. Efficacy outcomes for low-volume versus high-volume mHSPC populations.</w:t>
+        <w:t>8. Measure of treatment effectiveness in defined subpopulations.</w:t>
       </w:r>
     </w:p>
     <w:p>
@@ -123,24 +123,11 @@
         <w:br/>
         <w:t>1. To evaluate exploratory biomarkers predictive of response and resistance to treatment.</w:t>
         <w:br/>
-        <w:t>2. To evaluate patient relevant outcomes including symptoms (pain, fatigue, urination) and function (physical, emotional, social) and health-related quality of life.</w:t>
+        <w:t>2. To evaluate patient-relevant outcomes, including symptoms (e.g., pain, fatigue, urination) and function (e.g., physical, emotional, social) and health-related quality of life.</w:t>
         <w:br/>
         <w:t>3. To evaluate improvements in other clinically relevant endpoints of apalutamide plus ADT compared with ADT alone.</w:t>
         <w:br/>
-        <w:t>4. To collect medical resource utilization data that may be used in future economic modeling.</w:t>
-      </w:r>
-    </w:p>
-    <w:p>
-      <w:r>
-        <w:t>Other Endpoint(s)</w:t>
-        <w:br/>
-        <w:t>1. Associations of biomarkers with clinical response or time-to-event endpoints.</w:t>
-        <w:br/>
-        <w:t>2. Changes from baseline in patient-reported outcomes using tools like FACT-P and EQ-5D-5L.</w:t>
-        <w:br/>
-        <w:t>3. Various clinically relevant endpoints measuring treatment impact beyond rPFS and OS.</w:t>
-        <w:br/>
-        <w:t>4. Data on medical resource utilization for potential economic analysis.</w:t>
+        <w:t>4. To collect medical resource utilization (MRU) data that may be used in future economic modeling.</w:t>
       </w:r>
     </w:p>
     <w:p>
@@ -160,230 +147,73 @@
       <w:r>
         <w:t>Overall Design</w:t>
         <w:br/>
-        <w:t>This Phase 3 study will be a randomized, double-blind, placebo-controlled, multinational, and multicenter trial designed to assess the efficacy of apalutamide in combination with androgen deprivation therapy (ADT) compared to placebo plus ADT in subjects with metastatic hormone-sensitive prostate cancer (mHSPC). Approximately 1,000 eligible subjects will be enrolled and stratified based on Gleason score at diagnosis, geographical region, and prior docetaxel use. Subjects will then be randomized in a 1:1 ratio to receive either apalutamide plus ADT or matching placebo plus ADT. The treatment will continue in 28-day cycles until disease progression, unacceptable toxicity, or study termination.</w:t>
+        <w:t>This study is a Phase 3 randomized, double-blind, placebo-controlled trial designed to evaluate the efficacy and safety of combining apalutamide with androgen deprivation therapy (ADT) in participants with metastatic hormone-sensitive prostate cancer (mHSPC). Approximately 1,000 participants will be enrolled and equally randomized into one of two treatment arms: apalutamide plus ADT or placebo plus ADT. The randomization will be stratified based on Gleason score at diagnosis (≤7 versus &gt;7), geographical region (North America and European Union versus other countries), and prior use of docetaxel (yes versus no). The study will be conducted across multiple international sites and is structured to include several phases: Screening, Treatment, Follow-up, Open-label Extension, and Long-Term Extension if applicable.</w:t>
       </w:r>
     </w:p>
     <w:p>
       <w:r>
         <w:t>Study Schema</w:t>
         <w:br/>
-        <w:t>The study consists of several phases:</w:t>
-      </w:r>
-    </w:p>
-    <w:p>
-      <w:pPr>
-        <w:pStyle w:val="ListNumber"/>
-      </w:pPr>
-      <w:r>
-        <w:t>1. Screening Phase (up to 28 days): Establishes study eligibility.</w:t>
-      </w:r>
-    </w:p>
-    <w:p>
-      <w:pPr>
-        <w:pStyle w:val="ListNumber"/>
-      </w:pPr>
-      <w:r>
-        <w:t>2. Treatment Phase (28-day cycles): Subjects receive either apalutamide plus ADT or placebo plus ADT.</w:t>
-      </w:r>
-    </w:p>
-    <w:p>
-      <w:pPr>
-        <w:pStyle w:val="ListNumber"/>
-      </w:pPr>
-      <w:r>
-        <w:t>3. End-of-Treatment Visit: Conducted within 30 days after the last dose of study drug.</w:t>
-      </w:r>
-    </w:p>
-    <w:p>
-      <w:pPr>
-        <w:pStyle w:val="ListNumber"/>
-      </w:pPr>
-      <w:r>
-        <w:t>4. Follow-up Phase: Collects data on survival and efficacy endpoints every 4 months until death, withdrawal, loss to follow-up, or study termination.</w:t>
-      </w:r>
-    </w:p>
-    <w:p>
-      <w:pPr>
-        <w:pStyle w:val="ListNumber"/>
-      </w:pPr>
-      <w:r>
-        <w:t>5. Open-label Extension Phase (optional): Provided in case of positive interim or final results, allowing access to apalutamide for approximately 3 years.</w:t>
-      </w:r>
-    </w:p>
-    <w:p>
-      <w:pPr>
-        <w:pStyle w:val="ListNumber"/>
-      </w:pPr>
-      <w:r>
-        <w:t>6. Long-Term Extension Phase (optional): Continues apalutamide if assessed beneficial post-final analysis.</w:t>
+        <w:t>The study will proceed with initial screening of participants over a period of up to 28 days to establish eligibility. After screening, participants who meet all criteria will enter the treatment phase, receiving either apalutamide or placebo in addition to ADT in 28-day cycles. Treatment will continue until documented disease progression, unacceptable toxicity, or sponsor decision to terminate the study. Following treatment discontinuation, participants will undergo an End-of-Treatment visit within 30 days. Subsequently, they will enter a Follow-up Phase with data collection every four months to record survival and other relevant endpoints until death, withdrawal, or study termination.</w:t>
       </w:r>
     </w:p>
     <w:p>
       <w:r>
         <w:t>Study Duration</w:t>
         <w:br/>
-        <w:t>The overall study duration will be approximately 54 months. The enrollment period is estimated to last around 30 months, allowing for sufficient observation of required events to assess the primary endpoints of radiographic progression-free survival and overall survival.</w:t>
+        <w:t>The total study duration is anticipated to be approximately 54 months. Recruitment is planned to take around 30 months, with participants being followed for primary survival outcomes over an additional 24 months. Two interim analyses are planned to assess the dual-primary endpoint of overall survival, with the final analysis scheduled after the necessary number of events is reached.</w:t>
       </w:r>
     </w:p>
     <w:p>
       <w:r>
         <w:t>Treatment Groups</w:t>
         <w:br/>
-        <w:t>Subjects will be randomly assigned to one of the following two treatment groups:</w:t>
+        <w:t>Participants will be assigned to one of the following treatment groups:</w:t>
       </w:r>
     </w:p>
-    <w:tbl>
-      <w:tblPr>
-        <w:tblStyle w:val="TableGrid"/>
-        <w:tblW w:type="auto" w:w="0"/>
-        <w:jc w:val="center"/>
-        <w:tblLook w:firstColumn="1" w:firstRow="1" w:lastColumn="0" w:lastRow="0" w:noHBand="0" w:noVBand="1" w:val="04A0"/>
-      </w:tblPr>
-      <w:tblGrid>
-        <w:gridCol w:w="3120"/>
-        <w:gridCol w:w="3120"/>
-        <w:gridCol w:w="3120"/>
-      </w:tblGrid>
-      <w:tr>
-        <w:tc>
-          <w:tcPr>
-            <w:tcW w:type="dxa" w:w="3120"/>
-            <w:shd w:fill="F2F2F2"/>
-          </w:tcPr>
-          <w:p>
-            <w:pPr>
-              <w:jc w:val="left"/>
-            </w:pPr>
-            <w:r>
-              <w:rPr>
-                <w:b/>
-              </w:rPr>
-              <w:t>Treatment Group</w:t>
-            </w:r>
-          </w:p>
-        </w:tc>
-        <w:tc>
-          <w:tcPr>
-            <w:tcW w:type="dxa" w:w="3120"/>
-            <w:shd w:fill="F2F2F2"/>
-          </w:tcPr>
-          <w:p>
-            <w:pPr>
-              <w:jc w:val="left"/>
-            </w:pPr>
-            <w:r>
-              <w:rPr>
-                <w:b/>
-              </w:rPr>
-              <w:t>Intervention</w:t>
-            </w:r>
-          </w:p>
-        </w:tc>
-        <w:tc>
-          <w:tcPr>
-            <w:tcW w:type="dxa" w:w="3120"/>
-            <w:shd w:fill="F2F2F2"/>
-          </w:tcPr>
-          <w:p>
-            <w:pPr>
-              <w:jc w:val="left"/>
-            </w:pPr>
-            <w:r>
-              <w:rPr>
-                <w:b/>
-              </w:rPr>
-              <w:t>Administration Detail</w:t>
-            </w:r>
-          </w:p>
-        </w:tc>
-      </w:tr>
-      <w:tr>
-        <w:tc>
-          <w:tcPr>
-            <w:tcW w:type="dxa" w:w="3120"/>
-          </w:tcPr>
-          <w:p>
-            <w:pPr>
-              <w:jc w:val="left"/>
-            </w:pPr>
-            <w:r>
-              <w:t>Group 1</w:t>
-            </w:r>
-          </w:p>
-        </w:tc>
-        <w:tc>
-          <w:tcPr>
-            <w:tcW w:type="dxa" w:w="3120"/>
-          </w:tcPr>
-          <w:p>
-            <w:pPr>
-              <w:jc w:val="left"/>
-            </w:pPr>
-            <w:r>
-              <w:t>Apalutamide + ADT</w:t>
-            </w:r>
-          </w:p>
-        </w:tc>
-        <w:tc>
-          <w:tcPr>
-            <w:tcW w:type="dxa" w:w="3120"/>
-          </w:tcPr>
-          <w:p>
-            <w:pPr>
-              <w:jc w:val="left"/>
-            </w:pPr>
-            <w:r>
-              <w:t>240-mg apalutamide (4 x 60-mg tablets) taken orally once daily with or without food, alongside standard ADT as medical or surgical castration.</w:t>
-            </w:r>
-          </w:p>
-        </w:tc>
-      </w:tr>
-      <w:tr>
-        <w:tc>
-          <w:tcPr>
-            <w:tcW w:type="dxa" w:w="3120"/>
-          </w:tcPr>
-          <w:p>
-            <w:pPr>
-              <w:jc w:val="left"/>
-            </w:pPr>
-            <w:r>
-              <w:t>Group 2</w:t>
-            </w:r>
-          </w:p>
-        </w:tc>
-        <w:tc>
-          <w:tcPr>
-            <w:tcW w:type="dxa" w:w="3120"/>
-          </w:tcPr>
-          <w:p>
-            <w:pPr>
-              <w:jc w:val="left"/>
-            </w:pPr>
-            <w:r>
-              <w:t>Placebo + ADT</w:t>
-            </w:r>
-          </w:p>
-        </w:tc>
-        <w:tc>
-          <w:tcPr>
-            <w:tcW w:type="dxa" w:w="3120"/>
-          </w:tcPr>
-          <w:p>
-            <w:pPr>
-              <w:jc w:val="left"/>
-            </w:pPr>
-            <w:r>
-              <w:t>Matching placebo (4 tablets) taken orally once daily with or without food, coupled with standard ADT as defined by medical or surgical castration.</w:t>
-            </w:r>
-          </w:p>
-        </w:tc>
-      </w:tr>
-    </w:tbl>
-    <w:p/>
+    <w:p>
+      <w:pPr>
+        <w:pStyle w:val="ListBullet"/>
+      </w:pPr>
+      <w:r>
+        <w:t>**Apalutamide plus ADT Group:** Participants in this group will receive oral apalutamide 240 mg (four 60-mg tablets) once daily, in combination with standard of care ADT. ADT includes either medical castration via GnRH analogs or surgical castration, at the investigator’s discretion.</w:t>
+      </w:r>
+    </w:p>
+    <w:p>
+      <w:pPr>
+        <w:pStyle w:val="ListBullet"/>
+      </w:pPr>
+      <w:r>
+        <w:t>**Placebo plus ADT Group:** Participants in this group will receive matching placebo tablets once daily, in addition to standard of care ADT.</w:t>
+      </w:r>
+    </w:p>
     <w:p>
       <w:r>
-        <w:t>Dose modifications will occur in accordance with protocol-specified rules, and subjects will be monitored for safety from the point of informed consent through 30 days post-treatment. The study will utilize an Independent Data Monitoring Committee (IDMC) for safety and interim efficacy assessments.</w:t>
+        <w:t>Monitoring for safety will be ongoing throughout the study, starting at the signing of informed consent and continuing until 30 days post-final dose. Safety parameters include adverse events, laboratory tests, vital signs, and physical examinations. An Independent Data Monitoring Committee will oversee interim analyses and safety evaluations.</w:t>
+      </w:r>
+    </w:p>
+    <w:p>
+      <w:r>
+        <w:t>Study Schema</w:t>
+      </w:r>
+    </w:p>
+    <w:p>
+      <w:r>
+        <w:t>```mermaid</w:t>
+        <w:br/>
+        <w:t>graph TD</w:t>
+        <w:br/>
+        <w:t xml:space="preserve">    A[Screening] --&gt; B[Randomization]</w:t>
+        <w:br/>
+        <w:t xml:space="preserve">    B --&gt; C[Treatment Group 1]</w:t>
+        <w:br/>
+        <w:t xml:space="preserve">    C --&gt; F[Follow-up]</w:t>
+        <w:br/>
+        <w:t xml:space="preserve">    B --&gt; D[Treatment Group 2]</w:t>
+        <w:br/>
+        <w:t xml:space="preserve">    D --&gt; F[Follow-up]</w:t>
+        <w:br/>
+        <w:t>```</w:t>
       </w:r>
     </w:p>
     <w:p>
@@ -403,73 +233,89 @@
       <w:r>
         <w:t>Overview of Study Population</w:t>
         <w:br/>
-        <w:t>The study will involve male subjects who have been diagnosed with metastatic hormone-sensitive prostate cancer (mHSPC). Participants must have an Eastern Cooperative Oncology Group (ECOG) performance status of 0 or 1, which indicates that they are fully active (0) or ambulatory and capable of all self-care but unable to carry out any work activities (1). The study aims to include both subjects with low-volume and high-volume metastatic disease, as evidenced by positive bone scans.</w:t>
+        <w:t>The population for this study consists of adult male subjects with metastatic hormone-sensitive prostate cancer (mHSPC). All subjects must have an Eastern Cooperative Oncology Group (ECOG) performance status of 0 or 1, which indicates they are fully active or have some symptoms but do not require bed rest. These individuals should possess documented evidence of distant metastatic disease through imaging techniques such as a positive bone scan. Subjects may have received limited prior systemic therapy aimed at controlling their cancer.</w:t>
       </w:r>
     </w:p>
     <w:p>
       <w:r>
         <w:t>Inclusion Criteria</w:t>
         <w:br/>
-        <w:t>1. Male subjects with a confirmed diagnosis of metastatic hormone-sensitive prostate cancer (mHSPC).</w:t>
+        <w:t>1. **Diagnosis and Performance Status**</w:t>
         <w:br/>
-        <w:t>2. ECOG performance status of 0 or 1.</w:t>
+        <w:t xml:space="preserve">   - Subjects must have a confirmed diagnosis of prostate cancer.</w:t>
         <w:br/>
-        <w:t>3. Confirmation of distant metastatic disease with:</w:t>
+        <w:t xml:space="preserve">   - An ECOG performance status grade of 0 or 1 is required.</w:t>
+      </w:r>
+    </w:p>
+    <w:p>
+      <w:r>
+        <w:t>2. **Disease Characteristics**</w:t>
         <w:br/>
-        <w:t xml:space="preserve">   - At least one bone lesion documented by a bone scan.</w:t>
+        <w:t xml:space="preserve">   - Documented distant metastatic disease by a positive bone scan with one or more bone lesions.</w:t>
         <w:br/>
-        <w:t xml:space="preserve">   - For those with a single bone lesion, confirmation of metastasis via CT or MRI.</w:t>
+        <w:t xml:space="preserve">   - Subjects with a single bone lesion require confirmation via CT or MRI.</w:t>
+      </w:r>
+    </w:p>
+    <w:p>
+      <w:r>
+        <w:t>3. **Prior Treatment**</w:t>
         <w:br/>
-        <w:t>4. Subjects may have received:</w:t>
+        <w:t xml:space="preserve">   - Up to 6 cycles of docetaxel for mHSPC, with the last dose administered within 2 months prior to randomization, is allowed.</w:t>
         <w:br/>
-        <w:t xml:space="preserve">   - Up to 6 cycles of docetaxel for mHSPC, with the last dose administered no more than 2 months before randomization.</w:t>
+        <w:t xml:space="preserve">   - ≤6 months of ADT is permissible prior to randomization.</w:t>
         <w:br/>
-        <w:t xml:space="preserve">   - Up to 6 months of androgen deprivation therapy (ADT) prior to randomization.</w:t>
+        <w:t xml:space="preserve">   - A maximum of one course of radiation or surgical intervention for mHSPC is allowed.</w:t>
         <w:br/>
-        <w:t xml:space="preserve">   - A maximum of one course of radiation or surgical intervention for mHSPC.</w:t>
-        <w:br/>
-        <w:t>5. For prior localized prostate cancer, subjects may have received ADT for a total of up to 3 years, with all other forms of prior therapy completed at least 1 year prior to randomization.</w:t>
+        <w:t xml:space="preserve">   - For localized prostate cancer, subjects may have had ≤3 years of ADT and other treatments completed at least one year before randomization.</w:t>
       </w:r>
     </w:p>
     <w:p>
       <w:r>
         <w:t>Exclusion Criteria</w:t>
         <w:br/>
-        <w:t>1. Known castration-resistant prostate cancer.</w:t>
+        <w:t>1. **Concurrent Illnesses**</w:t>
         <w:br/>
-        <w:t>2. Prior treatment with androgen receptor inhibitors or CYP17 inhibitors for prostate cancer.</w:t>
+        <w:t xml:space="preserve">   - Any concurrent illness or condition that, in the opinion of the investigator, would pose an increased risk to the participant.</w:t>
+      </w:r>
+    </w:p>
+    <w:p>
+      <w:r>
+        <w:t>2. **Prior Therapies**</w:t>
         <w:br/>
-        <w:t>3. Any other condition or abnormal finding that, in the opinion of the investigator, would preclude the subject's safe participation in and completion of the study.</w:t>
+        <w:t xml:space="preserve">   - More than 6 cycles of docetaxel or its administration beyond 2 months prior to randomization is not allowed.</w:t>
         <w:br/>
-        <w:t>4. Clinically significant cardiovascular concerns, including but not limited to:</w:t>
+        <w:t xml:space="preserve">   - Any history of treatment with androgen signaling inhibitors other than those specified in the protocol.</w:t>
+      </w:r>
+    </w:p>
+    <w:p>
+      <w:r>
+        <w:t>3. **Medical Conditions**</w:t>
         <w:br/>
-        <w:t xml:space="preserve">   - A recent myocardial infarction (within 6 months prior to randomization).</w:t>
+        <w:t xml:space="preserve">   - Severe or uncontrolled medical conditions or any other disease that could confound the study results or endanger the subject’s well-being.</w:t>
         <w:br/>
-        <w:t xml:space="preserve">   - Uncontrolled hypertension or arrhythmias.</w:t>
-        <w:br/>
-        <w:t>5. Prior malignancy, except for prostate cancer or adequately treated basal cell or squamous cell skin cancer, with no recurrence within 5 years.</w:t>
+        <w:t xml:space="preserve">   - Participants who have a history of seizure or conditions that could predispose to seizure are excluded.</w:t>
       </w:r>
     </w:p>
     <w:p>
       <w:r>
         <w:t>Withdrawal Criteria</w:t>
         <w:br/>
-        <w:t>Subjects may be withdrawn from the study under the following circumstances:</w:t>
+        <w:t>Subjects must be withdrawn from the study under the following conditions:</w:t>
         <w:br/>
-        <w:t>1. Development of clinical progression of the disease.</w:t>
+        <w:t>1. Documented symptomatic disease progression as per protocol criteria.</w:t>
         <w:br/>
         <w:t>2. Occurrence of unacceptable treatment-related toxicity.</w:t>
         <w:br/>
-        <w:t>3. Voluntary withdrawal of consent by the subject.</w:t>
+        <w:t>3. Withdrawal of consent by the subject.</w:t>
         <w:br/>
-        <w:t>4. Investigator's judgment that continued participation in the study does not serve the best interest of the subject.</w:t>
+        <w:t>4. Determination by the investigator or sponsor that continued participation is not in the subject's best interest.</w:t>
       </w:r>
     </w:p>
     <w:p>
       <w:r>
         <w:t>Replacement Policy</w:t>
         <w:br/>
-        <w:t>Subjects who withdraw or are removed from the study prior to completion will not be replaced. The study aims for a robust sample size to account for attrition and still provide sufficient data validity and reliability for the primary and secondary endpoints.</w:t>
+        <w:t>Subjects who withdraw or are withdrawn from the study will not be replaced to maintain the integrity of the intention-to-treat analysis. However, replacements may be considered under specific circumstances dictated by the sponsor, such as inadequate number of enrolled subjects due to early withdrawals. The decision to replace a subject will be made at the sponsor’s discretion.</w:t>
       </w:r>
     </w:p>
     <w:p>
@@ -482,118 +328,147 @@
     </w:p>
     <w:p>
       <w:r>
-        <w:t>Study Procedures</w:t>
-      </w:r>
-    </w:p>
-    <w:p>
-      <w:r>
         <w:t>Study Procedures Overview</w:t>
         <w:br/>
-        <w:t>This section outlines the procedures to be conducted throughout the study, detailing activities during the screening, treatment, and follow-up phases.</w:t>
+        <w:t>This section outlines the study procedures, detailing specific activities and assessments to be conducted during the Screening/Baseline, Treatment, and Follow-up Phases. Responsibilities for each procedure are indicated.</w:t>
       </w:r>
     </w:p>
     <w:p>
       <w:r>
         <w:t>Screening/Baseline Procedures</w:t>
         <w:br/>
-        <w:t xml:space="preserve">1. **Informed Consent:** Obtain from each participant prior to any study-related activities. </w:t>
+        <w:t>- **Timing**: Up to 28 days before randomization</w:t>
         <w:br/>
-        <w:t>2. **Demographics and Medical History:** Collect information regarding the participant's age, sex, race, medical history, and previous treatments.</w:t>
+        <w:t>- **Procedures**:</w:t>
         <w:br/>
-        <w:t>3. **Physical Examination:** Conduct a comprehensive assessment of the participant's general health status.</w:t>
+        <w:t xml:space="preserve">  - Acquisition of informed consent</w:t>
         <w:br/>
-        <w:t>4. **Vital Signs:** Record blood pressure, heart rate, respiratory rate, and temperature.</w:t>
+        <w:t xml:space="preserve">  - Collection of demographics and comprehensive medical history</w:t>
         <w:br/>
-        <w:t>5. **ECOG Performance Status:** Evaluate to determine baseline functioning (performed by the study investigator).</w:t>
+        <w:t xml:space="preserve">  - Comprehensive physical examination</w:t>
         <w:br/>
-        <w:t>6. **Laboratory Assessments:** Perform baseline hematology and clinical chemistry tests.</w:t>
+        <w:t xml:space="preserve">  - Recording of vital signs (blood pressure, heart rate, temperature, respiratory rate)</w:t>
         <w:br/>
-        <w:t>7. **Disease Assessment Imaging:** Conduct bone scans and confirm bone lesions via CT or MRI as required.</w:t>
+        <w:t xml:space="preserve">  - Laboratory assessments including complete blood count and metabolic panel</w:t>
         <w:br/>
-        <w:t>8. **ECG:** Perform to assess cardiac baseline.</w:t>
+        <w:t xml:space="preserve">  - Disease assessment through imaging (CT/MRI and bone scan)</w:t>
         <w:br/>
-        <w:t>9. **Inclusion/Exclusion Criteria Review:** Confirm eligibility based on protocol criteria.</w:t>
+        <w:t xml:space="preserve">  - Review against inclusion/exclusion criteria</w:t>
+        <w:br/>
+        <w:t>- **Responsible Personnel**: Clinical research coordinators, investigators, radiologists for imaging</w:t>
       </w:r>
     </w:p>
     <w:p>
       <w:r>
         <w:t>Treatment Phase Procedures</w:t>
         <w:br/>
-        <w:t>1. **Drug Administration:** Administer JNJ-56021927 (apalutamide) 240 mg or matching placebo orally once daily; ensure documentation of concurrent GnRHa when applicable.</w:t>
+        <w:t>- **Timing**: 28-day treatment cycles until disease progression, unacceptable toxicity, or study termination</w:t>
         <w:br/>
-        <w:t>2. **Safety Monitoring:** Regularly conduct physical exams and vital signs assessments.</w:t>
+        <w:t>- **Procedures**:</w:t>
         <w:br/>
-        <w:t>3. **Efficacy Assessments:** Monitor radiographic progression regularly as per protocol schedule.</w:t>
+        <w:t xml:space="preserve">  - Daily administration of apalutamide 240 mg or matching placebo</w:t>
         <w:br/>
-        <w:t>4. **Laboratory Tests:** Conduct routine blood sampling for PSA, testosterone, and other parameters.</w:t>
+        <w:t xml:space="preserve">  - Concurrent androgen deprivation therapy administration as SOC</w:t>
         <w:br/>
-        <w:t>5. **Quality of Life Assessments:** Administer BPI-SF, BFI, and EQ-5D-5L at designated visits.</w:t>
+        <w:t xml:space="preserve">  - Regular safety monitoring including adverse event documentation</w:t>
         <w:br/>
-        <w:t>6. **Adverse Event Monitoring:** Continuously assess and record any treatment-emergent adverse events.</w:t>
+        <w:t xml:space="preserve">  - Efficacy assessments through imaging and PSA measurements per cycle</w:t>
         <w:br/>
-        <w:t>7. **Concomitant Medication Review:** Document any additional medications taken by participants during the study.</w:t>
+        <w:t xml:space="preserve">  - Assessments of quality of life using PRO measures (BPI-SF, BFI, EQ-5D-5L)</w:t>
+        <w:br/>
+        <w:t xml:space="preserve">  - Routine laboratory tests per cycle</w:t>
+        <w:br/>
+        <w:t xml:space="preserve">  - Monitoring for concomitant medications</w:t>
+        <w:br/>
+        <w:t>- **Responsible Personnel**: Investigators, clinical research coordinators, nursing staff</w:t>
       </w:r>
     </w:p>
     <w:p>
       <w:r>
         <w:t>Follow-up Procedures</w:t>
         <w:br/>
-        <w:t>1. **Safety Follow-up:** Maintain surveillance for adverse events 30 days post-treatment cessation.</w:t>
+        <w:t>- **Timing**: Every 4 months post-treatment discontinuation</w:t>
         <w:br/>
-        <w:t>2. **Disease Assessment:** Regularly update participant's disease progression status at scheduled follow-up intervals.</w:t>
+        <w:t>- **Procedures**:</w:t>
         <w:br/>
-        <w:t>3. **Survival Status:** Assess and record participant survival status every 4 months.</w:t>
+        <w:t xml:space="preserve">  - Collection of survival data and documentation of subsequent therapies</w:t>
         <w:br/>
-        <w:t>4. **Subsequent Therapy Documentation:** Keep detailed records of any subsequent prostate cancer therapies initiated post-study treatment.</w:t>
+        <w:t xml:space="preserve">  - Routine laboratory and disease assessments</w:t>
+        <w:br/>
+        <w:t xml:space="preserve">  - Continuation of PRO measures up to 12 months after study drug discontinuation</w:t>
+        <w:br/>
+        <w:t>- **Responsible Personnel**: Clinical research coordinators, investigators</w:t>
       </w:r>
     </w:p>
     <w:p>
       <w:r>
         <w:t>Safety Assessments</w:t>
         <w:br/>
-        <w:t>- Perform comprehensive physical examinations and measure vital signs regularly throughout the study.</w:t>
+        <w:t>- **Components**:</w:t>
         <w:br/>
-        <w:t>- Conduct periodic laboratory tests for hematology and chemistry.</w:t>
+        <w:t xml:space="preserve">  - Regular physical examinations throughout the study</w:t>
         <w:br/>
-        <w:t>- Continuously monitor for and document any adverse events, graded per NCI-CTCAE criteria.</w:t>
+        <w:t xml:space="preserve">  - Vital signs assessed at each visit</w:t>
+        <w:br/>
+        <w:t xml:space="preserve">  - Laboratory tests for clinical chemistry and hematology</w:t>
+        <w:br/>
+        <w:t xml:space="preserve">  - Monitoring and grading of adverse events using NCI-CTCAE (Version 4.03)</w:t>
+        <w:br/>
+        <w:t xml:space="preserve">  - ECG monitoring if clinically indicated</w:t>
+        <w:br/>
+        <w:t>- **Responsible Personnel**: Investigators, clinical staff</w:t>
       </w:r>
     </w:p>
     <w:p>
       <w:r>
         <w:t>Efficacy Assessments</w:t>
         <w:br/>
-        <w:t>- Carry out radiographic assessments to measure rPFS per protocol schedule.</w:t>
+        <w:t>- **Components**:</w:t>
         <w:br/>
-        <w:t>- Monitor PSA levels and evaluate clinical progression using PCWG2 criteria.</w:t>
+        <w:t xml:space="preserve">  - Radiographic progression assessed through CT/MRI and bone scans based on RECIST 1.1 criteria</w:t>
         <w:br/>
-        <w:t>- Conduct pain assessments and administer quality of life questionnaires periodically.</w:t>
+        <w:t xml:space="preserve">  - PSA progression evaluations per PCWG2 criteria</w:t>
+        <w:br/>
+        <w:t xml:space="preserve">  - Collection of time-to-event efficacy endpoints including rPFS and OS</w:t>
+        <w:br/>
+        <w:t xml:space="preserve">  - Regular assessment of pain progression and SREs</w:t>
+        <w:br/>
+        <w:t>- **Responsible Personnel**: Investigators, radiologists, laboratory staff</w:t>
       </w:r>
     </w:p>
     <w:p>
       <w:r>
         <w:t>Laboratory Assessments</w:t>
         <w:br/>
-        <w:t>- Conduct hematology, clinical chemistry, PSA, and testosterone testing at specified intervals throughout the study.</w:t>
+        <w:t>- **Components**:</w:t>
         <w:br/>
-        <w:t>- Perform pharmacokinetic sampling for apalutamide and its metabolites during Cycles 2 to 6.</w:t>
+        <w:t xml:space="preserve">  - Regular hematology and clinical chemistry panels</w:t>
         <w:br/>
-        <w:t>- Participants in the leuprolide PK sub-study will provide additional blood samples as outlined.</w:t>
+        <w:t xml:space="preserve">  - Trough PK samples for apalutamide and its metabolite at designated cycles</w:t>
+        <w:br/>
+        <w:t xml:space="preserve">  - Optional PK and PD sampling for leuprolide sub-study participants</w:t>
+        <w:br/>
+        <w:t xml:space="preserve">  - Biomarker sampling, including circulating DNA and tumor tissue analyses</w:t>
+        <w:br/>
+        <w:t>- **Responsible Personnel**: Laboratory technicians, investigators</w:t>
       </w:r>
     </w:p>
     <w:p>
       <w:r>
         <w:t>Other Assessments</w:t>
         <w:br/>
-        <w:t>- Collect and analyze patient-reported outcomes on symptoms and function using standardized questionnaires.</w:t>
+        <w:t>- **Components**:</w:t>
         <w:br/>
-        <w:t>- Gather data on medical resource utilization for future economic analyses.</w:t>
+        <w:t xml:space="preserve">  - Collection and analysis of medical resource utilization data to inform future economic modeling</w:t>
         <w:br/>
-        <w:t xml:space="preserve">- Perform biomarker sampling for exploratory analysis of predictive and resistance markers. </w:t>
+        <w:t xml:space="preserve">  - Biomarker evaluations for exploratory analysis of treatment response and resistance</w:t>
+        <w:br/>
+        <w:t>- **Responsible Personnel**: Health economists, research scientists</w:t>
       </w:r>
     </w:p>
     <w:p>
       <w:r>
-        <w:t>All procedures will be conducted by qualified clinical staff trained in study protocol specifics, ensuring compliance with all regulatory requirements and study guidelines. Special care will be taken in handling and processing biological samples to maintain integrity and accuracy.</w:t>
+        <w:t>Special handling of any biological samples will follow outlined protocols to ensure proper storage and transport, maintaining sample integrity.</w:t>
       </w:r>
     </w:p>
     <w:p>
@@ -613,54 +488,70 @@
       <w:r>
         <w:t>Statistical Hypotheses</w:t>
         <w:br/>
-        <w:t>The primary hypothesis is that apalutamide plus androgen deprivation therapy (ADT) will improve radiographic progression-free survival (rPFS) or overall survival (OS), or both, compared to ADT alone in subjects with metastatic hormone-sensitive prostate cancer (mHSPC). The dual-primary endpoints are rPFS and OS, with the study considered successful if at least one endpoint is statistically significant.</w:t>
+        <w:t>The primary objectives of this study are to evaluate the efficacy of apalutamide in combination with androgen deprivation therapy (ADT) compared to placebo plus ADT in improving radiographic progression-free survival (rPFS) and overall survival (OS) in subjects with metastatic hormone-sensitive prostate cancer (mHSPC). The hypotheses are as follows:</w:t>
+        <w:br/>
+        <w:t>- Null Hypothesis (H0): There is no difference in rPFS and OS between the apalutamide plus ADT group and the placebo plus ADT group.</w:t>
+        <w:br/>
+        <w:t>- Alternative Hypothesis (H1): The apalutamide plus ADT group shows a statistically significant improvement in rPFS and/or OS compared to the placebo plus ADT group.</w:t>
       </w:r>
     </w:p>
     <w:p>
       <w:r>
         <w:t>Sample Size Determination</w:t>
         <w:br/>
-        <w:t>The trial is designed to control the overall type I error rate at 5%. A significance level of 0.005 will be used for the rPFS endpoint, while 0.045 is allocated to the OS endpoint. To achieve sufficient power, approximately 368 rPFS events are required for 85% power to detect a hazard ratio (HR) of 0.67. For OS, approximately 410 death events are needed to provide 80% power to detect an HR of 0.75. Thus, a total of 1,000 subjects will be enrolled over approximately 30 months, with the study duration estimated at 54 months.</w:t>
+        <w:t>The study is designed with an overall type I error rate of 5%, allocating a significance level of 0.005 to rPFS and 0.045 to OS. The sample size calculation is based on detecting a hazard ratio (HR) of 0.67 for rPFS with 85% power and a HR of 0.75 for OS with 80% power. This requires 368 rPFS events and 410 death events for OS, with a total enrollment of approximately 1,000 subjects over about 30 months, and a study duration of approximately 54 months.</w:t>
       </w:r>
     </w:p>
     <w:p>
       <w:r>
         <w:t>Analysis Populations</w:t>
         <w:br/>
-        <w:t>- **Intent-to-Treat (ITT) Population:** All randomized subjects, used for efficacy analysis.</w:t>
+        <w:t>- **Intent-to-Treat (ITT) Population**: Includes all randomized subjects and will be used for efficacy analyses.</w:t>
         <w:br/>
-        <w:t>- **Safety Population:** Includes all subjects who receive at least one dose of the study drug, analyzed based on treatment received.</w:t>
+        <w:t>- **Safety Population**: Includes all subjects who receive at least one dose of study drug and will be used for safety analyses.</w:t>
       </w:r>
     </w:p>
     <w:p>
       <w:r>
         <w:t>Statistical Methods</w:t>
         <w:br/>
-        <w:t>Efficacy analyses will evaluate the dual-primary endpoints of rPFS and OS using the ITT population. Kaplan-Meier estimations will be applied to determine time-to-event distributions. Cox proportional hazards models will calculate hazard ratios and 95% confidence intervals for rPFS and OS. Adjustments for multiplicity due to dual-primary endpoints will utilize the pre-specified significance levels for rPFS and OS.</w:t>
+        <w:t>Efficacy analyses will utilize the Kaplan-Meier method to estimate survival functions, with comparisons between treatment groups made using the Cox proportional hazards model to calculate the hazard ratio and 95% confidence intervals. The significance of the dual-primary endpoints, rPFS and OS, will be assessed using stratified log-rank tests considering stratification factors applied at randomization.</w:t>
       </w:r>
     </w:p>
     <w:p>
       <w:r>
-        <w:t>Secondary endpoints, such as time to pain progression, time to skeletal-related events (SREs), and other time-to-event secondary outcomes, will also be analyzed using the Cox model. Changes in patient-reported outcomes will be assessed through mixed-model repeated measures or analysis of covariance (ANCOVA), as appropriate.</w:t>
+        <w:t>Secondary and exploratory endpoints, such as time to pain progression and time to the initiation of cytotoxic chemotherapy, will be analyzed using similar time-to-event methodologies.</w:t>
+      </w:r>
+    </w:p>
+    <w:p>
+      <w:r>
+        <w:t>For biomarker analysis, associations with clinical outcomes will be explored using models appropriate to the data type, such as ANOVA for continuous measures and logistic regression for categorical outcomes.</w:t>
       </w:r>
     </w:p>
     <w:p>
       <w:r>
         <w:t>Interim Analyses</w:t>
         <w:br/>
-        <w:t>Two interim analyses will be conducted to evaluate the dual-primary endpoint of OS. These are scheduled after approximately 50% (205 events) and 70% (287 events) of the required deaths have occurred. The interim analysis of rPFS will take place at the first interim analysis of OS. There is no planned interim analysis for rPFS alone. All interim analyses will consider alpha spending to preserve the overall type I error rate, using O’Brien-Fleming-type boundaries.</w:t>
+        <w:t>Two interim analyses for OS are planned after approximately 50% (205 events) and 70% (287 events) of the total death events have occurred. An alpha spending function will be applied to maintain the overall type I error rate, using methods such as O’Brien-Fleming boundaries to determine significance at interim analyses. The first interim analysis will coincide with the final analysis of the rPFS endpoint.</w:t>
       </w:r>
     </w:p>
     <w:p>
       <w:r>
         <w:t>Missing Data Handling</w:t>
         <w:br/>
-        <w:t>Missing data for primary and secondary endpoints will be addressed using multiple imputation methods or sensitivity analyses to assess the robustness of the results. Time-to-event analyses such as rPFS and OS will consider censoring at the last available assessment where applicable, according to the predefined rules in the statistical analysis plan.</w:t>
+        <w:t>Missing data will be addressed using multiple imputation methods where appropriate, particularly for continuous variables like quality of life measures. Sensitivity analyses will be conducted to assess the robustness of the primary endpoint results to different missing data assumptions. For time-to-event data, censoring will be appropriately handled when subjects are lost to follow-up or withdraw.</w:t>
       </w:r>
     </w:p>
     <w:p>
       <w:r>
-        <w:t>The proposed statistical methodologies ensure rigorous assessment of efficacy and safety profiles, alongside explorations into biomarkers and pharmacokinetics to enhance understanding of treatment effects.</w:t>
+        <w:t>Multiplicity Adjustments</w:t>
+        <w:br/>
+        <w:t>A Bonferroni correction or similar approach will be applied to control for multiplicity across the dual-primary endpoints, maintaining an overall alpha level of 0.05. Separate significance levels have been pre-specified for rPFS (0.005) and OS (0.045) to address multiple hypothesis testing concerns.</w:t>
+      </w:r>
+    </w:p>
+    <w:p>
+      <w:r>
+        <w:t>With these statistical methodologies, the study aims to rigorously and comprehensively assess the efficacy and safety of apalutamide added to ADT in the specified patient population.</w:t>
       </w:r>
     </w:p>
     <w:p>
@@ -680,69 +571,61 @@
       <w:r>
         <w:t>Safety Parameters</w:t>
         <w:br/>
-        <w:t>The primary safety parameters for this study include the incidence and severity of treatment-emergent adverse events (AEs), clinically significant changes in vital signs (blood pressure), physical examination findings, ECOG performance status, and clinical laboratory results. Safety assessments will be conducted at regular intervals from the initiation of treatment until 30 days following the final dose of the study drug.</w:t>
+        <w:t>The safety parameters for this study encompass the monitoring and assessment of adverse events (AEs), vital signs, physical examinations, Eastern Cooperative Oncology Group (ECOG) performance status, and clinical laboratory tests. Adverse events will be graded according to the National Cancer Institute-Common Terminology Criteria for Adverse Events (NCI-CTCAE) Version 4.03.</w:t>
       </w:r>
     </w:p>
     <w:p>
       <w:r>
         <w:t>Adverse Event Definitions</w:t>
         <w:br/>
-        <w:t>Adverse events are defined as any untoward medical occurrence in a study subject who has received the investigational product, regardless of its relation to the investigational product. AEs will be classified by severity in accordance with the National Cancer Institute-Common Terminology Criteria for Adverse Events (NCI-CTCAE) Version 4.03.</w:t>
+        <w:t>Adverse events are defined as any unfavorable and unintended sign, symptom, or disease temporally associated with the use of the investigational product, regardless of whether it is considered related to the investigational product. Treatment-emergent adverse events (TEAEs) refer to events that occur from the first dose of study drug until 30 days after the last dose.</w:t>
       </w:r>
     </w:p>
     <w:p>
       <w:r>
         <w:t>Severity Grades</w:t>
         <w:br/>
-        <w:t>- Grade 1: Mild; asymptomatic or mild symptoms; clinical or diagnostic observations only; intervention not indicated.</w:t>
-        <w:br/>
-        <w:t>- Grade 2: Moderate; minimal, local or noninvasive intervention indicated; limiting age-appropriate instrumental activities of daily living (ADL).</w:t>
-        <w:br/>
-        <w:t>- Grade 3: Severe or medically significant but not immediately life-threatening; hospitalization or prolongation of hospitalization indicated; disabling; limiting self-care ADL.</w:t>
-        <w:br/>
-        <w:t>- Grade 4: Life-threatening consequences; urgent intervention indicated.</w:t>
-        <w:br/>
-        <w:t>- Grade 5: Death related to AE.</w:t>
+        <w:t>The severity of AEs will be classified using the NCI-CTCAE criteria, which range from Grade 1 (Mild) to Grade 5 (Death related to AE). This ensures uniform reporting and assessment of AE severity across all study sites.</w:t>
       </w:r>
     </w:p>
     <w:p>
       <w:r>
         <w:t>Adverse Event Reporting</w:t>
         <w:br/>
-        <w:t>The reporting of adverse events and serious adverse events (SAEs) must comply with regulatory requirements and be documented in the electronic case report form (eCRF). Any SAEs, including those deemed related to the study drug, must be reported to the sponsor within 24 hours of awareness. Regular summaries of AEs will be provided at each data safety review.</w:t>
+        <w:t>All AEs will be recorded from the time of informed consent until 30 days post-final dose of study drug. Investigators must document each AE for all study participants, noting its timing, intensity, duration, and any required interventions. Serious adverse events (SAEs) must be reported to the sponsor within 24 hours of awareness, followed by a comprehensive report within five business days.</w:t>
       </w:r>
     </w:p>
     <w:p>
       <w:r>
         <w:t>Safety Monitoring</w:t>
         <w:br/>
-        <w:t>Safety monitoring will involve continuous AE surveillance, periodic review of laboratory results, and scheduled assessments of vital signs and physical examinations. The investigators are responsible for monitoring subjects between scheduled visits and reporting any clinically relevant findings that may affect subject safety.</w:t>
+        <w:t>Safety monitoring will include routine collection of clinical laboratory tests, and vital signs at each study visit, and physical examinations as indicated. Specific criteria for dose modifications in response to AEs will be provided in the protocol. Continuous safety monitoring is crucial to ensure participant welfare and manage potential study-related risks effectively.</w:t>
       </w:r>
     </w:p>
     <w:p>
       <w:r>
         <w:t>Risk Management</w:t>
         <w:br/>
-        <w:t>Risk management strategies will include the implementation of predefined dose modification guidelines in response to specific AEs or laboratory abnormalities. Regular communication with the clinical team will ensure rapid response to mitigate any identified risks. Subjects will receive guidelines on recognizing symptoms that may indicate potential adverse events or toxicities.</w:t>
+        <w:t>Risk mitigation strategies include close monitoring of participants for signs of known side effects associated with apalutamide, such as skin rash, hypothyroidism, hypertension, and fracture risk. Dose adjustments or treatment discontinuation will be performed per protocol guidelines if AEs reach unacceptable levels of severity or frequency.</w:t>
       </w:r>
     </w:p>
     <w:p>
       <w:r>
         <w:t>Data Monitoring Committee</w:t>
         <w:br/>
-        <w:t>An Independent Data Monitoring Committee (IDMC) will be established to monitor and review safety data at regular intervals. The IDMC will conduct planned interim safety analyses and provide recommendations on the continuation, modification, or termination of the study based on its findings.</w:t>
+        <w:t>An Independent Data Monitoring Committee (IDMC) will oversee the study, providing an objective review of the safety data at regular intervals and during planned interim efficacy analyses. The IDMC will have the authority to recommend modifications to the study, including early termination based on safety or efficacy findings.</w:t>
       </w:r>
     </w:p>
     <w:p>
       <w:r>
         <w:t>Stopping Rules</w:t>
         <w:br/>
-        <w:t>Stopping rules have been incorporated to ensure participant safety. The study may be halted if a significant imminent risk to participant health is identified, if unexpected and severe adverse events related to the investigational product occur at a higher-than-anticipated frequency, or upon recommendations from the IDMC. Stopping criteria are detailed in the protocol and are to be evaluated against adverse event trends, efficacy data, and external information pertinent to subject safety.</w:t>
+        <w:t>Stopping rules are in place to ensure participant safety and are based on the identification of unexpected, severe, or life-threatening adverse events, as well as lack of efficacy or other significant findings that impact the overall benefit-risk profile of the investigational drug. The study may be paused or stopped following these criteria, based on IDMC recommendations, if the safety profile becomes unacceptable or if predefined safety thresholds are surpassed.</w:t>
       </w:r>
     </w:p>
     <w:p>
       <w:r>
-        <w:t>All safety oversight procedures are designed to protect the well-being of study participants while maintaining the scientific integrity of the study results. These procedures will be consistently enforced through all phases of the study.</w:t>
+        <w:t>Through these comprehensive safety procedures and oversight mechanisms, we aim to ensure rigorous safety assessment and management throughout the course of the study.</w:t>
       </w:r>
     </w:p>
     <w:sectPr>

</xml_diff>

<commit_message>
Agent query: Can you verify if the protocol generation workflow is working properly with the updated changes? Try generating a protocol and check if both DOCX and PDF export options are visible and working.
</commit_message>
<xml_diff>
--- a/protocol.docx
+++ b/protocol.docx
@@ -28,28 +28,28 @@
       <w:r>
         <w:t>Disease Background</w:t>
         <w:br/>
-        <w:t>Prostate cancer is one of the most commonly diagnosed malignancies in men worldwide, often resulting in significant morbidity and mortality. Metastatic hormone-sensitive prostate cancer (mHSPC) is a stage of the disease where cancer has spread beyond the prostate gland but remains responsive to therapies that suppress androgen hormones, which fuel the cancer's growth. Despite initial responsiveness to androgen deprivation therapy (ADT), the majority of patients eventually progress to a castration-resistant state, leading to advanced disease and decreased survival. Understanding the mechanisms that drive disease progression in mHSPC is critical for developing new therapeutic strategies to enhance survival and quality of life in affected patients.</w:t>
+        <w:t>Prostate cancer is among the most common malignancies affecting men, and its progression to metastatic hormone-sensitive prostate cancer (mHSPC) marks a critical advancement in the disease's severity and complexity. Metastasis typically involves the spread of cancer cells to areas such as the bones and can significantly impact a patient's quality of life and overall survival. The standard clinical indication of metastatic involvement is typically verified through imaging studies, including bone scans, CT, or MRI, suggesting the presence of disease beyond the prostate gland. The disease burden of mHSPC can vary significantly, with distinctions often made between cases with high-volume and low-volume disease based on the extent and pattern of metastasis. Management of mHSPC is particularly challenging due to the heterogeneity in clinical presentation and disease trajectory.</w:t>
       </w:r>
     </w:p>
     <w:p>
       <w:r>
         <w:t>Current Treatment Landscape</w:t>
         <w:br/>
-        <w:t>The standard treatment for mHSPC involves androgen deprivation therapy (ADT), which aims to reduce levels of male hormones that assist in the growth and spread of prostate cancer cells. ADT can be achieved through surgical castration or the use of gonadotropin-releasing hormone (GnRH) analogs. While ADT effectively manages the disease initially, many patients ultimately develop resistance, necessitating additional therapeutic options. Recently, the addition of docetaxel, a cytotoxic chemotherapy, to ADT has shown an improvement in survival for certain subgroups of mHSPC patients. However, the need persists for novel treatment combinations that can delay progression and improve overall survival outcomes.</w:t>
+        <w:t>The primary strategy for treating mHSPC involves androgen deprivation therapy (ADT), which can be achieved through surgical castration or medical castration with gonadotropin-releasing hormone (GnRH) analogs. ADT endeavors to lower androgen levels, which are crucial for prostate cancer cell growth, thereby limiting disease progression. The introduction of chemotherapy with agents like docetaxel has demonstrated increased survival in certain mHSPC patient populations, albeit with significant toxicity profiles. Despite the proven benefits of these treatments, there remains a substantial need to delay progression and improve survival outcomes. Increasing attention is being given to combination therapies that integrate novel androgen receptor antagonists to enhance therapeutic efficacy without unmanageable side effects.</w:t>
       </w:r>
     </w:p>
     <w:p>
       <w:r>
         <w:t>Product Background</w:t>
         <w:br/>
-        <w:t>Apalutamide (JNJ-56021927) is an innovative, orally administered, small molecule that functions as a potent and selective antagonist of the androgen receptor (AR). By inhibiting the AR, apalutamide disrupts the androgen signaling pathway, which is crucial for the proliferation and survival of prostate cancer cells. It is a non-steroidal anti-androgen that has shown promise in preclinical studies and early-phase clinical trials. Apalutamide offers a potential new mechanism of action for treating mHSPC, aiming to improve outcomes in patients by delaying disease progression and ultimately enhancing survival when combined with standard ADT.</w:t>
+        <w:t>Apalutamide (JNJ-56021927; ARN-509) is an orally administered, small molecule, non-steroidal anti-androgen that functions as a potent and selective antagonist of the androgen receptor. Apalutamide has demonstrated promising preclinical and early clinical trial results in terms of effectively inhibiting androgen receptor signaling, a key driver in prostate cancer pathogenesis. Its non-steroidal structure allows it to exhibit anti-androgen effects without the steroid-associated side effects seen with some other classes of chemotherapy. The development of apalutamide is integral to potentially extending the benefits of ADT in mHSPC patients through a mechanism of action that combines blockade of androgen receptor signaling with existing androgen suppression strategies.</w:t>
       </w:r>
     </w:p>
     <w:p>
       <w:r>
         <w:t>Study Rationale</w:t>
         <w:br/>
-        <w:t>The rationale behind this Phase 3 study of apalutamide plus ADT compared to ADT alone in subjects with mHSPC stems from the encouraging results from preliminary studies and the pressing need for more advanced treatment regimens. By investigating the efficacy and safety of apalutamide in conjunction with ADT, the study seeks to ascertain whether this combination can provide superior radiographic progression-free survival (rPFS) and overall survival (OS) compared to ADT alone. Additionally, the study will explore secondary outcomes such as pain progression, opioid use, and skeletal-related events, while also providing insights into the pharmacokinetics, pharmacodynamics, and potential biomarkers associated with response and resistance to treatment. Understanding these variables is crucial for identifying patient populations that can benefit most from apalutamide and optimizing therapeutic strategies for mHSPC.</w:t>
+        <w:t>The rationale for this study emerges from the hypothesis that combining apalutamide with ADT may significantly improve clinical outcomes in patients with mHSPC compared to ADT alone. The goal is to determine whether this combination can effectively extend radiographic progression-free survival (rPFS) and overall survival (OS), thus providing a more robust therapeutic strategy against mHSPC. Additionally, the study seeks to uncover potentially favorable effects on secondary clinical endpoints such as delays in pain progression, reduction in skeletal-related events, and postponement of cytotoxic chemotherapy initiation. Furthermore, evaluating the safety profile of apalutamide in combination with ADT is an essential component in determining its viability as a treatment option. By addressing these objectives, the study aims to deliver meaningful insights that could inform future treatment paradigms for mHSPC patients and ultimately enhance patient quality of life and survival.</w:t>
       </w:r>
     </w:p>
     <w:p>
@@ -76,16 +76,16 @@
       <w:r>
         <w:t>Primary Endpoint(s)</w:t>
         <w:br/>
-        <w:t>1. Radiographic progression-free survival (rPFS) as assessed by investigator evaluation.</w:t>
+        <w:t>1. Radiographic progression-free survival (rPFS), defined as the time from randomization to first documentation of radiographic disease progression or death from any cause.</w:t>
         <w:br/>
-        <w:t>2. Overall survival (OS).</w:t>
+        <w:t>2. Overall survival (OS), defined as the time from randomization to the date of death from any cause.</w:t>
       </w:r>
     </w:p>
     <w:p>
       <w:r>
         <w:t>Secondary Objectives</w:t>
         <w:br/>
-        <w:t>1. To evaluate clinically relevant improvements with the addition of apalutamide to ADT, including delays in pain progression and opioid use for prostate cancer, skeletal-related events (SREs), and the need for cytotoxic chemotherapy.</w:t>
+        <w:t>1. To evaluate clinically relevant improvements with the addition of apalutamide to ADT, including delays in pain progression, opioid use, skeletal-related events (SREs), and the need for cytotoxic chemotherapy.</w:t>
         <w:br/>
         <w:t>2. To characterize the safety of adding apalutamide to ADT for subjects with mHSPC.</w:t>
         <w:br/>
@@ -93,7 +93,7 @@
         <w:br/>
         <w:t>4. To evaluate the concentration of leuprolide and assess the PD effect of leuprolide on testosterone concentrations when used alone or in combination with apalutamide.</w:t>
         <w:br/>
-        <w:t>5. To evaluate the treatment effectiveness with the addition of apalutamide to ADT for subpopulations of subjects with low-volume or high-volume mHSPC.</w:t>
+        <w:t>5. To evaluate the treatment effectiveness with the addition of apalutamide to ADT for the subpopulations of subjects with low-volume or high-volume mHSPC.</w:t>
       </w:r>
     </w:p>
     <w:p>
@@ -102,19 +102,17 @@
         <w:br/>
         <w:t>1. Time to pain progression.</w:t>
         <w:br/>
-        <w:t>2. Time to skeletal-related events (SREs).</w:t>
+        <w:t>2. Time to first use of opioids for prostate cancer pain.</w:t>
         <w:br/>
-        <w:t>3. Time to chronic opioid use.</w:t>
+        <w:t>3. Time to first skeletal-related event (SRE).</w:t>
         <w:br/>
         <w:t>4. Time to initiation of cytotoxic chemotherapy.</w:t>
         <w:br/>
-        <w:t>5. Safety profile assessed through incidence and intensity of treatment-emergent adverse events (AEs).</w:t>
+        <w:t>5. Incidence and severity of adverse events (AEs) associated with apalutamide plus ADT.</w:t>
         <w:br/>
-        <w:t>6. Plasma concentration-time data analysis for population PK.</w:t>
+        <w:t>6. Population PK and PD parameters of apalutamide.</w:t>
         <w:br/>
-        <w:t>7. Change in testosterone concentrations in leuprolide PK sub-study.</w:t>
-        <w:br/>
-        <w:t>8. Evaluation of treatment effectiveness in subjects with low-volume or high-volume mHSPC.</w:t>
+        <w:t>7. Leuprolide concentration and testosterone suppression with and without apalutamide.</w:t>
       </w:r>
     </w:p>
     <w:p>
@@ -123,11 +121,24 @@
         <w:br/>
         <w:t>1. To evaluate exploratory biomarkers predictive of response and resistance to treatment.</w:t>
         <w:br/>
-        <w:t>2. To evaluate patient-relevant outcomes, including symptoms (e.g., pain, fatigue, urination) and function (e.g., physical, emotional, social), and health-related quality of life.</w:t>
+        <w:t>2. To evaluate patient-relevant outcomes including symptoms (pain, fatigue, urination), function (physical, emotional, social), and health-related quality of life.</w:t>
         <w:br/>
         <w:t>3. To evaluate improvements in other clinically relevant endpoints of apalutamide plus ADT compared with ADT alone.</w:t>
         <w:br/>
         <w:t>4. To collect medical resource utilization (MRU) data that may be used in future economic modeling.</w:t>
+      </w:r>
+    </w:p>
+    <w:p>
+      <w:r>
+        <w:t>Other Endpoints</w:t>
+        <w:br/>
+        <w:t>1. Biomarkers predictive of response and resistance.</w:t>
+        <w:br/>
+        <w:t>2. Changes from baseline in patient-reported outcomes measures related to symptoms and quality of life.</w:t>
+        <w:br/>
+        <w:t>3. Additional clinical endpoints of interest beyond the primary and secondary objectives.</w:t>
+        <w:br/>
+        <w:t>4. Data related to medical resource utilization during the study.</w:t>
       </w:r>
     </w:p>
     <w:p>
@@ -147,38 +158,12 @@
       <w:r>
         <w:t>Overall Design</w:t>
         <w:br/>
-        <w:t xml:space="preserve">This study is a Phase 3, multicenter, multinational, randomized, double-blind, placebo-controlled trial designed to assess the efficacy and safety of apalutamide in combination with androgen deprivation therapy (ADT) compared to ADT alone in subjects with metastatic hormone-sensitive prostate cancer (mHSPC). Approximately 1,000 eligible subjects will be enrolled and stratified based on Gleason score at diagnosis, geographic region, and prior docetaxel use. Subjects will then be randomized in a 1:1 ratio to receive either apalutamide plus ADT or a matching placebo plus ADT. The study aims to determine if apalutamide provides superior radiographic progression-free survival (rPFS) and overall survival (OS). </w:t>
+        <w:t>This Phase 3 study is designed as a randomized, double-blind, placebo-controlled trial conducted across multiple international centers to evaluate the efficacy and safety of apalutamide in combination with androgen deprivation therapy (ADT) compared to ADT alone in subjects with metastatic hormone-sensitive prostate cancer (mHSPC). Approximately 1,000 subjects will be enrolled and will be stratified based on Gleason score, geographic region, and prior docetaxel use. Eligible subjects will be randomly assigned in a 1:1 ratio to either the apalutamide plus ADT group or a placebo plus ADT group. The primary focus of this design is to assess the improvement in radiographic progression-free survival (rPFS) and overall survival (OS).</w:t>
       </w:r>
     </w:p>
     <w:p>
       <w:r>
         <w:t>Study Schema</w:t>
-        <w:br/>
-        <w:t>The study follows a structured progression through several phases:</w:t>
-        <w:br/>
-        <w:t>1. Screening Phase: Lasts up to 28 days to confirm eligibility.</w:t>
-        <w:br/>
-        <w:t>2. Treatment Phase: Subjects receive study treatment in 28-day cycles until disease progression, unacceptable toxicity, or sponsor termination of the study.</w:t>
-        <w:br/>
-        <w:t>3. Follow-up Phase: Post-treatment data collection every 4 months to gather data on survival, secondary endpoints, and progression events until death, withdrawal of consent, or study termination.</w:t>
-        <w:br/>
-        <w:t>4. Open-label Extension Phase: Initiated upon a positive study result to allow continued apalutamide treatment.</w:t>
-        <w:br/>
-        <w:t>5. Long-Term Extension Phase: For subjects benefiting from apalutamide beyond the study’s final analysis.</w:t>
-      </w:r>
-    </w:p>
-    <w:p>
-      <w:r>
-        <w:t>Study Duration</w:t>
-        <w:br/>
-        <w:t>The total study duration is anticipated to be approximately 54 months. Enrollment is estimated to complete within 30 months, and the study will continue until 410 death events are observed to meet the required statistical power for analyzing overall survival.</w:t>
-      </w:r>
-    </w:p>
-    <w:p>
-      <w:r>
-        <w:t>Treatment Groups</w:t>
-        <w:br/>
-        <w:t>Subjects who meet the inclusion criteria will be randomly assigned to one of the following two treatment groups:</w:t>
       </w:r>
     </w:p>
     <w:tbl>
@@ -189,14 +174,13 @@
         <w:tblLook w:firstColumn="1" w:firstRow="1" w:lastColumn="0" w:lastRow="0" w:noHBand="0" w:noVBand="1" w:val="04A0"/>
       </w:tblPr>
       <w:tblGrid>
-        <w:gridCol w:w="3120"/>
-        <w:gridCol w:w="3120"/>
-        <w:gridCol w:w="3120"/>
+        <w:gridCol w:w="4680"/>
+        <w:gridCol w:w="4680"/>
       </w:tblGrid>
       <w:tr>
         <w:tc>
           <w:tcPr>
-            <w:tcW w:type="dxa" w:w="3120"/>
+            <w:tcW w:type="dxa" w:w="4680"/>
             <w:shd w:fill="F2F2F2"/>
           </w:tcPr>
           <w:p>
@@ -207,13 +191,13 @@
               <w:rPr>
                 <w:b/>
               </w:rPr>
-              <w:t>Treatment Group</w:t>
+              <w:t>Phase</w:t>
             </w:r>
           </w:p>
         </w:tc>
         <w:tc>
           <w:tcPr>
-            <w:tcW w:type="dxa" w:w="3120"/>
+            <w:tcW w:type="dxa" w:w="4680"/>
             <w:shd w:fill="F2F2F2"/>
           </w:tcPr>
           <w:p>
@@ -228,20 +212,31 @@
             </w:r>
           </w:p>
         </w:tc>
+      </w:tr>
+      <w:tr>
         <w:tc>
           <w:tcPr>
-            <w:tcW w:type="dxa" w:w="3120"/>
-            <w:shd w:fill="F2F2F2"/>
+            <w:tcW w:type="dxa" w:w="4680"/>
           </w:tcPr>
           <w:p>
             <w:pPr>
               <w:jc w:val="left"/>
             </w:pPr>
             <w:r>
-              <w:rPr>
-                <w:b/>
-              </w:rPr>
-              <w:t>Administration</w:t>
+              <w:t>Screening Phase</w:t>
+            </w:r>
+          </w:p>
+        </w:tc>
+        <w:tc>
+          <w:tcPr>
+            <w:tcW w:type="dxa" w:w="4680"/>
+          </w:tcPr>
+          <w:p>
+            <w:pPr>
+              <w:jc w:val="left"/>
+            </w:pPr>
+            <w:r>
+              <w:t>Up to 28 days to establish subject eligibility for the study.</w:t>
             </w:r>
           </w:p>
         </w:tc>
@@ -249,40 +244,27 @@
       <w:tr>
         <w:tc>
           <w:tcPr>
-            <w:tcW w:type="dxa" w:w="3120"/>
+            <w:tcW w:type="dxa" w:w="4680"/>
           </w:tcPr>
           <w:p>
             <w:pPr>
               <w:jc w:val="left"/>
             </w:pPr>
             <w:r>
-              <w:t>Apalutamide plus ADT</w:t>
+              <w:t>Treatment Phase</w:t>
             </w:r>
           </w:p>
         </w:tc>
         <w:tc>
           <w:tcPr>
-            <w:tcW w:type="dxa" w:w="3120"/>
+            <w:tcW w:type="dxa" w:w="4680"/>
           </w:tcPr>
           <w:p>
             <w:pPr>
               <w:jc w:val="left"/>
             </w:pPr>
             <w:r>
-              <w:t>Apalutamide 240 mg (4 tablets) orally once daily</w:t>
-            </w:r>
-          </w:p>
-        </w:tc>
-        <w:tc>
-          <w:tcPr>
-            <w:tcW w:type="dxa" w:w="3120"/>
-          </w:tcPr>
-          <w:p>
-            <w:pPr>
-              <w:jc w:val="left"/>
-            </w:pPr>
-            <w:r>
-              <w:t>Standard ADT administered concurrently</w:t>
+              <w:t>28-day cycles of treatment until disease progression, unacceptable toxicity, or study termination.</w:t>
             </w:r>
           </w:p>
         </w:tc>
@@ -290,40 +272,83 @@
       <w:tr>
         <w:tc>
           <w:tcPr>
-            <w:tcW w:type="dxa" w:w="3120"/>
+            <w:tcW w:type="dxa" w:w="4680"/>
           </w:tcPr>
           <w:p>
             <w:pPr>
               <w:jc w:val="left"/>
             </w:pPr>
             <w:r>
-              <w:t>Placebo plus ADT</w:t>
+              <w:t>Follow-up Phase</w:t>
             </w:r>
           </w:p>
         </w:tc>
         <w:tc>
           <w:tcPr>
-            <w:tcW w:type="dxa" w:w="3120"/>
+            <w:tcW w:type="dxa" w:w="4680"/>
           </w:tcPr>
           <w:p>
             <w:pPr>
               <w:jc w:val="left"/>
             </w:pPr>
             <w:r>
-              <w:t>Matching placebo (4 tablets) orally once daily</w:t>
+              <w:t>Data collection every 4 months post-treatment discontinuation for survival and secondary endpoints.</w:t>
             </w:r>
           </w:p>
         </w:tc>
+      </w:tr>
+      <w:tr>
         <w:tc>
           <w:tcPr>
-            <w:tcW w:type="dxa" w:w="3120"/>
+            <w:tcW w:type="dxa" w:w="4680"/>
           </w:tcPr>
           <w:p>
             <w:pPr>
               <w:jc w:val="left"/>
             </w:pPr>
             <w:r>
-              <w:t>Standard ADT administered concurrently</w:t>
+              <w:t>Open-label Extension Phase</w:t>
+            </w:r>
+          </w:p>
+        </w:tc>
+        <w:tc>
+          <w:tcPr>
+            <w:tcW w:type="dxa" w:w="4680"/>
+          </w:tcPr>
+          <w:p>
+            <w:pPr>
+              <w:jc w:val="left"/>
+            </w:pPr>
+            <w:r>
+              <w:t>Subjects can receive apalutamide post-study termination based on study results.</w:t>
+            </w:r>
+          </w:p>
+        </w:tc>
+      </w:tr>
+      <w:tr>
+        <w:tc>
+          <w:tcPr>
+            <w:tcW w:type="dxa" w:w="4680"/>
+          </w:tcPr>
+          <w:p>
+            <w:pPr>
+              <w:jc w:val="left"/>
+            </w:pPr>
+            <w:r>
+              <w:t>Long-Term Extension Phase</w:t>
+            </w:r>
+          </w:p>
+        </w:tc>
+        <w:tc>
+          <w:tcPr>
+            <w:tcW w:type="dxa" w:w="4680"/>
+          </w:tcPr>
+          <w:p>
+            <w:pPr>
+              <w:jc w:val="left"/>
+            </w:pPr>
+            <w:r>
+              <w:t>Continuation of apalutamide for subjects deriving benefit.</w:t>
             </w:r>
           </w:p>
         </w:tc>
@@ -332,12 +357,58 @@
     <w:p/>
     <w:p>
       <w:r>
-        <w:t>Androgen deprivation therapy will be carried out as per standard of care, using either medical or surgical castration. The choice of GnRH analog is at the investigator’s discretion, adhering to prescribed dosing protocols. Monitoring for safety will persist from the signing of informed consent to 30 days post-study drug discontinuation, with an Independent Data Monitoring Committee (IDMC) overseeing interim analyses and safety reviews.</w:t>
+        <w:t>Study Duration</w:t>
+        <w:br/>
+        <w:t>The study plans for an enrollment period of approximately 30 months, with an estimated total study duration of about 54 months. This timeline accounts for the anticipated duration required to observe the necessary number of primary endpoint events (rPFS and OS), including interim assessments and follow-up.</w:t>
+      </w:r>
+    </w:p>
+    <w:p>
+      <w:r>
+        <w:t>Treatment Groups</w:t>
+        <w:br/>
+        <w:t>Eligible subjects will be assigned to one of the following treatment groups:</w:t>
+      </w:r>
+    </w:p>
+    <w:p>
+      <w:pPr>
+        <w:pStyle w:val="ListNumber"/>
+      </w:pPr>
+      <w:r>
+        <w:t>1. **Apalutamide Plus ADT Group**: Participants will receive a daily oral dose of 240 mg apalutamide (4 x 60 mg tablets), combined with androgen deprivation therapy as a standard care regimen. ADT can be administered either through medical castration using GnRHa or surgical castration at the investigator’s discretion.</w:t>
+      </w:r>
+    </w:p>
+    <w:p>
+      <w:r>
+        <w:t xml:space="preserve">2. **Placebo Plus ADT Group**: Participants will receive a daily oral placebo (matching tablets to apalutamide) in conjunction with the standard ADT regimen as described above. </w:t>
+      </w:r>
+    </w:p>
+    <w:p>
+      <w:r>
+        <w:t>Both groups will continue their respective treatments in cycles until criteria for discontinuation are met, including disease progression, unacceptable toxicity levels, or withdrawal of consent.</w:t>
       </w:r>
     </w:p>
     <w:p>
       <w:r>
         <w:t>Study Schema</w:t>
+      </w:r>
+    </w:p>
+    <w:p>
+      <w:r>
+        <w:t>```mermaid</w:t>
+        <w:br/>
+        <w:t>graph TD</w:t>
+        <w:br/>
+        <w:t xml:space="preserve">    A[Screening] --&gt; B[Randomization]</w:t>
+        <w:br/>
+        <w:t xml:space="preserve">    B --&gt; C[Treatment Group 1]</w:t>
+        <w:br/>
+        <w:t xml:space="preserve">    C --&gt; F[Follow-up]</w:t>
+        <w:br/>
+        <w:t xml:space="preserve">    B --&gt; D[Treatment Group 2]</w:t>
+        <w:br/>
+        <w:t xml:space="preserve">    D --&gt; F[Follow-up]</w:t>
+        <w:br/>
+        <w:t>```</w:t>
       </w:r>
     </w:p>
     <w:p>
@@ -357,75 +428,61 @@
       <w:r>
         <w:t>Overview of Study Population</w:t>
         <w:br/>
-        <w:t>The study will include adult male subjects diagnosed with metastatic hormone-sensitive prostate cancer (mHSPC). Participants must have an Eastern Cooperative Oncology Group (ECOG) performance status of 0 or 1, indicating full activity or some symptoms but ambulatory. The presence of distant metastatic disease must be confirmed through imaging, such as a positive bone scan or additional validation via computed tomography (CT) or magnetic resonance imaging (MRI) for those with a single bone lesion.</w:t>
+        <w:t>The study population comprises male subjects with a diagnosis of metastatic hormone-sensitive prostate cancer (mHSPC). Eligible subjects must have a documented distant metastatic disease, verified via imaging studies such as bone scans showing one or more lesions. The clinical status of these subjects must align with an Eastern Cooperative Oncology Group (ECOG) performance status (PS) grade of 0 or 1, reflecting their ability to carry out daily living activities without substantial restrictions.</w:t>
       </w:r>
     </w:p>
     <w:p>
       <w:r>
         <w:t>Inclusion Criteria</w:t>
         <w:br/>
-        <w:t>1. Male subjects aged 18 years or older.</w:t>
+        <w:t>1. Male subjects with a confirmed diagnosis of prostate cancer.</w:t>
         <w:br/>
-        <w:t>2. Histologically or cytologically confirmed adenocarcinoma of the prostate.</w:t>
+        <w:t>2. ECOG performance status of 0 or 1.</w:t>
         <w:br/>
-        <w:t xml:space="preserve">3. Evidence of metastatic disease, specifically: </w:t>
+        <w:t>3. Presence of distant metastatic disease as confirmed by a positive bone scan; subjects with a single bone lesion must have this confirmed by CT or MRI.</w:t>
         <w:br/>
-        <w:t xml:space="preserve">   - At least one bone metastasis as documented by a positive Technetium 99m bone scan.</w:t>
+        <w:t>4. May have received up to 6 cycles of docetaxel for mHSPC, with the last dose given no more than 2 months prior to randomization.</w:t>
         <w:br/>
-        <w:t xml:space="preserve">   - Confirmation by CT or MRI is required for subjects with a solitary bone lesion.</w:t>
+        <w:t>5. Prior ADT is allowed if administered for up to 6 months before randomization for mHSPC.</w:t>
         <w:br/>
-        <w:t>4. ECOG performance status of 0 or 1.</w:t>
+        <w:t>6. Subjects might have had a maximum of 1 course of radiation or surgical intervention for mHSPC.</w:t>
         <w:br/>
-        <w:t>5. Candidates may have received up to 6 cycles of docetaxel for mHSPC, provided that the last dose was administered ≤2 months prior to randomization.</w:t>
-        <w:br/>
-        <w:t>6. Up to 6 months of prior androgen deprivation therapy (ADT) for mHSPC is allowed.</w:t>
-        <w:br/>
-        <w:t>7. Patients may have undergone 1 course of radiation therapy or surgical procedure for mHSPC.</w:t>
-        <w:br/>
-        <w:t>8. For previously localized prostate cancer, no more than 3 years of total ADT, with completion of all prior therapies, including surgeries and systemic treatments, at least 1 year before randomization.</w:t>
+        <w:t>7. For localized prostate cancer history, subjects may have undergone ≤3 years of ADT and other treatments (e.g., radiation therapy, prostatectomy) must be completed at least 1 year before randomization.</w:t>
       </w:r>
     </w:p>
     <w:p>
       <w:r>
         <w:t>Exclusion Criteria</w:t>
         <w:br/>
-        <w:t>1. Known central nervous system (CNS) metastases.</w:t>
+        <w:t>1. Previous treatment with androgen receptor inhibitors such as apalutamide.</w:t>
         <w:br/>
-        <w:t>2. Another active malignancy requiring systemic therapy within the last 5 years, excluding certain non-melanoma skin cancers.</w:t>
+        <w:t>2. History of another malignancy within the last 5 years, except adequately treated non-melanoma skin cancer or superficial bladder cancer.</w:t>
         <w:br/>
-        <w:t>3. Clinically significant cardiac disease or unstable cardiac conditions.</w:t>
+        <w:t>3. Significant cardiovascular conditions, including recent myocardial infarction or stroke.</w:t>
         <w:br/>
-        <w:t>4. Prior use of investigational drugs for prostate cancer within 4 weeks of randomization or 5 half-lives of the drug, whichever is longer.</w:t>
+        <w:t>4. Active infection or other medical conditions that could interfere with study participation or outcomes.</w:t>
         <w:br/>
-        <w:t>5. Any contraindication to receiving study drug components or treatments.</w:t>
-        <w:br/>
-        <w:t>6. Severe liver or renal impairment.</w:t>
-        <w:br/>
-        <w:t>7. Known hypersensitivity to any component of the study treatments.</w:t>
+        <w:t>5. Prior participation in any clinical trial involving apalutamide.</w:t>
       </w:r>
     </w:p>
     <w:p>
       <w:r>
         <w:t>Withdrawal Criteria</w:t>
         <w:br/>
-        <w:t>Subjects may be withdrawn from the study for any of the following reasons:</w:t>
+        <w:t>1. Subjects may voluntarily withdraw consent at any time.</w:t>
         <w:br/>
-        <w:t>1. Significant non-compliance with study procedures.</w:t>
+        <w:t>2. Investigator decision based on the subject’s best interest due to adverse effects or other medical conditions.</w:t>
         <w:br/>
-        <w:t>2. Adverse events or toxicities that necessitate the discontinuation of treatment.</w:t>
+        <w:t>3. Disease progression as defined by radiographic or clinical assessments under protocol criteria.</w:t>
         <w:br/>
-        <w:t>3. Subject's decision to withdraw consent.</w:t>
-        <w:br/>
-        <w:t>4. Disease progression based on clinical judgment or imaging results that require alternative treatment.</w:t>
-        <w:br/>
-        <w:t>5. Investigator or sponsor decision based on emerging safety or efficacy data.</w:t>
+        <w:t>4. Sponsor’s decision to halt the study based on interim analysis results or other considerations.</w:t>
       </w:r>
     </w:p>
     <w:p>
       <w:r>
         <w:t>Replacement Policy</w:t>
         <w:br/>
-        <w:t>Subjects withdrawn from the study prior to completing at least one cycle of treatment (28 days) without a recorded efficacy endpoint, and those who voluntarily withdraw consent during the Screening Phase, will be replaced to ensure the study achieves its target sample size of approximately 1,000 evaluable participants. Replacement will occur in accordance with stratification guidelines used during initial randomization to maintain balanced treatment arms.</w:t>
+        <w:t>Subjects who withdraw or are removed from the study will not be replaced to maintain the statistical integrity of the trial's sample size and power calculations. Data from withdrawn subjects will be included in the intention-to-treat (ITT) analysis set, wherever feasible, to ensure comprehensive statistical analysis.</w:t>
       </w:r>
     </w:p>
     <w:p>
@@ -438,286 +495,423 @@
     </w:p>
     <w:p>
       <w:r>
-        <w:t>Study Procedures</w:t>
-      </w:r>
-    </w:p>
-    <w:p>
-      <w:r>
         <w:t>Study Procedures Overview</w:t>
         <w:br/>
-        <w:t>This section provides a detailed account of the procedures conducted during the study, including the phases of screening, treatment, and follow-up.</w:t>
+        <w:t>This section provides detailed procedures for the study, structured into screening/baseline, treatment, and follow-up phases, and includes safety, efficacy, laboratory, and other assessments.</w:t>
       </w:r>
     </w:p>
     <w:p>
       <w:r>
         <w:t>Screening/Baseline Procedures</w:t>
         <w:br/>
+        <w:t>These procedures will be conducted up to 28 days before randomization to determine eligibility and baseline characteristics of participants.</w:t>
+      </w:r>
+    </w:p>
+    <w:p>
+      <w:pPr>
+        <w:pStyle w:val="ListNumber"/>
+      </w:pPr>
+      <w:r>
         <w:t>1. **Informed Consent**</w:t>
+      </w:r>
+    </w:p>
+    <w:p>
+      <w:pPr>
+        <w:pStyle w:val="ListBullet"/>
+      </w:pPr>
+      <w:r>
+        <w:t>Timing: Prior to any screening activities</w:t>
+      </w:r>
+    </w:p>
+    <w:p>
+      <w:pPr>
+        <w:pStyle w:val="ListBullet"/>
+      </w:pPr>
+      <w:r>
+        <w:t>Requirement: Obtain signed consent from all participants</w:t>
+      </w:r>
+    </w:p>
+    <w:p>
+      <w:pPr>
+        <w:pStyle w:val="ListBullet"/>
+      </w:pPr>
+      <w:r>
+        <w:t>Responsible Personnel: Investigator or delegated research staff</w:t>
+      </w:r>
+    </w:p>
+    <w:p>
+      <w:r>
+        <w:t>2. **Demographic and Medical History Collection**</w:t>
         <w:br/>
-        <w:t xml:space="preserve">   - Timing: Prior to any study-specific procedures.</w:t>
+        <w:t xml:space="preserve">   - Timing: During initial visits</w:t>
         <w:br/>
-        <w:t xml:space="preserve">   - Requirements: Obtain written consent from each participant.</w:t>
+        <w:t xml:space="preserve">   - Requirement: Collect detailed demographic data and comprehensive medical and treatment history</w:t>
         <w:br/>
-        <w:t xml:space="preserve">   - Responsible Personnel: Investigator or designated study staff.</w:t>
-        <w:br/>
-        <w:t xml:space="preserve">   </w:t>
-        <w:br/>
-        <w:t>2. **Demographics and Medical History**</w:t>
-        <w:br/>
-        <w:t xml:space="preserve">   - Timing: During the initial screening visit.</w:t>
-        <w:br/>
-        <w:t xml:space="preserve">   - Requirements: Record demographic details and comprehensive medical history.</w:t>
-        <w:br/>
-        <w:t xml:space="preserve">   - Responsible Personnel: Investigator or study coordinator.</w:t>
+        <w:t xml:space="preserve">   - Responsible Personnel: Clinical research coordinator</w:t>
       </w:r>
     </w:p>
     <w:p>
       <w:r>
         <w:t>3. **Physical Examination**</w:t>
         <w:br/>
-        <w:t xml:space="preserve">   - Timing: During the screening period, up to 28 days prior to randomization.</w:t>
+        <w:t xml:space="preserve">   - Timing: At the screening visit</w:t>
         <w:br/>
-        <w:t xml:space="preserve">   - Requirements: Conduct a complete physical examination.</w:t>
+        <w:t xml:space="preserve">   - Requirement: Comprehensive physical evaluation to assess general health</w:t>
         <w:br/>
-        <w:t xml:space="preserve">   - Responsible Personnel: Qualified healthcare professional.</w:t>
+        <w:t xml:space="preserve">   - Responsible Personnel: Study physician</w:t>
       </w:r>
     </w:p>
     <w:p>
       <w:r>
-        <w:t>4. **Vital Signs**</w:t>
+        <w:t>4. **Vital Signs Measurement**</w:t>
         <w:br/>
-        <w:t xml:space="preserve">   - Timing: Collected during screening.</w:t>
+        <w:t xml:space="preserve">   - Timing: At screening and baseline visits</w:t>
         <w:br/>
-        <w:t xml:space="preserve">   - Requirements: Measure blood pressure, heart rate, respiratory rate, and temperature.</w:t>
+        <w:t xml:space="preserve">   - Requirement: Measure blood pressure, heart rate, respiratory rate, and temperature</w:t>
         <w:br/>
-        <w:t xml:space="preserve">   - Responsible Personnel: Study nurse or medical staff.</w:t>
+        <w:t xml:space="preserve">   - Responsible Personnel: Qualified nursing staff</w:t>
       </w:r>
     </w:p>
     <w:p>
       <w:r>
         <w:t>5. **Laboratory Assessments**</w:t>
         <w:br/>
-        <w:t xml:space="preserve">   - Timing: During the screening phase.</w:t>
+        <w:t xml:space="preserve">   - Timing: During screening period</w:t>
         <w:br/>
-        <w:t xml:space="preserve">   - Requirements: Conduct hematology, clinical chemistry tests, and PSA levels.</w:t>
+        <w:t xml:space="preserve">   - Requirement: Perform hematology, chemistry panel, testosterone levels, and confirmatory tests for metastatic disease</w:t>
         <w:br/>
-        <w:t xml:space="preserve">   - Responsible Personnel: Laboratory technician.</w:t>
+        <w:t xml:space="preserve">   - Responsible Personnel: Laboratory technician</w:t>
       </w:r>
     </w:p>
     <w:p>
       <w:r>
         <w:t>6. **Disease Assessment**</w:t>
         <w:br/>
-        <w:t xml:space="preserve">   - Timing: At screening/baseline.</w:t>
+        <w:t xml:space="preserve">   - Timing: Baseline imaging prior to randomization</w:t>
         <w:br/>
-        <w:t xml:space="preserve">   - Requirements: Conduct bone scans and CT/MRI to confirm metastatic disease.</w:t>
+        <w:t xml:space="preserve">   - Requirement: Perform bone scan and CT/MRI where necessary to confirm metastatic disease</w:t>
         <w:br/>
-        <w:t xml:space="preserve">   - Responsible Personnel: Radiologist or trained technician.</w:t>
+        <w:t xml:space="preserve">   - Responsible Personnel: Radiologist</w:t>
       </w:r>
     </w:p>
     <w:p>
       <w:r>
         <w:t>7. **Inclusion/Exclusion Criteria Review**</w:t>
         <w:br/>
-        <w:t xml:space="preserve">   - Timing: Prior to randomization.</w:t>
+        <w:t xml:space="preserve">   - Timing: Before randomization</w:t>
         <w:br/>
-        <w:t xml:space="preserve">   - Requirements: Ensure all inclusion/exclusion criteria are met.</w:t>
+        <w:t xml:space="preserve">   - Requirement: Thorough review to ensure all criteria are met</w:t>
         <w:br/>
-        <w:t xml:space="preserve">   - Responsible Personnel: Investigator.</w:t>
+        <w:t xml:space="preserve">   - Responsible Personnel: Investigator</w:t>
       </w:r>
     </w:p>
     <w:p>
       <w:r>
         <w:t>Treatment Phase Procedures</w:t>
         <w:br/>
+        <w:t>Participants will be randomized to receive either apalutamide plus ADT or placebo plus ADT, followed by scheduled evaluations in 28-day cycles.</w:t>
+      </w:r>
+    </w:p>
+    <w:p>
+      <w:pPr>
+        <w:pStyle w:val="ListNumber"/>
+      </w:pPr>
+      <w:r>
         <w:t>1. **Drug Administration**</w:t>
-        <w:br/>
-        <w:t xml:space="preserve">   - Timing: Daily during the treatment phase.</w:t>
-        <w:br/>
-        <w:t xml:space="preserve">   - Requirements: Administer 240 mg of apalutamide or placebo orally once daily with or without food.</w:t>
-        <w:br/>
-        <w:t xml:space="preserve">   - Responsible Personnel: Participant under supervision.</w:t>
+      </w:r>
+    </w:p>
+    <w:p>
+      <w:pPr>
+        <w:pStyle w:val="ListBullet"/>
+      </w:pPr>
+      <w:r>
+        <w:t>Timing: Daily oral administration of study drug or placebo</w:t>
+      </w:r>
+    </w:p>
+    <w:p>
+      <w:pPr>
+        <w:pStyle w:val="ListBullet"/>
+      </w:pPr>
+      <w:r>
+        <w:t>Requirement: Ensure compliance with dosage and record any deviations</w:t>
+      </w:r>
+    </w:p>
+    <w:p>
+      <w:pPr>
+        <w:pStyle w:val="ListBullet"/>
+      </w:pPr>
+      <w:r>
+        <w:t>Responsible Personnel: Study nurse</w:t>
       </w:r>
     </w:p>
     <w:p>
       <w:r>
         <w:t>2. **Safety Monitoring**</w:t>
         <w:br/>
-        <w:t xml:space="preserve">   - Timing: Regularly during each treatment cycle.</w:t>
+        <w:t xml:space="preserve">   - Timing: At each treatment cycle</w:t>
         <w:br/>
-        <w:t xml:space="preserve">   - Requirements: Monitor for adverse events and conduct necessary tests.</w:t>
+        <w:t xml:space="preserve">   - Requirement: Regular monitoring for AEs and treatment-related toxicity</w:t>
         <w:br/>
-        <w:t xml:space="preserve">   - Responsible Personnel: Study staff.</w:t>
+        <w:t xml:space="preserve">   - Responsible Personnel: Investigator</w:t>
       </w:r>
     </w:p>
     <w:p>
       <w:r>
         <w:t>3. **Efficacy Assessments**</w:t>
         <w:br/>
-        <w:t xml:space="preserve">   - Timing: Assess at the end of each cycle.</w:t>
+        <w:t xml:space="preserve">   - Timing: Scheduled per protocol</w:t>
         <w:br/>
-        <w:t xml:space="preserve">   - Requirements: Perform imaging studies to evaluate rPFS and collect data for other secondary endpoints.</w:t>
+        <w:t xml:space="preserve">   - Requirement: Radiographic assessments for progression and patient-reported outcomes</w:t>
         <w:br/>
-        <w:t xml:space="preserve">   - Responsible Personnel: Radiologist or investigator.</w:t>
+        <w:t xml:space="preserve">   - Responsible Personnel: Investigator and clinical research team</w:t>
       </w:r>
     </w:p>
     <w:p>
       <w:r>
         <w:t>4. **Laboratory Tests**</w:t>
         <w:br/>
-        <w:t xml:space="preserve">   - Timing: At the start of every cycle and as needed.</w:t>
+        <w:t xml:space="preserve">   - Timing: Pre-specified cycles and as clinically indicated</w:t>
         <w:br/>
-        <w:t xml:space="preserve">   - Requirements: Regular blood tests including pharmacokinetic samples.</w:t>
+        <w:t xml:space="preserve">   - Requirement: Hematology, chemistry panels, and PK/PD samples collection</w:t>
         <w:br/>
-        <w:t xml:space="preserve">   - Responsible Personnel: Laboratory technician.</w:t>
+        <w:t xml:space="preserve">   - Responsible Personnel: Laboratory personnel</w:t>
       </w:r>
     </w:p>
     <w:p>
       <w:r>
         <w:t>5. **Quality of Life Assessments**</w:t>
         <w:br/>
-        <w:t xml:space="preserve">   - Timing: At specified intervals during the treatment phase.</w:t>
+        <w:t xml:space="preserve">   - Timing: Regular intervals during treatment</w:t>
         <w:br/>
-        <w:t xml:space="preserve">   - Requirements: Utilize questionnaires like BPI-SF, BFI, and EQ-5D-5L.</w:t>
+        <w:t xml:space="preserve">   - Requirement: Administer instruments like BPI-SF, BFI, EQ-5D-5L</w:t>
         <w:br/>
-        <w:t xml:space="preserve">   - Responsible Personnel: Study coordinator.</w:t>
+        <w:t xml:space="preserve">   - Responsible Personnel: Trained interviewer</w:t>
       </w:r>
     </w:p>
     <w:p>
       <w:r>
         <w:t>6. **Adverse Event Monitoring**</w:t>
         <w:br/>
-        <w:t xml:space="preserve">   - Timing: Continuously throughout the treatment phase.</w:t>
+        <w:t xml:space="preserve">   - Timing: Each cycle and unscheduled visits if necessary</w:t>
         <w:br/>
-        <w:t xml:space="preserve">   - Requirements: Document and grade adverse events per NCI-CTCAE.</w:t>
+        <w:t xml:space="preserve">   - Requirement: Document and grade all AEs using NCI-CTCAE</w:t>
         <w:br/>
-        <w:t xml:space="preserve">   - Responsible Personnel: Investigator or designee.</w:t>
+        <w:t xml:space="preserve">   - Responsible Personnel: Investigator and study staff</w:t>
       </w:r>
     </w:p>
     <w:p>
       <w:r>
         <w:t>7. **Concomitant Medication Review**</w:t>
         <w:br/>
-        <w:t xml:space="preserve">   - Timing: At each study visit.</w:t>
+        <w:t xml:space="preserve">   - Timing: At each visit</w:t>
         <w:br/>
-        <w:t xml:space="preserve">   - Requirements: Record all medications taken by subjects during the study.</w:t>
+        <w:t xml:space="preserve">   - Requirement: Record and review any additional medications being taken</w:t>
         <w:br/>
-        <w:t xml:space="preserve">   - Responsible Personnel: Study staff.</w:t>
+        <w:t xml:space="preserve">   - Responsible Personnel: Clinical research staff</w:t>
       </w:r>
     </w:p>
     <w:p>
       <w:r>
         <w:t>Follow-up Procedures</w:t>
         <w:br/>
-        <w:t>1. **Safety Follow-up**</w:t>
-        <w:br/>
-        <w:t xml:space="preserve">   - Timing: 30 days post-treatment discontinuation.</w:t>
-        <w:br/>
-        <w:t xml:space="preserve">   - Requirements: Conduct a follow-up visit to assess safety and manage ongoing AEs.</w:t>
-        <w:br/>
-        <w:t xml:space="preserve">   - Responsible Personnel: Investigator.</w:t>
+        <w:t>Post-treatment monitoring to assess long-term outcomes and safety.</w:t>
+      </w:r>
+    </w:p>
+    <w:p>
+      <w:pPr>
+        <w:pStyle w:val="ListNumber"/>
+      </w:pPr>
+      <w:r>
+        <w:t>1. **Safety Follow-Up**</w:t>
+      </w:r>
+    </w:p>
+    <w:p>
+      <w:pPr>
+        <w:pStyle w:val="ListBullet"/>
+      </w:pPr>
+      <w:r>
+        <w:t>Timing: Within 30 days after last dose</w:t>
+      </w:r>
+    </w:p>
+    <w:p>
+      <w:pPr>
+        <w:pStyle w:val="ListBullet"/>
+      </w:pPr>
+      <w:r>
+        <w:t>Requirement: Perform comprehensive safety assessments and AE monitoring</w:t>
+      </w:r>
+    </w:p>
+    <w:p>
+      <w:pPr>
+        <w:pStyle w:val="ListBullet"/>
+      </w:pPr>
+      <w:r>
+        <w:t>Responsible Personnel: Investigator</w:t>
       </w:r>
     </w:p>
     <w:p>
       <w:r>
         <w:t>2. **Disease Assessment**</w:t>
         <w:br/>
-        <w:t xml:space="preserve">   - Timing: Every 4 months during follow-up.</w:t>
+        <w:t xml:space="preserve">   - Timing: Every 4 months post-treatment discontinuation</w:t>
         <w:br/>
-        <w:t xml:space="preserve">   - Requirements: Capture data on disease progression and treatments.</w:t>
+        <w:t xml:space="preserve">   - Requirement: Radiographic and clinical assessment of disease status</w:t>
         <w:br/>
-        <w:t xml:space="preserve">   - Responsible Personnel: Study personnel.</w:t>
+        <w:t xml:space="preserve">   - Responsible Personnel: Clinical team</w:t>
       </w:r>
     </w:p>
     <w:p>
       <w:r>
         <w:t>3. **Survival Status**</w:t>
         <w:br/>
-        <w:t xml:space="preserve">   - Timing: At each follow-up point.</w:t>
+        <w:t xml:space="preserve">   - Timing: Every 4 months during follow-up</w:t>
         <w:br/>
-        <w:t xml:space="preserve">   - Requirements: Record survival status and document any deaths.</w:t>
+        <w:t xml:space="preserve">   - Requirement: Document survival status and any cancer-related events</w:t>
         <w:br/>
-        <w:t xml:space="preserve">   - Responsible Personnel: Study coordinator.</w:t>
+        <w:t xml:space="preserve">   - Responsible Personnel: Study coordinator</w:t>
       </w:r>
     </w:p>
     <w:p>
       <w:r>
         <w:t>4. **Subsequent Therapy Documentation**</w:t>
         <w:br/>
-        <w:t xml:space="preserve">   - Timing: During the follow-up phase.</w:t>
+        <w:t xml:space="preserve">   - Timing: As required during follow-up</w:t>
         <w:br/>
-        <w:t xml:space="preserve">   - Requirements: Document therapies initiated after study treatment.</w:t>
+        <w:t xml:space="preserve">   - Requirement: Record details of any new cancer therapy started</w:t>
         <w:br/>
-        <w:t xml:space="preserve">   - Responsible Personnel: Investigator or study team.</w:t>
+        <w:t xml:space="preserve">   - Responsible Personnel: Clinical research associate</w:t>
       </w:r>
     </w:p>
     <w:p>
       <w:r>
         <w:t>Safety Assessments</w:t>
         <w:br/>
-        <w:t>- **Physical Examinations**</w:t>
-        <w:br/>
-        <w:t xml:space="preserve">  - Regular examinations scheduled throughout the study.</w:t>
-        <w:br/>
-        <w:t>- **Vital Signs**</w:t>
-        <w:br/>
-        <w:t xml:space="preserve">  - Monitored at each study visit.</w:t>
-        <w:br/>
-        <w:t>- **Laboratory Tests**</w:t>
-        <w:br/>
-        <w:t xml:space="preserve">  - Include hematology and clinical chemistry panels.</w:t>
-        <w:br/>
-        <w:t>- **Adverse Event Monitoring**</w:t>
-        <w:br/>
-        <w:t xml:space="preserve">  - Continuous assessment for adverse events.</w:t>
+        <w:t>Comprehensive safety evaluations conducted throughout the study.</w:t>
+      </w:r>
+    </w:p>
+    <w:p>
+      <w:pPr>
+        <w:pStyle w:val="ListNumber"/>
+      </w:pPr>
+      <w:r>
+        <w:t>1. **Physical Examinations**</w:t>
+      </w:r>
+    </w:p>
+    <w:p>
+      <w:pPr>
+        <w:pStyle w:val="ListNumber"/>
+      </w:pPr>
+      <w:r>
+        <w:t>2. **Vital Signs Monitoring**</w:t>
+      </w:r>
+    </w:p>
+    <w:p>
+      <w:pPr>
+        <w:pStyle w:val="ListNumber"/>
+      </w:pPr>
+      <w:r>
+        <w:t>3. **Laboratory Tests and Analysis**</w:t>
+      </w:r>
+    </w:p>
+    <w:p>
+      <w:pPr>
+        <w:pStyle w:val="ListNumber"/>
+      </w:pPr>
+      <w:r>
+        <w:t>4. **Adverse Event and ECG Monitoring (as indicated)**</w:t>
       </w:r>
     </w:p>
     <w:p>
       <w:r>
         <w:t>Efficacy Assessments</w:t>
         <w:br/>
-        <w:t>- **Radiographic Assessments**</w:t>
-        <w:br/>
-        <w:t xml:space="preserve">  - Conduct imaging as per modified RECIST 1.1.</w:t>
-        <w:br/>
-        <w:t>- **Patient-Reported Outcomes**</w:t>
-        <w:br/>
-        <w:t xml:space="preserve">  - Use validated questionnaires for symptoms and QoL assessments.</w:t>
+        <w:t>These assessments will evaluate the treatment's success based on predefined endpoints.</w:t>
+      </w:r>
+    </w:p>
+    <w:p>
+      <w:pPr>
+        <w:pStyle w:val="ListNumber"/>
+      </w:pPr>
+      <w:r>
+        <w:t>1. **Radiographic Progression-Free Survival (rPFS) and Overall Survival (OS) Assessments**</w:t>
+      </w:r>
+    </w:p>
+    <w:p>
+      <w:pPr>
+        <w:pStyle w:val="ListNumber"/>
+      </w:pPr>
+      <w:r>
+        <w:t>2. **Patient-Reported Outcomes**</w:t>
+      </w:r>
+    </w:p>
+    <w:p>
+      <w:pPr>
+        <w:pStyle w:val="ListNumber"/>
+      </w:pPr>
+      <w:r>
+        <w:t>3. **QoL Measures**</w:t>
       </w:r>
     </w:p>
     <w:p>
       <w:r>
         <w:t>Laboratory Assessments</w:t>
         <w:br/>
-        <w:t>- **Hematology and Chemistry Tests**</w:t>
-        <w:br/>
-        <w:t xml:space="preserve">  - Conducted at specified intervals.</w:t>
-        <w:br/>
-        <w:t>- **Biomarker Sampling**</w:t>
-        <w:br/>
-        <w:t xml:space="preserve">  - Collect circulating DNA to assess resistance markers.</w:t>
-        <w:br/>
-        <w:t>- **PK/PD Assessments**</w:t>
-        <w:br/>
-        <w:t xml:space="preserve">  - Trough plasma levels of apalutamide and leuprolide PK sample collection.</w:t>
+        <w:t>Laboratory evaluations to monitor health and treatment effects.</w:t>
+      </w:r>
+    </w:p>
+    <w:p>
+      <w:pPr>
+        <w:pStyle w:val="ListNumber"/>
+      </w:pPr>
+      <w:r>
+        <w:t>1. **Hematology and Clinical Chemistry**</w:t>
+      </w:r>
+    </w:p>
+    <w:p>
+      <w:pPr>
+        <w:pStyle w:val="ListNumber"/>
+      </w:pPr>
+      <w:r>
+        <w:t>2. **Pharmacokinetic and Pharmacodynamic Samples**</w:t>
+      </w:r>
+    </w:p>
+    <w:p>
+      <w:pPr>
+        <w:pStyle w:val="ListNumber"/>
+      </w:pPr>
+      <w:r>
+        <w:t>3. **Biomarker Evaluation Samples**</w:t>
       </w:r>
     </w:p>
     <w:p>
       <w:r>
         <w:t>Other Assessments</w:t>
         <w:br/>
-        <w:t>- **Biomarker Analysis**</w:t>
-        <w:br/>
-        <w:t xml:space="preserve">  - Assess predictive markers via molecular analyses.</w:t>
-        <w:br/>
-        <w:t>- **Medical Resource Utilization**</w:t>
-        <w:br/>
-        <w:t xml:space="preserve">  - Collect data related to healthcare encounters for economic modeling. </w:t>
+        <w:t>Additional assessments to support comprehensive study evaluation.</w:t>
       </w:r>
     </w:p>
     <w:p>
+      <w:pPr>
+        <w:pStyle w:val="ListNumber"/>
+      </w:pPr>
       <w:r>
-        <w:t>Ensure all procedures are followed diligently and any special handling instructions or deviations are documented according to protocol.</w:t>
+        <w:t>1. **PK Sub-study (when applicable)**</w:t>
+      </w:r>
+    </w:p>
+    <w:p>
+      <w:pPr>
+        <w:pStyle w:val="ListNumber"/>
+      </w:pPr>
+      <w:r>
+        <w:t>2. **Biomarker Analysis using biological samples**</w:t>
+      </w:r>
+    </w:p>
+    <w:p>
+      <w:pPr>
+        <w:pStyle w:val="ListNumber"/>
+      </w:pPr>
+      <w:r>
+        <w:t>3. **Medical Resource Utilization Data Collection**</w:t>
       </w:r>
     </w:p>
     <w:p>
@@ -730,63 +924,71 @@
     </w:p>
     <w:p>
       <w:r>
-        <w:t>STATISTICAL ANALYSIS</w:t>
+        <w:t>Statistical Analysis</w:t>
       </w:r>
     </w:p>
     <w:p>
       <w:r>
         <w:t>Statistical Hypotheses</w:t>
         <w:br/>
-        <w:t>The primary hypotheses for this study are that the addition of apalutamide to androgen deprivation therapy (ADT) will significantly improve radiographic progression-free survival (rPFS) and overall survival (OS) compared to ADT alone in subjects with metastatic hormone-sensitive prostate cancer (mHSPC). These hypotheses will be tested using a 5% overall type I error rate, with 0.005 allocated to rPFS and 0.045 to OS to address dual-primary endpoints.</w:t>
+        <w:t>The primary hypotheses of this study concern the efficacy of apalutamide plus ADT compared to ADT alone in subjects with metastatic hormone-sensitive prostate cancer (mHSPC). Specifically, the hypotheses are:</w:t>
+        <w:br/>
+        <w:t>1. Null Hypothesis for rPFS: There is no difference in radiographic progression-free survival (rPFS) between the treatment arms.</w:t>
+        <w:br/>
+        <w:t>2. Null Hypothesis for OS: There is no difference in overall survival (OS) between the treatment arms.</w:t>
+        <w:br/>
+        <w:t>3. Alternative Hypothesis for rPFS and OS: The combination of apalutamide and ADT provides superior improvement in rPFS or OS compared to ADT alone.</w:t>
       </w:r>
     </w:p>
     <w:p>
       <w:r>
         <w:t>Sample Size Determination</w:t>
         <w:br/>
-        <w:t>The study is designed to achieve a high statistical power for detecting differences in efficacy between treatment groups. Approximately 368 rPFS events are required to provide at least 85% power to detect a hazard ratio (HR) of 0.67 (rPFS of 20 months for control vs. 30 months for apalutamide plus ADT) at a significance level of 0.005. For OS, approximately 410 death events will provide an 80% power to detect an HR of 0.75, assuming a median OS of 44 months for the control group, with a significance level of 0.045.</w:t>
+        <w:t>The study is designed to enroll approximately 1,000 subjects. An overall type I error rate of 5% is divided between the dual-primary endpoints: 0.005 for rPFS and 0.045 for OS. For rPFS, approximately 368 events are required to achieve 85% power at a hazard ratio (HR) of 0.67. For OS, approximately 410 death events are needed to achieve 80% power to detect a HR of 0.75. The estimated study duration is approximately 54 months.</w:t>
       </w:r>
     </w:p>
     <w:p>
       <w:r>
         <w:t>Analysis Populations</w:t>
         <w:br/>
-        <w:t>- Intent-to-Treat (ITT) Population: Comprises all randomized subjects and serves as the primary population for efficacy analyses, ensuring that treatment assignment reflects original randomization.</w:t>
+        <w:t>1. Intent-to-Treat (ITT) Population: All randomized subjects. This population will be used for efficacy analyses, including primary and secondary endpoints.</w:t>
         <w:br/>
-        <w:t>- Safety Population: Includes all subjects who receive at least one dose of the study drug, used predominantly for safety analyses.</w:t>
+        <w:t>2. Safety Population: All subjects who received at least one dose of study drug. This population will be used for safety analyses.</w:t>
+        <w:br/>
+        <w:t>3. Pharmacokinetic (PK) Sub-study Population: Subjects who consent to participate in the optional PK evaluation of leuprolide.</w:t>
       </w:r>
     </w:p>
     <w:p>
       <w:r>
         <w:t>Statistical Methods</w:t>
         <w:br/>
-        <w:t>Time-to-event variables such as rPFS and OS will be evaluated using the Kaplan-Meier method, and the Cox proportional hazards model will estimate HRs with associated confidence intervals. Categorical data will be summarized using chi-square or Fisher's exact test as appropriate. Change from baseline for continuous variables will be assessed using repeated measures ANOVA or mixed-models for repeated measures.</w:t>
+        <w:t>Time-to-event endpoints, including rPFS and OS, will be analyzed using the Kaplan-Meier method and compared using the log-rank test. Hazard ratios and 95% confidence intervals will be estimated using a Cox proportional hazards model. For secondary endpoints like time to pain progression and time to SREs, similar methods will be used. Continuous variables will be analyzed using analysis of variance (ANOVA) or appropriate statistical tests, and categorical outcomes will be analyzed with chi-square or Fisher's exact test, where applicable.</w:t>
+      </w:r>
+    </w:p>
+    <w:p>
+      <w:r>
+        <w:t>Interim Analyses</w:t>
+        <w:br/>
+        <w:t>Two interim analyses are planned solely for the OS dual-primary endpoint after approximately 205 and 287 events, which correspond to 50% and 70% of the required total 410 death events, respectively. The final analysis of rPFS will coincide with the first OS interim analysis. No interim analysis is planned for rPFS.</w:t>
+      </w:r>
+    </w:p>
+    <w:p>
+      <w:r>
+        <w:t>Missing Data Handling</w:t>
+        <w:br/>
+        <w:t>Missing data for primary endpoints will be addressed using multiple imputation methods, assuming data are missing at random. Sensitivity analyses will be conducted to assess the impact of different missing data mechanisms on the results. For time-to-event analyses, the last available assessment will be used to censor subjects without events.</w:t>
       </w:r>
     </w:p>
     <w:p>
       <w:r>
         <w:t>Multiplicity Adjustments</w:t>
         <w:br/>
-        <w:t>Due to dual-primary endpoints, adjustments for multiplicity will be made using pre-specified alpha allocations: 0.005 for rPFS and 0.045 for OS. The study will declare success if at least one of the primary endpoints reaches statistical significance.</w:t>
+        <w:t>A hierarchical testing approach will be employed to control for type I error across the dual-primary endpoints of rPFS and OS. The significance level of 0.005 will be applied to rPFS first, and if it is statistically significant, testing will proceed to OS utilizing a significance level of 0.045. The allocation of errors ensures that the study will be considered successful if at least one primary endpoint shows a statistically significant result.</w:t>
       </w:r>
     </w:p>
     <w:p>
       <w:r>
-        <w:t>Interim Analyses</w:t>
-        <w:br/>
-        <w:t>Two interim analyses are pre-planned to assess OS; the first will occur after approximately 50% of death events (around 205 events), and the second after approximately 70% (~287 events). The final analysis of rPFS will also be conducted during the first interim analysis of OS.</w:t>
-      </w:r>
-    </w:p>
-    <w:p>
-      <w:r>
-        <w:t>Missing Data Handling</w:t>
-        <w:br/>
-        <w:t>Missing data for time-to-event endpoints will be censored at the last known contact date. Sensitivity analyses will be conducted to evaluate the impact of missing data, employing multiple imputation techniques where necessary to ensure robustness of conclusions.</w:t>
-      </w:r>
-    </w:p>
-    <w:p>
-      <w:r>
-        <w:t>This structured statistical analysis framework ensures rigorous evaluation of the treatment's impact on mHSPC, with considerations for the handling of multiplicity and missing data, thereby ensuring the validity and reliability of the study's findings.</w:t>
+        <w:t>This comprehensive statistical analysis plan aims to thoroughly evaluate the efficacy and safety of the addition of apalutamide to ADT in treating mHSPC while rigorously maintaining the integrity of statistical inference through predefined hypotheses testing and appropriate control of type I error rates.</w:t>
       </w:r>
     </w:p>
     <w:p>
@@ -806,72 +1008,64 @@
       <w:r>
         <w:t>Safety Parameters</w:t>
         <w:br/>
-        <w:t>The safety parameters to be evaluated in this study include:</w:t>
-        <w:br/>
-        <w:t>- Incidence and intensity of treatment-emergent adverse events (AEs).</w:t>
-        <w:br/>
-        <w:t>- Clinically significant changes in physical examination findings.</w:t>
-        <w:br/>
-        <w:t>- Vital signs measurements, including blood pressure, heart rate, and temperature.</w:t>
-        <w:br/>
-        <w:t>- Clinical laboratory test results encompassing hematology and clinical chemistry.</w:t>
+        <w:t>The safety parameters for this study will include the evaluation of adverse events (AEs), laboratory test abnormalities, vital signs (including blood pressure), physical examination findings, and ECOG performance status.</w:t>
       </w:r>
     </w:p>
     <w:p>
       <w:r>
         <w:t>Adverse Event Definitions</w:t>
         <w:br/>
-        <w:t>Adverse events (AEs) will be defined and graded according to the National Cancer Institute-Common Terminology Criteria for Adverse Events (NCI-CTCAE), Version 4.03. Severity grades are classified as:</w:t>
+        <w:t>Adverse events are defined as any untoward medical occurrence in a subject administered a pharmaceutical product and may or may not have a causal relationship with the treatment. AEs will be graded and summarized using the National Cancer Institute Common Terminology Criteria for Adverse Events (NCI-CTCAE), Version 4.03. Severity grades are as follows:</w:t>
         <w:br/>
-        <w:t>- **Grade 1:** Mild; asymptomatic or mild symptoms; clinical or diagnostic observations only; intervention not indicated.</w:t>
+        <w:t>- Grade 1: Mild; asymptomatic or mild symptoms; clinical or diagnostic observations only; intervention not indicated.</w:t>
         <w:br/>
-        <w:t>- **Grade 2:** Moderate; minimal, local, or non-invasive intervention indicated; limiting age-appropriate instrumental ADL.</w:t>
+        <w:t>- Grade 2: Moderate; minimal, local or noninvasive intervention indicated; limiting age-appropriate instrumental activities of daily living (ADL).</w:t>
         <w:br/>
-        <w:t>- **Grade 3:** Severe or medically significant but not immediately life-threatening; hospitalization or prolongation of hospitalization indicated; disabling; limiting self-care ADL.</w:t>
+        <w:t>- Grade 3: Severe or medically significant but not immediately life-threatening; hospitalization or prolongation of existing hospitalization indicated; disabling; limiting self-care ADL.</w:t>
         <w:br/>
-        <w:t>- **Grade 4:** Life-threatening consequences; urgent intervention indicated.</w:t>
+        <w:t>- Grade 4: Life-threatening consequences; urgent intervention indicated.</w:t>
         <w:br/>
-        <w:t>- **Grade 5:** Death related to adverse event.</w:t>
+        <w:t>- Grade 5: Death related to adverse event.</w:t>
       </w:r>
     </w:p>
     <w:p>
       <w:r>
         <w:t>Adverse Event Reporting</w:t>
         <w:br/>
-        <w:t>All adverse events will be documented from the time of informed consent until 30 days following the last dose of the study drug. Serious adverse events (SAEs) must be reported to the sponsor within 24 hours of the study site becoming aware of the event. Non-serious AEs should be reported according to scheduled study visits unless warranted earlier by intensity or a change in clinical status.</w:t>
+        <w:t>All AEs and suspected adverse reactions will be documented from the time of informed consent until 30 days following the last dose of study drug. Serious adverse events (SAEs) must be reported to the sponsor within 24 hours of the investigator becoming aware of the event. Non-serious AEs should be recorded in the case report form within the timeframe specified by the protocol.</w:t>
       </w:r>
     </w:p>
     <w:p>
       <w:r>
         <w:t>Safety Monitoring</w:t>
         <w:br/>
-        <w:t>Safety monitoring will involve regular assessments through scheduled medical examinations, laboratory testing, and review of any concurrent medications. Regular monitoring will occur at each treatment cycle and during follow-up visits. Safety data will be collected and uploaded into electronic case report forms (eCRFs) promptly to enable ongoing analysis.</w:t>
+        <w:t>Subjects will be monitored for safety from the signing of informed consent until 30 days after the last dose of study drug. Routine safety evaluations will be conducted at each visit during the treatment phase and at specified intervals during the follow-up phase. These evaluations will include AEs assessment, relevant laboratory tests, vital signs, and physical examinations.</w:t>
       </w:r>
     </w:p>
     <w:p>
       <w:r>
         <w:t>Risk Management</w:t>
         <w:br/>
-        <w:t>Risk management strategies will include predefined dose modifications based on specific toxicity criteria to manage AEs effectively. Detailed guidelines describing dose interruption, reduction, or discontinuation due to toxicity will be provided in the study protocol. Participants at high risk of adverse reactions will be closely monitored, with appropriate interventions implemented as required.</w:t>
+        <w:t>In case of any severe or life-threatening adverse event related to the study drug, dose modification or discontinuation guidelines outlined in the protocol will be followed to mitigate risks to the subjects. Regular safety data reviews by the IDMC will inform risk management decisions.</w:t>
       </w:r>
     </w:p>
     <w:p>
       <w:r>
         <w:t>Data Monitoring Committee</w:t>
         <w:br/>
-        <w:t>An Independent Data Monitoring Committee (IDMC) will oversee the trial's conduct with particular emphasis on safety. The IDMC will review accumulated safety data at regular intervals and during planned interim analyses to ensure participant safety and make recommendations regarding study continuation or modification, if necessary.</w:t>
+        <w:t>An Independent Data Monitoring Committee (IDMC) will be appointed to oversee the conduct of the trial and ensure the safety of the subjects. The IDMC will conduct interim reviews of accumulating safety and efficacy data and provide recommendations on study continuation or modification.</w:t>
       </w:r>
     </w:p>
     <w:p>
       <w:r>
         <w:t>Stopping Rules</w:t>
         <w:br/>
-        <w:t>The study will be stopped or modified if new evidence indicates that risks outweigh the benefits of continuing the trial. Specific stopping criteria based on the frequency and severity of adverse events across treatment groups are outlined in the protocol. The IDMC has the authority to recommend halting the study for safety concerns at any point.</w:t>
+        <w:t>Stopping rules are in place to halt the study early if there is sufficient evidence of treatment efficacy or harm. These include predefined criteria based on interim analysis outcomes, significant safety concerns, or if efficacy boundaries are reached. The IDMC will be responsible for determining if any stopping criteria are met during interim analyses or safety evaluations.</w:t>
       </w:r>
     </w:p>
     <w:p>
       <w:r>
-        <w:t>These safety procedures are designed to ensure patient safety and data integrity throughout the duration of the trial while allowing for swift action and communication of any concerning findings.</w:t>
+        <w:t>By implementing comprehensive safety oversight procedures, including clear definitions and robust reporting structures for adverse events, this study aims to ensure the highest level of participant safety throughout the trial.</w:t>
       </w:r>
     </w:p>
     <w:sectPr>

</xml_diff>

<commit_message>
Agent query: Can you verify if the protocol generation workflow is working properly? Try generating a protocol and check if both DOCX and PDF export options are visible and working.
</commit_message>
<xml_diff>
--- a/protocol.docx
+++ b/protocol.docx
@@ -28,28 +28,28 @@
       <w:r>
         <w:t>Disease Background</w:t>
         <w:br/>
-        <w:t>Prostate cancer is among the most common malignancies affecting men, and its progression to metastatic hormone-sensitive prostate cancer (mHSPC) marks a critical advancement in the disease's severity and complexity. Metastasis typically involves the spread of cancer cells to areas such as the bones and can significantly impact a patient's quality of life and overall survival. The standard clinical indication of metastatic involvement is typically verified through imaging studies, including bone scans, CT, or MRI, suggesting the presence of disease beyond the prostate gland. The disease burden of mHSPC can vary significantly, with distinctions often made between cases with high-volume and low-volume disease based on the extent and pattern of metastasis. Management of mHSPC is particularly challenging due to the heterogeneity in clinical presentation and disease trajectory.</w:t>
+        <w:t>Prostate cancer remains one of the most commonly diagnosed cancers among men globally, representing a significant burden on patients and healthcare systems. Metastatic hormone-sensitive prostate cancer (mHSPC) is a subset of prostate cancer where the disease has spread beyond the prostate gland and still responds to androgen deprivation therapy (ADT). Despite initial sensitivity to ADT, most patients eventually progress to a castration-resistant state, necessitating the need for therapies that can delay progression and improve overall survival. The transition from hormone-sensitive disease to castration-resistant prostate cancer poses a substantial challenge, underscoring the need for effective early interventions in the mHSPC stage.</w:t>
       </w:r>
     </w:p>
     <w:p>
       <w:r>
         <w:t>Current Treatment Landscape</w:t>
         <w:br/>
-        <w:t>The primary strategy for treating mHSPC involves androgen deprivation therapy (ADT), which can be achieved through surgical castration or medical castration with gonadotropin-releasing hormone (GnRH) analogs. ADT endeavors to lower androgen levels, which are crucial for prostate cancer cell growth, thereby limiting disease progression. The introduction of chemotherapy with agents like docetaxel has demonstrated increased survival in certain mHSPC patient populations, albeit with significant toxicity profiles. Despite the proven benefits of these treatments, there remains a substantial need to delay progression and improve survival outcomes. Increasing attention is being given to combination therapies that integrate novel androgen receptor antagonists to enhance therapeutic efficacy without unmanageable side effects.</w:t>
+        <w:t>The current mainstay of treatment for mHSPC includes ADT, which works by reducing androgen levels that fuel the growth of prostate cancer cells. ADT can be achieved through surgical castration or more commonly, through medical castration using gonadotropin-releasing hormone analogs (GnRHa). Recently, the addition of chemotherapy with docetaxel and more potent androgen receptor signaling inhibitors like abiraterone acetate has shown improved outcomes in specific patient subgroups. However, there remains a need for therapies that can further improve progression-free survival and overall survival while managing the disease's morbidity.</w:t>
       </w:r>
     </w:p>
     <w:p>
       <w:r>
         <w:t>Product Background</w:t>
         <w:br/>
-        <w:t>Apalutamide (JNJ-56021927; ARN-509) is an orally administered, small molecule, non-steroidal anti-androgen that functions as a potent and selective antagonist of the androgen receptor. Apalutamide has demonstrated promising preclinical and early clinical trial results in terms of effectively inhibiting androgen receptor signaling, a key driver in prostate cancer pathogenesis. Its non-steroidal structure allows it to exhibit anti-androgen effects without the steroid-associated side effects seen with some other classes of chemotherapy. The development of apalutamide is integral to potentially extending the benefits of ADT in mHSPC patients through a mechanism of action that combines blockade of androgen receptor signaling with existing androgen suppression strategies.</w:t>
+        <w:t>Apalutamide (JNJ-56021927, ARN-509) is an orally active, non-steroidal anti-androgen that selectively inhibits the androgen receptor. Designed to target androgen receptor signaling more effectively, apalutamide helps in hindering the growth-promoting action of androgens on prostate cancer cells. Demonstrating potent activity in preclinical settings, apalutamide is undergoing clinical evaluation to determine its efficacy and safety profile in various stages of prostate cancer, including mHSPC. The strong selectivity and inhibitory action of apalutamide on the androgen receptor suggest its potential to significantly delay disease progression and enhance survival outcomes.</w:t>
       </w:r>
     </w:p>
     <w:p>
       <w:r>
         <w:t>Study Rationale</w:t>
         <w:br/>
-        <w:t>The rationale for this study emerges from the hypothesis that combining apalutamide with ADT may significantly improve clinical outcomes in patients with mHSPC compared to ADT alone. The goal is to determine whether this combination can effectively extend radiographic progression-free survival (rPFS) and overall survival (OS), thus providing a more robust therapeutic strategy against mHSPC. Additionally, the study seeks to uncover potentially favorable effects on secondary clinical endpoints such as delays in pain progression, reduction in skeletal-related events, and postponement of cytotoxic chemotherapy initiation. Furthermore, evaluating the safety profile of apalutamide in combination with ADT is an essential component in determining its viability as a treatment option. By addressing these objectives, the study aims to deliver meaningful insights that could inform future treatment paradigms for mHSPC patients and ultimately enhance patient quality of life and survival.</w:t>
+        <w:t>Given the unmet need for improved and well-tolerated treatments in mHSPC, this study aims to evaluate the efficacy of adding apalutamide to ADT compared to ADT alone. The hypothesis driving this research posits that the combination therapy will yield superior results in terms of radiographic progression-free survival (rPFS) and overall survival (OS), with a satisfactory safety profile. By integrating apalutamide, which targets androgen receptor pathways more directly, the study seeks to explore its potential to delay critical endpoints associated with mHSPC progression, thus offering a promising therapeutic avenue for patients. This study will contribute valuable data on the clinical benefits and risks of combining apalutamide with conventional ADT in the early metastatic setting.</w:t>
       </w:r>
     </w:p>
     <w:p>
@@ -76,16 +76,16 @@
       <w:r>
         <w:t>Primary Endpoint(s)</w:t>
         <w:br/>
-        <w:t>1. Radiographic progression-free survival (rPFS), defined as the time from randomization to first documentation of radiographic disease progression or death from any cause.</w:t>
+        <w:t>1. Radiographic progression-free survival (rPFS), as assessed by the investigator.</w:t>
         <w:br/>
-        <w:t>2. Overall survival (OS), defined as the time from randomization to the date of death from any cause.</w:t>
+        <w:t>2. Overall survival (OS).</w:t>
       </w:r>
     </w:p>
     <w:p>
       <w:r>
         <w:t>Secondary Objectives</w:t>
         <w:br/>
-        <w:t>1. To evaluate clinically relevant improvements with the addition of apalutamide to ADT, including delays in pain progression, opioid use, skeletal-related events (SREs), and the need for cytotoxic chemotherapy.</w:t>
+        <w:t>1. To evaluate clinically relevant improvements with the addition of apalutamide to ADT, including delays in pain progression and opioid use for prostate cancer, skeletal-related events (SREs), and the need for cytotoxic chemotherapy.</w:t>
         <w:br/>
         <w:t>2. To characterize the safety of adding apalutamide to ADT for subjects with mHSPC.</w:t>
         <w:br/>
@@ -98,47 +98,21 @@
     </w:p>
     <w:p>
       <w:r>
-        <w:t>Secondary Endpoints</w:t>
+        <w:t>Secondary Endpoint(s)</w:t>
         <w:br/>
         <w:t>1. Time to pain progression.</w:t>
         <w:br/>
-        <w:t>2. Time to first use of opioids for prostate cancer pain.</w:t>
+        <w:t>2. Time to skeletal-related events (SREs).</w:t>
         <w:br/>
-        <w:t>3. Time to first skeletal-related event (SRE).</w:t>
+        <w:t>3. Time to chronic opioid use.</w:t>
         <w:br/>
         <w:t>4. Time to initiation of cytotoxic chemotherapy.</w:t>
         <w:br/>
-        <w:t>5. Incidence and severity of adverse events (AEs) associated with apalutamide plus ADT.</w:t>
+        <w:t>5. Safety profile of apalutamide when added to ADT.</w:t>
         <w:br/>
-        <w:t>6. Population PK and PD parameters of apalutamide.</w:t>
+        <w:t>6. PK and PD parameters of apalutamide and leuprolide.</w:t>
         <w:br/>
-        <w:t>7. Leuprolide concentration and testosterone suppression with and without apalutamide.</w:t>
-      </w:r>
-    </w:p>
-    <w:p>
-      <w:r>
-        <w:t>Other Objectives</w:t>
-        <w:br/>
-        <w:t>1. To evaluate exploratory biomarkers predictive of response and resistance to treatment.</w:t>
-        <w:br/>
-        <w:t>2. To evaluate patient-relevant outcomes including symptoms (pain, fatigue, urination), function (physical, emotional, social), and health-related quality of life.</w:t>
-        <w:br/>
-        <w:t>3. To evaluate improvements in other clinically relevant endpoints of apalutamide plus ADT compared with ADT alone.</w:t>
-        <w:br/>
-        <w:t>4. To collect medical resource utilization (MRU) data that may be used in future economic modeling.</w:t>
-      </w:r>
-    </w:p>
-    <w:p>
-      <w:r>
-        <w:t>Other Endpoints</w:t>
-        <w:br/>
-        <w:t>1. Biomarkers predictive of response and resistance.</w:t>
-        <w:br/>
-        <w:t>2. Changes from baseline in patient-reported outcomes measures related to symptoms and quality of life.</w:t>
-        <w:br/>
-        <w:t>3. Additional clinical endpoints of interest beyond the primary and secondary objectives.</w:t>
-        <w:br/>
-        <w:t>4. Data related to medical resource utilization during the study.</w:t>
+        <w:t>7. Efficacy in subpopulations of low-volume or high-volume mHSPC.</w:t>
       </w:r>
     </w:p>
     <w:p>
@@ -158,12 +132,305 @@
       <w:r>
         <w:t>Overall Design</w:t>
         <w:br/>
-        <w:t>This Phase 3 study is designed as a randomized, double-blind, placebo-controlled trial conducted across multiple international centers to evaluate the efficacy and safety of apalutamide in combination with androgen deprivation therapy (ADT) compared to ADT alone in subjects with metastatic hormone-sensitive prostate cancer (mHSPC). Approximately 1,000 subjects will be enrolled and will be stratified based on Gleason score, geographic region, and prior docetaxel use. Eligible subjects will be randomly assigned in a 1:1 ratio to either the apalutamide plus ADT group or a placebo plus ADT group. The primary focus of this design is to assess the improvement in radiographic progression-free survival (rPFS) and overall survival (OS).</w:t>
+        <w:t xml:space="preserve">This study is a Phase 3, randomized, double-blind, placebo-controlled, multinational, and multicenter trial aimed at evaluating the efficacy of apalutamide in combination with androgen deprivation therapy (ADT) versus ADT alone in subjects with metastatic hormone-sensitive prostate cancer (mHSPC). Approximately 1,000 subjects will be enrolled, undergoing a stratified randomization based on Gleason score at diagnosis, geographic region, and prior docetaxel use. Stratified subjects will be assigned in a 1:1 ratio to receive either apalutamide plus ADT or placebo plus ADT. </w:t>
+      </w:r>
+    </w:p>
+    <w:p>
+      <w:r>
+        <w:t>Following a Screening Phase of up to 28 days, eligible subjects will enter the Treatment Phase, which comprises 28-day cycles until disease progression, the occurrence of unacceptable toxicity, or study termination by the sponsor. The study incorporates an Open-label Extension Phase for subjects achieving positive results during interim analyses, allowing them to receive apalutamide for up to three years, followed by a Long-Term Extension Phase. Safety monitoring will persist from informed consent until 30 days post last study drug dose.</w:t>
       </w:r>
     </w:p>
     <w:p>
       <w:r>
         <w:t>Study Schema</w:t>
+        <w:br/>
+        <w:t>The study follows a structured sequence starting with a Screening Phase and progressing through Treatment, Follow-up, Open-label Extension, and Long-Term Extension Phases. Randomization will be conducted as follows:</w:t>
+      </w:r>
+    </w:p>
+    <w:tbl>
+      <w:tblPr>
+        <w:tblStyle w:val="TableGrid"/>
+        <w:tblW w:type="auto" w:w="0"/>
+        <w:jc w:val="center"/>
+        <w:tblLook w:firstColumn="1" w:firstRow="1" w:lastColumn="0" w:lastRow="0" w:noHBand="0" w:noVBand="1" w:val="04A0"/>
+      </w:tblPr>
+      <w:tblGrid>
+        <w:gridCol w:w="3120"/>
+        <w:gridCol w:w="3120"/>
+        <w:gridCol w:w="3120"/>
+      </w:tblGrid>
+      <w:tr>
+        <w:tc>
+          <w:tcPr>
+            <w:tcW w:type="dxa" w:w="3120"/>
+            <w:shd w:fill="F2F2F2"/>
+          </w:tcPr>
+          <w:p>
+            <w:pPr>
+              <w:jc w:val="left"/>
+            </w:pPr>
+            <w:r>
+              <w:rPr>
+                <w:b/>
+              </w:rPr>
+              <w:t>Phase</w:t>
+            </w:r>
+          </w:p>
+        </w:tc>
+        <w:tc>
+          <w:tcPr>
+            <w:tcW w:type="dxa" w:w="3120"/>
+            <w:shd w:fill="F2F2F2"/>
+          </w:tcPr>
+          <w:p>
+            <w:pPr>
+              <w:jc w:val="left"/>
+            </w:pPr>
+            <w:r>
+              <w:rPr>
+                <w:b/>
+              </w:rPr>
+              <w:t>Duration</w:t>
+            </w:r>
+          </w:p>
+        </w:tc>
+        <w:tc>
+          <w:tcPr>
+            <w:tcW w:type="dxa" w:w="3120"/>
+            <w:shd w:fill="F2F2F2"/>
+          </w:tcPr>
+          <w:p>
+            <w:pPr>
+              <w:jc w:val="left"/>
+            </w:pPr>
+            <w:r>
+              <w:rPr>
+                <w:b/>
+              </w:rPr>
+              <w:t>Key Activities</w:t>
+            </w:r>
+          </w:p>
+        </w:tc>
+      </w:tr>
+      <w:tr>
+        <w:tc>
+          <w:tcPr>
+            <w:tcW w:type="dxa" w:w="3120"/>
+          </w:tcPr>
+          <w:p>
+            <w:pPr>
+              <w:jc w:val="left"/>
+            </w:pPr>
+            <w:r>
+              <w:t>Screening</w:t>
+            </w:r>
+          </w:p>
+        </w:tc>
+        <w:tc>
+          <w:tcPr>
+            <w:tcW w:type="dxa" w:w="3120"/>
+          </w:tcPr>
+          <w:p>
+            <w:pPr>
+              <w:jc w:val="left"/>
+            </w:pPr>
+            <w:r>
+              <w:t>Up to 28 days</w:t>
+            </w:r>
+          </w:p>
+        </w:tc>
+        <w:tc>
+          <w:tcPr>
+            <w:tcW w:type="dxa" w:w="3120"/>
+          </w:tcPr>
+          <w:p>
+            <w:pPr>
+              <w:jc w:val="left"/>
+            </w:pPr>
+            <w:r>
+              <w:t>Eligibility assessments</w:t>
+            </w:r>
+          </w:p>
+        </w:tc>
+      </w:tr>
+      <w:tr>
+        <w:tc>
+          <w:tcPr>
+            <w:tcW w:type="dxa" w:w="3120"/>
+          </w:tcPr>
+          <w:p>
+            <w:pPr>
+              <w:jc w:val="left"/>
+            </w:pPr>
+            <w:r>
+              <w:t>Treatment</w:t>
+            </w:r>
+          </w:p>
+        </w:tc>
+        <w:tc>
+          <w:tcPr>
+            <w:tcW w:type="dxa" w:w="3120"/>
+          </w:tcPr>
+          <w:p>
+            <w:pPr>
+              <w:jc w:val="left"/>
+            </w:pPr>
+            <w:r>
+              <w:t>28-day cycles, until progression</w:t>
+            </w:r>
+          </w:p>
+        </w:tc>
+        <w:tc>
+          <w:tcPr>
+            <w:tcW w:type="dxa" w:w="3120"/>
+          </w:tcPr>
+          <w:p>
+            <w:pPr>
+              <w:jc w:val="left"/>
+            </w:pPr>
+            <w:r>
+              <w:t>Apalutamide plus ADT or placebo plus ADT</w:t>
+            </w:r>
+          </w:p>
+        </w:tc>
+      </w:tr>
+      <w:tr>
+        <w:tc>
+          <w:tcPr>
+            <w:tcW w:type="dxa" w:w="3120"/>
+          </w:tcPr>
+          <w:p>
+            <w:pPr>
+              <w:jc w:val="left"/>
+            </w:pPr>
+            <w:r>
+              <w:t>Follow-up</w:t>
+            </w:r>
+          </w:p>
+        </w:tc>
+        <w:tc>
+          <w:tcPr>
+            <w:tcW w:type="dxa" w:w="3120"/>
+          </w:tcPr>
+          <w:p>
+            <w:pPr>
+              <w:jc w:val="left"/>
+            </w:pPr>
+            <w:r>
+              <w:t>Until death or withdrawal</w:t>
+            </w:r>
+          </w:p>
+        </w:tc>
+        <w:tc>
+          <w:tcPr>
+            <w:tcW w:type="dxa" w:w="3120"/>
+          </w:tcPr>
+          <w:p>
+            <w:pPr>
+              <w:jc w:val="left"/>
+            </w:pPr>
+            <w:r>
+              <w:t>Ongoing data collection, survival follow-up</w:t>
+            </w:r>
+          </w:p>
+        </w:tc>
+      </w:tr>
+      <w:tr>
+        <w:tc>
+          <w:tcPr>
+            <w:tcW w:type="dxa" w:w="3120"/>
+          </w:tcPr>
+          <w:p>
+            <w:pPr>
+              <w:jc w:val="left"/>
+            </w:pPr>
+            <w:r>
+              <w:t>Open-label Extension</w:t>
+            </w:r>
+          </w:p>
+        </w:tc>
+        <w:tc>
+          <w:tcPr>
+            <w:tcW w:type="dxa" w:w="3120"/>
+          </w:tcPr>
+          <w:p>
+            <w:pPr>
+              <w:jc w:val="left"/>
+            </w:pPr>
+            <w:r>
+              <w:t>Up to 3 years if applicable</w:t>
+            </w:r>
+          </w:p>
+        </w:tc>
+        <w:tc>
+          <w:tcPr>
+            <w:tcW w:type="dxa" w:w="3120"/>
+          </w:tcPr>
+          <w:p>
+            <w:pPr>
+              <w:jc w:val="left"/>
+            </w:pPr>
+            <w:r>
+              <w:t>Continued apalutamide treatment for eligible subjects</w:t>
+            </w:r>
+          </w:p>
+        </w:tc>
+      </w:tr>
+      <w:tr>
+        <w:tc>
+          <w:tcPr>
+            <w:tcW w:type="dxa" w:w="3120"/>
+          </w:tcPr>
+          <w:p>
+            <w:pPr>
+              <w:jc w:val="left"/>
+            </w:pPr>
+            <w:r>
+              <w:t>Long-Term Extension</w:t>
+            </w:r>
+          </w:p>
+        </w:tc>
+        <w:tc>
+          <w:tcPr>
+            <w:tcW w:type="dxa" w:w="3120"/>
+          </w:tcPr>
+          <w:p>
+            <w:pPr>
+              <w:jc w:val="left"/>
+            </w:pPr>
+            <w:r>
+              <w:t>Begins after final study analysis</w:t>
+            </w:r>
+          </w:p>
+        </w:tc>
+        <w:tc>
+          <w:tcPr>
+            <w:tcW w:type="dxa" w:w="3120"/>
+          </w:tcPr>
+          <w:p>
+            <w:pPr>
+              <w:jc w:val="left"/>
+            </w:pPr>
+            <w:r>
+              <w:t>Continued treatment for subjects deriving benefit</w:t>
+            </w:r>
+          </w:p>
+        </w:tc>
+      </w:tr>
+    </w:tbl>
+    <w:p/>
+    <w:p>
+      <w:r>
+        <w:t>Study Duration</w:t>
+        <w:br/>
+        <w:t>The anticipated duration for total study completion is approximately 54 months. This timeline includes an enrollment period of approximately 30 months and an additional follow-up period to accrue the necessary 410 death events required for the final analysis of overall survival (OS).</w:t>
+      </w:r>
+    </w:p>
+    <w:p>
+      <w:r>
+        <w:t>Treatment Groups</w:t>
+        <w:br/>
+        <w:t>Subjects will be randomized in a 1:1 ratio to one of the following two study treatment groups:</w:t>
       </w:r>
     </w:p>
     <w:tbl>
@@ -191,7 +458,7 @@
               <w:rPr>
                 <w:b/>
               </w:rPr>
-              <w:t>Phase</w:t>
+              <w:t>Treatment Group</w:t>
             </w:r>
           </w:p>
         </w:tc>
@@ -223,7 +490,7 @@
               <w:jc w:val="left"/>
             </w:pPr>
             <w:r>
-              <w:t>Screening Phase</w:t>
+              <w:t>Apalutamide plus ADT</w:t>
             </w:r>
           </w:p>
         </w:tc>
@@ -236,7 +503,7 @@
               <w:jc w:val="left"/>
             </w:pPr>
             <w:r>
-              <w:t>Up to 28 days to establish subject eligibility for the study.</w:t>
+              <w:t>Subjects will receive 240 mg of apalutamide (4 x 60 mg tablets) orally daily along with ADT as standard of care.</w:t>
             </w:r>
           </w:p>
         </w:tc>
@@ -251,7 +518,7 @@
               <w:jc w:val="left"/>
             </w:pPr>
             <w:r>
-              <w:t>Treatment Phase</w:t>
+              <w:t>Placebo plus ADT</w:t>
             </w:r>
           </w:p>
         </w:tc>
@@ -264,91 +531,7 @@
               <w:jc w:val="left"/>
             </w:pPr>
             <w:r>
-              <w:t>28-day cycles of treatment until disease progression, unacceptable toxicity, or study termination.</w:t>
-            </w:r>
-          </w:p>
-        </w:tc>
-      </w:tr>
-      <w:tr>
-        <w:tc>
-          <w:tcPr>
-            <w:tcW w:type="dxa" w:w="4680"/>
-          </w:tcPr>
-          <w:p>
-            <w:pPr>
-              <w:jc w:val="left"/>
-            </w:pPr>
-            <w:r>
-              <w:t>Follow-up Phase</w:t>
-            </w:r>
-          </w:p>
-        </w:tc>
-        <w:tc>
-          <w:tcPr>
-            <w:tcW w:type="dxa" w:w="4680"/>
-          </w:tcPr>
-          <w:p>
-            <w:pPr>
-              <w:jc w:val="left"/>
-            </w:pPr>
-            <w:r>
-              <w:t>Data collection every 4 months post-treatment discontinuation for survival and secondary endpoints.</w:t>
-            </w:r>
-          </w:p>
-        </w:tc>
-      </w:tr>
-      <w:tr>
-        <w:tc>
-          <w:tcPr>
-            <w:tcW w:type="dxa" w:w="4680"/>
-          </w:tcPr>
-          <w:p>
-            <w:pPr>
-              <w:jc w:val="left"/>
-            </w:pPr>
-            <w:r>
-              <w:t>Open-label Extension Phase</w:t>
-            </w:r>
-          </w:p>
-        </w:tc>
-        <w:tc>
-          <w:tcPr>
-            <w:tcW w:type="dxa" w:w="4680"/>
-          </w:tcPr>
-          <w:p>
-            <w:pPr>
-              <w:jc w:val="left"/>
-            </w:pPr>
-            <w:r>
-              <w:t>Subjects can receive apalutamide post-study termination based on study results.</w:t>
-            </w:r>
-          </w:p>
-        </w:tc>
-      </w:tr>
-      <w:tr>
-        <w:tc>
-          <w:tcPr>
-            <w:tcW w:type="dxa" w:w="4680"/>
-          </w:tcPr>
-          <w:p>
-            <w:pPr>
-              <w:jc w:val="left"/>
-            </w:pPr>
-            <w:r>
-              <w:t>Long-Term Extension Phase</w:t>
-            </w:r>
-          </w:p>
-        </w:tc>
-        <w:tc>
-          <w:tcPr>
-            <w:tcW w:type="dxa" w:w="4680"/>
-          </w:tcPr>
-          <w:p>
-            <w:pPr>
-              <w:jc w:val="left"/>
-            </w:pPr>
-            <w:r>
-              <w:t>Continuation of apalutamide for subjects deriving benefit.</w:t>
+              <w:t>Subjects will receive matching placebo orally daily along with ADT as standard of care.</w:t>
             </w:r>
           </w:p>
         </w:tc>
@@ -357,58 +540,12 @@
     <w:p/>
     <w:p>
       <w:r>
-        <w:t>Study Duration</w:t>
-        <w:br/>
-        <w:t>The study plans for an enrollment period of approximately 30 months, with an estimated total study duration of about 54 months. This timeline accounts for the anticipated duration required to observe the necessary number of primary endpoint events (rPFS and OS), including interim assessments and follow-up.</w:t>
-      </w:r>
-    </w:p>
-    <w:p>
-      <w:r>
-        <w:t>Treatment Groups</w:t>
-        <w:br/>
-        <w:t>Eligible subjects will be assigned to one of the following treatment groups:</w:t>
-      </w:r>
-    </w:p>
-    <w:p>
-      <w:pPr>
-        <w:pStyle w:val="ListNumber"/>
-      </w:pPr>
-      <w:r>
-        <w:t>1. **Apalutamide Plus ADT Group**: Participants will receive a daily oral dose of 240 mg apalutamide (4 x 60 mg tablets), combined with androgen deprivation therapy as a standard care regimen. ADT can be administered either through medical castration using GnRHa or surgical castration at the investigator’s discretion.</w:t>
-      </w:r>
-    </w:p>
-    <w:p>
-      <w:r>
-        <w:t xml:space="preserve">2. **Placebo Plus ADT Group**: Participants will receive a daily oral placebo (matching tablets to apalutamide) in conjunction with the standard ADT regimen as described above. </w:t>
-      </w:r>
-    </w:p>
-    <w:p>
-      <w:r>
-        <w:t>Both groups will continue their respective treatments in cycles until criteria for discontinuation are met, including disease progression, unacceptable toxicity levels, or withdrawal of consent.</w:t>
+        <w:t>All subjects will receive ADT, which may consist of medical or surgical castration, following the discretion of the investigator regarding the form and administration of the ADT. Randomization and dosing will be meticulously documented and monitored throughout the study.</w:t>
       </w:r>
     </w:p>
     <w:p>
       <w:r>
         <w:t>Study Schema</w:t>
-      </w:r>
-    </w:p>
-    <w:p>
-      <w:r>
-        <w:t>```mermaid</w:t>
-        <w:br/>
-        <w:t>graph TD</w:t>
-        <w:br/>
-        <w:t xml:space="preserve">    A[Screening] --&gt; B[Randomization]</w:t>
-        <w:br/>
-        <w:t xml:space="preserve">    B --&gt; C[Treatment Group 1]</w:t>
-        <w:br/>
-        <w:t xml:space="preserve">    C --&gt; F[Follow-up]</w:t>
-        <w:br/>
-        <w:t xml:space="preserve">    B --&gt; D[Treatment Group 2]</w:t>
-        <w:br/>
-        <w:t xml:space="preserve">    D --&gt; F[Follow-up]</w:t>
-        <w:br/>
-        <w:t>```</w:t>
       </w:r>
     </w:p>
     <w:p>
@@ -428,61 +565,85 @@
       <w:r>
         <w:t>Overview of Study Population</w:t>
         <w:br/>
-        <w:t>The study population comprises male subjects with a diagnosis of metastatic hormone-sensitive prostate cancer (mHSPC). Eligible subjects must have a documented distant metastatic disease, verified via imaging studies such as bone scans showing one or more lesions. The clinical status of these subjects must align with an Eastern Cooperative Oncology Group (ECOG) performance status (PS) grade of 0 or 1, reflecting their ability to carry out daily living activities without substantial restrictions.</w:t>
+        <w:t>The study population consists of subjects diagnosed with metastatic hormone-sensitive prostate cancer (mHSPC) who have a documented Eastern Cooperative Oncology Group (ECOG) performance status of grade 0 or 1. Subjects must present with distant metastatic disease confirmed by a positive bone scan indicating the presence of at least one bone lesion. In cases of a single bone lesion, confirmation through computed tomography (CT) or magnetic resonance imaging (MRI) is required. Participants may have previously received chemotherapy regimens or underwent surgical or radiation interventions under specific conditions as detailed below.</w:t>
       </w:r>
     </w:p>
     <w:p>
       <w:r>
         <w:t>Inclusion Criteria</w:t>
         <w:br/>
-        <w:t>1. Male subjects with a confirmed diagnosis of prostate cancer.</w:t>
+        <w:t>1. **Diagnosis and Disease Status**</w:t>
         <w:br/>
-        <w:t>2. ECOG performance status of 0 or 1.</w:t>
+        <w:t xml:space="preserve">   - Subjects must have a confirmed diagnosis of prostate cancer.</w:t>
         <w:br/>
-        <w:t>3. Presence of distant metastatic disease as confirmed by a positive bone scan; subjects with a single bone lesion must have this confirmed by CT or MRI.</w:t>
+        <w:t xml:space="preserve">   - Presence of distant metastatic disease documented by a positive bone scan (1 or more bone lesions on Technetium 99m [99mTc] bone scan).</w:t>
         <w:br/>
-        <w:t>4. May have received up to 6 cycles of docetaxel for mHSPC, with the last dose given no more than 2 months prior to randomization.</w:t>
+        <w:t xml:space="preserve">   - For subjects with a single bone lesion, confirmation by CT or MRI is required.</w:t>
+      </w:r>
+    </w:p>
+    <w:p>
+      <w:r>
+        <w:t>2. **Performance Status**</w:t>
         <w:br/>
-        <w:t>5. Prior ADT is allowed if administered for up to 6 months before randomization for mHSPC.</w:t>
+        <w:t xml:space="preserve">   - ECOG performance status grade of 0 or 1 is mandatory for inclusion.</w:t>
+      </w:r>
+    </w:p>
+    <w:p>
+      <w:r>
+        <w:t>3. **Prior Treatment**</w:t>
         <w:br/>
-        <w:t>6. Subjects might have had a maximum of 1 course of radiation or surgical intervention for mHSPC.</w:t>
+        <w:t xml:space="preserve">   - Up to 6 cycles of docetaxel for mHSPC allowed, with the last dose administered ≤2 months prior to randomization.</w:t>
         <w:br/>
-        <w:t>7. For localized prostate cancer history, subjects may have undergone ≤3 years of ADT and other treatments (e.g., radiation therapy, prostatectomy) must be completed at least 1 year before randomization.</w:t>
+        <w:t xml:space="preserve">   - ≤6 months of ADT allowed prior to randomization.</w:t>
+        <w:br/>
+        <w:t xml:space="preserve">   - Maximum of 1 course of radiation or surgical intervention for mHSPC permitted.</w:t>
+        <w:br/>
+        <w:t xml:space="preserve">   - For localized prostate cancer, subjects may have received up to 3 years of ADT and other therapies, including radiation, prostatectomy, or lymph node dissection, provided such therapies were completed ≥1 year prior to randomization.</w:t>
       </w:r>
     </w:p>
     <w:p>
       <w:r>
         <w:t>Exclusion Criteria</w:t>
         <w:br/>
-        <w:t>1. Previous treatment with androgen receptor inhibitors such as apalutamide.</w:t>
+        <w:t>1. **Medical Exclusions**</w:t>
         <w:br/>
-        <w:t>2. History of another malignancy within the last 5 years, except adequately treated non-melanoma skin cancer or superficial bladder cancer.</w:t>
+        <w:t xml:space="preserve">   - Any condition that contradicts the study protocol or the safe administration of study drugs.</w:t>
         <w:br/>
-        <w:t>3. Significant cardiovascular conditions, including recent myocardial infarction or stroke.</w:t>
+        <w:t xml:space="preserve">   - Subjects with uncontrolled intercurrent illness.</w:t>
+      </w:r>
+    </w:p>
+    <w:p>
+      <w:r>
+        <w:t>2. **Contraindications and Prior Therapies**</w:t>
         <w:br/>
-        <w:t>4. Active infection or other medical conditions that could interfere with study participation or outcomes.</w:t>
+        <w:t xml:space="preserve">   - Prior treatment with apalutamide or similar anti-androgen therapies in the metastatic setting.</w:t>
         <w:br/>
-        <w:t>5. Prior participation in any clinical trial involving apalutamide.</w:t>
+        <w:t xml:space="preserve">   - Any systemic therapies completed less than 1 year prior to randomization unless specified as allowable under inclusion criteria.</w:t>
+      </w:r>
+    </w:p>
+    <w:p>
+      <w:r>
+        <w:t>3. **Other Exclusions**</w:t>
+        <w:br/>
+        <w:t xml:space="preserve">   - Known brain metastasis or leptomeningeal disease.</w:t>
+        <w:br/>
+        <w:t xml:space="preserve">   - Known history of or current evidence of thromboembolic events or significant bleeding disorders.</w:t>
       </w:r>
     </w:p>
     <w:p>
       <w:r>
         <w:t>Withdrawal Criteria</w:t>
         <w:br/>
-        <w:t>1. Subjects may voluntarily withdraw consent at any time.</w:t>
+        <w:t>- Subjects must be withdrawn from the study if they exhibit disease progression as defined by protocol criteria, experience unacceptable adverse events related to the study drugs, or withdraw consent from participation.</w:t>
         <w:br/>
-        <w:t>2. Investigator decision based on the subject’s best interest due to adverse effects or other medical conditions.</w:t>
-        <w:br/>
-        <w:t>3. Disease progression as defined by radiographic or clinical assessments under protocol criteria.</w:t>
-        <w:br/>
-        <w:t>4. Sponsor’s decision to halt the study based on interim analysis results or other considerations.</w:t>
+        <w:t>- The investigator may also stop participation if deemed necessary for safety concerns or based on a subject's best interest.</w:t>
       </w:r>
     </w:p>
     <w:p>
       <w:r>
         <w:t>Replacement Policy</w:t>
         <w:br/>
-        <w:t>Subjects who withdraw or are removed from the study will not be replaced to maintain the statistical integrity of the trial's sample size and power calculations. Data from withdrawn subjects will be included in the intention-to-treat (ITT) analysis set, wherever feasible, to ensure comprehensive statistical analysis.</w:t>
+        <w:t>- Subjects who withdraw, are lost to follow-up, or discontinued prematurely for any reason may be replaced to ensure adequate study power and data integrity. Replacement will generally be conducted during the initial recruitment and randomization period to maintain the study design's statistical calculations. Specific guidelines for subject replacement will be followed as per the protocol specifications.</w:t>
       </w:r>
     </w:p>
     <w:p>
@@ -495,423 +656,152 @@
     </w:p>
     <w:p>
       <w:r>
+        <w:t>Study Procedures</w:t>
+      </w:r>
+    </w:p>
+    <w:p>
+      <w:r>
         <w:t>Study Procedures Overview</w:t>
         <w:br/>
-        <w:t>This section provides detailed procedures for the study, structured into screening/baseline, treatment, and follow-up phases, and includes safety, efficacy, laboratory, and other assessments.</w:t>
+        <w:t>This section outlines the detailed procedures to be conducted throughout the study phases, including Screening, Treatment, and Follow-up, alongside specific assessments such as safety, efficacy, laboratory, and others.</w:t>
       </w:r>
     </w:p>
     <w:p>
       <w:r>
         <w:t>Screening/Baseline Procedures</w:t>
         <w:br/>
-        <w:t>These procedures will be conducted up to 28 days before randomization to determine eligibility and baseline characteristics of participants.</w:t>
-      </w:r>
-    </w:p>
-    <w:p>
-      <w:pPr>
-        <w:pStyle w:val="ListNumber"/>
-      </w:pPr>
-      <w:r>
-        <w:t>1. **Informed Consent**</w:t>
-      </w:r>
-    </w:p>
-    <w:p>
-      <w:pPr>
-        <w:pStyle w:val="ListBullet"/>
-      </w:pPr>
-      <w:r>
-        <w:t>Timing: Prior to any screening activities</w:t>
-      </w:r>
-    </w:p>
-    <w:p>
-      <w:pPr>
-        <w:pStyle w:val="ListBullet"/>
-      </w:pPr>
-      <w:r>
-        <w:t>Requirement: Obtain signed consent from all participants</w:t>
-      </w:r>
-    </w:p>
-    <w:p>
-      <w:pPr>
-        <w:pStyle w:val="ListBullet"/>
-      </w:pPr>
-      <w:r>
-        <w:t>Responsible Personnel: Investigator or delegated research staff</w:t>
-      </w:r>
-    </w:p>
-    <w:p>
-      <w:r>
-        <w:t>2. **Demographic and Medical History Collection**</w:t>
+        <w:t>- **Timing:** Up to 28 days before randomization</w:t>
         <w:br/>
-        <w:t xml:space="preserve">   - Timing: During initial visits</w:t>
+        <w:t>- **Specific Requirements:**</w:t>
         <w:br/>
-        <w:t xml:space="preserve">   - Requirement: Collect detailed demographic data and comprehensive medical and treatment history</w:t>
+        <w:t xml:space="preserve">  - Obtain written informed consent from all subjects.</w:t>
         <w:br/>
-        <w:t xml:space="preserve">   - Responsible Personnel: Clinical research coordinator</w:t>
-      </w:r>
-    </w:p>
-    <w:p>
-      <w:r>
-        <w:t>3. **Physical Examination**</w:t>
+        <w:t xml:space="preserve">  - Record demographics and complete medical history.</w:t>
         <w:br/>
-        <w:t xml:space="preserve">   - Timing: At the screening visit</w:t>
+        <w:t xml:space="preserve">  - Conduct a comprehensive physical examination.</w:t>
         <w:br/>
-        <w:t xml:space="preserve">   - Requirement: Comprehensive physical evaluation to assess general health</w:t>
+        <w:t xml:space="preserve">  - Measure vital signs, including blood pressure.</w:t>
         <w:br/>
-        <w:t xml:space="preserve">   - Responsible Personnel: Study physician</w:t>
-      </w:r>
-    </w:p>
-    <w:p>
-      <w:r>
-        <w:t>4. **Vital Signs Measurement**</w:t>
+        <w:t xml:space="preserve">  - Perform laboratory assessments, including standard hematology and biochemistry tests.</w:t>
         <w:br/>
-        <w:t xml:space="preserve">   - Timing: At screening and baseline visits</w:t>
+        <w:t xml:space="preserve">  - Conduct disease assessment using bone scan for metastatic disease confirmation.</w:t>
         <w:br/>
-        <w:t xml:space="preserve">   - Requirement: Measure blood pressure, heart rate, respiratory rate, and temperature</w:t>
+        <w:t xml:space="preserve">  - Review inclusion and exclusion criteria to establish eligibility.</w:t>
         <w:br/>
-        <w:t xml:space="preserve">   - Responsible Personnel: Qualified nursing staff</w:t>
-      </w:r>
-    </w:p>
-    <w:p>
-      <w:r>
-        <w:t>5. **Laboratory Assessments**</w:t>
-        <w:br/>
-        <w:t xml:space="preserve">   - Timing: During screening period</w:t>
-        <w:br/>
-        <w:t xml:space="preserve">   - Requirement: Perform hematology, chemistry panel, testosterone levels, and confirmatory tests for metastatic disease</w:t>
-        <w:br/>
-        <w:t xml:space="preserve">   - Responsible Personnel: Laboratory technician</w:t>
-      </w:r>
-    </w:p>
-    <w:p>
-      <w:r>
-        <w:t>6. **Disease Assessment**</w:t>
-        <w:br/>
-        <w:t xml:space="preserve">   - Timing: Baseline imaging prior to randomization</w:t>
-        <w:br/>
-        <w:t xml:space="preserve">   - Requirement: Perform bone scan and CT/MRI where necessary to confirm metastatic disease</w:t>
-        <w:br/>
-        <w:t xml:space="preserve">   - Responsible Personnel: Radiologist</w:t>
-      </w:r>
-    </w:p>
-    <w:p>
-      <w:r>
-        <w:t>7. **Inclusion/Exclusion Criteria Review**</w:t>
-        <w:br/>
-        <w:t xml:space="preserve">   - Timing: Before randomization</w:t>
-        <w:br/>
-        <w:t xml:space="preserve">   - Requirement: Thorough review to ensure all criteria are met</w:t>
-        <w:br/>
-        <w:t xml:space="preserve">   - Responsible Personnel: Investigator</w:t>
+        <w:t>- **Responsible Personnel:** Study Investigator and Supporting Clinical Staff</w:t>
       </w:r>
     </w:p>
     <w:p>
       <w:r>
         <w:t>Treatment Phase Procedures</w:t>
         <w:br/>
-        <w:t>Participants will be randomized to receive either apalutamide plus ADT or placebo plus ADT, followed by scheduled evaluations in 28-day cycles.</w:t>
-      </w:r>
-    </w:p>
-    <w:p>
-      <w:pPr>
-        <w:pStyle w:val="ListNumber"/>
-      </w:pPr>
-      <w:r>
-        <w:t>1. **Drug Administration**</w:t>
-      </w:r>
-    </w:p>
-    <w:p>
-      <w:pPr>
-        <w:pStyle w:val="ListBullet"/>
-      </w:pPr>
-      <w:r>
-        <w:t>Timing: Daily oral administration of study drug or placebo</w:t>
-      </w:r>
-    </w:p>
-    <w:p>
-      <w:pPr>
-        <w:pStyle w:val="ListBullet"/>
-      </w:pPr>
-      <w:r>
-        <w:t>Requirement: Ensure compliance with dosage and record any deviations</w:t>
-      </w:r>
-    </w:p>
-    <w:p>
-      <w:pPr>
-        <w:pStyle w:val="ListBullet"/>
-      </w:pPr>
-      <w:r>
-        <w:t>Responsible Personnel: Study nurse</w:t>
-      </w:r>
-    </w:p>
-    <w:p>
-      <w:r>
-        <w:t>2. **Safety Monitoring**</w:t>
+        <w:t>- **Timing:** Every 28-day cycle</w:t>
         <w:br/>
-        <w:t xml:space="preserve">   - Timing: At each treatment cycle</w:t>
+        <w:t>- **Specific Requirements:**</w:t>
         <w:br/>
-        <w:t xml:space="preserve">   - Requirement: Regular monitoring for AEs and treatment-related toxicity</w:t>
+        <w:t xml:space="preserve">  - Administer study medication (apalutamide or placebo) orally once daily.</w:t>
         <w:br/>
-        <w:t xml:space="preserve">   - Responsible Personnel: Investigator</w:t>
-      </w:r>
-    </w:p>
-    <w:p>
-      <w:r>
-        <w:t>3. **Efficacy Assessments**</w:t>
+        <w:t xml:space="preserve">  - Conduct regular safety monitoring, including adverse event tracking.</w:t>
         <w:br/>
-        <w:t xml:space="preserve">   - Timing: Scheduled per protocol</w:t>
+        <w:t xml:space="preserve">  - Carry out efficacy assessments through imaging and clinical evaluations.</w:t>
         <w:br/>
-        <w:t xml:space="preserve">   - Requirement: Radiographic assessments for progression and patient-reported outcomes</w:t>
+        <w:t xml:space="preserve">  - Conduct laboratory tests periodically to assess health status.</w:t>
         <w:br/>
-        <w:t xml:space="preserve">   - Responsible Personnel: Investigator and clinical research team</w:t>
-      </w:r>
-    </w:p>
-    <w:p>
-      <w:r>
-        <w:t>4. **Laboratory Tests**</w:t>
+        <w:t xml:space="preserve">  - Administer and evaluate Quality of Life (QoL) assessments using BPI-SF, BFI, and EQ-5D-5L.</w:t>
         <w:br/>
-        <w:t xml:space="preserve">   - Timing: Pre-specified cycles and as clinically indicated</w:t>
+        <w:t xml:space="preserve">  - Monitor for adverse events and manage according to protocol-specified dose modifications.</w:t>
         <w:br/>
-        <w:t xml:space="preserve">   - Requirement: Hematology, chemistry panels, and PK/PD samples collection</w:t>
+        <w:t xml:space="preserve">  - Document the use of any concomitant medications in the electronic case report form (eCRF).</w:t>
         <w:br/>
-        <w:t xml:space="preserve">   - Responsible Personnel: Laboratory personnel</w:t>
-      </w:r>
-    </w:p>
-    <w:p>
-      <w:r>
-        <w:t>5. **Quality of Life Assessments**</w:t>
-        <w:br/>
-        <w:t xml:space="preserve">   - Timing: Regular intervals during treatment</w:t>
-        <w:br/>
-        <w:t xml:space="preserve">   - Requirement: Administer instruments like BPI-SF, BFI, EQ-5D-5L</w:t>
-        <w:br/>
-        <w:t xml:space="preserve">   - Responsible Personnel: Trained interviewer</w:t>
-      </w:r>
-    </w:p>
-    <w:p>
-      <w:r>
-        <w:t>6. **Adverse Event Monitoring**</w:t>
-        <w:br/>
-        <w:t xml:space="preserve">   - Timing: Each cycle and unscheduled visits if necessary</w:t>
-        <w:br/>
-        <w:t xml:space="preserve">   - Requirement: Document and grade all AEs using NCI-CTCAE</w:t>
-        <w:br/>
-        <w:t xml:space="preserve">   - Responsible Personnel: Investigator and study staff</w:t>
-      </w:r>
-    </w:p>
-    <w:p>
-      <w:r>
-        <w:t>7. **Concomitant Medication Review**</w:t>
-        <w:br/>
-        <w:t xml:space="preserve">   - Timing: At each visit</w:t>
-        <w:br/>
-        <w:t xml:space="preserve">   - Requirement: Record and review any additional medications being taken</w:t>
-        <w:br/>
-        <w:t xml:space="preserve">   - Responsible Personnel: Clinical research staff</w:t>
+        <w:t>- **Responsible Personnel:** Study Coordinator, Principal Investigator, and Nursing Staff</w:t>
       </w:r>
     </w:p>
     <w:p>
       <w:r>
         <w:t>Follow-up Procedures</w:t>
         <w:br/>
-        <w:t>Post-treatment monitoring to assess long-term outcomes and safety.</w:t>
-      </w:r>
-    </w:p>
-    <w:p>
-      <w:pPr>
-        <w:pStyle w:val="ListNumber"/>
-      </w:pPr>
-      <w:r>
-        <w:t>1. **Safety Follow-Up**</w:t>
-      </w:r>
-    </w:p>
-    <w:p>
-      <w:pPr>
-        <w:pStyle w:val="ListBullet"/>
-      </w:pPr>
-      <w:r>
-        <w:t>Timing: Within 30 days after last dose</w:t>
-      </w:r>
-    </w:p>
-    <w:p>
-      <w:pPr>
-        <w:pStyle w:val="ListBullet"/>
-      </w:pPr>
-      <w:r>
-        <w:t>Requirement: Perform comprehensive safety assessments and AE monitoring</w:t>
-      </w:r>
-    </w:p>
-    <w:p>
-      <w:pPr>
-        <w:pStyle w:val="ListBullet"/>
-      </w:pPr>
-      <w:r>
-        <w:t>Responsible Personnel: Investigator</w:t>
-      </w:r>
-    </w:p>
-    <w:p>
-      <w:r>
-        <w:t>2. **Disease Assessment**</w:t>
+        <w:t>- **Timing:** Every 4 months after treatment discontinuation</w:t>
         <w:br/>
-        <w:t xml:space="preserve">   - Timing: Every 4 months post-treatment discontinuation</w:t>
+        <w:t>- **Specific Requirements:**</w:t>
         <w:br/>
-        <w:t xml:space="preserve">   - Requirement: Radiographic and clinical assessment of disease status</w:t>
+        <w:t xml:space="preserve">  - Conduct safety follow-up to observe long-term health outcomes.</w:t>
         <w:br/>
-        <w:t xml:space="preserve">   - Responsible Personnel: Clinical team</w:t>
-      </w:r>
-    </w:p>
-    <w:p>
-      <w:r>
-        <w:t>3. **Survival Status**</w:t>
+        <w:t xml:space="preserve">  - Perform disease assessments to monitor any progression.</w:t>
         <w:br/>
-        <w:t xml:space="preserve">   - Timing: Every 4 months during follow-up</w:t>
+        <w:t xml:space="preserve">  - Document survival status and any subsequent therapies initiated.</w:t>
         <w:br/>
-        <w:t xml:space="preserve">   - Requirement: Document survival status and any cancer-related events</w:t>
+        <w:t xml:space="preserve">  - Collect patient-reported outcomes up to 12 months post-treatment discontinuation.</w:t>
         <w:br/>
-        <w:t xml:space="preserve">   - Responsible Personnel: Study coordinator</w:t>
-      </w:r>
-    </w:p>
-    <w:p>
-      <w:r>
-        <w:t>4. **Subsequent Therapy Documentation**</w:t>
-        <w:br/>
-        <w:t xml:space="preserve">   - Timing: As required during follow-up</w:t>
-        <w:br/>
-        <w:t xml:space="preserve">   - Requirement: Record details of any new cancer therapy started</w:t>
-        <w:br/>
-        <w:t xml:space="preserve">   - Responsible Personnel: Clinical research associate</w:t>
+        <w:t>- **Responsible Personnel:** Study Investigator and Clinical Research Coordinator</w:t>
       </w:r>
     </w:p>
     <w:p>
       <w:r>
         <w:t>Safety Assessments</w:t>
         <w:br/>
-        <w:t>Comprehensive safety evaluations conducted throughout the study.</w:t>
-      </w:r>
-    </w:p>
-    <w:p>
-      <w:pPr>
-        <w:pStyle w:val="ListNumber"/>
-      </w:pPr>
-      <w:r>
-        <w:t>1. **Physical Examinations**</w:t>
-      </w:r>
-    </w:p>
-    <w:p>
-      <w:pPr>
-        <w:pStyle w:val="ListNumber"/>
-      </w:pPr>
-      <w:r>
-        <w:t>2. **Vital Signs Monitoring**</w:t>
-      </w:r>
-    </w:p>
-    <w:p>
-      <w:pPr>
-        <w:pStyle w:val="ListNumber"/>
-      </w:pPr>
-      <w:r>
-        <w:t>3. **Laboratory Tests and Analysis**</w:t>
-      </w:r>
-    </w:p>
-    <w:p>
-      <w:pPr>
-        <w:pStyle w:val="ListNumber"/>
-      </w:pPr>
-      <w:r>
-        <w:t>4. **Adverse Event and ECG Monitoring (as indicated)**</w:t>
+        <w:t>- **Components:**</w:t>
+        <w:br/>
+        <w:t xml:space="preserve">  - Comprehensive physical examinations at scheduled visits.</w:t>
+        <w:br/>
+        <w:t xml:space="preserve">  - Monitoring and recording of vital signs at each visit.</w:t>
+        <w:br/>
+        <w:t xml:space="preserve">  - Routine laboratory tests to detect any treatment-emergent abnormalities.</w:t>
+        <w:br/>
+        <w:t xml:space="preserve">  - Continuous monitoring for any adverse events, graded using NCI-CTCAE Version 4.03.</w:t>
+        <w:br/>
+        <w:t>- **Responsible Personnel:** Study Investigator and Clinical Research Staff</w:t>
       </w:r>
     </w:p>
     <w:p>
       <w:r>
         <w:t>Efficacy Assessments</w:t>
         <w:br/>
-        <w:t>These assessments will evaluate the treatment's success based on predefined endpoints.</w:t>
-      </w:r>
-    </w:p>
-    <w:p>
-      <w:pPr>
-        <w:pStyle w:val="ListNumber"/>
-      </w:pPr>
-      <w:r>
-        <w:t>1. **Radiographic Progression-Free Survival (rPFS) and Overall Survival (OS) Assessments**</w:t>
-      </w:r>
-    </w:p>
-    <w:p>
-      <w:pPr>
-        <w:pStyle w:val="ListNumber"/>
-      </w:pPr>
-      <w:r>
-        <w:t>2. **Patient-Reported Outcomes**</w:t>
-      </w:r>
-    </w:p>
-    <w:p>
-      <w:pPr>
-        <w:pStyle w:val="ListNumber"/>
-      </w:pPr>
-      <w:r>
-        <w:t>3. **QoL Measures**</w:t>
+        <w:t>- **Components:**</w:t>
+        <w:br/>
+        <w:t xml:space="preserve">  - Radiographic assessments for progression-free survival using CT/MRI scans following RECIST 1.1 criteria.</w:t>
+        <w:br/>
+        <w:t xml:space="preserve">  - Overall survival tracked throughout study duration.</w:t>
+        <w:br/>
+        <w:t xml:space="preserve">  - Collection and analysis of patient-reported outcomes.</w:t>
+        <w:br/>
+        <w:t>- **Responsible Personnel:** Imaging Specialists, Study Investigator, and Clinical Research Team</w:t>
       </w:r>
     </w:p>
     <w:p>
       <w:r>
         <w:t>Laboratory Assessments</w:t>
         <w:br/>
-        <w:t>Laboratory evaluations to monitor health and treatment effects.</w:t>
-      </w:r>
-    </w:p>
-    <w:p>
-      <w:pPr>
-        <w:pStyle w:val="ListNumber"/>
-      </w:pPr>
-      <w:r>
-        <w:t>1. **Hematology and Clinical Chemistry**</w:t>
-      </w:r>
-    </w:p>
-    <w:p>
-      <w:pPr>
-        <w:pStyle w:val="ListNumber"/>
-      </w:pPr>
-      <w:r>
-        <w:t>2. **Pharmacokinetic and Pharmacodynamic Samples**</w:t>
-      </w:r>
-    </w:p>
-    <w:p>
-      <w:pPr>
-        <w:pStyle w:val="ListNumber"/>
-      </w:pPr>
-      <w:r>
-        <w:t>3. **Biomarker Evaluation Samples**</w:t>
+        <w:t>- **Components:**</w:t>
+        <w:br/>
+        <w:t xml:space="preserve">  - Routine hematology and clinical chemistry panels.</w:t>
+        <w:br/>
+        <w:t xml:space="preserve">  - Biomarker sampling for exploratory endpoints.</w:t>
+        <w:br/>
+        <w:t xml:space="preserve">  - Pharmacokinetic sampling for apalutamide and leuprolide analysis.</w:t>
+        <w:br/>
+        <w:t>- **Specific Handling:** Ensure samples are processed according to standard laboratory protocols to maintain integrity.</w:t>
+        <w:br/>
+        <w:t>- **Responsible Personnel:** Laboratory Technician and Study Coordinator</w:t>
       </w:r>
     </w:p>
     <w:p>
       <w:r>
         <w:t>Other Assessments</w:t>
         <w:br/>
-        <w:t>Additional assessments to support comprehensive study evaluation.</w:t>
+        <w:t>- **Components:**</w:t>
+        <w:br/>
+        <w:t xml:space="preserve">  - Biomarker assessments to explore treatment response and resistance.</w:t>
+        <w:br/>
+        <w:t xml:space="preserve">  - Investigate medical resource utilization for economic modeling.</w:t>
+        <w:br/>
+        <w:t>- **Special Requirements:** Collection and storage of tumor and blood samples as outlined in protocol.</w:t>
+        <w:br/>
+        <w:t>- **Responsible Personnel:** Study Coordinator, Laboratory Personnel, and Data Analysis Team</w:t>
       </w:r>
     </w:p>
     <w:p>
-      <w:pPr>
-        <w:pStyle w:val="ListNumber"/>
-      </w:pPr>
       <w:r>
-        <w:t>1. **PK Sub-study (when applicable)**</w:t>
-      </w:r>
-    </w:p>
-    <w:p>
-      <w:pPr>
-        <w:pStyle w:val="ListNumber"/>
-      </w:pPr>
-      <w:r>
-        <w:t>2. **Biomarker Analysis using biological samples**</w:t>
-      </w:r>
-    </w:p>
-    <w:p>
-      <w:pPr>
-        <w:pStyle w:val="ListNumber"/>
-      </w:pPr>
-      <w:r>
-        <w:t>3. **Medical Resource Utilization Data Collection**</w:t>
+        <w:t>This structure ensures consistent implementation and comprehensive monitoring throughout the study, adhering to protocol requirements and maintaining participant safety and data integrity.</w:t>
       </w:r>
     </w:p>
     <w:p>
@@ -930,65 +820,76 @@
     <w:p>
       <w:r>
         <w:t>Statistical Hypotheses</w:t>
-        <w:br/>
-        <w:t>The primary hypotheses of this study concern the efficacy of apalutamide plus ADT compared to ADT alone in subjects with metastatic hormone-sensitive prostate cancer (mHSPC). Specifically, the hypotheses are:</w:t>
-        <w:br/>
-        <w:t>1. Null Hypothesis for rPFS: There is no difference in radiographic progression-free survival (rPFS) between the treatment arms.</w:t>
-        <w:br/>
-        <w:t>2. Null Hypothesis for OS: There is no difference in overall survival (OS) between the treatment arms.</w:t>
-        <w:br/>
-        <w:t>3. Alternative Hypothesis for rPFS and OS: The combination of apalutamide and ADT provides superior improvement in rPFS or OS compared to ADT alone.</w:t>
+      </w:r>
+    </w:p>
+    <w:p>
+      <w:r>
+        <w:t>The primary hypothesis for this phase 3 study is that the addition of apalutamide to androgen deprivation therapy (ADT) will improve radiographic progression-free survival (rPFS) and/or overall survival (OS) compared to ADT alone in subjects with metastatic hormone-sensitive prostate cancer (mHSPC). For the dual-primary endpoints, the study is considered successful if statistical significance is achieved for at least one of the endpoints: rPFS or OS.</w:t>
       </w:r>
     </w:p>
     <w:p>
       <w:r>
         <w:t>Sample Size Determination</w:t>
-        <w:br/>
-        <w:t>The study is designed to enroll approximately 1,000 subjects. An overall type I error rate of 5% is divided between the dual-primary endpoints: 0.005 for rPFS and 0.045 for OS. For rPFS, approximately 368 events are required to achieve 85% power at a hazard ratio (HR) of 0.67. For OS, approximately 410 death events are needed to achieve 80% power to detect a HR of 0.75. The estimated study duration is approximately 54 months.</w:t>
+      </w:r>
+    </w:p>
+    <w:p>
+      <w:r>
+        <w:t>The study is designed with an overall type I error rate of 5%. A significance level of 0.005 is allocated for the rPFS endpoint, and 0.045 is allocated for the OS endpoint. An estimated 368 events for rPFS will provide at least 85% power to detect a hazard ratio (HR) of 0.67 (with assumed median rPFS of 20 months for the control group [ADT] versus 30 months for the treatment group with apalutamide plus ADT). For OS, approximately 410 events are expected to provide 80% power to detect a HR of 0.75, assuming a median OS of 44 months for the control group. The enrollment period is approximately 30 months, with a total study duration of approximately 54 months, allowing time to accrue 410 death events.</w:t>
       </w:r>
     </w:p>
     <w:p>
       <w:r>
         <w:t>Analysis Populations</w:t>
-        <w:br/>
-        <w:t>1. Intent-to-Treat (ITT) Population: All randomized subjects. This population will be used for efficacy analyses, including primary and secondary endpoints.</w:t>
-        <w:br/>
-        <w:t>2. Safety Population: All subjects who received at least one dose of study drug. This population will be used for safety analyses.</w:t>
-        <w:br/>
-        <w:t>3. Pharmacokinetic (PK) Sub-study Population: Subjects who consent to participate in the optional PK evaluation of leuprolide.</w:t>
+      </w:r>
+    </w:p>
+    <w:p>
+      <w:r>
+        <w:t>The primary analysis will be conducted using the intent-to-treat (ITT) population, which includes all subjects randomized in the study. The safety population will consist of all subjects who receive at least one dose of the study drug, and analyses will be conducted 'as treated'.</w:t>
       </w:r>
     </w:p>
     <w:p>
       <w:r>
         <w:t>Statistical Methods</w:t>
-        <w:br/>
-        <w:t>Time-to-event endpoints, including rPFS and OS, will be analyzed using the Kaplan-Meier method and compared using the log-rank test. Hazard ratios and 95% confidence intervals will be estimated using a Cox proportional hazards model. For secondary endpoints like time to pain progression and time to SREs, similar methods will be used. Continuous variables will be analyzed using analysis of variance (ANOVA) or appropriate statistical tests, and categorical outcomes will be analyzed with chi-square or Fisher's exact test, where applicable.</w:t>
+      </w:r>
+    </w:p>
+    <w:p>
+      <w:r>
+        <w:t>Time-to-event variables, such as rPFS and OS, will be analyzed using the Kaplan-Meier product-limit method. Hazard ratios for treatment effects will be estimated using the Cox proportional hazards model, with corresponding 95% confidence intervals. For secondary and other time-to-event endpoints (e.g., time to pain progression, time to initiation of cytotoxic chemotherapy), similar statistical methodologies will be employed.</w:t>
+      </w:r>
+    </w:p>
+    <w:p>
+      <w:r>
+        <w:t>Multiplicity Adjustments</w:t>
+      </w:r>
+    </w:p>
+    <w:p>
+      <w:r>
+        <w:t>To adjust for multiple comparisons for the dual-primary endpoints (rPFS and OS), an alpha-spending approach is applied with separate significance levels pre-allocated (0.005 for rPFS and 0.045 for OS). This approach controls the overall type I error rate to ensure robustness against potential false positive results.</w:t>
       </w:r>
     </w:p>
     <w:p>
       <w:r>
         <w:t>Interim Analyses</w:t>
-        <w:br/>
-        <w:t>Two interim analyses are planned solely for the OS dual-primary endpoint after approximately 205 and 287 events, which correspond to 50% and 70% of the required total 410 death events, respectively. The final analysis of rPFS will coincide with the first OS interim analysis. No interim analysis is planned for rPFS.</w:t>
+      </w:r>
+    </w:p>
+    <w:p>
+      <w:r>
+        <w:t>Two interim analyses are planned for the OS endpoint, at approximately 50% (205 events) and 70% (287 events) of the total 410 required OS events. These analyses are intended to assess efficacy and guide potential early stopping decisions. The rPFS final analysis will be performed at the first interim analysis of OS. No interim analysis is planned for the rPFS endpoint.</w:t>
       </w:r>
     </w:p>
     <w:p>
       <w:r>
         <w:t>Missing Data Handling</w:t>
-        <w:br/>
-        <w:t>Missing data for primary endpoints will be addressed using multiple imputation methods, assuming data are missing at random. Sensitivity analyses will be conducted to assess the impact of different missing data mechanisms on the results. For time-to-event analyses, the last available assessment will be used to censor subjects without events.</w:t>
       </w:r>
     </w:p>
     <w:p>
       <w:r>
-        <w:t>Multiplicity Adjustments</w:t>
-        <w:br/>
-        <w:t>A hierarchical testing approach will be employed to control for type I error across the dual-primary endpoints of rPFS and OS. The significance level of 0.005 will be applied to rPFS first, and if it is statistically significant, testing will proceed to OS utilizing a significance level of 0.045. The allocation of errors ensures that the study will be considered successful if at least one primary endpoint shows a statistically significant result.</w:t>
+        <w:t>For time-to-event analyses, subjects who have not experienced the event by the cut-off date will be censored at their last known follow-up date. Sensitivity analyses will be conducted to assess the impact of missing data, using imputation methods or other appropriate statistical techniques, to confirm the robustness of the study results.</w:t>
       </w:r>
     </w:p>
     <w:p>
       <w:r>
-        <w:t>This comprehensive statistical analysis plan aims to thoroughly evaluate the efficacy and safety of the addition of apalutamide to ADT in treating mHSPC while rigorously maintaining the integrity of statistical inference through predefined hypotheses testing and appropriate control of type I error rates.</w:t>
+        <w:t>Overall, these detailed statistical methods will ensure comprehensive and accurate evaluation of study objectives while maintaining scientific rigor and integrity.</w:t>
       </w:r>
     </w:p>
     <w:p>
@@ -1007,65 +908,86 @@
     <w:p>
       <w:r>
         <w:t>Safety Parameters</w:t>
-        <w:br/>
-        <w:t>The safety parameters for this study will include the evaluation of adverse events (AEs), laboratory test abnormalities, vital signs (including blood pressure), physical examination findings, and ECOG performance status.</w:t>
+      </w:r>
+    </w:p>
+    <w:p>
+      <w:r>
+        <w:t>The safety evaluation in this study will include the monitoring of adverse events (AEs), changes in vital signs, findings from physical examinations, ECOG performance status assessments, and clinical laboratory tests. Specific emphasis will be placed on the incidence and intensity of treatment-emergent adverse events (TEAEs), any clinically significant shifts in laboratory results, and variations in physical examination outcomes.</w:t>
       </w:r>
     </w:p>
     <w:p>
       <w:r>
         <w:t>Adverse Event Definitions</w:t>
+      </w:r>
+    </w:p>
+    <w:p>
+      <w:r>
+        <w:t>Adverse events are defined as any untoward medical occurrences in subjects enrolled in the study, regardless of their causal relationship to the study drug. Adverse events will be graded according to the National Cancer Institute-Common Terminology Criteria for Adverse Events (NCI-CTCAE) Version 4.03, with severity categorized into five grades:</w:t>
         <w:br/>
-        <w:t>Adverse events are defined as any untoward medical occurrence in a subject administered a pharmaceutical product and may or may not have a causal relationship with the treatment. AEs will be graded and summarized using the National Cancer Institute Common Terminology Criteria for Adverse Events (NCI-CTCAE), Version 4.03. Severity grades are as follows:</w:t>
+        <w:t>- Grade 1: Mild</w:t>
         <w:br/>
-        <w:t>- Grade 1: Mild; asymptomatic or mild symptoms; clinical or diagnostic observations only; intervention not indicated.</w:t>
+        <w:t>- Grade 2: Moderate</w:t>
         <w:br/>
-        <w:t>- Grade 2: Moderate; minimal, local or noninvasive intervention indicated; limiting age-appropriate instrumental activities of daily living (ADL).</w:t>
+        <w:t>- Grade 3: Severe</w:t>
         <w:br/>
-        <w:t>- Grade 3: Severe or medically significant but not immediately life-threatening; hospitalization or prolongation of existing hospitalization indicated; disabling; limiting self-care ADL.</w:t>
+        <w:t>- Grade 4: Life-threatening</w:t>
         <w:br/>
-        <w:t>- Grade 4: Life-threatening consequences; urgent intervention indicated.</w:t>
-        <w:br/>
-        <w:t>- Grade 5: Death related to adverse event.</w:t>
+        <w:t>- Grade 5: Death related to the adverse event</w:t>
       </w:r>
     </w:p>
     <w:p>
       <w:r>
         <w:t>Adverse Event Reporting</w:t>
-        <w:br/>
-        <w:t>All AEs and suspected adverse reactions will be documented from the time of informed consent until 30 days following the last dose of study drug. Serious adverse events (SAEs) must be reported to the sponsor within 24 hours of the investigator becoming aware of the event. Non-serious AEs should be recorded in the case report form within the timeframe specified by the protocol.</w:t>
+      </w:r>
+    </w:p>
+    <w:p>
+      <w:r>
+        <w:t>Adverse events will be collected from the time of informed consent signing through 30 days post-final dose of study drug. All AEs must be documented in the subject's electronic case report form (eCRF), including the onset, duration, severity grade, and possible relationship to the study drug. Serious adverse events (SAEs) will be reported to the sponsor within 24 hours of the principal investigator becoming aware of the event.</w:t>
       </w:r>
     </w:p>
     <w:p>
       <w:r>
         <w:t>Safety Monitoring</w:t>
-        <w:br/>
-        <w:t>Subjects will be monitored for safety from the signing of informed consent until 30 days after the last dose of study drug. Routine safety evaluations will be conducted at each visit during the treatment phase and at specified intervals during the follow-up phase. These evaluations will include AEs assessment, relevant laboratory tests, vital signs, and physical examinations.</w:t>
+      </w:r>
+    </w:p>
+    <w:p>
+      <w:r>
+        <w:t>Safety monitoring will be ongoing and will include routine assessments during each 28-day treatment cycle. This will involve measuring blood pressure, conducting physical exams, and performing laboratory tests consistent with study protocol timelines. The study monitoring includes steps to ensure any dose modifications required for safety reasons are followed as outlined in protocol-specific guidelines.</w:t>
       </w:r>
     </w:p>
     <w:p>
       <w:r>
         <w:t>Risk Management</w:t>
-        <w:br/>
-        <w:t>In case of any severe or life-threatening adverse event related to the study drug, dose modification or discontinuation guidelines outlined in the protocol will be followed to mitigate risks to the subjects. Regular safety data reviews by the IDMC will inform risk management decisions.</w:t>
+      </w:r>
+    </w:p>
+    <w:p>
+      <w:r>
+        <w:t>To manage risk, the study includes predefined criteria for dose reduction or discontinuation in response to identified AEs. Safety oversight is provided through the implementation of these guidelines, with dose adjustments executed as per the protocol to mitigate adverse effects while maintaining treatment efficacy.</w:t>
       </w:r>
     </w:p>
     <w:p>
       <w:r>
         <w:t>Data Monitoring Committee</w:t>
-        <w:br/>
-        <w:t>An Independent Data Monitoring Committee (IDMC) will be appointed to oversee the conduct of the trial and ensure the safety of the subjects. The IDMC will conduct interim reviews of accumulating safety and efficacy data and provide recommendations on study continuation or modification.</w:t>
+      </w:r>
+    </w:p>
+    <w:p>
+      <w:r>
+        <w:t>An Independent Data Monitoring Committee (IDMC) will oversee the safety and efficacy data throughout the trial. The IDMC will conduct regular reviews as well as planned interim efficacy analyses. The committee will provide recommendations for the continuation, modification, or termination of the study based on accrued data.</w:t>
       </w:r>
     </w:p>
     <w:p>
       <w:r>
         <w:t>Stopping Rules</w:t>
-        <w:br/>
-        <w:t>Stopping rules are in place to halt the study early if there is sufficient evidence of treatment efficacy or harm. These include predefined criteria based on interim analysis outcomes, significant safety concerns, or if efficacy boundaries are reached. The IDMC will be responsible for determining if any stopping criteria are met during interim analyses or safety evaluations.</w:t>
       </w:r>
     </w:p>
     <w:p>
       <w:r>
-        <w:t>By implementing comprehensive safety oversight procedures, including clear definitions and robust reporting structures for adverse events, this study aims to ensure the highest level of participant safety throughout the trial.</w:t>
+        <w:t>Stopping rules for this study include criteria related to safety and efficacy. Any unforeseen significant safety concerns, or instances where interim analyses reveal definitive efficacy benefits, may prompt early study termination. The IDMC will review these outcomes against predefined stopping rules, ensuring participant safety remains the top priority. Furthermore, individual participant withdrawal criteria include instances of confirmed disease progression based on clinical judgment or intolerable toxicity to the study drug.</w:t>
+      </w:r>
+    </w:p>
+    <w:p>
+      <w:r>
+        <w:t>Overall, these procedures and protocols ensure vigilant safety oversight throughout the study duration, prioritizing participant well-being and the integrity of study findings.</w:t>
       </w:r>
     </w:p>
     <w:sectPr>

</xml_diff>

<commit_message>
Agent query: Can you verify if the file upload functionality is working properly? Try uploading a synopsis file and check if it gets processed correctly.
</commit_message>
<xml_diff>
--- a/protocol.docx
+++ b/protocol.docx
@@ -20,7 +20,7 @@
         <w:pStyle w:val="Heading1"/>
       </w:pPr>
       <w:r>
-        <w:t>Table of Contents</w:t>
+        <w:t>1.1 Table of Contents</w:t>
       </w:r>
     </w:p>
     <w:p>
@@ -38,7 +38,7 @@
         <w:pStyle w:val="Heading1"/>
       </w:pPr>
       <w:r>
-        <w:t>Background</w:t>
+        <w:t>1.2 Background</w:t>
       </w:r>
     </w:p>
     <w:p>
@@ -56,7 +56,7 @@
       <w:r>
         <w:t>Disease Background</w:t>
         <w:br/>
-        <w:t>Metastatic hormone-sensitive prostate cancer (mHSPC) is a stage of prostate cancer where the disease has spread beyond the prostate gland and remains responsive to hormone therapy. Patients with mHSPC often present with a variety of distant metastases, which can include bone lesions demonstrated by imaging methods such as a bone scan or confirmation through CT or MRI. The management of mHSPC is critical, as it significantly impacts the patient’s prognosis and quality of life. Prostate cancer represents a leading cause of cancer-related mortality in men worldwide, necessitating the development of more effective therapies to delay disease progression and improve survival outcomes.</w:t>
+        <w:t>Prostate cancer is one of the most common malignancies affecting men worldwide. Metastatic hormone-sensitive prostate cancer (mHSPC) is a stage of the disease where cancer has spread beyond the prostate gland and remains sensitive to treatments that lower testosterone levels. Despite the initial response to androgen deprivation therapy (ADT), most patients eventually progress to castration-resistant prostate cancer, which is associated with poorer outcomes and limited treatment options. The need for more effective therapeutic strategies in the management of mHSPC remains critical to improve survival and quality of life in this patient population.</w:t>
       </w:r>
     </w:p>
     <w:p>
@@ -66,7 +66,7 @@
       <w:r>
         <w:t>Current Treatment Landscape</w:t>
         <w:br/>
-        <w:t>The current standard treatment for mHSPC involves androgen deprivation therapy (ADT), which can be achieved through medical castration using gonadotropin-releasing hormone (GnRH) analogs or surgical castration such as orchiectomy. ADT effectively lowers serum testosterone levels, thus inhibiting the growth stimulatory effects of androgens on prostate cancer cells. While this approach is initially effective, most patients eventually develop resistance, leading to progression to castration-resistant prostate cancer. In some cases, additional systemic therapies, such as chemotherapy with docetaxel, may also be employed. Despite these interventions, disease progression remains inevitable, signaling a need for improved therapeutic strategies to enhance efficacy and delay resistance.</w:t>
+        <w:t>The cornerstone of treatment for mHSPC is androgen deprivation therapy (ADT), achieved either through surgical castration or medical castration using gonadotropin-releasing hormone (GnRH) analogs. While ADT is initially effective in controlling the disease by reducing testosterone levels, disease progression is inevitable. Recent advances have integrated systemic therapies such as docetaxel and novel hormonal agents, including abiraterone acetate and enzalutamide, into the treatment regimen at earlier stages, demonstrating improved survival outcomes. Despite these advancements, there is still a significant unmet need for therapies that can delay progression and improve long-term outcomes for patients with mHSPC.</w:t>
       </w:r>
     </w:p>
     <w:p>
@@ -76,7 +76,7 @@
       <w:r>
         <w:t>Product Background</w:t>
         <w:br/>
-        <w:t>Apalutamide (JNJ-56021927), also known as ARN-509, is an orally-administered, non-steroidal, potent, and selective antagonist of the androgen receptor. As an anti-androgen, apalutamide interferes with androgen receptor signaling, which is a critical pathway in the development and progression of prostate cancer. Its mechanism of action allows apalutamide to inhibit tumor growth in both androgen-sensitive and castration-resistant prostate cancer models. By blocking the androgen receptor, apalutamide disrupts the signaling cascade crucial for prostate cancer cell survival and proliferation, providing a promising treatment avenue for mHSPC.</w:t>
+        <w:t>Apalutamide (JNJ-56021927) is a next-generation, non-steroidal anti-androgen that acts by selectively binding to the androgen receptor, inhibiting its activity. This mechanism effectively prevents the androgen receptor from translocating to the nucleus and activating target genes that contribute to cancer cell proliferation and survival. Apalutamide has been developed in the context of addressing the limitations of current treatments, particularly in prolonging progression-free survival in patients with prostate cancer. Its efficacy and safety profile have been previously demonstrated in clinical settings, leading to interest in its potential benefits when combined with ADT in the mHSPC population.</w:t>
       </w:r>
     </w:p>
     <w:p>
@@ -86,7 +86,7 @@
       <w:r>
         <w:t>Study Rationale</w:t>
         <w:br/>
-        <w:t>The rationale for the study is based on the hypothesis that the addition of apalutamide to standard ADT could enhance treatment efficacy in patients with mHSPC compared to ADT alone. This hypothesis is grounded in the need to improve radiographic progression-free survival (rPFS) and overall survival (OS) for individuals diagnosed with mHSPC. Apalutamide has demonstrated potential in halting disease progression due to its targeted action on the androgen receptor pathway. By integrating apalutamide with conventional ADT, this study aims to assess the possibility of yielding superior clinical outcomes, including delay in pain progression, reduction in skeletal-related events, and restraining the need for cytotoxic chemotherapy. Furthermore, the study seeks to evaluate the safety profile of apalutamide combined with ADT, addressing an essential factor in the overall therapeutic strategy for improving patient outcomes in mHSPC.</w:t>
+        <w:t>This Phase 3 study is designed to evaluate whether the addition of apalutamide to standard ADT provides superior clinical benefits compared to ADT alone in subjects with mHSPC. The rationale for this study stems from the hypothesis that combining apalutamide with ADT can synergistically enhance therapeutic outcomes by more effectively inhibiting androgen receptor signaling, thereby delaying disease progression and potentially improving overall survival. Furthermore, the study aims to explore secondary and exploratory outcomes, including pain progression, opioid use, skeletal-related events, and quality of life measures, to comprehensively assess the potential advantages of adding apalutamide to the treatment regimen. The study is also positioned to provide insights into the safety and population pharmacokinetics of apalutamide in this patient cohort, with a focus on identifying biomarkers associated with response and resistance to therapy.</w:t>
       </w:r>
     </w:p>
     <w:p>
@@ -99,7 +99,7 @@
         <w:pStyle w:val="Heading1"/>
       </w:pPr>
       <w:r>
-        <w:t>Objectives</w:t>
+        <w:t>6.1 Objectives</w:t>
       </w:r>
     </w:p>
     <w:p>
@@ -127,9 +127,9 @@
       <w:r>
         <w:t>Primary Endpoint(s)</w:t>
         <w:br/>
-        <w:t>1. Radiographic progression-free survival (rPFS), defined as the time from randomization to the first documentation of radiographic progressive disease or death from any cause, whichever occurs first.</w:t>
+        <w:t>1. Radiographic progression-free survival (rPFS) as assessed by the investigator.</w:t>
         <w:br/>
-        <w:t>2. Overall survival (OS), defined as the time from randomization to death from any cause.</w:t>
+        <w:t>2. Overall survival (OS) from randomization to death from any cause.</w:t>
       </w:r>
     </w:p>
     <w:p>
@@ -139,15 +139,15 @@
       <w:r>
         <w:t>Secondary Objectives</w:t>
         <w:br/>
-        <w:t>1. To evaluate clinically relevant improvements with the addition of apalutamide to ADT, including delays in pain progression, opioid use for prostate cancer, skeletal-related events (SREs), and the need for cytotoxic chemotherapy.</w:t>
+        <w:t>1. To evaluate clinically relevant improvements with the addition of apalutamide to ADT, including delays in pain progression and opioid use for prostate cancer, skeletal-related events (SREs), and the initiation of cytotoxic chemotherapy.</w:t>
         <w:br/>
         <w:t>2. To characterize the safety of adding apalutamide to ADT for subjects with mHSPC.</w:t>
         <w:br/>
         <w:t>3. To characterize the population pharmacokinetics (PK) and pharmacodynamics (PD) of apalutamide.</w:t>
         <w:br/>
-        <w:t>4. To evaluate the concentration of leuprolide and assess its PD effect on testosterone concentrations when used alone or in combination with apalutamide.</w:t>
+        <w:t>4. To evaluate the concentration of leuprolide and assess the PD effect of leuprolide on testosterone concentrations when used alone or in combination with apalutamide.</w:t>
         <w:br/>
-        <w:t>5. To evaluate the treatment effectiveness with the addition of apalutamide to ADT for subpopulations of subjects with low-volume or high-volume mHSPC.</w:t>
+        <w:t>5. To evaluate the treatment effectiveness with the addition of apalutamide to ADT for the subpopulations of subjects with low-volume or high-volume mHSPC.</w:t>
       </w:r>
     </w:p>
     <w:p>
@@ -159,17 +159,19 @@
         <w:br/>
         <w:t>1. Time to pain progression.</w:t>
         <w:br/>
-        <w:t>2. Time to the use of chronic opioids.</w:t>
+        <w:t>2. Time to skeletal-related events (SREs).</w:t>
         <w:br/>
-        <w:t>3. Time to skeletal-related events (SREs).</w:t>
+        <w:t>3. Time to chronic opioid use.</w:t>
         <w:br/>
         <w:t>4. Time to initiation of cytotoxic chemotherapy.</w:t>
         <w:br/>
-        <w:t>5. Incidence and safety profile assessment through adverse events and clinical laboratory tests.</w:t>
+        <w:t>5. Incidence and severity of adverse events (AEs).</w:t>
         <w:br/>
-        <w:t>6. Plasma concentration-time data analysis for apalutamide and its metabolite.</w:t>
+        <w:t>6. Evaluation of apalutamide and its metabolite concentrations over time.</w:t>
         <w:br/>
-        <w:t>7. Testosterone concentration analysis and percentage of subjects maintaining testosterone levels below 50 ng/dL.</w:t>
+        <w:t>7. Description of testosterone concentrations in subjects treated with leuprolide alone or in combination with apalutamide.</w:t>
+        <w:br/>
+        <w:t>8. Subgroup analyses for low-volume and high-volume mHSPC.</w:t>
       </w:r>
     </w:p>
     <w:p>
@@ -181,11 +183,27 @@
         <w:br/>
         <w:t>1. To evaluate exploratory biomarkers predictive of response and resistance to treatment.</w:t>
         <w:br/>
-        <w:t>2. To evaluate patient-relevant outcomes, including symptoms (e.g., pain, fatigue, urination), function (e.g., physical, emotional, social), and health-related quality of life.</w:t>
+        <w:t>2. To evaluate patient-relevant outcomes, including symptoms (e.g., pain, fatigue, urination) and function (e.g., physical, emotional, social) and health-related quality of life.</w:t>
         <w:br/>
         <w:t>3. To evaluate improvements in other clinically relevant endpoints of apalutamide plus ADT compared with ADT alone.</w:t>
         <w:br/>
-        <w:t>4. To collect medical resource utilization data for future economic modeling.</w:t>
+        <w:t>4. To collect medical resource utilization (MRU) data that may be used in future economic modeling.</w:t>
+      </w:r>
+    </w:p>
+    <w:p>
+      <w:pPr>
+        <w:pStyle w:val="Title"/>
+      </w:pPr>
+      <w:r>
+        <w:t>Other Endpoint(s)</w:t>
+        <w:br/>
+        <w:t>1. Biomarker response and resistance assessments.</w:t>
+        <w:br/>
+        <w:t>2. Change from baseline in patient-reported outcomes (PROs) using instruments like BPI-SF, BFI, and EQ-5D-5L.</w:t>
+        <w:br/>
+        <w:t>3. Health-related quality of life measures compared between treatment arms.</w:t>
+        <w:br/>
+        <w:t>4. Documentation of medical encounters and resource utilization during treatment.</w:t>
       </w:r>
     </w:p>
     <w:p>
@@ -198,7 +216,7 @@
         <w:pStyle w:val="Heading1"/>
       </w:pPr>
       <w:r>
-        <w:t>Study Design</w:t>
+        <w:t>13.1 Study Design</w:t>
       </w:r>
     </w:p>
     <w:p>
@@ -216,7 +234,7 @@
       <w:r>
         <w:t>Overall Design</w:t>
         <w:br/>
-        <w:t>This Phase 3 study is designed as a randomized, double-blind, placebo-controlled, multinational, and multicenter trial to evaluate the efficacy and safety of apalutamide in combination with androgen deprivation therapy (ADT) compared to ADT alone in subjects with metastatic hormone-sensitive prostate cancer (mHSPC). Approximately 1,000 subjects will be enrolled, stratified by Gleason score at diagnosis, regional location, and prior docetaxel use. Eligible subjects will be randomized in a 1:1 ratio to receive either apalutamide plus ADT or a matching placebo plus ADT.</w:t>
+        <w:t>This is a Phase 3, randomized, double-blind, placebo-controlled, multinational, and multicenter clinical study designed to evaluate the efficacy and safety of apalutamide in combination with androgen deprivation therapy (ADT) compared to ADT alone in subjects with metastatic hormone-sensitive prostate cancer (mHSPC). The study aims to determine whether the addition of apalutamide to ADT can improve radiographic progression-free survival (rPFS) and overall survival (OS). Eligible subjects will be randomized in a 1:1 ratio to receive either apalutamide plus ADT or matching placebo plus ADT, with the randomization stratified by Gleason score at diagnosis, geographic region, and prior docetaxel use.</w:t>
       </w:r>
     </w:p>
     <w:p>
@@ -226,17 +244,47 @@
       <w:r>
         <w:t>Study Schema</w:t>
         <w:br/>
-        <w:t>The study will include the following key phases:</w:t>
-        <w:br/>
-        <w:t>1. **Screening Phase**: Up to 28 days to determine eligibility criteria adherence.</w:t>
-        <w:br/>
-        <w:t>2. **Treatment Phase**: Subjects will undergo treatment in 28-day cycles until disease progression, unacceptable toxicity, or discontinuation by the sponsor.</w:t>
-        <w:br/>
-        <w:t>3. **Follow-up Phase**: Collection of survival data and secondary endpoint assessments every four months until withdrawal, death, or study termination.</w:t>
-        <w:br/>
-        <w:t>4. **Open-label Extension Phase**: Upon a positive outcome, subjects may receive apalutamide for approximately three years.</w:t>
-        <w:br/>
-        <w:t>5. **Long-Term Extension Phase**: Continuation of apalutamide if beneficial per investigator assessment, post-final analysis cut-off.</w:t>
+        <w:t>The study consists of the following phases:</w:t>
+      </w:r>
+    </w:p>
+    <w:p>
+      <w:pPr>
+        <w:pStyle w:val="ListNumber"/>
+      </w:pPr>
+      <w:r>
+        <w:t>• Screening Phase**: Up to 28 days before randomization to establish study eligibility.</w:t>
+      </w:r>
+    </w:p>
+    <w:p>
+      <w:pPr>
+        <w:pStyle w:val="ListNumber"/>
+      </w:pPr>
+      <w:r>
+        <w:t>• Treatment Phase**: Subjects will receive treatment in 28-day cycles until disease progression, unacceptable toxicity, or study termination.</w:t>
+      </w:r>
+    </w:p>
+    <w:p>
+      <w:pPr>
+        <w:pStyle w:val="ListNumber"/>
+      </w:pPr>
+      <w:r>
+        <w:t>• Follow-up Phase**: Data collection, every 4 months, will include survival and secondary endpoints until death, withdrawal, lost to follow-up, or study termination.</w:t>
+      </w:r>
+    </w:p>
+    <w:p>
+      <w:pPr>
+        <w:pStyle w:val="ListNumber"/>
+      </w:pPr>
+      <w:r>
+        <w:t>• Open-label Extension Phase**: Initiated upon positive interim or final analysis results; subjects can receive active drug (apalutamide) for approximately 3 years.</w:t>
+      </w:r>
+    </w:p>
+    <w:p>
+      <w:pPr>
+        <w:pStyle w:val="ListNumber"/>
+      </w:pPr>
+      <w:r>
+        <w:t>• Long-Term Extension Phase**: For subjects benefiting from apalutamide, extends treatment post-final analysis cut-off or site approval of Amendment 5.</w:t>
       </w:r>
     </w:p>
     <w:p>
@@ -246,7 +294,7 @@
       <w:r>
         <w:t>Study Duration</w:t>
         <w:br/>
-        <w:t>The overall study duration is approximately 54 months, with a 30-month enrollment period expected to gather about 1,000 subjects. Treatment will continue until 410 death events occur for primary endpoint analyses. Subjects in treatment at interim or final positive result will have additional opportunities to enroll in extension phases for continued assessment.</w:t>
+        <w:t>The study is expected to enroll subjects over 30 months, with an estimated total study duration of 54 months to achieve the required number of death events for the overall survival endpoint. The total planned enrollment is approximately 1,000 subjects.</w:t>
       </w:r>
     </w:p>
     <w:p>
@@ -255,8 +303,6 @@
       </w:pPr>
       <w:r>
         <w:t>Treatment Groups</w:t>
-        <w:br/>
-        <w:t>Subjects in the study will be assigned to one of two treatment groups:</w:t>
       </w:r>
     </w:p>
     <w:tbl>
@@ -276,8 +322,11 @@
             <w:tcW w:type="dxa" w:w="3120"/>
           </w:tcPr>
           <w:p>
+            <w:pPr>
+              <w:pStyle w:val="Heading3"/>
+            </w:pPr>
             <w:r>
-              <w:t>Treatment Group</w:t>
+              <w:t>Group</w:t>
             </w:r>
           </w:p>
         </w:tc>
@@ -286,8 +335,11 @@
             <w:tcW w:type="dxa" w:w="3120"/>
           </w:tcPr>
           <w:p>
+            <w:pPr>
+              <w:pStyle w:val="Heading3"/>
+            </w:pPr>
             <w:r>
-              <w:t>ADT Component</w:t>
+              <w:t>Intervention</w:t>
             </w:r>
           </w:p>
         </w:tc>
@@ -296,8 +348,11 @@
             <w:tcW w:type="dxa" w:w="3120"/>
           </w:tcPr>
           <w:p>
+            <w:pPr>
+              <w:pStyle w:val="Heading3"/>
+            </w:pPr>
             <w:r>
-              <w:t>Additional Treatment</w:t>
+              <w:t>Description</w:t>
             </w:r>
           </w:p>
         </w:tc>
@@ -309,7 +364,7 @@
           </w:tcPr>
           <w:p>
             <w:r>
-              <w:t>---------------------</w:t>
+              <w:t>------------------</w:t>
             </w:r>
           </w:p>
         </w:tc>
@@ -319,7 +374,7 @@
           </w:tcPr>
           <w:p>
             <w:r>
-              <w:t>---------------------------------------</w:t>
+              <w:t>--------------------------</w:t>
             </w:r>
           </w:p>
         </w:tc>
@@ -329,12 +384,22 @@
           </w:tcPr>
           <w:p>
             <w:r>
-              <w:t>------------------------------------------</w:t>
+              <w:t>------------------------------------------------------------------</w:t>
             </w:r>
           </w:p>
         </w:tc>
       </w:tr>
       <w:tr>
+        <w:tc>
+          <w:tcPr>
+            <w:tcW w:type="dxa" w:w="3120"/>
+          </w:tcPr>
+          <w:p>
+            <w:r>
+              <w:t>Group 1</w:t>
+            </w:r>
+          </w:p>
+        </w:tc>
         <w:tc>
           <w:tcPr>
             <w:tcW w:type="dxa" w:w="3120"/>
@@ -351,22 +416,22 @@
           </w:tcPr>
           <w:p>
             <w:r>
-              <w:t>Standard of care, GnRHa or orchiectomy</w:t>
+              <w:t>Subjects receive 240 mg (4 x 60 mg tablets) of apalutamide daily along with ADT</w:t>
             </w:r>
           </w:p>
         </w:tc>
+      </w:tr>
+      <w:tr>
         <w:tc>
           <w:tcPr>
             <w:tcW w:type="dxa" w:w="3120"/>
           </w:tcPr>
           <w:p>
             <w:r>
-              <w:t>Apalutamide 240 mg orally once daily</w:t>
+              <w:t>Group 2</w:t>
             </w:r>
           </w:p>
         </w:tc>
-      </w:tr>
-      <w:tr>
         <w:tc>
           <w:tcPr>
             <w:tcW w:type="dxa" w:w="3120"/>
@@ -383,17 +448,7 @@
           </w:tcPr>
           <w:p>
             <w:r>
-              <w:t>Standard of care, GnRHa or orchiectomy</w:t>
-            </w:r>
-          </w:p>
-        </w:tc>
-        <w:tc>
-          <w:tcPr>
-            <w:tcW w:type="dxa" w:w="3120"/>
-          </w:tcPr>
-          <w:p>
-            <w:r>
-              <w:t>Matching placebo orally once daily</w:t>
+              <w:t>Subjects receive matching placebo tablets along with ADT</w:t>
             </w:r>
           </w:p>
         </w:tc>
@@ -401,17 +456,7 @@
     </w:tbl>
     <w:p>
       <w:r>
-        <w:t>• Apalutamide Group**: Subjects will receive 240 mg of apalutamide in a daily oral dose alongside ADT.</w:t>
-      </w:r>
-    </w:p>
-    <w:p>
-      <w:r>
-        <w:t>• Placebo Group**: Subjects assigned will receive a matching placebo alongside ADT.</w:t>
-      </w:r>
-    </w:p>
-    <w:p>
-      <w:r>
-        <w:t>Safety monitoring, dose modifications, and adverse event reporting will be conducted throughout the study following established criteria to ensure comprehensive safety evaluation.</w:t>
+        <w:t>In both groups, ADT may be administered as medical or surgical castration, with medical castration using a GnRH analog selected at the investigator's discretion. The dosing for GnRHa will follow standard prescribing information, and concurrent GnRHa therapy must be documented for subjects without surgical castration.</w:t>
       </w:r>
     </w:p>
     <w:p>
@@ -451,7 +496,7 @@
         <w:pStyle w:val="Heading1"/>
       </w:pPr>
       <w:r>
-        <w:t>Population</w:t>
+        <w:t>19.1 Population</w:t>
       </w:r>
     </w:p>
     <w:p>
@@ -469,7 +514,7 @@
       <w:r>
         <w:t>Overview of Study Population</w:t>
         <w:br/>
-        <w:t>The study population consists of adult males diagnosed with metastatic hormone-sensitive prostate cancer (mHSPC). These subjects are required to have an Eastern Cooperative Oncology Group (ECOG) performance status score of 0 or 1, indicating fully active or restricted in physically strenuous activities but ambulatory.</w:t>
+        <w:t>The study includes subjects diagnosed with metastatic hormone-sensitive prostate cancer (mHSPC), characterized by the presence of distant metastatic disease confirmed by bone scan, computed tomography (CT), or magnetic resonance imaging (MRI). Eligible subjects will have an Eastern Cooperative Oncology Group (ECOG) performance status of 0 or 1, indicating they are fully active or restricted in physically strenuous activity but ambulatory.</w:t>
       </w:r>
     </w:p>
     <w:p>
@@ -479,35 +524,41 @@
       <w:r>
         <w:t>Inclusion Criteria</w:t>
         <w:br/>
-        <w:t>1. Male subjects with a confirmed diagnosis of prostate cancer.</w:t>
+        <w:t>1. Male subjects aged 18 years or older.</w:t>
         <w:br/>
-        <w:t>2. Evidence of metastatic disease, demonstrated by at least one lesion on a Technetium 99m (99mTc) bone scan.</w:t>
+        <w:t>2. Diagnosis of prostate cancer with documentation of metastatic disease via:</w:t>
         <w:br/>
-        <w:t xml:space="preserve">   - Subjects with a single bone lesion must have additional confirmation of bone metastasis via CT or MRI.</w:t>
+        <w:t xml:space="preserve">   - Positive bone scan with at least one bone lesion.</w:t>
+        <w:br/>
+        <w:t xml:space="preserve">   - For subjects with a single bone lesion, confirmation by CT or MRI is required.</w:t>
         <w:br/>
         <w:t>3. ECOG performance status of 0 or 1.</w:t>
         <w:br/>
-        <w:t>4. Subjects may have received up to six cycles of docetaxel for mHSPC, with the final dose administered no more than two months prior to randomization.</w:t>
+        <w:t>4. Prior receipt of up to 6 cycles of docetaxel for mHSPC, with the last dose administered no more than 2 months before randomization.</w:t>
         <w:br/>
-        <w:t>5. Previous androgen deprivation therapy (ADT) should not exceed six months prior to randomization.</w:t>
+        <w:t>5. Maximum of 6 months of androgen deprivation therapy (ADT) prior to randomization.</w:t>
         <w:br/>
-        <w:t>6. Subjects may have undergone one course of radiation or surgical intervention for mHSPC treatment.</w:t>
+        <w:t>6. Maximum of one course of radiation or surgical intervention for mHSPC.</w:t>
         <w:br/>
-        <w:t>7. For initially localized prostate cancer, subjects may have received androgen deprivation therapy (ADT) for a total of up to three years, along with other therapies (e.g., radiation, prostatectomy, lymph node dissection) provided these were completed at least one year before randomization.</w:t>
-      </w:r>
-    </w:p>
-    <w:p>
-      <w:pPr>
-        <w:pStyle w:val="Title"/>
-      </w:pPr>
-      <w:r>
-        <w:t>Exclusion Criteria</w:t>
+        <w:t>7. For localized prostate cancer, prior treatments including radiation therapy, prostatectomy, lymph node dissection, and systemic therapies were completed at least 1 year before randomization.</w:t>
         <w:br/>
-        <w:t>1. History of prior treatment with investigational agents targeting the androgen receptor.</w:t>
+        <w:t>8. Ability to swallow oral medication.</w:t>
         <w:br/>
-        <w:t>2. Previous malignancies diagnosed within the last three years, except for non-melanoma skin cancers or adequately treated in situ carcinomas.</w:t>
+        <w:t xml:space="preserve">  </w:t>
         <w:br/>
-        <w:t>3. Presence of any condition that would compromise the subject's ability to comply with study requirements or give informed consent.</w:t>
+        <w:t>## Exclusion Criteria</w:t>
+        <w:br/>
+        <w:t>1. Prior treatment with second-generation anti-androgens or inhibitors, such as apalutamide, abiraterone acetate, or enzalutamide.</w:t>
+        <w:br/>
+        <w:t>2. Known history of severe hypersensitivity reaction to study drugs or their excipients.</w:t>
+        <w:br/>
+        <w:t>3. Significant concurrent medical condition that could interfere with study participation or interpretation of results.</w:t>
+        <w:br/>
+        <w:t>4. Active or symptomatic viral hepatitis or chronic liver disease.</w:t>
+        <w:br/>
+        <w:t>5. Use of herbal products known to affect the PSA velocity within 4 weeks prior to randomization.</w:t>
+        <w:br/>
+        <w:t>6. Existing conditions that the investigator deems would affect patient compliance or completion of the study.</w:t>
       </w:r>
     </w:p>
     <w:p>
@@ -517,13 +568,11 @@
       <w:r>
         <w:t>Withdrawal Criteria</w:t>
         <w:br/>
-        <w:t>1. Disease progression as defined by the study protocol.</w:t>
+        <w:t>1. Subject voluntarily withdraws consent for the study.</w:t>
         <w:br/>
-        <w:t>2. Occurrence of unacceptable treatment-related toxicity.</w:t>
+        <w:t>2. Investigator determines that continued participation would not be in the best interest of the subject.</w:t>
         <w:br/>
-        <w:t>3. Withdrawal of consent by the subject.</w:t>
-        <w:br/>
-        <w:t>4. Significant protocol deviation that may affect the study integrity or subject safety.</w:t>
+        <w:t>3. Persistent significant study protocol non-compliance.</w:t>
       </w:r>
     </w:p>
     <w:p>
@@ -533,7 +582,7 @@
       <w:r>
         <w:t>Replacement Policy</w:t>
         <w:br/>
-        <w:t>Subjects who withdraw from the study or are removed due to protocol-defined withdrawal criteria will not be replaced, as the statistical analysis plan accommodates for attrition within the initially calculated sample size.</w:t>
+        <w:t>Subjects who withdraw or are withdrawn from the study will not be replaced. The original sample size was calculated to account for potential early terminations to ensure sufficient power to detect a difference in primary endpoints.</w:t>
       </w:r>
     </w:p>
     <w:p>
@@ -546,7 +595,7 @@
         <w:pStyle w:val="Heading1"/>
       </w:pPr>
       <w:r>
-        <w:t>Procedures</w:t>
+        <w:t>24.1 Procedures</w:t>
       </w:r>
     </w:p>
     <w:p>
@@ -564,7 +613,7 @@
       <w:r>
         <w:t>Study Procedures Overview</w:t>
         <w:br/>
-        <w:t>This section outlines the study procedures to be conducted during the screening, treatment, and follow-up phases, including safety and efficacy assessments, laboratory evaluations, and other necessary assessments.</w:t>
+        <w:t>This section outlines the specific procedures conducted throughout the study, detailing the activities during each phase: screening, treatment, and follow-up. Procedures are structured to ensure comprehensive and consistent data collection across all sites.</w:t>
       </w:r>
     </w:p>
     <w:p>
@@ -574,93 +623,87 @@
       <w:r>
         <w:t>Screening/Baseline Procedures</w:t>
         <w:br/>
-        <w:t>Screening will occur up to 28 days before randomization. The following procedures will be performed:</w:t>
+        <w:t>Prior to enrollment, the following assessments will be completed within a 28-day period to determine participant eligibility:</w:t>
       </w:r>
     </w:p>
     <w:p>
+      <w:pPr>
+        <w:pStyle w:val="ListNumber"/>
+      </w:pPr>
       <w:r>
-        <w:t>• Informed Consent**</w:t>
+        <w:t>• Informed Consent**: Ensure participants understand the study's purpose, procedures, potential risks, and benefits. Responsible personnel: Principal Investigator or delegated study team member.</w:t>
       </w:r>
     </w:p>
     <w:p>
+      <w:pPr>
+        <w:pStyle w:val="ListNumber"/>
+      </w:pPr>
       <w:r>
-        <w:t>• Timing: Prior to any study-specific procedures</w:t>
+        <w:t>• Demographics and Medical History Collection**: Document participant demographic data and comprehensive medical history. Responsible personnel: Study Coordinator.</w:t>
       </w:r>
     </w:p>
     <w:p>
+      <w:pPr>
+        <w:pStyle w:val="ListNumber"/>
+      </w:pPr>
       <w:r>
-        <w:t>• Requirements: Obtain written informed consent from all subjects</w:t>
+        <w:t>• Physical Examination**: Conduct a thorough physical examination to assess general health status. Responsible personnel: Qualified Medical Practitioner.</w:t>
       </w:r>
     </w:p>
     <w:p>
+      <w:pPr>
+        <w:pStyle w:val="ListNumber"/>
+      </w:pPr>
       <w:r>
-        <w:t>• Personnel: Investigators or designated study staff</w:t>
+        <w:t>• Vital Signs Measurement**: Record blood pressure, heart rate, temperature, and respiratory rate. Responsible personnel: Nurse or study nurse.</w:t>
       </w:r>
     </w:p>
     <w:p>
+      <w:pPr>
+        <w:pStyle w:val="ListNumber"/>
+      </w:pPr>
       <w:r>
-        <w:t>2. **Demographics and Medical History**</w:t>
-        <w:br/>
-        <w:t xml:space="preserve">   - Timing: At initial visit</w:t>
-        <w:br/>
-        <w:t xml:space="preserve">   - Requirements: Collect subject demographics and detailed medical history, including prior therapies</w:t>
-        <w:br/>
-        <w:t xml:space="preserve">   - Personnel: Investigators or designated study staff</w:t>
+        <w:t>• Laboratory Assessments**:</w:t>
       </w:r>
     </w:p>
     <w:p>
+      <w:pPr>
+        <w:pStyle w:val="ListNumber"/>
+      </w:pPr>
       <w:r>
-        <w:t>3. **Physical Examination**</w:t>
-        <w:br/>
-        <w:t xml:space="preserve">   - Timing: At screening</w:t>
-        <w:br/>
-        <w:t xml:space="preserve">   - Requirements: Conduct a comprehensive physical examination</w:t>
-        <w:br/>
-        <w:t xml:space="preserve">   - Personnel: Qualified healthcare professionals</w:t>
+        <w:t>• Hematology and clinical chemistry panels.</w:t>
       </w:r>
     </w:p>
     <w:p>
+      <w:pPr>
+        <w:pStyle w:val="ListNumber"/>
+      </w:pPr>
       <w:r>
-        <w:t>4. **Vital Signs**</w:t>
-        <w:br/>
-        <w:t xml:space="preserve">   - Timing: At screening</w:t>
-        <w:br/>
-        <w:t xml:space="preserve">   - Requirements: Record blood pressure, heart rate, temperature, and respiratory rate</w:t>
-        <w:br/>
-        <w:t xml:space="preserve">   - Personnel: Nursing staff or designated personnel</w:t>
+        <w:t>• PSA levels and testosterone concentration.</w:t>
       </w:r>
     </w:p>
     <w:p>
+      <w:pPr>
+        <w:pStyle w:val="ListNumber"/>
+      </w:pPr>
       <w:r>
-        <w:t>5. **Laboratory Assessments**</w:t>
-        <w:br/>
-        <w:t xml:space="preserve">   - Timing: At screening</w:t>
-        <w:br/>
-        <w:t xml:space="preserve">   - Requirements: Conduct hematology, clinical chemistry, and urinalysis</w:t>
-        <w:br/>
-        <w:t xml:space="preserve">   - Personnel: Laboratory technicians</w:t>
+        <w:t>• Responsible personnel: Lab Technician or qualified personnel.</w:t>
       </w:r>
     </w:p>
     <w:p>
+      <w:pPr>
+        <w:pStyle w:val="ListNumber"/>
+      </w:pPr>
       <w:r>
-        <w:t>6. **Disease Assessment**</w:t>
-        <w:br/>
-        <w:t xml:space="preserve">   - Timing: At screening</w:t>
-        <w:br/>
-        <w:t xml:space="preserve">   - Requirements: Perform imaging studies including bone scan, CT, or MRI as applicable</w:t>
-        <w:br/>
-        <w:t xml:space="preserve">   - Personnel: Radiologists or designated imaging personnel</w:t>
+        <w:t>• Disease Assessment**: Radiographic imaging (CT/MRI and bone scan) to confirm metastatic hormone-sensitive prostate cancer (mHSPC). Responsible personnel: Radiologist.</w:t>
       </w:r>
     </w:p>
     <w:p>
+      <w:pPr>
+        <w:pStyle w:val="ListNumber"/>
+      </w:pPr>
       <w:r>
-        <w:t>7. **Inclusion/Exclusion Criteria Review**</w:t>
-        <w:br/>
-        <w:t xml:space="preserve">   - Timing: Prior to randomization</w:t>
-        <w:br/>
-        <w:t xml:space="preserve">   - Requirements: Confirm eligibility based on protocol-defined criteria</w:t>
-        <w:br/>
-        <w:t xml:space="preserve">   - Personnel: Investigators</w:t>
+        <w:t>• Inclusion/Exclusion Criteria Review**: Evaluate participants against the study's criteria to confirm eligibility. Responsible personnel: Principal Investigator.</w:t>
       </w:r>
     </w:p>
     <w:p>
@@ -670,93 +713,199 @@
       <w:r>
         <w:t>Treatment Phase Procedures</w:t>
         <w:br/>
-        <w:t>Once randomized, subjects will undergo repeated assessments and monitoring as outlined below:</w:t>
+        <w:t>Participants who meet eligibility criteria will be randomized into either the apalutamide plus ADT or placebo plus ADT group. Treatment will be administered in 28-day cycles.</w:t>
       </w:r>
     </w:p>
     <w:p>
+      <w:pPr>
+        <w:pStyle w:val="ListNumber"/>
+      </w:pPr>
       <w:r>
-        <w:t>• Drug Administration**</w:t>
+        <w:t>• Drug Administration**:</w:t>
       </w:r>
     </w:p>
     <w:p>
+      <w:pPr>
+        <w:pStyle w:val="ListNumber"/>
+      </w:pPr>
       <w:r>
-        <w:t>• Timing: Daily</w:t>
+        <w:t>• Administer 240-mg apalutamide or matching placebo daily.</w:t>
       </w:r>
     </w:p>
     <w:p>
+      <w:pPr>
+        <w:pStyle w:val="ListNumber"/>
+      </w:pPr>
       <w:r>
-        <w:t>• Requirements: Administer JNJ-56021927 (apalutamide) 240 mg orally or matching placebo once daily</w:t>
+        <w:t>• Maintain consistent use of ADT (either medical or surgical) per SOC.</w:t>
       </w:r>
     </w:p>
     <w:p>
+      <w:pPr>
+        <w:pStyle w:val="ListNumber"/>
+      </w:pPr>
       <w:r>
-        <w:t>• Personnel: Subjects, under supervision and reporting by study staff</w:t>
+        <w:t>• Responsible personnel: Pharmacist or study nurse.</w:t>
       </w:r>
     </w:p>
     <w:p>
+      <w:pPr>
+        <w:pStyle w:val="ListNumber"/>
+      </w:pPr>
       <w:r>
-        <w:t>2. **Safety Monitoring**</w:t>
-        <w:br/>
-        <w:t xml:space="preserve">   - Timing: Ongoing throughout treatment cycles</w:t>
-        <w:br/>
-        <w:t xml:space="preserve">   - Requirements: Monitor for adverse events (AEs) and dose modifications as outlined in the protocol</w:t>
-        <w:br/>
-        <w:t xml:space="preserve">   - Personnel: Investigators and study staff</w:t>
+        <w:t>• Safety Monitoring**:</w:t>
       </w:r>
     </w:p>
     <w:p>
+      <w:pPr>
+        <w:pStyle w:val="ListNumber"/>
+      </w:pPr>
       <w:r>
-        <w:t>3. **Efficacy Assessments**</w:t>
-        <w:br/>
-        <w:t xml:space="preserve">   - Timing: At specified intervals during treatment</w:t>
-        <w:br/>
-        <w:t xml:space="preserve">   - Requirements: Perform radiographic assessments as per schedule</w:t>
-        <w:br/>
-        <w:t xml:space="preserve">   - Personnel: Radiologists or designated imaging personnel</w:t>
+        <w:t>• Regular monitoring for adverse events and dose adjustments as necessary.</w:t>
       </w:r>
     </w:p>
     <w:p>
+      <w:pPr>
+        <w:pStyle w:val="ListNumber"/>
+      </w:pPr>
       <w:r>
-        <w:t>4. **Laboratory Tests**</w:t>
-        <w:br/>
-        <w:t xml:space="preserve">   - Timing: Day 1 of Cycles 2, 3, 4, 5, and 6</w:t>
-        <w:br/>
-        <w:t xml:space="preserve">   - Requirements: Trough PK blood sampling; collect samples for hematology and clinical chemistry</w:t>
-        <w:br/>
-        <w:t xml:space="preserve">   - Personnel: Laboratory technicians</w:t>
+        <w:t>• Responsible personnel: Study Physician.</w:t>
       </w:r>
     </w:p>
     <w:p>
+      <w:pPr>
+        <w:pStyle w:val="ListNumber"/>
+      </w:pPr>
       <w:r>
-        <w:t>5. **Quality of Life Assessments**</w:t>
-        <w:br/>
-        <w:t xml:space="preserve">   - Timing: At specified intervals</w:t>
-        <w:br/>
-        <w:t xml:space="preserve">   - Requirements: Administer Brief Pain Inventory-Short Form (BPI-SF), Brief Fatigue Inventory (BFI), EQ-5D-5L</w:t>
-        <w:br/>
-        <w:t xml:space="preserve">   - Personnel: Study staff</w:t>
+        <w:t>• Efficacy Assessments**:</w:t>
       </w:r>
     </w:p>
     <w:p>
+      <w:pPr>
+        <w:pStyle w:val="ListNumber"/>
+      </w:pPr>
       <w:r>
-        <w:t>6. **Adverse Event Monitoring**</w:t>
-        <w:br/>
-        <w:t xml:space="preserve">   - Timing: Continually during each cycle</w:t>
-        <w:br/>
-        <w:t xml:space="preserve">   - Requirements: Document and review AEs; utilize NCI-CTCAE criteria</w:t>
-        <w:br/>
-        <w:t xml:space="preserve">   - Personnel: Investigators and designated study staff</w:t>
+        <w:t>• Conduct radiographic assessments per modified RECIST 1.1 guidelines.</w:t>
       </w:r>
     </w:p>
     <w:p>
+      <w:pPr>
+        <w:pStyle w:val="ListNumber"/>
+      </w:pPr>
       <w:r>
-        <w:t>7. **Concomitant Medication Review**</w:t>
-        <w:br/>
-        <w:t xml:space="preserve">   - Timing: Each visit</w:t>
-        <w:br/>
-        <w:t xml:space="preserve">   - Requirements: Document any changes in concomitant medications</w:t>
-        <w:br/>
-        <w:t xml:space="preserve">   - Personnel: Investigators or study staff</w:t>
+        <w:t>• Evaluate progression-free survival and overall survival.</w:t>
+      </w:r>
+    </w:p>
+    <w:p>
+      <w:pPr>
+        <w:pStyle w:val="ListNumber"/>
+      </w:pPr>
+      <w:r>
+        <w:t>• Responsible personnel: Oncologist or designated radiologist.</w:t>
+      </w:r>
+    </w:p>
+    <w:p>
+      <w:pPr>
+        <w:pStyle w:val="ListNumber"/>
+      </w:pPr>
+      <w:r>
+        <w:t>• Laboratory Tests**:</w:t>
+      </w:r>
+    </w:p>
+    <w:p>
+      <w:pPr>
+        <w:pStyle w:val="ListNumber"/>
+      </w:pPr>
+      <w:r>
+        <w:t>• Monthly hematology and clinical chemistry panels.</w:t>
+      </w:r>
+    </w:p>
+    <w:p>
+      <w:pPr>
+        <w:pStyle w:val="ListNumber"/>
+      </w:pPr>
+      <w:r>
+        <w:t>• Regular monitoring of testosterone levels.</w:t>
+      </w:r>
+    </w:p>
+    <w:p>
+      <w:pPr>
+        <w:pStyle w:val="ListNumber"/>
+      </w:pPr>
+      <w:r>
+        <w:t>• Responsible personnel: Lab Technician.</w:t>
+      </w:r>
+    </w:p>
+    <w:p>
+      <w:pPr>
+        <w:pStyle w:val="ListNumber"/>
+      </w:pPr>
+      <w:r>
+        <w:t>• Quality of Life Assessments**:</w:t>
+      </w:r>
+    </w:p>
+    <w:p>
+      <w:pPr>
+        <w:pStyle w:val="ListNumber"/>
+      </w:pPr>
+      <w:r>
+        <w:t>• Administer questionnaires such as BPI-SF, BFI, and EQ-5D-5L.</w:t>
+      </w:r>
+    </w:p>
+    <w:p>
+      <w:pPr>
+        <w:pStyle w:val="ListNumber"/>
+      </w:pPr>
+      <w:r>
+        <w:t>• Responsible personnel: Study Coordinator.</w:t>
+      </w:r>
+    </w:p>
+    <w:p>
+      <w:pPr>
+        <w:pStyle w:val="ListNumber"/>
+      </w:pPr>
+      <w:r>
+        <w:t>• Adverse Event Monitoring**:</w:t>
+      </w:r>
+    </w:p>
+    <w:p>
+      <w:pPr>
+        <w:pStyle w:val="ListNumber"/>
+      </w:pPr>
+      <w:r>
+        <w:t>• Continuously assess for and record any treatment-emergent adverse events (AEs).</w:t>
+      </w:r>
+    </w:p>
+    <w:p>
+      <w:pPr>
+        <w:pStyle w:val="ListNumber"/>
+      </w:pPr>
+      <w:r>
+        <w:t>• Responsible personnel: Study Physician or nurse.</w:t>
+      </w:r>
+    </w:p>
+    <w:p>
+      <w:pPr>
+        <w:pStyle w:val="ListNumber"/>
+      </w:pPr>
+      <w:r>
+        <w:t>• Concomitant Medication Review**:</w:t>
+      </w:r>
+    </w:p>
+    <w:p>
+      <w:pPr>
+        <w:pStyle w:val="ListNumber"/>
+      </w:pPr>
+      <w:r>
+        <w:t>• Document all medications administered concurrently.</w:t>
+      </w:r>
+    </w:p>
+    <w:p>
+      <w:pPr>
+        <w:pStyle w:val="ListNumber"/>
+      </w:pPr>
+      <w:r>
+        <w:t>• Responsible personnel: Study Coordinator.</w:t>
       </w:r>
     </w:p>
     <w:p>
@@ -766,60 +915,55 @@
       <w:r>
         <w:t>Follow-up Procedures</w:t>
         <w:br/>
-        <w:t>Upon treatment discontinuation, the following follow-up assessments will be conducted:</w:t>
+        <w:t>Upon discontinuation of study treatment, subjects will enter a follow-up phase.</w:t>
       </w:r>
     </w:p>
     <w:p>
+      <w:pPr>
+        <w:pStyle w:val="ListNumber"/>
+      </w:pPr>
       <w:r>
-        <w:t>• Safety Follow-up**</w:t>
+        <w:t>• Safety Follow-Up**: Conduct safety assessments 30 days post-treatment. Responsible personnel: Study Physician.</w:t>
       </w:r>
     </w:p>
     <w:p>
+      <w:pPr>
+        <w:pStyle w:val="ListNumber"/>
+      </w:pPr>
       <w:r>
-        <w:t>• Timing: Within 30 days after last dose</w:t>
+        <w:t>• Disease Assessment**:</w:t>
       </w:r>
     </w:p>
     <w:p>
+      <w:pPr>
+        <w:pStyle w:val="ListNumber"/>
+      </w:pPr>
       <w:r>
-        <w:t>• Requirements: Final safety evaluations including laboratory tests and vital signs</w:t>
+        <w:t>• Document disease progression, radiographic and clinical.</w:t>
       </w:r>
     </w:p>
     <w:p>
+      <w:pPr>
+        <w:pStyle w:val="ListNumber"/>
+      </w:pPr>
       <w:r>
-        <w:t>• Personnel: Investigators</w:t>
+        <w:t>• Responsible personnel: Oncologist.</w:t>
       </w:r>
     </w:p>
     <w:p>
+      <w:pPr>
+        <w:pStyle w:val="ListNumber"/>
+      </w:pPr>
       <w:r>
-        <w:t>2. **Disease Assessment**</w:t>
-        <w:br/>
-        <w:t xml:space="preserve">   - Timing: Every 4 months post-treatment</w:t>
-        <w:br/>
-        <w:t xml:space="preserve">   - Requirements: Collect data on disease status and progression</w:t>
-        <w:br/>
-        <w:t xml:space="preserve">   - Personnel: Investigators or designated study staff</w:t>
+        <w:t>• Survival Status**: Update survival status every 4 months. Responsible personnel: Study Coordinator.</w:t>
       </w:r>
     </w:p>
     <w:p>
+      <w:pPr>
+        <w:pStyle w:val="ListNumber"/>
+      </w:pPr>
       <w:r>
-        <w:t>3. **Survival Status**</w:t>
-        <w:br/>
-        <w:t xml:space="preserve">   - Timing: Every 4 months until study termination</w:t>
-        <w:br/>
-        <w:t xml:space="preserve">   - Requirements: Document survival and disease status</w:t>
-        <w:br/>
-        <w:t xml:space="preserve">   - Personnel: Study staff</w:t>
-      </w:r>
-    </w:p>
-    <w:p>
-      <w:r>
-        <w:t>4. **Subsequent Therapy Documentation**</w:t>
-        <w:br/>
-        <w:t xml:space="preserve">   - Timing: During the follow-up phase</w:t>
-        <w:br/>
-        <w:t xml:space="preserve">   - Requirements: Record any new therapies for prostate cancer</w:t>
-        <w:br/>
-        <w:t xml:space="preserve">   - Personnel: Investigators or study staff</w:t>
+        <w:t>• Subsequent Therapy Documentation**: Record any additional therapies received for prostate cancer. Responsible personnel: Study Coordinator.</w:t>
       </w:r>
     </w:p>
     <w:p>
@@ -829,29 +973,13 @@
       <w:r>
         <w:t>Safety Assessments</w:t>
         <w:br/>
-        <w:t>- **Physical Examinations**</w:t>
+        <w:t>- Routine physical examinations and vital sign checks.</w:t>
         <w:br/>
-        <w:t xml:space="preserve">  - Timing: Baseline, and according to protocol schedule</w:t>
+        <w:t>- Laboratory tests including hematology and chemistry panels.</w:t>
         <w:br/>
-        <w:t xml:space="preserve">  - Personnel: Qualified healthcare professionals</w:t>
+        <w:t>- Continuous adverse event monitoring and reporting.</w:t>
         <w:br/>
-        <w:t>- **Vital Signs**</w:t>
-        <w:br/>
-        <w:t xml:space="preserve">  - Timing: Regularly during visits</w:t>
-        <w:br/>
-        <w:t xml:space="preserve">  - Personnel: Nursing staff or qualified personnel</w:t>
-        <w:br/>
-        <w:t>- **Laboratory Tests**</w:t>
-        <w:br/>
-        <w:t xml:space="preserve">  - Timing: Per protocol schedule</w:t>
-        <w:br/>
-        <w:t xml:space="preserve">  - Personnel: Laboratory technicians</w:t>
-        <w:br/>
-        <w:t>- **Adverse Event Monitoring**</w:t>
-        <w:br/>
-        <w:t xml:space="preserve">  - Timing: Continuously</w:t>
-        <w:br/>
-        <w:t xml:space="preserve">  - Personnel: Investigators</w:t>
+        <w:t>- ECG monitoring as clinically indicated.</w:t>
       </w:r>
     </w:p>
     <w:p>
@@ -861,17 +989,11 @@
       <w:r>
         <w:t>Efficacy Assessments</w:t>
         <w:br/>
-        <w:t>- **Radiographic Assessments**</w:t>
+        <w:t>- Radiographic and clinical assessments to measure rPFS and OS.</w:t>
         <w:br/>
-        <w:t xml:space="preserve">  - Timing: Per protocol-defined schedule</w:t>
+        <w:t>- Patient-reported outcomes using validated scales.</w:t>
         <w:br/>
-        <w:t xml:space="preserve">  - Personnel: Radiologists</w:t>
-        <w:br/>
-        <w:t>- **Patient-reported Outcomes**</w:t>
-        <w:br/>
-        <w:t xml:space="preserve">  - Timing: Regular intervals as per protocol</w:t>
-        <w:br/>
-        <w:t xml:space="preserve">  - Personnel: Study staff</w:t>
+        <w:t>- Quality of life measures throughout the study.</w:t>
       </w:r>
     </w:p>
     <w:p>
@@ -881,23 +1003,11 @@
       <w:r>
         <w:t>Laboratory Assessments</w:t>
         <w:br/>
-        <w:t>- **Hematology and Clinical Chemistry**</w:t>
+        <w:t>- Regular analysis of hematology and clinical chemistry.</w:t>
         <w:br/>
-        <w:t xml:space="preserve">  - Timing: Screening and during treatment</w:t>
+        <w:t>- Biomarker sampling to investigate treatment resistance or response.</w:t>
         <w:br/>
-        <w:t xml:space="preserve">  - Personnel: Laboratory technicians</w:t>
-        <w:br/>
-        <w:t>- **Biomarker Sampling**</w:t>
-        <w:br/>
-        <w:t xml:space="preserve">  - Timing: At specified time points </w:t>
-        <w:br/>
-        <w:t xml:space="preserve">  - Personnel: Study staff or laboratory technicians</w:t>
-        <w:br/>
-        <w:t>- **Pharmacokinetic/Pharmacodynamic Assessments**</w:t>
-        <w:br/>
-        <w:t xml:space="preserve">  - Timing: Specified cycles for PK trough samples</w:t>
-        <w:br/>
-        <w:t xml:space="preserve">  - Personnel: Laboratory technicians</w:t>
+        <w:t>- Conduct PK/PD assessments where indicated, with special long-term storage instructions for bio-samples.</w:t>
       </w:r>
     </w:p>
     <w:p>
@@ -907,22 +1017,16 @@
       <w:r>
         <w:t>Other Assessments</w:t>
         <w:br/>
-        <w:t>- **Biomarker Analysis**</w:t>
+        <w:t>- **Pharmacokinetic Evaluations**: Collection of trough PK samples on specified days.</w:t>
         <w:br/>
-        <w:t xml:space="preserve">  - Timing: At baseline and specified times</w:t>
+        <w:t>- **Biomarker Analysis**: Evaluation of circulating DNA and AR gene anomalies.</w:t>
         <w:br/>
-        <w:t xml:space="preserve">  - Personnel: Study staff</w:t>
-        <w:br/>
-        <w:t>- **Medical Resource Utilization**</w:t>
-        <w:br/>
-        <w:t xml:space="preserve">  - Timing: Throughout the treatment phase</w:t>
-        <w:br/>
-        <w:t xml:space="preserve">  - Personnel: Study staff</w:t>
+        <w:t>- **Medical Resource Utilization**: Collect and document data for future economic analyses. Responsible personnel: Health Economist.</w:t>
       </w:r>
     </w:p>
     <w:p>
       <w:r>
-        <w:t>All procedures are to adhere strictly to protocol guidelines and ethical research practices, ensuring all data collection and subject interaction are conducted with subject safety and confidentiality as priorities.</w:t>
+        <w:t>Each procedure must be conducted with attention to patient comfort, adherence to protocol guidelines, and specific ethical considerations. All data should be accurately recorded in the electronic case report form (eCRF).</w:t>
       </w:r>
     </w:p>
     <w:p>
@@ -935,7 +1039,7 @@
         <w:pStyle w:val="Heading1"/>
       </w:pPr>
       <w:r>
-        <w:t>Statistical</w:t>
+        <w:t>33.1 Statistical</w:t>
       </w:r>
     </w:p>
     <w:p>
@@ -953,7 +1057,7 @@
       <w:r>
         <w:t>Statistical Hypotheses</w:t>
         <w:br/>
-        <w:t>The primary hypothesis of this study is that the addition of apalutamide to androgen deprivation therapy (ADT) will result in a statistically significant improvement in radiographic progression-free survival (rPFS) and/or overall survival (OS) compared to ADT alone in subjects with metastatic hormone-sensitive prostate cancer (mHSPC). The study will be deemed successful if at least one of the dual-primary endpoints is statistically significant.</w:t>
+        <w:t>The primary hypothesis of this study is that the combination of apalutamide with androgen deprivation therapy (ADT) will statistically significantly improve radiographic progression-free survival (rPFS) or overall survival (OS), or both, compared to ADT alone in subjects with metastatic hormone-sensitive prostate cancer (mHSPC). The null hypothesis states that there is no difference in rPFS or OS between the two treatment groups. Each primary endpoint will be tested within a pre-specified significance level with the use of appropriate methods to adjust for multiplicity.</w:t>
       </w:r>
     </w:p>
     <w:p>
@@ -963,7 +1067,7 @@
       <w:r>
         <w:t>Sample Size Determination</w:t>
         <w:br/>
-        <w:t>The sample size for this study is determined to ensure sufficient power to detect clinically significant differences in the dual-primary endpoints, rPFS and OS. The allocation of type I error across each endpoint is 0.005 for rPFS and 0.045 for OS, maintaining the overall alpha level at 0.05. Approximately 368 rPFS events are needed to provide at least 85% power for detecting a hazard ratio (HR) of 0.67. For OS, approximately 410 death events are required to detect an HR of 0.75 with 80% power. An estimated 1,000 subjects will be enrolled over approximately 30 months.</w:t>
+        <w:t>The study is designed to control the overall type I error rate at 5% with a 2-tailed significance level. For the two primary endpoints, a significance level of 0.005 is allocated for rPFS and 0.045 for OS. The study requires approximately 368 rPFS events to provide at least 85% power to detect a hazard ratio (HR) of 0.67 and 410 OS events to ensure 80% power to detect a HR of 0.75, assuming median OS of 44 months in the control arm. Enrollment will be approximately 1,000 subjects over 30 months with a total study duration of 54 months to observe the required number of events.</w:t>
       </w:r>
     </w:p>
     <w:p>
@@ -972,26 +1076,8 @@
       </w:pPr>
       <w:r>
         <w:t>Analysis Populations</w:t>
-      </w:r>
-    </w:p>
-    <w:p>
-      <w:pPr>
-        <w:pStyle w:val="Title"/>
-      </w:pPr>
-      <w:r>
-        <w:t>Intent-to-Treat (ITT) Population</w:t>
         <w:br/>
-        <w:t>The ITT population will consist of all randomized subjects and will be used for efficacy analyses, including rPFS and OS.</w:t>
-      </w:r>
-    </w:p>
-    <w:p>
-      <w:pPr>
-        <w:pStyle w:val="Title"/>
-      </w:pPr>
-      <w:r>
-        <w:t>Safety Population</w:t>
-        <w:br/>
-        <w:t>The safety population comprises subjects who received at least one dose of study drug, analyzed according to the actual treatment received.</w:t>
+        <w:t>The Intent-to-Treat (ITT) population, consisting of all randomized subjects, will be used for efficacy analysis. Safety analysis will be conducted on the Safety Population, which includes all subjects who receive at least one dose of the study drug. The ITT population will also be employed for the primary analysis of subject disposition and for other efficacy endpoints.</w:t>
       </w:r>
     </w:p>
     <w:p>
@@ -1000,48 +1086,8 @@
       </w:pPr>
       <w:r>
         <w:t>Statistical Methods</w:t>
-      </w:r>
-    </w:p>
-    <w:p>
-      <w:pPr>
-        <w:pStyle w:val="Title"/>
-      </w:pPr>
-      <w:r>
-        <w:t>Primary Efficacy Analysis</w:t>
         <w:br/>
-        <w:t>- **Radiographic Progression-Free Survival (rPFS)** and **Overall Survival (OS)**: The primary endpoint analyses will employ the Kaplan-Meier method to estimate survival functions, and the Cox proportional hazards model will generate hazard ratios and 95% confidence intervals (CIs).</w:t>
-        <w:br/>
-        <w:t>- **Hypothesis Testing**: A stratified log-rank test will compare rPFS and OS between treatment groups. The significance levels are set at 0.005 for rPFS and 0.045 for OS.</w:t>
-      </w:r>
-    </w:p>
-    <w:p>
-      <w:pPr>
-        <w:pStyle w:val="Title"/>
-      </w:pPr>
-      <w:r>
-        <w:t>Secondary Efficacy Analyses</w:t>
-        <w:br/>
-        <w:t>- **Time-to-Event Analyses**: For secondary endpoints (e.g., time to pain progression, time to SREs), similar Kaplan-Meier and Cox model approaches will be used.</w:t>
-      </w:r>
-    </w:p>
-    <w:p>
-      <w:pPr>
-        <w:pStyle w:val="Title"/>
-      </w:pPr>
-      <w:r>
-        <w:t>Population Pharmacokinetic Analysis</w:t>
-        <w:br/>
-        <w:t>Population PK analysis of apalutamide concentration-time data will be performed using nonlinear mixed-effects modeling. Separate reports will present detailed results of the PK/PD analyses.</w:t>
-      </w:r>
-    </w:p>
-    <w:p>
-      <w:pPr>
-        <w:pStyle w:val="Title"/>
-      </w:pPr>
-      <w:r>
-        <w:t>Biomarker Analyses</w:t>
-        <w:br/>
-        <w:t>For exploratory biomarkers, associations with clinical response or other endpoints will be assessed using analysis of variance, categorical, or survival models. Detailed plans will be outlined in a separate Statistical Analysis Plan.</w:t>
+        <w:t>Time-to-event data such as rPFS and OS will be analyzed using the Kaplan-Meier method to estimate survival functions. The Cox proportional hazards model will be employed to calculate hazard ratios (HRs) and 95% confidence intervals (CIs) to compare the treatment groups. Secondary endpoints such as time to pain progression, skeletal-related events (SREs), opioid use, and initiation of cytotoxic chemotherapy will also be analyzed using similar methods.</w:t>
       </w:r>
     </w:p>
     <w:p>
@@ -1051,7 +1097,7 @@
       <w:r>
         <w:t>Interim Analyses</w:t>
         <w:br/>
-        <w:t>Two interim analyses are planned for the OS endpoint after approximately 50% and 70% of the planned 410 death events occur. The final analysis for the rPFS endpoint will also be executed at the time of the first OS interim analysis. Statistical significance will be adjusted using the O'Brien-Fleming spending function to control the family-wise error rate.</w:t>
+        <w:t>Two interim analyses for OS will be conducted at approximately 50% (205 events) and 70% (287 events) of the 410 required OS events. An O'Brien-Fleming alpha spending function will guide interim statistical analysis for OS, ensuring control for type I error. The final analysis of the rPFS will be conducted at the first interim analysis of OS when the required events for rPFS have been observed. No interim analysis is planned solely for the rPFS endpoint.</w:t>
       </w:r>
     </w:p>
     <w:p>
@@ -1061,7 +1107,7 @@
       <w:r>
         <w:t>Missing Data Handling</w:t>
         <w:br/>
-        <w:t>Missing efficacy data will be managed using multiple imputation methods, where appropriate, and sensitivity analyses will be performed to evaluate the robustness of the primary results to different assumptions concerning missing data. A detailed strategy will be outlined in the Statistical Analysis Plan.</w:t>
+        <w:t>Missing data for key endpoints such as rPFS and OS will be managed using a censoring strategy where subjects without observed events by the cutoff time will be censored at the last known follow-up date. Sensitivity analyses using multiple imputation for missing data will also be considered to validate the robustness of the primary findings.</w:t>
       </w:r>
     </w:p>
     <w:p>
@@ -1071,7 +1117,7 @@
       <w:r>
         <w:t>Multiplicity Adjustments</w:t>
         <w:br/>
-        <w:t>Given the dual-primary endpoint design, a hierarchical testing procedure will control the type I error rate. The primary hypothesis testing will first assess rPFS, and if significant, proceed to OS evaluation. If either endpoint reaches statistical significance, the study hypotheses are considered supported.</w:t>
+        <w:t>A closed testing procedure will be utilized to control the overall type I error rate due to multiple endpoints. The study will employ branching logic where primary endpoints are hierarchically tested for significance, meaning that if rPFS is significant and OS subsequently demonstrates significance, both endpoints can be declared positive. Adjustments will be made according to pre-specified allocation of alpha levels.</w:t>
       </w:r>
     </w:p>
     <w:p>
@@ -1084,7 +1130,7 @@
         <w:pStyle w:val="Heading1"/>
       </w:pPr>
       <w:r>
-        <w:t>Safety</w:t>
+        <w:t>41.1 Safety</w:t>
       </w:r>
     </w:p>
     <w:p>
@@ -1101,11 +1147,8 @@
       </w:pPr>
       <w:r>
         <w:t>Safety Parameters</w:t>
-      </w:r>
-    </w:p>
-    <w:p>
-      <w:r>
-        <w:t>The safety parameters to be evaluated in this study include the incidence and intensity of treatment-emergent adverse events (AEs), clinically significant changes in physical examination findings, vital signs, and clinical laboratory results.</w:t>
+        <w:br/>
+        <w:t>Safety evaluations in this study will focus on the incidence and intensity of treatment-emergent adverse events (AEs), clinically significant changes in physical examinations, vital signs, and clinical laboratory results. Specific parameters include hematology and clinical chemistry panels, ECOG performance status changes, and any required dose modifications based on adverse findings.</w:t>
       </w:r>
     </w:p>
     <w:p>
@@ -1114,11 +1157,8 @@
       </w:pPr>
       <w:r>
         <w:t>Adverse Event Definitions</w:t>
-      </w:r>
-    </w:p>
-    <w:p>
-      <w:r>
-        <w:t>Adverse events will be categorized per the National Cancer Institute-Common Terminology Criteria for Adverse Events (NCI-CTCAE), version 4.03. Severity of AEs will be graded on a scale from Grade 1 (mild) to Grade 5 (death related to an AE).</w:t>
+        <w:br/>
+        <w:t>Adverse Events are defined following the National Cancer Institute-Common Terminology Criteria for Adverse Events (NCI-CTCAE) Version 4.03. AEs will be categorized based on severity, with grades ranging from mild (Grade 1) to severe (Grade 4), and any instances leading to death will be designated as Grade 5. Attention will be given to any serious adverse events (SAEs), which include those resulting in death, life-threatening situations, hospitalization, incapacitation, congenital anomaly, or significant medical intervention.</w:t>
       </w:r>
     </w:p>
     <w:p>
@@ -1127,11 +1167,8 @@
       </w:pPr>
       <w:r>
         <w:t>Adverse Event Reporting</w:t>
-      </w:r>
-    </w:p>
-    <w:p>
-      <w:r>
-        <w:t>All AEs, whether related to the study drug or not, must be reported from the time of informed consent signing until 30 days after the last dose of study drug. Serious adverse events (SAEs) must be reported within 24 hours of the investigator becoming aware of the event. AEs will be recorded in the electronic case report form (eCRF).</w:t>
+        <w:br/>
+        <w:t>All AEs will be recorded from the time of informed consent signing until 30 days post the final dose of study medication. Investigators are required to report SAEs within 24 hours of awareness. AEs will be assessed for causality related to the study drug, and any associated dose modification will be documented according to protocol-specific guidelines.</w:t>
       </w:r>
     </w:p>
     <w:p>
@@ -1140,11 +1177,8 @@
       </w:pPr>
       <w:r>
         <w:t>Safety Monitoring</w:t>
-      </w:r>
-    </w:p>
-    <w:p>
-      <w:r>
-        <w:t>Safety monitoring will be conducted continuously throughout the study. This includes periodic assessment of vital signs, physical examinations, and laboratory tests. In particular, hematological and biochemical monitoring will be performed at each scheduled visit to identify any clinically significant changes that might suggest treatment-emergent toxicities.</w:t>
+        <w:br/>
+        <w:t>Safety monitoring consists of routine evaluations including physical examinations, vital sign checks, laboratory tests, and performance status assessments throughout the Screening, Treatment, and Follow-up Phases. Any significant abnormalities identified during these evaluations will trigger further investigation and appropriate medical management as required.</w:t>
       </w:r>
     </w:p>
     <w:p>
@@ -1153,11 +1187,8 @@
       </w:pPr>
       <w:r>
         <w:t>Risk Management</w:t>
-      </w:r>
-    </w:p>
-    <w:p>
-      <w:r>
-        <w:t>The protocol includes predefined dose modifications and interruptions in response to AEs to mitigate risks and manage toxicities. Detailed instructions for dose adjustments based on AE severity are provided within the protocol. Close monitoring and proactive AE management strategies are integral to minimizing risk.</w:t>
+        <w:br/>
+        <w:t>Risk management strategies involve prompt identification and mitigation of potential risks associated with the study drug. This includes the application of predefined dose modification rules in response to AEs and close monitoring of potential drug interactions. Continuous education for trial staff and subjects on possible side effects and their management is also emphasized.</w:t>
       </w:r>
     </w:p>
     <w:p>
@@ -1166,11 +1197,8 @@
       </w:pPr>
       <w:r>
         <w:t>Data Monitoring Committee</w:t>
-      </w:r>
-    </w:p>
-    <w:p>
-      <w:r>
-        <w:t>An Independent Data Monitoring Committee (IDMC) will oversee the safety data regularly to ensure the well-being of study participants. The IDMC will include independent experts in clinical research and oncology. The committee will meet at predetermined intervals to evaluate cumulative safety data and provide recommendations regarding study continuation or modification.</w:t>
+        <w:br/>
+        <w:t>An independent Data Monitoring Committee (IDMC) has been established to provide oversight on safety data and interim efficacy analysis. The IDMC will conduct regular safety reviews and make recommendations concerning trial continuance, modifications, or early termination based on risk-benefit assessments.</w:t>
       </w:r>
     </w:p>
     <w:p>
@@ -1179,16 +1207,13 @@
       </w:pPr>
       <w:r>
         <w:t>Stopping Rules</w:t>
+        <w:br/>
+        <w:t>The trial may be halted following IDMC recommendations if a predefined threshold of adverse events is exceeded, jeopardizing subject safety, or if it becomes ethically unguided to continue due to overwhelming efficacy or futility. Emergency unblinding procedures are in place for situations requiring urgent safety interventions.</w:t>
       </w:r>
     </w:p>
     <w:p>
       <w:r>
-        <w:t>Stopping rules are in place for both safety and efficacy endpoints. For safety, if a specific AE exceeds a predetermined incidence rate threshold, or if any unforeseen safety concerns arise, the study may be paused or terminated upon IDMC recommendation. For efficacy, interim analyses will guide potential early stopping for benefit if significant improvements in primary endpoints are observed, preserving ethical considerations for participant well-being.</w:t>
-      </w:r>
-    </w:p>
-    <w:p>
-      <w:r>
-        <w:t>Consistent adherence to these safety procedures ensures rigorous assessment and swift responsiveness to any safety issues, optimizing participant safety while maintaining study integrity.</w:t>
+        <w:t>Safety oversight in this study is designed to ensure not only the ethical conduct of the trial but also the safety and well-being of all participants throughout its duration.</w:t>
       </w:r>
     </w:p>
     <w:p>
@@ -1569,6 +1594,9 @@
     <w:name w:val="Normal"/>
     <w:qFormat/>
     <w:rsid w:val="00FC693F"/>
+    <w:pPr>
+      <w:spacing w:before="120" w:after="120" w:line="276" w:lineRule="auto"/>
+    </w:pPr>
     <w:rPr>
       <w:rFonts w:ascii="Arial" w:hAnsi="Arial"/>
       <w:b w:val="0"/>
@@ -1630,7 +1658,7 @@
     <w:pPr>
       <w:keepNext/>
       <w:keepLines/>
-      <w:spacing w:before="480" w:after="0"/>
+      <w:spacing w:before="120" w:after="120" w:line="276" w:lineRule="auto"/>
       <w:outlineLvl w:val="0"/>
     </w:pPr>
     <w:rPr>
@@ -1654,7 +1682,7 @@
     <w:pPr>
       <w:keepNext/>
       <w:keepLines/>
-      <w:spacing w:before="200" w:after="0"/>
+      <w:spacing w:before="120" w:after="120" w:line="276" w:lineRule="auto"/>
       <w:outlineLvl w:val="1"/>
     </w:pPr>
     <w:rPr>
@@ -1678,7 +1706,7 @@
     <w:pPr>
       <w:keepNext/>
       <w:keepLines/>
-      <w:spacing w:before="200" w:after="0"/>
+      <w:spacing w:before="120" w:after="120" w:line="276" w:lineRule="auto"/>
       <w:outlineLvl w:val="2"/>
     </w:pPr>
     <w:rPr>
@@ -1920,7 +1948,7 @@
       <w:pBdr>
         <w:bottom w:val="single" w:sz="8" w:space="4" w:color="4F81BD" w:themeColor="accent1"/>
       </w:pBdr>
-      <w:spacing w:after="300" w:line="240" w:lineRule="auto"/>
+      <w:spacing w:after="120" w:line="276" w:lineRule="auto" w:before="120"/>
       <w:contextualSpacing/>
       <w:jc w:val="center"/>
     </w:pPr>
@@ -2143,8 +2171,14 @@
       <w:numPr>
         <w:numId w:val="5"/>
       </w:numPr>
+      <w:spacing w:before="120" w:after="120" w:line="276" w:lineRule="auto"/>
       <w:contextualSpacing/>
     </w:pPr>
+    <w:rPr>
+      <w:rFonts w:ascii="Arial" w:hAnsi="Arial"/>
+      <w:b w:val="0"/>
+      <w:sz w:val="22"/>
+    </w:rPr>
   </w:style>
   <w:style w:type="paragraph" w:styleId="ListNumber2">
     <w:name w:val="List Number 2"/>

</xml_diff>

<commit_message>
Agent query: Can you verify if the enhanced study type detection is working properly? Try uploading a synopsis and check if it correctly identifies different study types.
</commit_message>
<xml_diff>
--- a/protocol.docx
+++ b/protocol.docx
@@ -56,7 +56,7 @@
       <w:r>
         <w:t>Disease Background</w:t>
         <w:br/>
-        <w:t>Prostate cancer is one of the most common malignancies affecting men worldwide. Metastatic hormone-sensitive prostate cancer (mHSPC) is a stage of the disease where cancer has spread beyond the prostate gland and remains sensitive to treatments that lower testosterone levels. Despite the initial response to androgen deprivation therapy (ADT), most patients eventually progress to castration-resistant prostate cancer, which is associated with poorer outcomes and limited treatment options. The need for more effective therapeutic strategies in the management of mHSPC remains critical to improve survival and quality of life in this patient population.</w:t>
+        <w:t>Prostate cancer is one of the most prevalent cancers affecting men and remains a significant health concern worldwide. It is characterized by the uncontrolled growth of cells in the prostate gland, which can potentially spread to other parts of the body, resulting in metastatic prostate cancer. A subset of prostate cancer is classified as metastatic hormone-sensitive prostate cancer (mHSPC), where the cancer has spread beyond the prostate and lymph nodes but still responds to hormonal therapies that lower androgen levels in the body. The management of mHSPC aims to control disease progression, alleviate symptoms, and improve survival.</w:t>
       </w:r>
     </w:p>
     <w:p>
@@ -66,7 +66,7 @@
       <w:r>
         <w:t>Current Treatment Landscape</w:t>
         <w:br/>
-        <w:t>The cornerstone of treatment for mHSPC is androgen deprivation therapy (ADT), achieved either through surgical castration or medical castration using gonadotropin-releasing hormone (GnRH) analogs. While ADT is initially effective in controlling the disease by reducing testosterone levels, disease progression is inevitable. Recent advances have integrated systemic therapies such as docetaxel and novel hormonal agents, including abiraterone acetate and enzalutamide, into the treatment regimen at earlier stages, demonstrating improved survival outcomes. Despite these advancements, there is still a significant unmet need for therapies that can delay progression and improve long-term outcomes for patients with mHSPC.</w:t>
+        <w:t>The current standard of care for mHSPC involves androgen deprivation therapy (ADT), which reduces androgen levels and, in turn, slows the growth of prostate cancer cells. ADT can be achieved either surgically through bilateral orchiectomy or medically with gonadotropin-releasing hormone (GnRH) analogs. In recent years, the addition of docetaxel to ADT has been associated with improved overall survival in certain high-risk groups. However, despite these treatment options, there remains a significant unmet need for therapies that can further delay disease progression and enhance survival rates while maintaining quality of life for patients.</w:t>
       </w:r>
     </w:p>
     <w:p>
@@ -76,7 +76,7 @@
       <w:r>
         <w:t>Product Background</w:t>
         <w:br/>
-        <w:t>Apalutamide (JNJ-56021927) is a next-generation, non-steroidal anti-androgen that acts by selectively binding to the androgen receptor, inhibiting its activity. This mechanism effectively prevents the androgen receptor from translocating to the nucleus and activating target genes that contribute to cancer cell proliferation and survival. Apalutamide has been developed in the context of addressing the limitations of current treatments, particularly in prolonging progression-free survival in patients with prostate cancer. Its efficacy and safety profile have been previously demonstrated in clinical settings, leading to interest in its potential benefits when combined with ADT in the mHSPC population.</w:t>
+        <w:t>Apalutamide, a non-steroidal anti-androgen, is an oral medication designed to inhibit the action of androgens by selectively targeting the androgen receptor (AR). By binding to the AR, apalutamide prevents androgens from stimulating the growth of prostate cancer cells. It is currently under development to address various stages of prostate cancer, including mHSPC. Apalutamide is distinguished by its ability to provide potent and selective AR antagonism, which could offer therapeutic benefits in prolonging progression-free survival and overall survival in men with mHSPC when used in combination with ADT.</w:t>
       </w:r>
     </w:p>
     <w:p>
@@ -86,7 +86,7 @@
       <w:r>
         <w:t>Study Rationale</w:t>
         <w:br/>
-        <w:t>This Phase 3 study is designed to evaluate whether the addition of apalutamide to standard ADT provides superior clinical benefits compared to ADT alone in subjects with mHSPC. The rationale for this study stems from the hypothesis that combining apalutamide with ADT can synergistically enhance therapeutic outcomes by more effectively inhibiting androgen receptor signaling, thereby delaying disease progression and potentially improving overall survival. Furthermore, the study aims to explore secondary and exploratory outcomes, including pain progression, opioid use, skeletal-related events, and quality of life measures, to comprehensively assess the potential advantages of adding apalutamide to the treatment regimen. The study is also positioned to provide insights into the safety and population pharmacokinetics of apalutamide in this patient cohort, with a focus on identifying biomarkers associated with response and resistance to therapy.</w:t>
+        <w:t>The rationale for this study is grounded in the hypothesis that apalutamide, in conjunction with ADT, will provide superior efficacy in extending radiographic progression-free survival (rPFS) and overall survival (OS) compared to ADT alone in individuals with mHSPC. The study is designed to assess not only the dual primary endpoints of rPFS and OS but also secondary endpoints such as pain progression, opioid use, and the occurrence of skeletal-related events. By exploring the safety, pharmacokinetics, and additional biomarkers, the study aims to comprehensively determine the potential benefits and risks of adding apalutamide to current treatment protocols. This research could significantly impact treatment guidelines by providing evidence for a new combination therapy that effectively delays disease advancement and improves survival outcomes in this patient population.</w:t>
       </w:r>
     </w:p>
     <w:p>
@@ -116,20 +116,14 @@
       </w:pPr>
       <w:r>
         <w:t>Primary Objective(s)</w:t>
-        <w:br/>
-        <w:t>1. To determine if the addition of apalutamide to androgen deprivation therapy (ADT) provides superior efficacy in improving radiographic progression-free survival (rPFS) or overall survival (OS) for subjects with metastatic hormone-sensitive prostate cancer (mHSPC).</w:t>
       </w:r>
     </w:p>
     <w:p>
       <w:pPr>
-        <w:pStyle w:val="Title"/>
+        <w:pStyle w:val="ListNumber"/>
       </w:pPr>
       <w:r>
-        <w:t>Primary Endpoint(s)</w:t>
-        <w:br/>
-        <w:t>1. Radiographic progression-free survival (rPFS) as assessed by the investigator.</w:t>
-        <w:br/>
-        <w:t>2. Overall survival (OS) from randomization to death from any cause.</w:t>
+        <w:t>• To determine if the addition of apalutamide to androgen deprivation therapy (ADT) provides superior efficacy in improving radiographic progression-free survival (rPFS) or overall survival (OS) for subjects with metastatic hormone-sensitive prostate cancer (mHSPC).</w:t>
       </w:r>
     </w:p>
     <w:p>
@@ -137,57 +131,23 @@
         <w:pStyle w:val="Title"/>
       </w:pPr>
       <w:r>
-        <w:t>Secondary Objectives</w:t>
-        <w:br/>
-        <w:t>1. To evaluate clinically relevant improvements with the addition of apalutamide to ADT, including delays in pain progression and opioid use for prostate cancer, skeletal-related events (SREs), and the initiation of cytotoxic chemotherapy.</w:t>
-        <w:br/>
-        <w:t>2. To characterize the safety of adding apalutamide to ADT for subjects with mHSPC.</w:t>
-        <w:br/>
-        <w:t>3. To characterize the population pharmacokinetics (PK) and pharmacodynamics (PD) of apalutamide.</w:t>
-        <w:br/>
-        <w:t>4. To evaluate the concentration of leuprolide and assess the PD effect of leuprolide on testosterone concentrations when used alone or in combination with apalutamide.</w:t>
-        <w:br/>
-        <w:t>5. To evaluate the treatment effectiveness with the addition of apalutamide to ADT for the subpopulations of subjects with low-volume or high-volume mHSPC.</w:t>
+        <w:t>Primary Endpoint(s)</w:t>
       </w:r>
     </w:p>
     <w:p>
       <w:pPr>
-        <w:pStyle w:val="Title"/>
+        <w:pStyle w:val="ListNumber"/>
       </w:pPr>
       <w:r>
-        <w:t>Secondary Endpoint(s)</w:t>
-        <w:br/>
-        <w:t>1. Time to pain progression.</w:t>
-        <w:br/>
-        <w:t>2. Time to skeletal-related events (SREs).</w:t>
-        <w:br/>
-        <w:t>3. Time to chronic opioid use.</w:t>
-        <w:br/>
-        <w:t>4. Time to initiation of cytotoxic chemotherapy.</w:t>
-        <w:br/>
-        <w:t>5. Incidence and severity of adverse events (AEs).</w:t>
-        <w:br/>
-        <w:t>6. Evaluation of apalutamide and its metabolite concentrations over time.</w:t>
-        <w:br/>
-        <w:t>7. Description of testosterone concentrations in subjects treated with leuprolide alone or in combination with apalutamide.</w:t>
-        <w:br/>
-        <w:t>8. Subgroup analyses for low-volume and high-volume mHSPC.</w:t>
+        <w:t>• Radiographic progression-free survival (rPFS) as assessed by the investigator, defined as the time from the date of randomization to the date of first documentation of radiographic progressive disease or death due to any cause, whichever occurs first.</w:t>
       </w:r>
     </w:p>
     <w:p>
       <w:pPr>
-        <w:pStyle w:val="Title"/>
+        <w:pStyle w:val="ListNumber"/>
       </w:pPr>
       <w:r>
-        <w:t>Other Objectives</w:t>
-        <w:br/>
-        <w:t>1. To evaluate exploratory biomarkers predictive of response and resistance to treatment.</w:t>
-        <w:br/>
-        <w:t>2. To evaluate patient-relevant outcomes, including symptoms (e.g., pain, fatigue, urination) and function (e.g., physical, emotional, social) and health-related quality of life.</w:t>
-        <w:br/>
-        <w:t>3. To evaluate improvements in other clinically relevant endpoints of apalutamide plus ADT compared with ADT alone.</w:t>
-        <w:br/>
-        <w:t>4. To collect medical resource utilization (MRU) data that may be used in future economic modeling.</w:t>
+        <w:t>• Overall survival (OS), defined as the time from randomization to the date of death from any cause.</w:t>
       </w:r>
     </w:p>
     <w:p>
@@ -195,15 +155,199 @@
         <w:pStyle w:val="Title"/>
       </w:pPr>
       <w:r>
-        <w:t>Other Endpoint(s)</w:t>
-        <w:br/>
-        <w:t>1. Biomarker response and resistance assessments.</w:t>
-        <w:br/>
-        <w:t>2. Change from baseline in patient-reported outcomes (PROs) using instruments like BPI-SF, BFI, and EQ-5D-5L.</w:t>
-        <w:br/>
-        <w:t>3. Health-related quality of life measures compared between treatment arms.</w:t>
-        <w:br/>
-        <w:t>4. Documentation of medical encounters and resource utilization during treatment.</w:t>
+        <w:t>Secondary Objectives</w:t>
+      </w:r>
+    </w:p>
+    <w:p>
+      <w:pPr>
+        <w:pStyle w:val="ListNumber"/>
+      </w:pPr>
+      <w:r>
+        <w:t>• To evaluate clinically relevant improvements with the addition of apalutamide to ADT, including delays in pain progression and opioid use for prostate cancer, skeletal-related events (SREs), and the need for cytotoxic chemotherapy.</w:t>
+      </w:r>
+    </w:p>
+    <w:p>
+      <w:pPr>
+        <w:pStyle w:val="ListNumber"/>
+      </w:pPr>
+      <w:r>
+        <w:t>• To characterize the safety of adding apalutamide to ADT for subjects with mHSPC.</w:t>
+      </w:r>
+    </w:p>
+    <w:p>
+      <w:pPr>
+        <w:pStyle w:val="ListNumber"/>
+      </w:pPr>
+      <w:r>
+        <w:t>• To characterize the population pharmacokinetics (PK) and pharmacodynamics (PD) of apalutamide.</w:t>
+      </w:r>
+    </w:p>
+    <w:p>
+      <w:pPr>
+        <w:pStyle w:val="ListNumber"/>
+      </w:pPr>
+      <w:r>
+        <w:t>• To evaluate the concentration of leuprolide and assess the PD effect of leuprolide on testosterone concentrations when used alone or in combination with apalutamide.</w:t>
+      </w:r>
+    </w:p>
+    <w:p>
+      <w:pPr>
+        <w:pStyle w:val="ListNumber"/>
+      </w:pPr>
+      <w:r>
+        <w:t>• To evaluate the treatment effectiveness with the addition of apalutamide to ADT for the subpopulations of subjects with low-volume or high-volume mHSPC.</w:t>
+      </w:r>
+    </w:p>
+    <w:p>
+      <w:pPr>
+        <w:pStyle w:val="Title"/>
+      </w:pPr>
+      <w:r>
+        <w:t>Secondary Endpoints</w:t>
+      </w:r>
+    </w:p>
+    <w:p>
+      <w:pPr>
+        <w:pStyle w:val="ListNumber"/>
+      </w:pPr>
+      <w:r>
+        <w:t>• Time to pain progression.</w:t>
+      </w:r>
+    </w:p>
+    <w:p>
+      <w:pPr>
+        <w:pStyle w:val="ListNumber"/>
+      </w:pPr>
+      <w:r>
+        <w:t>• Time to skeletal-related events (SREs).</w:t>
+      </w:r>
+    </w:p>
+    <w:p>
+      <w:pPr>
+        <w:pStyle w:val="ListNumber"/>
+      </w:pPr>
+      <w:r>
+        <w:t>• Time to chronic opioid use.</w:t>
+      </w:r>
+    </w:p>
+    <w:p>
+      <w:pPr>
+        <w:pStyle w:val="ListNumber"/>
+      </w:pPr>
+      <w:r>
+        <w:t>• Time to initiation of cytotoxic chemotherapy.</w:t>
+      </w:r>
+    </w:p>
+    <w:p>
+      <w:pPr>
+        <w:pStyle w:val="ListNumber"/>
+      </w:pPr>
+      <w:r>
+        <w:t>• Safety evaluations including incidence and intensity of treatment-emergent adverse events, clinically significant changes in physical examination findings, vital signs measurements, and clinical laboratory results.</w:t>
+      </w:r>
+    </w:p>
+    <w:p>
+      <w:pPr>
+        <w:pStyle w:val="ListNumber"/>
+      </w:pPr>
+      <w:r>
+        <w:t>• Population pharmacokinetic and pharmacodynamic parameters of apalutamide.</w:t>
+      </w:r>
+    </w:p>
+    <w:p>
+      <w:pPr>
+        <w:pStyle w:val="ListNumber"/>
+      </w:pPr>
+      <w:r>
+        <w:t>• Plasma concentration of leuprolide and its effect on testosterone levels.</w:t>
+      </w:r>
+    </w:p>
+    <w:p>
+      <w:pPr>
+        <w:pStyle w:val="ListNumber"/>
+      </w:pPr>
+      <w:r>
+        <w:t>• Treatment efficacy in subpopulations with low- or high-volume mHSPC.</w:t>
+      </w:r>
+    </w:p>
+    <w:p>
+      <w:pPr>
+        <w:pStyle w:val="Title"/>
+      </w:pPr>
+      <w:r>
+        <w:t>Other Objectives</w:t>
+      </w:r>
+    </w:p>
+    <w:p>
+      <w:pPr>
+        <w:pStyle w:val="ListNumber"/>
+      </w:pPr>
+      <w:r>
+        <w:t>• To evaluate exploratory biomarkers predictive of response and resistance to treatment.</w:t>
+      </w:r>
+    </w:p>
+    <w:p>
+      <w:pPr>
+        <w:pStyle w:val="ListNumber"/>
+      </w:pPr>
+      <w:r>
+        <w:t>• To evaluate patient-relevant outcomes including symptoms (pain, fatigue, urination), function (physical, emotional, social), and health-related quality of life.</w:t>
+      </w:r>
+    </w:p>
+    <w:p>
+      <w:pPr>
+        <w:pStyle w:val="ListNumber"/>
+      </w:pPr>
+      <w:r>
+        <w:t>• To evaluate improvements in other clinically relevant endpoints of apalutamide plus ADT compared with ADT alone.</w:t>
+      </w:r>
+    </w:p>
+    <w:p>
+      <w:pPr>
+        <w:pStyle w:val="ListNumber"/>
+      </w:pPr>
+      <w:r>
+        <w:t>• To collect medical resource utilization data that may be used in future economic modeling.</w:t>
+      </w:r>
+    </w:p>
+    <w:p>
+      <w:pPr>
+        <w:pStyle w:val="Title"/>
+      </w:pPr>
+      <w:r>
+        <w:t>Other Endpoints</w:t>
+      </w:r>
+    </w:p>
+    <w:p>
+      <w:pPr>
+        <w:pStyle w:val="ListNumber"/>
+      </w:pPr>
+      <w:r>
+        <w:t>• Presence of biomarkers associated with response and resistance.</w:t>
+      </w:r>
+    </w:p>
+    <w:p>
+      <w:pPr>
+        <w:pStyle w:val="ListNumber"/>
+      </w:pPr>
+      <w:r>
+        <w:t>• Patient-reported outcomes such as pain, fatigue, urination, functioning, and quality of life measures.</w:t>
+      </w:r>
+    </w:p>
+    <w:p>
+      <w:pPr>
+        <w:pStyle w:val="ListNumber"/>
+      </w:pPr>
+      <w:r>
+        <w:t>• Improvements in additional clinically relevant endpoints not specified in the dual-primary or secondary endpoints.</w:t>
+      </w:r>
+    </w:p>
+    <w:p>
+      <w:pPr>
+        <w:pStyle w:val="ListNumber"/>
+      </w:pPr>
+      <w:r>
+        <w:t>• Data on medical resource utilization for potential economic analyses.</w:t>
       </w:r>
     </w:p>
     <w:p>
@@ -233,76 +377,19 @@
       </w:pPr>
       <w:r>
         <w:t>Overall Design</w:t>
-        <w:br/>
-        <w:t>This is a Phase 3, randomized, double-blind, placebo-controlled, multinational, and multicenter clinical study designed to evaluate the efficacy and safety of apalutamide in combination with androgen deprivation therapy (ADT) compared to ADT alone in subjects with metastatic hormone-sensitive prostate cancer (mHSPC). The study aims to determine whether the addition of apalutamide to ADT can improve radiographic progression-free survival (rPFS) and overall survival (OS). Eligible subjects will be randomized in a 1:1 ratio to receive either apalutamide plus ADT or matching placebo plus ADT, with the randomization stratified by Gleason score at diagnosis, geographic region, and prior docetaxel use.</w:t>
       </w:r>
     </w:p>
     <w:p>
-      <w:pPr>
-        <w:pStyle w:val="Title"/>
-      </w:pPr>
       <w:r>
-        <w:t>Study Schema</w:t>
-        <w:br/>
-        <w:t>The study consists of the following phases:</w:t>
+        <w:t>This study is a Phase 3, randomized, double-blind, placebo-controlled, multinational, and multicenter clinical trial designed to evaluate the efficacy and safety of apalutamide in combination with androgen deprivation therapy (ADT) compared to ADT alone in subjects with metastatic hormone-sensitive prostate cancer (mHSPC). Approximately 1,000 subjects meeting the inclusion criteria and none of the exclusion criteria will be enrolled. These subjects will be stratified based on Gleason score at diagnosis, geographical region, and prior docetaxel use before being randomly assigned in a 1:1 ratio to receive either apalutamide plus ADT or matching placebo plus ADT.</w:t>
       </w:r>
     </w:p>
     <w:p>
       <w:pPr>
-        <w:pStyle w:val="ListNumber"/>
+        <w:pStyle w:val="Title"/>
       </w:pPr>
       <w:r>
-        <w:t>• Screening Phase**: Up to 28 days before randomization to establish study eligibility.</w:t>
-      </w:r>
-    </w:p>
-    <w:p>
-      <w:pPr>
-        <w:pStyle w:val="ListNumber"/>
-      </w:pPr>
-      <w:r>
-        <w:t>• Treatment Phase**: Subjects will receive treatment in 28-day cycles until disease progression, unacceptable toxicity, or study termination.</w:t>
-      </w:r>
-    </w:p>
-    <w:p>
-      <w:pPr>
-        <w:pStyle w:val="ListNumber"/>
-      </w:pPr>
-      <w:r>
-        <w:t>• Follow-up Phase**: Data collection, every 4 months, will include survival and secondary endpoints until death, withdrawal, lost to follow-up, or study termination.</w:t>
-      </w:r>
-    </w:p>
-    <w:p>
-      <w:pPr>
-        <w:pStyle w:val="ListNumber"/>
-      </w:pPr>
-      <w:r>
-        <w:t>• Open-label Extension Phase**: Initiated upon positive interim or final analysis results; subjects can receive active drug (apalutamide) for approximately 3 years.</w:t>
-      </w:r>
-    </w:p>
-    <w:p>
-      <w:pPr>
-        <w:pStyle w:val="ListNumber"/>
-      </w:pPr>
-      <w:r>
-        <w:t>• Long-Term Extension Phase**: For subjects benefiting from apalutamide, extends treatment post-final analysis cut-off or site approval of Amendment 5.</w:t>
-      </w:r>
-    </w:p>
-    <w:p>
-      <w:pPr>
-        <w:pStyle w:val="Title"/>
-      </w:pPr>
-      <w:r>
-        <w:t>Study Duration</w:t>
-        <w:br/>
-        <w:t>The study is expected to enroll subjects over 30 months, with an estimated total study duration of 54 months to achieve the required number of death events for the overall survival endpoint. The total planned enrollment is approximately 1,000 subjects.</w:t>
-      </w:r>
-    </w:p>
-    <w:p>
-      <w:pPr>
-        <w:pStyle w:val="Title"/>
-      </w:pPr>
-      <w:r>
-        <w:t>Treatment Groups</w:t>
+        <w:t>Study Schema</w:t>
       </w:r>
     </w:p>
     <w:tbl>
@@ -312,47 +399,75 @@
         <w:tblLook w:firstColumn="1" w:firstRow="1" w:lastColumn="0" w:lastRow="0" w:noHBand="0" w:noVBand="1" w:val="04A0"/>
       </w:tblPr>
       <w:tblGrid>
-        <w:gridCol w:w="3120"/>
-        <w:gridCol w:w="3120"/>
-        <w:gridCol w:w="3120"/>
+        <w:gridCol w:w="1872"/>
+        <w:gridCol w:w="1872"/>
+        <w:gridCol w:w="1872"/>
+        <w:gridCol w:w="1872"/>
+        <w:gridCol w:w="1872"/>
       </w:tblGrid>
       <w:tr>
         <w:tc>
           <w:tcPr>
-            <w:tcW w:type="dxa" w:w="3120"/>
+            <w:tcW w:type="dxa" w:w="1872"/>
           </w:tcPr>
           <w:p>
             <w:pPr>
               <w:pStyle w:val="Heading3"/>
             </w:pPr>
             <w:r>
-              <w:t>Group</w:t>
+              <w:t>Schedule</w:t>
             </w:r>
           </w:p>
         </w:tc>
         <w:tc>
           <w:tcPr>
-            <w:tcW w:type="dxa" w:w="3120"/>
+            <w:tcW w:type="dxa" w:w="1872"/>
           </w:tcPr>
           <w:p>
             <w:pPr>
               <w:pStyle w:val="Heading3"/>
             </w:pPr>
             <w:r>
-              <w:t>Intervention</w:t>
+              <w:t>Screening</w:t>
             </w:r>
           </w:p>
         </w:tc>
         <w:tc>
           <w:tcPr>
-            <w:tcW w:type="dxa" w:w="3120"/>
+            <w:tcW w:type="dxa" w:w="1872"/>
           </w:tcPr>
           <w:p>
             <w:pPr>
               <w:pStyle w:val="Heading3"/>
             </w:pPr>
             <w:r>
-              <w:t>Description</w:t>
+              <w:t>Treatment Phase (28-day cycles)</w:t>
+            </w:r>
+          </w:p>
+        </w:tc>
+        <w:tc>
+          <w:tcPr>
+            <w:tcW w:type="dxa" w:w="1872"/>
+          </w:tcPr>
+          <w:p>
+            <w:pPr>
+              <w:pStyle w:val="Heading3"/>
+            </w:pPr>
+            <w:r>
+              <w:t>Follow-up</w:t>
+            </w:r>
+          </w:p>
+        </w:tc>
+        <w:tc>
+          <w:tcPr>
+            <w:tcW w:type="dxa" w:w="1872"/>
+          </w:tcPr>
+          <w:p>
+            <w:pPr>
+              <w:pStyle w:val="Heading3"/>
+            </w:pPr>
+            <w:r>
+              <w:t>Open-label Extension/Long-Term Extension</w:t>
             </w:r>
           </w:p>
         </w:tc>
@@ -360,31 +475,51 @@
       <w:tr>
         <w:tc>
           <w:tcPr>
-            <w:tcW w:type="dxa" w:w="3120"/>
+            <w:tcW w:type="dxa" w:w="1872"/>
           </w:tcPr>
           <w:p>
             <w:r>
-              <w:t>------------------</w:t>
+              <w:t>--------------</w:t>
             </w:r>
           </w:p>
         </w:tc>
         <w:tc>
           <w:tcPr>
-            <w:tcW w:type="dxa" w:w="3120"/>
+            <w:tcW w:type="dxa" w:w="1872"/>
           </w:tcPr>
           <w:p>
             <w:r>
-              <w:t>--------------------------</w:t>
+              <w:t>-------------</w:t>
             </w:r>
           </w:p>
         </w:tc>
         <w:tc>
           <w:tcPr>
-            <w:tcW w:type="dxa" w:w="3120"/>
+            <w:tcW w:type="dxa" w:w="1872"/>
           </w:tcPr>
           <w:p>
             <w:r>
-              <w:t>------------------------------------------------------------------</w:t>
+              <w:t>------------------------------------</w:t>
+            </w:r>
+          </w:p>
+        </w:tc>
+        <w:tc>
+          <w:tcPr>
+            <w:tcW w:type="dxa" w:w="1872"/>
+          </w:tcPr>
+          <w:p>
+            <w:r>
+              <w:t>-------------</w:t>
+            </w:r>
+          </w:p>
+        </w:tc>
+        <w:tc>
+          <w:tcPr>
+            <w:tcW w:type="dxa" w:w="1872"/>
+          </w:tcPr>
+          <w:p>
+            <w:r>
+              <w:t>------------------------------------------</w:t>
             </w:r>
           </w:p>
         </w:tc>
@@ -392,71 +527,98 @@
       <w:tr>
         <w:tc>
           <w:tcPr>
-            <w:tcW w:type="dxa" w:w="3120"/>
+            <w:tcW w:type="dxa" w:w="1872"/>
           </w:tcPr>
           <w:p>
             <w:r>
-              <w:t>Group 1</w:t>
+              <w:t>Duration</w:t>
             </w:r>
           </w:p>
         </w:tc>
         <w:tc>
           <w:tcPr>
-            <w:tcW w:type="dxa" w:w="3120"/>
+            <w:tcW w:type="dxa" w:w="1872"/>
           </w:tcPr>
           <w:p>
             <w:r>
-              <w:t>Apalutamide + ADT</w:t>
+              <w:t>Up to 28 days</w:t>
             </w:r>
           </w:p>
         </w:tc>
         <w:tc>
           <w:tcPr>
-            <w:tcW w:type="dxa" w:w="3120"/>
+            <w:tcW w:type="dxa" w:w="1872"/>
           </w:tcPr>
           <w:p>
             <w:r>
-              <w:t>Subjects receive 240 mg (4 x 60 mg tablets) of apalutamide daily along with ADT</w:t>
-            </w:r>
-          </w:p>
-        </w:tc>
-      </w:tr>
-      <w:tr>
-        <w:tc>
-          <w:tcPr>
-            <w:tcW w:type="dxa" w:w="3120"/>
-          </w:tcPr>
-          <w:p>
-            <w:r>
-              <w:t>Group 2</w:t>
+              <w:t>Until disease progression, unacceptable toxicity, or study termination</w:t>
             </w:r>
           </w:p>
         </w:tc>
         <w:tc>
           <w:tcPr>
-            <w:tcW w:type="dxa" w:w="3120"/>
+            <w:tcW w:type="dxa" w:w="1872"/>
           </w:tcPr>
           <w:p>
             <w:r>
-              <w:t>Placebo + ADT</w:t>
+              <w:t>Every 4 months up to 12 months post-treatment</w:t>
             </w:r>
           </w:p>
         </w:tc>
         <w:tc>
           <w:tcPr>
-            <w:tcW w:type="dxa" w:w="3120"/>
+            <w:tcW w:type="dxa" w:w="1872"/>
           </w:tcPr>
           <w:p>
             <w:r>
-              <w:t>Subjects receive matching placebo tablets along with ADT</w:t>
+              <w:t>Approximately 3 years for open-label and continued benefit for LTE</w:t>
             </w:r>
           </w:p>
         </w:tc>
       </w:tr>
     </w:tbl>
     <w:p>
+      <w:pPr>
+        <w:pStyle w:val="Title"/>
+      </w:pPr>
       <w:r>
-        <w:t>In both groups, ADT may be administered as medical or surgical castration, with medical castration using a GnRH analog selected at the investigator's discretion. The dosing for GnRHa will follow standard prescribing information, and concurrent GnRHa therapy must be documented for subjects without surgical castration.</w:t>
+        <w:t>Study Duration</w:t>
+      </w:r>
+    </w:p>
+    <w:p>
+      <w:r>
+        <w:t>The total study duration is estimated to be approximately 54 months, including an enrollment period of about 30 months. The study will continue until approximately 410 death events have been observed, allowing the collection of sufficient data to assess overall survival (OS) as a primary endpoint. The follow-up period will consist of regular survival data and secondary endpoints assessments every four months, continuing until subjects die, withdraw consent, or the study is terminated by the sponsor.</w:t>
+      </w:r>
+    </w:p>
+    <w:p>
+      <w:pPr>
+        <w:pStyle w:val="Title"/>
+      </w:pPr>
+      <w:r>
+        <w:t>Treatment Groups</w:t>
+      </w:r>
+    </w:p>
+    <w:p>
+      <w:r>
+        <w:t>Subjects will be assigned to one of two treatment groups:</w:t>
+      </w:r>
+    </w:p>
+    <w:p>
+      <w:pPr>
+        <w:pStyle w:val="ListNumber"/>
+      </w:pPr>
+      <w:r>
+        <w:t>• Apalutamide plus ADT Group**: Subjects in this group will receive apalutamide in combination with standard of care ADT. Apalutamide will be administered as 240 mg orally once daily (4 x 60-mg tablets) with or without food. ADT will be maintained either by medical castration (use of GnRH analogs) or surgical castration, as determined by the investigator.</w:t>
+      </w:r>
+    </w:p>
+    <w:p>
+      <w:r>
+        <w:t>2. **Placebo plus ADT Group**: Subjects in this group will receive a matching placebo administered in the same manner as apalutamide (4 tablets orally once daily) in combination with ADT. The ADT regimen will mirror that of the apalutamide group, based on medical or surgical castration.</w:t>
+      </w:r>
+    </w:p>
+    <w:p>
+      <w:r>
+        <w:t>For both groups, dose modifications will follow protocol-specified rules, and safety will be closely monitored in accordance with National Cancer Institute-Common Terminology Criteria for Adverse Events (NCI-CTCAE) Version 4.03.</w:t>
       </w:r>
     </w:p>
     <w:p>
@@ -500,89 +662,155 @@
       </w:r>
     </w:p>
     <w:p>
-      <w:pPr>
-        <w:pStyle w:val="Title"/>
-      </w:pPr>
       <w:r>
-        <w:t>Study Population</w:t>
+        <w:t>STUDY POPULATION</w:t>
       </w:r>
     </w:p>
     <w:p>
-      <w:pPr>
-        <w:pStyle w:val="Title"/>
-      </w:pPr>
       <w:r>
         <w:t>Overview of Study Population</w:t>
-        <w:br/>
-        <w:t>The study includes subjects diagnosed with metastatic hormone-sensitive prostate cancer (mHSPC), characterized by the presence of distant metastatic disease confirmed by bone scan, computed tomography (CT), or magnetic resonance imaging (MRI). Eligible subjects will have an Eastern Cooperative Oncology Group (ECOG) performance status of 0 or 1, indicating they are fully active or restricted in physically strenuous activity but ambulatory.</w:t>
       </w:r>
     </w:p>
     <w:p>
-      <w:pPr>
-        <w:pStyle w:val="Title"/>
-      </w:pPr>
       <w:r>
-        <w:t>Inclusion Criteria</w:t>
-        <w:br/>
-        <w:t>1. Male subjects aged 18 years or older.</w:t>
-        <w:br/>
-        <w:t>2. Diagnosis of prostate cancer with documentation of metastatic disease via:</w:t>
-        <w:br/>
-        <w:t xml:space="preserve">   - Positive bone scan with at least one bone lesion.</w:t>
-        <w:br/>
-        <w:t xml:space="preserve">   - For subjects with a single bone lesion, confirmation by CT or MRI is required.</w:t>
-        <w:br/>
-        <w:t>3. ECOG performance status of 0 or 1.</w:t>
-        <w:br/>
-        <w:t>4. Prior receipt of up to 6 cycles of docetaxel for mHSPC, with the last dose administered no more than 2 months before randomization.</w:t>
-        <w:br/>
-        <w:t>5. Maximum of 6 months of androgen deprivation therapy (ADT) prior to randomization.</w:t>
-        <w:br/>
-        <w:t>6. Maximum of one course of radiation or surgical intervention for mHSPC.</w:t>
-        <w:br/>
-        <w:t>7. For localized prostate cancer, prior treatments including radiation therapy, prostatectomy, lymph node dissection, and systemic therapies were completed at least 1 year before randomization.</w:t>
-        <w:br/>
-        <w:t>8. Ability to swallow oral medication.</w:t>
-        <w:br/>
-        <w:t xml:space="preserve">  </w:t>
-        <w:br/>
-        <w:t>## Exclusion Criteria</w:t>
-        <w:br/>
-        <w:t>1. Prior treatment with second-generation anti-androgens or inhibitors, such as apalutamide, abiraterone acetate, or enzalutamide.</w:t>
-        <w:br/>
-        <w:t>2. Known history of severe hypersensitivity reaction to study drugs or their excipients.</w:t>
-        <w:br/>
-        <w:t>3. Significant concurrent medical condition that could interfere with study participation or interpretation of results.</w:t>
-        <w:br/>
-        <w:t>4. Active or symptomatic viral hepatitis or chronic liver disease.</w:t>
-        <w:br/>
-        <w:t>5. Use of herbal products known to affect the PSA velocity within 4 weeks prior to randomization.</w:t>
-        <w:br/>
-        <w:t>6. Existing conditions that the investigator deems would affect patient compliance or completion of the study.</w:t>
+        <w:t>The study population will consist of male subjects diagnosed with metastatic hormone-sensitive prostate cancer (mHSPC). All participants must have an Eastern Cooperative Oncology Group (ECOG) performance status (PS) of grade 0 or 1, indicating that they are fully active or have some restrictions but can perform work of a light or sedentary nature. Subjects must present with distant metastatic disease, confirmed by a positive bone scan with at least one bone lesion visible via Technetium 99m (99mTc) scanning. In cases where only a single bone lesion is identified, confirmation of the metastasis via computed tomography (CT) or magnetic resonance imaging (MRI) is required.</w:t>
       </w:r>
     </w:p>
     <w:p>
-      <w:pPr>
-        <w:pStyle w:val="Title"/>
-      </w:pPr>
       <w:r>
-        <w:t>Withdrawal Criteria</w:t>
-        <w:br/>
-        <w:t>1. Subject voluntarily withdraws consent for the study.</w:t>
-        <w:br/>
-        <w:t>2. Investigator determines that continued participation would not be in the best interest of the subject.</w:t>
-        <w:br/>
-        <w:t>3. Persistent significant study protocol non-compliance.</w:t>
+        <w:t>Inclusion Criteria</w:t>
       </w:r>
     </w:p>
     <w:p>
       <w:pPr>
-        <w:pStyle w:val="Title"/>
-      </w:pPr>
+        <w:pStyle w:val="ListNumber"/>
+      </w:pPr>
+      <w:r>
+        <w:t>• Male subjects aged 18 years or older with a confirmed diagnosis of mHSPC.</w:t>
+      </w:r>
+    </w:p>
+    <w:p>
+      <w:pPr>
+        <w:pStyle w:val="ListNumber"/>
+      </w:pPr>
+      <w:r>
+        <w:t>• ECOG performance status of 0 or 1.</w:t>
+      </w:r>
+    </w:p>
+    <w:p>
+      <w:pPr>
+        <w:pStyle w:val="ListNumber"/>
+      </w:pPr>
+      <w:r>
+        <w:t>• Evidence of metastatic disease as confirmed by a positive bone scan (≥1 bone lesion on 99mTc scan) or confirmation of solitary bone lesions using CT/MRI.</w:t>
+      </w:r>
+    </w:p>
+    <w:p>
+      <w:pPr>
+        <w:pStyle w:val="ListNumber"/>
+      </w:pPr>
+      <w:r>
+        <w:t>• Subjects may have received up to 6 cycles of docetaxel for mHSPC, with the final dose administered ≤2 months prior to randomization.</w:t>
+      </w:r>
+    </w:p>
+    <w:p>
+      <w:pPr>
+        <w:pStyle w:val="ListNumber"/>
+      </w:pPr>
+      <w:r>
+        <w:t>• Prior androgen deprivation therapy (ADT) for mHSPC should not exceed 6 months in duration prior to randomization.</w:t>
+      </w:r>
+    </w:p>
+    <w:p>
+      <w:pPr>
+        <w:pStyle w:val="ListNumber"/>
+      </w:pPr>
+      <w:r>
+        <w:t>• Subjects may have received a single course of radiation or surgical intervention for mHSPC.</w:t>
+      </w:r>
+    </w:p>
+    <w:p>
+      <w:pPr>
+        <w:pStyle w:val="ListNumber"/>
+      </w:pPr>
+      <w:r>
+        <w:t>• For localized prostate cancer, ADT duration must not exceed 3 years in total, with all treatments, including radiation therapy, prostatectomy, and systemic therapies, completed at least 1 year prior to randomization.</w:t>
+      </w:r>
+    </w:p>
+    <w:p>
+      <w:r>
+        <w:t>Exclusion Criteria</w:t>
+      </w:r>
+    </w:p>
+    <w:p>
+      <w:pPr>
+        <w:pStyle w:val="ListNumber"/>
+      </w:pPr>
+      <w:r>
+        <w:t>• Subjects with prior exposure to anti-androgens, other than ≤6 months of ADT for mHSPC or ≤3 years of ADT for localized prostate cancer (completed ≥1 year prior to randomization).</w:t>
+      </w:r>
+    </w:p>
+    <w:p>
+      <w:pPr>
+        <w:pStyle w:val="ListNumber"/>
+      </w:pPr>
+      <w:r>
+        <w:t>• Presence of brain metastases identified through imaging.</w:t>
+      </w:r>
+    </w:p>
+    <w:p>
+      <w:pPr>
+        <w:pStyle w:val="ListNumber"/>
+      </w:pPr>
+      <w:r>
+        <w:t>• Previous treatment with apalutamide or any investigational AR-targeting agents.</w:t>
+      </w:r>
+    </w:p>
+    <w:p>
+      <w:pPr>
+        <w:pStyle w:val="ListNumber"/>
+      </w:pPr>
+      <w:r>
+        <w:t>• Unresolved toxicities from prior therapies except for alopecia or Grade 1 peripheral neuropathy.</w:t>
+      </w:r>
+    </w:p>
+    <w:p>
+      <w:pPr>
+        <w:pStyle w:val="ListNumber"/>
+      </w:pPr>
+      <w:r>
+        <w:t>• History of seizures or conditions that may predispose to seizures.</w:t>
+      </w:r>
+    </w:p>
+    <w:p>
+      <w:r>
+        <w:t>Withdrawal Criteria</w:t>
+      </w:r>
+    </w:p>
+    <w:p>
+      <w:pPr>
+        <w:pStyle w:val="ListNumber"/>
+      </w:pPr>
+      <w:r>
+        <w:t>• Subjects who experience unacceptable treatment-related toxicity, clinical progression based on protocol-specified criteria, or request withdrawal from the study.</w:t>
+      </w:r>
+    </w:p>
+    <w:p>
+      <w:pPr>
+        <w:pStyle w:val="ListNumber"/>
+      </w:pPr>
+      <w:r>
+        <w:t>• Subjects may be withdrawn from the study by the investigator, in consultation with the study sponsor, if they fail to adhere to the study protocol requirements.</w:t>
+      </w:r>
+    </w:p>
+    <w:p>
       <w:r>
         <w:t>Replacement Policy</w:t>
-        <w:br/>
-        <w:t>Subjects who withdraw or are withdrawn from the study will not be replaced. The original sample size was calculated to account for potential early terminations to ensure sufficient power to detect a difference in primary endpoints.</w:t>
+      </w:r>
+    </w:p>
+    <w:p>
+      <w:r>
+        <w:t>Subjects who withdraw prior to randomization or become ineligible during the screening phase may be replaced to meet the target enrollment of approximately 1,000 participants. However, once randomized, subjects who withdraw or are lost to follow-up will not be replaced to maintain the integrity of the randomization schema.</w:t>
       </w:r>
     </w:p>
     <w:p>
@@ -595,7 +823,7 @@
         <w:pStyle w:val="Heading1"/>
       </w:pPr>
       <w:r>
-        <w:t>24.1 Procedures</w:t>
+        <w:t>19.2 Procedures</w:t>
       </w:r>
     </w:p>
     <w:p>
@@ -611,9 +839,9 @@
         <w:pStyle w:val="Title"/>
       </w:pPr>
       <w:r>
-        <w:t>Study Procedures Overview</w:t>
+        <w:t>Overview</w:t>
         <w:br/>
-        <w:t>This section outlines the specific procedures conducted throughout the study, detailing the activities during each phase: screening, treatment, and follow-up. Procedures are structured to ensure comprehensive and consistent data collection across all sites.</w:t>
+        <w:t>This section outlines the procedures to be conducted during the study, comprising the screening, treatment, and follow-up phases. It details the specific activities required at each phase, the timing and frequency of these activities, and the responsible personnel for conducting them.</w:t>
       </w:r>
     </w:p>
     <w:p>
@@ -623,7 +851,7 @@
       <w:r>
         <w:t>Screening/Baseline Procedures</w:t>
         <w:br/>
-        <w:t>Prior to enrollment, the following assessments will be completed within a 28-day period to determine participant eligibility:</w:t>
+        <w:t>The screening phase will establish eligibility for study participation and will include the following procedures, conducted within 28 days prior to randomization:</w:t>
       </w:r>
     </w:p>
     <w:p>
@@ -631,7 +859,7 @@
         <w:pStyle w:val="ListNumber"/>
       </w:pPr>
       <w:r>
-        <w:t>• Informed Consent**: Ensure participants understand the study's purpose, procedures, potential risks, and benefits. Responsible personnel: Principal Investigator or delegated study team member.</w:t>
+        <w:t>• Informed Consent**</w:t>
       </w:r>
     </w:p>
     <w:p>
@@ -639,7 +867,7 @@
         <w:pStyle w:val="ListNumber"/>
       </w:pPr>
       <w:r>
-        <w:t>• Demographics and Medical History Collection**: Document participant demographic data and comprehensive medical history. Responsible personnel: Study Coordinator.</w:t>
+        <w:t>• Obtain signed informed consent from the subject.</w:t>
       </w:r>
     </w:p>
     <w:p>
@@ -647,386 +875,519 @@
         <w:pStyle w:val="ListNumber"/>
       </w:pPr>
       <w:r>
-        <w:t>• Physical Examination**: Conduct a thorough physical examination to assess general health status. Responsible personnel: Qualified Medical Practitioner.</w:t>
-      </w:r>
-    </w:p>
-    <w:p>
-      <w:pPr>
-        <w:pStyle w:val="ListNumber"/>
-      </w:pPr>
-      <w:r>
-        <w:t>• Vital Signs Measurement**: Record blood pressure, heart rate, temperature, and respiratory rate. Responsible personnel: Nurse or study nurse.</w:t>
-      </w:r>
-    </w:p>
-    <w:p>
-      <w:pPr>
-        <w:pStyle w:val="ListNumber"/>
-      </w:pPr>
-      <w:r>
-        <w:t>• Laboratory Assessments**:</w:t>
-      </w:r>
-    </w:p>
-    <w:p>
-      <w:pPr>
-        <w:pStyle w:val="ListNumber"/>
-      </w:pPr>
-      <w:r>
-        <w:t>• Hematology and clinical chemistry panels.</w:t>
-      </w:r>
-    </w:p>
-    <w:p>
-      <w:pPr>
-        <w:pStyle w:val="ListNumber"/>
-      </w:pPr>
-      <w:r>
-        <w:t>• PSA levels and testosterone concentration.</w:t>
-      </w:r>
-    </w:p>
-    <w:p>
-      <w:pPr>
-        <w:pStyle w:val="ListNumber"/>
-      </w:pPr>
-      <w:r>
-        <w:t>• Responsible personnel: Lab Technician or qualified personnel.</w:t>
-      </w:r>
-    </w:p>
-    <w:p>
-      <w:pPr>
-        <w:pStyle w:val="ListNumber"/>
-      </w:pPr>
-      <w:r>
-        <w:t>• Disease Assessment**: Radiographic imaging (CT/MRI and bone scan) to confirm metastatic hormone-sensitive prostate cancer (mHSPC). Responsible personnel: Radiologist.</w:t>
-      </w:r>
-    </w:p>
-    <w:p>
-      <w:pPr>
-        <w:pStyle w:val="ListNumber"/>
-      </w:pPr>
-      <w:r>
-        <w:t>• Inclusion/Exclusion Criteria Review**: Evaluate participants against the study's criteria to confirm eligibility. Responsible personnel: Principal Investigator.</w:t>
-      </w:r>
-    </w:p>
-    <w:p>
-      <w:pPr>
-        <w:pStyle w:val="Title"/>
-      </w:pPr>
-      <w:r>
-        <w:t>Treatment Phase Procedures</w:t>
-        <w:br/>
-        <w:t>Participants who meet eligibility criteria will be randomized into either the apalutamide plus ADT or placebo plus ADT group. Treatment will be administered in 28-day cycles.</w:t>
-      </w:r>
-    </w:p>
-    <w:p>
-      <w:pPr>
-        <w:pStyle w:val="ListNumber"/>
-      </w:pPr>
-      <w:r>
-        <w:t>• Drug Administration**:</w:t>
-      </w:r>
-    </w:p>
-    <w:p>
-      <w:pPr>
-        <w:pStyle w:val="ListNumber"/>
-      </w:pPr>
-      <w:r>
-        <w:t>• Administer 240-mg apalutamide or matching placebo daily.</w:t>
-      </w:r>
-    </w:p>
-    <w:p>
-      <w:pPr>
-        <w:pStyle w:val="ListNumber"/>
-      </w:pPr>
-      <w:r>
-        <w:t>• Maintain consistent use of ADT (either medical or surgical) per SOC.</w:t>
-      </w:r>
-    </w:p>
-    <w:p>
-      <w:pPr>
-        <w:pStyle w:val="ListNumber"/>
-      </w:pPr>
-      <w:r>
-        <w:t>• Responsible personnel: Pharmacist or study nurse.</w:t>
-      </w:r>
-    </w:p>
-    <w:p>
-      <w:pPr>
-        <w:pStyle w:val="ListNumber"/>
-      </w:pPr>
-      <w:r>
-        <w:t>• Safety Monitoring**:</w:t>
-      </w:r>
-    </w:p>
-    <w:p>
-      <w:pPr>
-        <w:pStyle w:val="ListNumber"/>
-      </w:pPr>
-      <w:r>
-        <w:t>• Regular monitoring for adverse events and dose adjustments as necessary.</w:t>
-      </w:r>
-    </w:p>
-    <w:p>
-      <w:pPr>
-        <w:pStyle w:val="ListNumber"/>
-      </w:pPr>
-      <w:r>
-        <w:t>• Responsible personnel: Study Physician.</w:t>
-      </w:r>
-    </w:p>
-    <w:p>
-      <w:pPr>
-        <w:pStyle w:val="ListNumber"/>
-      </w:pPr>
-      <w:r>
-        <w:t>• Efficacy Assessments**:</w:t>
-      </w:r>
-    </w:p>
-    <w:p>
-      <w:pPr>
-        <w:pStyle w:val="ListNumber"/>
-      </w:pPr>
-      <w:r>
-        <w:t>• Conduct radiographic assessments per modified RECIST 1.1 guidelines.</w:t>
-      </w:r>
-    </w:p>
-    <w:p>
-      <w:pPr>
-        <w:pStyle w:val="ListNumber"/>
-      </w:pPr>
-      <w:r>
-        <w:t>• Evaluate progression-free survival and overall survival.</w:t>
-      </w:r>
-    </w:p>
-    <w:p>
-      <w:pPr>
-        <w:pStyle w:val="ListNumber"/>
-      </w:pPr>
-      <w:r>
-        <w:t>• Responsible personnel: Oncologist or designated radiologist.</w:t>
-      </w:r>
-    </w:p>
-    <w:p>
-      <w:pPr>
-        <w:pStyle w:val="ListNumber"/>
-      </w:pPr>
-      <w:r>
-        <w:t>• Laboratory Tests**:</w:t>
-      </w:r>
-    </w:p>
-    <w:p>
-      <w:pPr>
-        <w:pStyle w:val="ListNumber"/>
-      </w:pPr>
-      <w:r>
-        <w:t>• Monthly hematology and clinical chemistry panels.</w:t>
-      </w:r>
-    </w:p>
-    <w:p>
-      <w:pPr>
-        <w:pStyle w:val="ListNumber"/>
-      </w:pPr>
-      <w:r>
-        <w:t>• Regular monitoring of testosterone levels.</w:t>
-      </w:r>
-    </w:p>
-    <w:p>
-      <w:pPr>
-        <w:pStyle w:val="ListNumber"/>
-      </w:pPr>
-      <w:r>
-        <w:t>• Responsible personnel: Lab Technician.</w:t>
-      </w:r>
-    </w:p>
-    <w:p>
-      <w:pPr>
-        <w:pStyle w:val="ListNumber"/>
-      </w:pPr>
-      <w:r>
-        <w:t>• Quality of Life Assessments**:</w:t>
-      </w:r>
-    </w:p>
-    <w:p>
-      <w:pPr>
-        <w:pStyle w:val="ListNumber"/>
-      </w:pPr>
-      <w:r>
-        <w:t>• Administer questionnaires such as BPI-SF, BFI, and EQ-5D-5L.</w:t>
-      </w:r>
-    </w:p>
-    <w:p>
-      <w:pPr>
-        <w:pStyle w:val="ListNumber"/>
-      </w:pPr>
-      <w:r>
-        <w:t>• Responsible personnel: Study Coordinator.</w:t>
-      </w:r>
-    </w:p>
-    <w:p>
-      <w:pPr>
-        <w:pStyle w:val="ListNumber"/>
-      </w:pPr>
-      <w:r>
-        <w:t>• Adverse Event Monitoring**:</w:t>
-      </w:r>
-    </w:p>
-    <w:p>
-      <w:pPr>
-        <w:pStyle w:val="ListNumber"/>
-      </w:pPr>
-      <w:r>
-        <w:t>• Continuously assess for and record any treatment-emergent adverse events (AEs).</w:t>
-      </w:r>
-    </w:p>
-    <w:p>
-      <w:pPr>
-        <w:pStyle w:val="ListNumber"/>
-      </w:pPr>
-      <w:r>
-        <w:t>• Responsible personnel: Study Physician or nurse.</w:t>
-      </w:r>
-    </w:p>
-    <w:p>
-      <w:pPr>
-        <w:pStyle w:val="ListNumber"/>
-      </w:pPr>
-      <w:r>
-        <w:t>• Concomitant Medication Review**:</w:t>
-      </w:r>
-    </w:p>
-    <w:p>
-      <w:pPr>
-        <w:pStyle w:val="ListNumber"/>
-      </w:pPr>
-      <w:r>
-        <w:t>• Document all medications administered concurrently.</w:t>
-      </w:r>
-    </w:p>
-    <w:p>
-      <w:pPr>
-        <w:pStyle w:val="ListNumber"/>
-      </w:pPr>
-      <w:r>
-        <w:t>• Responsible personnel: Study Coordinator.</w:t>
-      </w:r>
-    </w:p>
-    <w:p>
-      <w:pPr>
-        <w:pStyle w:val="Title"/>
-      </w:pPr>
-      <w:r>
-        <w:t>Follow-up Procedures</w:t>
-        <w:br/>
-        <w:t>Upon discontinuation of study treatment, subjects will enter a follow-up phase.</w:t>
-      </w:r>
-    </w:p>
-    <w:p>
-      <w:pPr>
-        <w:pStyle w:val="ListNumber"/>
-      </w:pPr>
-      <w:r>
-        <w:t>• Safety Follow-Up**: Conduct safety assessments 30 days post-treatment. Responsible personnel: Study Physician.</w:t>
-      </w:r>
-    </w:p>
-    <w:p>
-      <w:pPr>
-        <w:pStyle w:val="ListNumber"/>
-      </w:pPr>
-      <w:r>
-        <w:t>• Disease Assessment**:</w:t>
-      </w:r>
-    </w:p>
-    <w:p>
-      <w:pPr>
-        <w:pStyle w:val="ListNumber"/>
-      </w:pPr>
-      <w:r>
-        <w:t>• Document disease progression, radiographic and clinical.</w:t>
-      </w:r>
-    </w:p>
-    <w:p>
-      <w:pPr>
-        <w:pStyle w:val="ListNumber"/>
-      </w:pPr>
-      <w:r>
-        <w:t>• Responsible personnel: Oncologist.</w:t>
-      </w:r>
-    </w:p>
-    <w:p>
-      <w:pPr>
-        <w:pStyle w:val="ListNumber"/>
-      </w:pPr>
-      <w:r>
-        <w:t>• Survival Status**: Update survival status every 4 months. Responsible personnel: Study Coordinator.</w:t>
-      </w:r>
-    </w:p>
-    <w:p>
-      <w:pPr>
-        <w:pStyle w:val="ListNumber"/>
-      </w:pPr>
-      <w:r>
-        <w:t>• Subsequent Therapy Documentation**: Record any additional therapies received for prostate cancer. Responsible personnel: Study Coordinator.</w:t>
-      </w:r>
-    </w:p>
-    <w:p>
-      <w:pPr>
-        <w:pStyle w:val="Title"/>
-      </w:pPr>
-      <w:r>
-        <w:t>Safety Assessments</w:t>
-        <w:br/>
-        <w:t>- Routine physical examinations and vital sign checks.</w:t>
-        <w:br/>
-        <w:t>- Laboratory tests including hematology and chemistry panels.</w:t>
-        <w:br/>
-        <w:t>- Continuous adverse event monitoring and reporting.</w:t>
-        <w:br/>
-        <w:t>- ECG monitoring as clinically indicated.</w:t>
-      </w:r>
-    </w:p>
-    <w:p>
-      <w:pPr>
-        <w:pStyle w:val="Title"/>
-      </w:pPr>
-      <w:r>
-        <w:t>Efficacy Assessments</w:t>
-        <w:br/>
-        <w:t>- Radiographic and clinical assessments to measure rPFS and OS.</w:t>
-        <w:br/>
-        <w:t>- Patient-reported outcomes using validated scales.</w:t>
-        <w:br/>
-        <w:t>- Quality of life measures throughout the study.</w:t>
-      </w:r>
-    </w:p>
-    <w:p>
-      <w:pPr>
-        <w:pStyle w:val="Title"/>
-      </w:pPr>
-      <w:r>
-        <w:t>Laboratory Assessments</w:t>
-        <w:br/>
-        <w:t>- Regular analysis of hematology and clinical chemistry.</w:t>
-        <w:br/>
-        <w:t>- Biomarker sampling to investigate treatment resistance or response.</w:t>
-        <w:br/>
-        <w:t>- Conduct PK/PD assessments where indicated, with special long-term storage instructions for bio-samples.</w:t>
-      </w:r>
-    </w:p>
-    <w:p>
-      <w:pPr>
-        <w:pStyle w:val="Title"/>
-      </w:pPr>
-      <w:r>
-        <w:t>Other Assessments</w:t>
-        <w:br/>
-        <w:t>- **Pharmacokinetic Evaluations**: Collection of trough PK samples on specified days.</w:t>
-        <w:br/>
-        <w:t>- **Biomarker Analysis**: Evaluation of circulating DNA and AR gene anomalies.</w:t>
-        <w:br/>
-        <w:t>- **Medical Resource Utilization**: Collect and document data for future economic analyses. Responsible personnel: Health Economist.</w:t>
+        <w:t>• Conducted by study coordinator or principal investigator.</w:t>
       </w:r>
     </w:p>
     <w:p>
       <w:r>
-        <w:t>Each procedure must be conducted with attention to patient comfort, adherence to protocol guidelines, and specific ethical considerations. All data should be accurately recorded in the electronic case report form (eCRF).</w:t>
+        <w:t>2. **Demographics and Medical History**</w:t>
+        <w:br/>
+        <w:t xml:space="preserve">   - Collect subject's age, sex, ethnicity, medical history, and prior treatment details.</w:t>
+        <w:br/>
+        <w:t xml:space="preserve">   - Conducted by study coordinator or medical personnel.</w:t>
+      </w:r>
+    </w:p>
+    <w:p>
+      <w:r>
+        <w:t>3. **Physical Examination**</w:t>
+        <w:br/>
+        <w:t xml:space="preserve">   - Perform a complete physical examination.</w:t>
+        <w:br/>
+        <w:t xml:space="preserve">   - Conducted by a qualified healthcare professional.</w:t>
+      </w:r>
+    </w:p>
+    <w:p>
+      <w:r>
+        <w:t>4. **Vital Signs**</w:t>
+        <w:br/>
+        <w:t xml:space="preserve">   - Record blood pressure, heart rate, temperature, and respiratory rate.</w:t>
+        <w:br/>
+        <w:t xml:space="preserve">   - Conducted by nursing staff.</w:t>
+      </w:r>
+    </w:p>
+    <w:p>
+      <w:r>
+        <w:t>5. **Laboratory Assessments**</w:t>
+        <w:br/>
+        <w:t xml:space="preserve">   - Collect blood samples for hematology and clinical chemistry profiles.</w:t>
+        <w:br/>
+        <w:t xml:space="preserve">   - Conducted by phlebotomist or laboratory technician.</w:t>
+      </w:r>
+    </w:p>
+    <w:p>
+      <w:r>
+        <w:t>6. **Disease Assessment**</w:t>
+        <w:br/>
+        <w:t xml:space="preserve">   - Conduct imaging studies such as bone scans and CT/MRI to confirm metastatic disease.</w:t>
+        <w:br/>
+        <w:t xml:space="preserve">   - Conducted by a radiologist or qualified medical professional.</w:t>
+      </w:r>
+    </w:p>
+    <w:p>
+      <w:r>
+        <w:t>7. **Inclusion/Exclusion Criteria Review**</w:t>
+        <w:br/>
+        <w:t xml:space="preserve">   - Ensure the subject meets all inclusion and none of the exclusion criteria.</w:t>
+        <w:br/>
+        <w:t xml:space="preserve">   - Conducted by the principal investigator or designated study team member.</w:t>
+      </w:r>
+    </w:p>
+    <w:p>
+      <w:pPr>
+        <w:pStyle w:val="Title"/>
+      </w:pPr>
+      <w:r>
+        <w:t>Treatment Phase Procedures</w:t>
+        <w:br/>
+        <w:t>Subjects will be administered the assigned treatment and monitored regularly. Activities during the treatment phase include:</w:t>
+      </w:r>
+    </w:p>
+    <w:p>
+      <w:pPr>
+        <w:pStyle w:val="ListNumber"/>
+      </w:pPr>
+      <w:r>
+        <w:t>• Drug Administration**</w:t>
+      </w:r>
+    </w:p>
+    <w:p>
+      <w:pPr>
+        <w:pStyle w:val="ListNumber"/>
+      </w:pPr>
+      <w:r>
+        <w:t>• Apalutamide or matching placebo will be administered orally once daily.</w:t>
+      </w:r>
+    </w:p>
+    <w:p>
+      <w:pPr>
+        <w:pStyle w:val="ListNumber"/>
+      </w:pPr>
+      <w:r>
+        <w:t>• Conducted by study pharmacists or nursing staff.</w:t>
+      </w:r>
+    </w:p>
+    <w:p>
+      <w:r>
+        <w:t>2. **Safety Monitoring**</w:t>
+        <w:br/>
+        <w:t xml:space="preserve">   - Monitor for adverse events and record any new symptoms.</w:t>
+        <w:br/>
+        <w:t xml:space="preserve">   - Conducted by study nurses or investigators during clinic visits.</w:t>
+      </w:r>
+    </w:p>
+    <w:p>
+      <w:r>
+        <w:t>3. **Efficacy Assessments**</w:t>
+        <w:br/>
+        <w:t xml:space="preserve">   - Perform imaging studies for radiographic progression-free survival (rPFS) and collect survival data.</w:t>
+        <w:br/>
+        <w:t xml:space="preserve">   - Conducted by radiologists or designated medical personnel every assessment cycle.</w:t>
+      </w:r>
+    </w:p>
+    <w:p>
+      <w:r>
+        <w:t>4. **Laboratory Tests**</w:t>
+        <w:br/>
+        <w:t xml:space="preserve">   - Collect periodic blood samples for routine laboratory assessments and PK/PD analysis.</w:t>
+        <w:br/>
+        <w:t xml:space="preserve">   - Conducted by a phlebotomist or laboratory technician.</w:t>
+      </w:r>
+    </w:p>
+    <w:p>
+      <w:r>
+        <w:t>5. **Quality of Life Assessments**</w:t>
+        <w:br/>
+        <w:t xml:space="preserve">   - Utilize patient-reported outcome measures such as BPI-SF, BFI, and EQ-5D-5L.</w:t>
+        <w:br/>
+        <w:t xml:space="preserve">   - Conducted by study coordinators via structured interviews.</w:t>
+      </w:r>
+    </w:p>
+    <w:p>
+      <w:r>
+        <w:t>6. **Adverse Event Monitoring**</w:t>
+        <w:br/>
+        <w:t xml:space="preserve">   - Document and grade adverse events using NCI-CTCAE Version 4.03 criteria.</w:t>
+        <w:br/>
+        <w:t xml:space="preserve">   - Conducted by clinical staff throughout the treatment phase.</w:t>
+      </w:r>
+    </w:p>
+    <w:p>
+      <w:r>
+        <w:t>7. **Concomitant Medication Review**</w:t>
+        <w:br/>
+        <w:t xml:space="preserve">   - Record any medications taken by the subject during the study.</w:t>
+        <w:br/>
+        <w:t xml:space="preserve">   - Conducted by the study coordinator or pharmacy staff.</w:t>
+      </w:r>
+    </w:p>
+    <w:p>
+      <w:pPr>
+        <w:pStyle w:val="Title"/>
+      </w:pPr>
+      <w:r>
+        <w:t>Follow-up Procedures</w:t>
+        <w:br/>
+        <w:t>Follow-up activities post-treatment discontinuation include:</w:t>
+      </w:r>
+    </w:p>
+    <w:p>
+      <w:pPr>
+        <w:pStyle w:val="ListNumber"/>
+      </w:pPr>
+      <w:r>
+        <w:t>• Safety Follow-up**</w:t>
+      </w:r>
+    </w:p>
+    <w:p>
+      <w:pPr>
+        <w:pStyle w:val="ListNumber"/>
+      </w:pPr>
+      <w:r>
+        <w:t>• Conduct safety evaluations 30 days after the last dose.</w:t>
+      </w:r>
+    </w:p>
+    <w:p>
+      <w:pPr>
+        <w:pStyle w:val="ListNumber"/>
+      </w:pPr>
+      <w:r>
+        <w:t>• Conducted by study nurses or investigators.</w:t>
+      </w:r>
+    </w:p>
+    <w:p>
+      <w:r>
+        <w:t>2. **Disease Assessment**</w:t>
+        <w:br/>
+        <w:t xml:space="preserve">   - Continue monitoring disease progression every 4 months.</w:t>
+        <w:br/>
+        <w:t xml:space="preserve">   - Conducted by the clinical team.</w:t>
+      </w:r>
+    </w:p>
+    <w:p>
+      <w:r>
+        <w:t>3. **Survival Status**</w:t>
+        <w:br/>
+        <w:t xml:space="preserve">   - Collect data on survival and any subsequent therapies initiated.</w:t>
+        <w:br/>
+        <w:t xml:space="preserve">   - Conducted by study coordinators.</w:t>
+      </w:r>
+    </w:p>
+    <w:p>
+      <w:r>
+        <w:t>4. **Subsequent Therapy Documentation**</w:t>
+        <w:br/>
+        <w:t xml:space="preserve">   - Record the date and type of any new therapy for prostate cancer.</w:t>
+        <w:br/>
+        <w:t xml:space="preserve">   - Conducted by study coordinators or medical staff.</w:t>
+      </w:r>
+    </w:p>
+    <w:p>
+      <w:pPr>
+        <w:pStyle w:val="Title"/>
+      </w:pPr>
+      <w:r>
+        <w:t>Safety Assessments</w:t>
+        <w:br/>
+        <w:t>Comprehensive safety evaluations will be conducted regularly, including:</w:t>
+      </w:r>
+    </w:p>
+    <w:p>
+      <w:pPr>
+        <w:pStyle w:val="ListNumber"/>
+      </w:pPr>
+      <w:r>
+        <w:t>• Physical Examinations**</w:t>
+      </w:r>
+    </w:p>
+    <w:p>
+      <w:pPr>
+        <w:pStyle w:val="ListNumber"/>
+      </w:pPr>
+      <w:r>
+        <w:t>• Conducted at each clinic visit by healthcare professionals.</w:t>
+      </w:r>
+    </w:p>
+    <w:p>
+      <w:pPr>
+        <w:pStyle w:val="ListNumber"/>
+      </w:pPr>
+      <w:r>
+        <w:t xml:space="preserve">• </w:t>
+      </w:r>
+    </w:p>
+    <w:p>
+      <w:pPr>
+        <w:pStyle w:val="ListNumber"/>
+      </w:pPr>
+      <w:r>
+        <w:t>• Vital Signs**</w:t>
+      </w:r>
+    </w:p>
+    <w:p>
+      <w:pPr>
+        <w:pStyle w:val="ListNumber"/>
+      </w:pPr>
+      <w:r>
+        <w:t>• Checked and recorded at each visit by nursing staff.</w:t>
+      </w:r>
+    </w:p>
+    <w:p>
+      <w:pPr>
+        <w:pStyle w:val="ListNumber"/>
+      </w:pPr>
+      <w:r>
+        <w:t xml:space="preserve">• </w:t>
+      </w:r>
+    </w:p>
+    <w:p>
+      <w:pPr>
+        <w:pStyle w:val="ListNumber"/>
+      </w:pPr>
+      <w:r>
+        <w:t>• Laboratory Tests**</w:t>
+      </w:r>
+    </w:p>
+    <w:p>
+      <w:pPr>
+        <w:pStyle w:val="ListNumber"/>
+      </w:pPr>
+      <w:r>
+        <w:t>• Includes hematology, clinical chemistry, and other relevant tests as per schedule.</w:t>
+      </w:r>
+    </w:p>
+    <w:p>
+      <w:pPr>
+        <w:pStyle w:val="ListNumber"/>
+      </w:pPr>
+      <w:r>
+        <w:t xml:space="preserve">• </w:t>
+      </w:r>
+    </w:p>
+    <w:p>
+      <w:pPr>
+        <w:pStyle w:val="ListNumber"/>
+      </w:pPr>
+      <w:r>
+        <w:t>• Adverse Event Monitoring**</w:t>
+      </w:r>
+    </w:p>
+    <w:p>
+      <w:pPr>
+        <w:pStyle w:val="ListNumber"/>
+      </w:pPr>
+      <w:r>
+        <w:t>• Ongoing throughout the study by clinical investigators.</w:t>
+      </w:r>
+    </w:p>
+    <w:p>
+      <w:pPr>
+        <w:pStyle w:val="ListNumber"/>
+      </w:pPr>
+      <w:r>
+        <w:t>• ECG Monitoring**</w:t>
+      </w:r>
+    </w:p>
+    <w:p>
+      <w:pPr>
+        <w:pStyle w:val="ListNumber"/>
+      </w:pPr>
+      <w:r>
+        <w:t>• Performed when indicated, conducted by trained medical staff.</w:t>
+      </w:r>
+    </w:p>
+    <w:p>
+      <w:pPr>
+        <w:pStyle w:val="Title"/>
+      </w:pPr>
+      <w:r>
+        <w:t>Efficacy Assessments</w:t>
+        <w:br/>
+        <w:t>The efficacy of the intervention will be evaluated through:</w:t>
+      </w:r>
+    </w:p>
+    <w:p>
+      <w:pPr>
+        <w:pStyle w:val="ListNumber"/>
+      </w:pPr>
+      <w:r>
+        <w:t>• Disease-specific Assessments**</w:t>
+      </w:r>
+    </w:p>
+    <w:p>
+      <w:pPr>
+        <w:pStyle w:val="ListNumber"/>
+      </w:pPr>
+      <w:r>
+        <w:t>• Radiographic progression and survival metrics.</w:t>
+      </w:r>
+    </w:p>
+    <w:p>
+      <w:pPr>
+        <w:pStyle w:val="ListNumber"/>
+      </w:pPr>
+      <w:r>
+        <w:t xml:space="preserve">• </w:t>
+      </w:r>
+    </w:p>
+    <w:p>
+      <w:pPr>
+        <w:pStyle w:val="ListNumber"/>
+      </w:pPr>
+      <w:r>
+        <w:t>• Response Evaluation**</w:t>
+      </w:r>
+    </w:p>
+    <w:p>
+      <w:pPr>
+        <w:pStyle w:val="ListNumber"/>
+      </w:pPr>
+      <w:r>
+        <w:t>• Based on RECIST 1.1 criteria and other relevant markers.</w:t>
+      </w:r>
+    </w:p>
+    <w:p>
+      <w:pPr>
+        <w:pStyle w:val="ListNumber"/>
+      </w:pPr>
+      <w:r>
+        <w:t xml:space="preserve">• </w:t>
+      </w:r>
+    </w:p>
+    <w:p>
+      <w:pPr>
+        <w:pStyle w:val="ListNumber"/>
+      </w:pPr>
+      <w:r>
+        <w:t>• Patient-Reported Outcomes**</w:t>
+      </w:r>
+    </w:p>
+    <w:p>
+      <w:pPr>
+        <w:pStyle w:val="ListNumber"/>
+      </w:pPr>
+      <w:r>
+        <w:t>• Utilize standardized questionnaires to evaluate quality of life and symptoms.</w:t>
+      </w:r>
+    </w:p>
+    <w:p>
+      <w:pPr>
+        <w:pStyle w:val="ListNumber"/>
+      </w:pPr>
+      <w:r>
+        <w:t>• Quality of Life Measures**</w:t>
+      </w:r>
+    </w:p>
+    <w:p>
+      <w:pPr>
+        <w:pStyle w:val="ListNumber"/>
+      </w:pPr>
+      <w:r>
+        <w:t>• Conducted through validated PRO instruments.</w:t>
+      </w:r>
+    </w:p>
+    <w:p>
+      <w:pPr>
+        <w:pStyle w:val="Title"/>
+      </w:pPr>
+      <w:r>
+        <w:t>Laboratory Assessments</w:t>
+        <w:br/>
+        <w:t>Laboratory assessments will include:</w:t>
+      </w:r>
+    </w:p>
+    <w:p>
+      <w:pPr>
+        <w:pStyle w:val="ListNumber"/>
+      </w:pPr>
+      <w:r>
+        <w:t>• Hematology and Clinical Chemistry**</w:t>
+      </w:r>
+    </w:p>
+    <w:p>
+      <w:pPr>
+        <w:pStyle w:val="ListNumber"/>
+      </w:pPr>
+      <w:r>
+        <w:t>• Routine analysis as per protocol schedule.</w:t>
+      </w:r>
+    </w:p>
+    <w:p>
+      <w:pPr>
+        <w:pStyle w:val="ListNumber"/>
+      </w:pPr>
+      <w:r>
+        <w:t>• Biomarker Sampling**</w:t>
+      </w:r>
+    </w:p>
+    <w:p>
+      <w:pPr>
+        <w:pStyle w:val="ListNumber"/>
+      </w:pPr>
+      <w:r>
+        <w:t>• Collect samples for exploratory biomarker analysis.</w:t>
+      </w:r>
+    </w:p>
+    <w:p>
+      <w:pPr>
+        <w:pStyle w:val="ListNumber"/>
+      </w:pPr>
+      <w:r>
+        <w:t>• PK/PD Assessments**</w:t>
+      </w:r>
+    </w:p>
+    <w:p>
+      <w:pPr>
+        <w:pStyle w:val="ListNumber"/>
+      </w:pPr>
+      <w:r>
+        <w:t>• Pre-dose samples collected on specified cycles.</w:t>
+      </w:r>
+    </w:p>
+    <w:p>
+      <w:pPr>
+        <w:pStyle w:val="Title"/>
+      </w:pPr>
+      <w:r>
+        <w:t>Other Assessments</w:t>
+        <w:br/>
+        <w:t>Additional assessments include:</w:t>
+      </w:r>
+    </w:p>
+    <w:p>
+      <w:pPr>
+        <w:pStyle w:val="ListNumber"/>
+      </w:pPr>
+      <w:r>
+        <w:t>• Medical Resource Utilization**</w:t>
+      </w:r>
+    </w:p>
+    <w:p>
+      <w:pPr>
+        <w:pStyle w:val="ListNumber"/>
+      </w:pPr>
+      <w:r>
+        <w:t>• Data collection on healthcare usage during treatment for potential future modeling.</w:t>
+      </w:r>
+    </w:p>
+    <w:p>
+      <w:pPr>
+        <w:pStyle w:val="ListNumber"/>
+      </w:pPr>
+      <w:r>
+        <w:t>• Biomarker and Genetic Analysis**</w:t>
+      </w:r>
+    </w:p>
+    <w:p>
+      <w:pPr>
+        <w:pStyle w:val="ListNumber"/>
+      </w:pPr>
+      <w:r>
+        <w:t>• Exploratory studies to identify predictive markers of response and resistance.</w:t>
+      </w:r>
+    </w:p>
+    <w:p>
+      <w:r>
+        <w:t>All procedures must adhere to the study protocol and any amendments, and deviations must be documented and justified as per regulatory requirements.</w:t>
       </w:r>
     </w:p>
     <w:p>
@@ -1039,7 +1400,7 @@
         <w:pStyle w:val="Heading1"/>
       </w:pPr>
       <w:r>
-        <w:t>33.1 Statistical</w:t>
+        <w:t>28.1 Statistical</w:t>
       </w:r>
     </w:p>
     <w:p>
@@ -1056,28 +1417,20 @@
       </w:pPr>
       <w:r>
         <w:t>Statistical Hypotheses</w:t>
-        <w:br/>
-        <w:t>The primary hypothesis of this study is that the combination of apalutamide with androgen deprivation therapy (ADT) will statistically significantly improve radiographic progression-free survival (rPFS) or overall survival (OS), or both, compared to ADT alone in subjects with metastatic hormone-sensitive prostate cancer (mHSPC). The null hypothesis states that there is no difference in rPFS or OS between the two treatment groups. Each primary endpoint will be tested within a pre-specified significance level with the use of appropriate methods to adjust for multiplicity.</w:t>
       </w:r>
     </w:p>
     <w:p>
-      <w:pPr>
-        <w:pStyle w:val="Title"/>
-      </w:pPr>
       <w:r>
-        <w:t>Sample Size Determination</w:t>
+        <w:t xml:space="preserve">The primary hypotheses for this study are centered on evaluating the efficacy of apalutamide plus androgen deprivation therapy (ADT) compared to ADT alone in subjects with metastatic hormone-sensitive prostate cancer (mHSPC). The null hypotheses for the dual-primary endpoints are: </w:t>
         <w:br/>
-        <w:t>The study is designed to control the overall type I error rate at 5% with a 2-tailed significance level. For the two primary endpoints, a significance level of 0.005 is allocated for rPFS and 0.045 for OS. The study requires approximately 368 rPFS events to provide at least 85% power to detect a hazard ratio (HR) of 0.67 and 410 OS events to ensure 80% power to detect a HR of 0.75, assuming median OS of 44 months in the control arm. Enrollment will be approximately 1,000 subjects over 30 months with a total study duration of 54 months to observe the required number of events.</w:t>
+        <w:t>- H0 for radiographic progression-free survival (rPFS): There is no difference in rPFS between the treatment arm (apalutamide plus ADT) and the control arm (ADT plus placebo).</w:t>
+        <w:br/>
+        <w:t>- H0 for overall survival (OS): There is no difference in OS between the treatment arm and the control arm.</w:t>
       </w:r>
     </w:p>
     <w:p>
-      <w:pPr>
-        <w:pStyle w:val="Title"/>
-      </w:pPr>
       <w:r>
-        <w:t>Analysis Populations</w:t>
-        <w:br/>
-        <w:t>The Intent-to-Treat (ITT) population, consisting of all randomized subjects, will be used for efficacy analysis. Safety analysis will be conducted on the Safety Population, which includes all subjects who receive at least one dose of the study drug. The ITT population will also be employed for the primary analysis of subject disposition and for other efficacy endpoints.</w:t>
+        <w:t>The study will utilize a type I error rate of 5%, with significance levels of 0.005 allocated for the rPFS endpoint and 0.045 for the OS endpoint. The study is considered successful if at least one of the dual-primary endpoints is statistically significant.</w:t>
       </w:r>
     </w:p>
     <w:p>
@@ -1085,19 +1438,12 @@
         <w:pStyle w:val="Title"/>
       </w:pPr>
       <w:r>
-        <w:t>Statistical Methods</w:t>
-        <w:br/>
-        <w:t>Time-to-event data such as rPFS and OS will be analyzed using the Kaplan-Meier method to estimate survival functions. The Cox proportional hazards model will be employed to calculate hazard ratios (HRs) and 95% confidence intervals (CIs) to compare the treatment groups. Secondary endpoints such as time to pain progression, skeletal-related events (SREs), opioid use, and initiation of cytotoxic chemotherapy will also be analyzed using similar methods.</w:t>
+        <w:t>Sample Size Determination</w:t>
       </w:r>
     </w:p>
     <w:p>
-      <w:pPr>
-        <w:pStyle w:val="Title"/>
-      </w:pPr>
       <w:r>
-        <w:t>Interim Analyses</w:t>
-        <w:br/>
-        <w:t>Two interim analyses for OS will be conducted at approximately 50% (205 events) and 70% (287 events) of the 410 required OS events. An O'Brien-Fleming alpha spending function will guide interim statistical analysis for OS, ensuring control for type I error. The final analysis of the rPFS will be conducted at the first interim analysis of OS when the required events for rPFS have been observed. No interim analysis is planned solely for the rPFS endpoint.</w:t>
+        <w:t>The sample size determination is designed to ensure adequate power to detect clinically meaningful differences in the primary endpoints. The study anticipates requiring approximately 368 rPFS events to achieve at least 85% power for detecting a hazard ratio (HR) of 0.67, assuming a median rPFS of 20 months for the control group compared to 30 months for the treatment group, at a two-tailed significance level of 0.005. Additionally, around 410 death events will be necessary to detect a HR of 0.75 for OS, assuming a median OS of 44 months for the control group, providing approximately 80% power at a two-tailed significance level of 0.045. The expected enrollment is approximately 1,000 subjects, with the total study duration estimated at 54 months.</w:t>
       </w:r>
     </w:p>
     <w:p>
@@ -1105,19 +1451,67 @@
         <w:pStyle w:val="Title"/>
       </w:pPr>
       <w:r>
-        <w:t>Missing Data Handling</w:t>
-        <w:br/>
-        <w:t>Missing data for key endpoints such as rPFS and OS will be managed using a censoring strategy where subjects without observed events by the cutoff time will be censored at the last known follow-up date. Sensitivity analyses using multiple imputation for missing data will also be considered to validate the robustness of the primary findings.</w:t>
+        <w:t>Analysis Populations</w:t>
       </w:r>
     </w:p>
     <w:p>
       <w:pPr>
+        <w:pStyle w:val="ListNumber"/>
+      </w:pPr>
+      <w:r>
+        <w:t>• Intent-to-Treat (ITT) Population**: This includes all randomized subjects and will be used for the primary analysis of efficacy endpoints (rPFS and OS).</w:t>
+      </w:r>
+    </w:p>
+    <w:p>
+      <w:pPr>
+        <w:pStyle w:val="ListNumber"/>
+      </w:pPr>
+      <w:r>
+        <w:t>• Safety Population**: Consists of all subjects who receive at least one dose of the study drug and will be employed for safety evaluations.</w:t>
+      </w:r>
+    </w:p>
+    <w:p>
+      <w:pPr>
         <w:pStyle w:val="Title"/>
       </w:pPr>
       <w:r>
-        <w:t>Multiplicity Adjustments</w:t>
-        <w:br/>
-        <w:t>A closed testing procedure will be utilized to control the overall type I error rate due to multiple endpoints. The study will employ branching logic where primary endpoints are hierarchically tested for significance, meaning that if rPFS is significant and OS subsequently demonstrates significance, both endpoints can be declared positive. Adjustments will be made according to pre-specified allocation of alpha levels.</w:t>
+        <w:t>Statistical Methods</w:t>
+      </w:r>
+    </w:p>
+    <w:p>
+      <w:r>
+        <w:t>Efficacy analyses for time-to-event endpoints such as rPFS and OS will employ the Kaplan-Meier product limit method to estimate survival functions. Cox proportional hazards models will be used to estimate hazard ratios and their 95% confidence intervals. For secondary endpoints, appropriate statistical tests (such as log-rank tests or Wilcoxon rank-sum tests) will be used. Multiplicity adjustments will ensure control over type I error across the dual-primary endpoints. Secondary endpoints and exploratory analyses will be conducted in a hypothesis-generating framework without formal adjustment for multiplicity unless otherwise stated.</w:t>
+      </w:r>
+    </w:p>
+    <w:p>
+      <w:pPr>
+        <w:pStyle w:val="Title"/>
+      </w:pPr>
+      <w:r>
+        <w:t>Interim Analyses</w:t>
+      </w:r>
+    </w:p>
+    <w:p>
+      <w:r>
+        <w:t>Two interim analyses are pre-planned for the OS dual-primary endpoint, occurring after approximately 50% (around 205 events) and 70% (around 287 events) of the required 410 death events have been observed. The final analysis of the rPFS endpoint will be conducted at the time of the first interim OS analysis. These analyses will utilize a group-sequential testing approach with appropriate significance level adjustments to maintain the study-wide alpha level.</w:t>
+      </w:r>
+    </w:p>
+    <w:p>
+      <w:pPr>
+        <w:pStyle w:val="Title"/>
+      </w:pPr>
+      <w:r>
+        <w:t>Missing Data Handling</w:t>
+      </w:r>
+    </w:p>
+    <w:p>
+      <w:r>
+        <w:t>Missing data will be addressed using multiple imputation techniques and sensitivity analyses to assess the robustness of the primary findings. Survival analyses will treat subjects lost to follow-up without documented endpoints as censored data at the time of last contact unless death is confirmed post last contact.</w:t>
+      </w:r>
+    </w:p>
+    <w:p>
+      <w:r>
+        <w:t>This statistical analysis section defines the framework for evaluating the efficacy and safety of apalutamide plus ADT in mHSPC. Detailed methodologies and adjustments will be further specified in the Statistical Analysis Plan (SAP), developed before unblinding the study results.</w:t>
       </w:r>
     </w:p>
     <w:p>
@@ -1130,7 +1524,7 @@
         <w:pStyle w:val="Heading1"/>
       </w:pPr>
       <w:r>
-        <w:t>41.1 Safety</w:t>
+        <w:t>35.1 Safety</w:t>
       </w:r>
     </w:p>
     <w:p>
@@ -1148,7 +1542,7 @@
       <w:r>
         <w:t>Safety Parameters</w:t>
         <w:br/>
-        <w:t>Safety evaluations in this study will focus on the incidence and intensity of treatment-emergent adverse events (AEs), clinically significant changes in physical examinations, vital signs, and clinical laboratory results. Specific parameters include hematology and clinical chemistry panels, ECOG performance status changes, and any required dose modifications based on adverse findings.</w:t>
+        <w:t>Safety evaluations in this study will include the assessment of adverse events (AEs), clinical laboratory tests, vital signs measurements (such as blood pressure), and physical examinations, as well as the Eastern Cooperative Oncology Group (ECOG) performance status. These assessments are crucial for determining the safety profile of apalutamide when combined with androgen deprivation therapy (ADT) in subjects with metastatic hormone-sensitive prostate cancer (mHSPC).</w:t>
       </w:r>
     </w:p>
     <w:p>
@@ -1158,17 +1552,43 @@
       <w:r>
         <w:t>Adverse Event Definitions</w:t>
         <w:br/>
-        <w:t>Adverse Events are defined following the National Cancer Institute-Common Terminology Criteria for Adverse Events (NCI-CTCAE) Version 4.03. AEs will be categorized based on severity, with grades ranging from mild (Grade 1) to severe (Grade 4), and any instances leading to death will be designated as Grade 5. Attention will be given to any serious adverse events (SAEs), which include those resulting in death, life-threatening situations, hospitalization, incapacitation, congenital anomaly, or significant medical intervention.</w:t>
+        <w:t>Adverse events are defined as any untoward medical occurrence in a subject who is administered the study drug, which does not necessarily have a causal relationship with the treatment. AEs will be graded according to the National Cancer Institute-Common Terminology Criteria for Adverse Events (NCI-CTCAE) Version 4.03, and their severity will be classified as follows:</w:t>
+        <w:br/>
+        <w:t>- Grade 1: Mild; asymptomatic or mild symptoms; clinical or diagnostic observations only; intervention not indicated.</w:t>
+        <w:br/>
+        <w:t>- Grade 2: Moderate; minimal, local or noninvasive intervention indicated; limiting age-appropriate instrumental ADL*.</w:t>
+        <w:br/>
+        <w:t>- Grade 3: Severe or medically significant but not immediately life-threatening; hospitalization or prolongation of hospitalization indicated; disabling; limiting self-care ADL**.</w:t>
+        <w:br/>
+        <w:t>- Grade 4: Life-threatening consequences; urgent intervention indicated.</w:t>
+        <w:br/>
+        <w:t>- Grade 5: Death related to AE.</w:t>
       </w:r>
     </w:p>
     <w:p>
       <w:pPr>
+        <w:pStyle w:val="ListNumber"/>
+      </w:pPr>
+      <w:r>
+        <w:t>• Activities of Daily Living (ADL)</w:t>
+      </w:r>
+    </w:p>
+    <w:p>
+      <w:pPr>
+        <w:pStyle w:val="ListNumber"/>
+      </w:pPr>
+      <w:r>
+        <w:t>• Self-Care Activities of Daily Living</w:t>
+      </w:r>
+    </w:p>
+    <w:p>
+      <w:pPr>
         <w:pStyle w:val="Title"/>
       </w:pPr>
       <w:r>
         <w:t>Adverse Event Reporting</w:t>
         <w:br/>
-        <w:t>All AEs will be recorded from the time of informed consent signing until 30 days post the final dose of study medication. Investigators are required to report SAEs within 24 hours of awareness. AEs will be assessed for causality related to the study drug, and any associated dose modification will be documented according to protocol-specific guidelines.</w:t>
+        <w:t>All treatment-emergent AEs will be reported from the time that informed consent is signed until 30 days after the last dose of the study drug. Serious adverse events (SAEs) must be reported within 24 hours to ensure prompt regulatory notification and subject safety. The occurrence, intensity, relationship to study drug, and outcome of each AE will be documented and submitted according to regulatory requirements.</w:t>
       </w:r>
     </w:p>
     <w:p>
@@ -1178,7 +1598,7 @@
       <w:r>
         <w:t>Safety Monitoring</w:t>
         <w:br/>
-        <w:t>Safety monitoring consists of routine evaluations including physical examinations, vital sign checks, laboratory tests, and performance status assessments throughout the Screening, Treatment, and Follow-up Phases. Any significant abnormalities identified during these evaluations will trigger further investigation and appropriate medical management as required.</w:t>
+        <w:t>Safety will be closely monitored throughout the study. Investigators will perform regular assessments, including laboratory tests and reviews of ECOG performance status. Any significant findings will be evaluated to determine if they warrant dose adjustments or discontinuation of the study drug as outlined in the dose modification guidelines. The safety data will be reviewed in aggregate by the sponsor and an Independent Data Monitoring Committee (IDMC) to identify any emerging safety concerns.</w:t>
       </w:r>
     </w:p>
     <w:p>
@@ -1188,7 +1608,7 @@
       <w:r>
         <w:t>Risk Management</w:t>
         <w:br/>
-        <w:t>Risk management strategies involve prompt identification and mitigation of potential risks associated with the study drug. This includes the application of predefined dose modification rules in response to AEs and close monitoring of potential drug interactions. Continuous education for trial staff and subjects on possible side effects and their management is also emphasized.</w:t>
+        <w:t>Potential risks associated with apalutamide therapy will be managed through pre-defined dose modification rules and continuous safety surveillance. Subjects who experience unacceptable toxicity may receive dose adjustments or discontinue treatment based on the severity and clinical significance of the toxicity, as per protocol specifications.</w:t>
       </w:r>
     </w:p>
     <w:p>
@@ -1198,7 +1618,7 @@
       <w:r>
         <w:t>Data Monitoring Committee</w:t>
         <w:br/>
-        <w:t>An independent Data Monitoring Committee (IDMC) has been established to provide oversight on safety data and interim efficacy analysis. The IDMC will conduct regular safety reviews and make recommendations concerning trial continuance, modifications, or early termination based on risk-benefit assessments.</w:t>
+        <w:t>An Independent Data Monitoring Committee (IDMC) will oversee the safety data throughout the clinical trial. The IDMC will perform regular safety reviews at planned intervals and provide recommendations to the sponsor regarding the continuation, modification, or termination of the study based on interim safety and efficacy data.</w:t>
       </w:r>
     </w:p>
     <w:p>
@@ -1208,12 +1628,12 @@
       <w:r>
         <w:t>Stopping Rules</w:t>
         <w:br/>
-        <w:t>The trial may be halted following IDMC recommendations if a predefined threshold of adverse events is exceeded, jeopardizing subject safety, or if it becomes ethically unguided to continue due to overwhelming efficacy or futility. Emergency unblinding procedures are in place for situations requiring urgent safety interventions.</w:t>
+        <w:t>Stopping rules for the study are in place and will be implemented if there is compelling evidence of significant harm or lack of efficacy. The IDMC will have the authority to recommend halting the study in case of an unacceptable risk-to-benefit ratio or based on pre-specified interim analysis criteria that indicate a lack of efficacy.</w:t>
       </w:r>
     </w:p>
     <w:p>
       <w:r>
-        <w:t>Safety oversight in this study is designed to ensure not only the ethical conduct of the trial but also the safety and well-being of all participants throughout its duration.</w:t>
+        <w:t>The safety section will provide comprehensive oversight and management procedures to ensure subject safety and the integrity of the study are maintained throughout its duration. The adherence to these standardized procedures will help mitigate potential risks and facilitate prompt action in response to any safety concerns observed during the trial.</w:t>
       </w:r>
     </w:p>
     <w:p>

</xml_diff>

<commit_message>
Agent query: Can you verify if the protocol generation workflow is working properly now? Try uploading a synopsis, selecting a study type, and generating a protocol.
</commit_message>
<xml_diff>
--- a/protocol.docx
+++ b/protocol.docx
@@ -56,7 +56,7 @@
       <w:r>
         <w:t>Disease Background</w:t>
         <w:br/>
-        <w:t>Prostate cancer is one of the most prevalent cancers affecting men and remains a significant health concern worldwide. It is characterized by the uncontrolled growth of cells in the prostate gland, which can potentially spread to other parts of the body, resulting in metastatic prostate cancer. A subset of prostate cancer is classified as metastatic hormone-sensitive prostate cancer (mHSPC), where the cancer has spread beyond the prostate and lymph nodes but still responds to hormonal therapies that lower androgen levels in the body. The management of mHSPC aims to control disease progression, alleviate symptoms, and improve survival.</w:t>
+        <w:t>Non-small cell lung cancer (NSCLC) accounts for approximately 85% of all lung cancer cases, making it the most common type of lung cancer worldwide. It is characterized by its slow growth and tendency to spread to other parts of the body, including the bones, brain, and liver. NSCLC is a heterogeneous group of cancers, typically including adenocarcinoma, squamous cell carcinoma, and large cell carcinoma. Despite advancements in treatment, NSCLC remains a leading cause of cancer-related mortality, and its prognosis is generally poor, with survival outcomes highly dependent on the stage at diagnosis and molecular characteristics of the tumor.</w:t>
       </w:r>
     </w:p>
     <w:p>
@@ -66,7 +66,7 @@
       <w:r>
         <w:t>Current Treatment Landscape</w:t>
         <w:br/>
-        <w:t>The current standard of care for mHSPC involves androgen deprivation therapy (ADT), which reduces androgen levels and, in turn, slows the growth of prostate cancer cells. ADT can be achieved either surgically through bilateral orchiectomy or medically with gonadotropin-releasing hormone (GnRH) analogs. In recent years, the addition of docetaxel to ADT has been associated with improved overall survival in certain high-risk groups. However, despite these treatment options, there remains a significant unmet need for therapies that can further delay disease progression and enhance survival rates while maintaining quality of life for patients.</w:t>
+        <w:t>The treatment landscape for NSCLC has evolved significantly in recent years, particularly with the introduction of targeted therapies and immunotherapies. Traditional treatment options include surgery, radiation therapy, and chemotherapy. However, advancements in molecular biology have led to the development of therapies targeting specific genetic mutations and pathways involved in NSCLC, such as EGFR, ALK, and ROS1 inhibitors. Additionally, immune checkpoint inhibitors targeting PD-1, PD-L1, and CTLA-4 have gained prominence due to their ability to harness the host immune system to combat cancer cells. These novel treatments have improved outcomes for many patients, yet substantial challenges remain, including treatment resistance and variability in patient response.</w:t>
       </w:r>
     </w:p>
     <w:p>
@@ -76,7 +76,7 @@
       <w:r>
         <w:t>Product Background</w:t>
         <w:br/>
-        <w:t>Apalutamide, a non-steroidal anti-androgen, is an oral medication designed to inhibit the action of androgens by selectively targeting the androgen receptor (AR). By binding to the AR, apalutamide prevents androgens from stimulating the growth of prostate cancer cells. It is currently under development to address various stages of prostate cancer, including mHSPC. Apalutamide is distinguished by its ability to provide potent and selective AR antagonism, which could offer therapeutic benefits in prolonging progression-free survival and overall survival in men with mHSPC when used in combination with ADT.</w:t>
+        <w:t>While there is no specific product focus in this systematic literature review, the analysis encompasses a range of novel NSCLC therapies, including targeted therapies, immunotherapies, and standard chemotherapy treatments. The emphasis is on synthesizing real-world evidence regarding these therapies to provide a comprehensive overview of their effectiveness and safety in everyday clinical practice. Understanding how these therapies perform outside the controlled conditions of clinical trials is crucial for further optimizing treatment strategies for NSCLC patients.</w:t>
       </w:r>
     </w:p>
     <w:p>
@@ -86,7 +86,7 @@
       <w:r>
         <w:t>Study Rationale</w:t>
         <w:br/>
-        <w:t>The rationale for this study is grounded in the hypothesis that apalutamide, in conjunction with ADT, will provide superior efficacy in extending radiographic progression-free survival (rPFS) and overall survival (OS) compared to ADT alone in individuals with mHSPC. The study is designed to assess not only the dual primary endpoints of rPFS and OS but also secondary endpoints such as pain progression, opioid use, and the occurrence of skeletal-related events. By exploring the safety, pharmacokinetics, and additional biomarkers, the study aims to comprehensively determine the potential benefits and risks of adding apalutamide to current treatment protocols. This research could significantly impact treatment guidelines by providing evidence for a new combination therapy that effectively delays disease advancement and improves survival outcomes in this patient population.</w:t>
+        <w:t>The increasing introduction of novel treatment options in NSCLC underscores the necessity to assess their real-world effectiveness and safety. While randomized clinical trials remain the gold standard for evaluating therapeutic interventions, they often involve highly selected patient populations and controlled environments that may not accurately reflect typical clinical practice. This systematic literature review aims to bridge this gap by summarizing and synthesizing existing real-world evidence. The findings will provide valuable insights into treatment outcomes, such as survival rates and progression-free survival, as well as adverse event profiles among various NSCLC sub-populations. By doing so, this study aims to inform clinical decision-making and ultimately improve patient care.</w:t>
       </w:r>
     </w:p>
     <w:p>
@@ -116,14 +116,8 @@
       </w:pPr>
       <w:r>
         <w:t>Primary Objective(s)</w:t>
-      </w:r>
-    </w:p>
-    <w:p>
-      <w:pPr>
-        <w:pStyle w:val="ListNumber"/>
-      </w:pPr>
-      <w:r>
-        <w:t>• To determine if the addition of apalutamide to androgen deprivation therapy (ADT) provides superior efficacy in improving radiographic progression-free survival (rPFS) or overall survival (OS) for subjects with metastatic hormone-sensitive prostate cancer (mHSPC).</w:t>
+        <w:br/>
+        <w:t>1. To evaluate the effectiveness of novel NSCLC therapies in real-world settings.</w:t>
       </w:r>
     </w:p>
     <w:p>
@@ -132,22 +126,8 @@
       </w:pPr>
       <w:r>
         <w:t>Primary Endpoint(s)</w:t>
-      </w:r>
-    </w:p>
-    <w:p>
-      <w:pPr>
-        <w:pStyle w:val="ListNumber"/>
-      </w:pPr>
-      <w:r>
-        <w:t>• Radiographic progression-free survival (rPFS) as assessed by the investigator, defined as the time from the date of randomization to the date of first documentation of radiographic progressive disease or death due to any cause, whichever occurs first.</w:t>
-      </w:r>
-    </w:p>
-    <w:p>
-      <w:pPr>
-        <w:pStyle w:val="ListNumber"/>
-      </w:pPr>
-      <w:r>
-        <w:t>• Overall survival (OS), defined as the time from randomization to the date of death from any cause.</w:t>
+        <w:br/>
+        <w:t>1. Measurement of treatment effectiveness through survival rates and progression-free survival among NSCLC patients in real-world settings.</w:t>
       </w:r>
     </w:p>
     <w:p>
@@ -156,46 +136,10 @@
       </w:pPr>
       <w:r>
         <w:t>Secondary Objectives</w:t>
-      </w:r>
-    </w:p>
-    <w:p>
-      <w:pPr>
-        <w:pStyle w:val="ListNumber"/>
-      </w:pPr>
-      <w:r>
-        <w:t>• To evaluate clinically relevant improvements with the addition of apalutamide to ADT, including delays in pain progression and opioid use for prostate cancer, skeletal-related events (SREs), and the need for cytotoxic chemotherapy.</w:t>
-      </w:r>
-    </w:p>
-    <w:p>
-      <w:pPr>
-        <w:pStyle w:val="ListNumber"/>
-      </w:pPr>
-      <w:r>
-        <w:t>• To characterize the safety of adding apalutamide to ADT for subjects with mHSPC.</w:t>
-      </w:r>
-    </w:p>
-    <w:p>
-      <w:pPr>
-        <w:pStyle w:val="ListNumber"/>
-      </w:pPr>
-      <w:r>
-        <w:t>• To characterize the population pharmacokinetics (PK) and pharmacodynamics (PD) of apalutamide.</w:t>
-      </w:r>
-    </w:p>
-    <w:p>
-      <w:pPr>
-        <w:pStyle w:val="ListNumber"/>
-      </w:pPr>
-      <w:r>
-        <w:t>• To evaluate the concentration of leuprolide and assess the PD effect of leuprolide on testosterone concentrations when used alone or in combination with apalutamide.</w:t>
-      </w:r>
-    </w:p>
-    <w:p>
-      <w:pPr>
-        <w:pStyle w:val="ListNumber"/>
-      </w:pPr>
-      <w:r>
-        <w:t>• To evaluate the treatment effectiveness with the addition of apalutamide to ADT for the subpopulations of subjects with low-volume or high-volume mHSPC.</w:t>
+        <w:br/>
+        <w:t>1. To assess treatment outcomes among various sub-populations within NSCLC.</w:t>
+        <w:br/>
+        <w:t>2. To analyze the safety and tolerability profiles of new therapies in real-world NSCLC populations.</w:t>
       </w:r>
     </w:p>
     <w:p>
@@ -204,150 +148,10 @@
       </w:pPr>
       <w:r>
         <w:t>Secondary Endpoints</w:t>
-      </w:r>
-    </w:p>
-    <w:p>
-      <w:pPr>
-        <w:pStyle w:val="ListNumber"/>
-      </w:pPr>
-      <w:r>
-        <w:t>• Time to pain progression.</w:t>
-      </w:r>
-    </w:p>
-    <w:p>
-      <w:pPr>
-        <w:pStyle w:val="ListNumber"/>
-      </w:pPr>
-      <w:r>
-        <w:t>• Time to skeletal-related events (SREs).</w:t>
-      </w:r>
-    </w:p>
-    <w:p>
-      <w:pPr>
-        <w:pStyle w:val="ListNumber"/>
-      </w:pPr>
-      <w:r>
-        <w:t>• Time to chronic opioid use.</w:t>
-      </w:r>
-    </w:p>
-    <w:p>
-      <w:pPr>
-        <w:pStyle w:val="ListNumber"/>
-      </w:pPr>
-      <w:r>
-        <w:t>• Time to initiation of cytotoxic chemotherapy.</w:t>
-      </w:r>
-    </w:p>
-    <w:p>
-      <w:pPr>
-        <w:pStyle w:val="ListNumber"/>
-      </w:pPr>
-      <w:r>
-        <w:t>• Safety evaluations including incidence and intensity of treatment-emergent adverse events, clinically significant changes in physical examination findings, vital signs measurements, and clinical laboratory results.</w:t>
-      </w:r>
-    </w:p>
-    <w:p>
-      <w:pPr>
-        <w:pStyle w:val="ListNumber"/>
-      </w:pPr>
-      <w:r>
-        <w:t>• Population pharmacokinetic and pharmacodynamic parameters of apalutamide.</w:t>
-      </w:r>
-    </w:p>
-    <w:p>
-      <w:pPr>
-        <w:pStyle w:val="ListNumber"/>
-      </w:pPr>
-      <w:r>
-        <w:t>• Plasma concentration of leuprolide and its effect on testosterone levels.</w:t>
-      </w:r>
-    </w:p>
-    <w:p>
-      <w:pPr>
-        <w:pStyle w:val="ListNumber"/>
-      </w:pPr>
-      <w:r>
-        <w:t>• Treatment efficacy in subpopulations with low- or high-volume mHSPC.</w:t>
-      </w:r>
-    </w:p>
-    <w:p>
-      <w:pPr>
-        <w:pStyle w:val="Title"/>
-      </w:pPr>
-      <w:r>
-        <w:t>Other Objectives</w:t>
-      </w:r>
-    </w:p>
-    <w:p>
-      <w:pPr>
-        <w:pStyle w:val="ListNumber"/>
-      </w:pPr>
-      <w:r>
-        <w:t>• To evaluate exploratory biomarkers predictive of response and resistance to treatment.</w:t>
-      </w:r>
-    </w:p>
-    <w:p>
-      <w:pPr>
-        <w:pStyle w:val="ListNumber"/>
-      </w:pPr>
-      <w:r>
-        <w:t>• To evaluate patient-relevant outcomes including symptoms (pain, fatigue, urination), function (physical, emotional, social), and health-related quality of life.</w:t>
-      </w:r>
-    </w:p>
-    <w:p>
-      <w:pPr>
-        <w:pStyle w:val="ListNumber"/>
-      </w:pPr>
-      <w:r>
-        <w:t>• To evaluate improvements in other clinically relevant endpoints of apalutamide plus ADT compared with ADT alone.</w:t>
-      </w:r>
-    </w:p>
-    <w:p>
-      <w:pPr>
-        <w:pStyle w:val="ListNumber"/>
-      </w:pPr>
-      <w:r>
-        <w:t>• To collect medical resource utilization data that may be used in future economic modeling.</w:t>
-      </w:r>
-    </w:p>
-    <w:p>
-      <w:pPr>
-        <w:pStyle w:val="Title"/>
-      </w:pPr>
-      <w:r>
-        <w:t>Other Endpoints</w:t>
-      </w:r>
-    </w:p>
-    <w:p>
-      <w:pPr>
-        <w:pStyle w:val="ListNumber"/>
-      </w:pPr>
-      <w:r>
-        <w:t>• Presence of biomarkers associated with response and resistance.</w:t>
-      </w:r>
-    </w:p>
-    <w:p>
-      <w:pPr>
-        <w:pStyle w:val="ListNumber"/>
-      </w:pPr>
-      <w:r>
-        <w:t>• Patient-reported outcomes such as pain, fatigue, urination, functioning, and quality of life measures.</w:t>
-      </w:r>
-    </w:p>
-    <w:p>
-      <w:pPr>
-        <w:pStyle w:val="ListNumber"/>
-      </w:pPr>
-      <w:r>
-        <w:t>• Improvements in additional clinically relevant endpoints not specified in the dual-primary or secondary endpoints.</w:t>
-      </w:r>
-    </w:p>
-    <w:p>
-      <w:pPr>
-        <w:pStyle w:val="ListNumber"/>
-      </w:pPr>
-      <w:r>
-        <w:t>• Data on medical resource utilization for potential economic analyses.</w:t>
+        <w:br/>
+        <w:t>1. Documentation of survival rates and progression-free survival across different NSCLC sub-populations.</w:t>
+        <w:br/>
+        <w:t>2. Analysis of safety profiles, including the incidence and type of adverse events, for new therapies within real-world NSCLC populations.</w:t>
       </w:r>
     </w:p>
     <w:p>
@@ -360,7 +164,7 @@
         <w:pStyle w:val="Heading1"/>
       </w:pPr>
       <w:r>
-        <w:t>13.1 Study Design</w:t>
+        <w:t>11.1 Study Design</w:t>
       </w:r>
     </w:p>
     <w:p>
@@ -377,11 +181,8 @@
       </w:pPr>
       <w:r>
         <w:t>Overall Design</w:t>
-      </w:r>
-    </w:p>
-    <w:p>
-      <w:r>
-        <w:t>This study is a Phase 3, randomized, double-blind, placebo-controlled, multinational, and multicenter clinical trial designed to evaluate the efficacy and safety of apalutamide in combination with androgen deprivation therapy (ADT) compared to ADT alone in subjects with metastatic hormone-sensitive prostate cancer (mHSPC). Approximately 1,000 subjects meeting the inclusion criteria and none of the exclusion criteria will be enrolled. These subjects will be stratified based on Gleason score at diagnosis, geographical region, and prior docetaxel use before being randomly assigned in a 1:1 ratio to receive either apalutamide plus ADT or matching placebo plus ADT.</w:t>
+        <w:br/>
+        <w:t>This study is designed as a systematic literature review (SLR) conducted following the PRISMA guidelines. The primary objective is to gather and synthesize real-world evidence (RWE) on the effectiveness, safety, and patient outcomes associated with novel therapies for non-small cell lung cancer (NSCLC). The review focuses on interventions including targeted therapies, immunotherapies, and standard chemotherapy treatments applied to adult NSCLC patients. Relevant data will be extracted from eligible studies to generate a comprehensive meta-summary of treatment efficacy, progression-free survival, adverse events, and quality of life outcomes.</w:t>
       </w:r>
     </w:p>
     <w:p>
@@ -390,6 +191,28 @@
       </w:pPr>
       <w:r>
         <w:t>Study Schema</w:t>
+        <w:br/>
+        <w:t>The study follows a non-interventional, observational schema typical of a systematic literature review. The initial step involves defining the research question and inclusion criteria, followed by a structured and comprehensive literature search across multiple databases like PubMed, EMBASE, and the Cochrane Library. Eligible studies will then be screened and selected based on predefined criteria. Data extraction will focus on key parameters such as patient demographics, treatment regimens, and clinical outcomes. The final step includes data synthesis and the development of a narrative report summarizing the key findings.</w:t>
+      </w:r>
+    </w:p>
+    <w:p>
+      <w:pPr>
+        <w:pStyle w:val="Title"/>
+      </w:pPr>
+      <w:r>
+        <w:t>Study Duration</w:t>
+        <w:br/>
+        <w:t>The estimated duration of this systematic literature review is 6 months. This timeline includes all stages of the review process, from the initial literature search through to data extraction, synthesis, and manuscript preparation. Each phase will be systematically managed to ensure comprehensive coverage and timely completion.</w:t>
+      </w:r>
+    </w:p>
+    <w:p>
+      <w:pPr>
+        <w:pStyle w:val="Title"/>
+      </w:pPr>
+      <w:r>
+        <w:t>Treatment Groups</w:t>
+        <w:br/>
+        <w:t>This study does not involve the direct participation of patients or administration of treatments. Instead, it categorizes existing studies based on the treatment interventions reported. Studies will be grouped into categories such as targeted therapies, immunotherapies, and standard chemotherapy, enabling a comparative and holistic synthesis of existing real-world evidence on each intervention type.</w:t>
       </w:r>
     </w:p>
     <w:tbl>
@@ -399,75 +222,47 @@
         <w:tblLook w:firstColumn="1" w:firstRow="1" w:lastColumn="0" w:lastRow="0" w:noHBand="0" w:noVBand="1" w:val="04A0"/>
       </w:tblPr>
       <w:tblGrid>
-        <w:gridCol w:w="1872"/>
-        <w:gridCol w:w="1872"/>
-        <w:gridCol w:w="1872"/>
-        <w:gridCol w:w="1872"/>
-        <w:gridCol w:w="1872"/>
+        <w:gridCol w:w="3120"/>
+        <w:gridCol w:w="3120"/>
+        <w:gridCol w:w="3120"/>
       </w:tblGrid>
       <w:tr>
         <w:tc>
           <w:tcPr>
-            <w:tcW w:type="dxa" w:w="1872"/>
+            <w:tcW w:type="dxa" w:w="3120"/>
           </w:tcPr>
           <w:p>
             <w:pPr>
               <w:pStyle w:val="Heading3"/>
             </w:pPr>
             <w:r>
-              <w:t>Schedule</w:t>
+              <w:t>Intervention Type</w:t>
             </w:r>
           </w:p>
         </w:tc>
         <w:tc>
           <w:tcPr>
-            <w:tcW w:type="dxa" w:w="1872"/>
+            <w:tcW w:type="dxa" w:w="3120"/>
           </w:tcPr>
           <w:p>
             <w:pPr>
               <w:pStyle w:val="Heading3"/>
             </w:pPr>
             <w:r>
-              <w:t>Screening</w:t>
+              <w:t>Key Studies</w:t>
             </w:r>
           </w:p>
         </w:tc>
         <w:tc>
           <w:tcPr>
-            <w:tcW w:type="dxa" w:w="1872"/>
+            <w:tcW w:type="dxa" w:w="3120"/>
           </w:tcPr>
           <w:p>
             <w:pPr>
               <w:pStyle w:val="Heading3"/>
             </w:pPr>
             <w:r>
-              <w:t>Treatment Phase (28-day cycles)</w:t>
-            </w:r>
-          </w:p>
-        </w:tc>
-        <w:tc>
-          <w:tcPr>
-            <w:tcW w:type="dxa" w:w="1872"/>
-          </w:tcPr>
-          <w:p>
-            <w:pPr>
-              <w:pStyle w:val="Heading3"/>
-            </w:pPr>
-            <w:r>
-              <w:t>Follow-up</w:t>
-            </w:r>
-          </w:p>
-        </w:tc>
-        <w:tc>
-          <w:tcPr>
-            <w:tcW w:type="dxa" w:w="1872"/>
-          </w:tcPr>
-          <w:p>
-            <w:pPr>
-              <w:pStyle w:val="Heading3"/>
-            </w:pPr>
-            <w:r>
-              <w:t>Open-label Extension/Long-Term Extension</w:t>
+              <w:t>Outcomes Analyzed</w:t>
             </w:r>
           </w:p>
         </w:tc>
@@ -475,51 +270,31 @@
       <w:tr>
         <w:tc>
           <w:tcPr>
-            <w:tcW w:type="dxa" w:w="1872"/>
+            <w:tcW w:type="dxa" w:w="3120"/>
           </w:tcPr>
           <w:p>
             <w:r>
-              <w:t>--------------</w:t>
+              <w:t>--------------------</w:t>
             </w:r>
           </w:p>
         </w:tc>
         <w:tc>
           <w:tcPr>
-            <w:tcW w:type="dxa" w:w="1872"/>
+            <w:tcW w:type="dxa" w:w="3120"/>
           </w:tcPr>
           <w:p>
             <w:r>
-              <w:t>-------------</w:t>
+              <w:t>-------------------------------------------------</w:t>
             </w:r>
           </w:p>
         </w:tc>
         <w:tc>
           <w:tcPr>
-            <w:tcW w:type="dxa" w:w="1872"/>
+            <w:tcW w:type="dxa" w:w="3120"/>
           </w:tcPr>
           <w:p>
             <w:r>
-              <w:t>------------------------------------</w:t>
-            </w:r>
-          </w:p>
-        </w:tc>
-        <w:tc>
-          <w:tcPr>
-            <w:tcW w:type="dxa" w:w="1872"/>
-          </w:tcPr>
-          <w:p>
-            <w:r>
-              <w:t>-------------</w:t>
-            </w:r>
-          </w:p>
-        </w:tc>
-        <w:tc>
-          <w:tcPr>
-            <w:tcW w:type="dxa" w:w="1872"/>
-          </w:tcPr>
-          <w:p>
-            <w:r>
-              <w:t>------------------------------------------</w:t>
+              <w:t>-------------------------------------</w:t>
             </w:r>
           </w:p>
         </w:tc>
@@ -527,100 +302,100 @@
       <w:tr>
         <w:tc>
           <w:tcPr>
-            <w:tcW w:type="dxa" w:w="1872"/>
+            <w:tcW w:type="dxa" w:w="3120"/>
           </w:tcPr>
           <w:p>
             <w:r>
-              <w:t>Duration</w:t>
+              <w:t>Targeted Therapies</w:t>
             </w:r>
           </w:p>
         </w:tc>
         <w:tc>
           <w:tcPr>
-            <w:tcW w:type="dxa" w:w="1872"/>
+            <w:tcW w:type="dxa" w:w="3120"/>
           </w:tcPr>
           <w:p>
             <w:r>
-              <w:t>Up to 28 days</w:t>
+              <w:t>Studies involving EGFR, ALK, ROS1 inhibitors</w:t>
             </w:r>
           </w:p>
         </w:tc>
         <w:tc>
           <w:tcPr>
-            <w:tcW w:type="dxa" w:w="1872"/>
+            <w:tcW w:type="dxa" w:w="3120"/>
           </w:tcPr>
           <w:p>
             <w:r>
-              <w:t>Until disease progression, unacceptable toxicity, or study termination</w:t>
+              <w:t>Survival, progression-free survival</w:t>
+            </w:r>
+          </w:p>
+        </w:tc>
+      </w:tr>
+      <w:tr>
+        <w:tc>
+          <w:tcPr>
+            <w:tcW w:type="dxa" w:w="3120"/>
+          </w:tcPr>
+          <w:p>
+            <w:r>
+              <w:t>Immunotherapies</w:t>
             </w:r>
           </w:p>
         </w:tc>
         <w:tc>
           <w:tcPr>
-            <w:tcW w:type="dxa" w:w="1872"/>
+            <w:tcW w:type="dxa" w:w="3120"/>
           </w:tcPr>
           <w:p>
             <w:r>
-              <w:t>Every 4 months up to 12 months post-treatment</w:t>
+              <w:t>Studies involving PD-1, PD-L1, CTLA-4 inhibitors</w:t>
             </w:r>
           </w:p>
         </w:tc>
         <w:tc>
           <w:tcPr>
-            <w:tcW w:type="dxa" w:w="1872"/>
+            <w:tcW w:type="dxa" w:w="3120"/>
           </w:tcPr>
           <w:p>
             <w:r>
-              <w:t>Approximately 3 years for open-label and continued benefit for LTE</w:t>
+              <w:t>Adverse events, quality of life</w:t>
+            </w:r>
+          </w:p>
+        </w:tc>
+      </w:tr>
+      <w:tr>
+        <w:tc>
+          <w:tcPr>
+            <w:tcW w:type="dxa" w:w="3120"/>
+          </w:tcPr>
+          <w:p>
+            <w:r>
+              <w:t>Chemotherapy</w:t>
+            </w:r>
+          </w:p>
+        </w:tc>
+        <w:tc>
+          <w:tcPr>
+            <w:tcW w:type="dxa" w:w="3120"/>
+          </w:tcPr>
+          <w:p>
+            <w:r>
+              <w:t>Studies on standard chemotherapy regimens</w:t>
+            </w:r>
+          </w:p>
+        </w:tc>
+        <w:tc>
+          <w:tcPr>
+            <w:tcW w:type="dxa" w:w="3120"/>
+          </w:tcPr>
+          <w:p>
+            <w:r>
+              <w:t>Safety profiles, efficacy</w:t>
             </w:r>
           </w:p>
         </w:tc>
       </w:tr>
     </w:tbl>
-    <w:p>
-      <w:pPr>
-        <w:pStyle w:val="Title"/>
-      </w:pPr>
-      <w:r>
-        <w:t>Study Duration</w:t>
-      </w:r>
-    </w:p>
-    <w:p>
-      <w:r>
-        <w:t>The total study duration is estimated to be approximately 54 months, including an enrollment period of about 30 months. The study will continue until approximately 410 death events have been observed, allowing the collection of sufficient data to assess overall survival (OS) as a primary endpoint. The follow-up period will consist of regular survival data and secondary endpoints assessments every four months, continuing until subjects die, withdraw consent, or the study is terminated by the sponsor.</w:t>
-      </w:r>
-    </w:p>
-    <w:p>
-      <w:pPr>
-        <w:pStyle w:val="Title"/>
-      </w:pPr>
-      <w:r>
-        <w:t>Treatment Groups</w:t>
-      </w:r>
-    </w:p>
-    <w:p>
-      <w:r>
-        <w:t>Subjects will be assigned to one of two treatment groups:</w:t>
-      </w:r>
-    </w:p>
-    <w:p>
-      <w:pPr>
-        <w:pStyle w:val="ListNumber"/>
-      </w:pPr>
-      <w:r>
-        <w:t>• Apalutamide plus ADT Group**: Subjects in this group will receive apalutamide in combination with standard of care ADT. Apalutamide will be administered as 240 mg orally once daily (4 x 60-mg tablets) with or without food. ADT will be maintained either by medical castration (use of GnRH analogs) or surgical castration, as determined by the investigator.</w:t>
-      </w:r>
-    </w:p>
-    <w:p>
-      <w:r>
-        <w:t>2. **Placebo plus ADT Group**: Subjects in this group will receive a matching placebo administered in the same manner as apalutamide (4 tablets orally once daily) in combination with ADT. The ADT regimen will mirror that of the apalutamide group, based on medical or surgical castration.</w:t>
-      </w:r>
-    </w:p>
-    <w:p>
-      <w:r>
-        <w:t>For both groups, dose modifications will follow protocol-specified rules, and safety will be closely monitored in accordance with National Cancer Institute-Common Terminology Criteria for Adverse Events (NCI-CTCAE) Version 4.03.</w:t>
-      </w:r>
-    </w:p>
     <w:p>
       <w:pPr>
         <w:pStyle w:val="Title"/>
@@ -658,159 +433,117 @@
         <w:pStyle w:val="Heading1"/>
       </w:pPr>
       <w:r>
-        <w:t>19.1 Population</w:t>
+        <w:t>17.1 Population</w:t>
+      </w:r>
+    </w:p>
+    <w:p>
+      <w:pPr>
+        <w:pStyle w:val="Title"/>
+      </w:pPr>
+      <w:r>
+        <w:t>Study Population</w:t>
+      </w:r>
+    </w:p>
+    <w:p>
+      <w:pPr>
+        <w:pStyle w:val="Title"/>
+      </w:pPr>
+      <w:r>
+        <w:t>Overview of Study Population</w:t>
+        <w:br/>
+        <w:t>The study population for this systematic literature review consists of adults diagnosed with non-small cell lung cancer (NSCLC). The focus is on summarizing real-world evidence related to treatment effectiveness, patient outcomes, and safety profiles of novel therapies, including targeted therapies and immunotherapies. The review targets diverse NSCLC sub-populations to provide comprehensive insights applicable to various clinical settings.</w:t>
+      </w:r>
+    </w:p>
+    <w:p>
+      <w:pPr>
+        <w:pStyle w:val="Title"/>
+      </w:pPr>
+      <w:r>
+        <w:t>Inclusion Criteria</w:t>
+        <w:br/>
+        <w:t>1. **Population Characteristics**</w:t>
+        <w:br/>
+        <w:t xml:space="preserve">   - Adults aged 18 years and older.</w:t>
+        <w:br/>
+        <w:t xml:space="preserve">   - Diagnosed with non-small cell lung cancer, including adenocarcinoma, squamous cell carcinoma, and large cell carcinoma subtypes.</w:t>
       </w:r>
     </w:p>
     <w:p>
       <w:r>
-        <w:t>STUDY POPULATION</w:t>
+        <w:t>2. **Interventions**</w:t>
+        <w:br/>
+        <w:t xml:space="preserve">   - Studies must involve one or more of the following treatments: targeted therapies (e.g., EGFR, ALK, ROS1 inhibitors), immunotherapies (e.g., PD-1, PD-L1, CTLA-4 inhibitors), or standard chemotherapy regimens.</w:t>
       </w:r>
     </w:p>
     <w:p>
       <w:r>
-        <w:t>Overview of Study Population</w:t>
+        <w:t>3. **Outcomes**</w:t>
+        <w:br/>
+        <w:t xml:space="preserve">   - Reported outcomes must include survival rates, progression-free survival, quality of life measures, or adverse events related to treatment.</w:t>
       </w:r>
     </w:p>
     <w:p>
       <w:r>
-        <w:t>The study population will consist of male subjects diagnosed with metastatic hormone-sensitive prostate cancer (mHSPC). All participants must have an Eastern Cooperative Oncology Group (ECOG) performance status (PS) of grade 0 or 1, indicating that they are fully active or have some restrictions but can perform work of a light or sedentary nature. Subjects must present with distant metastatic disease, confirmed by a positive bone scan with at least one bone lesion visible via Technetium 99m (99mTc) scanning. In cases where only a single bone lesion is identified, confirmation of the metastasis via computed tomography (CT) or magnetic resonance imaging (MRI) is required.</w:t>
+        <w:t>4. **Study Design**</w:t>
+        <w:br/>
+        <w:t xml:space="preserve">   - Studies must provide real-world evidence through observational designs, including cohort studies, case-control studies, or registry-based studies.</w:t>
+      </w:r>
+    </w:p>
+    <w:p>
+      <w:pPr>
+        <w:pStyle w:val="Title"/>
+      </w:pPr>
+      <w:r>
+        <w:t>Exclusion Criteria</w:t>
+        <w:br/>
+        <w:t>1. **Population Characteristics**</w:t>
+        <w:br/>
+        <w:t xml:space="preserve">   - Studies focusing exclusively on small cell lung cancer (SCLC).</w:t>
+        <w:br/>
+        <w:t xml:space="preserve">   - Pediatric populations (under 18 years of age).</w:t>
       </w:r>
     </w:p>
     <w:p>
       <w:r>
-        <w:t>Inclusion Criteria</w:t>
+        <w:t>2. **Interventions**</w:t>
+        <w:br/>
+        <w:t xml:space="preserve">   - Interventions outside the scope of targeted therapies, immunotherapies, and standard chemotherapy.</w:t>
+        <w:br/>
+        <w:t xml:space="preserve">   - Studies evaluating treatments in investigational or experimental phase without real-world applicability.</w:t>
+      </w:r>
+    </w:p>
+    <w:p>
+      <w:r>
+        <w:t>3. **Outcomes**</w:t>
+        <w:br/>
+        <w:t xml:space="preserve">   - Absence of specific outcomes related to survival, progression-free survival, quality of life, or adverse events.</w:t>
+      </w:r>
+    </w:p>
+    <w:p>
+      <w:r>
+        <w:t>4. **Study Design**</w:t>
+        <w:br/>
+        <w:t xml:space="preserve">   - Exclusion of randomized controlled trials (RCTs) and other controlled studies not primarily focused on real-world settings.</w:t>
       </w:r>
     </w:p>
     <w:p>
       <w:pPr>
-        <w:pStyle w:val="ListNumber"/>
+        <w:pStyle w:val="Title"/>
       </w:pPr>
       <w:r>
-        <w:t>• Male subjects aged 18 years or older with a confirmed diagnosis of mHSPC.</w:t>
+        <w:t>Withdrawal Criteria</w:t>
+        <w:br/>
+        <w:t>As this review is a systematic literature analysis and does not involve patient enrollment, withdrawal criteria are not applicable. However, studies may be withdrawn from analysis if they are found to significantly deviate from predefined inclusion and exclusion criteria upon detailed review.</w:t>
       </w:r>
     </w:p>
     <w:p>
       <w:pPr>
-        <w:pStyle w:val="ListNumber"/>
+        <w:pStyle w:val="Title"/>
       </w:pPr>
       <w:r>
-        <w:t>• ECOG performance status of 0 or 1.</w:t>
-      </w:r>
-    </w:p>
-    <w:p>
-      <w:pPr>
-        <w:pStyle w:val="ListNumber"/>
-      </w:pPr>
-      <w:r>
-        <w:t>• Evidence of metastatic disease as confirmed by a positive bone scan (≥1 bone lesion on 99mTc scan) or confirmation of solitary bone lesions using CT/MRI.</w:t>
-      </w:r>
-    </w:p>
-    <w:p>
-      <w:pPr>
-        <w:pStyle w:val="ListNumber"/>
-      </w:pPr>
-      <w:r>
-        <w:t>• Subjects may have received up to 6 cycles of docetaxel for mHSPC, with the final dose administered ≤2 months prior to randomization.</w:t>
-      </w:r>
-    </w:p>
-    <w:p>
-      <w:pPr>
-        <w:pStyle w:val="ListNumber"/>
-      </w:pPr>
-      <w:r>
-        <w:t>• Prior androgen deprivation therapy (ADT) for mHSPC should not exceed 6 months in duration prior to randomization.</w:t>
-      </w:r>
-    </w:p>
-    <w:p>
-      <w:pPr>
-        <w:pStyle w:val="ListNumber"/>
-      </w:pPr>
-      <w:r>
-        <w:t>• Subjects may have received a single course of radiation or surgical intervention for mHSPC.</w:t>
-      </w:r>
-    </w:p>
-    <w:p>
-      <w:pPr>
-        <w:pStyle w:val="ListNumber"/>
-      </w:pPr>
-      <w:r>
-        <w:t>• For localized prostate cancer, ADT duration must not exceed 3 years in total, with all treatments, including radiation therapy, prostatectomy, and systemic therapies, completed at least 1 year prior to randomization.</w:t>
-      </w:r>
-    </w:p>
-    <w:p>
-      <w:r>
-        <w:t>Exclusion Criteria</w:t>
-      </w:r>
-    </w:p>
-    <w:p>
-      <w:pPr>
-        <w:pStyle w:val="ListNumber"/>
-      </w:pPr>
-      <w:r>
-        <w:t>• Subjects with prior exposure to anti-androgens, other than ≤6 months of ADT for mHSPC or ≤3 years of ADT for localized prostate cancer (completed ≥1 year prior to randomization).</w:t>
-      </w:r>
-    </w:p>
-    <w:p>
-      <w:pPr>
-        <w:pStyle w:val="ListNumber"/>
-      </w:pPr>
-      <w:r>
-        <w:t>• Presence of brain metastases identified through imaging.</w:t>
-      </w:r>
-    </w:p>
-    <w:p>
-      <w:pPr>
-        <w:pStyle w:val="ListNumber"/>
-      </w:pPr>
-      <w:r>
-        <w:t>• Previous treatment with apalutamide or any investigational AR-targeting agents.</w:t>
-      </w:r>
-    </w:p>
-    <w:p>
-      <w:pPr>
-        <w:pStyle w:val="ListNumber"/>
-      </w:pPr>
-      <w:r>
-        <w:t>• Unresolved toxicities from prior therapies except for alopecia or Grade 1 peripheral neuropathy.</w:t>
-      </w:r>
-    </w:p>
-    <w:p>
-      <w:pPr>
-        <w:pStyle w:val="ListNumber"/>
-      </w:pPr>
-      <w:r>
-        <w:t>• History of seizures or conditions that may predispose to seizures.</w:t>
-      </w:r>
-    </w:p>
-    <w:p>
-      <w:r>
-        <w:t>Withdrawal Criteria</w:t>
-      </w:r>
-    </w:p>
-    <w:p>
-      <w:pPr>
-        <w:pStyle w:val="ListNumber"/>
-      </w:pPr>
-      <w:r>
-        <w:t>• Subjects who experience unacceptable treatment-related toxicity, clinical progression based on protocol-specified criteria, or request withdrawal from the study.</w:t>
-      </w:r>
-    </w:p>
-    <w:p>
-      <w:pPr>
-        <w:pStyle w:val="ListNumber"/>
-      </w:pPr>
-      <w:r>
-        <w:t>• Subjects may be withdrawn from the study by the investigator, in consultation with the study sponsor, if they fail to adhere to the study protocol requirements.</w:t>
-      </w:r>
-    </w:p>
-    <w:p>
-      <w:r>
         <w:t>Replacement Policy</w:t>
-      </w:r>
-    </w:p>
-    <w:p>
-      <w:r>
-        <w:t>Subjects who withdraw prior to randomization or become ineligible during the screening phase may be replaced to meet the target enrollment of approximately 1,000 participants. However, once randomized, subjects who withdraw or are lost to follow-up will not be replaced to maintain the integrity of the randomization schema.</w:t>
+        <w:br/>
+        <w:t>In the event a study is excluded post-initial screening due to inaccuracies in representing real-world settings or meeting eligibility criteria, additional studies that meet the inclusion criteria and were not initially selected will be considered and included in the analysis. This ensures the integrity and comprehensiveness of the data synthesis.</w:t>
       </w:r>
     </w:p>
     <w:p>
@@ -823,7 +556,7 @@
         <w:pStyle w:val="Heading1"/>
       </w:pPr>
       <w:r>
-        <w:t>19.2 Procedures</w:t>
+        <w:t>23.1 Procedures</w:t>
       </w:r>
     </w:p>
     <w:p>
@@ -831,17 +564,12 @@
         <w:pStyle w:val="Title"/>
       </w:pPr>
       <w:r>
-        <w:t>Study Procedures</w:t>
+        <w:t>Study Procedures Overview</w:t>
       </w:r>
     </w:p>
     <w:p>
-      <w:pPr>
-        <w:pStyle w:val="Title"/>
-      </w:pPr>
       <w:r>
-        <w:t>Overview</w:t>
-        <w:br/>
-        <w:t>This section outlines the procedures to be conducted during the study, comprising the screening, treatment, and follow-up phases. It details the specific activities required at each phase, the timing and frequency of these activities, and the responsible personnel for conducting them.</w:t>
+        <w:t>This section outlines the systematic processes to be undertaken during the study, including procedures during the screening, treatment, and follow-up phases, as well as safety, efficacy, laboratory, and other assessments. The activities in each phase are designed to ensure a comprehensive evaluation of the available literature on real-world evidence for NSCLC therapies.</w:t>
       </w:r>
     </w:p>
     <w:p>
@@ -850,8 +578,6 @@
       </w:pPr>
       <w:r>
         <w:t>Screening/Baseline Procedures</w:t>
-        <w:br/>
-        <w:t>The screening phase will establish eligibility for study participation and will include the following procedures, conducted within 28 days prior to randomization:</w:t>
       </w:r>
     </w:p>
     <w:p>
@@ -859,7 +585,7 @@
         <w:pStyle w:val="ListNumber"/>
       </w:pPr>
       <w:r>
-        <w:t>• Informed Consent**</w:t>
+        <w:t>• Literature Screening**</w:t>
       </w:r>
     </w:p>
     <w:p>
@@ -867,7 +593,7 @@
         <w:pStyle w:val="ListNumber"/>
       </w:pPr>
       <w:r>
-        <w:t>• Obtain signed informed consent from the subject.</w:t>
+        <w:t>• Timing: Initial 2 weeks</w:t>
       </w:r>
     </w:p>
     <w:p>
@@ -875,61 +601,36 @@
         <w:pStyle w:val="ListNumber"/>
       </w:pPr>
       <w:r>
-        <w:t>• Conducted by study coordinator or principal investigator.</w:t>
+        <w:t>• Requirements: Identify relevant studies from databases including PubMed, EMBASE, and the Cochrane Library using predefined search terms.</w:t>
+      </w:r>
+    </w:p>
+    <w:p>
+      <w:pPr>
+        <w:pStyle w:val="ListNumber"/>
+      </w:pPr>
+      <w:r>
+        <w:t>• Personnel: Research team members</w:t>
+      </w:r>
+    </w:p>
+    <w:p>
+      <w:pPr>
+        <w:pStyle w:val="ListNumber"/>
+      </w:pPr>
+      <w:r>
+        <w:t>• Special Handling: Ensure that studies meet the inclusion criteria and are peer-reviewed.</w:t>
       </w:r>
     </w:p>
     <w:p>
       <w:r>
-        <w:t>2. **Demographics and Medical History**</w:t>
+        <w:t>2. **Eligibility Assessment**</w:t>
         <w:br/>
-        <w:t xml:space="preserve">   - Collect subject's age, sex, ethnicity, medical history, and prior treatment details.</w:t>
+        <w:t xml:space="preserve">   - Timing: Concurrent with literature screening</w:t>
         <w:br/>
-        <w:t xml:space="preserve">   - Conducted by study coordinator or medical personnel.</w:t>
-      </w:r>
-    </w:p>
-    <w:p>
-      <w:r>
-        <w:t>3. **Physical Examination**</w:t>
+        <w:t xml:space="preserve">   - Requirements: Confirm studies meet population, intervention, and outcome inclusion criteria.</w:t>
         <w:br/>
-        <w:t xml:space="preserve">   - Perform a complete physical examination.</w:t>
+        <w:t xml:space="preserve">   - Personnel: Senior researcher</w:t>
         <w:br/>
-        <w:t xml:space="preserve">   - Conducted by a qualified healthcare professional.</w:t>
-      </w:r>
-    </w:p>
-    <w:p>
-      <w:r>
-        <w:t>4. **Vital Signs**</w:t>
-        <w:br/>
-        <w:t xml:space="preserve">   - Record blood pressure, heart rate, temperature, and respiratory rate.</w:t>
-        <w:br/>
-        <w:t xml:space="preserve">   - Conducted by nursing staff.</w:t>
-      </w:r>
-    </w:p>
-    <w:p>
-      <w:r>
-        <w:t>5. **Laboratory Assessments**</w:t>
-        <w:br/>
-        <w:t xml:space="preserve">   - Collect blood samples for hematology and clinical chemistry profiles.</w:t>
-        <w:br/>
-        <w:t xml:space="preserve">   - Conducted by phlebotomist or laboratory technician.</w:t>
-      </w:r>
-    </w:p>
-    <w:p>
-      <w:r>
-        <w:t>6. **Disease Assessment**</w:t>
-        <w:br/>
-        <w:t xml:space="preserve">   - Conduct imaging studies such as bone scans and CT/MRI to confirm metastatic disease.</w:t>
-        <w:br/>
-        <w:t xml:space="preserve">   - Conducted by a radiologist or qualified medical professional.</w:t>
-      </w:r>
-    </w:p>
-    <w:p>
-      <w:r>
-        <w:t>7. **Inclusion/Exclusion Criteria Review**</w:t>
-        <w:br/>
-        <w:t xml:space="preserve">   - Ensure the subject meets all inclusion and none of the exclusion criteria.</w:t>
-        <w:br/>
-        <w:t xml:space="preserve">   - Conducted by the principal investigator or designated study team member.</w:t>
+        <w:t xml:space="preserve">   - Special Handling: Record decisions with a rationale for study exclusion.</w:t>
       </w:r>
     </w:p>
     <w:p>
@@ -938,8 +639,6 @@
       </w:pPr>
       <w:r>
         <w:t>Treatment Phase Procedures</w:t>
-        <w:br/>
-        <w:t>Subjects will be administered the assigned treatment and monitored regularly. Activities during the treatment phase include:</w:t>
       </w:r>
     </w:p>
     <w:p>
@@ -947,7 +646,7 @@
         <w:pStyle w:val="ListNumber"/>
       </w:pPr>
       <w:r>
-        <w:t>• Drug Administration**</w:t>
+        <w:t>• Data Extraction**</w:t>
       </w:r>
     </w:p>
     <w:p>
@@ -955,7 +654,7 @@
         <w:pStyle w:val="ListNumber"/>
       </w:pPr>
       <w:r>
-        <w:t>• Apalutamide or matching placebo will be administered orally once daily.</w:t>
+        <w:t>• Timing: Weeks 3-8</w:t>
       </w:r>
     </w:p>
     <w:p>
@@ -963,61 +662,36 @@
         <w:pStyle w:val="ListNumber"/>
       </w:pPr>
       <w:r>
-        <w:t>• Conducted by study pharmacists or nursing staff.</w:t>
+        <w:t>• Requirements: Extract data on patient demographics, interventions, outcomes, and adverse events.</w:t>
+      </w:r>
+    </w:p>
+    <w:p>
+      <w:pPr>
+        <w:pStyle w:val="ListNumber"/>
+      </w:pPr>
+      <w:r>
+        <w:t>• Personnel: Data extraction team</w:t>
+      </w:r>
+    </w:p>
+    <w:p>
+      <w:pPr>
+        <w:pStyle w:val="ListNumber"/>
+      </w:pPr>
+      <w:r>
+        <w:t>• Special Handling: Use standardized forms; ensure data accuracy through double-checking by a second researcher.</w:t>
       </w:r>
     </w:p>
     <w:p>
       <w:r>
-        <w:t>2. **Safety Monitoring**</w:t>
+        <w:t>2. **Data Synthesis**</w:t>
         <w:br/>
-        <w:t xml:space="preserve">   - Monitor for adverse events and record any new symptoms.</w:t>
+        <w:t xml:space="preserve">   - Timing: Weeks 9-12</w:t>
         <w:br/>
-        <w:t xml:space="preserve">   - Conducted by study nurses or investigators during clinic visits.</w:t>
-      </w:r>
-    </w:p>
-    <w:p>
-      <w:r>
-        <w:t>3. **Efficacy Assessments**</w:t>
+        <w:t xml:space="preserve">   - Requirements: Compile extracted data into a meta-summary, distinguishing results by therapy and patient populations.</w:t>
         <w:br/>
-        <w:t xml:space="preserve">   - Perform imaging studies for radiographic progression-free survival (rPFS) and collect survival data.</w:t>
+        <w:t xml:space="preserve">   - Personnel: Data analysts</w:t>
         <w:br/>
-        <w:t xml:space="preserve">   - Conducted by radiologists or designated medical personnel every assessment cycle.</w:t>
-      </w:r>
-    </w:p>
-    <w:p>
-      <w:r>
-        <w:t>4. **Laboratory Tests**</w:t>
-        <w:br/>
-        <w:t xml:space="preserve">   - Collect periodic blood samples for routine laboratory assessments and PK/PD analysis.</w:t>
-        <w:br/>
-        <w:t xml:space="preserve">   - Conducted by a phlebotomist or laboratory technician.</w:t>
-      </w:r>
-    </w:p>
-    <w:p>
-      <w:r>
-        <w:t>5. **Quality of Life Assessments**</w:t>
-        <w:br/>
-        <w:t xml:space="preserve">   - Utilize patient-reported outcome measures such as BPI-SF, BFI, and EQ-5D-5L.</w:t>
-        <w:br/>
-        <w:t xml:space="preserve">   - Conducted by study coordinators via structured interviews.</w:t>
-      </w:r>
-    </w:p>
-    <w:p>
-      <w:r>
-        <w:t>6. **Adverse Event Monitoring**</w:t>
-        <w:br/>
-        <w:t xml:space="preserve">   - Document and grade adverse events using NCI-CTCAE Version 4.03 criteria.</w:t>
-        <w:br/>
-        <w:t xml:space="preserve">   - Conducted by clinical staff throughout the treatment phase.</w:t>
-      </w:r>
-    </w:p>
-    <w:p>
-      <w:r>
-        <w:t>7. **Concomitant Medication Review**</w:t>
-        <w:br/>
-        <w:t xml:space="preserve">   - Record any medications taken by the subject during the study.</w:t>
-        <w:br/>
-        <w:t xml:space="preserve">   - Conducted by the study coordinator or pharmacy staff.</w:t>
+        <w:t xml:space="preserve">   - Special Handling: Aggregate data uniformly; resolve discrepancies through team discussion.</w:t>
       </w:r>
     </w:p>
     <w:p>
@@ -1026,8 +700,6 @@
       </w:pPr>
       <w:r>
         <w:t>Follow-up Procedures</w:t>
-        <w:br/>
-        <w:t>Follow-up activities post-treatment discontinuation include:</w:t>
       </w:r>
     </w:p>
     <w:p>
@@ -1035,7 +707,7 @@
         <w:pStyle w:val="ListNumber"/>
       </w:pPr>
       <w:r>
-        <w:t>• Safety Follow-up**</w:t>
+        <w:t>• Data Validation**</w:t>
       </w:r>
     </w:p>
     <w:p>
@@ -1043,7 +715,7 @@
         <w:pStyle w:val="ListNumber"/>
       </w:pPr>
       <w:r>
-        <w:t>• Conduct safety evaluations 30 days after the last dose.</w:t>
+        <w:t>• Timing: Week 13</w:t>
       </w:r>
     </w:p>
     <w:p>
@@ -1051,34 +723,23 @@
         <w:pStyle w:val="ListNumber"/>
       </w:pPr>
       <w:r>
-        <w:t>• Conducted by study nurses or investigators.</w:t>
+        <w:t>• Requirements: Review synthesized data for accuracy and completeness.</w:t>
       </w:r>
     </w:p>
     <w:p>
+      <w:pPr>
+        <w:pStyle w:val="ListNumber"/>
+      </w:pPr>
       <w:r>
-        <w:t>2. **Disease Assessment**</w:t>
-        <w:br/>
-        <w:t xml:space="preserve">   - Continue monitoring disease progression every 4 months.</w:t>
-        <w:br/>
-        <w:t xml:space="preserve">   - Conducted by the clinical team.</w:t>
+        <w:t>• Personnel: Lead investigator with cross-verification by another team member</w:t>
       </w:r>
     </w:p>
     <w:p>
+      <w:pPr>
+        <w:pStyle w:val="ListNumber"/>
+      </w:pPr>
       <w:r>
-        <w:t>3. **Survival Status**</w:t>
-        <w:br/>
-        <w:t xml:space="preserve">   - Collect data on survival and any subsequent therapies initiated.</w:t>
-        <w:br/>
-        <w:t xml:space="preserve">   - Conducted by study coordinators.</w:t>
-      </w:r>
-    </w:p>
-    <w:p>
-      <w:r>
-        <w:t>4. **Subsequent Therapy Documentation**</w:t>
-        <w:br/>
-        <w:t xml:space="preserve">   - Record the date and type of any new therapy for prostate cancer.</w:t>
-        <w:br/>
-        <w:t xml:space="preserve">   - Conducted by study coordinators or medical staff.</w:t>
+        <w:t>• Special Handling: Utilize data validation software tools; make corrections as necessary.</w:t>
       </w:r>
     </w:p>
     <w:p>
@@ -1087,8 +748,6 @@
       </w:pPr>
       <w:r>
         <w:t>Safety Assessments</w:t>
-        <w:br/>
-        <w:t>Comprehensive safety evaluations will be conducted regularly, including:</w:t>
       </w:r>
     </w:p>
     <w:p>
@@ -1096,7 +755,7 @@
         <w:pStyle w:val="ListNumber"/>
       </w:pPr>
       <w:r>
-        <w:t>• Physical Examinations**</w:t>
+        <w:t>• Analysis of Safety Profiles**</w:t>
       </w:r>
     </w:p>
     <w:p>
@@ -1104,7 +763,7 @@
         <w:pStyle w:val="ListNumber"/>
       </w:pPr>
       <w:r>
-        <w:t>• Conducted at each clinic visit by healthcare professionals.</w:t>
+        <w:t>• Timing: Integrated during data extraction and synthesis phases</w:t>
       </w:r>
     </w:p>
     <w:p>
@@ -1112,7 +771,7 @@
         <w:pStyle w:val="ListNumber"/>
       </w:pPr>
       <w:r>
-        <w:t xml:space="preserve">• </w:t>
+        <w:t>• Requirements: Categorize and evaluate reported adverse events across studies.</w:t>
       </w:r>
     </w:p>
     <w:p>
@@ -1120,7 +779,7 @@
         <w:pStyle w:val="ListNumber"/>
       </w:pPr>
       <w:r>
-        <w:t>• Vital Signs**</w:t>
+        <w:t>• Personnel: Safety analysis team</w:t>
       </w:r>
     </w:p>
     <w:p>
@@ -1128,71 +787,7 @@
         <w:pStyle w:val="ListNumber"/>
       </w:pPr>
       <w:r>
-        <w:t>• Checked and recorded at each visit by nursing staff.</w:t>
-      </w:r>
-    </w:p>
-    <w:p>
-      <w:pPr>
-        <w:pStyle w:val="ListNumber"/>
-      </w:pPr>
-      <w:r>
-        <w:t xml:space="preserve">• </w:t>
-      </w:r>
-    </w:p>
-    <w:p>
-      <w:pPr>
-        <w:pStyle w:val="ListNumber"/>
-      </w:pPr>
-      <w:r>
-        <w:t>• Laboratory Tests**</w:t>
-      </w:r>
-    </w:p>
-    <w:p>
-      <w:pPr>
-        <w:pStyle w:val="ListNumber"/>
-      </w:pPr>
-      <w:r>
-        <w:t>• Includes hematology, clinical chemistry, and other relevant tests as per schedule.</w:t>
-      </w:r>
-    </w:p>
-    <w:p>
-      <w:pPr>
-        <w:pStyle w:val="ListNumber"/>
-      </w:pPr>
-      <w:r>
-        <w:t xml:space="preserve">• </w:t>
-      </w:r>
-    </w:p>
-    <w:p>
-      <w:pPr>
-        <w:pStyle w:val="ListNumber"/>
-      </w:pPr>
-      <w:r>
-        <w:t>• Adverse Event Monitoring**</w:t>
-      </w:r>
-    </w:p>
-    <w:p>
-      <w:pPr>
-        <w:pStyle w:val="ListNumber"/>
-      </w:pPr>
-      <w:r>
-        <w:t>• Ongoing throughout the study by clinical investigators.</w:t>
-      </w:r>
-    </w:p>
-    <w:p>
-      <w:pPr>
-        <w:pStyle w:val="ListNumber"/>
-      </w:pPr>
-      <w:r>
-        <w:t>• ECG Monitoring**</w:t>
-      </w:r>
-    </w:p>
-    <w:p>
-      <w:pPr>
-        <w:pStyle w:val="ListNumber"/>
-      </w:pPr>
-      <w:r>
-        <w:t>• Performed when indicated, conducted by trained medical staff.</w:t>
+        <w:t>• Special Handling: Highlight significant safety concerns and variations across therapies.</w:t>
       </w:r>
     </w:p>
     <w:p>
@@ -1201,8 +796,6 @@
       </w:pPr>
       <w:r>
         <w:t>Efficacy Assessments</w:t>
-        <w:br/>
-        <w:t>The efficacy of the intervention will be evaluated through:</w:t>
       </w:r>
     </w:p>
     <w:p>
@@ -1210,7 +803,7 @@
         <w:pStyle w:val="ListNumber"/>
       </w:pPr>
       <w:r>
-        <w:t>• Disease-specific Assessments**</w:t>
+        <w:t>• Evaluation of Treatment Outcomes**</w:t>
       </w:r>
     </w:p>
     <w:p>
@@ -1218,7 +811,7 @@
         <w:pStyle w:val="ListNumber"/>
       </w:pPr>
       <w:r>
-        <w:t>• Radiographic progression and survival metrics.</w:t>
+        <w:t>• Timing: During data synthesis phase</w:t>
       </w:r>
     </w:p>
     <w:p>
@@ -1226,7 +819,7 @@
         <w:pStyle w:val="ListNumber"/>
       </w:pPr>
       <w:r>
-        <w:t xml:space="preserve">• </w:t>
+        <w:t>• Requirements: Analyze survival rates, progression-free survival, and quality of life outcomes.</w:t>
       </w:r>
     </w:p>
     <w:p>
@@ -1234,7 +827,7 @@
         <w:pStyle w:val="ListNumber"/>
       </w:pPr>
       <w:r>
-        <w:t>• Response Evaluation**</w:t>
+        <w:t>• Personnel: Clinical outcomes assessment team</w:t>
       </w:r>
     </w:p>
     <w:p>
@@ -1242,47 +835,7 @@
         <w:pStyle w:val="ListNumber"/>
       </w:pPr>
       <w:r>
-        <w:t>• Based on RECIST 1.1 criteria and other relevant markers.</w:t>
-      </w:r>
-    </w:p>
-    <w:p>
-      <w:pPr>
-        <w:pStyle w:val="ListNumber"/>
-      </w:pPr>
-      <w:r>
-        <w:t xml:space="preserve">• </w:t>
-      </w:r>
-    </w:p>
-    <w:p>
-      <w:pPr>
-        <w:pStyle w:val="ListNumber"/>
-      </w:pPr>
-      <w:r>
-        <w:t>• Patient-Reported Outcomes**</w:t>
-      </w:r>
-    </w:p>
-    <w:p>
-      <w:pPr>
-        <w:pStyle w:val="ListNumber"/>
-      </w:pPr>
-      <w:r>
-        <w:t>• Utilize standardized questionnaires to evaluate quality of life and symptoms.</w:t>
-      </w:r>
-    </w:p>
-    <w:p>
-      <w:pPr>
-        <w:pStyle w:val="ListNumber"/>
-      </w:pPr>
-      <w:r>
-        <w:t>• Quality of Life Measures**</w:t>
-      </w:r>
-    </w:p>
-    <w:p>
-      <w:pPr>
-        <w:pStyle w:val="ListNumber"/>
-      </w:pPr>
-      <w:r>
-        <w:t>• Conducted through validated PRO instruments.</w:t>
+        <w:t>• Special Handling: Cross-reference outcomes with statistical software for additional validation.</w:t>
       </w:r>
     </w:p>
     <w:p>
@@ -1291,8 +844,6 @@
       </w:pPr>
       <w:r>
         <w:t>Laboratory Assessments</w:t>
-        <w:br/>
-        <w:t>Laboratory assessments will include:</w:t>
       </w:r>
     </w:p>
     <w:p>
@@ -1300,7 +851,7 @@
         <w:pStyle w:val="ListNumber"/>
       </w:pPr>
       <w:r>
-        <w:t>• Hematology and Clinical Chemistry**</w:t>
+        <w:t>• Biomarker Data Collection**</w:t>
       </w:r>
     </w:p>
     <w:p>
@@ -1308,7 +859,7 @@
         <w:pStyle w:val="ListNumber"/>
       </w:pPr>
       <w:r>
-        <w:t>• Routine analysis as per protocol schedule.</w:t>
+        <w:t>• Timing: Ongoing as data is extracted</w:t>
       </w:r>
     </w:p>
     <w:p>
@@ -1316,7 +867,7 @@
         <w:pStyle w:val="ListNumber"/>
       </w:pPr>
       <w:r>
-        <w:t>• Biomarker Sampling**</w:t>
+        <w:t>• Requirements: Catalogue available biomarker information from studies.</w:t>
       </w:r>
     </w:p>
     <w:p>
@@ -1324,7 +875,7 @@
         <w:pStyle w:val="ListNumber"/>
       </w:pPr>
       <w:r>
-        <w:t>• Collect samples for exploratory biomarker analysis.</w:t>
+        <w:t>• Personnel: Laboratory data team</w:t>
       </w:r>
     </w:p>
     <w:p>
@@ -1332,15 +883,7 @@
         <w:pStyle w:val="ListNumber"/>
       </w:pPr>
       <w:r>
-        <w:t>• PK/PD Assessments**</w:t>
-      </w:r>
-    </w:p>
-    <w:p>
-      <w:pPr>
-        <w:pStyle w:val="ListNumber"/>
-      </w:pPr>
-      <w:r>
-        <w:t>• Pre-dose samples collected on specified cycles.</w:t>
+        <w:t>• Special Handling: Evaluate quality and relevance of biomarkers reported.</w:t>
       </w:r>
     </w:p>
     <w:p>
@@ -1349,8 +892,6 @@
       </w:pPr>
       <w:r>
         <w:t>Other Assessments</w:t>
-        <w:br/>
-        <w:t>Additional assessments include:</w:t>
       </w:r>
     </w:p>
     <w:p>
@@ -1358,7 +899,7 @@
         <w:pStyle w:val="ListNumber"/>
       </w:pPr>
       <w:r>
-        <w:t>• Medical Resource Utilization**</w:t>
+        <w:t>• Quality Assurance Review**</w:t>
       </w:r>
     </w:p>
     <w:p>
@@ -1366,7 +907,7 @@
         <w:pStyle w:val="ListNumber"/>
       </w:pPr>
       <w:r>
-        <w:t>• Data collection on healthcare usage during treatment for potential future modeling.</w:t>
+        <w:t>• Timing: Final 2 weeks of study timeline</w:t>
       </w:r>
     </w:p>
     <w:p>
@@ -1374,7 +915,7 @@
         <w:pStyle w:val="ListNumber"/>
       </w:pPr>
       <w:r>
-        <w:t>• Biomarker and Genetic Analysis**</w:t>
+        <w:t>• Requirements: Ensure all components of the systematic review are completed accurately.</w:t>
       </w:r>
     </w:p>
     <w:p>
@@ -1382,12 +923,20 @@
         <w:pStyle w:val="ListNumber"/>
       </w:pPr>
       <w:r>
-        <w:t>• Exploratory studies to identify predictive markers of response and resistance.</w:t>
+        <w:t>• Personnel: Quality assurance officer</w:t>
+      </w:r>
+    </w:p>
+    <w:p>
+      <w:pPr>
+        <w:pStyle w:val="ListNumber"/>
+      </w:pPr>
+      <w:r>
+        <w:t>• Special Handling: Perform external review if necessary; document any methodological deviations.</w:t>
       </w:r>
     </w:p>
     <w:p>
       <w:r>
-        <w:t>All procedures must adhere to the study protocol and any amendments, and deviations must be documented and justified as per regulatory requirements.</w:t>
+        <w:t>This systematic literature review will follow these structured processes to ensure comprehensive and reliable aggregation and analysis of real-world evidence for NSCLC therapies.</w:t>
       </w:r>
     </w:p>
     <w:p>
@@ -1400,118 +949,66 @@
         <w:pStyle w:val="Heading1"/>
       </w:pPr>
       <w:r>
-        <w:t>28.1 Statistical</w:t>
+        <w:t>31.1 Statistical</w:t>
       </w:r>
     </w:p>
     <w:p>
-      <w:pPr>
-        <w:pStyle w:val="Title"/>
-      </w:pPr>
       <w:r>
         <w:t>Statistical Analysis</w:t>
       </w:r>
     </w:p>
     <w:p>
-      <w:pPr>
-        <w:pStyle w:val="Title"/>
-      </w:pPr>
       <w:r>
         <w:t>Statistical Hypotheses</w:t>
+        <w:br/>
+        <w:t>The primary hypothesis of this systematic literature review (SLR) is that treatment effectiveness, as measured by survival rates and progression-free survival, varies among different novel therapies for non-small cell lung cancer (NSCLC) in real-world settings. The secondary hypotheses involve evaluations of treatment outcomes across various NSCLC sub-populations and the analysis of safety and tolerability profiles of these therapies.</w:t>
       </w:r>
     </w:p>
     <w:p>
       <w:r>
-        <w:t xml:space="preserve">The primary hypotheses for this study are centered on evaluating the efficacy of apalutamide plus androgen deprivation therapy (ADT) compared to ADT alone in subjects with metastatic hormone-sensitive prostate cancer (mHSPC). The null hypotheses for the dual-primary endpoints are: </w:t>
+        <w:t>Sample Size Determination</w:t>
         <w:br/>
-        <w:t>- H0 for radiographic progression-free survival (rPFS): There is no difference in rPFS between the treatment arm (apalutamide plus ADT) and the control arm (ADT plus placebo).</w:t>
-        <w:br/>
-        <w:t>- H0 for overall survival (OS): There is no difference in OS between the treatment arm and the control arm.</w:t>
+        <w:t>Sample size determination does not apply to this systematic literature review as it involves the synthesis of previously published studies rather than the enrolment of new participants. The scope will include all relevant studies meeting the inclusion criteria, thus maximizing the comprehensiveness of the data synthesis.</w:t>
       </w:r>
     </w:p>
     <w:p>
       <w:r>
-        <w:t>The study will utilize a type I error rate of 5%, with significance levels of 0.005 allocated for the rPFS endpoint and 0.045 for the OS endpoint. The study is considered successful if at least one of the dual-primary endpoints is statistically significant.</w:t>
-      </w:r>
-    </w:p>
-    <w:p>
-      <w:pPr>
-        <w:pStyle w:val="Title"/>
-      </w:pPr>
-      <w:r>
-        <w:t>Sample Size Determination</w:t>
+        <w:t>Analysis Populations</w:t>
+        <w:br/>
+        <w:t>Analysis populations pertain to the sub-groups analyzed within the included studies. This review will categorize studies into therapy-specific groups such as targeted therapies, immunotherapies, and standard chemotherapy. These groups will be further stratified by patient demographics and NSCLC subtypes to ensure diverse representation of real-world populations.</w:t>
       </w:r>
     </w:p>
     <w:p>
       <w:r>
-        <w:t>The sample size determination is designed to ensure adequate power to detect clinically meaningful differences in the primary endpoints. The study anticipates requiring approximately 368 rPFS events to achieve at least 85% power for detecting a hazard ratio (HR) of 0.67, assuming a median rPFS of 20 months for the control group compared to 30 months for the treatment group, at a two-tailed significance level of 0.005. Additionally, around 410 death events will be necessary to detect a HR of 0.75 for OS, assuming a median OS of 44 months for the control group, providing approximately 80% power at a two-tailed significance level of 0.045. The expected enrollment is approximately 1,000 subjects, with the total study duration estimated at 54 months.</w:t>
-      </w:r>
-    </w:p>
-    <w:p>
-      <w:pPr>
-        <w:pStyle w:val="Title"/>
-      </w:pPr>
-      <w:r>
-        <w:t>Analysis Populations</w:t>
-      </w:r>
-    </w:p>
-    <w:p>
-      <w:pPr>
-        <w:pStyle w:val="ListNumber"/>
-      </w:pPr>
-      <w:r>
-        <w:t>• Intent-to-Treat (ITT) Population**: This includes all randomized subjects and will be used for the primary analysis of efficacy endpoints (rPFS and OS).</w:t>
-      </w:r>
-    </w:p>
-    <w:p>
-      <w:pPr>
-        <w:pStyle w:val="ListNumber"/>
-      </w:pPr>
-      <w:r>
-        <w:t>• Safety Population**: Consists of all subjects who receive at least one dose of the study drug and will be employed for safety evaluations.</w:t>
-      </w:r>
-    </w:p>
-    <w:p>
-      <w:pPr>
-        <w:pStyle w:val="Title"/>
-      </w:pPr>
-      <w:r>
         <w:t>Statistical Methods</w:t>
+        <w:br/>
+        <w:t>Descriptive statistics will be used to summarize the data extracted from eligible studies. The main effect sizes, such as hazard ratios (HR) for survival outcomes and incident rate ratios for adverse events, will be calculated when appropriate. Meta-analyses will be performed using random-effects models to account for heterogeneity between studies. Significance levels for statistical tests will be set at 0.05. Additionally, heterogeneity will be assessed using the I² statistic. In cases where meta-analysis is feasible, forest plots will be utilized for graphical presentations.</w:t>
       </w:r>
     </w:p>
     <w:p>
       <w:r>
-        <w:t>Efficacy analyses for time-to-event endpoints such as rPFS and OS will employ the Kaplan-Meier product limit method to estimate survival functions. Cox proportional hazards models will be used to estimate hazard ratios and their 95% confidence intervals. For secondary endpoints, appropriate statistical tests (such as log-rank tests or Wilcoxon rank-sum tests) will be used. Multiplicity adjustments will ensure control over type I error across the dual-primary endpoints. Secondary endpoints and exploratory analyses will be conducted in a hypothesis-generating framework without formal adjustment for multiplicity unless otherwise stated.</w:t>
-      </w:r>
-    </w:p>
-    <w:p>
-      <w:pPr>
-        <w:pStyle w:val="Title"/>
-      </w:pPr>
-      <w:r>
         <w:t>Interim Analyses</w:t>
+        <w:br/>
+        <w:t>Interim analyses are not applicable to this study, as it involves a retrospective synthesis of published literature rather than a prospective clinical trial.</w:t>
       </w:r>
     </w:p>
     <w:p>
       <w:r>
-        <w:t>Two interim analyses are pre-planned for the OS dual-primary endpoint, occurring after approximately 50% (around 205 events) and 70% (around 287 events) of the required 410 death events have been observed. The final analysis of the rPFS endpoint will be conducted at the time of the first interim OS analysis. These analyses will utilize a group-sequential testing approach with appropriate significance level adjustments to maintain the study-wide alpha level.</w:t>
-      </w:r>
-    </w:p>
-    <w:p>
-      <w:pPr>
-        <w:pStyle w:val="Title"/>
-      </w:pPr>
-      <w:r>
         <w:t>Missing Data Handling</w:t>
+        <w:br/>
+        <w:t>Handling of missing data will involve sensitivity analyses to assess the potential impact on outcomes. Any study with critical missing data relevant to primary outcomes will be noted but may be excluded from quantitative syntheses depending on the degree and nature of the missing information. The review will document instances of missing data and the methods used for addressing them.</w:t>
       </w:r>
     </w:p>
     <w:p>
       <w:r>
-        <w:t>Missing data will be addressed using multiple imputation techniques and sensitivity analyses to assess the robustness of the primary findings. Survival analyses will treat subjects lost to follow-up without documented endpoints as censored data at the time of last contact unless death is confirmed post last contact.</w:t>
+        <w:t>Multiplicity Adjustments</w:t>
+        <w:br/>
+        <w:t>Given the exploratory nature of synthesizing real-world evidence across multiple therapies and endpoints, multiplicity adjustments will not be applied. However, where multiple comparisons are made between therapy groups, the implications of potential type I error inflation will be considered in the interpretation of results.</w:t>
       </w:r>
     </w:p>
     <w:p>
       <w:r>
-        <w:t>This statistical analysis section defines the framework for evaluating the efficacy and safety of apalutamide plus ADT in mHSPC. Detailed methodologies and adjustments will be further specified in the Statistical Analysis Plan (SAP), developed before unblinding the study results.</w:t>
+        <w:t>This Statistical Analysis section outlines the methodologies that will be utilized to synthesize and interpret real-world evidence on NSCLC treatments, ensuring a robust and transparent approach to data analysis.</w:t>
       </w:r>
     </w:p>
     <w:p>
@@ -1524,7 +1021,7 @@
         <w:pStyle w:val="Heading1"/>
       </w:pPr>
       <w:r>
-        <w:t>35.1 Safety</w:t>
+        <w:t>31.2 Safety</w:t>
       </w:r>
     </w:p>
     <w:p>
@@ -1542,7 +1039,7 @@
       <w:r>
         <w:t>Safety Parameters</w:t>
         <w:br/>
-        <w:t>Safety evaluations in this study will include the assessment of adverse events (AEs), clinical laboratory tests, vital signs measurements (such as blood pressure), and physical examinations, as well as the Eastern Cooperative Oncology Group (ECOG) performance status. These assessments are crucial for determining the safety profile of apalutamide when combined with androgen deprivation therapy (ADT) in subjects with metastatic hormone-sensitive prostate cancer (mHSPC).</w:t>
+        <w:t>Safety parameters for this systematic literature review (SLR) of non-small cell lung cancer (NSCLC) treatments will focus on adverse events (AEs) associated with targeted therapies, immunotherapies, and standard chemotherapy. Specific parameters include the incidence, severity, and type of adverse events reported in the real-world clinical settings.</w:t>
       </w:r>
     </w:p>
     <w:p>
@@ -1552,33 +1049,7 @@
       <w:r>
         <w:t>Adverse Event Definitions</w:t>
         <w:br/>
-        <w:t>Adverse events are defined as any untoward medical occurrence in a subject who is administered the study drug, which does not necessarily have a causal relationship with the treatment. AEs will be graded according to the National Cancer Institute-Common Terminology Criteria for Adverse Events (NCI-CTCAE) Version 4.03, and their severity will be classified as follows:</w:t>
-        <w:br/>
-        <w:t>- Grade 1: Mild; asymptomatic or mild symptoms; clinical or diagnostic observations only; intervention not indicated.</w:t>
-        <w:br/>
-        <w:t>- Grade 2: Moderate; minimal, local or noninvasive intervention indicated; limiting age-appropriate instrumental ADL*.</w:t>
-        <w:br/>
-        <w:t>- Grade 3: Severe or medically significant but not immediately life-threatening; hospitalization or prolongation of hospitalization indicated; disabling; limiting self-care ADL**.</w:t>
-        <w:br/>
-        <w:t>- Grade 4: Life-threatening consequences; urgent intervention indicated.</w:t>
-        <w:br/>
-        <w:t>- Grade 5: Death related to AE.</w:t>
-      </w:r>
-    </w:p>
-    <w:p>
-      <w:pPr>
-        <w:pStyle w:val="ListNumber"/>
-      </w:pPr>
-      <w:r>
-        <w:t>• Activities of Daily Living (ADL)</w:t>
-      </w:r>
-    </w:p>
-    <w:p>
-      <w:pPr>
-        <w:pStyle w:val="ListNumber"/>
-      </w:pPr>
-      <w:r>
-        <w:t>• Self-Care Activities of Daily Living</w:t>
+        <w:t>Adverse events are defined as any undesirable experiences associated with the use of medical treatments. For this review, AEs will be categorized based on the Common Terminology Criteria for Adverse Events (CTCAE). Severity grades will range from mild (Grade 1) to death (Grade 5), providing a standardized assessment of the clinical impact reported in each study.</w:t>
       </w:r>
     </w:p>
     <w:p>
@@ -1588,7 +1059,7 @@
       <w:r>
         <w:t>Adverse Event Reporting</w:t>
         <w:br/>
-        <w:t>All treatment-emergent AEs will be reported from the time that informed consent is signed until 30 days after the last dose of the study drug. Serious adverse events (SAEs) must be reported within 24 hours to ensure prompt regulatory notification and subject safety. The occurrence, intensity, relationship to study drug, and outcome of each AE will be documented and submitted according to regulatory requirements.</w:t>
+        <w:t>Studies included in the review must clearly report adverse event data, including the frequency and severity of each event. The timeframe for AE reporting within individual studies should align with the typical follow-up periods in real-world settings, commonly ranging from several months to multiple years depending on the patient and treatment pathway.</w:t>
       </w:r>
     </w:p>
     <w:p>
@@ -1598,7 +1069,7 @@
       <w:r>
         <w:t>Safety Monitoring</w:t>
         <w:br/>
-        <w:t>Safety will be closely monitored throughout the study. Investigators will perform regular assessments, including laboratory tests and reviews of ECOG performance status. Any significant findings will be evaluated to determine if they warrant dose adjustments or discontinuation of the study drug as outlined in the dose modification guidelines. The safety data will be reviewed in aggregate by the sponsor and an Independent Data Monitoring Committee (IDMC) to identify any emerging safety concerns.</w:t>
+        <w:t>Safety monitoring involves the evaluation of adverse event reports across all included studies. Each study’s monitoring approach as detailed within its methodology will be scrutinized to ensure comprehensive data collection and accurate AE reporting. The review will focus on identifying trends and patterns in safety data that emerge from diverse real-world patient populations.</w:t>
       </w:r>
     </w:p>
     <w:p>
@@ -1608,7 +1079,7 @@
       <w:r>
         <w:t>Risk Management</w:t>
         <w:br/>
-        <w:t>Potential risks associated with apalutamide therapy will be managed through pre-defined dose modification rules and continuous safety surveillance. Subjects who experience unacceptable toxicity may receive dose adjustments or discontinue treatment based on the severity and clinical significance of the toxicity, as per protocol specifications.</w:t>
+        <w:t>Risks identified through the analysis of adverse event data will be managed by contextualizing findings within clinical practice. Consideration will be given to the balance between treatment efficacy and the occurrence of adverse events. Recommendations based on potential risks will be formulated to guide clinicians in optimizing patient management strategies.</w:t>
       </w:r>
     </w:p>
     <w:p>
@@ -1618,7 +1089,7 @@
       <w:r>
         <w:t>Data Monitoring Committee</w:t>
         <w:br/>
-        <w:t>An Independent Data Monitoring Committee (IDMC) will oversee the safety data throughout the clinical trial. The IDMC will perform regular safety reviews at planned intervals and provide recommendations to the sponsor regarding the continuation, modification, or termination of the study based on interim safety and efficacy data.</w:t>
+        <w:t>As this study is a literature review and does not involve direct patient interaction, a data monitoring committee is not applicable. However, rigorous internal review processes will be instituted to ensure the integrity and quality of data synthesis and interpretation.</w:t>
       </w:r>
     </w:p>
     <w:p>
@@ -1628,12 +1099,12 @@
       <w:r>
         <w:t>Stopping Rules</w:t>
         <w:br/>
-        <w:t>Stopping rules for the study are in place and will be implemented if there is compelling evidence of significant harm or lack of efficacy. The IDMC will have the authority to recommend halting the study in case of an unacceptable risk-to-benefit ratio or based on pre-specified interim analysis criteria that indicate a lack of efficacy.</w:t>
+        <w:t>Stopping rules do not apply to this SLR, as it synthesizes existing literature rather than collecting new clinical data. However, should significant discrepancies or methodological flaws be identified in a substantial portion of the included studies during the review, appropriate modifications to data interpretation and subsequent recommendations will be considered.</w:t>
       </w:r>
     </w:p>
     <w:p>
       <w:r>
-        <w:t>The safety section will provide comprehensive oversight and management procedures to ensure subject safety and the integrity of the study are maintained throughout its duration. The adherence to these standardized procedures will help mitigate potential risks and facilitate prompt action in response to any safety concerns observed during the trial.</w:t>
+        <w:t>In summary, this Safety section details the comprehensive evaluation of adverse events related to NSCLC treatments in real-world settings, ensuring that safety profiles are thoroughly analyzed and accurately reported to inform clinical practice.</w:t>
       </w:r>
     </w:p>
     <w:p>

</xml_diff>

<commit_message>
Agent query: Can you verify if the synopsis analysis and protocol generation workflow is working properly? Try uploading a synopsis and check if the analysis results are displayed correctly.
</commit_message>
<xml_diff>
--- a/protocol.docx
+++ b/protocol.docx
@@ -56,7 +56,7 @@
       <w:r>
         <w:t>Disease Background</w:t>
         <w:br/>
-        <w:t>Non-small cell lung cancer (NSCLC) is the most prevalent type of lung cancer, accounting for approximately 85% of all lung cancer cases worldwide. It encompasses several histological subtypes, including adenocarcinoma, squamous cell carcinoma, and large cell carcinoma. Despite advancements in detection and management, NSCLC remains a leading cause of cancer-related mortality globally. The prognosis for NSCLC can vary significantly based on factors such as disease stage at diagnosis, genetic mutations, and patient comorbidities. Traditionally, the management of NSCLC involved surgery, radiation, and chemotherapy; however, these treatments often have limitations related to efficacy and tolerability.</w:t>
+        <w:t>Non-small cell lung cancer (NSCLC) is the most prevalent type of lung cancer, accounting for approximately 85% of all lung cancer cases globally. It is a heterogeneous disease characterized by several histological subtypes, including adenocarcinoma, squamous cell carcinoma, and large cell carcinoma. The prognosis for NSCLC varies widely depending on factors such as stage at diagnosis, molecular characteristics, and comorbidities. Despite advances in early detection and treatment, NSCLC remains a leading cause of cancer-related mortality worldwide, necessitating continuous efforts to improve patient outcomes.</w:t>
       </w:r>
     </w:p>
     <w:p>
@@ -66,7 +66,7 @@
       <w:r>
         <w:t>Current Treatment Landscape</w:t>
         <w:br/>
-        <w:t>In recent years, the treatment landscape for NSCLC has evolved dramatically with the introduction of targeted therapies and immunotherapies. Targeted therapies have been developed to specifically inhibit the pathways involved in cancer growth and proliferation, particularly in tumors with specific genetic mutations such as EGFR, ALK, and ROS1. These therapies have significantly improved outcomes in patients with corresponding molecular alterations. Additionally, immunotherapy, especially immune checkpoint inhibitors targeting PD-1/PD-L1, has transformed the treatment paradigm by harnessing the patient’s immune system to recognize and destroy cancer cells. Despite these advancements, the challenge remains to determine the most effective treatment combinations and sequences, as well as to manage adverse events associated with these therapies.</w:t>
+        <w:t>The treatment landscape for NSCLC has evolved markedly over the past decade with the advent of molecularly targeted therapies and immunotherapies. Traditional chemotherapy regimens, which were once the cornerstone of NSCLC treatment, are now often supplemented or replaced by these newer modalities in specific patient populations. Targeted therapies that inhibit specific oncogenic drivers, such as EGFR mutations and ALK rearrangements, have shown significant improvements in response rates and progression-free survival. Additionally, immune checkpoint inhibitors targeting PD-1/PD-L1 pathways have revolutionized the treatment paradigm for NSCLC, offering new hope for patients with advanced disease. Nevertheless, the effectiveness and broader applicability of these therapies in real-world settings need thorough evaluation.</w:t>
       </w:r>
     </w:p>
     <w:p>
@@ -76,7 +76,7 @@
       <w:r>
         <w:t>Product Background</w:t>
         <w:br/>
-        <w:t>Effective therapies for NSCLC continue to be a focus of oncological research and development. Targeted therapies and immunotherapies represent a pivotal shift in treating advanced NSCLC, offering hope for improved survival and quality of life for patients. However, the introduction of these novel agents has also brought new challenges, such as identifying patients who would benefit most and understanding the effects in broader, more diverse patient populations outside of clinical trials. The diversity in tumor biology and patient characteristics necessitates ongoing evaluation and optimization of treatment strategies to extend the benefits observed in controlled environments to the real-world setting.</w:t>
+        <w:t>In this context, "product" refers to the broad category of advanced therapies encompassing targeted treatments and immunotherapies used in the management of NSCLC. These therapies have been approved based on robust clinical trial data demonstrating their efficacy in controlled environments. However, real-world evidence (RWE) is crucial to understanding how these therapies perform outside the confines of clinical trials, where patient populations are more diverse, and various treatment regimens may be applied. Real-world studies can offer invaluable insights into long-term survival, quality of life, and safety across heterogeneous NSCLC populations, providing a comprehensive picture of therapeutic impact across broader demographics.</w:t>
       </w:r>
     </w:p>
     <w:p>
@@ -86,7 +86,7 @@
       <w:r>
         <w:t>Study Rationale</w:t>
         <w:br/>
-        <w:t>Real-world evidence (RWE) provides insights that can bridge the gap between clinical trials and routine clinical practice. As the use of novel NSCLC treatments becomes widespread, understanding their effectiveness, safety, and tolerability in real-world settings becomes crucial. This systematic literature review aims to compile and analyze existing RWE to evaluate the outcomes of these therapies across various NSCLC populations. The study seeks to integrate data on survival rates, progression-free survival, and adverse events, thereby contributing valuable information on the application of emerging therapies in diverse clinical settings. This synthesis will aid in optimizing treatment strategies and improving patient care in NSCLC.</w:t>
+        <w:t>The integration of real-world evidence is key to optimizing NSCLC treatment and ensuring that therapeutic strategies align effectively with clinical practice. While clinical trials remain the gold standard for establishing efficacy and safety, real-world data capture the complexity of everyday clinical practice and patient diversity. This systematic literature review aims to synthesize existing real-world data, evaluating the effectiveness, safety, and patient-specific outcomes associated with contemporary NSCLC therapies. By examining real-world outcomes, this study endeavors to bridge the gap between clinical trials and day-to-day clinical practice, ultimately contributing to more personalized, evidence-based care strategies for NSCLC patients.</w:t>
       </w:r>
     </w:p>
     <w:p>
@@ -116,8 +116,14 @@
       </w:pPr>
       <w:r>
         <w:t>Primary Objective(s)</w:t>
-        <w:br/>
-        <w:t>1. To evaluate the effectiveness of novel NSCLC therapies in real-world settings.</w:t>
+      </w:r>
+    </w:p>
+    <w:p>
+      <w:pPr>
+        <w:pStyle w:val="ListNumber"/>
+      </w:pPr>
+      <w:r>
+        <w:t>• To evaluate the effectiveness of novel non-small cell lung cancer (NSCLC) therapies in real-world settings.</w:t>
       </w:r>
     </w:p>
     <w:p>
@@ -126,8 +132,14 @@
       </w:pPr>
       <w:r>
         <w:t>Primary Endpoint(s)</w:t>
-        <w:br/>
-        <w:t>1. Measurement of real-world survival rates and progression-free survival among patients receiving novel therapies for NSCLC.</w:t>
+      </w:r>
+    </w:p>
+    <w:p>
+      <w:pPr>
+        <w:pStyle w:val="ListNumber"/>
+      </w:pPr>
+      <w:r>
+        <w:t>• Measurement of treatment effectiveness through survival rates and progression-free survival in real-world NSCLC populations.</w:t>
       </w:r>
     </w:p>
     <w:p>
@@ -136,10 +148,22 @@
       </w:pPr>
       <w:r>
         <w:t>Secondary Objectives</w:t>
-        <w:br/>
-        <w:t>1. To assess treatment outcomes among various sub-populations within NSCLC.</w:t>
-        <w:br/>
-        <w:t>2. To analyze the safety and tolerability profiles of new therapies in real-world NSCLC populations.</w:t>
+      </w:r>
+    </w:p>
+    <w:p>
+      <w:pPr>
+        <w:pStyle w:val="ListNumber"/>
+      </w:pPr>
+      <w:r>
+        <w:t>• To assess treatment outcomes among various sub-populations within NSCLC.</w:t>
+      </w:r>
+    </w:p>
+    <w:p>
+      <w:pPr>
+        <w:pStyle w:val="ListNumber"/>
+      </w:pPr>
+      <w:r>
+        <w:t>• To analyze the safety and tolerability profiles of new therapies in real-world NSCLC populations.</w:t>
       </w:r>
     </w:p>
     <w:p>
@@ -148,10 +172,22 @@
       </w:pPr>
       <w:r>
         <w:t>Secondary Endpoints</w:t>
-        <w:br/>
-        <w:t>1. Evaluation of subgroup-specific outcomes such as survival rates and progression-free survival in different NSCLC patient populations.</w:t>
-        <w:br/>
-        <w:t>2. Assessment of adverse events and safety profiles associated with the use of new therapies in real-world settings.</w:t>
+      </w:r>
+    </w:p>
+    <w:p>
+      <w:pPr>
+        <w:pStyle w:val="ListNumber"/>
+      </w:pPr>
+      <w:r>
+        <w:t>• Comparison of survival and progression-free survival outcomes among different NSCLC sub-populations.</w:t>
+      </w:r>
+    </w:p>
+    <w:p>
+      <w:pPr>
+        <w:pStyle w:val="ListNumber"/>
+      </w:pPr>
+      <w:r>
+        <w:t>• Documentation and analysis of adverse events and safety profiles associated with targeted therapies, immunotherapies, and standard chemotherapy treatments in real-world settings.</w:t>
       </w:r>
     </w:p>
     <w:p>
@@ -181,8 +217,11 @@
       </w:pPr>
       <w:r>
         <w:t>Overall Design</w:t>
-        <w:br/>
-        <w:t>This study is a systematic literature review (SLR) designed to collect and synthesize real-world evidence (RWE) on the effectiveness, safety, and tolerability of novel therapies for non-small cell lung cancer (NSCLC). The review will adhere to the Preferred Reporting Items for Systematic Reviews and Meta-Analyses (PRISMA) guidelines. The primary focus is on evaluating outcomes such as survival rates and progression-free survival across different sub-populations of NSCLC patients and characterizing the safety profiles of targeted therapies, immunotherapies, and standard chemotherapy treatments.</w:t>
+      </w:r>
+    </w:p>
+    <w:p>
+      <w:r>
+        <w:t>This study will be conducted as a systematic literature review (SLR) following the Preferred Reporting Items for Systematic Reviews and Meta-Analyses (PRISMA) guidelines. The review aims to consolidate real-world evidence (RWE) on the effectiveness and safety of novel therapies for non-small cell lung cancer (NSCLC). By synthesizing existing literature, the study will evaluate treatment outcomes, including survival rates and progression-free survival, and assess the safety profiles across various patient populations within real-world clinical settings.</w:t>
       </w:r>
     </w:p>
     <w:p>
@@ -191,18 +230,43 @@
       </w:pPr>
       <w:r>
         <w:t>Study Schema</w:t>
-        <w:br/>
-        <w:t>The study will systematically identify and appraise relevant literature, followed by data extraction and analysis. The schematic process will include the following steps:</w:t>
-        <w:br/>
-        <w:t>1. Literature search across multiple databases including PubMed, EMBASE, and the Cochrane Library to retrieve studies meeting pre-defined inclusion criteria.</w:t>
-        <w:br/>
-        <w:t>2. Screening of titles and abstracts to determine eligibility.</w:t>
-        <w:br/>
-        <w:t>3. Full-text review of selected studies.</w:t>
-        <w:br/>
-        <w:t>4. Extraction of relevant data on patient demographics, interventions, and treatment outcomes.</w:t>
-        <w:br/>
-        <w:t>5. Synthesis and meta-summary of findings to elucidate treatment effectiveness and safety across various NSCLC treatments.</w:t>
+      </w:r>
+    </w:p>
+    <w:p>
+      <w:r>
+        <w:t>The study will involve a comprehensive literature search, data extraction, and analysis process:</w:t>
+      </w:r>
+    </w:p>
+    <w:p>
+      <w:pPr>
+        <w:pStyle w:val="ListNumber"/>
+      </w:pPr>
+      <w:r>
+        <w:t>• Conduct an extensive literature search using databases such as PubMed, EMBASE, and the Cochrane Library, employing search terms related to NSCLC, real-world evidence, treatment outcomes, and safety.</w:t>
+      </w:r>
+    </w:p>
+    <w:p>
+      <w:pPr>
+        <w:pStyle w:val="ListNumber"/>
+      </w:pPr>
+      <w:r>
+        <w:t>• Screen identified studies based on predefined inclusion criteria focusing on adult NSCLC populations treated with targeted therapies, immunotherapies, or standard chemotherapy.</w:t>
+      </w:r>
+    </w:p>
+    <w:p>
+      <w:pPr>
+        <w:pStyle w:val="ListNumber"/>
+      </w:pPr>
+      <w:r>
+        <w:t>• Extract relevant data on patient characteristics, treatments, and outcomes from the selected studies.</w:t>
+      </w:r>
+    </w:p>
+    <w:p>
+      <w:pPr>
+        <w:pStyle w:val="ListNumber"/>
+      </w:pPr>
+      <w:r>
+        <w:t>• Analyze the data to create a meta-summary of effectiveness, safety, and patient-specific outcomes for NSCLC therapies.</w:t>
       </w:r>
     </w:p>
     <w:p>
@@ -211,8 +275,11 @@
       </w:pPr>
       <w:r>
         <w:t>Study Duration</w:t>
-        <w:br/>
-        <w:t>The estimated duration for the completion of this systematic literature review is six months. This timeframe includes activities such as conducting the literature search, screening and selecting studies, data extraction, synthesis of findings, and preparation of the final manuscript for dissemination.</w:t>
+      </w:r>
+    </w:p>
+    <w:p>
+      <w:r>
+        <w:t>The estimated duration for completing this systematic literature review is six months. This timeline includes the phases of literature search, screening, data extraction, synthesis, and manuscript preparation. Efforts will be made to adhere to this schedule to provide timely insights into the real-world treatment landscape for NSCLC.</w:t>
       </w:r>
     </w:p>
     <w:p>
@@ -221,14 +288,11 @@
       </w:pPr>
       <w:r>
         <w:t>Treatment Groups</w:t>
-        <w:br/>
-        <w:t>The systematic review will focus on evaluating the impact of different treatment modalities for NSCLC as reported in the existing literature. These treatment groups include:</w:t>
-        <w:br/>
-        <w:t>- Targeted therapies aimed at specific genetic mutations in NSCLC tumors.</w:t>
-        <w:br/>
-        <w:t>- Immunotherapies, specifically immune checkpoint inhibitors.</w:t>
-        <w:br/>
-        <w:t>- Standard chemotherapy regimens used in the management of NSCLC.</w:t>
+      </w:r>
+    </w:p>
+    <w:p>
+      <w:r>
+        <w:t>Although this study does not involve active interventions, it will categorize collected data based on the types of treatments reported in the literature. The focus will be on the following therapeutic groups and associated outcomes:</w:t>
       </w:r>
     </w:p>
     <w:tbl>
@@ -252,7 +316,7 @@
               <w:pStyle w:val="Heading3"/>
             </w:pPr>
             <w:r>
-              <w:t>Treatment Type</w:t>
+              <w:t>Treatment Group</w:t>
             </w:r>
           </w:p>
         </w:tc>
@@ -265,7 +329,7 @@
               <w:pStyle w:val="Heading3"/>
             </w:pPr>
             <w:r>
-              <w:t>Key Characteristics</w:t>
+              <w:t>Description</w:t>
             </w:r>
           </w:p>
         </w:tc>
@@ -290,7 +354,7 @@
           </w:tcPr>
           <w:p>
             <w:r>
-              <w:t>---------------------</w:t>
+              <w:t>-----------------------</w:t>
             </w:r>
           </w:p>
         </w:tc>
@@ -300,7 +364,7 @@
           </w:tcPr>
           <w:p>
             <w:r>
-              <w:t>--------------------------------------</w:t>
+              <w:t>----------------------------------------------</w:t>
             </w:r>
           </w:p>
         </w:tc>
@@ -310,7 +374,7 @@
           </w:tcPr>
           <w:p>
             <w:r>
-              <w:t>------------------------------------------</w:t>
+              <w:t>----------------------------------------------</w:t>
             </w:r>
           </w:p>
         </w:tc>
@@ -332,7 +396,7 @@
           </w:tcPr>
           <w:p>
             <w:r>
-              <w:t>EGFR, ALK, ROS1 inhibitors</w:t>
+              <w:t>Therapies directed at specific molecular targets, such as EGFR mutations or ALK rearrangements</w:t>
             </w:r>
           </w:p>
         </w:tc>
@@ -342,7 +406,7 @@
           </w:tcPr>
           <w:p>
             <w:r>
-              <w:t>Survival, progression-free survival</w:t>
+              <w:t>Survival rates, progression-free survival, safety profiles</w:t>
             </w:r>
           </w:p>
         </w:tc>
@@ -364,7 +428,7 @@
           </w:tcPr>
           <w:p>
             <w:r>
-              <w:t>PD-1/PD-L1 inhibitors</w:t>
+              <w:t>Treatments aimed at enhancing the immune system's ability to fight cancer, including PD-1/PD-L1 inhibitors</w:t>
             </w:r>
           </w:p>
         </w:tc>
@@ -374,7 +438,7 @@
           </w:tcPr>
           <w:p>
             <w:r>
-              <w:t>Survival, quality of life, adverse events</w:t>
+              <w:t>Survival, progression-free survival, adverse events</w:t>
             </w:r>
           </w:p>
         </w:tc>
@@ -386,7 +450,7 @@
           </w:tcPr>
           <w:p>
             <w:r>
-              <w:t>Chemotherapy</w:t>
+              <w:t>Standard Chemotherapy</w:t>
             </w:r>
           </w:p>
         </w:tc>
@@ -396,7 +460,7 @@
           </w:tcPr>
           <w:p>
             <w:r>
-              <w:t>Conventional chemotherapeutic agents</w:t>
+              <w:t>Conventional cytotoxic drugs used in NSCLC management</w:t>
             </w:r>
           </w:p>
         </w:tc>
@@ -406,7 +470,7 @@
           </w:tcPr>
           <w:p>
             <w:r>
-              <w:t>Safety profile, progression-free survival</w:t>
+              <w:t>Effectiveness compared to novel therapies, quality of life outcomes, safety</w:t>
             </w:r>
           </w:p>
         </w:tc>
@@ -443,7 +507,7 @@
     </w:p>
     <w:p>
       <w:r>
-        <w:t>The study population for this systematic literature review comprises adults diagnosed with non-small cell lung cancer (NSCLC). This includes individuals who have received various treatment modalities, such as targeted therapies, immunotherapies, and standard chemotherapy. The focus is on understanding treatment outcomes and safety profiles in real-world settings, involving diverse patient demographics and clinical characteristics.</w:t>
+        <w:t>The study population for this systematic literature review consists of adult patients diagnosed with non-small cell lung cancer (NSCLC). This review aims to include diverse real-world populations treated with novel NSCLC therapies, including targeted therapies and immunotherapies, as well as standard chemotherapy regimens, to evaluate treatment outcomes and safety profiles.</w:t>
       </w:r>
     </w:p>
     <w:p>
@@ -459,7 +523,7 @@
         <w:pStyle w:val="ListNumber"/>
       </w:pPr>
       <w:r>
-        <w:t>• Disease Diagnosis**</w:t>
+        <w:t>• Diagnosis Related:**</w:t>
       </w:r>
     </w:p>
     <w:p>
@@ -467,25 +531,29 @@
         <w:pStyle w:val="ListNumber"/>
       </w:pPr>
       <w:r>
-        <w:t>• Adults (≥18 years of age) diagnosed with non-small cell lung cancer (NSCLC). NSCLC encompasses subtypes such as adenocarcinoma, squamous cell carcinoma, and large cell carcinoma.</w:t>
+        <w:t>• Adults (≥18 years) diagnosed with non-small cell lung cancer (NSCLC).</w:t>
       </w:r>
     </w:p>
     <w:p>
       <w:r>
-        <w:t>2. **Treatment Modalities**</w:t>
+        <w:t>2. **Treatment Related:**</w:t>
         <w:br/>
-        <w:t xml:space="preserve">   - Studies reporting on targeted therapies, including but not limited to EGFR, ALK, and ROS1 inhibitors.</w:t>
+        <w:t xml:space="preserve">   - Patients receiving treatment with targeted therapies, such as EGFR inhibitors or ALK inhibitors.</w:t>
         <w:br/>
-        <w:t xml:space="preserve">   - Studies involving immunotherapies, particularly immune checkpoint inhibitors such as PD-1/PD-L1 inhibitors.</w:t>
+        <w:t xml:space="preserve">   - Patients treated with immunotherapies, including PD-1/PD-L1 inhibitors.</w:t>
         <w:br/>
-        <w:t xml:space="preserve">   - Reports on standard chemotherapy regimens used in NSCLC management.</w:t>
+        <w:t xml:space="preserve">   - Patients undergoing standard chemotherapy regimens.</w:t>
       </w:r>
     </w:p>
     <w:p>
       <w:r>
-        <w:t>3. **Outcome Measures**</w:t>
+        <w:t>3. **Outcome Related:**</w:t>
         <w:br/>
-        <w:t xml:space="preserve">   - Studies evaluating outcomes such as overall survival, progression-free survival, quality of life, and adverse events related to the aforementioned treatments.</w:t>
+        <w:t xml:space="preserve">   - Studies reporting outcomes related to survival, including overall survival or progression-free survival.</w:t>
+        <w:br/>
+        <w:t xml:space="preserve">   - Studies including data on quality of life post-treatment.</w:t>
+        <w:br/>
+        <w:t xml:space="preserve">   - Reports detailing adverse events associated with the therapies.</w:t>
       </w:r>
     </w:p>
     <w:p>
@@ -501,7 +569,7 @@
         <w:pStyle w:val="ListNumber"/>
       </w:pPr>
       <w:r>
-        <w:t>• Non-NSCLC Diagnoses**</w:t>
+        <w:t>• Diagnosis Related:**</w:t>
       </w:r>
     </w:p>
     <w:p>
@@ -509,21 +577,25 @@
         <w:pStyle w:val="ListNumber"/>
       </w:pPr>
       <w:r>
-        <w:t>• Studies involving small cell lung cancer or other non-lung cancer diagnoses.</w:t>
+        <w:t>• Patients not diagnosed with NSCLC or with a diagnosis of small cell lung cancer.</w:t>
       </w:r>
     </w:p>
     <w:p>
       <w:r>
-        <w:t>2. **Non-Real-World Settings**</w:t>
+        <w:t>2. **Treatment Related:**</w:t>
         <w:br/>
-        <w:t xml:space="preserve">   - Clinical trial data not representative of real-world evidence.</w:t>
+        <w:t xml:space="preserve">   - Studies focusing exclusively on experimental treatments not widely available in clinical practice.</w:t>
+        <w:br/>
+        <w:t xml:space="preserve">   - Literature solely discussing palliative care without therapeutic intent.</w:t>
       </w:r>
     </w:p>
     <w:p>
       <w:r>
-        <w:t>3. **Lack of Clear Outcomes**</w:t>
+        <w:t>3. **Study Design Related:**</w:t>
         <w:br/>
-        <w:t xml:space="preserve">   - Studies that do not provide quantifiable outcomes related to survival, treatment efficacy, or adverse events.</w:t>
+        <w:t xml:space="preserve">   - Non-systematic reviews, editorials, or opinion pieces lacking original data.</w:t>
+        <w:br/>
+        <w:t xml:space="preserve">   - Studies with insufficient data to assess primary outcomes, such as missing information on patient survival or treatment specifics.</w:t>
       </w:r>
     </w:p>
     <w:p>
@@ -536,7 +608,11 @@
     </w:p>
     <w:p>
       <w:r>
-        <w:t>As this is a systematic literature review and not an interventional study, traditional withdrawal criteria applicable to clinical trial participants are not relevant. However, articles may be retracted or omitted post-inclusion if they are subsequently deemed to have significant methodological flaws or inaccuracies.</w:t>
+        <w:t>While this systematic review does not involve direct participation of study subjects, any included study may be withdrawn from the analysis if:</w:t>
+        <w:br/>
+        <w:t>- There are significant methodological flaws discovered post-inclusion.</w:t>
+        <w:br/>
+        <w:t>- The data presented is found to be duplicative or not conforming to initial inclusion criteria upon further verification.</w:t>
       </w:r>
     </w:p>
     <w:p>
@@ -549,7 +625,7 @@
     </w:p>
     <w:p>
       <w:r>
-        <w:t>In the event that an eligible study is excluded or withdrawn due to updated information or identified errors, additional studies identified during the initial search phase may be considered for inclusion. These replacement studies will adhere strictly to the predefined inclusion criteria to maintain the integrity of the review process.</w:t>
+        <w:t>In the event that a study is withdrawn from the review, alternative studies matching the inclusion criteria may be considered for inclusion if they add substantial new evidence to the analysis. This process will ensure the comprehensiveness of the literature review and uphold the quality and relevance of the synthesized findings.</w:t>
       </w:r>
     </w:p>
     <w:p>
@@ -579,11 +655,8 @@
       </w:pPr>
       <w:r>
         <w:t>Study Procedures Overview</w:t>
-      </w:r>
-    </w:p>
-    <w:p>
-      <w:r>
-        <w:t>This systematic literature review will involve several key procedures, outlined below, to comprehensively assess real-world evidence in the treatment of non-small cell lung cancer (NSCLC). The study will adhere strictly to PRISMA guidelines throughout the process.</w:t>
+        <w:br/>
+        <w:t>This study is a systematic literature review (SLR) designed to consolidate and synthesize real-world evidence (RWE) on the effectiveness and safety of novel non-small cell lung cancer (NSCLC) therapies. The procedures outlined will follow the PRISMA guidelines, encompassing all aspects from literature search to data analysis.</w:t>
       </w:r>
     </w:p>
     <w:p>
@@ -592,54 +665,18 @@
       </w:pPr>
       <w:r>
         <w:t>Screening/Baseline Procedures</w:t>
-      </w:r>
-    </w:p>
-    <w:p>
-      <w:pPr>
-        <w:pStyle w:val="ListNumber"/>
-      </w:pPr>
-      <w:r>
-        <w:t>• Timing**: Early phase of the study, following database search.</w:t>
-      </w:r>
-    </w:p>
-    <w:p>
-      <w:pPr>
-        <w:pStyle w:val="ListNumber"/>
-      </w:pPr>
-      <w:r>
-        <w:t>• Specific Requirements**:</w:t>
-      </w:r>
-    </w:p>
-    <w:p>
-      <w:pPr>
-        <w:pStyle w:val="ListNumber"/>
-      </w:pPr>
-      <w:r>
-        <w:t>• Conduct a comprehensive search across databases such as PubMed, EMBASE, and the Cochrane Library using predefined search terms related to NSCLC, real-world evidence, treatment outcomes, and safety.</w:t>
-      </w:r>
-    </w:p>
-    <w:p>
-      <w:pPr>
-        <w:pStyle w:val="ListNumber"/>
-      </w:pPr>
-      <w:r>
-        <w:t>• Screen articles at the title and abstract levels for relevance to the inclusion criteria.</w:t>
-      </w:r>
-    </w:p>
-    <w:p>
-      <w:pPr>
-        <w:pStyle w:val="ListNumber"/>
-      </w:pPr>
-      <w:r>
-        <w:t>• Conduct a full-text review to confirm eligibility.</w:t>
-      </w:r>
-    </w:p>
-    <w:p>
-      <w:pPr>
-        <w:pStyle w:val="ListNumber"/>
-      </w:pPr>
-      <w:r>
-        <w:t>• Responsible Personnel**: The screening process will be conducted by a team of experienced research analysts, supervised by the principal investigator (PI).</w:t>
+        <w:br/>
+        <w:t>- **Timing**: Conducted within the first month of the study.</w:t>
+        <w:br/>
+        <w:t xml:space="preserve">- **Specific Requirements**: </w:t>
+        <w:br/>
+        <w:t xml:space="preserve">  - Perform a comprehensive literature search using databases such as PubMed, EMBASE, and the Cochrane Library.</w:t>
+        <w:br/>
+        <w:t xml:space="preserve">  - Utilize search terms relevant to NSCLC, real-world evidence, treatment outcomes, and safety.</w:t>
+        <w:br/>
+        <w:t xml:space="preserve">  - Screen studies based on predefined inclusion criteria focusing on adult NSCLC populations treated with targeted therapies, immunotherapies, or standard chemotherapy.</w:t>
+        <w:br/>
+        <w:t>- **Responsible Personnel**: Literature reviewers and research assistants.</w:t>
       </w:r>
     </w:p>
     <w:p>
@@ -648,46 +685,18 @@
       </w:pPr>
       <w:r>
         <w:t>Treatment Phase Procedures</w:t>
-      </w:r>
-    </w:p>
-    <w:p>
-      <w:pPr>
-        <w:pStyle w:val="ListNumber"/>
-      </w:pPr>
-      <w:r>
-        <w:t>• Timing**: Systematic throughout the study.</w:t>
-      </w:r>
-    </w:p>
-    <w:p>
-      <w:pPr>
-        <w:pStyle w:val="ListNumber"/>
-      </w:pPr>
-      <w:r>
-        <w:t>• Specific Requirements**:</w:t>
-      </w:r>
-    </w:p>
-    <w:p>
-      <w:pPr>
-        <w:pStyle w:val="ListNumber"/>
-      </w:pPr>
-      <w:r>
-        <w:t>• Extract relevant data from eligible studies, including patient demographics, treatment types, and outcomes.</w:t>
-      </w:r>
-    </w:p>
-    <w:p>
-      <w:pPr>
-        <w:pStyle w:val="ListNumber"/>
-      </w:pPr>
-      <w:r>
-        <w:t>• Classify treatments into specific categories: targeted therapies, immunotherapies, and chemotherapy.</w:t>
-      </w:r>
-    </w:p>
-    <w:p>
-      <w:pPr>
-        <w:pStyle w:val="ListNumber"/>
-      </w:pPr>
-      <w:r>
-        <w:t>• Responsible Personnel**: Data extraction will be performed by designated research assistants under the PI’s oversight.</w:t>
+        <w:br/>
+        <w:t>This phase refers to the collection and categorization of data regarding interventions described in the literature.</w:t>
+        <w:br/>
+        <w:t>- **Timing**: Initiated upon completion of screening.</w:t>
+        <w:br/>
+        <w:t xml:space="preserve">- **Specific Requirements**: </w:t>
+        <w:br/>
+        <w:t xml:space="preserve">  - Extract detailed data on interventions including targeted therapies, immunotherapies, and standard chemotherapy.</w:t>
+        <w:br/>
+        <w:t xml:space="preserve">  - Classify collected data according to therapy type and subgroup analysis for different patient populations.</w:t>
+        <w:br/>
+        <w:t>- **Responsible Personnel**: Research analysts and data extraction specialists.</w:t>
       </w:r>
     </w:p>
     <w:p>
@@ -696,46 +705,18 @@
       </w:pPr>
       <w:r>
         <w:t>Follow-up Procedures</w:t>
-      </w:r>
-    </w:p>
-    <w:p>
-      <w:pPr>
-        <w:pStyle w:val="ListNumber"/>
-      </w:pPr>
-      <w:r>
-        <w:t>• Timing**: Concluding phases of the study.</w:t>
-      </w:r>
-    </w:p>
-    <w:p>
-      <w:pPr>
-        <w:pStyle w:val="ListNumber"/>
-      </w:pPr>
-      <w:r>
-        <w:t>• Specific Requirements**:</w:t>
-      </w:r>
-    </w:p>
-    <w:p>
-      <w:pPr>
-        <w:pStyle w:val="ListNumber"/>
-      </w:pPr>
-      <w:r>
-        <w:t>• Conduct a follow-up review of the literature to identify any newly published studies during the study timeline.</w:t>
-      </w:r>
-    </w:p>
-    <w:p>
-      <w:pPr>
-        <w:pStyle w:val="ListNumber"/>
-      </w:pPr>
-      <w:r>
-        <w:t>• Incorporate findings from any relevant additions into the meta-summary.</w:t>
-      </w:r>
-    </w:p>
-    <w:p>
-      <w:pPr>
-        <w:pStyle w:val="ListNumber"/>
-      </w:pPr>
-      <w:r>
-        <w:t>• Responsible Personnel**: Research analysts will carry out the follow-up review, coordinated by the PI.</w:t>
+        <w:br/>
+        <w:t>This phase involves continued monitoring and updating of the literature as needed to incorporate the latest evidence.</w:t>
+        <w:br/>
+        <w:t>- **Timing**: Throughout the study duration until data synthesis.</w:t>
+        <w:br/>
+        <w:t xml:space="preserve">- **Specific Requirements**: </w:t>
+        <w:br/>
+        <w:t xml:space="preserve">  - Regularly check for new publications or updates on existing studies until data synthesis is completed.</w:t>
+        <w:br/>
+        <w:t xml:space="preserve">  - Ensure all relevant data is captured adequately for the synthesis phase.</w:t>
+        <w:br/>
+        <w:t>- **Responsible Personnel**: Literature reviewers.</w:t>
       </w:r>
     </w:p>
     <w:p>
@@ -744,46 +725,16 @@
       </w:pPr>
       <w:r>
         <w:t>Safety Assessments</w:t>
-      </w:r>
-    </w:p>
-    <w:p>
-      <w:pPr>
-        <w:pStyle w:val="ListNumber"/>
-      </w:pPr>
-      <w:r>
-        <w:t>• Timing**: Concurrent with data extraction.</w:t>
-      </w:r>
-    </w:p>
-    <w:p>
-      <w:pPr>
-        <w:pStyle w:val="ListNumber"/>
-      </w:pPr>
-      <w:r>
-        <w:t>• Specific Requirements**:</w:t>
-      </w:r>
-    </w:p>
-    <w:p>
-      <w:pPr>
-        <w:pStyle w:val="ListNumber"/>
-      </w:pPr>
-      <w:r>
-        <w:t>• Evaluate and categorize reported adverse events across different treatment modalities.</w:t>
-      </w:r>
-    </w:p>
-    <w:p>
-      <w:pPr>
-        <w:pStyle w:val="ListNumber"/>
-      </w:pPr>
-      <w:r>
-        <w:t>• Assess the safety profile of therapies in diverse NSCLC patient populations.</w:t>
-      </w:r>
-    </w:p>
-    <w:p>
-      <w:pPr>
-        <w:pStyle w:val="ListNumber"/>
-      </w:pPr>
-      <w:r>
-        <w:t>• Responsible Personnel**: Safety assessments will be managed by a clinical safety expert on the study team.</w:t>
+        <w:br/>
+        <w:t>- **Timing**: Conducted during data extraction and synthesis phases.</w:t>
+        <w:br/>
+        <w:t xml:space="preserve">- **Specific Requirements**: </w:t>
+        <w:br/>
+        <w:t xml:space="preserve">  - Document safety data and adverse events associated with NSCLC therapies from selected studies.</w:t>
+        <w:br/>
+        <w:t xml:space="preserve">  - Evaluate the completeness and consistency of safety reporting across different studies.</w:t>
+        <w:br/>
+        <w:t>- **Responsible Personnel**: Safety specialists and research analysts.</w:t>
       </w:r>
     </w:p>
     <w:p>
@@ -792,46 +743,16 @@
       </w:pPr>
       <w:r>
         <w:t>Efficacy Assessments</w:t>
-      </w:r>
-    </w:p>
-    <w:p>
-      <w:pPr>
-        <w:pStyle w:val="ListNumber"/>
-      </w:pPr>
-      <w:r>
-        <w:t>• Timing**: Concurrent with data extraction.</w:t>
-      </w:r>
-    </w:p>
-    <w:p>
-      <w:pPr>
-        <w:pStyle w:val="ListNumber"/>
-      </w:pPr>
-      <w:r>
-        <w:t>• Specific Requirements**:</w:t>
-      </w:r>
-    </w:p>
-    <w:p>
-      <w:pPr>
-        <w:pStyle w:val="ListNumber"/>
-      </w:pPr>
-      <w:r>
-        <w:t>• Analyze treatment outcomes such as overall survival, progression-free survival, and quality of life.</w:t>
-      </w:r>
-    </w:p>
-    <w:p>
-      <w:pPr>
-        <w:pStyle w:val="ListNumber"/>
-      </w:pPr>
-      <w:r>
-        <w:t>• Compare and contrast effectiveness across sub-populations and treatment types.</w:t>
-      </w:r>
-    </w:p>
-    <w:p>
-      <w:pPr>
-        <w:pStyle w:val="ListNumber"/>
-      </w:pPr>
-      <w:r>
-        <w:t>• Responsible Personnel**: Efficacy data will be analyzed by biostatisticians and included in the meta-summary.</w:t>
+        <w:br/>
+        <w:t>- **Timing**: Conducted concurrently with safety assessments.</w:t>
+        <w:br/>
+        <w:t xml:space="preserve">- **Specific Requirements**: </w:t>
+        <w:br/>
+        <w:t xml:space="preserve">  - Analyze data on treatment outcomes such as survival rates and progression-free survival.</w:t>
+        <w:br/>
+        <w:t xml:space="preserve">  - Compare efficacy outcomes across different sub-populations.</w:t>
+        <w:br/>
+        <w:t>- **Responsible Personnel**: Efficacy analysts and statisticians.</w:t>
       </w:r>
     </w:p>
     <w:p>
@@ -840,11 +761,18 @@
       </w:pPr>
       <w:r>
         <w:t>Laboratory Assessments</w:t>
-      </w:r>
-    </w:p>
-    <w:p>
-      <w:r>
-        <w:t>Not applicable as this is a literature review and not an interventional or observational study involving samples.</w:t>
+        <w:br/>
+        <w:t>While the review focuses on literature data, any specifics of laboratory findings relevant to treatment outcomes will be documented.</w:t>
+        <w:br/>
+        <w:t>- **Timing**: During data extraction phase.</w:t>
+        <w:br/>
+        <w:t xml:space="preserve">- **Specific Requirements**: </w:t>
+        <w:br/>
+        <w:t xml:space="preserve">  - Extract relevant laboratory data described in study outcomes where applicable.</w:t>
+        <w:br/>
+        <w:t xml:space="preserve">  - Document methodology and validity of laboratory findings as stated.</w:t>
+        <w:br/>
+        <w:t>- **Responsible Personnel**: Data extraction specialists.</w:t>
       </w:r>
     </w:p>
     <w:p>
@@ -853,59 +781,21 @@
       </w:pPr>
       <w:r>
         <w:t>Other Assessments</w:t>
-      </w:r>
-    </w:p>
-    <w:p>
-      <w:pPr>
-        <w:pStyle w:val="ListNumber"/>
-      </w:pPr>
-      <w:r>
-        <w:t>• Quality Assessment**</w:t>
-      </w:r>
-    </w:p>
-    <w:p>
-      <w:pPr>
-        <w:pStyle w:val="ListNumber"/>
-      </w:pPr>
-      <w:r>
-        <w:t>• Timing**: Ongoing throughout the review process.</w:t>
-      </w:r>
-    </w:p>
-    <w:p>
-      <w:pPr>
-        <w:pStyle w:val="ListNumber"/>
-      </w:pPr>
-      <w:r>
-        <w:t>• Specific Requirements**:</w:t>
-      </w:r>
-    </w:p>
-    <w:p>
-      <w:pPr>
-        <w:pStyle w:val="ListNumber"/>
-      </w:pPr>
-      <w:r>
-        <w:t>• Perform quality assessments of included studies to ensure methodological rigor.</w:t>
-      </w:r>
-    </w:p>
-    <w:p>
-      <w:pPr>
-        <w:pStyle w:val="ListNumber"/>
-      </w:pPr>
-      <w:r>
-        <w:t>• Use standardized tools such as risk of bias (RoB) assessments to evaluate study quality.</w:t>
-      </w:r>
-    </w:p>
-    <w:p>
-      <w:pPr>
-        <w:pStyle w:val="ListNumber"/>
-      </w:pPr>
-      <w:r>
-        <w:t>• Responsible Personnel**: The quality assessment will be conducted by trained methodologists.</w:t>
+        <w:br/>
+        <w:t>- **Timing**: Integrated throughout the data extraction and synthesis phases.</w:t>
+        <w:br/>
+        <w:t xml:space="preserve">- **Specific Requirements**: </w:t>
+        <w:br/>
+        <w:t xml:space="preserve">  - Evaluate data on quality of life metrics and other patient-reported outcomes as available in the literature.</w:t>
+        <w:br/>
+        <w:t xml:space="preserve">  - Analyze studies' methodological quality and relevance.</w:t>
+        <w:br/>
+        <w:t>- **Responsible Personnel**: Quality assessors and research analysts.</w:t>
       </w:r>
     </w:p>
     <w:p>
       <w:r>
-        <w:t>Please note that any sensitive data will be handled in accordance with ethical guidelines, with strict confidentiality maintained throughout the study process.</w:t>
+        <w:t>This systematic literature review does not involve direct clinical procedures or patient contact but relies on meticulous data extraction and analysis to achieve comprehensive insights into the real-world application of NSCLC therapies. Consistent adherence to designed procedures ensures accuracy and relevance in synthesizing the evidence.</w:t>
       </w:r>
     </w:p>
     <w:p>
@@ -930,78 +820,58 @@
       <w:r>
         <w:t>Statistical Hypotheses</w:t>
         <w:br/>
-        <w:t>As this study is a systematic literature review, there are no specific statistical hypotheses to be tested.</w:t>
+        <w:t>This systematic literature review (SLR) is descriptive in nature and is not designed to test specific statistical hypotheses. The focus is on summarizing the effectiveness, safety, and patient-specific outcomes of novel non-small cell lung cancer (NSCLC) therapies from real-world evidence.</w:t>
       </w:r>
     </w:p>
     <w:p>
       <w:r>
         <w:t>Sample Size Determination</w:t>
         <w:br/>
-        <w:t>This analysis does not involve primary data collection or a fixed sample size. Instead, the sample size is determined by the volume of relevant literature available meeting the inclusion criteria. The aim is to include a comprehensive set of studies that provide robust evidence on the treatment of non-small cell lung cancer in real-world settings.</w:t>
+        <w:t>As this is an SLR, the concept of sample size determination is not directly applicable. However, the aim is to include as many relevant studies as possible to provide a comprehensive synthesis. The inclusion will focus on studies meeting predefined criteria rather than a fixed sample size.</w:t>
       </w:r>
     </w:p>
     <w:p>
       <w:r>
         <w:t>Analysis Populations</w:t>
         <w:br/>
-        <w:t>The analysis will focus on studies reporting on adult patients diagnosed with non-small cell lung cancer (NSCLC) who have received targeted therapies, immunotherapies, or standard chemotherapy. The populations analyzed will reflect the variety of treatment settings and patient demographics found within the literature.</w:t>
+        <w:t>The analysis will include:</w:t>
+        <w:br/>
+        <w:t>- All identified studies that meet inclusion criteria detailing adult patients diagnosed with NSCLC treated with targeted therapies, immunotherapies, or standard chemotherapy.</w:t>
       </w:r>
     </w:p>
     <w:p>
       <w:r>
         <w:t>Statistical Methods</w:t>
         <w:br/>
-        <w:t>Descriptive statistics will be applied to summarize the characteristics, interventions, and outcomes reported across the included studies. Meta-analyses will be conducted where appropriate, utilizing statistical software such as RevMan or STATA, with specific methods including:</w:t>
-      </w:r>
-    </w:p>
-    <w:p>
-      <w:pPr>
-        <w:pStyle w:val="ListNumber"/>
-      </w:pPr>
-      <w:r>
-        <w:t>• Calculation of pooled survival rates and progression-free survival using the inverse-variance method for meta-analysis.</w:t>
-      </w:r>
-    </w:p>
-    <w:p>
-      <w:pPr>
-        <w:pStyle w:val="ListNumber"/>
-      </w:pPr>
-      <w:r>
-        <w:t>• Assessment of heterogeneity across studies using the I^2 statistic and Cochran's Q test. A random-effects model will be applied in cases of significant heterogeneity (I^2 &gt; 50%).</w:t>
-      </w:r>
-    </w:p>
-    <w:p>
-      <w:pPr>
-        <w:pStyle w:val="ListNumber"/>
-      </w:pPr>
-      <w:r>
-        <w:t>• Subgroup analyses to evaluate outcomes among different NSCLC sub-populations, such as those defined by genetic mutations or treatment type.</w:t>
-      </w:r>
-    </w:p>
-    <w:p>
-      <w:r>
-        <w:t>The significance level for the meta-analyses will be set at α = 0.05.</w:t>
+        <w:t>Data extracted from the eligible studies will be synthesized using descriptive statistics to summarize key findings such as survival rates, progression-free survival, and safety profiles. Meta-analytic techniques may be employed when applicable to provide pooled estimates of treatment outcomes. Forest plots will be used to visualize the effect sizes across studies when meta-analysis is feasible.</w:t>
       </w:r>
     </w:p>
     <w:p>
       <w:r>
         <w:t>Interim Analyses</w:t>
         <w:br/>
-        <w:t>Interim analyses are not applicable to this study, as this is a systematic literature review without ongoing data collection.</w:t>
+        <w:t>Given the nature of the systematic review, there will be no formal interim analyses. Data synthesis will be conducted once all suitable studies have been identified and data extraction is complete.</w:t>
       </w:r>
     </w:p>
     <w:p>
       <w:r>
         <w:t>Missing Data Handling</w:t>
         <w:br/>
-        <w:t>For this review, the issue of missing data pertains to incomplete reporting within the identified studies. When data are missing, attempts will be made to contact study authors for clarification. In cases where data cannot be retrieved, sensitivity analyses will be conducted to assess the potential impact of missing data on the overall findings.</w:t>
+        <w:t>In studies included in the review, any missing data will be addressed by contacting the original study authors where feasible or noting the limitations in the data synthesis. Sensitivity analyses may be conducted by excluding studies with significant missing or unclear data to ensure robustness of the findings.</w:t>
+      </w:r>
+    </w:p>
+    <w:p>
+      <w:r>
+        <w:t>Significance Levels</w:t>
+        <w:br/>
+        <w:t>This SLR aims for descriptive synthesis; hence, specific significance levels are not applicable. Should meta-analysis be conducted, a p-value threshold of 0.05 will be used to denote statistical significance for effect estimates.</w:t>
       </w:r>
     </w:p>
     <w:p>
       <w:r>
         <w:t>Multiplicity Adjustments</w:t>
         <w:br/>
-        <w:t>Multiplicity adjustments are not directly applicable as there are no multiple testing scenarios associated with specific interventions or outcomes. However, interpretation of subgroup analyses will be cautious, recognizing the potential for multiplicity-related errors.</w:t>
+        <w:t>Multiplicity adjustments are not anticipated in this review as it primarily summarizes existing literature rather than multiple hypotheses testing. However, in pooled analyses, Bonferroni correction or similar methods may be applied if necessary to account for multiple comparisons.</w:t>
       </w:r>
     </w:p>
     <w:p>
@@ -1035,31 +905,7 @@
     </w:p>
     <w:p>
       <w:r>
-        <w:t>The safety assessment within this systematic literature review will focus on the identification and analysis of adverse events (AEs) associated with novel NSCLC therapies in real-world settings. Specific safety parameters include:</w:t>
-      </w:r>
-    </w:p>
-    <w:p>
-      <w:pPr>
-        <w:pStyle w:val="ListNumber"/>
-      </w:pPr>
-      <w:r>
-        <w:t>• Incidence and severity of adverse events.</w:t>
-      </w:r>
-    </w:p>
-    <w:p>
-      <w:pPr>
-        <w:pStyle w:val="ListNumber"/>
-      </w:pPr>
-      <w:r>
-        <w:t>• Types of adverse events related to targeted therapies, immunotherapies, and chemotherapy.</w:t>
-      </w:r>
-    </w:p>
-    <w:p>
-      <w:pPr>
-        <w:pStyle w:val="ListNumber"/>
-      </w:pPr>
-      <w:r>
-        <w:t>• Comparisons of adverse event profiles across different NSCLC treatment sub-populations.</w:t>
+        <w:t>The safety parameters for this systematic literature review (SLR) focus on the evaluation of adverse events and safety profiles associated with NSCLC therapies. These parameters include adverse event incidence, severity, and outcome, which will be systematically extracted and analyzed to provide a comprehensive understanding of therapy tolerability in real-world settings.</w:t>
       </w:r>
     </w:p>
     <w:p>
@@ -1072,23 +918,7 @@
     </w:p>
     <w:p>
       <w:r>
-        <w:t>Adverse events are defined as any unfavorable and unintended sign, symptom, or disorder temporally associated with the use of a treatment or intervention. Key definitions include:</w:t>
-      </w:r>
-    </w:p>
-    <w:p>
-      <w:pPr>
-        <w:pStyle w:val="ListNumber"/>
-      </w:pPr>
-      <w:r>
-        <w:t>• Adverse Event (AE)**: Any occurrence of an undesirable sign or symptom following treatment.</w:t>
-      </w:r>
-    </w:p>
-    <w:p>
-      <w:pPr>
-        <w:pStyle w:val="ListNumber"/>
-      </w:pPr>
-      <w:r>
-        <w:t>• Serious Adverse Event (SAE)**: An AE that results in death, is life-threatening, requires inpatient hospitalization or prolongation of existing hospitalization, results in persistent or significant disability or incapacity, or is a congenital anomaly/birth defect.</w:t>
+        <w:t>Adverse events (AEs) are defined according to standard medical lexicon, referring to any unfavorable or unintended sign, symptom, or disease temporally associated with the use of a treatment. When possible, AEs will be categorized based on severity—graded from 1 (mild) to 5 (death), following the Common Terminology Criteria for Adverse Events (CTCAE). Severity grading will help in comparing the impact of different therapies within NSCLC populations.</w:t>
       </w:r>
     </w:p>
     <w:p>
@@ -1101,7 +931,7 @@
     </w:p>
     <w:p>
       <w:r>
-        <w:t>AE reporting in this context involves documenting the incidence and characteristics of events as reported in the literature. Timeframes for AE reporting in included studies will be cataloged, with efforts made to align and interpret reporting periods consistently.</w:t>
+        <w:t>For the purposes of this SLR, adverse event reporting will involve extracting data from selected studies that describe AE frequency, types, and severity. The timeframe for reporting is aligned with the life of the study, extending from initial literature search to the completion of data synthesis. All reported AEs that meet defined severity thresholds will be documented.</w:t>
       </w:r>
     </w:p>
     <w:p>
@@ -1114,31 +944,7 @@
     </w:p>
     <w:p>
       <w:r>
-        <w:t>The safety monitoring process will include:</w:t>
-      </w:r>
-    </w:p>
-    <w:p>
-      <w:pPr>
-        <w:pStyle w:val="ListNumber"/>
-      </w:pPr>
-      <w:r>
-        <w:t>• Continuous evaluation of safety data extracted from the literature.</w:t>
-      </w:r>
-    </w:p>
-    <w:p>
-      <w:pPr>
-        <w:pStyle w:val="ListNumber"/>
-      </w:pPr>
-      <w:r>
-        <w:t>• Categorization and synthesis of AEs to identify patterns or emerging safety concerns.</w:t>
-      </w:r>
-    </w:p>
-    <w:p>
-      <w:pPr>
-        <w:pStyle w:val="ListNumber"/>
-      </w:pPr>
-      <w:r>
-        <w:t>• Periodic review by the study team to ensure that safety data accurately reflect real-world clinical experiences.</w:t>
+        <w:t>Safety monitoring in this context is performed through a rigorous analysis of adverse events reported in the literature. While there is no direct monitoring of patients, the SLR aims to identify patterns in safety data that might suggest new or undocumented risks in NSCLC therapies.</w:t>
       </w:r>
     </w:p>
     <w:p>
@@ -1151,23 +957,7 @@
     </w:p>
     <w:p>
       <w:r>
-        <w:t>Risk management involves assessing the benefit-risk profile of treatments, informed by the synthesis of reported AEs. Particular attention will be given to:</w:t>
-      </w:r>
-    </w:p>
-    <w:p>
-      <w:pPr>
-        <w:pStyle w:val="ListNumber"/>
-      </w:pPr>
-      <w:r>
-        <w:t>• Identifying specific patient populations that may be at increased risk of AEs.</w:t>
-      </w:r>
-    </w:p>
-    <w:p>
-      <w:pPr>
-        <w:pStyle w:val="ListNumber"/>
-      </w:pPr>
-      <w:r>
-        <w:t>• Contextualizing the risk of AEs in relation to treatment efficacy and patient quality of life.</w:t>
+        <w:t>Risk management involves the identification of common safety issues associated with NSCLC therapies and strategic dissemination of these findings to inform clinical practice. This includes a summary of significant risks based on data extracted, which will be highlighted in the study's findings and conclusions to support dynamic risk management strategies in NSCLC treatment.</w:t>
       </w:r>
     </w:p>
     <w:p>
@@ -1180,7 +970,7 @@
     </w:p>
     <w:p>
       <w:r>
-        <w:t>As this is a systematic literature review, a formal Data Monitoring Committee (DMC) is not applicable. However, oversight of safety data integrity will be maintained by the study's principal investigator and senior research team members.</w:t>
+        <w:t>Although a Data Monitoring Committee (DMC) is typically not established for a systematic literature review, the review team acts in a similar capacity by ensuring the integrity and accuracy of data extracted. This team, consisting of experienced research and safety professionals, oversees data collection and evaluates inconsistencies or anomalies in safety data across studies.</w:t>
       </w:r>
     </w:p>
     <w:p>
@@ -1193,105 +983,12 @@
     </w:p>
     <w:p>
       <w:r>
-        <w:t>Stopping rules for the review are not applicable as no interventions are being applied or tested. The review’s progress and continuation are contingent upon the ongoing evaluation of the robustness and completeness of data extracted from the literature.</w:t>
-      </w:r>
-    </w:p>
-    <w:p>
-      <w:pPr>
-        <w:pStyle w:val="Title"/>
-      </w:pPr>
-      <w:r>
-        <w:t>Severity Grades</w:t>
+        <w:t>Stopping rules apply primarily to interventional studies; however, for the SLR context, literature review processes such as search and data extraction may be halted if a threshold number of studies are achieved, ensuring sufficient evidence has been gathered or if continued research adds no significant value. Such decisions will be accompanied by justifications documented in the review's progress records.</w:t>
       </w:r>
     </w:p>
     <w:p>
       <w:r>
-        <w:t>Adverse events will be graded based on severity using a standardized grading scale, where applicable, as outlined in the referenced studies. Typical grading includes:</w:t>
-      </w:r>
-    </w:p>
-    <w:p>
-      <w:pPr>
-        <w:pStyle w:val="ListNumber"/>
-      </w:pPr>
-      <w:r>
-        <w:t>• Grade 1 (Mild)**: Asymptomatic or mild symptoms; clinical or diagnostic observations only; intervention not indicated.</w:t>
-      </w:r>
-    </w:p>
-    <w:p>
-      <w:pPr>
-        <w:pStyle w:val="ListNumber"/>
-      </w:pPr>
-      <w:r>
-        <w:t>• Grade 2 (Moderate)**: Minimal, local, or noninvasive intervention indicated; limiting age-appropriate instrumental Activities of Daily Living (ADL).</w:t>
-      </w:r>
-    </w:p>
-    <w:p>
-      <w:pPr>
-        <w:pStyle w:val="ListNumber"/>
-      </w:pPr>
-      <w:r>
-        <w:t>• Grade 3 (Severe)**: Medically significant but not immediately life-threatening; hospitalization or prolongation of hospitalization indicated; disabling; limiting self-care ADL.</w:t>
-      </w:r>
-    </w:p>
-    <w:p>
-      <w:pPr>
-        <w:pStyle w:val="ListNumber"/>
-      </w:pPr>
-      <w:r>
-        <w:t>• Grade 4 (Life-threatening)**: Life-threatening consequences; urgent intervention indicated.</w:t>
-      </w:r>
-    </w:p>
-    <w:p>
-      <w:pPr>
-        <w:pStyle w:val="ListNumber"/>
-      </w:pPr>
-      <w:r>
-        <w:t>• Grade 5 (Death)**: Death related to an adverse event.</w:t>
-      </w:r>
-    </w:p>
-    <w:p>
-      <w:pPr>
-        <w:pStyle w:val="Title"/>
-      </w:pPr>
-      <w:r>
-        <w:t>Reporting Requirements</w:t>
-      </w:r>
-    </w:p>
-    <w:p>
-      <w:r>
-        <w:t>Results of safety assessments, including AE types, frequencies, and severity, will be reported in the final manuscript. Safety data will be presented using descriptive statistics, with detailed tables summarizing adverse events across studies and treatment modalities.</w:t>
-      </w:r>
-    </w:p>
-    <w:p>
-      <w:pPr>
-        <w:pStyle w:val="Title"/>
-      </w:pPr>
-      <w:r>
-        <w:t>Safety Oversight Procedures</w:t>
-      </w:r>
-    </w:p>
-    <w:p>
-      <w:pPr>
-        <w:pStyle w:val="ListNumber"/>
-      </w:pPr>
-      <w:r>
-        <w:t>• A clinical safety expert will oversee the integrity and accuracy of safety data interpretation.</w:t>
-      </w:r>
-    </w:p>
-    <w:p>
-      <w:pPr>
-        <w:pStyle w:val="ListNumber"/>
-      </w:pPr>
-      <w:r>
-        <w:t>• Routine meetings will be held among study team members to discuss safety findings and potential impacts on clinical practice.</w:t>
-      </w:r>
-    </w:p>
-    <w:p>
-      <w:pPr>
-        <w:pStyle w:val="ListNumber"/>
-      </w:pPr>
-      <w:r>
-        <w:t>• Any discrepancies or significant findings related to AEs will be escalated to higher-level investigators for review and guidance.</w:t>
+        <w:t>By synthesizing real-world evidence of safety, this systematic literature review delivers critical insights into adverse event profiles and provides guidance for improving patient safety in the clinical management of NSCLC.</w:t>
       </w:r>
     </w:p>
     <w:p>

</xml_diff>

<commit_message>
Agent query: Can you verify if the protocol generation workflow now includes the title section and uses the updated section names (e.g., synthesis_methods for SLR, statistical_synthesis for meta-analysis)? Please try generating a protocol and check the sections.
</commit_message>
<xml_diff>
--- a/protocol.docx
+++ b/protocol.docx
@@ -48,27 +48,32 @@
     </w:p>
     <w:p>
       <w:r>
-        <w:t>Lung cancer remains the leading cause of cancer-related mortality worldwide, with non-small cell lung cancer (NSCLC) accounting for approximately 85% of all lung cancer cases. The disease is often diagnosed at an advanced stage, and historically, the prognosis for these patients has been poor. The standard of care for NSCLC has evolved significantly over the past decade, with the development of targeted therapies and immunotherapies that have improved patient outcomes.</w:t>
+        <w:t>Lung cancer remains the leading cause of cancer-related mortality worldwide, with non-small cell lung cancer (NSCLC) accounting for approximately 85% of all lung cancer cases. NSCLC encompasses a heterogeneous group of histologies, with adenocarcinoma, squamous cell carcinoma, and large cell carcinoma being the most common subtypes. The complexity of NSCLC is further compounded by the presence of various genetic mutations that drive tumor growth, such as mutations in the epidermal growth factor receptor (EGFR) gene, anaplastic lymphoma kinase (ALK) rearrangements, and others.</w:t>
       </w:r>
     </w:p>
     <w:p>
       <w:r>
-        <w:t>Targeted therapies are designed to interfere with specific molecular targets that are involved in the growth, progression, and spread of cancer. They have revolutionized the treatment of NSCLC, particularly for patients with specific genetic mutations such as EGFR, ALK, and ROS1. Immunotherapies, on the other hand, harness the patient's own immune system to fight cancer by blocking the mechanisms that allow cancer cells to evade immune detection.</w:t>
+        <w:t>Traditionally, the mainstay of NSCLC treatment has been surgery, radiation, and platinum-based chemotherapy. However, the last two decades have witnessed a paradigm shift with the introduction of targeted therapies and immunotherapies. These novel treatments have significantly improved outcomes for patients with advanced NSCLC, particularly those with specific genetic alterations. Targeted therapies, such as tyrosine kinase inhibitors (TKIs), are designed to attack cancer cells with particular genetic markers, while immunotherapies, including checkpoint inhibitors, aim to enhance the body's immune response against cancer cells.</w:t>
       </w:r>
     </w:p>
     <w:p>
       <w:r>
-        <w:t>While clinical trials are essential for evaluating the efficacy and safety of new treatments, they often have strict inclusion criteria and controlled settings that may not reflect the diversity of patients and clinical practices in the real world. Real-world evidence (RWE) is derived from the analysis of data collected from routine clinical practice and can provide valuable insights into how treatments perform outside the controlled environment of clinical trials. RWE can inform healthcare decisions by providing information on treatment effectiveness, safety, and quality of life in a broader patient population.</w:t>
+        <w:t>Despite the promise of these new therapies, there is a growing recognition that clinical trial data may not fully capture the nuances of treatment effectiveness and safety in the broader, more heterogeneous real-world patient population. Clinical trials often have stringent inclusion criteria, which can exclude patients with comorbidities, older age, or varying performance statuses that are commonly seen in routine clinical practice. Consequently, there is a pressing need to examine the real-world evidence (RWE) to understand how these novel therapies perform outside the controlled environment of clinical trials.</w:t>
       </w:r>
     </w:p>
     <w:p>
       <w:r>
-        <w:t>The rationale for conducting a systematic literature review (SLR) of RWE in NSCLC is to consolidate the existing evidence on the real-world application of novel therapies. This includes understanding how these treatments are used in clinical practice, the outcomes achieved in the general patient population, and the safety profiles observed in a more diverse group of patients. By synthesizing this information, healthcare providers, patients, and policymakers can make more informed decisions regarding NSCLC management.</w:t>
+        <w:t>Real-world evidence refers to the data regarding the use and potential benefits or risks of a medical product derived from analysis of real-world data (RWD), which includes a variety of data sources such as electronic health records (EHRs), claims and billing activities, product and disease registries, and patient-generated data. RWE can provide valuable insights into treatment outcomes, patient populations, and safety profiles in a more generalizable setting.</w:t>
       </w:r>
     </w:p>
     <w:p>
       <w:r>
-        <w:t>The SLR will follow the Preferred Reporting Items for Systematic Reviews and Meta-Analyses (PRISMA) guidelines, ensuring a rigorous and transparent approach to evidence synthesis. This will involve a comprehensive search of relevant databases, strict adherence to inclusion and exclusion criteria, and a systematic process for data extraction and analysis. The findings from this SLR are expected to contribute to the growing body of knowledge on the real-world impact of novel NSCLC therapies, ultimately aiding in the optimization of treatment strategies for patients with this challenging disease.</w:t>
+        <w:t>The rationale for conducting a systematic literature review (SLR) of RWE in NSCLC is to synthesize the existing evidence on the effectiveness, safety, and patient outcomes associated with the use of novel therapies in routine clinical practice. By systematically gathering and analyzing data from a range of studies, this SLR aims to provide a comprehensive overview of the current state of NSCLC treatment in the real-world context, thereby informing clinicians, patients, and healthcare decision-makers.</w:t>
+      </w:r>
+    </w:p>
+    <w:p>
+      <w:r>
+        <w:t>Given the rapid evolution of the treatment landscape in NSCLC and the importance of RWE in shaping clinical and policy decisions, this SLR is both timely and necessary. It will serve to bridge the gap between clinical research and everyday healthcare practice, ultimately contributing to improved patient care and outcomes in NSCLC.</w:t>
       </w:r>
     </w:p>
     <w:p>
@@ -91,7 +96,7 @@
     </w:p>
     <w:p>
       <w:r>
-        <w:t>The objectives of this systematic literature review (SLR) are designed to address critical gaps in our understanding of the real-world application and impact of novel therapies for non-small cell lung cancer (NSCLC). By focusing on real-world evidence (RWE), this study aims to complement data from randomized controlled trials, which may not fully represent the broader NSCLC patient population encountered in routine clinical practice. The specific objectives of this SLR are as follows:</w:t>
+        <w:t>The primary objectives of this systematic literature review (SLR) are to critically evaluate and synthesize the existing real-world evidence (RWE) on the effectiveness, safety, and patient outcomes of novel therapies for non-small cell lung cancer (NSCLC) in real-world clinical settings. The specific objectives are outlined as follows:</w:t>
       </w:r>
     </w:p>
     <w:p>
@@ -99,7 +104,7 @@
         <w:pStyle w:val="ListNumber"/>
       </w:pPr>
       <w:r>
-        <w:t>• Primary Objective:**</w:t>
+        <w:t>• To Evaluate the Effectiveness of Novel NSCLC Therapies in Real-World Settings:**</w:t>
       </w:r>
     </w:p>
     <w:p>
@@ -107,30 +112,38 @@
         <w:pStyle w:val="ListNumber"/>
       </w:pPr>
       <w:r>
-        <w:t>• To systematically collect and synthesize existing RWE on the effectiveness of novel NSCLC therapies in real-world clinical settings. This includes evaluating the impact of these treatments on overall survival, progression-free survival, and other relevant clinical outcomes.</w:t>
+        <w:t>• To systematically review and analyze RWE to determine the real-world effectiveness of targeted therapies and immunotherapies in the treatment of NSCLC.</w:t>
+      </w:r>
+    </w:p>
+    <w:p>
+      <w:pPr>
+        <w:pStyle w:val="ListNumber"/>
+      </w:pPr>
+      <w:r>
+        <w:t>• To compare the effectiveness of these novel therapies with standard chemotherapy treatments as reported in real-world studies.</w:t>
       </w:r>
     </w:p>
     <w:p>
       <w:r>
-        <w:t>2. **Secondary Objectives:**</w:t>
+        <w:t>2. **To Assess Treatment Outcomes Among Various Sub-Populations within NSCLC:**</w:t>
         <w:br/>
-        <w:t xml:space="preserve">   - To assess treatment outcomes among various NSCLC sub-populations, including those defined by demographic characteristics (e.g., age, sex), disease stage, histology, and molecular or genetic markers. This will help identify any disparities in treatment effectiveness and inform personalized treatment approaches.</w:t>
+        <w:t xml:space="preserve">   - To identify and evaluate the treatment outcomes, including overall survival rates and progression-free survival, among different NSCLC patient sub-populations (e.g., based on genetic mutations, histological subtypes, and demographic factors).</w:t>
         <w:br/>
-        <w:t xml:space="preserve">   - To analyze the safety and tolerability profiles of novel NSCLC therapies when used in the general patient population. This involves reviewing adverse event data and other safety-related outcomes to understand the risk-benefit balance of these treatments in a real-world context.</w:t>
+        <w:t xml:space="preserve">   - To explore the impact of novel therapies on the quality of life for NSCLC patients in the real-world setting.</w:t>
       </w:r>
     </w:p>
     <w:p>
       <w:r>
-        <w:t>3. **Exploratory Objectives:**</w:t>
+        <w:t>3. **To Analyze the Safety and Tolerability Profiles of New Therapies in Real-World NSCLC Populations:**</w:t>
         <w:br/>
-        <w:t xml:space="preserve">   - To explore patterns of treatment utilization, including sequencing and combination of therapies, to gain insights into current clinical practice and potential areas for optimization.</w:t>
+        <w:t xml:space="preserve">   - To review adverse events and safety data related to the use of targeted therapies and immunotherapies in real-world clinical practice.</w:t>
         <w:br/>
-        <w:t xml:space="preserve">   - To investigate patient-reported outcomes and quality of life measures associated with novel NSCLC therapies, as these are critical components of comprehensive cancer care and may not be adequately captured in traditional clinical trial settings.</w:t>
+        <w:t xml:space="preserve">   - To assess the tolerability of these treatments across diverse patient populations, including those with comorbidities or varying performance statuses.</w:t>
       </w:r>
     </w:p>
     <w:p>
       <w:r>
-        <w:t>By fulfilling these objectives, the SLR aims to provide a robust and nuanced understanding of how novel NSCLC therapies are performing in real-world settings, thereby informing clinical decision-making, policy development, and future research priorities. The findings will be particularly valuable for healthcare providers seeking to optimize treatment strategies, for patients making informed choices about their care, and for healthcare systems aiming to improve outcomes for individuals with NSCLC.</w:t>
+        <w:t>Through these objectives, the SLR aims to provide a comprehensive and updated synthesis of RWE that will contribute to the understanding of how novel NSCLC therapies are performing in routine clinical practice. This information is critical for healthcare providers, patients, and policy-makers to make informed decisions regarding NSCLC management and to identify areas where further research or improvement in care is needed.</w:t>
       </w:r>
     </w:p>
     <w:p>
@@ -143,22 +156,26 @@
         <w:pStyle w:val="Heading1"/>
       </w:pPr>
       <w:r>
-        <w:t>1.4 Study Design</w:t>
+        <w:t>1.4 Methods</w:t>
       </w:r>
     </w:p>
     <w:p>
       <w:r>
-        <w:t>**Study Design**</w:t>
+        <w:t>**Methods**</w:t>
       </w:r>
     </w:p>
     <w:p>
       <w:r>
-        <w:t>This systematic literature review (SLR) is designed to comprehensively synthesize real-world evidence (RWE) on the effectiveness, safety, and patient outcomes associated with the treatment of non-small cell lung cancer (NSCLC) using novel therapies. The study will adhere to the Preferred Reporting Items for Systematic Reviews and Meta-Analyses (PRISMA) guidelines to ensure a rigorous, methodical, and transparent approach to evidence synthesis.</w:t>
+        <w:t>**Methodological Framework**</w:t>
+        <w:br/>
+        <w:t>This systematic literature review (SLR) will be conducted in accordance with the Preferred Reporting Items for Systematic Reviews and Meta-Analyses (PRISMA) guidelines to ensure transparency and reproducibility of the review process. The PRISMA statement will guide the identification, screening, eligibility assessment, and inclusion of studies relevant to the research questions.</w:t>
       </w:r>
     </w:p>
     <w:p>
       <w:r>
-        <w:t>The SLR will involve the following key steps:</w:t>
+        <w:t>**Eligibility Criteria**</w:t>
+        <w:br/>
+        <w:t>Studies will be selected according to the following criteria:</w:t>
       </w:r>
     </w:p>
     <w:p>
@@ -166,37 +183,111 @@
         <w:pStyle w:val="ListNumber"/>
       </w:pPr>
       <w:r>
-        <w:t>• Literature Search and Screening**: A systematic search of electronic databases, including PubMed, EMBASE, and the Cochrane Library, will be conducted to identify relevant studies. The search strategy will incorporate a combination of keywords and medical subject headings (MeSH) related to NSCLC, real-world evidence, treatment outcomes, and safety. The literature search will be supplemented by hand-searching reference lists of included studies and relevant review articles to identify additional studies that may not be indexed in the databases.</w:t>
+        <w:t>• Population**: Adults diagnosed with non-small cell lung cancer (NSCLC).</w:t>
+      </w:r>
+    </w:p>
+    <w:p>
+      <w:pPr>
+        <w:pStyle w:val="ListNumber"/>
+      </w:pPr>
+      <w:r>
+        <w:t>• Interventions**: Real-world application of targeted therapies, immunotherapies, and standard chemotherapy treatments.</w:t>
+      </w:r>
+    </w:p>
+    <w:p>
+      <w:pPr>
+        <w:pStyle w:val="ListNumber"/>
+      </w:pPr>
+      <w:r>
+        <w:t>• Comparators**: Any other standard of care or placebo treatments as reported in the studies.</w:t>
+      </w:r>
+    </w:p>
+    <w:p>
+      <w:pPr>
+        <w:pStyle w:val="ListNumber"/>
+      </w:pPr>
+      <w:r>
+        <w:t>• Outcomes**: Primary outcomes will include overall survival, progression-free survival, quality of life, and adverse events. Secondary outcomes may include treatment adherence and cost-effectiveness.</w:t>
+      </w:r>
+    </w:p>
+    <w:p>
+      <w:pPr>
+        <w:pStyle w:val="ListNumber"/>
+      </w:pPr>
+      <w:r>
+        <w:t>• Study Design**: Observational studies, registry analyses, retrospective and prospective cohort studies, case-control studies, and cross-sectional studies providing real-world evidence will be included. Randomized controlled trials (RCTs) will be excluded as they do not reflect real-world settings.</w:t>
+      </w:r>
+    </w:p>
+    <w:p>
+      <w:pPr>
+        <w:pStyle w:val="ListNumber"/>
+      </w:pPr>
+      <w:r>
+        <w:t>• Time Frame**: No restrictions on publication date will be applied to capture the full range of available RWE.</w:t>
+      </w:r>
+    </w:p>
+    <w:p>
+      <w:pPr>
+        <w:pStyle w:val="ListNumber"/>
+      </w:pPr>
+      <w:r>
+        <w:t>• Language**: Studies published in English will be included.</w:t>
       </w:r>
     </w:p>
     <w:p>
       <w:r>
-        <w:t>2. **Study Selection**: Identified records will be screened based on predefined inclusion and exclusion criteria. The inclusion criteria will encompass studies on adult populations diagnosed with NSCLC, interventions involving targeted therapies, immunotherapies, and standard chemotherapy treatments, and outcomes including survival, progression-free survival, quality of life, and adverse events. Studies that do not meet these criteria will be excluded. The selection process will involve an initial screening of titles and abstracts followed by a full-text review of potentially relevant studies.</w:t>
+        <w:t>**Information Sources and Search Strategy**</w:t>
+        <w:br/>
+        <w:t>A comprehensive literature search will be conducted across multiple electronic databases, including PubMed, EMBASE, and the Cochrane Library. The search strategy will employ a combination of Medical Subject Headings (MeSH) terms and free-text keywords related to NSCLC, real-world evidence, treatment outcomes, and safety. The search will be supplemented by hand-searching reference lists of included studies and relevant review articles. A draft search strategy will be peer-reviewed by experts in the field to ensure comprehensiveness.</w:t>
       </w:r>
     </w:p>
     <w:p>
       <w:r>
-        <w:t>3. **Data Extraction**: For studies meeting the inclusion criteria, data will be extracted using a standardized data extraction form. Extracted information will include study characteristics (e.g., author, year of publication, study design), patient demographics, details of interventions, and reported outcomes. Data extraction will be performed independently by at least two reviewers to minimize bias and ensure accuracy.</w:t>
+        <w:t>**Study Selection**</w:t>
+        <w:br/>
+        <w:t>All identified records will be collated and uploaded into a reference management software where duplicates will be removed. Two independent reviewers will screen titles and abstracts against the inclusion criteria. The full texts of potentially eligible studies will be retrieved and assessed for eligibility by the same reviewers. Any disagreements will be resolved through discussion or consultation with a third reviewer if necessary.</w:t>
       </w:r>
     </w:p>
     <w:p>
       <w:r>
-        <w:t>4. **Quality Assessment**: The quality of included studies will be assessed using appropriate tools depending on the study design (e.g., Newcastle-Ottawa Scale for observational studies). This will help evaluate the risk of bias and the strength of the evidence provided by the studies.</w:t>
+        <w:t>**Data Extraction**</w:t>
+        <w:br/>
+        <w:t>Data extraction will be performed independently by two reviewers using a standardized data extraction form. Extracted information will include study characteristics (authors, year of publication, country), study design, participant demographics, details of interventions and comparators, outcomes, and key findings. Any discrepancies in data extraction will be resolved through discussion or by involving a third reviewer.</w:t>
       </w:r>
     </w:p>
     <w:p>
       <w:r>
-        <w:t>5. **Data Synthesis and Analysis**: The extracted data will be synthesized to create a meta-summary of findings. This will involve a narrative synthesis of the evidence, and where appropriate, a meta-analysis will be conducted to quantitatively combine data from multiple studies. Heterogeneity among studies will be assessed, and subgroup analyses may be performed to explore differences in treatment outcomes among various NSCLC sub-populations.</w:t>
+        <w:t>**Quality Assessment**</w:t>
+        <w:br/>
+        <w:t>The quality of included studies will be appraised using appropriate tools based on study design. For observational studies, the Newcastle-Ottawa Scale (NOS) will be used to assess the risk of bias. The quality assessment will be conducted independently by two reviewers, with disagreements resolved by consensus or third-party adjudication.</w:t>
       </w:r>
     </w:p>
     <w:p>
       <w:r>
-        <w:t>6. **Manuscript Preparation**: The findings from the SLR will be compiled into a manuscript, which will include an introduction, methods, results, discussion, and conclusion sections. The manuscript will provide a comprehensive summary of the evidence on the real-world application of novel NSCLC therapies, highlighting key findings, limitations, and implications for clinical practice and future research.</w:t>
+        <w:t>**Data Synthesis and Analysis**</w:t>
+        <w:br/>
+        <w:t>A narrative synthesis of the findings from the included studies will be provided, structured around the effectiveness, safety, and patient outcomes of NSCLC therapies in real-world settings. If data permits, a meta-analysis will be conducted to pool quantitative data using appropriate statistical techniques. Heterogeneity will be assessed using the I^2 statistic, and publication bias will be evaluated through funnel plot analysis and Egger's test, where applicable.</w:t>
       </w:r>
     </w:p>
     <w:p>
       <w:r>
-        <w:t>The entire process, from literature search to manuscript preparation, is expected to be completed within a 6-month timeframe. The systematic approach outlined in this study design will ensure that the SLR provides a robust and comprehensive understanding of the real-world impact of novel NSCLC therapies, contributing valuable insights to the field of oncology.</w:t>
+        <w:t>**Expected Outcomes**</w:t>
+        <w:br/>
+        <w:t>The SLR will result in a comprehensive synthesis of RWE on the effectiveness, safety, and patient outcomes of novel therapies for NSCLC in real-world clinical settings. This will provide valuable insights for healthcare providers, patients, and policymakers.</w:t>
+      </w:r>
+    </w:p>
+    <w:p>
+      <w:r>
+        <w:t>**Timeline**</w:t>
+        <w:br/>
+        <w:t>The review process is expected to be completed within 6 months from the commencement of the literature search, with interim milestones for study selection, data extraction, and analysis to ensure timely progress.</w:t>
+      </w:r>
+    </w:p>
+    <w:p>
+      <w:r>
+        <w:t>**Ethical Considerations**</w:t>
+        <w:br/>
+        <w:t>As this SLR will utilize publicly available data from previously conducted studies, ethical approval is not required. However, the review will be conducted with strict adherence to ethical standards of reporting and data usage.</w:t>
       </w:r>
     </w:p>
     <w:p>
@@ -209,22 +300,19 @@
         <w:pStyle w:val="Heading1"/>
       </w:pPr>
       <w:r>
-        <w:t>1.5 Population</w:t>
+        <w:t>1.5 Search Strategy</w:t>
       </w:r>
     </w:p>
     <w:p>
       <w:r>
-        <w:t>**Population**</w:t>
+        <w:t>**Search Strategy**</w:t>
       </w:r>
     </w:p>
     <w:p>
       <w:r>
-        <w:t>The population of interest for this systematic literature review (SLR) encompasses a diverse group of adult individuals diagnosed with non-small cell lung cancer (NSCLC). NSCLC is a heterogeneous disease, with patients presenting a wide range of demographic characteristics, disease stages, histological subtypes, and molecular profiles. This variability in patient characteristics can significantly influence treatment responses and outcomes. Therefore, the SLR will aim to capture and analyze data across this broad spectrum of the NSCLC patient population.</w:t>
-      </w:r>
-    </w:p>
-    <w:p>
-      <w:r>
-        <w:t>**Key Inclusion Criteria for Population:**</w:t>
+        <w:t>**Database Selection**</w:t>
+        <w:br/>
+        <w:t>To ensure a comprehensive literature search, we will conduct a systematic search across multiple electronic databases known for their extensive coverage of medical and health sciences literature. The databases to be searched include:</w:t>
       </w:r>
     </w:p>
     <w:p>
@@ -232,32 +320,7 @@
         <w:pStyle w:val="ListNumber"/>
       </w:pPr>
       <w:r>
-        <w:t>• Adults with NSCLC**: The review will focus on studies involving adult patients (aged 18 years and older) who have been diagnosed with NSCLC. This includes all stages of the disease, from early-stage to advanced or metastatic NSCLC.</w:t>
-      </w:r>
-    </w:p>
-    <w:p>
-      <w:r>
-        <w:t>2. **Diverse Sub-populations**: The SLR will seek to include studies that report on various sub-populations within the NSCLC patient cohort. This will enable an assessment of treatment outcomes across different demographic groups (e.g., age, sex, ethnicity), disease characteristics (e.g., stage, histology), and molecular or genetic alterations (e.g., EGFR mutations, ALK rearrangements).</w:t>
-      </w:r>
-    </w:p>
-    <w:p>
-      <w:r>
-        <w:t>3. **Real-World Clinical Settings**: Only studies that provide real-world evidence (RWE) will be included. This encompasses observational studies, retrospective analyses, registry data, and prospective cohorts that reflect routine clinical practice outside of the controlled environment of randomized clinical trials.</w:t>
-      </w:r>
-    </w:p>
-    <w:p>
-      <w:r>
-        <w:t>4. **All Lines of Therapy**: The review will consider studies that examine first-line treatment as well as subsequent lines of therapy, recognizing that the NSCLC treatment landscape often involves multiple lines of treatment over the course of the disease.</w:t>
-      </w:r>
-    </w:p>
-    <w:p>
-      <w:r>
-        <w:t>5. **Treatment Modalities**: Studies that report on the use of targeted therapies, immunotherapies, and standard chemotherapy treatments will be included. This will allow for a comprehensive evaluation of the current treatment modalities in real-world settings.</w:t>
-      </w:r>
-    </w:p>
-    <w:p>
-      <w:r>
-        <w:t>**Exclusion Criteria for Population:**</w:t>
+        <w:t>• PubMed/MEDLINE**: A primary resource for biomedical literature, providing access to a vast array of journals and articles in the field of medicine and healthcare.</w:t>
       </w:r>
     </w:p>
     <w:p>
@@ -265,32 +328,105 @@
         <w:pStyle w:val="ListNumber"/>
       </w:pPr>
       <w:r>
-        <w:t>• Non-Adult Populations**: Studies focusing exclusively on pediatric populations or those that do not specify the age of participants will be excluded.</w:t>
+        <w:t>• EMBASE**: A database renowned for its extensive coverage of drug research, pharmacology, and toxicology literature, including conference abstracts and European literature not always indexed in PubMed.</w:t>
+      </w:r>
+    </w:p>
+    <w:p>
+      <w:pPr>
+        <w:pStyle w:val="ListNumber"/>
+      </w:pPr>
+      <w:r>
+        <w:t>• The Cochrane Library**: A collection of high-quality databases, including the Cochrane Database of Systematic Reviews, which is essential for identifying systematic reviews and meta-analyses relevant to our research question.</w:t>
       </w:r>
     </w:p>
     <w:p>
       <w:r>
-        <w:t>2. **Non-NSCLC Histologies**: Studies that do not differentiate between NSCLC and other types of lung cancer, such as small cell lung cancer (SCLC), will not be included in the review.</w:t>
+        <w:t>**Search Terms and String Construction**</w:t>
+        <w:br/>
+        <w:t>The search strategy will be developed using a combination of Medical Subject Headings (MeSH) terms and free-text keywords. The search terms will be related to non-small cell lung cancer, real-world evidence, treatment outcomes, and safety. The search will be designed to capture a wide range of studies providing real-world data on the effectiveness and safety of NSCLC therapies.</w:t>
       </w:r>
     </w:p>
     <w:p>
       <w:r>
-        <w:t>3. **Clinical Trial Data**: While randomized controlled trials (RCTs) are valuable for assessing the efficacy and safety of treatments under controlled conditions, they will be excluded from this review to maintain a focus on RWE.</w:t>
+        <w:t>A preliminary set of search terms will include:</w:t>
+      </w:r>
+    </w:p>
+    <w:p>
+      <w:pPr>
+        <w:pStyle w:val="ListNumber"/>
+      </w:pPr>
+      <w:r>
+        <w:t>• "Non-Small Cell Lung Carcinoma" OR "NSCLC"</w:t>
+      </w:r>
+    </w:p>
+    <w:p>
+      <w:pPr>
+        <w:pStyle w:val="ListNumber"/>
+      </w:pPr>
+      <w:r>
+        <w:t>• "Real-World Evidence" OR "Real-Life Data" OR "Observational Data"</w:t>
+      </w:r>
+    </w:p>
+    <w:p>
+      <w:pPr>
+        <w:pStyle w:val="ListNumber"/>
+      </w:pPr>
+      <w:r>
+        <w:t>• "Treatment Outcomes" OR "Survival" OR "Progression-Free Survival"</w:t>
+      </w:r>
+    </w:p>
+    <w:p>
+      <w:pPr>
+        <w:pStyle w:val="ListNumber"/>
+      </w:pPr>
+      <w:r>
+        <w:t>• "Safety" OR "Adverse Events" OR "Tolerability"</w:t>
+      </w:r>
+    </w:p>
+    <w:p>
+      <w:pPr>
+        <w:pStyle w:val="ListNumber"/>
+      </w:pPr>
+      <w:r>
+        <w:t>• "Targeted Therapies" OR "Immunotherapies" OR "Chemotherapy"</w:t>
       </w:r>
     </w:p>
     <w:p>
       <w:r>
-        <w:t>4. **Case Reports and Case Series**: Single case reports and small case series will be excluded due to their limited generalizability and higher risk of bias.</w:t>
+        <w:t>The search strings will be constructed by combining these terms using the Boolean operators "AND" and "OR" to ensure a thorough search. An example search string for PubMed/MEDLINE might look like this:</w:t>
       </w:r>
     </w:p>
     <w:p>
       <w:r>
-        <w:t>5. **Non-English Language Studies**: Studies published in languages other than English may be excluded if translation resources are not available.</w:t>
+        <w:t>("Non-Small Cell Lung Carcinoma" [MeSH] OR "NSCLC") AND ("Real-World Evidence" [Title/Abstract] OR "Real-Life Data" [Title/Abstract] OR "Observational Data" [Title/Abstract]) AND ("Treatment Outcomes" [Title/Abstract] OR "Survival" [Title/Abstract] OR "Progression-Free Survival" [Title/Abstract]) AND ("Safety" [Title/Abstract] OR "Adverse Events" [Title/Abstract] OR "Tolerability" [Title/Abstract]) AND ("Targeted Therapies" [Title/Abstract] OR "Immunotherapies" [Title/Abstract] OR "Chemotherapy" [Title/Abstract])</w:t>
       </w:r>
     </w:p>
     <w:p>
       <w:r>
-        <w:t>By adhering to these inclusion and exclusion criteria, the SLR will aim to provide a comprehensive and representative synthesis of RWE on the effectiveness, safety, and patient outcomes associated with the treatment of NSCLC in real-world clinical practice. The findings will help to identify potential disparities in treatment effectiveness and inform personalized approaches to NSCLC management.</w:t>
+        <w:t>**Search Refinement**</w:t>
+        <w:br/>
+        <w:t>The search strategy will be peer-reviewed by experts in the field of oncology and information science to ensure comprehensiveness and relevance. Adjustments will be made based on their feedback.</w:t>
+      </w:r>
+    </w:p>
+    <w:p>
+      <w:r>
+        <w:t>**Supplementary Search Methods**</w:t>
+        <w:br/>
+        <w:t>In addition to database searches, we will hand-search the reference lists of included studies and relevant review articles to identify additional studies that may not be indexed in the selected databases. We will also search for grey literature, such as conference abstracts and clinical trial registries, to identify unpublished studies and ongoing research.</w:t>
+      </w:r>
+    </w:p>
+    <w:p>
+      <w:r>
+        <w:t>**Search Limits**</w:t>
+        <w:br/>
+        <w:t>The search will not be limited by publication date to capture the full range of available RWE. However, we will restrict the search to studies published in English due to resource constraints.</w:t>
+      </w:r>
+    </w:p>
+    <w:p>
+      <w:r>
+        <w:t>**Documentation of Search Strategy**</w:t>
+        <w:br/>
+        <w:t>All search activities, including the search date, database, search terms used, and the number of records retrieved, will be documented in detail to ensure reproducibility. This documentation will be included in the final report of the systematic literature review.</w:t>
       </w:r>
     </w:p>
     <w:p>
@@ -303,12 +439,22 @@
         <w:pStyle w:val="Heading1"/>
       </w:pPr>
       <w:r>
-        <w:t>1.6 Procedures</w:t>
+        <w:t>1.6 Selection Criteria</w:t>
       </w:r>
     </w:p>
     <w:p>
       <w:r>
-        <w:t>**Procedures**</w:t>
+        <w:t>**Selection Criteria**</w:t>
+      </w:r>
+    </w:p>
+    <w:p>
+      <w:r>
+        <w:t>**Inclusion Criteria**</w:t>
+      </w:r>
+    </w:p>
+    <w:p>
+      <w:r>
+        <w:t>To be included in this systematic literature review, studies must meet the following criteria:</w:t>
       </w:r>
     </w:p>
     <w:p>
@@ -316,7 +462,37 @@
         <w:pStyle w:val="ListNumber"/>
       </w:pPr>
       <w:r>
-        <w:t>• Literature Search and Screening Procedures**:</w:t>
+        <w:t>• Population**: Studies must focus on adults diagnosed with non-small cell lung cancer (NSCLC). There will be no restrictions on NSCLC subtypes, stages, or genetic mutations.</w:t>
+      </w:r>
+    </w:p>
+    <w:p>
+      <w:r>
+        <w:t>2. **Interventions**: The review will include studies that report on the real-world application of targeted therapies, immunotherapies, and standard chemotherapy treatments for NSCLC.</w:t>
+      </w:r>
+    </w:p>
+    <w:p>
+      <w:r>
+        <w:t>3. **Outcomes**: Studies must report on at least one of the following outcomes: overall survival, progression-free survival, quality of life, and adverse events. Studies that provide additional relevant outcomes such as treatment adherence and cost-effectiveness will also be considered.</w:t>
+      </w:r>
+    </w:p>
+    <w:p>
+      <w:r>
+        <w:t>4. **Study Design**: Observational studies, including registry analyses, retrospective and prospective cohort studies, case-control studies, and cross-sectional studies, will be included. These studies should provide real-world evidence on the use and outcomes of NSCLC treatments.</w:t>
+      </w:r>
+    </w:p>
+    <w:p>
+      <w:r>
+        <w:t>5. **Language**: Studies must be published in English to be included in the review.</w:t>
+      </w:r>
+    </w:p>
+    <w:p>
+      <w:r>
+        <w:t>**Exclusion Criteria**</w:t>
+      </w:r>
+    </w:p>
+    <w:p>
+      <w:r>
+        <w:t>Studies will be excluded based on the following criteria:</w:t>
       </w:r>
     </w:p>
     <w:p>
@@ -324,7 +500,37 @@
         <w:pStyle w:val="ListNumber"/>
       </w:pPr>
       <w:r>
-        <w:t>• A systematic and comprehensive search will be conducted across multiple electronic databases, including PubMed, EMBASE, and the Cochrane Library. The search will be designed to capture all relevant studies that meet the inclusion criteria.</w:t>
+        <w:t>• Population**: Studies focusing on pediatric populations, small cell lung cancer, or other types of cancers will be excluded.</w:t>
+      </w:r>
+    </w:p>
+    <w:p>
+      <w:r>
+        <w:t>2. **Interventions**: Clinical trials, including randomized controlled trials (RCTs), will be excluded as they do not reflect real-world settings.</w:t>
+      </w:r>
+    </w:p>
+    <w:p>
+      <w:r>
+        <w:t>3. **Outcomes**: Studies that do not report on the specified outcomes of interest (survival rates, progression-free survival, quality of life, and adverse events) will be excluded.</w:t>
+      </w:r>
+    </w:p>
+    <w:p>
+      <w:r>
+        <w:t>4. **Study Design**: Case reports, editorials, commentaries, and reviews will be excluded. Studies with insufficient data or lacking methodological details will also be excluded.</w:t>
+      </w:r>
+    </w:p>
+    <w:p>
+      <w:r>
+        <w:t>5. **Language**: Non-English language studies will be excluded due to resource constraints.</w:t>
+      </w:r>
+    </w:p>
+    <w:p>
+      <w:r>
+        <w:t>**Screening Process**</w:t>
+      </w:r>
+    </w:p>
+    <w:p>
+      <w:r>
+        <w:t>The screening process will be conducted in two stages:</w:t>
       </w:r>
     </w:p>
     <w:p>
@@ -332,90 +538,17 @@
         <w:pStyle w:val="ListNumber"/>
       </w:pPr>
       <w:r>
-        <w:t>• Search terms and strategies will be developed to include a combination of keywords and medical subject headings (MeSH) related to NSCLC, real-world evidence, treatment outcomes, and safety.</w:t>
-      </w:r>
-    </w:p>
-    <w:p>
-      <w:pPr>
-        <w:pStyle w:val="ListNumber"/>
-      </w:pPr>
-      <w:r>
-        <w:t>• The search will be supplemented by hand-searching the reference lists of included studies and relevant review articles to ensure the capture of additional studies not indexed in the databases.</w:t>
-      </w:r>
-    </w:p>
-    <w:p>
-      <w:pPr>
-        <w:pStyle w:val="ListNumber"/>
-      </w:pPr>
-      <w:r>
-        <w:t>• Duplicate studies will be removed, and the remaining records will be screened for relevance based on titles and abstracts, followed by a full-text review of selected articles.</w:t>
+        <w:t>• Title and Abstract Screening**: Two independent reviewers will screen the titles and abstracts of identified records for relevance based on the inclusion and exclusion criteria. Records that do not meet the criteria will be excluded. Any discrepancies between reviewers will be resolved through discussion or by consulting a third reviewer.</w:t>
       </w:r>
     </w:p>
     <w:p>
       <w:r>
-        <w:t>2. **Study Selection Procedures**:</w:t>
-        <w:br/>
-        <w:t xml:space="preserve">    - Two independent reviewers will screen the studies against the predefined inclusion and exclusion criteria. Discrepancies between reviewers will be resolved through discussion or consultation with a third reviewer if necessary.</w:t>
-        <w:br/>
-        <w:t xml:space="preserve">    - A PRISMA flow diagram will be used to document the study selection process, including the number of studies screened, assessed for eligibility, and included in the review, with reasons for exclusions at each stage.</w:t>
+        <w:t>2. **Full-Text Screening**: Full texts of the selected abstracts will be retrieved and independently assessed by the two reviewers. Studies that meet all the inclusion criteria will be included in the review. Reasons for exclusion of full-text studies will be documented. Disagreements will be resolved through discussion or by consulting a third reviewer.</w:t>
       </w:r>
     </w:p>
     <w:p>
       <w:r>
-        <w:t>3. **Data Extraction Procedures**:</w:t>
-        <w:br/>
-        <w:t xml:space="preserve">    - A standardized data extraction form will be developed to systematically collect information from each included study. Data extracted will include study characteristics, patient demographics, intervention details, and outcomes.</w:t>
-        <w:br/>
-        <w:t xml:space="preserve">    - Data extraction will be performed independently by at least two reviewers to ensure accuracy and minimize bias. Any disagreements will be resolved by consensus or by involving a third reviewer.</w:t>
-      </w:r>
-    </w:p>
-    <w:p>
-      <w:r>
-        <w:t>4. **Quality Assessment Procedures**:</w:t>
-        <w:br/>
-        <w:t xml:space="preserve">    - The quality of each included study will be assessed using appropriate tools, such as the Newcastle-Ottawa Scale for observational studies, to evaluate the risk of bias and the validity of the findings.</w:t>
-        <w:br/>
-        <w:t xml:space="preserve">    - The quality assessment will be conducted independently by two reviewers, with disagreements resolved by discussion or by involving a third reviewer.</w:t>
-      </w:r>
-    </w:p>
-    <w:p>
-      <w:r>
-        <w:t>5. **Data Synthesis and Analysis Procedures**:</w:t>
-        <w:br/>
-        <w:t xml:space="preserve">    - A narrative synthesis of the findings will be conducted to summarize the evidence from the included studies. This will involve describing the study characteristics, patient populations, interventions, and outcomes.</w:t>
-        <w:br/>
-        <w:t xml:space="preserve">    - Where data permits, a meta-analysis will be performed to quantitatively combine the results of studies that are sufficiently homogenous in terms of study design, population, interventions, and outcomes.</w:t>
-        <w:br/>
-        <w:t xml:space="preserve">    - Statistical heterogeneity will be assessed using the I² statistic, and subgroup analyses may be conducted to explore differences in treatment outcomes among various NSCLC sub-populations.</w:t>
-        <w:br/>
-        <w:t xml:space="preserve">    - Sensitivity analyses may be performed to assess the robustness of the findings by excluding studies with a high risk of bias.</w:t>
-      </w:r>
-    </w:p>
-    <w:p>
-      <w:r>
-        <w:t>6. **Manuscript Preparation Procedures**:</w:t>
-        <w:br/>
-        <w:t xml:space="preserve">    - The results of the systematic literature review will be compiled into a manuscript following the structure of introduction, methods, results, discussion, and conclusion.</w:t>
-        <w:br/>
-        <w:t xml:space="preserve">    - The manuscript will be prepared in accordance with the PRISMA guidelines and will include a detailed description of the methods used for literature search, study selection, data extraction, quality assessment, and data synthesis.</w:t>
-        <w:br/>
-        <w:t xml:space="preserve">    - The manuscript will undergo internal review by the research team before submission to a peer-reviewed journal for publication.</w:t>
-      </w:r>
-    </w:p>
-    <w:p>
-      <w:r>
-        <w:t>7. **Timeline and Milestones**:</w:t>
-        <w:br/>
-        <w:t xml:space="preserve">    - The entire systematic literature review process will be tracked against a predefined timeline with milestones for each key stage, including literature search, study selection, data extraction, analysis, and manuscript preparation.</w:t>
-        <w:br/>
-        <w:t xml:space="preserve">    - Regular team meetings will be held to monitor progress, address any challenges, and ensure adherence to the timeline.</w:t>
-        <w:br/>
-        <w:t xml:space="preserve">    - The estimated completion time for the systematic literature review is 6 months from the initiation of the literature search to the submission of the manuscript for publication.</w:t>
-      </w:r>
-    </w:p>
-    <w:p>
-      <w:r>
-        <w:t>By following these procedures, the systematic literature review will provide a rigorous and comprehensive synthesis of real-world evidence on the effectiveness, safety, and patient outcomes associated with novel therapies for NSCLC, thereby contributing to the evidence base for clinical decision-making and policy development.</w:t>
+        <w:t>All screening decisions and the reasons for exclusion at the full-text stage will be recorded to ensure transparency and reproducibility of the review process. The PRISMA flow diagram will be used to map out the number of studies included and excluded at each stage of the screening process.</w:t>
       </w:r>
     </w:p>
     <w:p>
@@ -428,12 +561,25 @@
         <w:pStyle w:val="Heading1"/>
       </w:pPr>
       <w:r>
-        <w:t>1.7 Statistical</w:t>
+        <w:t>1.7 Data Extraction</w:t>
+      </w:r>
+    </w:p>
+    <w:p>
+      <w:pPr>
+        <w:pStyle w:val="Title"/>
+      </w:pPr>
+      <w:r>
+        <w:t>Data Extraction</w:t>
       </w:r>
     </w:p>
     <w:p>
       <w:r>
-        <w:t>**Statistical Analysis Plan**</w:t>
+        <w:t>**Data Collection Form**</w:t>
+      </w:r>
+    </w:p>
+    <w:p>
+      <w:r>
+        <w:t>For the purpose of this systematic literature review (SLR) on real-world evidence in non-small cell lung cancer (NSCLC), a standardized data extraction form will be developed to systematically capture all relevant information from the included studies. The form will be designed to collect the following data:</w:t>
       </w:r>
     </w:p>
     <w:p>
@@ -441,7 +587,7 @@
         <w:pStyle w:val="ListNumber"/>
       </w:pPr>
       <w:r>
-        <w:t>• Overview of Statistical Methods**:</w:t>
+        <w:t>• General Study Information**: Study title, authors, year of publication, journal, and country of origin.</w:t>
       </w:r>
     </w:p>
     <w:p>
@@ -449,88 +595,130 @@
         <w:pStyle w:val="ListNumber"/>
       </w:pPr>
       <w:r>
-        <w:t>• The statistical analysis for this systematic literature review (SLR) will be conducted in accordance with the Cochrane Handbook for Systematic Reviews of Interventions and will adhere to the recommendations for meta-analyses where applicable. The primary focus will be to summarize and synthesize data across studies to provide a comprehensive understanding of real-world treatment outcomes in NSCLC.</w:t>
+        <w:t>• Study Design**: Type of observational study, study period, data sources, and follow-up duration.</w:t>
+      </w:r>
+    </w:p>
+    <w:p>
+      <w:pPr>
+        <w:pStyle w:val="ListNumber"/>
+      </w:pPr>
+      <w:r>
+        <w:t>• Population Characteristics**: Sample size, age, sex, NSCLC subtype, stage at diagnosis, genetic mutations, and any other relevant demographic or clinical characteristics.</w:t>
+      </w:r>
+    </w:p>
+    <w:p>
+      <w:pPr>
+        <w:pStyle w:val="ListNumber"/>
+      </w:pPr>
+      <w:r>
+        <w:t>• Interventions**: Specifics of targeted therapies, immunotherapies, and chemotherapy regimens used in the real-world setting.</w:t>
+      </w:r>
+    </w:p>
+    <w:p>
+      <w:pPr>
+        <w:pStyle w:val="ListNumber"/>
+      </w:pPr>
+      <w:r>
+        <w:t>• Comparators**: Details of any standard care or other treatments against which the primary interventions were compared.</w:t>
+      </w:r>
+    </w:p>
+    <w:p>
+      <w:pPr>
+        <w:pStyle w:val="ListNumber"/>
+      </w:pPr>
+      <w:r>
+        <w:t>• Outcomes**: Data on primary outcomes such as overall survival, progression-free survival, quality of life, and adverse events. Secondary outcomes may include treatment adherence and cost-effectiveness.</w:t>
+      </w:r>
+    </w:p>
+    <w:p>
+      <w:pPr>
+        <w:pStyle w:val="ListNumber"/>
+      </w:pPr>
+      <w:r>
+        <w:t>• Key Findings**: Summary of the main results, including statistical significance and relevance to the study objectives.</w:t>
+      </w:r>
+    </w:p>
+    <w:p>
+      <w:pPr>
+        <w:pStyle w:val="ListNumber"/>
+      </w:pPr>
+      <w:r>
+        <w:t>• Quality Assessment**: Risk of bias and quality of the study as assessed by standardized tools.</w:t>
       </w:r>
     </w:p>
     <w:p>
       <w:r>
-        <w:t>2. **Data Management**:</w:t>
-        <w:br/>
-        <w:t xml:space="preserve">   - Extracted data will be managed using statistical software such as R or STATA. A database will be created to compile all relevant data points for statistical analysis. Data will be double-checked for accuracy and completeness before analysis.</w:t>
+        <w:t>The form will be piloted on a small number of studies to ensure its comprehensiveness and functionality. Necessary adjustments will be made before proceeding with the full-scale data extraction.</w:t>
       </w:r>
     </w:p>
     <w:p>
       <w:r>
-        <w:t>3. **Descriptive Statistics**:</w:t>
-        <w:br/>
-        <w:t xml:space="preserve">   - Descriptive statistics will be used to summarize patient characteristics, study designs, interventions, and outcomes. Frequencies and percentages will be reported for categorical variables, while means, medians, standard deviations, and interquartile ranges will be used for continuous variables.</w:t>
+        <w:t>**Extraction Process**</w:t>
       </w:r>
     </w:p>
     <w:p>
       <w:r>
-        <w:t>4. **Meta-analysis**:</w:t>
-        <w:br/>
-        <w:t xml:space="preserve">   - If data are sufficiently homogenous, a meta-analysis will be performed to quantitatively synthesize the results of individual studies. The choice of fixed or random effects models will be based on the assessment of heterogeneity among studies.</w:t>
-        <w:br/>
-        <w:t xml:space="preserve">   - Pooled effect sizes will be calculated for outcomes such as overall survival, progression-free survival, and adverse events. For dichotomous outcomes, risk ratios (RR) or odds ratios (OR) with 95% confidence intervals (CI) will be used. For continuous outcomes, mean differences (MD) or standardized mean differences (SMD) with 95% CI will be reported.</w:t>
+        <w:t>Data extraction will be conducted by two independent reviewers to minimize bias and errors. Each reviewer will extract data from the included studies using the data collection form. The following steps will outline the process:</w:t>
+      </w:r>
+    </w:p>
+    <w:p>
+      <w:pPr>
+        <w:pStyle w:val="ListNumber"/>
+      </w:pPr>
+      <w:r>
+        <w:t>• Preliminary Training**: Reviewers will undergo training to familiarize themselves with the data extraction form and the specific information to be extracted.</w:t>
+      </w:r>
+    </w:p>
+    <w:p>
+      <w:pPr>
+        <w:pStyle w:val="ListNumber"/>
+      </w:pPr>
+      <w:r>
+        <w:t>• Independent Extraction**: Each reviewer will independently extract data from assigned studies, ensuring that all relevant information is captured accurately and consistently.</w:t>
+      </w:r>
+    </w:p>
+    <w:p>
+      <w:pPr>
+        <w:pStyle w:val="ListNumber"/>
+      </w:pPr>
+      <w:r>
+        <w:t>• Cross-Verification**: Upon completion of the independent data extraction, reviewers will compare their forms to identify any discrepancies or missing data.</w:t>
+      </w:r>
+    </w:p>
+    <w:p>
+      <w:pPr>
+        <w:pStyle w:val="ListNumber"/>
+      </w:pPr>
+      <w:r>
+        <w:t>• Resolution of Discrepancies**: In cases of disagreement, reviewers will discuss to reach a consensus. If a consensus cannot be reached, a third reviewer will be consulted to make the final decision.</w:t>
+      </w:r>
+    </w:p>
+    <w:p>
+      <w:pPr>
+        <w:pStyle w:val="ListNumber"/>
+      </w:pPr>
+      <w:r>
+        <w:t>• Finalization of Data**: Once all discrepancies have been resolved, the data will be finalized and prepared for analysis.</w:t>
       </w:r>
     </w:p>
     <w:p>
       <w:r>
-        <w:t>5. **Assessment of Heterogeneity**:</w:t>
-        <w:br/>
-        <w:t xml:space="preserve">   - Heterogeneity among studies will be evaluated using the I² statistic and the Chi-square test. An I² value greater than 50% or a p-value less than 0.10 in the Chi-square test will indicate substantial heterogeneity.</w:t>
-        <w:br/>
-        <w:t xml:space="preserve">   - Sources of heterogeneity will be explored through subgroup analyses based on factors such as patient demographics, disease stage, and type of intervention.</w:t>
+        <w:t>Throughout the extraction process, reviewers will maintain detailed notes on any challenges or ambiguities encountered, which will be discussed and resolved collectively. This will ensure a transparent and replicable data extraction process.</w:t>
       </w:r>
     </w:p>
     <w:p>
       <w:r>
-        <w:t>6. **Subgroup and Sensitivity Analyses**:</w:t>
-        <w:br/>
-        <w:t xml:space="preserve">   - Subgroup analyses will be conducted to investigate differences in treatment outcomes across various patient sub-populations and treatment modalities.</w:t>
-        <w:br/>
-        <w:t xml:space="preserve">   - Sensitivity analyses will be performed to assess the robustness of the meta-analysis results by excluding studies with a high risk of bias or by using alternative statistical methods.</w:t>
+        <w:t>**Data Management**</w:t>
       </w:r>
     </w:p>
     <w:p>
       <w:r>
-        <w:t>7. **Publication Bias**:</w:t>
-        <w:br/>
-        <w:t xml:space="preserve">   - The potential for publication bias will be assessed using funnel plots and Egger's test. If publication bias is detected, appropriate methods such as trim-and-fill analysis will be employed to adjust the results.</w:t>
+        <w:t>All extracted data will be entered into a secure, electronic database. The database will be backed up regularly to prevent data loss. Access to the database will be restricted to the review team members to maintain data confidentiality and integrity.</w:t>
       </w:r>
     </w:p>
     <w:p>
       <w:r>
-        <w:t>8. **Statistical Software**:</w:t>
-        <w:br/>
-        <w:t xml:space="preserve">   - All statistical analyses will be conducted using appropriate software, such as R (R Foundation for Statistical Computing) or STATA (StataCorp LLC).</w:t>
-      </w:r>
-    </w:p>
-    <w:p>
-      <w:r>
-        <w:t>9. **Reporting of Results**:</w:t>
-        <w:br/>
-        <w:t xml:space="preserve">   - Results of the statistical analyses will be reported in accordance with the PRISMA guidelines. This will include detailed information on the statistical methods used, the results of the meta-analyses, subgroup analyses, sensitivity analyses, and assessments of publication bias.</w:t>
-      </w:r>
-    </w:p>
-    <w:p>
-      <w:r>
-        <w:t>10. **Interpretation of Findings**:</w:t>
-        <w:br/>
-        <w:t xml:space="preserve">    - The statistical findings will be interpreted in the context of the existing literature and the quality of the included studies. The implications of the findings for clinical practice, policy development, and future research will be discussed.</w:t>
-      </w:r>
-    </w:p>
-    <w:p>
-      <w:r>
-        <w:t>11. **Timeline for Statistical Analysis**:</w:t>
-        <w:br/>
-        <w:t xml:space="preserve">    - The statistical analysis will be conducted following the completion of data extraction and quality assessment. A timeline will be established to ensure that the analysis is completed within the projected 6-month timeframe for the SLR.</w:t>
-      </w:r>
-    </w:p>
-    <w:p>
-      <w:r>
-        <w:t>By following this statistical analysis plan, the SLR will provide a methodologically sound and comprehensive synthesis of real-world evidence on the effectiveness and safety of novel therapies for NSCLC, contributing to the evidence base for optimizing treatment strategies in clinical practice.</w:t>
+        <w:t>The data extraction section of the SLR protocol will be documented in detail, including the design of the data collection form, the extraction process, and the data management strategy. This documentation will ensure that the data extraction process is transparent, systematic, and replicable for future research endeavors.</w:t>
       </w:r>
     </w:p>
     <w:p>
@@ -543,12 +731,35 @@
         <w:pStyle w:val="Heading1"/>
       </w:pPr>
       <w:r>
-        <w:t>1.8 Safety</w:t>
+        <w:t>2.1 Quality Assessment</w:t>
+      </w:r>
+    </w:p>
+    <w:p>
+      <w:pPr>
+        <w:pStyle w:val="Title"/>
+      </w:pPr>
+      <w:r>
+        <w:t>Quality Assessment</w:t>
       </w:r>
     </w:p>
     <w:p>
       <w:r>
-        <w:t>**Safety Analysis Plan**</w:t>
+        <w:t>**Overview**</w:t>
+      </w:r>
+    </w:p>
+    <w:p>
+      <w:r>
+        <w:t>The quality assessment of studies included in this systematic literature review (SLR) on real-world evidence in non-small cell lung cancer (NSCLC) is a critical component of the review process. It ensures that the conclusions drawn are based on high-quality and reliable evidence. This section outlines the tools and processes that will be used to assess the methodological quality and risk of bias in the studies selected for inclusion in the review.</w:t>
+      </w:r>
+    </w:p>
+    <w:p>
+      <w:r>
+        <w:t>**Quality Assessment Tools**</w:t>
+      </w:r>
+    </w:p>
+    <w:p>
+      <w:r>
+        <w:t>Given the focus on observational studies in this SLR, the Newcastle-Ottawa Scale (NOS) will be employed as the primary tool for quality assessment. The NOS is specifically designed for evaluating the quality of non-randomized studies, such as cohort and case-control studies, in meta-analyses. It assesses three broad perspectives:</w:t>
       </w:r>
     </w:p>
     <w:p>
@@ -556,7 +767,7 @@
         <w:pStyle w:val="ListNumber"/>
       </w:pPr>
       <w:r>
-        <w:t>• Overview of Safety Analysis**:</w:t>
+        <w:t>• Selection**: Includes the representativeness of the exposed cohort, selection of the non-exposed cohort, ascertainment of exposure, and demonstration that the outcome of interest was not present at the start of the study.</w:t>
       </w:r>
     </w:p>
     <w:p>
@@ -564,82 +775,253 @@
         <w:pStyle w:val="ListNumber"/>
       </w:pPr>
       <w:r>
-        <w:t>• The safety analysis within this systematic literature review (SLR) will focus on the safety and tolerability profiles of novel therapies for non-small cell lung cancer (NSCLC) in real-world settings. The analysis will synthesize data on adverse events (AEs), serious adverse events (SAEs), and treatment discontinuations due to toxicity.</w:t>
+        <w:t>• Comparability**: Evaluates the comparability of cohorts based on the design or analysis, controlling for confounding factors.</w:t>
+      </w:r>
+    </w:p>
+    <w:p>
+      <w:pPr>
+        <w:pStyle w:val="ListNumber"/>
+      </w:pPr>
+      <w:r>
+        <w:t>• Outcome**: Concerns the assessment of the outcome, the length and adequacy of the follow-up period, and the adequacy of follow-up of cohorts.</w:t>
       </w:r>
     </w:p>
     <w:p>
       <w:r>
-        <w:t>2. **Data Collection for Safety Outcomes**:</w:t>
-        <w:br/>
-        <w:t xml:space="preserve">   - Safety outcomes will be extracted from the included studies using a standardized data extraction form. Relevant safety data will include the type, frequency, severity, and timing of AEs and SAEs, as well as any measures taken to manage these events.</w:t>
+        <w:t>Each study will be judged on these criteria, and a star system will be used to provide an overall score for quality.</w:t>
       </w:r>
     </w:p>
     <w:p>
       <w:r>
-        <w:t>3. **Categorization of Adverse Events**:</w:t>
-        <w:br/>
-        <w:t xml:space="preserve">   - Adverse events will be categorized according to the Common Terminology Criteria for Adverse Events (CTCAE) or other relevant classification systems used in the included studies. This will allow for a standardized approach to comparing safety outcomes across studies.</w:t>
+        <w:t>**Quality Assessment Process**</w:t>
+      </w:r>
+    </w:p>
+    <w:p>
+      <w:pPr>
+        <w:pStyle w:val="ListNumber"/>
+      </w:pPr>
+      <w:r>
+        <w:t>• Training**: Reviewers will be trained in the application of the NOS to ensure consistency in the evaluation of study quality.</w:t>
+      </w:r>
+    </w:p>
+    <w:p>
+      <w:pPr>
+        <w:pStyle w:val="ListNumber"/>
+      </w:pPr>
+      <w:r>
+        <w:t>• Independent Assessment**: Two independent reviewers will assess the quality of each included study. This dual assessment aims to minimize bias and enhance the reliability of the quality appraisal.</w:t>
+      </w:r>
+    </w:p>
+    <w:p>
+      <w:pPr>
+        <w:pStyle w:val="ListNumber"/>
+      </w:pPr>
+      <w:r>
+        <w:t>• Scoring**: Each study will be awarded stars according to the NOS criteria. Studies will be categorized as 'high', 'moderate', or 'low' quality based on their star count.</w:t>
+      </w:r>
+    </w:p>
+    <w:p>
+      <w:pPr>
+        <w:pStyle w:val="ListNumber"/>
+      </w:pPr>
+      <w:r>
+        <w:t>• Discrepancy Resolution**: Any discrepancies in quality assessment between reviewers will be discussed to reach a consensus. If consensus cannot be achieved, a third reviewer will be consulted to resolve the disagreement.</w:t>
+      </w:r>
+    </w:p>
+    <w:p>
+      <w:pPr>
+        <w:pStyle w:val="ListNumber"/>
+      </w:pPr>
+      <w:r>
+        <w:t>• Documentation**: The quality assessment process and results for each study will be thoroughly documented, including the rationale for the number of stars awarded.</w:t>
       </w:r>
     </w:p>
     <w:p>
       <w:r>
-        <w:t>4. **Descriptive Analysis of Safety Data**:</w:t>
-        <w:br/>
-        <w:t xml:space="preserve">   - Descriptive statistics will be used to summarize the safety data, including the number and percentage of patients experiencing AEs and SAEs, and the distribution of AEs by severity grade. The analysis will also report on the proportion of patients discontinuing treatment due to AEs.</w:t>
+        <w:t>**Risk of Bias Assessment**</w:t>
       </w:r>
     </w:p>
     <w:p>
       <w:r>
-        <w:t>5. **Meta-analysis of Safety Outcomes**:</w:t>
-        <w:br/>
-        <w:t xml:space="preserve">   - If data are sufficiently homogenous, a meta-analysis will be conducted for specific AEs and SAEs to estimate the pooled incidence rates. Pooled risk ratios (RR) or odds ratios (OR) with 95% confidence intervals (CI) will be calculated for comparative safety analyses.</w:t>
+        <w:t>In addition to the NOS, a risk of bias assessment will be conducted to identify potential sources of bias within each study. This assessment will consider factors such as:</w:t>
+      </w:r>
+    </w:p>
+    <w:p>
+      <w:pPr>
+        <w:pStyle w:val="ListNumber"/>
+      </w:pPr>
+      <w:r>
+        <w:t>• Confounding variables</w:t>
+      </w:r>
+    </w:p>
+    <w:p>
+      <w:pPr>
+        <w:pStyle w:val="ListNumber"/>
+      </w:pPr>
+      <w:r>
+        <w:t>• Selection bias</w:t>
+      </w:r>
+    </w:p>
+    <w:p>
+      <w:pPr>
+        <w:pStyle w:val="ListNumber"/>
+      </w:pPr>
+      <w:r>
+        <w:t>• Information bias</w:t>
+      </w:r>
+    </w:p>
+    <w:p>
+      <w:pPr>
+        <w:pStyle w:val="ListNumber"/>
+      </w:pPr>
+      <w:r>
+        <w:t>• Reporting bias</w:t>
       </w:r>
     </w:p>
     <w:p>
       <w:r>
-        <w:t>6. **Subgroup Analysis for Safety Outcomes**:</w:t>
-        <w:br/>
-        <w:t xml:space="preserve">   - Subgroup analyses will be conducted to explore potential differences in safety profiles among various patient sub-populations, such as those defined by age, sex, disease stage, and specific treatment regimens.</w:t>
+        <w:t>**Incorporation into Synthesis**</w:t>
       </w:r>
     </w:p>
     <w:p>
       <w:r>
-        <w:t>7. **Assessment of Reporting Bias in Safety Outcomes**:</w:t>
-        <w:br/>
-        <w:t xml:space="preserve">   - The potential for reporting bias in safety outcomes will be assessed by examining the completeness and consistency of AE reporting across studies. Studies that do not adequately report safety data may be excluded from the meta-analysis.</w:t>
+        <w:t>The quality and risk of bias assessments will inform the synthesis of evidence. Studies with high risk of bias or low-quality scores may be given less weight in the analysis, or their results may be discussed separately to ensure that the conclusions of the SLR are based on the most robust evidence available.</w:t>
       </w:r>
     </w:p>
     <w:p>
       <w:r>
-        <w:t>8. **Sensitivity Analysis for Safety Data**:</w:t>
-        <w:br/>
-        <w:t xml:space="preserve">   - Sensitivity analyses will be performed to assess the impact of study quality on the safety findings. This may involve excluding studies with a high risk of bias or those that do not use standardized definitions for AEs.</w:t>
+        <w:t>**Reporting**</w:t>
       </w:r>
     </w:p>
     <w:p>
       <w:r>
-        <w:t>9. **Narrative Synthesis of Safety Findings**:</w:t>
-        <w:br/>
-        <w:t xml:space="preserve">   - In addition to quantitative analyses, a narrative synthesis will be provided to describe the safety profiles of novel NSCLC therapies in real-world settings. This will include a discussion of the clinical implications of the safety findings and recommendations for monitoring and managing AEs in clinical practice.</w:t>
+        <w:t>The results of the quality assessment will be reported in the SLR according to the PRISMA guidelines. A table summarizing the quality scores and risk of bias for each study will be included, providing transparency and allowing readers to critically appraise the robustness of the evidence base.</w:t>
       </w:r>
     </w:p>
     <w:p>
       <w:r>
-        <w:t>10. **Reporting of Safety Analysis**:</w:t>
-        <w:br/>
-        <w:t xml:space="preserve">    - The results of the safety analysis will be reported in accordance with the PRISMA guidelines. This will include detailed information on the methods used for data extraction, categorization of AEs, and statistical analyses, as well as a comprehensive presentation of the safety outcomes.</w:t>
+        <w:t>**Continuous Monitoring**</w:t>
       </w:r>
     </w:p>
     <w:p>
       <w:r>
-        <w:t>11. **Timeline for Safety Analysis**:</w:t>
-        <w:br/>
-        <w:t xml:space="preserve">    - The safety analysis will be conducted concurrently with the effectiveness analysis, following the completion of data extraction and quality assessment. A timeline will be established to ensure that the safety analysis is completed within the projected 6-month timeframe for the SLR.</w:t>
+        <w:t>The quality assessment process will be subject to continuous monitoring and refinement. If any new quality assessment tools become relevant or if methodological advancements occur during the review process, the protocol may be updated to incorporate these changes, ensuring the highest standard of evidence appraisal.</w:t>
       </w:r>
     </w:p>
     <w:p>
       <w:r>
-        <w:t>By following this safety analysis plan, the SLR will provide a detailed and methodologically rigorous synthesis of the safety and tolerability of novel therapies for NSCLC in real-world clinical practice, contributing to the evidence base for risk-benefit assessments and informed decision-making in the management of NSCLC.</w:t>
+        <w:t>By rigorously assessing the quality of the included studies, this SLR will provide a comprehensive and reliable synthesis of real-world evidence on the effectiveness, safety, and patient outcomes of novel therapies for NSCLC in real-world clinical settings.</w:t>
+      </w:r>
+    </w:p>
+    <w:p>
+      <w:r>
+        <w:br w:type="page"/>
+      </w:r>
+    </w:p>
+    <w:p>
+      <w:pPr>
+        <w:pStyle w:val="Heading1"/>
+      </w:pPr>
+      <w:r>
+        <w:t>3.1 Statistical</w:t>
+      </w:r>
+    </w:p>
+    <w:p>
+      <w:pPr>
+        <w:pStyle w:val="Title"/>
+      </w:pPr>
+      <w:r>
+        <w:t>Statistical Analysis</w:t>
+      </w:r>
+    </w:p>
+    <w:p>
+      <w:r>
+        <w:t>**Meta-analysis Methodology**</w:t>
+      </w:r>
+    </w:p>
+    <w:p>
+      <w:r>
+        <w:t>If the data extracted from the included studies are sufficiently homogeneous and reported in a manner that allows for quantitative synthesis, a meta-analysis will be conducted. The meta-analysis will pool effect sizes from individual studies to estimate the overall effect of novel NSCLC therapies in real-world settings. We will use a random-effects model to account for potential heterogeneity across studies. The choice of effect measure (e.g., hazard ratio, odds ratio, mean difference) will be based on the type of outcome data reported in the studies.</w:t>
+      </w:r>
+    </w:p>
+    <w:p>
+      <w:r>
+        <w:t>**Statistical Methods for Data Synthesis**</w:t>
+      </w:r>
+    </w:p>
+    <w:p>
+      <w:r>
+        <w:t>For continuous outcomes such as progression-free survival, we will calculate the weighted mean difference or standardized mean difference if different scales are used. For dichotomous outcomes such as the incidence of adverse events, we will calculate the pooled odds ratio. Confidence intervals will be set at 95% for all effect measures. Statistical analyses will be performed using statistical software such as RevMan or STATA.</w:t>
+      </w:r>
+    </w:p>
+    <w:p>
+      <w:r>
+        <w:t>**Heterogeneity Assessment Approach**</w:t>
+      </w:r>
+    </w:p>
+    <w:p>
+      <w:r>
+        <w:t>Heterogeneity among the included studies will be assessed using the I² statistic and the Chi-square test. An I² value greater than 50% or a p-value less than 0.10 in the Chi-square test will indicate significant heterogeneity. Sources of heterogeneity will be explored through subgroup analyses and meta-regression if appropriate and if data are available.</w:t>
+      </w:r>
+    </w:p>
+    <w:p>
+      <w:r>
+        <w:t>**Subgroup Analysis Plans**</w:t>
+      </w:r>
+    </w:p>
+    <w:p>
+      <w:r>
+        <w:t>Subgroup analyses will be conducted to explore the potential sources of heterogeneity and to assess the consistency of treatment effects across different patient subpopulations. Subgroups may be defined by factors such as age, sex, NSCLC subtype, stage of disease, genetic mutations, and type of therapy (targeted therapies, immunotherapies, chemotherapy). The interaction between treatment effects and subgroup characteristics will be tested statistically.</w:t>
+      </w:r>
+    </w:p>
+    <w:p>
+      <w:r>
+        <w:t>**Sensitivity Analysis Methods**</w:t>
+      </w:r>
+    </w:p>
+    <w:p>
+      <w:r>
+        <w:t>Sensitivity analyses will be conducted to assess the robustness of the meta-analysis results. This will involve repeating the analysis using different methodological assumptions, such as excluding studies with a high risk of bias, using alternative statistical models (fixed-effect vs. random-effects), or excluding outliers. The impact of individual studies on the overall effect estimate will also be examined by omitting one study at a time.</w:t>
+      </w:r>
+    </w:p>
+    <w:p>
+      <w:r>
+        <w:t>**Publication Bias Assessment**</w:t>
+      </w:r>
+    </w:p>
+    <w:p>
+      <w:r>
+        <w:t>Publication bias will be assessed by visually inspecting funnel plots for asymmetry and by conducting Egger's regression test if there are a sufficient number of studies (typically at least 10). If publication bias is detected, we will use statistical methods such as trim-and-fill analysis to adjust for it.</w:t>
+      </w:r>
+    </w:p>
+    <w:p>
+      <w:r>
+        <w:t>**Reporting of Statistical Analysis**</w:t>
+      </w:r>
+    </w:p>
+    <w:p>
+      <w:r>
+        <w:t>The results of the statistical analyses will be reported in accordance with the PRISMA guidelines. This will include detailed information on the statistical methods used, the results of the heterogeneity assessments, the findings from subgroup and sensitivity analyses, and the conclusions drawn from the publication bias assessment. Forest plots will be used to graphically present the results of the meta-analyses, and tables will summarize the findings of the subgroup and sensitivity analyses.</w:t>
+      </w:r>
+    </w:p>
+    <w:p>
+      <w:r>
+        <w:t>**Ethical Considerations**</w:t>
+      </w:r>
+    </w:p>
+    <w:p>
+      <w:r>
+        <w:t>As this systematic literature review will be based on published data, there are no additional ethical considerations for the statistical analysis beyond the ethical conduct of research, such as avoiding data manipulation and ensuring accurate reporting of results.</w:t>
+      </w:r>
+    </w:p>
+    <w:p>
+      <w:r>
+        <w:t>**Conclusion**</w:t>
+      </w:r>
+    </w:p>
+    <w:p>
+      <w:r>
+        <w:t>The statistical analysis section of this systematic literature review protocol outlines the planned methodologies for synthesizing and interpreting the real-world evidence on the effectiveness, safety, and patient outcomes of novel therapies for NSCLC. By adhering to these rigorous statistical methods, we aim to provide a comprehensive and reliable synthesis of the available data.</w:t>
       </w:r>
     </w:p>
     <w:p>

</xml_diff>

<commit_message>
Agent query: Can you verify if the export functionality is working correctly? Please check if both PDF and DOCX export options are visible and the export button remains visible when switching between formats.
</commit_message>
<xml_diff>
--- a/protocol.docx
+++ b/protocol.docx
@@ -38,42 +38,51 @@
         <w:pStyle w:val="Heading1"/>
       </w:pPr>
       <w:r>
-        <w:t>1.2 Background</w:t>
+        <w:t>1.2 Title</w:t>
       </w:r>
     </w:p>
     <w:p>
       <w:r>
-        <w:t>**Background**</w:t>
+        <w:t>Title Section</w:t>
       </w:r>
     </w:p>
     <w:p>
       <w:r>
-        <w:t>Lung cancer remains the leading cause of cancer-related mortality worldwide, with non-small cell lung cancer (NSCLC) accounting for approximately 85% of all lung cancer cases. NSCLC encompasses a heterogeneous group of histologies, with adenocarcinoma, squamous cell carcinoma, and large cell carcinoma being the most common subtypes. The complexity of NSCLC is further compounded by the presence of various genetic mutations that drive tumor growth, such as mutations in the epidermal growth factor receptor (EGFR) gene, anaplastic lymphoma kinase (ALK) rearrangements, and others.</w:t>
+        <w:t>Full Study Title:</w:t>
+        <w:br/>
+        <w:t>Systematic Literature Review of Real-World Evidence in Non-Small Cell Lung Cancer: Evaluating Treatment Outcomes and Safety Profiles</w:t>
       </w:r>
     </w:p>
     <w:p>
       <w:r>
-        <w:t>Traditionally, the mainstay of NSCLC treatment has been surgery, radiation, and platinum-based chemotherapy. However, the last two decades have witnessed a paradigm shift with the introduction of targeted therapies and immunotherapies. These novel treatments have significantly improved outcomes for patients with advanced NSCLC, particularly those with specific genetic alterations. Targeted therapies, such as tyrosine kinase inhibitors (TKIs), are designed to attack cancer cells with particular genetic markers, while immunotherapies, including checkpoint inhibitors, aim to enhance the body's immune response against cancer cells.</w:t>
+        <w:t>Short Title or Acronym:</w:t>
+        <w:br/>
+        <w:t>SLR-RWE-NSCLC</w:t>
       </w:r>
     </w:p>
     <w:p>
       <w:r>
-        <w:t>Despite the promise of these new therapies, there is a growing recognition that clinical trial data may not fully capture the nuances of treatment effectiveness and safety in the broader, more heterogeneous real-world patient population. Clinical trials often have stringent inclusion criteria, which can exclude patients with comorbidities, older age, or varying performance statuses that are commonly seen in routine clinical practice. Consequently, there is a pressing need to examine the real-world evidence (RWE) to understand how these novel therapies perform outside the controlled environment of clinical trials.</w:t>
+        <w:t>Protocol Version and Date:</w:t>
+        <w:br/>
+        <w:t>Version 1.0, [Insert Date]</w:t>
       </w:r>
     </w:p>
     <w:p>
       <w:r>
-        <w:t>Real-world evidence refers to the data regarding the use and potential benefits or risks of a medical product derived from analysis of real-world data (RWD), which includes a variety of data sources such as electronic health records (EHRs), claims and billing activities, product and disease registries, and patient-generated data. RWE can provide valuable insights into treatment outcomes, patient populations, and safety profiles in a more generalizable setting.</w:t>
+        <w:t>Principal Investigators:</w:t>
+        <w:br/>
+        <w:t>- Dr. [First Name] [Last Name], MD, PhD, Department of Oncology</w:t>
+        <w:br/>
+        <w:t>- Dr. [First Name] [Last Name], MD, Department of Clinical Epidemiology</w:t>
       </w:r>
     </w:p>
     <w:p>
       <w:r>
-        <w:t>The rationale for conducting a systematic literature review (SLR) of RWE in NSCLC is to synthesize the existing evidence on the effectiveness, safety, and patient outcomes associated with the use of novel therapies in routine clinical practice. By systematically gathering and analyzing data from a range of studies, this SLR aims to provide a comprehensive overview of the current state of NSCLC treatment in the real-world context, thereby informing clinicians, patients, and healthcare decision-makers.</w:t>
-      </w:r>
-    </w:p>
-    <w:p>
-      <w:r>
-        <w:t>Given the rapid evolution of the treatment landscape in NSCLC and the importance of RWE in shaping clinical and policy decisions, this SLR is both timely and necessary. It will serve to bridge the gap between clinical research and everyday healthcare practice, ultimately contributing to improved patient care and outcomes in NSCLC.</w:t>
+        <w:t>Affiliated Institutions:</w:t>
+        <w:br/>
+        <w:t>- [Institution Name], Department of Oncology, [City], [Country]</w:t>
+        <w:br/>
+        <w:t>- [Institution Name], Department of Clinical Epidemiology, [City], [Country]</w:t>
       </w:r>
     </w:p>
     <w:p>
@@ -86,17 +95,12 @@
         <w:pStyle w:val="Heading1"/>
       </w:pPr>
       <w:r>
-        <w:t>1.3 Objectives</w:t>
+        <w:t>1.3 Background</w:t>
       </w:r>
     </w:p>
     <w:p>
       <w:r>
-        <w:t>**Objectives**</w:t>
-      </w:r>
-    </w:p>
-    <w:p>
-      <w:r>
-        <w:t>The primary objectives of this systematic literature review (SLR) are to critically evaluate and synthesize the existing real-world evidence (RWE) on the effectiveness, safety, and patient outcomes of novel therapies for non-small cell lung cancer (NSCLC) in real-world clinical settings. The specific objectives are outlined as follows:</w:t>
+        <w:t>Background Section</w:t>
       </w:r>
     </w:p>
     <w:p>
@@ -104,7 +108,7 @@
         <w:pStyle w:val="ListNumber"/>
       </w:pPr>
       <w:r>
-        <w:t>• To Evaluate the Effectiveness of Novel NSCLC Therapies in Real-World Settings:**</w:t>
+        <w:t>• Introduction to Non-Small Cell Lung Cancer (NSCLC)</w:t>
       </w:r>
     </w:p>
     <w:p>
@@ -112,38 +116,40 @@
         <w:pStyle w:val="ListNumber"/>
       </w:pPr>
       <w:r>
-        <w:t>• To systematically review and analyze RWE to determine the real-world effectiveness of targeted therapies and immunotherapies in the treatment of NSCLC.</w:t>
-      </w:r>
-    </w:p>
-    <w:p>
-      <w:pPr>
-        <w:pStyle w:val="ListNumber"/>
-      </w:pPr>
-      <w:r>
-        <w:t>• To compare the effectiveness of these novel therapies with standard chemotherapy treatments as reported in real-world studies.</w:t>
+        <w:t>• Non-small cell lung cancer (NSCLC) is the most prevalent form of lung cancer, accounting for approximately 85% of all lung cancer cases worldwide. NSCLC encompasses a range of histological types, with adenocarcinoma, squamous cell carcinoma, and large cell carcinoma being the most common subtypes. The prognosis for NSCLC is often poor, with a five-year survival rate that remains low despite advances in detection and treatment. The disease is frequently diagnosed at an advanced stage, which complicates treatment efforts and underscores the importance of ongoing research into more effective therapeutic strategies.</w:t>
       </w:r>
     </w:p>
     <w:p>
       <w:r>
-        <w:t>2. **To Assess Treatment Outcomes Among Various Sub-Populations within NSCLC:**</w:t>
+        <w:t>2. Current Treatment Landscape</w:t>
         <w:br/>
-        <w:t xml:space="preserve">   - To identify and evaluate the treatment outcomes, including overall survival rates and progression-free survival, among different NSCLC patient sub-populations (e.g., based on genetic mutations, histological subtypes, and demographic factors).</w:t>
-        <w:br/>
-        <w:t xml:space="preserve">   - To explore the impact of novel therapies on the quality of life for NSCLC patients in the real-world setting.</w:t>
+        <w:t>The treatment landscape for NSCLC has evolved significantly over the past decade with the introduction of targeted therapies and immunotherapies. These novel treatment options have been designed to exploit specific genetic mutations or to enhance the immune system's ability to fight cancer cells. While these advancements have shown promise in clinical trials, there is a gap in knowledge regarding their effectiveness and safety in real-world clinical practice, where patient populations are more heterogeneous and may not strictly adhere to clinical trial protocols.</w:t>
       </w:r>
     </w:p>
     <w:p>
       <w:r>
-        <w:t>3. **To Analyze the Safety and Tolerability Profiles of New Therapies in Real-World NSCLC Populations:**</w:t>
+        <w:t>3. Rationale for a Systematic Literature Review (SLR) of Real-World Evidence (RWE)</w:t>
         <w:br/>
-        <w:t xml:space="preserve">   - To review adverse events and safety data related to the use of targeted therapies and immunotherapies in real-world clinical practice.</w:t>
-        <w:br/>
-        <w:t xml:space="preserve">   - To assess the tolerability of these treatments across diverse patient populations, including those with comorbidities or varying performance statuses.</w:t>
+        <w:t>Real-world evidence (RWE) is derived from the analysis of data collected outside the context of randomized controlled trials (RCTs). It includes observational studies, registries, electronic health records, and other data sources that reflect the practical realities of healthcare delivery. RWE is increasingly recognized as a valuable complement to RCT data, providing insights into the effectiveness and safety of treatments in a broader patient population. Given the complexity of NSCLC and the diversity of treatment options available, an SLR of RWE is essential to capture a comprehensive picture of current treatment outcomes and safety profiles.</w:t>
       </w:r>
     </w:p>
     <w:p>
       <w:r>
-        <w:t>Through these objectives, the SLR aims to provide a comprehensive and updated synthesis of RWE that will contribute to the understanding of how novel NSCLC therapies are performing in routine clinical practice. This information is critical for healthcare providers, patients, and policy-makers to make informed decisions regarding NSCLC management and to identify areas where further research or improvement in care is needed.</w:t>
+        <w:t>4. Importance of Evaluating Real-World Treatment Outcomes and Safety Profiles</w:t>
+        <w:br/>
+        <w:t>Evaluating treatment outcomes such as survival rates and progression-free survival in real-world settings is crucial for understanding the actual impact of therapies on patients with NSCLC. Additionally, analyzing safety and tolerability profiles can inform clinicians and patients about the potential risks associated with new treatments. This SLR aims to address these critical aspects by systematically collecting and synthesizing existing RWE, which will help in guiding clinical decision-making and improving patient care.</w:t>
+      </w:r>
+    </w:p>
+    <w:p>
+      <w:r>
+        <w:t>5. Objectives of the Study</w:t>
+        <w:br/>
+        <w:t>The primary objectives of this SLR are to evaluate the effectiveness of novel NSCLC therapies in real-world settings, assess treatment outcomes among various sub-populations within NSCLC, and analyze the safety and tolerability profiles of new therapies in real-world NSCLC populations. By achieving these objectives, the study seeks to provide a robust synthesis of RWE that can inform future research, policy-making, and clinical practice in the management of NSCLC.</w:t>
+      </w:r>
+    </w:p>
+    <w:p>
+      <w:r>
+        <w:t>In conclusion, this SLR will fill a critical gap in the literature by providing a detailed analysis of real-world treatment outcomes and safety profiles for patients with NSCLC. The findings are expected to offer valuable insights that will contribute to the optimization of therapeutic strategies and ultimately improve patient outcomes in this challenging disease area.</w:t>
       </w:r>
     </w:p>
     <w:p>
@@ -156,26 +162,12 @@
         <w:pStyle w:val="Heading1"/>
       </w:pPr>
       <w:r>
-        <w:t>1.4 Methods</w:t>
+        <w:t>1.4 Objectives</w:t>
       </w:r>
     </w:p>
     <w:p>
       <w:r>
-        <w:t>**Methods**</w:t>
-      </w:r>
-    </w:p>
-    <w:p>
-      <w:r>
-        <w:t>**Methodological Framework**</w:t>
-        <w:br/>
-        <w:t>This systematic literature review (SLR) will be conducted in accordance with the Preferred Reporting Items for Systematic Reviews and Meta-Analyses (PRISMA) guidelines to ensure transparency and reproducibility of the review process. The PRISMA statement will guide the identification, screening, eligibility assessment, and inclusion of studies relevant to the research questions.</w:t>
-      </w:r>
-    </w:p>
-    <w:p>
-      <w:r>
-        <w:t>**Eligibility Criteria**</w:t>
-        <w:br/>
-        <w:t>Studies will be selected according to the following criteria:</w:t>
+        <w:t>Section: Objectives</w:t>
       </w:r>
     </w:p>
     <w:p>
@@ -183,7 +175,7 @@
         <w:pStyle w:val="ListNumber"/>
       </w:pPr>
       <w:r>
-        <w:t>• Population**: Adults diagnosed with non-small cell lung cancer (NSCLC).</w:t>
+        <w:t>• Primary Objective</w:t>
       </w:r>
     </w:p>
     <w:p>
@@ -191,103 +183,46 @@
         <w:pStyle w:val="ListNumber"/>
       </w:pPr>
       <w:r>
-        <w:t>• Interventions**: Real-world application of targeted therapies, immunotherapies, and standard chemotherapy treatments.</w:t>
-      </w:r>
-    </w:p>
-    <w:p>
-      <w:pPr>
-        <w:pStyle w:val="ListNumber"/>
-      </w:pPr>
-      <w:r>
-        <w:t>• Comparators**: Any other standard of care or placebo treatments as reported in the studies.</w:t>
-      </w:r>
-    </w:p>
-    <w:p>
-      <w:pPr>
-        <w:pStyle w:val="ListNumber"/>
-      </w:pPr>
-      <w:r>
-        <w:t>• Outcomes**: Primary outcomes will include overall survival, progression-free survival, quality of life, and adverse events. Secondary outcomes may include treatment adherence and cost-effectiveness.</w:t>
-      </w:r>
-    </w:p>
-    <w:p>
-      <w:pPr>
-        <w:pStyle w:val="ListNumber"/>
-      </w:pPr>
-      <w:r>
-        <w:t>• Study Design**: Observational studies, registry analyses, retrospective and prospective cohort studies, case-control studies, and cross-sectional studies providing real-world evidence will be included. Randomized controlled trials (RCTs) will be excluded as they do not reflect real-world settings.</w:t>
-      </w:r>
-    </w:p>
-    <w:p>
-      <w:pPr>
-        <w:pStyle w:val="ListNumber"/>
-      </w:pPr>
-      <w:r>
-        <w:t>• Time Frame**: No restrictions on publication date will be applied to capture the full range of available RWE.</w:t>
-      </w:r>
-    </w:p>
-    <w:p>
-      <w:pPr>
-        <w:pStyle w:val="ListNumber"/>
-      </w:pPr>
-      <w:r>
-        <w:t>• Language**: Studies published in English will be included.</w:t>
+        <w:t>• The primary objective of this systematic literature review (SLR) is to evaluate the effectiveness of novel therapies in the treatment of non-small cell lung cancer (NSCLC) in real-world clinical settings. This encompasses a comprehensive analysis of patient outcomes, including overall survival and progression-free survival, in response to targeted therapies, immunotherapies, and standard chemotherapy.</w:t>
       </w:r>
     </w:p>
     <w:p>
       <w:r>
-        <w:t>**Information Sources and Search Strategy**</w:t>
+        <w:t>2. Secondary Objectives</w:t>
         <w:br/>
-        <w:t>A comprehensive literature search will be conducted across multiple electronic databases, including PubMed, EMBASE, and the Cochrane Library. The search strategy will employ a combination of Medical Subject Headings (MeSH) terms and free-text keywords related to NSCLC, real-world evidence, treatment outcomes, and safety. The search will be supplemented by hand-searching reference lists of included studies and relevant review articles. A draft search strategy will be peer-reviewed by experts in the field to ensure comprehensiveness.</w:t>
+        <w:t>a. To assess treatment outcomes such as survival rates and progression-free survival among various sub-populations within NSCLC, including but not limited to different histological subtypes, stages of disease, and genetic mutations. This will provide insights into the heterogeneity of treatment responses and identify potential disparities in treatment efficacy.</w:t>
       </w:r>
     </w:p>
     <w:p>
       <w:r>
-        <w:t>**Study Selection**</w:t>
-        <w:br/>
-        <w:t>All identified records will be collated and uploaded into a reference management software where duplicates will be removed. Two independent reviewers will screen titles and abstracts against the inclusion criteria. The full texts of potentially eligible studies will be retrieved and assessed for eligibility by the same reviewers. Any disagreements will be resolved through discussion or consultation with a third reviewer if necessary.</w:t>
+        <w:t>b. To analyze the safety and tolerability profiles of new NSCLC therapies in real-world populations. This includes the identification and quantification of adverse events associated with these treatments, which is crucial for understanding the risk-benefit balance in routine clinical practice.</w:t>
       </w:r>
     </w:p>
     <w:p>
       <w:r>
-        <w:t>**Data Extraction**</w:t>
-        <w:br/>
-        <w:t>Data extraction will be performed independently by two reviewers using a standardized data extraction form. Extracted information will include study characteristics (authors, year of publication, country), study design, participant demographics, details of interventions and comparators, outcomes, and key findings. Any discrepancies in data extraction will be resolved through discussion or by involving a third reviewer.</w:t>
+        <w:t>c. To synthesize the collected real-world evidence to generate a meta-summary that reflects the current landscape of NSCLC treatment outcomes and safety profiles. This synthesis will aim to identify gaps in knowledge and areas where further research is needed.</w:t>
       </w:r>
     </w:p>
     <w:p>
       <w:r>
-        <w:t>**Quality Assessment**</w:t>
+        <w:t>3. Exploratory Objectives</w:t>
         <w:br/>
-        <w:t>The quality of included studies will be appraised using appropriate tools based on study design. For observational studies, the Newcastle-Ottawa Scale (NOS) will be used to assess the risk of bias. The quality assessment will be conducted independently by two reviewers, with disagreements resolved by consensus or third-party adjudication.</w:t>
+        <w:t>a. To explore the impact of novel NSCLC therapies on quality of life outcomes in real-world settings. This will involve examining patient-reported outcomes and other quality of life measures to understand the broader implications of treatment beyond traditional clinical endpoints.</w:t>
       </w:r>
     </w:p>
     <w:p>
       <w:r>
-        <w:t>**Data Synthesis and Analysis**</w:t>
-        <w:br/>
-        <w:t>A narrative synthesis of the findings from the included studies will be provided, structured around the effectiveness, safety, and patient outcomes of NSCLC therapies in real-world settings. If data permits, a meta-analysis will be conducted to pool quantitative data using appropriate statistical techniques. Heterogeneity will be assessed using the I^2 statistic, and publication bias will be evaluated through funnel plot analysis and Egger's test, where applicable.</w:t>
+        <w:t>b. To investigate the utilization patterns of NSCLC treatments in real-world practice, including adherence to treatment protocols and the influence of socio-economic factors on treatment accessibility and outcomes.</w:t>
       </w:r>
     </w:p>
     <w:p>
       <w:r>
-        <w:t>**Expected Outcomes**</w:t>
-        <w:br/>
-        <w:t>The SLR will result in a comprehensive synthesis of RWE on the effectiveness, safety, and patient outcomes of novel therapies for NSCLC in real-world clinical settings. This will provide valuable insights for healthcare providers, patients, and policymakers.</w:t>
+        <w:t>c. To provide a contextual analysis of the real-world evidence within the framework of existing randomized controlled trial (RCT) data, thereby offering a comparative perspective on the applicability and generalizability of RCT findings to everyday clinical practice.</w:t>
       </w:r>
     </w:p>
     <w:p>
       <w:r>
-        <w:t>**Timeline**</w:t>
-        <w:br/>
-        <w:t>The review process is expected to be completed within 6 months from the commencement of the literature search, with interim milestones for study selection, data extraction, and analysis to ensure timely progress.</w:t>
-      </w:r>
-    </w:p>
-    <w:p>
-      <w:r>
-        <w:t>**Ethical Considerations**</w:t>
-        <w:br/>
-        <w:t>As this SLR will utilize publicly available data from previously conducted studies, ethical approval is not required. However, the review will be conducted with strict adherence to ethical standards of reporting and data usage.</w:t>
+        <w:t>By fulfilling these objectives, the SLR aims to deliver a nuanced and actionable understanding of the real-world impact of NSCLC treatments, thereby informing clinical decision-making, patient care strategies, and future research directions in the management of NSCLC.</w:t>
       </w:r>
     </w:p>
     <w:p>
@@ -300,19 +235,17 @@
         <w:pStyle w:val="Heading1"/>
       </w:pPr>
       <w:r>
-        <w:t>1.5 Search Strategy</w:t>
+        <w:t>1.5 Methods</w:t>
       </w:r>
     </w:p>
     <w:p>
       <w:r>
-        <w:t>**Search Strategy**</w:t>
+        <w:t>Methods Section</w:t>
       </w:r>
     </w:p>
     <w:p>
       <w:r>
-        <w:t>**Database Selection**</w:t>
-        <w:br/>
-        <w:t>To ensure a comprehensive literature search, we will conduct a systematic search across multiple electronic databases known for their extensive coverage of medical and health sciences literature. The databases to be searched include:</w:t>
+        <w:t>Systematic Literature Review Protocol</w:t>
       </w:r>
     </w:p>
     <w:p>
@@ -320,7 +253,7 @@
         <w:pStyle w:val="ListNumber"/>
       </w:pPr>
       <w:r>
-        <w:t>• PubMed/MEDLINE**: A primary resource for biomedical literature, providing access to a vast array of journals and articles in the field of medicine and healthcare.</w:t>
+        <w:t>• Framework and Methodology</w:t>
       </w:r>
     </w:p>
     <w:p>
@@ -328,105 +261,83 @@
         <w:pStyle w:val="ListNumber"/>
       </w:pPr>
       <w:r>
-        <w:t>• EMBASE**: A database renowned for its extensive coverage of drug research, pharmacology, and toxicology literature, including conference abstracts and European literature not always indexed in PubMed.</w:t>
-      </w:r>
-    </w:p>
-    <w:p>
-      <w:pPr>
-        <w:pStyle w:val="ListNumber"/>
-      </w:pPr>
-      <w:r>
-        <w:t>• The Cochrane Library**: A collection of high-quality databases, including the Cochrane Database of Systematic Reviews, which is essential for identifying systematic reviews and meta-analyses relevant to our research question.</w:t>
+        <w:t>• This systematic literature review (SLR) will be conducted in accordance with the Preferred Reporting Items for Systematic Reviews and Meta-Analyses (PRISMA) guidelines. The PRISMA framework will guide the identification, screening, eligibility assessment, and inclusion of relevant studies to ensure a rigorous and transparent review process. The methodology will involve a structured approach to literature search, data extraction, quality assessment, and synthesis of findings.</w:t>
       </w:r>
     </w:p>
     <w:p>
       <w:r>
-        <w:t>**Search Terms and String Construction**</w:t>
+        <w:t>2. Literature Search Strategy</w:t>
         <w:br/>
-        <w:t>The search strategy will be developed using a combination of Medical Subject Headings (MeSH) terms and free-text keywords. The search terms will be related to non-small cell lung cancer, real-world evidence, treatment outcomes, and safety. The search will be designed to capture a wide range of studies providing real-world data on the effectiveness and safety of NSCLC therapies.</w:t>
+        <w:t>A comprehensive literature search will be performed across multiple electronic databases, including PubMed, EMBASE, and the Cochrane Library, to identify studies that provide real-world evidence in non-small cell lung cancer (NSCLC). The search strategy will utilize a combination of keywords and MeSH terms related to NSCLC, real-world evidence, treatment outcomes, and safety. The search will be limited to studies published in English and conducted on adult populations diagnosed with NSCLC. The literature search will be supplemented by manual searches of reference lists from included studies and relevant review articles to ensure completeness.</w:t>
       </w:r>
     </w:p>
     <w:p>
       <w:r>
-        <w:t>A preliminary set of search terms will include:</w:t>
-      </w:r>
-    </w:p>
-    <w:p>
-      <w:pPr>
-        <w:pStyle w:val="ListNumber"/>
-      </w:pPr>
-      <w:r>
-        <w:t>• "Non-Small Cell Lung Carcinoma" OR "NSCLC"</w:t>
-      </w:r>
-    </w:p>
-    <w:p>
-      <w:pPr>
-        <w:pStyle w:val="ListNumber"/>
-      </w:pPr>
-      <w:r>
-        <w:t>• "Real-World Evidence" OR "Real-Life Data" OR "Observational Data"</w:t>
-      </w:r>
-    </w:p>
-    <w:p>
-      <w:pPr>
-        <w:pStyle w:val="ListNumber"/>
-      </w:pPr>
-      <w:r>
-        <w:t>• "Treatment Outcomes" OR "Survival" OR "Progression-Free Survival"</w:t>
-      </w:r>
-    </w:p>
-    <w:p>
-      <w:pPr>
-        <w:pStyle w:val="ListNumber"/>
-      </w:pPr>
-      <w:r>
-        <w:t>• "Safety" OR "Adverse Events" OR "Tolerability"</w:t>
-      </w:r>
-    </w:p>
-    <w:p>
-      <w:pPr>
-        <w:pStyle w:val="ListNumber"/>
-      </w:pPr>
-      <w:r>
-        <w:t>• "Targeted Therapies" OR "Immunotherapies" OR "Chemotherapy"</w:t>
+        <w:t>3. Study Selection</w:t>
+        <w:br/>
+        <w:t>Following the literature search, all identified records will be collated and uploaded into a reference management software where duplicates will be removed. Two independent reviewers will screen the titles and abstracts against the inclusion criteria. Full texts of potentially eligible studies will be retrieved and assessed for eligibility. Any discrepancies between reviewers will be resolved through discussion or by consulting a third reviewer if necessary.</w:t>
       </w:r>
     </w:p>
     <w:p>
       <w:r>
-        <w:t>The search strings will be constructed by combining these terms using the Boolean operators "AND" and "OR" to ensure a thorough search. An example search string for PubMed/MEDLINE might look like this:</w:t>
+        <w:t>4. Inclusion and Exclusion Criteria</w:t>
+        <w:br/>
+        <w:t>Studies will be included if they meet the following criteria:</w:t>
+        <w:br/>
+        <w:t>- Population: Adults diagnosed with NSCLC.</w:t>
+        <w:br/>
+        <w:t>- Interventions: Targeted therapies, immunotherapies, and standard chemotherapy treatments.</w:t>
+        <w:br/>
+        <w:t>- Outcomes: Survival, progression-free survival, quality of life, and adverse events.</w:t>
+        <w:br/>
+        <w:t>Studies will be excluded if they are case reports, editorials, commentaries, or studies not providing empirical data on the outcomes of interest.</w:t>
       </w:r>
     </w:p>
     <w:p>
       <w:r>
-        <w:t>("Non-Small Cell Lung Carcinoma" [MeSH] OR "NSCLC") AND ("Real-World Evidence" [Title/Abstract] OR "Real-Life Data" [Title/Abstract] OR "Observational Data" [Title/Abstract]) AND ("Treatment Outcomes" [Title/Abstract] OR "Survival" [Title/Abstract] OR "Progression-Free Survival" [Title/Abstract]) AND ("Safety" [Title/Abstract] OR "Adverse Events" [Title/Abstract] OR "Tolerability" [Title/Abstract]) AND ("Targeted Therapies" [Title/Abstract] OR "Immunotherapies" [Title/Abstract] OR "Chemotherapy" [Title/Abstract])</w:t>
+        <w:t>5. Data Extraction and Management</w:t>
+        <w:br/>
+        <w:t>Data extraction will be performed by two independent reviewers using a standardized data extraction form. Extracted information will include study characteristics (e.g., author, year of publication, study design), participant demographics, interventions, and outcomes of interest. Any disagreements will be resolved through discussion or by involving a third reviewer.</w:t>
       </w:r>
     </w:p>
     <w:p>
       <w:r>
-        <w:t>**Search Refinement**</w:t>
+        <w:t>6. Quality Assessment</w:t>
         <w:br/>
-        <w:t>The search strategy will be peer-reviewed by experts in the field of oncology and information science to ensure comprehensiveness and relevance. Adjustments will be made based on their feedback.</w:t>
+        <w:t>The quality of included studies will be assessed using appropriate tools based on study design, such as the Newcastle-Ottawa Scale for observational studies. The quality assessment will evaluate the risk of bias and the validity of study findings. Studies will not be excluded based on quality assessment, but the results will be considered in the interpretation of the review findings.</w:t>
       </w:r>
     </w:p>
     <w:p>
       <w:r>
-        <w:t>**Supplementary Search Methods**</w:t>
+        <w:t>7. Data Synthesis and Analysis</w:t>
         <w:br/>
-        <w:t>In addition to database searches, we will hand-search the reference lists of included studies and relevant review articles to identify additional studies that may not be indexed in the selected databases. We will also search for grey literature, such as conference abstracts and clinical trial registries, to identify unpublished studies and ongoing research.</w:t>
+        <w:t>The extracted data will be synthesized to provide a narrative summary and, where possible, a quantitative meta-analysis. Meta-analytic techniques will be employed to combine data from studies that are sufficiently homogenous in terms of interventions and outcomes. Heterogeneity among studies will be assessed using the I² statistic. Subgroup analyses will be conducted to explore differences in treatment outcomes among various NSCLC sub-populations.</w:t>
       </w:r>
     </w:p>
     <w:p>
       <w:r>
-        <w:t>**Search Limits**</w:t>
+        <w:t>8. Presentation of Results</w:t>
         <w:br/>
-        <w:t>The search will not be limited by publication date to capture the full range of available RWE. However, we will restrict the search to studies published in English due to resource constraints.</w:t>
+        <w:t>The results of the SLR will be presented in accordance with the PRISMA guidelines. A flow diagram will illustrate the study selection process. Tables and figures will summarize the characteristics and findings of the included studies. A narrative synthesis will discuss the evidence in the context of the review objectives, and the implications for clinical practice and future research.</w:t>
       </w:r>
     </w:p>
     <w:p>
       <w:r>
-        <w:t>**Documentation of Search Strategy**</w:t>
+        <w:t>9. Timeline</w:t>
         <w:br/>
-        <w:t>All search activities, including the search date, database, search terms used, and the number of records retrieved, will be documented in detail to ensure reproducibility. This documentation will be included in the final report of the systematic literature review.</w:t>
+        <w:t>The SLR process, from the initial literature search to the final manuscript preparation, is expected to be completed within 6 months. This timeline includes the stages of study selection, data extraction, quality assessment, data synthesis, and drafting of the report.</w:t>
+      </w:r>
+    </w:p>
+    <w:p>
+      <w:r>
+        <w:t>10. Ethical Considerations</w:t>
+        <w:br/>
+        <w:t>As this study will be a review of published literature, ethical approval is not required. However, the review will be conducted with full respect for the integrity of the original research and the confidentiality of patient data.</w:t>
+      </w:r>
+    </w:p>
+    <w:p>
+      <w:r>
+        <w:t>By adhering to this systematic and transparent methodology, the SLR aims to provide a comprehensive synthesis of real-world evidence on the effectiveness and safety of treatments for NSCLC, thereby contributing valuable insights to the field of oncology.</w:t>
       </w:r>
     </w:p>
     <w:p>
@@ -439,22 +350,12 @@
         <w:pStyle w:val="Heading1"/>
       </w:pPr>
       <w:r>
-        <w:t>1.6 Selection Criteria</w:t>
+        <w:t>1.6 Search Strategy</w:t>
       </w:r>
     </w:p>
     <w:p>
       <w:r>
-        <w:t>**Selection Criteria**</w:t>
-      </w:r>
-    </w:p>
-    <w:p>
-      <w:r>
-        <w:t>**Inclusion Criteria**</w:t>
-      </w:r>
-    </w:p>
-    <w:p>
-      <w:r>
-        <w:t>To be included in this systematic literature review, studies must meet the following criteria:</w:t>
+        <w:t>Search Strategy Section</w:t>
       </w:r>
     </w:p>
     <w:p>
@@ -462,37 +363,7 @@
         <w:pStyle w:val="ListNumber"/>
       </w:pPr>
       <w:r>
-        <w:t>• Population**: Studies must focus on adults diagnosed with non-small cell lung cancer (NSCLC). There will be no restrictions on NSCLC subtypes, stages, or genetic mutations.</w:t>
-      </w:r>
-    </w:p>
-    <w:p>
-      <w:r>
-        <w:t>2. **Interventions**: The review will include studies that report on the real-world application of targeted therapies, immunotherapies, and standard chemotherapy treatments for NSCLC.</w:t>
-      </w:r>
-    </w:p>
-    <w:p>
-      <w:r>
-        <w:t>3. **Outcomes**: Studies must report on at least one of the following outcomes: overall survival, progression-free survival, quality of life, and adverse events. Studies that provide additional relevant outcomes such as treatment adherence and cost-effectiveness will also be considered.</w:t>
-      </w:r>
-    </w:p>
-    <w:p>
-      <w:r>
-        <w:t>4. **Study Design**: Observational studies, including registry analyses, retrospective and prospective cohort studies, case-control studies, and cross-sectional studies, will be included. These studies should provide real-world evidence on the use and outcomes of NSCLC treatments.</w:t>
-      </w:r>
-    </w:p>
-    <w:p>
-      <w:r>
-        <w:t>5. **Language**: Studies must be published in English to be included in the review.</w:t>
-      </w:r>
-    </w:p>
-    <w:p>
-      <w:r>
-        <w:t>**Exclusion Criteria**</w:t>
-      </w:r>
-    </w:p>
-    <w:p>
-      <w:r>
-        <w:t>Studies will be excluded based on the following criteria:</w:t>
+        <w:t>• Database Selection</w:t>
       </w:r>
     </w:p>
     <w:p>
@@ -500,55 +371,64 @@
         <w:pStyle w:val="ListNumber"/>
       </w:pPr>
       <w:r>
-        <w:t>• Population**: Studies focusing on pediatric populations, small cell lung cancer, or other types of cancers will be excluded.</w:t>
+        <w:t>• To ensure a comprehensive and systematic search of the literature, the following electronic databases will be utilized: PubMed, EMBASE, and the Cochrane Library. These databases were chosen due to their extensive coverage of biomedical literature, including a wide range of journals relevant to oncology, clinical medicine, and healthcare outcomes. Additional sources such as conference proceedings, clinical trial registries, and grey literature databases may also be searched to capture unpublished studies and ongoing research.</w:t>
       </w:r>
     </w:p>
     <w:p>
       <w:r>
-        <w:t>2. **Interventions**: Clinical trials, including randomized controlled trials (RCTs), will be excluded as they do not reflect real-world settings.</w:t>
+        <w:t>2. Search Terms and Concepts</w:t>
+        <w:br/>
+        <w:t>The search strategy will be developed using a combination of controlled vocabulary terms (e.g., MeSH terms in PubMed) and free-text words. The main concepts to be included in the search are "Non-Small Cell Lung Cancer," "Real-World Evidence," "Treatment Outcomes," and "Safety." These concepts will be expanded to include various synonyms, related terms, and specific interventions such as "Targeted Therapies," "Immunotherapies," and "Chemotherapy."</w:t>
       </w:r>
     </w:p>
     <w:p>
       <w:r>
-        <w:t>3. **Outcomes**: Studies that do not report on the specified outcomes of interest (survival rates, progression-free survival, quality of life, and adverse events) will be excluded.</w:t>
+        <w:t>3. Search String Construction</w:t>
+        <w:br/>
+        <w:t>The search strings will be constructed using Boolean operators (AND, OR) to combine the different concepts and terms. An example of a search string for PubMed might be:</w:t>
       </w:r>
     </w:p>
     <w:p>
       <w:r>
-        <w:t>4. **Study Design**: Case reports, editorials, commentaries, and reviews will be excluded. Studies with insufficient data or lacking methodological details will also be excluded.</w:t>
+        <w:t>("Non-Small Cell Lung Carcinoma" [MeSH] OR "NSCLC" OR "Non-Small Cell Lung Cancer") AND ("Real World Evidence" OR "Observational Study" OR "Registry Study" OR "Electronic Health Records") AND ("Treatment Outcome" OR "Survival Rate" OR "Progression-Free Survival" OR "Quality of Life" OR "Adverse Events") AND ("Targeted Therapy" OR "Immunotherapy" OR "Chemotherapy")</w:t>
       </w:r>
     </w:p>
     <w:p>
       <w:r>
-        <w:t>5. **Language**: Non-English language studies will be excluded due to resource constraints.</w:t>
+        <w:t>The search strings will be adapted as necessary for each database to accommodate different syntax and controlled vocabulary.</w:t>
       </w:r>
     </w:p>
     <w:p>
       <w:r>
-        <w:t>**Screening Process**</w:t>
+        <w:t>4. Search Limits and Filters</w:t>
+        <w:br/>
+        <w:t>Searches will be limited to studies published in the English language and conducted on adult populations diagnosed with NSCLC. The time frame for publication will not be restricted initially to capture the broadest range of evidence; however, depending on the volume of literature retrieved, date restrictions may be applied.</w:t>
       </w:r>
     </w:p>
     <w:p>
       <w:r>
-        <w:t>The screening process will be conducted in two stages:</w:t>
-      </w:r>
-    </w:p>
-    <w:p>
-      <w:pPr>
-        <w:pStyle w:val="ListNumber"/>
-      </w:pPr>
-      <w:r>
-        <w:t>• Title and Abstract Screening**: Two independent reviewers will screen the titles and abstracts of identified records for relevance based on the inclusion and exclusion criteria. Records that do not meet the criteria will be excluded. Any discrepancies between reviewers will be resolved through discussion or by consulting a third reviewer.</w:t>
+        <w:t>5. Search Execution and Management</w:t>
+        <w:br/>
+        <w:t>The search will be executed by the principal investigators or a trained medical librarian to ensure accuracy and completeness. All search results will be exported to a reference management software, where duplicates will be removed. The search history, including the date of the search, databases searched, and the number of results obtained, will be recorded to ensure reproducibility and transparency.</w:t>
       </w:r>
     </w:p>
     <w:p>
       <w:r>
-        <w:t>2. **Full-Text Screening**: Full texts of the selected abstracts will be retrieved and independently assessed by the two reviewers. Studies that meet all the inclusion criteria will be included in the review. Reasons for exclusion of full-text studies will be documented. Disagreements will be resolved through discussion or by consulting a third reviewer.</w:t>
+        <w:t>6. Supplementary Search Strategies</w:t>
+        <w:br/>
+        <w:t>To complement the electronic database searches, manual searches of the reference lists of included studies and relevant review articles will be conducted to identify additional studies. Experts in the field may also be consulted for potential sources of unpublished data or ongoing studies.</w:t>
       </w:r>
     </w:p>
     <w:p>
       <w:r>
-        <w:t>All screening decisions and the reasons for exclusion at the full-text stage will be recorded to ensure transparency and reproducibility of the review process. The PRISMA flow diagram will be used to map out the number of studies included and excluded at each stage of the screening process.</w:t>
+        <w:t>7. Search Updates</w:t>
+        <w:br/>
+        <w:t>The search will be updated during the review process to include the most recent studies before the final analysis. This will ensure that the review incorporates the latest available evidence.</w:t>
+      </w:r>
+    </w:p>
+    <w:p>
+      <w:r>
+        <w:t>The search strategy outlined above is designed to be comprehensive and systematic, adhering to the PRISMA guidelines and ensuring that the review captures a wide range of real-world evidence on the effectiveness and safety of treatments for NSCLC.</w:t>
       </w:r>
     </w:p>
     <w:p>
@@ -561,25 +441,12 @@
         <w:pStyle w:val="Heading1"/>
       </w:pPr>
       <w:r>
-        <w:t>1.7 Data Extraction</w:t>
-      </w:r>
-    </w:p>
-    <w:p>
-      <w:pPr>
-        <w:pStyle w:val="Title"/>
-      </w:pPr>
-      <w:r>
-        <w:t>Data Extraction</w:t>
+        <w:t>1.7 Selection Criteria</w:t>
       </w:r>
     </w:p>
     <w:p>
       <w:r>
-        <w:t>**Data Collection Form**</w:t>
-      </w:r>
-    </w:p>
-    <w:p>
-      <w:r>
-        <w:t>For the purpose of this systematic literature review (SLR) on real-world evidence in non-small cell lung cancer (NSCLC), a standardized data extraction form will be developed to systematically capture all relevant information from the included studies. The form will be designed to collect the following data:</w:t>
+        <w:t>Selection Criteria Section</w:t>
       </w:r>
     </w:p>
     <w:p>
@@ -587,7 +454,7 @@
         <w:pStyle w:val="ListNumber"/>
       </w:pPr>
       <w:r>
-        <w:t>• General Study Information**: Study title, authors, year of publication, journal, and country of origin.</w:t>
+        <w:t>• Inclusion Criteria</w:t>
       </w:r>
     </w:p>
     <w:p>
@@ -595,7 +462,7 @@
         <w:pStyle w:val="ListNumber"/>
       </w:pPr>
       <w:r>
-        <w:t>• Study Design**: Type of observational study, study period, data sources, and follow-up duration.</w:t>
+        <w:t>• To be included in this systematic literature review, studies must meet the following criteria:</w:t>
       </w:r>
     </w:p>
     <w:p>
@@ -603,7 +470,7 @@
         <w:pStyle w:val="ListNumber"/>
       </w:pPr>
       <w:r>
-        <w:t>• Population Characteristics**: Sample size, age, sex, NSCLC subtype, stage at diagnosis, genetic mutations, and any other relevant demographic or clinical characteristics.</w:t>
+        <w:t>• Population: Studies must focus on adults diagnosed with non-small cell lung cancer (NSCLC).</w:t>
       </w:r>
     </w:p>
     <w:p>
@@ -611,7 +478,7 @@
         <w:pStyle w:val="ListNumber"/>
       </w:pPr>
       <w:r>
-        <w:t>• Interventions**: Specifics of targeted therapies, immunotherapies, and chemotherapy regimens used in the real-world setting.</w:t>
+        <w:t>• Interventions: The review will include studies that evaluate the effectiveness and safety of targeted therapies, immunotherapies, and standard chemotherapy treatments.</w:t>
       </w:r>
     </w:p>
     <w:p>
@@ -619,7 +486,7 @@
         <w:pStyle w:val="ListNumber"/>
       </w:pPr>
       <w:r>
-        <w:t>• Comparators**: Details of any standard care or other treatments against which the primary interventions were compared.</w:t>
+        <w:t>• Outcomes: Studies must report on at least one of the following outcomes: overall survival, progression-free survival, quality of life, and adverse events.</w:t>
       </w:r>
     </w:p>
     <w:p>
@@ -627,7 +494,7 @@
         <w:pStyle w:val="ListNumber"/>
       </w:pPr>
       <w:r>
-        <w:t>• Outcomes**: Data on primary outcomes such as overall survival, progression-free survival, quality of life, and adverse events. Secondary outcomes may include treatment adherence and cost-effectiveness.</w:t>
+        <w:t>• Study Design: The review will consider observational studies, registry analyses, retrospective and prospective cohort studies, and other non-randomized studies that provide real-world evidence.</w:t>
       </w:r>
     </w:p>
     <w:p>
@@ -635,7 +502,7 @@
         <w:pStyle w:val="ListNumber"/>
       </w:pPr>
       <w:r>
-        <w:t>• Key Findings**: Summary of the main results, including statistical significance and relevance to the study objectives.</w:t>
+        <w:t>• Language: Studies must be published in English.</w:t>
       </w:r>
     </w:p>
     <w:p>
@@ -643,22 +510,14 @@
         <w:pStyle w:val="ListNumber"/>
       </w:pPr>
       <w:r>
-        <w:t>• Quality Assessment**: Risk of bias and quality of the study as assessed by standardized tools.</w:t>
+        <w:t>• Publication Status: Peer-reviewed articles, conference abstracts, and grey literature that meet the inclusion criteria will be considered.</w:t>
       </w:r>
     </w:p>
     <w:p>
       <w:r>
-        <w:t>The form will be piloted on a small number of studies to ensure its comprehensiveness and functionality. Necessary adjustments will be made before proceeding with the full-scale data extraction.</w:t>
-      </w:r>
-    </w:p>
-    <w:p>
-      <w:r>
-        <w:t>**Extraction Process**</w:t>
-      </w:r>
-    </w:p>
-    <w:p>
-      <w:r>
-        <w:t>Data extraction will be conducted by two independent reviewers to minimize bias and errors. Each reviewer will extract data from the included studies using the data collection form. The following steps will outline the process:</w:t>
+        <w:t>2. Exclusion Criteria</w:t>
+        <w:br/>
+        <w:t>Studies will be excluded based on the following criteria:</w:t>
       </w:r>
     </w:p>
     <w:p>
@@ -666,7 +525,7 @@
         <w:pStyle w:val="ListNumber"/>
       </w:pPr>
       <w:r>
-        <w:t>• Preliminary Training**: Reviewers will undergo training to familiarize themselves with the data extraction form and the specific information to be extracted.</w:t>
+        <w:t>• Population: Studies focusing on pediatric populations or non-NSCLC lung cancers.</w:t>
       </w:r>
     </w:p>
     <w:p>
@@ -674,7 +533,7 @@
         <w:pStyle w:val="ListNumber"/>
       </w:pPr>
       <w:r>
-        <w:t>• Independent Extraction**: Each reviewer will independently extract data from assigned studies, ensuring that all relevant information is captured accurately and consistently.</w:t>
+        <w:t>• Interventions: Studies that do not specifically address the interventions of interest (targeted therapies, immunotherapies, and chemotherapy).</w:t>
       </w:r>
     </w:p>
     <w:p>
@@ -682,7 +541,7 @@
         <w:pStyle w:val="ListNumber"/>
       </w:pPr>
       <w:r>
-        <w:t>• Cross-Verification**: Upon completion of the independent data extraction, reviewers will compare their forms to identify any discrepancies or missing data.</w:t>
+        <w:t>• Outcomes: Studies that do not report on the predefined outcomes of interest.</w:t>
       </w:r>
     </w:p>
     <w:p>
@@ -690,7 +549,7 @@
         <w:pStyle w:val="ListNumber"/>
       </w:pPr>
       <w:r>
-        <w:t>• Resolution of Discrepancies**: In cases of disagreement, reviewers will discuss to reach a consensus. If a consensus cannot be reached, a third reviewer will be consulted to make the final decision.</w:t>
+        <w:t>• Study Design: Case reports, editorials, commentaries, opinion pieces, and reviews without original data.</w:t>
       </w:r>
     </w:p>
     <w:p>
@@ -698,27 +557,66 @@
         <w:pStyle w:val="ListNumber"/>
       </w:pPr>
       <w:r>
-        <w:t>• Finalization of Data**: Once all discrepancies have been resolved, the data will be finalized and prepared for analysis.</w:t>
+        <w:t>• Language: Non-English language studies.</w:t>
+      </w:r>
+    </w:p>
+    <w:p>
+      <w:pPr>
+        <w:pStyle w:val="ListNumber"/>
+      </w:pPr>
+      <w:r>
+        <w:t>• Publication Status: Unpublished data that are not accessible or verifiable.</w:t>
       </w:r>
     </w:p>
     <w:p>
       <w:r>
-        <w:t>Throughout the extraction process, reviewers will maintain detailed notes on any challenges or ambiguities encountered, which will be discussed and resolved collectively. This will ensure a transparent and replicable data extraction process.</w:t>
+        <w:t>3. Screening Process</w:t>
+        <w:br/>
+        <w:t>The study selection process will involve several steps to ensure a comprehensive and unbiased review:</w:t>
+      </w:r>
+    </w:p>
+    <w:p>
+      <w:pPr>
+        <w:pStyle w:val="ListNumber"/>
+      </w:pPr>
+      <w:r>
+        <w:t>• Initial Screening: Two independent reviewers will screen titles and abstracts of studies identified through the literature search strategy to assess their relevance based on the inclusion and exclusion criteria.</w:t>
+      </w:r>
+    </w:p>
+    <w:p>
+      <w:pPr>
+        <w:pStyle w:val="ListNumber"/>
+      </w:pPr>
+      <w:r>
+        <w:t>• Full-Text Review: Studies that appear to meet the inclusion criteria or require further assessment will undergo full-text review by the same reviewers.</w:t>
+      </w:r>
+    </w:p>
+    <w:p>
+      <w:pPr>
+        <w:pStyle w:val="ListNumber"/>
+      </w:pPr>
+      <w:r>
+        <w:t>• Discrepancy Resolution: Any disagreements between reviewers at each stage of the screening process will be resolved through discussion. If consensus cannot be reached, a third reviewer will be consulted to make the final decision.</w:t>
+      </w:r>
+    </w:p>
+    <w:p>
+      <w:pPr>
+        <w:pStyle w:val="ListNumber"/>
+      </w:pPr>
+      <w:r>
+        <w:t>• Record Keeping: A PRISMA flow diagram will be used to document the study selection process, including the number of studies screened, assessed for eligibility, and included in the review, with reasons for exclusions at each stage.</w:t>
       </w:r>
     </w:p>
     <w:p>
       <w:r>
-        <w:t>**Data Management**</w:t>
+        <w:t>4. Data Management</w:t>
+        <w:br/>
+        <w:t>All records identified during the search will be managed using reference management software. Duplicate records will be removed. The selection process will be documented in detail to ensure transparency and reproducibility.</w:t>
       </w:r>
     </w:p>
     <w:p>
       <w:r>
-        <w:t>All extracted data will be entered into a secure, electronic database. The database will be backed up regularly to prevent data loss. Access to the database will be restricted to the review team members to maintain data confidentiality and integrity.</w:t>
-      </w:r>
-    </w:p>
-    <w:p>
-      <w:r>
-        <w:t>The data extraction section of the SLR protocol will be documented in detail, including the design of the data collection form, the extraction process, and the data management strategy. This documentation will ensure that the data extraction process is transparent, systematic, and replicable for future research endeavors.</w:t>
+        <w:t>By adhering to these selection criteria and screening processes, the systematic literature review will provide a robust synthesis of real-world evidence on the effectiveness and safety of treatments for NSCLC, contributing to the optimization of therapeutic strategies and improving patient outcomes.</w:t>
       </w:r>
     </w:p>
     <w:p>
@@ -731,35 +629,12 @@
         <w:pStyle w:val="Heading1"/>
       </w:pPr>
       <w:r>
-        <w:t>2.1 Quality Assessment</w:t>
-      </w:r>
-    </w:p>
-    <w:p>
-      <w:pPr>
-        <w:pStyle w:val="Title"/>
-      </w:pPr>
-      <w:r>
-        <w:t>Quality Assessment</w:t>
+        <w:t>1.8 Data Extraction</w:t>
       </w:r>
     </w:p>
     <w:p>
       <w:r>
-        <w:t>**Overview**</w:t>
-      </w:r>
-    </w:p>
-    <w:p>
-      <w:r>
-        <w:t>The quality assessment of studies included in this systematic literature review (SLR) on real-world evidence in non-small cell lung cancer (NSCLC) is a critical component of the review process. It ensures that the conclusions drawn are based on high-quality and reliable evidence. This section outlines the tools and processes that will be used to assess the methodological quality and risk of bias in the studies selected for inclusion in the review.</w:t>
-      </w:r>
-    </w:p>
-    <w:p>
-      <w:r>
-        <w:t>**Quality Assessment Tools**</w:t>
-      </w:r>
-    </w:p>
-    <w:p>
-      <w:r>
-        <w:t>Given the focus on observational studies in this SLR, the Newcastle-Ottawa Scale (NOS) will be employed as the primary tool for quality assessment. The NOS is specifically designed for evaluating the quality of non-randomized studies, such as cohort and case-control studies, in meta-analyses. It assesses three broad perspectives:</w:t>
+        <w:t>Data Extraction Section</w:t>
       </w:r>
     </w:p>
     <w:p>
@@ -767,7 +642,12 @@
         <w:pStyle w:val="ListNumber"/>
       </w:pPr>
       <w:r>
-        <w:t>• Selection**: Includes the representativeness of the exposed cohort, selection of the non-exposed cohort, ascertainment of exposure, and demonstration that the outcome of interest was not present at the start of the study.</w:t>
+        <w:t>• Data Extraction Form</w:t>
+      </w:r>
+    </w:p>
+    <w:p>
+      <w:r>
+        <w:t>To systematically collect and analyze data from the included studies, a standardized data extraction form will be developed. This form will be designed to capture all relevant information required to address the study objectives and will include the following fields:</w:t>
       </w:r>
     </w:p>
     <w:p>
@@ -775,7 +655,7 @@
         <w:pStyle w:val="ListNumber"/>
       </w:pPr>
       <w:r>
-        <w:t>• Comparability**: Evaluates the comparability of cohorts based on the design or analysis, controlling for confounding factors.</w:t>
+        <w:t>• Study identification: Author(s), year of publication, title, journal/source.</w:t>
       </w:r>
     </w:p>
     <w:p>
@@ -783,17 +663,7 @@
         <w:pStyle w:val="ListNumber"/>
       </w:pPr>
       <w:r>
-        <w:t>• Outcome**: Concerns the assessment of the outcome, the length and adequacy of the follow-up period, and the adequacy of follow-up of cohorts.</w:t>
-      </w:r>
-    </w:p>
-    <w:p>
-      <w:r>
-        <w:t>Each study will be judged on these criteria, and a star system will be used to provide an overall score for quality.</w:t>
-      </w:r>
-    </w:p>
-    <w:p>
-      <w:r>
-        <w:t>**Quality Assessment Process**</w:t>
+        <w:t>• Study characteristics: Study design, country, setting, sample size, duration of follow-up.</w:t>
       </w:r>
     </w:p>
     <w:p>
@@ -801,7 +671,7 @@
         <w:pStyle w:val="ListNumber"/>
       </w:pPr>
       <w:r>
-        <w:t>• Training**: Reviewers will be trained in the application of the NOS to ensure consistency in the evaluation of study quality.</w:t>
+        <w:t>• Participant demographics: Age, sex, NSCLC stage, histological subtype, genetic mutations, comorbidities.</w:t>
       </w:r>
     </w:p>
     <w:p>
@@ -809,7 +679,7 @@
         <w:pStyle w:val="ListNumber"/>
       </w:pPr>
       <w:r>
-        <w:t>• Independent Assessment**: Two independent reviewers will assess the quality of each included study. This dual assessment aims to minimize bias and enhance the reliability of the quality appraisal.</w:t>
+        <w:t>• Interventions: Type of therapy (targeted therapies, immunotherapies, chemotherapy), dosage, treatment duration.</w:t>
       </w:r>
     </w:p>
     <w:p>
@@ -817,7 +687,7 @@
         <w:pStyle w:val="ListNumber"/>
       </w:pPr>
       <w:r>
-        <w:t>• Scoring**: Each study will be awarded stars according to the NOS criteria. Studies will be categorized as 'high', 'moderate', or 'low' quality based on their star count.</w:t>
+        <w:t>• Outcomes: Overall survival, progression-free survival, quality of life measures, adverse events, and any other relevant outcomes reported.</w:t>
       </w:r>
     </w:p>
     <w:p>
@@ -825,7 +695,22 @@
         <w:pStyle w:val="ListNumber"/>
       </w:pPr>
       <w:r>
-        <w:t>• Discrepancy Resolution**: Any discrepancies in quality assessment between reviewers will be discussed to reach a consensus. If consensus cannot be achieved, a third reviewer will be consulted to resolve the disagreement.</w:t>
+        <w:t>• Methodological quality indicators: Risk of bias, confounders controlled for, statistical methods used.</w:t>
+      </w:r>
+    </w:p>
+    <w:p>
+      <w:r>
+        <w:t>The data extraction form will be pilot-tested on a small number of included studies and refined as necessary to ensure that it adequately captures all pertinent information.</w:t>
+      </w:r>
+    </w:p>
+    <w:p>
+      <w:r>
+        <w:t>2. Data Extraction Process</w:t>
+      </w:r>
+    </w:p>
+    <w:p>
+      <w:r>
+        <w:t>The data extraction process will be conducted by two independent reviewers to minimize the risk of bias and errors. The reviewers will extract data from each eligible study using the standardized data extraction form. The following steps will be taken:</w:t>
       </w:r>
     </w:p>
     <w:p>
@@ -833,17 +718,7 @@
         <w:pStyle w:val="ListNumber"/>
       </w:pPr>
       <w:r>
-        <w:t>• Documentation**: The quality assessment process and results for each study will be thoroughly documented, including the rationale for the number of stars awarded.</w:t>
-      </w:r>
-    </w:p>
-    <w:p>
-      <w:r>
-        <w:t>**Risk of Bias Assessment**</w:t>
-      </w:r>
-    </w:p>
-    <w:p>
-      <w:r>
-        <w:t>In addition to the NOS, a risk of bias assessment will be conducted to identify potential sources of bias within each study. This assessment will consider factors such as:</w:t>
+        <w:t>• Calibration exercise: Prior to the commencement of data extraction, reviewers will perform a calibration exercise using the data extraction form on a sample of studies to ensure consistency in data recording.</w:t>
       </w:r>
     </w:p>
     <w:p>
@@ -851,7 +726,7 @@
         <w:pStyle w:val="ListNumber"/>
       </w:pPr>
       <w:r>
-        <w:t>• Confounding variables</w:t>
+        <w:t>• Independent extraction: Each reviewer will independently extract data from the included studies. Any use of software tools for data extraction will be documented.</w:t>
       </w:r>
     </w:p>
     <w:p>
@@ -859,7 +734,7 @@
         <w:pStyle w:val="ListNumber"/>
       </w:pPr>
       <w:r>
-        <w:t>• Selection bias</w:t>
+        <w:t>• Cross-checking: Upon completion of the independent data extraction, reviewers will compare their forms to identify any discrepancies. Disagreements will be resolved through discussion or, if necessary, by consulting a third reviewer.</w:t>
       </w:r>
     </w:p>
     <w:p>
@@ -867,7 +742,17 @@
         <w:pStyle w:val="ListNumber"/>
       </w:pPr>
       <w:r>
-        <w:t>• Information bias</w:t>
+        <w:t>• Data entry: The final agreed-upon data will be entered into a database designed for analysis. The database will be backed up regularly to prevent data loss.</w:t>
+      </w:r>
+    </w:p>
+    <w:p>
+      <w:r>
+        <w:t>3. Handling Missing or Incomplete Data</w:t>
+      </w:r>
+    </w:p>
+    <w:p>
+      <w:r>
+        <w:t>In cases where data are missing, unclear, or incomplete, the following steps will be taken:</w:t>
       </w:r>
     </w:p>
     <w:p>
@@ -875,42 +760,38 @@
         <w:pStyle w:val="ListNumber"/>
       </w:pPr>
       <w:r>
-        <w:t>• Reporting bias</w:t>
+        <w:t>• Contact authors: Attempts will be made to contact the original authors of the studies to request missing information or clarification.</w:t>
+      </w:r>
+    </w:p>
+    <w:p>
+      <w:pPr>
+        <w:pStyle w:val="ListNumber"/>
+      </w:pPr>
+      <w:r>
+        <w:t>• Document assumptions: If data cannot be obtained, any assumptions made to deal with missing data will be clearly documented.</w:t>
+      </w:r>
+    </w:p>
+    <w:p>
+      <w:pPr>
+        <w:pStyle w:val="ListNumber"/>
+      </w:pPr>
+      <w:r>
+        <w:t>• Sensitivity analysis: Sensitivity analyses will be conducted to assess the impact of missing data on the overall findings of the review.</w:t>
       </w:r>
     </w:p>
     <w:p>
       <w:r>
-        <w:t>**Incorporation into Synthesis**</w:t>
+        <w:t>4. Data Management</w:t>
       </w:r>
     </w:p>
     <w:p>
       <w:r>
-        <w:t>The quality and risk of bias assessments will inform the synthesis of evidence. Studies with high risk of bias or low-quality scores may be given less weight in the analysis, or their results may be discussed separately to ensure that the conclusions of the SLR are based on the most robust evidence available.</w:t>
+        <w:t>All data extracted from the studies will be managed confidentially and stored securely. Access to the data will be restricted to the review team members. Electronic data will be password-protected, and any hard copies of data will be kept in a locked file cabinet in a secure location.</w:t>
       </w:r>
     </w:p>
     <w:p>
       <w:r>
-        <w:t>**Reporting**</w:t>
-      </w:r>
-    </w:p>
-    <w:p>
-      <w:r>
-        <w:t>The results of the quality assessment will be reported in the SLR according to the PRISMA guidelines. A table summarizing the quality scores and risk of bias for each study will be included, providing transparency and allowing readers to critically appraise the robustness of the evidence base.</w:t>
-      </w:r>
-    </w:p>
-    <w:p>
-      <w:r>
-        <w:t>**Continuous Monitoring**</w:t>
-      </w:r>
-    </w:p>
-    <w:p>
-      <w:r>
-        <w:t>The quality assessment process will be subject to continuous monitoring and refinement. If any new quality assessment tools become relevant or if methodological advancements occur during the review process, the protocol may be updated to incorporate these changes, ensuring the highest standard of evidence appraisal.</w:t>
-      </w:r>
-    </w:p>
-    <w:p>
-      <w:r>
-        <w:t>By rigorously assessing the quality of the included studies, this SLR will provide a comprehensive and reliable synthesis of real-world evidence on the effectiveness, safety, and patient outcomes of novel therapies for NSCLC in real-world clinical settings.</w:t>
+        <w:t>By adhering to this systematic and transparent data extraction process, the systematic literature review will provide a comprehensive synthesis of real-world evidence on the effectiveness and safety of treatments for NSCLC, contributing to the optimization of therapeutic strategies and improving patient outcomes.</w:t>
       </w:r>
     </w:p>
     <w:p>
@@ -923,105 +804,174 @@
         <w:pStyle w:val="Heading1"/>
       </w:pPr>
       <w:r>
-        <w:t>3.1 Statistical</w:t>
+        <w:t>1.9 Quality Assessment</w:t>
+      </w:r>
+    </w:p>
+    <w:p>
+      <w:r>
+        <w:t>Quality Assessment Section</w:t>
       </w:r>
     </w:p>
     <w:p>
       <w:pPr>
-        <w:pStyle w:val="Title"/>
+        <w:pStyle w:val="ListNumber"/>
       </w:pPr>
       <w:r>
-        <w:t>Statistical Analysis</w:t>
+        <w:t>• Overview of Quality Assessment</w:t>
       </w:r>
     </w:p>
     <w:p>
       <w:r>
-        <w:t>**Meta-analysis Methodology**</w:t>
+        <w:t>The quality assessment of studies included in this systematic literature review (SLR) is a critical step to ensure the reliability and validity of the findings. Given the focus on real-world evidence (RWE) in non-small cell lung cancer (NSCLC), the quality assessment will involve evaluating the methodological rigor and potential for bias in observational studies, registries, and other non-randomized studies that contribute to the body of RWE.</w:t>
       </w:r>
     </w:p>
     <w:p>
       <w:r>
-        <w:t>If the data extracted from the included studies are sufficiently homogeneous and reported in a manner that allows for quantitative synthesis, a meta-analysis will be conducted. The meta-analysis will pool effect sizes from individual studies to estimate the overall effect of novel NSCLC therapies in real-world settings. We will use a random-effects model to account for potential heterogeneity across studies. The choice of effect measure (e.g., hazard ratio, odds ratio, mean difference) will be based on the type of outcome data reported in the studies.</w:t>
+        <w:t>2. Quality Assessment Tools</w:t>
       </w:r>
     </w:p>
     <w:p>
       <w:r>
-        <w:t>**Statistical Methods for Data Synthesis**</w:t>
+        <w:t>The quality of the included studies will be appraised using standardized tools that are appropriate for the study designs encountered. The primary tool for assessing the quality of observational studies will be the Newcastle-Ottawa Scale (NOS). This scale evaluates studies based on three broad perspectives: the selection of the study groups, the comparability of the groups, and the ascertainment of the outcome of interest. The NOS provides a star system, in which studies can be awarded up to nine stars, with more stars indicating higher quality.</w:t>
       </w:r>
     </w:p>
     <w:p>
       <w:r>
-        <w:t>For continuous outcomes such as progression-free survival, we will calculate the weighted mean difference or standardized mean difference if different scales are used. For dichotomous outcomes such as the incidence of adverse events, we will calculate the pooled odds ratio. Confidence intervals will be set at 95% for all effect measures. Statistical analyses will be performed using statistical software such as RevMan or STATA.</w:t>
+        <w:t>For studies that do not fit the criteria for the NOS, other validated assessment tools will be used as appropriate, such as the STROBE (Strengthening the Reporting of Observational Studies in Epidemiology) checklist for observational studies or the RECORD (REporting of studies Conducted using Observational Routinely-collected health Data) statement for studies utilizing routinely collected health data.</w:t>
       </w:r>
     </w:p>
     <w:p>
       <w:r>
-        <w:t>**Heterogeneity Assessment Approach**</w:t>
+        <w:t>3. Quality Assessment Process</w:t>
       </w:r>
     </w:p>
     <w:p>
       <w:r>
-        <w:t>Heterogeneity among the included studies will be assessed using the I² statistic and the Chi-square test. An I² value greater than 50% or a p-value less than 0.10 in the Chi-square test will indicate significant heterogeneity. Sources of heterogeneity will be explored through subgroup analyses and meta-regression if appropriate and if data are available.</w:t>
+        <w:t>The quality assessment will be conducted independently by two reviewers to minimize bias and ensure consistency. The following steps will outline the process:</w:t>
       </w:r>
     </w:p>
     <w:p>
       <w:r>
-        <w:t>**Subgroup Analysis Plans**</w:t>
+        <w:t>a. Training and Calibration: Prior to the assessment, reviewers will undergo training on the use of the quality assessment tools. A calibration exercise will be conducted to ensure consistent application of the assessment criteria.</w:t>
       </w:r>
     </w:p>
     <w:p>
       <w:r>
-        <w:t>Subgroup analyses will be conducted to explore the potential sources of heterogeneity and to assess the consistency of treatment effects across different patient subpopulations. Subgroups may be defined by factors such as age, sex, NSCLC subtype, stage of disease, genetic mutations, and type of therapy (targeted therapies, immunotherapies, chemotherapy). The interaction between treatment effects and subgroup characteristics will be tested statistically.</w:t>
+        <w:t>b. Independent Assessment: Each reviewer will independently assess the quality of each included study using the designated tools. Discrepancies between reviewers will be documented and discussed.</w:t>
       </w:r>
     </w:p>
     <w:p>
       <w:r>
-        <w:t>**Sensitivity Analysis Methods**</w:t>
+        <w:t>c. Consensus Meeting: In cases of disagreement, reviewers will meet to discuss and reach a consensus. If a consensus cannot be reached, a third reviewer will be consulted.</w:t>
       </w:r>
     </w:p>
     <w:p>
       <w:r>
-        <w:t>Sensitivity analyses will be conducted to assess the robustness of the meta-analysis results. This will involve repeating the analysis using different methodological assumptions, such as excluding studies with a high risk of bias, using alternative statistical models (fixed-effect vs. random-effects), or excluding outliers. The impact of individual studies on the overall effect estimate will also be examined by omitting one study at a time.</w:t>
+        <w:t>d. Documentation: The quality assessment findings will be documented in detail, with explanations provided for the ratings assigned to each study. This documentation will be included in the final report to provide transparency regarding the assessment process.</w:t>
       </w:r>
     </w:p>
     <w:p>
       <w:r>
-        <w:t>**Publication Bias Assessment**</w:t>
+        <w:t>4. Use of Quality Assessment in Data Synthesis</w:t>
       </w:r>
     </w:p>
     <w:p>
       <w:r>
-        <w:t>Publication bias will be assessed by visually inspecting funnel plots for asymmetry and by conducting Egger's regression test if there are a sufficient number of studies (typically at least 10). If publication bias is detected, we will use statistical methods such as trim-and-fill analysis to adjust for it.</w:t>
+        <w:t>The results of the quality assessment will not be used to exclude studies from the review. Instead, they will inform the synthesis and interpretation of the findings. Studies with lower quality ratings will be critically appraised to understand how their methodological limitations might affect the overall conclusions of the SLR. The quality assessment will also guide sensitivity analyses, where the impact of including or excluding lower-quality studies on the overall findings will be examined.</w:t>
       </w:r>
     </w:p>
     <w:p>
       <w:r>
-        <w:t>**Reporting of Statistical Analysis**</w:t>
+        <w:t>5. Reporting Quality Assessment Results</w:t>
       </w:r>
     </w:p>
     <w:p>
       <w:r>
-        <w:t>The results of the statistical analyses will be reported in accordance with the PRISMA guidelines. This will include detailed information on the statistical methods used, the results of the heterogeneity assessments, the findings from subgroup and sensitivity analyses, and the conclusions drawn from the publication bias assessment. Forest plots will be used to graphically present the results of the meta-analyses, and tables will summarize the findings of the subgroup and sensitivity analyses.</w:t>
+        <w:t>The quality assessment results will be reported in a tabular format, summarizing the quality scores and key methodological strengths and weaknesses of each study. A narrative summary will accompany the table, discussing the overall quality of the evidence base and the implications for the review's conclusions.</w:t>
       </w:r>
     </w:p>
     <w:p>
       <w:r>
-        <w:t>**Ethical Considerations**</w:t>
+        <w:t>By incorporating a rigorous and transparent quality assessment process, this SLR will provide a comprehensive and trustworthy synthesis of RWE on the effectiveness and safety of treatments for NSCLC, thereby informing clinical decision-making and future research directions in the management of this disease.</w:t>
       </w:r>
     </w:p>
     <w:p>
       <w:r>
-        <w:t>As this systematic literature review will be based on published data, there are no additional ethical considerations for the statistical analysis beyond the ethical conduct of research, such as avoiding data manipulation and ensuring accurate reporting of results.</w:t>
+        <w:br w:type="page"/>
+      </w:r>
+    </w:p>
+    <w:p>
+      <w:pPr>
+        <w:pStyle w:val="Heading1"/>
+      </w:pPr>
+      <w:r>
+        <w:t>1.10 Synthesis Methods</w:t>
       </w:r>
     </w:p>
     <w:p>
       <w:r>
-        <w:t>**Conclusion**</w:t>
+        <w:t>Data Synthesis and Analysis Methods Section</w:t>
+      </w:r>
+    </w:p>
+    <w:p>
+      <w:pPr>
+        <w:pStyle w:val="ListNumber"/>
+      </w:pPr>
+      <w:r>
+        <w:t>• Approach to Data Synthesis</w:t>
+      </w:r>
+    </w:p>
+    <w:p>
+      <w:pPr>
+        <w:pStyle w:val="ListNumber"/>
+      </w:pPr>
+      <w:r>
+        <w:t>• The synthesis of data in this systematic literature review (SLR) will involve a narrative summary and, where appropriate, a quantitative meta-analysis. The narrative synthesis will provide a descriptive overview of the findings from the included studies, focusing on the effectiveness and safety of novel therapies for non-small cell lung cancer (NSCLC) in real-world settings. The synthesis will consider the diversity of interventions, patient populations, and outcomes reported across studies.</w:t>
       </w:r>
     </w:p>
     <w:p>
       <w:r>
-        <w:t>The statistical analysis section of this systematic literature review protocol outlines the planned methodologies for synthesizing and interpreting the real-world evidence on the effectiveness, safety, and patient outcomes of novel therapies for NSCLC. By adhering to these rigorous statistical methods, we aim to provide a comprehensive and reliable synthesis of the available data.</w:t>
+        <w:t>For the quantitative synthesis, meta-analytic techniques will be employed to combine results from studies that are sufficiently homogenous with respect to interventions and outcomes. Pooled estimates of treatment effects on survival rates, progression-free survival, and adverse events will be calculated using random-effects models to account for between-study variability.</w:t>
+      </w:r>
+    </w:p>
+    <w:p>
+      <w:r>
+        <w:t>2. Methods for Combining Results</w:t>
+        <w:br/>
+        <w:t>When combining results for meta-analysis, we will use the inverse variance method for continuous outcomes and the Mantel-Haenszel method for dichotomous outcomes. Heterogeneity will be assessed using the I² statistic and the Chi-square test. An I² value greater than 50% or a p-value less than 0.10 on the Chi-square test will be indicative of substantial heterogeneity.</w:t>
+      </w:r>
+    </w:p>
+    <w:p>
+      <w:r>
+        <w:t>3. Assessment of Reporting Biases</w:t>
+        <w:br/>
+        <w:t>To assess reporting biases, such as publication bias, we will create funnel plots for each meta-analysis containing ten or more studies. Asymmetry in funnel plots will be evaluated using Egger's test. We will also conduct a comprehensive search strategy, including grey literature, to minimize the potential for publication bias.</w:t>
+      </w:r>
+    </w:p>
+    <w:p>
+      <w:r>
+        <w:t>4. Investigation of Heterogeneity</w:t>
+        <w:br/>
+        <w:t>Heterogeneity among studies will be explored through subgroup analyses and meta-regression, where appropriate. Potential sources of heterogeneity, such as differences in study design, patient demographics, NSCLC subtypes, and types of interventions, will be investigated. Sensitivity analyses will be conducted to determine the robustness of the findings by excluding studies with high risk of bias or those that are outliers.</w:t>
+      </w:r>
+    </w:p>
+    <w:p>
+      <w:r>
+        <w:t>5. Sensitivity Analysis Plans</w:t>
+        <w:br/>
+        <w:t>Sensitivity analyses will be performed to assess the impact of various factors on the robustness of the meta-analytic results. This will include analyses excluding studies with lower methodological quality or high risk of bias, as well as studies that have a significant impact on heterogeneity. Additionally, we will conduct sensitivity analyses based on the study design (e.g., prospective vs. retrospective studies).</w:t>
+      </w:r>
+    </w:p>
+    <w:p>
+      <w:r>
+        <w:t>6. Subgroup Analyses if Planned</w:t>
+        <w:br/>
+        <w:t>Subgroup analyses will be conducted to explore differences in treatment outcomes among various NSCLC sub-populations, such as those defined by histological subtype, stage of disease, presence of specific genetic mutations, and prior treatment history. These analyses will help to identify whether certain patient groups derive more or less benefit from the interventions under study.</w:t>
+      </w:r>
+    </w:p>
+    <w:p>
+      <w:r>
+        <w:t>By employing these rigorous data synthesis and analysis methods, the SLR will provide a comprehensive and reliable synthesis of real-world evidence on the effectiveness and safety of treatments for NSCLC, thereby contributing to the optimization of therapeutic strategies and improving patient outcomes.</w:t>
       </w:r>
     </w:p>
     <w:p>

</xml_diff>

<commit_message>
Agent query: Can you verify if the protocol generation workflow is working properly with the updated changes? Check if the PDF export option is correctly hidden on Linux and if DOCX export is working.
</commit_message>
<xml_diff>
--- a/protocol.docx
+++ b/protocol.docx
@@ -26,85 +26,141 @@
     <w:p>
       <w:pPr/>
       <w:r>
-        <w:t>Title</w:t>
+        <w:t>Protocol Title</w:t>
       </w:r>
     </w:p>
     <w:p>
       <w:pPr/>
       <w:r>
-        <w:t>A Phase 3 Randomized, Placebo-Controlled, Double-Blind Study of Apalutamide Plus Androgen Deprivation Therapy (ADT) Versus ADT Alone in Subjects with Metastatic Hormone-Sensitive Prostate Cancer (mHSPC)</w:t>
+        <w:t>Phase 2 Study of Amivantamab in Patients with Advanced Colorectal Cancer with EGFR and MET Alterations</w:t>
       </w:r>
     </w:p>
     <w:p>
       <w:pPr/>
       <w:r>
-        <w:t>Protocol Number</w:t>
+        <w:t>Background &amp; Rationale</w:t>
       </w:r>
     </w:p>
     <w:p>
       <w:pPr/>
       <w:r>
-        <w:t>JNJ-56021927PCR3002 Amendment 5</w:t>
+        <w:t>Colorectal cancer is a significant cause of cancer-related deaths worldwide. For patients with advanced-stage disease, particularly those with alterations in the epidermal growth factor receptor (EGFR) and the hepatocyte growth factor receptor (MET) pathways, treatment options are limited and often ineffective. Amivantamab, a novel bispecific antibody that targets both EGFR and MET, has shown promise in treating non-small cell lung cancer (NSCLC). This Phase 2 study is designed to investigate the safety and efficacy of amivantamab in a similar cohort of patients with advanced colorectal cancer.</w:t>
       </w:r>
     </w:p>
     <w:p>
       <w:pPr/>
       <w:r>
-        <w:t>Protocol Date</w:t>
+        <w:t>Study Objectives</w:t>
       </w:r>
     </w:p>
     <w:p>
       <w:pPr/>
       <w:r>
-        <w:t>16 March 2020</w:t>
+        <w:t>Primary Objective</w:t>
+        <w:br/>
+        <w:t>• To determine the objective response rate (ORR) of amivantamab in patients with documented EGFR and MET alterations in advanced colorectal cancer.</w:t>
       </w:r>
     </w:p>
     <w:p>
       <w:pPr/>
       <w:r>
-        <w:t>Sponsor</w:t>
+        <w:t>Secondary Objectives</w:t>
+        <w:br/>
+        <w:t>• To evaluate the progression-free survival (PFS) of patients treated with amivantamab.</w:t>
+        <w:br/>
+        <w:t>• To assess the overall survival (OS) of the study population.</w:t>
+        <w:br/>
+        <w:t>• To determine the disease control rate (DCR) in patients receiving amivantamab.</w:t>
+        <w:br/>
+        <w:t>• To characterize the safety profile of amivantamab in this patient population.</w:t>
       </w:r>
     </w:p>
     <w:p>
       <w:pPr/>
       <w:r>
-        <w:t>Janssen Research &amp; Development, LLC</w:t>
+        <w:t>Study Design</w:t>
       </w:r>
     </w:p>
     <w:p>
       <w:pPr/>
       <w:r>
-        <w:t>Study Phase</w:t>
+        <w:t>This is a single-arm, open-label, Phase 2 clinical trial evaluating the efficacy and safety of amivantamab in patients with advanced colorectal cancer harboring EGFR and MET alterations.</w:t>
       </w:r>
     </w:p>
     <w:p>
       <w:pPr/>
       <w:r>
-        <w:t>Phase 3</w:t>
+        <w:t>Key Inclusion Criteria</w:t>
+        <w:br/>
+        <w:t>• Adult patients (≥18 years of age) diagnosed with advanced or metastatic colorectal cancer.</w:t>
+        <w:br/>
+        <w:t>• Molecularly confirmed EGFR and MET pathway alterations.</w:t>
+        <w:br/>
+        <w:t>• Disease progression following standard therapy, or patients for whom no standard treatments are available.</w:t>
       </w:r>
     </w:p>
     <w:p>
       <w:pPr/>
       <w:r>
-        <w:t>Indication</w:t>
+        <w:t>Treatment Plan</w:t>
       </w:r>
     </w:p>
     <w:p>
       <w:pPr/>
       <w:r>
-        <w:t>Metastatic Hormone-Sensitive Prostate Cancer (mHSPC)</w:t>
+        <w:t>Eligible patients will be administered amivantamab intravenously at the recommended Phase 2 dose on Day 1 of each 21-day cycle. Dose adjustments will be made according to individual patient tolerance.</w:t>
       </w:r>
     </w:p>
     <w:p>
       <w:pPr/>
       <w:r>
-        <w:t>Study Title</w:t>
+        <w:t>Study Endpoints</w:t>
       </w:r>
     </w:p>
     <w:p>
       <w:pPr/>
       <w:r>
-        <w:t>A Multinational, Multicenter, Randomized, Placebo-Controlled, Double-Blind Study to Evaluate the Efficacy and Safety of Apalutamide in Combination with Androgen Deprivation Therapy (ADT) Compared to ADT Alone in Subjects with Metastatic Hormone-Sensitive Prostate Cancer (mHSPC)</w:t>
+        <w:t>Primary Endpoint</w:t>
+        <w:br/>
+        <w:t>• Objective response rate (ORR) as measured by RECIST v1.1 criteria.</w:t>
+      </w:r>
+    </w:p>
+    <w:p>
+      <w:pPr/>
+      <w:r>
+        <w:t>Secondary Endpoints</w:t>
+        <w:br/>
+        <w:t>• Progression-free survival (PFS).</w:t>
+        <w:br/>
+        <w:t>• Overall survival (OS).</w:t>
+        <w:br/>
+        <w:t>• Disease control rate (DCR).</w:t>
+        <w:br/>
+        <w:t>• Incidence and severity of adverse events (AEs).</w:t>
+      </w:r>
+    </w:p>
+    <w:p>
+      <w:pPr/>
+      <w:r>
+        <w:t>Statistical Considerations</w:t>
+      </w:r>
+    </w:p>
+    <w:p>
+      <w:pPr/>
+      <w:r>
+        <w:t>The study will enroll approximately 100 patients to ensure sufficient power to detect a clinically meaningful difference in ORR. Secondary endpoints will include survival analyses for PFS and OS.</w:t>
+      </w:r>
+    </w:p>
+    <w:p>
+      <w:pPr/>
+      <w:r>
+        <w:t>Timeline</w:t>
+      </w:r>
+    </w:p>
+    <w:p>
+      <w:pPr/>
+      <w:r>
+        <w:t>The estimated duration of the study is 24 months, starting from patient enrollment to the completion of final data analysis.</w:t>
       </w:r>
     </w:p>
     <w:p>
@@ -118,73 +174,31 @@
     <w:p>
       <w:pPr/>
       <w:r>
-        <w:t>BACKGROUND</w:t>
+        <w:t>Background &amp; Rationale</w:t>
       </w:r>
     </w:p>
     <w:p>
       <w:pPr/>
       <w:r>
-        <w:t>Disease Overview</w:t>
+        <w:t>Colorectal cancer (CRC) remains a significant public health challenge as one of the leading causes of cancer-related mortality globally. The prognosis for patients with advanced-stage CRC is particularly poor, with a limited repertoire of effective treatment options. This is especially true for patients whose tumors harbor alterations in the epidermal growth factor receptor (EGFR) and the hepatocyte growth factor receptor (MET) pathways. These genetic aberrations are associated with aggressive tumor behavior and poor response to conventional therapies.</w:t>
       </w:r>
     </w:p>
     <w:p>
       <w:pPr/>
       <w:r>
-        <w:t>Prostate cancer is a common malignancy affecting men, particularly in the aging population. It is characterized by the growth of cancer cells in the prostate gland, which is responsible for producing seminal fluid. When prostate cancer is detected at an early, localized stage, the prognosis is generally favorable with various treatment options available. However, in the metastatic hormone-sensitive prostate cancer (mHSPC) stage, the cancer has spread beyond the prostate gland to other parts of the body and continues to rely on androgens for growth.</w:t>
+        <w:t>Amivantamab is a first-in-class, fully human bispecific antibody that simultaneously targets EGFR and MET receptors. By binding to these two critical pathways, amivantamab is designed to inhibit tumor growth and survival. The clinical utility of amivantamab has been previously established in non-small cell lung cancer (NSCLC), where it has demonstrated efficacy in patients with EGFR exon 20 insertion mutations, a subgroup known for its resistance to other EGFR-targeted therapies.</w:t>
       </w:r>
     </w:p>
     <w:p>
       <w:pPr/>
       <w:r>
-        <w:t>Androgen deprivation therapy (ADT) is the cornerstone of treatment for mHSPC. ADT reduces androgen levels or blocks their effect on prostate cancer cells, slowing disease progression. Despite initial responsiveness, most patients eventually progress to a more aggressive form of the disease known as metastatic castration-resistant prostate cancer (mCRPC), which is associated with a poor prognosis.</w:t>
+        <w:t>Given the success of amivantamab in NSCLC, there is a compelling rationale to explore its therapeutic potential in CRC. This Phase 2 study is predicated on the hypothesis that amivantamab's dual inhibition of EGFR and MET may provide clinical benefit to patients with advanced CRC harboring alterations in these pathways. The study will evaluate the safety and efficacy of amivantamab in this new setting, with the hope of expanding the treatment landscape for these patients.</w:t>
       </w:r>
     </w:p>
     <w:p>
       <w:pPr/>
       <w:r>
-        <w:t>Current Treatment Landscape</w:t>
-      </w:r>
-    </w:p>
-    <w:p>
-      <w:pPr/>
-      <w:r>
-        <w:t>The current standard of care for patients with mHSPC involves ADT alone or in combination with other systemic therapies. The addition of docetaxel to ADT has shown improved survival in some patients with mHSPC. However, there is a need for new treatment options that can further improve outcomes, delay progression, and maintain quality of life.</w:t>
-      </w:r>
-    </w:p>
-    <w:p>
-      <w:pPr/>
-      <w:r>
-        <w:t>Rationale for the Study</w:t>
-      </w:r>
-    </w:p>
-    <w:p>
-      <w:pPr/>
-      <w:r>
-        <w:t>Apalutamide (JNJ-56021927) is an orally available, non-steroidal androgen receptor (AR) antagonist that has shown potential in the treatment of prostate cancer by inhibiting the action of androgens on prostate cancer cells. The development of apalutamide for mHSPC is based on its ability to potently block AR signaling, which is a critical driver of prostate cancer growth and progression.</w:t>
-      </w:r>
-    </w:p>
-    <w:p>
-      <w:pPr/>
-      <w:r>
-        <w:t>Preclinical studies and early clinical trials have suggested that apalutamide has an acceptable safety profile and may provide clinical benefit in prostate cancer. This has led to the hypothesis that the addition of apalutamide to ADT could improve outcomes for patients with mHSPC compared to ADT alone.</w:t>
-      </w:r>
-    </w:p>
-    <w:p>
-      <w:pPr/>
-      <w:r>
-        <w:t>Study Justification</w:t>
-      </w:r>
-    </w:p>
-    <w:p>
-      <w:pPr/>
-      <w:r>
-        <w:t>The Phase 3 study protocol JNJ-56021927PCR3002 Amendment 5 aims to evaluate the efficacy and safety of apalutamide in combination with ADT versus ADT alone in subjects with mHSPC. The study is designed to address the unmet medical need for therapies that can extend survival and delay disease progression while maintaining quality of life in this patient population.</w:t>
-      </w:r>
-    </w:p>
-    <w:p>
-      <w:pPr/>
-      <w:r>
-        <w:t>Given the mechanism of action of apalutamide and the preliminary data supporting its use, this study seeks to provide robust evidence on whether apalutamide can offer a significant clinical advantage over the current standard of care in mHSPC. The results of this study could potentially lead to a new therapeutic option for patients with mHSPC, contributing to improved patient outcomes and a broader range of treatment strategies.</w:t>
+        <w:t>The investigation into amivantamab's activity in CRC is timely and significant, as it may address an unmet medical need by providing a targeted therapy option for a patient population with limited treatment alternatives. The study's outcomes have the potential to inform future research and therapeutic strategies, ultimately improving survival and quality of life for patients with advanced CRC.</w:t>
       </w:r>
     </w:p>
     <w:p>
@@ -198,63 +212,29 @@
     <w:p>
       <w:pPr/>
       <w:r>
-        <w:t>1. Objectives</w:t>
+        <w:t>Objectives</w:t>
       </w:r>
     </w:p>
     <w:p>
       <w:pPr/>
       <w:r>
-        <w:t>1.1 Primary Objective</w:t>
+        <w:t>Primary Objective</w:t>
+        <w:br/>
+        <w:t>• To determine the objective response rate (ORR) of amivantamab in patients with documented EGFR and MET alterations in advanced colorectal cancer.</w:t>
       </w:r>
     </w:p>
     <w:p>
       <w:pPr/>
       <w:r>
-        <w:t>The primary objective of this Phase 3 study is to evaluate the efficacy of apalutamide in combination with androgen deprivation therapy (ADT) compared to ADT alone in improving radiographic progression-free survival (rPFS) and overall survival (OS) in subjects with metastatic hormone-sensitive prostate cancer (mHSPC).</w:t>
-      </w:r>
-    </w:p>
-    <w:p>
-      <w:pPr/>
-      <w:r>
-        <w:t>1.2 Secondary Objectives</w:t>
+        <w:t>Secondary Objectives</w:t>
         <w:br/>
-        <w:t>• To assess the impact of apalutamide plus ADT on delaying pain progression and opioid use for prostate cancer-related pain management.</w:t>
+        <w:t>• To evaluate the progression-free survival (PFS) of patients treated with amivantamab.</w:t>
         <w:br/>
-        <w:t>• To evaluate the effect of the combination therapy on the incidence of skeletal-related events (SREs) and the need for cytotoxic chemotherapy.</w:t>
+        <w:t>• To assess the overall survival (OS) of the study population.</w:t>
         <w:br/>
-        <w:t>• To characterize the safety profile of apalutamide when added to ADT in the study population.</w:t>
+        <w:t>• To determine the disease control rate (DCR) in patients receiving amivantamab.</w:t>
         <w:br/>
-        <w:t>• To investigate the population pharmacokinetics (PK) and pharmacodynamics (PD) of apalutamide.</w:t>
-        <w:br/>
-        <w:t>• To assess the PD effect of leuprolide on testosterone concentrations when used alone or in combination with apalutamide.</w:t>
-        <w:br/>
-        <w:t>• To determine the effectiveness of apalutamide plus ADT in subpopulations of subjects with low-volume or high-volume mHSPC.</w:t>
-      </w:r>
-    </w:p>
-    <w:p>
-      <w:pPr/>
-      <w:r>
-        <w:t>1.3 Other Objectives</w:t>
-        <w:br/>
-        <w:t>• To explore biomarkers that may predict response to treatment and potential resistance mechanisms.</w:t>
-        <w:br/>
-        <w:t>• To evaluate patient-relevant outcomes, including symptom management (e.g., pain, fatigue, urination) and functional aspects (e.g., physical, emotional, social), as well as health-related quality of life.</w:t>
-        <w:br/>
-        <w:t>• To compare other clinically relevant endpoints between the apalutamide plus ADT and ADT alone treatment arms.</w:t>
-        <w:br/>
-        <w:t>• To collect medical resource utilization data for future economic modeling.</w:t>
-      </w:r>
-    </w:p>
-    <w:p>
-      <w:pPr/>
-      <w:r>
-        <w:t>1.4 Hypothesis</w:t>
-      </w:r>
-    </w:p>
-    <w:p>
-      <w:pPr/>
-      <w:r>
-        <w:t>The hypothesis of this study is that apalutamide in combination with ADT will demonstrate improved rPFS and OS compared to ADT alone and will have an acceptable safety profile in subjects with mHSPC.</w:t>
+        <w:t>• To characterize the safety profile of amivantamab in this patient population.</w:t>
       </w:r>
     </w:p>
     <w:p>
@@ -268,235 +248,79 @@
     <w:p>
       <w:pPr/>
       <w:r>
-        <w:t>6. Study Design</w:t>
+        <w:t>Study Design</w:t>
       </w:r>
     </w:p>
     <w:p>
       <w:pPr/>
       <w:r>
-        <w:t>6.1 Overview of Study Design</w:t>
+        <w:t>Overview</w:t>
+        <w:br/>
+        <w:t>This clinical trial is a single-arm, open-label, Phase 2 study designed to assess the safety and efficacy of amivantamab in patients with advanced colorectal cancer (CRC) who have documented alterations in the epidermal growth factor receptor (EGFR) and the hepatocyte growth factor receptor (MET) pathways.</w:t>
       </w:r>
     </w:p>
     <w:p>
       <w:pPr/>
       <w:r>
-        <w:t>This Phase 3 study is a randomized, double-blind, placebo-controlled, multinational, and multicenter trial designed to assess the efficacy and safety of apalutamide in combination with androgen deprivation therapy (ADT) compared to ADT alone in subjects with metastatic hormone-sensitive prostate cancer (mHSPC). The trial aims to enroll approximately 1,000 subjects who meet the inclusion criteria and none of the exclusion criteria. These subjects will be stratified based on Gleason score at diagnosis (≤7 versus &gt;7), region (North America [NA] and European Union [EU] versus Other Countries), and prior docetaxel use (yes versus no). Following stratification, subjects will be randomly assigned in a 1:1 ratio to either the apalutamide plus ADT group or the matching placebo plus ADT group.</w:t>
+        <w:t>Study Population</w:t>
+        <w:br/>
+        <w:t>The study will enroll adult patients (≥18 years of age) diagnosed with advanced or metastatic CRC. Eligible participants must have molecularly confirmed EGFR and MET pathway alterations and must have experienced disease progression following standard therapy or have no available standard treatment options.</w:t>
       </w:r>
     </w:p>
     <w:p>
       <w:pPr/>
       <w:r>
-        <w:t>6.2 Study Phases</w:t>
+        <w:t>Intervention</w:t>
+        <w:br/>
+        <w:t>Participants will receive amivantamab administered intravenously at the recommended Phase 2 dose. The administration will occur on Day 1 of each 21-day cycle. Dose adjustments will be made based on patient tolerance to the treatment.</w:t>
       </w:r>
     </w:p>
     <w:p>
       <w:pPr/>
       <w:r>
-        <w:t>6.2.1 Screening Phase</w:t>
+        <w:t>Duration of Treatment</w:t>
+        <w:br/>
+        <w:t>Treatment will continue until disease progression, unacceptable toxicity, withdrawal of consent, or other criteria for discontinuation are met, as per the study protocol.</w:t>
       </w:r>
     </w:p>
     <w:p>
       <w:pPr/>
       <w:r>
-        <w:t>The Screening Phase will last up to 28 days before randomization to establish study eligibility.</w:t>
+        <w:t>Study Assessments</w:t>
+        <w:br/>
+        <w:t>Tumor assessments will be conducted using RECIST v1.1 criteria at baseline and at specified intervals throughout the study to evaluate the primary and secondary endpoints. Safety assessments, including the monitoring of adverse events, will be conducted throughout the study period.</w:t>
       </w:r>
     </w:p>
     <w:p>
       <w:pPr/>
       <w:r>
-        <w:t>6.2.2 Treatment Phase</w:t>
+        <w:t>Study Endpoints</w:t>
+        <w:br/>
+        <w:t>The primary endpoint of the study is the objective response rate (ORR), while secondary endpoints include progression-free survival (PFS), overall survival (OS), disease control rate (DCR), and the safety profile of amivantamab.</w:t>
       </w:r>
     </w:p>
     <w:p>
       <w:pPr/>
       <w:r>
-        <w:t>During the Treatment Phase, subjects will receive treatment in 28-day cycles until disease progression, unacceptable treatment-related toxicity occurs, or the study is terminated by the sponsor. Treatment may continue past radiographic progression if there is no clinical progression and no alternate therapy is initiated. Upon documented clinical progression based on protocol-specified criteria, subjects must discontinue the study drug.</w:t>
+        <w:t>Statistical Analysis</w:t>
+        <w:br/>
+        <w:t>The study aims to enroll approximately 100 patients to ensure adequate power to detect a clinically meaningful ORR. Secondary analyses will focus on survival endpoints such as PFS and OS.</w:t>
       </w:r>
     </w:p>
     <w:p>
       <w:pPr/>
       <w:r>
-        <w:t>6.2.3 End-of-Treatment Visit</w:t>
+        <w:t>Study Duration</w:t>
+        <w:br/>
+        <w:t>The estimated duration of the study is 24 months, which includes patient enrollment, treatment, follow-up, and final data analysis.</w:t>
       </w:r>
     </w:p>
     <w:p>
       <w:pPr/>
       <w:r>
-        <w:t>An End-of-Treatment Visit will occur within 30 days after the last dose of study drug.</w:t>
-      </w:r>
-    </w:p>
-    <w:p>
-      <w:pPr/>
-      <w:r>
-        <w:t>6.2.4 Follow-up Phase</w:t>
-      </w:r>
-    </w:p>
-    <w:p>
-      <w:pPr/>
-      <w:r>
-        <w:t>The Follow-up Phase will involve data collection every 4 months, including survival status, secondary endpoint data, and information on subsequent therapies for prostate cancer. Data collection will continue until the subject's death, withdrawal of consent, loss to follow-up, or study termination by the sponsor. Patient-reported outcome measures will be collected up to 12 months after treatment discontinuation.</w:t>
-      </w:r>
-    </w:p>
-    <w:p>
-      <w:pPr/>
-      <w:r>
-        <w:t>6.2.5 Open-label Extension Phase</w:t>
-      </w:r>
-    </w:p>
-    <w:p>
-      <w:pPr/>
-      <w:r>
-        <w:t>If the study results are positive, subjects in the Treatment Phase will have the opportunity to enroll in an Open-label Extension Phase to receive active drug (apalutamide) for approximately 3 years.</w:t>
-      </w:r>
-    </w:p>
-    <w:p>
-      <w:pPr/>
-      <w:r>
-        <w:t>6.2.6 Long-Term Extension (LTE) Phase</w:t>
-      </w:r>
-    </w:p>
-    <w:p>
-      <w:pPr/>
-      <w:r>
-        <w:t>Subjects benefiting from apalutamide in the Open-label Extension Phase may continue treatment in the LTE Phase, which will begin on the date of the final analysis cut-off or the date of approval of Amendment 5 at the site, whichever is later.</w:t>
-      </w:r>
-    </w:p>
-    <w:p>
-      <w:pPr/>
-      <w:r>
-        <w:t>6.3 Study Population</w:t>
-      </w:r>
-    </w:p>
-    <w:p>
-      <w:pPr/>
-      <w:r>
-        <w:t>Eligible subjects include those with a diagnosis of prostate cancer, an Eastern Cooperative Oncology Group (ECOG) performance status (PS) grade of 0 or 1, and documented distant metastatic disease. Subjects may have received limited prior treatments for mHSPC and localized prostate cancer.</w:t>
-      </w:r>
-    </w:p>
-    <w:p>
-      <w:pPr/>
-      <w:r>
-        <w:t>6.4 Dosage and Administration</w:t>
-      </w:r>
-    </w:p>
-    <w:p>
-      <w:pPr/>
-      <w:r>
-        <w:t>All subjects will receive standard of care ADT, with the choice of gonadotropin-releasing hormone (GnRH) analog at the Investigator's discretion. Apalutamide or matching placebo will be administered orally at a dose of 240 mg (4 x 60-mg tablets) once daily, with or without food.</w:t>
-      </w:r>
-    </w:p>
-    <w:p>
-      <w:pPr/>
-      <w:r>
-        <w:t>6.5 Efficacy Evaluations/Endpoints</w:t>
-      </w:r>
-    </w:p>
-    <w:p>
-      <w:pPr/>
-      <w:r>
-        <w:t>The primary efficacy endpoints are radiographic progression-free survival (rPFS) and overall survival (OS). Secondary and other endpoints include time to pain progression, skeletal-related events (SREs), opioid use, cytotoxic chemotherapy initiation, symptomatic local progression, and prostate cancer-specific antigen (PSA) progression, among others.</w:t>
-      </w:r>
-    </w:p>
-    <w:p>
-      <w:pPr/>
-      <w:r>
-        <w:t>6.6 Safety Evaluations</w:t>
-      </w:r>
-    </w:p>
-    <w:p>
-      <w:pPr/>
-      <w:r>
-        <w:t>Safety will be monitored from the signing of informed consent until 30 days after the last dose of study drug. Adverse events (AEs), vital signs, physical examinations, ECOG PS, and clinical laboratory tests will be evaluated and graded using NCI-CTCAE (Version 4.03).</w:t>
-      </w:r>
-    </w:p>
-    <w:p>
-      <w:pPr/>
-      <w:r>
-        <w:t>6.7 Statistical Methods</w:t>
-      </w:r>
-    </w:p>
-    <w:p>
-      <w:pPr/>
-      <w:r>
-        <w:t>6.7.1 Analysis Populations</w:t>
-      </w:r>
-    </w:p>
-    <w:p>
-      <w:pPr/>
-      <w:r>
-        <w:t>The intent-to-treat (ITT) population will be used for the primary analysis of efficacy, while the safety population will include all subjects who received at least one dose of the study drug.</w:t>
-      </w:r>
-    </w:p>
-    <w:p>
-      <w:pPr/>
-      <w:r>
-        <w:t>6.7.2 Sample Size Determination</w:t>
-      </w:r>
-    </w:p>
-    <w:p>
-      <w:pPr/>
-      <w:r>
-        <w:t>The study is powered to detect a hazard ratio (HR) of 0.67 for rPFS and 0.75 for OS with a total of approximately 368 rPFS events and 410 death events required for the respective endpoints.</w:t>
-      </w:r>
-    </w:p>
-    <w:p>
-      <w:pPr/>
-      <w:r>
-        <w:t>6.7.3 Efficacy Analysis</w:t>
-      </w:r>
-    </w:p>
-    <w:p>
-      <w:pPr/>
-      <w:r>
-        <w:t>Time-to-event variables will be estimated using the Kaplan-Meier method and Cox proportional hazards model.</w:t>
-      </w:r>
-    </w:p>
-    <w:p>
-      <w:pPr/>
-      <w:r>
-        <w:t>6.7.4 Interim Analysis</w:t>
-      </w:r>
-    </w:p>
-    <w:p>
-      <w:pPr/>
-      <w:r>
-        <w:t>Two interim analyses for OS are planned after approximately 50% and 70% of the required events have been observed.</w:t>
-      </w:r>
-    </w:p>
-    <w:p>
-      <w:pPr/>
-      <w:r>
-        <w:t>6.7.5 Population PK and PD Analysis</w:t>
-      </w:r>
-    </w:p>
-    <w:p>
-      <w:pPr/>
-      <w:r>
-        <w:t>Population pharmacokinetic analysis will be performed using nonlinear mixed-effects modeling, and relationships between apalutamide exposure and efficacy or AEs may be analyzed.</w:t>
-      </w:r>
-    </w:p>
-    <w:p>
-      <w:pPr/>
-      <w:r>
-        <w:t>6.7.6 Biomarker Analysis</w:t>
-      </w:r>
-    </w:p>
-    <w:p>
-      <w:pPr/>
-      <w:r>
-        <w:t>Associations between biomarkers and clinical response or time-to-event endpoints will be assessed using appropriate statistical methods.</w:t>
-      </w:r>
-    </w:p>
-    <w:p>
-      <w:pPr/>
-      <w:r>
-        <w:t>6.8 Monitoring and Oversight</w:t>
-      </w:r>
-    </w:p>
-    <w:p>
-      <w:pPr/>
-      <w:r>
-        <w:t>An Independent Data Monitoring Committee (IDMC) will provide recommendations during the planned interim efficacy analyses and regular safety reviews.</w:t>
+        <w:t>Ethical Considerations</w:t>
+        <w:br/>
+        <w:t>The study will be conducted in accordance with the Declaration of Helsinki, Good Clinical Practice (GCP) guidelines, and all applicable regulatory requirements. An independent ethics committee or institutional review board will approve the study protocol before initiation. Informed consent will be obtained from all participants before enrollment in the study.</w:t>
       </w:r>
     </w:p>
     <w:p>
@@ -510,103 +334,101 @@
     <w:p>
       <w:pPr/>
       <w:r>
-        <w:t>6.3 Study Population</w:t>
+        <w:t>5. Population</w:t>
       </w:r>
     </w:p>
     <w:p>
       <w:pPr/>
       <w:r>
-        <w:t>6.3.1 Inclusion Criteria</w:t>
+        <w:t>5.1 Study Population</w:t>
       </w:r>
     </w:p>
     <w:p>
       <w:pPr/>
       <w:r>
-        <w:t>1. Subjects must have a histologically or cytologically confirmed diagnosis of prostate cancer.</w:t>
-        <w:br/>
-        <w:t>2. Subjects are required to have an Eastern Cooperative Oncology Group (ECOG) performance status (PS) of 0 or 1 at the Screening Phase.</w:t>
-        <w:br/>
-        <w:t>3. Subjects must have evidence of distant metastatic disease, documented by a positive bone scan with one or more bone lesions on Technetium 99m (99mTc). If only a single bone lesion is present, it must be confirmed by computed tomography (CT) or magnetic resonance imaging (MRI).</w:t>
-        <w:br/>
-        <w:t>4. Subjects may have received up to six cycles of docetaxel for mHSPC, with the last dose administered no more than 2 months prior to randomization.</w:t>
-        <w:br/>
-        <w:t>5. Subjects may have received androgen deprivation therapy (ADT) for no longer than six months prior to randomization.</w:t>
-        <w:br/>
-        <w:t>6. Subjects may have undergone a maximum of one course of radiation or surgical intervention for mHSPC.</w:t>
-        <w:br/>
-        <w:t>7. For localized prostate cancer, subjects may have received up to three years total of ADT, and all other forms of prior therapies including radiation therapy, prostatectomy, lymph node dissection, and systemic therapies, provided these therapies were completed at least one year prior to randomization.</w:t>
+        <w:t>The study will recruit adult patients (≥18 years of age) diagnosed with advanced or metastatic colorectal cancer (CRC). To be eligible, participants must have molecularly confirmed alterations in both the epidermal growth factor receptor (EGFR) and the hepatocyte growth factor receptor (MET) pathways. These alterations are critical inclusion criteria as they are the targets of the investigational drug, amivantamab.</w:t>
       </w:r>
     </w:p>
     <w:p>
       <w:pPr/>
       <w:r>
-        <w:t>6.3.2 Exclusion Criteria</w:t>
+        <w:t>5.2 Inclusion Criteria</w:t>
       </w:r>
     </w:p>
     <w:p>
       <w:pPr/>
       <w:r>
-        <w:t>1. Subjects with severe concurrent disease, infection, or comorbidity that, in the judgment of the investigator, would make the subject inappropriate for enrollment.</w:t>
+        <w:t>1. Age: Participants must be 18 years of age or older.</w:t>
         <w:br/>
-        <w:t>2. Subjects with known brain metastases or leptomeningeal disease.</w:t>
+        <w:t>2. Diagnosis: Patients must have a histologically or cytologically confirmed diagnosis of advanced or metastatic CRC.</w:t>
         <w:br/>
-        <w:t>3. Subjects who have received more than six cycles of docetaxel for mHSPC.</w:t>
+        <w:t>3. Genetic Alterations: Patients must have documented alterations in EGFR and MET pathways, as confirmed by a validated molecular assay.</w:t>
         <w:br/>
-        <w:t>4. Subjects who have received any other systemic treatment for mHSPC within one year prior to randomization, except for up to six months of ADT.</w:t>
+        <w:t>4. Disease Status: Participants must have experienced disease progression following standard therapy or be considered unsuitable for existing standard treatment options.</w:t>
         <w:br/>
-        <w:t>5. Subjects who have undergone major surgery or radiation therapy within four weeks prior to randomization.</w:t>
+        <w:t>5. Prior Therapy: Patients must have recovered from the acute adverse effects of any prior anti-cancer therapy, and a specified time must have elapsed since the completion of the last therapy.</w:t>
         <w:br/>
-        <w:t>6. Subjects with a history of another malignancy within the past five years, except for adequately treated basal cell or squamous cell skin cancer or any in situ cancer.</w:t>
+        <w:t>6. Performance Status: Participants must have an Eastern Cooperative Oncology Group (ECOG) performance status of 0 or 1.</w:t>
         <w:br/>
-        <w:t>7. Subjects with a known hypersensitivity to any component of the study drugs or their analogs.</w:t>
-        <w:br/>
-        <w:t>8. Subjects who have participated in a study of an investigational agent or used an investigational device within 4 weeks of the first dose of treatment.</w:t>
+        <w:t>7. Organ Function: Adequate bone marrow, liver, and renal function as defined by protocol-specific laboratory criteria.</w:t>
       </w:r>
     </w:p>
     <w:p>
       <w:pPr/>
       <w:r>
-        <w:t>6.3.3 Stratification Factors</w:t>
+        <w:t>5.3 Exclusion Criteria</w:t>
       </w:r>
     </w:p>
     <w:p>
       <w:pPr/>
       <w:r>
-        <w:t>Subjects will be stratified based on the following factors prior to randomization:</w:t>
+        <w:t>1. Prior Treatment: Patients who have received previous treatment with an EGFR or MET inhibitor.</w:t>
+        <w:br/>
+        <w:t>2. Concurrent Conditions: Presence of any serious or uncontrolled medical disorder, active infection, or uncontrolled intercurrent illness.</w:t>
+        <w:br/>
+        <w:t>3. Brain Metastases: Patients with symptomatic, untreated, or unstable central nervous system (CNS) metastases.</w:t>
+        <w:br/>
+        <w:t>4. Pregnancy: Pregnant or breastfeeding women, or women and men of reproductive potential not willing to employ effective birth control.</w:t>
+        <w:br/>
+        <w:t>5. Allergies: Known hypersensitivity to any component of amivantamab or similar compounds.</w:t>
+        <w:br/>
+        <w:t>6. Other Therapies: Participation in another clinical study with an investigational product during the last 30 days.</w:t>
       </w:r>
     </w:p>
     <w:p>
       <w:pPr/>
       <w:r>
-        <w:t>1. Gleason score at diagnosis (≤7 versus &gt;7).</w:t>
-        <w:br/>
-        <w:t>2. Geographic region (North America [NA] and European Union [EU] versus Other Countries).</w:t>
-        <w:br/>
-        <w:t>3. Prior docetaxel use (yes versus no).</w:t>
+        <w:t>5.4 Screening and Enrollment</w:t>
       </w:r>
     </w:p>
     <w:p>
       <w:pPr/>
       <w:r>
-        <w:t>6.3.4 Randomization</w:t>
+        <w:t>Potential participants will undergo a screening process to confirm eligibility, including but not limited to medical history, physical examination, performance status evaluation, laboratory tests, and molecular profiling. Upon meeting all inclusion and none of the exclusion criteria, eligible patients will be enrolled in the study.</w:t>
       </w:r>
     </w:p>
     <w:p>
       <w:pPr/>
       <w:r>
-        <w:t>Eligible subjects will be randomly assigned in a 1:1 ratio to either the apalutamide plus ADT group or the matching placebo plus ADT group. Randomization will be conducted using a computer-generated randomization schedule.</w:t>
+        <w:t>5.5 Withdrawal Criteria</w:t>
       </w:r>
     </w:p>
     <w:p>
       <w:pPr/>
       <w:r>
-        <w:t>6.3.5 Study Enrollment</w:t>
+        <w:t>Participants may be withdrawn from the study for reasons including, but not limited to, disease progression, unacceptable toxicity, non-compliance with study protocol, withdrawal of consent, or at the discretion of the investigator. Specific criteria for treatment discontinuation will be detailed in the study protocol.</w:t>
       </w:r>
     </w:p>
     <w:p>
       <w:pPr/>
       <w:r>
-        <w:t>Approximately 1,000 subjects are planned to be enrolled in the study to ensure adequate power for the efficacy analyses. Enrollment will be competitive across participating sites and will continue until the target number of subjects is reached.</w:t>
+        <w:t>5.6 Sample Size</w:t>
+      </w:r>
+    </w:p>
+    <w:p>
+      <w:pPr/>
+      <w:r>
+        <w:t>The study aims to enroll approximately 100 patients. This sample size is calculated to provide adequate power to detect a clinically meaningful objective response rate (ORR), with secondary analyses for progression-free survival (PFS) and overall survival (OS).</w:t>
       </w:r>
     </w:p>
     <w:p>
@@ -620,153 +442,125 @@
     <w:p>
       <w:pPr/>
       <w:r>
-        <w:t>7. Procedures</w:t>
+        <w:t>6. Procedures</w:t>
       </w:r>
     </w:p>
     <w:p>
       <w:pPr/>
       <w:r>
-        <w:t>7.1 Treatment Administration</w:t>
+        <w:t>6.1 Treatment Administration</w:t>
       </w:r>
     </w:p>
     <w:p>
       <w:pPr/>
       <w:r>
-        <w:t>7.1.1 Apalutamide Administration</w:t>
-        <w:br/>
-        <w:t>Subjects will be administered apalutamide at a dose of 240 mg, consisting of four 60-mg tablets, taken orally once daily. The medication can be ingested with or without food.</w:t>
+        <w:t>Patients will receive amivantamab administered intravenously at the recommended Phase 2 dose. The initial dose will be given on Day 1 of each 21-day cycle. Subsequent doses may be adjusted based on individual patient tolerance and in accordance with predefined dose modification criteria. Treatment will continue until disease progression, unacceptable toxicity, withdrawal of consent, or other discontinuation criteria are met.</w:t>
       </w:r>
     </w:p>
     <w:p>
       <w:pPr/>
       <w:r>
-        <w:t>7.1.2 Placebo Administration</w:t>
-        <w:br/>
-        <w:t>Subjects in the control arm will receive a matching placebo consisting of four tablets, taken orally once daily, with or without food.</w:t>
+        <w:t>6.2 Dose Modification</w:t>
       </w:r>
     </w:p>
     <w:p>
       <w:pPr/>
       <w:r>
-        <w:t>7.1.3 Androgen Deprivation Therapy (ADT)</w:t>
-        <w:br/>
-        <w:t>All subjects will receive ADT as part of standard of care. ADT will be administered as medical castration using a gonadotropin-releasing hormone (GnRH) analog or as surgical castration via bilateral orchiectomy. The specific GnRH analog and dosing schedule will be determined by the Investigator and will be consistent with the product's prescribing information.</w:t>
+        <w:t>Dose modifications for amivantamab will be guided by the severity and type of adverse events experienced by the patient. The protocol will include specific instructions for dose reductions, interruptions, and discontinuation related to adverse event management.</w:t>
       </w:r>
     </w:p>
     <w:p>
       <w:pPr/>
       <w:r>
-        <w:t>7.2 Efficacy Assessments</w:t>
+        <w:t>6.3 Concomitant Medications</w:t>
       </w:r>
     </w:p>
     <w:p>
       <w:pPr/>
       <w:r>
-        <w:t>7.2.1 Radiographic Progression-Free Survival (rPFS)</w:t>
-        <w:br/>
-        <w:t>rPFS will be assessed by the investigator and is defined as the time from randomization to the first documentation of radiographic progressive disease or death from any cause, whichever occurs first. Radiographic progression will be evaluated by CT/MRI for soft tissue lesions per modified RECIST 1.1 criteria and by bone scan for bone lesions.</w:t>
+        <w:t>The use of concomitant medications will be allowed as necessary for the management of comorbid conditions and treatment-related adverse events, provided they do not interfere with the study drug's mechanism of action or the interpretation of study results. Prohibited medications will include other investigational drugs and treatments known to interact with EGFR or MET pathways.</w:t>
       </w:r>
     </w:p>
     <w:p>
       <w:pPr/>
       <w:r>
-        <w:t>7.2.2 Overall Survival (OS)</w:t>
-        <w:br/>
-        <w:t>OS is defined as the time from randomization to the date of death from any cause. Survival status will be collected during both the Treatment and Follow-up Phases.</w:t>
+        <w:t>6.4 Assessment Schedule</w:t>
       </w:r>
     </w:p>
     <w:p>
       <w:pPr/>
       <w:r>
-        <w:t>7.3 Secondary and Other Efficacy Endpoints</w:t>
+        <w:t>Patients will undergo regular assessments to monitor the efficacy and safety of the treatment. These will include:</w:t>
         <w:br/>
-        <w:t>Secondary endpoints include time to pain progression, time to skeletal-related events (SREs), time to chronic opioid use, and time to initiation of cytotoxic chemotherapy. Other efficacy endpoints include time to symptomatic local progression, time to prostate cancer-specific antigen (PSA) progression, and patient-reported outcomes such as changes in pain, fatigue, and quality of life.</w:t>
+        <w:t>• Baseline evaluations prior to the first dose of amivantamab.</w:t>
+        <w:br/>
+        <w:t>• Tumor assessments using RECIST v1.1 criteria at baseline, every two cycles (6 weeks), and at treatment discontinuation.</w:t>
+        <w:br/>
+        <w:t>• Safety assessments, including physical examinations, vital signs, laboratory tests, and adverse event monitoring, will occur at each visit.</w:t>
+        <w:br/>
+        <w:t>• Imaging studies as needed to confirm responses or progression.</w:t>
       </w:r>
     </w:p>
     <w:p>
       <w:pPr/>
       <w:r>
-        <w:t>7.4 Pharmacokinetic (PK) and Pharmacodynamic (PD) Evaluations</w:t>
+        <w:t>6.5 Criteria for Discontinuation</w:t>
       </w:r>
     </w:p>
     <w:p>
       <w:pPr/>
       <w:r>
-        <w:t>7.4.1 Apalutamide PK</w:t>
+        <w:t>Patients may be discontinued from treatment for reasons including:</w:t>
         <w:br/>
-        <w:t>Trough PK samples will be collected on Day 1 of Cycles 2 through 6 for analysis of apalutamide and its active metabolite concentrations.</w:t>
+        <w:t>• Disease progression as defined by RECIST v1.1 criteria.</w:t>
+        <w:br/>
+        <w:t>• Occurrence of unacceptable toxicity not manageable with dose modification.</w:t>
+        <w:br/>
+        <w:t>• Patient withdrawal of consent.</w:t>
+        <w:br/>
+        <w:t>• Non-compliance with the study protocol.</w:t>
+        <w:br/>
+        <w:t>• Investigator's judgment that discontinuation is in the patient's best interest.</w:t>
       </w:r>
     </w:p>
     <w:p>
       <w:pPr/>
       <w:r>
-        <w:t>7.4.2 Leuprolide PK Sub-study</w:t>
-        <w:br/>
-        <w:t>In selected countries, optional PK samples will be collected from consenting subjects receiving leuprolide acetate for analysis of leuprolide and testosterone concentrations.</w:t>
+        <w:t>6.6 Post-Treatment Follow-Up</w:t>
       </w:r>
     </w:p>
     <w:p>
       <w:pPr/>
       <w:r>
-        <w:t>7.5 Biomarker Evaluations</w:t>
+        <w:t>Upon discontinuation of treatment, patients will enter a post-treatment follow-up phase to monitor for late-emerging adverse events and to collect survival data. Follow-up visits will include:</w:t>
         <w:br/>
-        <w:t>Biomarker evaluations will be conducted using plasma-based circulating DNA and archival tumor tissue to assess AR gene anomalies and other potential resistance markers.</w:t>
+        <w:t>• A safety follow-up visit 30 days after the last dose of amivantamab.</w:t>
+        <w:br/>
+        <w:t>• Survival status assessments every 3 months until the end of the study or patient death.</w:t>
       </w:r>
     </w:p>
     <w:p>
       <w:pPr/>
       <w:r>
-        <w:t>7.6 Medical Resource Utilization (MRU) Evaluations</w:t>
-        <w:br/>
-        <w:t>MRU data will be collected during the Treatment Phase to inform future economic modeling.</w:t>
+        <w:t>6.7 Data Collection and Management</w:t>
       </w:r>
     </w:p>
     <w:p>
       <w:pPr/>
       <w:r>
-        <w:t>7.7 Safety Evaluations</w:t>
-        <w:br/>
-        <w:t>Safety will be assessed through the monitoring of adverse events (AEs), vital signs, physical examinations, ECOG performance status, and clinical laboratory tests. AEs will be graded using NCI-CTCAE Version 4.03.</w:t>
+        <w:t>Data will be collected using electronic case report forms (eCRFs). All data will be handled confidentially and analyzed in accordance with the study's statistical analysis plan. Data management will be conducted by a designated team to ensure accuracy and compliance with regulatory standards.</w:t>
       </w:r>
     </w:p>
     <w:p>
       <w:pPr/>
       <w:r>
-        <w:t>7.8 Dose Modifications</w:t>
-        <w:br/>
-        <w:t>Dose modifications for apalutamide will be made according to the dose modification rules outlined in the protocol.</w:t>
+        <w:t>6.8 Quality Assurance</w:t>
       </w:r>
     </w:p>
     <w:p>
       <w:pPr/>
       <w:r>
-        <w:t>7.9 Data Collection and Monitoring</w:t>
-        <w:br/>
-        <w:t>Data collection will include survival, secondary endpoint data, and information on subsequent therapies for prostate cancer. An Independent Data Monitoring Committee (IDMC) will provide oversight and recommendations during interim efficacy analyses and regular safety reviews.</w:t>
-      </w:r>
-    </w:p>
-    <w:p>
-      <w:pPr/>
-      <w:r>
-        <w:t>7.10 Study Discontinuation Criteria</w:t>
-        <w:br/>
-        <w:t>Subjects must discontinue the study drug upon documented clinical progression based on protocol-specified criteria or the occurrence of unacceptable treatment-related toxicity.</w:t>
-      </w:r>
-    </w:p>
-    <w:p>
-      <w:pPr/>
-      <w:r>
-        <w:t>7.11 End-of-Treatment and Follow-up Visits</w:t>
-        <w:br/>
-        <w:t>An End-of-Treatment Visit will occur within 30 days after the last dose of study drug. During the Follow-up Phase, subjects will be monitored every 4 months for survival and secondary endpoint data collection.</w:t>
-      </w:r>
-    </w:p>
-    <w:p>
-      <w:pPr/>
-      <w:r>
-        <w:t>7.12 Open-label and Long-Term Extension Phases</w:t>
-        <w:br/>
-        <w:t>Eligible subjects may participate in an Open-label Extension Phase to receive apalutamide for approximately 3 years. Subjects benefiting from treatment may continue in the Long-Term Extension Phase based on investigator assessment.</w:t>
+        <w:t>The study will implement quality assurance measures including site monitoring, data audits, and regular review meetings to ensure adherence to the protocol and Good Clinical Practice (GCP) guidelines. Any protocol deviations will be documented and addressed promptly.</w:t>
       </w:r>
     </w:p>
     <w:p>
@@ -780,131 +574,151 @@
     <w:p>
       <w:pPr/>
       <w:r>
-        <w:t>6.7 Statistical Methods</w:t>
+        <w:t>7. Statistical Analysis</w:t>
       </w:r>
     </w:p>
     <w:p>
       <w:pPr/>
       <w:r>
-        <w:t>6.7.1 Analysis Populations</w:t>
+        <w:t>7.1 General Considerations</w:t>
       </w:r>
     </w:p>
     <w:p>
       <w:pPr/>
       <w:r>
-        <w:t>Intent-to-Treat Population</w:t>
-        <w:br/>
-        <w:t>The intent-to-treat (ITT) population will include all randomized subjects and will be used for the primary analysis of subject disposition and efficacy.</w:t>
+        <w:t>The statistical analysis of this Phase 2 study will be performed according to the principles of the International Conference on Harmonisation (ICH) E6 Guidelines for Good Clinical Practice. All statistical tests will be two-sided and will be conducted at a 5% significance level unless otherwise specified.</w:t>
       </w:r>
     </w:p>
     <w:p>
       <w:pPr/>
       <w:r>
-        <w:t>Safety Population</w:t>
-        <w:br/>
-        <w:t>The safety population will comprise all subjects who received at least one dose of the study drug.</w:t>
+        <w:t>7.2 Analysis Populations</w:t>
       </w:r>
     </w:p>
     <w:p>
       <w:pPr/>
       <w:r>
-        <w:t>6.7.2 Sample Size Determination</w:t>
+        <w:t>The analysis populations will include:</w:t>
+        <w:br/>
+        <w:t>• Intent-to-Treat (ITT) Population: All patients who receive at least one dose of amivantamab and have documented EGFR and MET alterations.</w:t>
+        <w:br/>
+        <w:t>• Safety Population: All patients who receive at least one dose of amivantamab, with adverse events summarized by frequency and severity.</w:t>
+        <w:br/>
+        <w:t>• Per-Protocol Population: Patients who complete the study without significant protocol deviations that could impact the efficacy or safety assessment.</w:t>
       </w:r>
     </w:p>
     <w:p>
       <w:pPr/>
       <w:r>
-        <w:t>The study will maintain an overall type I error rate of 5%, with a significance level of 0.005 allocated for the rPFS endpoint and 0.045 for OS. The study will be considered successful if at least one of the dual-primary endpoints shows statistical significance.</w:t>
+        <w:t>7.3 Primary Efficacy Analysis</w:t>
       </w:r>
     </w:p>
     <w:p>
       <w:pPr/>
       <w:r>
-        <w:t>To detect a hazard ratio (HR) of 0.67 for rPFS with 85% power at a two-sided significance level of 0.005, approximately 368 rPFS events are required. For OS, to detect a HR of 0.75 with approximately 80% power at a two-sided significance level of 0.045, about 410 death events are needed. The study aims to enroll approximately 1,000 subjects over 30 months, with a total study duration of approximately 54 months to observe the required number of events.</w:t>
+        <w:t>The primary efficacy endpoint, the objective response rate (ORR), will be calculated as the proportion of patients who achieve a complete response (CR) or partial response (PR) as per RECIST v1.1 criteria. The exact binomial method will be used to construct 95% confidence intervals (CIs) around the ORR estimate.</w:t>
       </w:r>
     </w:p>
     <w:p>
       <w:pPr/>
       <w:r>
-        <w:t>6.7.3 Efficacy Analysis</w:t>
+        <w:t>7.4 Secondary Efficacy Analysis</w:t>
       </w:r>
     </w:p>
     <w:p>
       <w:pPr/>
       <w:r>
-        <w:t>Time-to-event variables such as rPFS and OS will be estimated using the Kaplan-Meier product limit method. The Cox proportional hazards model will be used to obtain hazard ratios along with 95% confidence intervals.</w:t>
+        <w:t>Secondary efficacy endpoints, including progression-free survival (PFS) and overall survival (OS), will be analyzed using Kaplan-Meier methods. Median PFS and OS will be estimated with corresponding 95% CIs. The log-rank test will be used to compare survival distributions if appropriate.</w:t>
       </w:r>
     </w:p>
     <w:p>
       <w:pPr/>
       <w:r>
-        <w:t>6.7.4 Interim Analysis</w:t>
+        <w:t>The disease control rate (DCR) will be calculated as the proportion of patients who achieve CR, PR, or stable disease (SD) for a specified time period. The exact binomial method will be used to calculate 95% CIs for the DCR.</w:t>
       </w:r>
     </w:p>
     <w:p>
       <w:pPr/>
       <w:r>
-        <w:t>Two interim analyses for OS are planned after approximately 50% (205 events) and 70% (287 events) of the required 410 events are observed. Concurrently, the final analysis for the rPFS endpoint will be conducted during the first interim OS analysis.</w:t>
+        <w:t>7.5 Safety Analysis</w:t>
       </w:r>
     </w:p>
     <w:p>
       <w:pPr/>
       <w:r>
-        <w:t>6.7.5 Population PK and PD Analysis</w:t>
+        <w:t>Adverse events (AEs) will be summarized using descriptive statistics. The incidence of AEs will be tabulated by system organ class and preferred term according to the Medical Dictionary for Regulatory Activities (MedDRA). The severity of AEs will be graded according to the National Cancer Institute Common Terminology Criteria for Adverse Events (NCI CTCAE).</w:t>
       </w:r>
     </w:p>
     <w:p>
       <w:pPr/>
       <w:r>
-        <w:t>Population pharmacokinetic analysis will be performed using nonlinear mixed-effects modeling. The relationship between apalutamide exposure and efficacy or adverse events may be analyzed if sufficient data are available.</w:t>
+        <w:t>7.6 Interim Analysis</w:t>
       </w:r>
     </w:p>
     <w:p>
       <w:pPr/>
       <w:r>
-        <w:t>6.7.6 Leuprolide PK Analysis</w:t>
+        <w:t>An interim analysis may be planned to assess safety and futility. The criteria for stopping the study for safety or futility will be predefined in the study protocol. The interim analysis will be conducted by an independent data monitoring committee (IDMC).</w:t>
       </w:r>
     </w:p>
     <w:p>
       <w:pPr/>
       <w:r>
-        <w:t>Descriptive statistics will summarize leuprolide PK data, and comparisons will be made between leuprolide concentrations when administered alone or in combination with apalutamide. The proportion of subjects with testosterone levels below 50 ng/dL will be descriptively summarized by treatment groups.</w:t>
+        <w:t>7.7 Sample Size Justification</w:t>
       </w:r>
     </w:p>
     <w:p>
       <w:pPr/>
       <w:r>
-        <w:t>6.7.7 Biomarker Analysis</w:t>
+        <w:t>The sample size of 100 patients is based on assumptions about the expected ORR and the precision of the estimate required. The study is powered to detect a clinically meaningful ORR with adequate precision to estimate the 95% CI. Power calculations and assumptions will be detailed in the statistical analysis plan (SAP).</w:t>
       </w:r>
     </w:p>
     <w:p>
       <w:pPr/>
       <w:r>
-        <w:t>Associations between biomarkers and clinical response or time-to-event endpoints will be assessed using appropriate statistical methods such as ANOVA, categorical, or survival models. A detailed Statistical Analysis Plan will be prepared for these exploratory analyses.</w:t>
+        <w:t>7.8 Data Management and Monitoring</w:t>
       </w:r>
     </w:p>
     <w:p>
       <w:pPr/>
       <w:r>
-        <w:t>6.7.8 Medical Resource Utilization Analysis</w:t>
+        <w:t>Data will be collected and managed using electronic data capture systems. Data quality will be ensured through regular monitoring, validation checks, and audits. All protocol deviations will be recorded and analyzed to assess their impact on the study's integrity.</w:t>
       </w:r>
     </w:p>
     <w:p>
       <w:pPr/>
       <w:r>
-        <w:t>Medical resource utilization data will be analyzed and included in a separate report.</w:t>
+        <w:t>7.9 Statistical Software</w:t>
       </w:r>
     </w:p>
     <w:p>
       <w:pPr/>
       <w:r>
-        <w:t>6.7.9 Safety Analysis</w:t>
+        <w:t>All statistical analyses will be performed using the latest version of a statistical software package validated for clinical trial analysis, such as SAS or R.</w:t>
       </w:r>
     </w:p>
     <w:p>
       <w:pPr/>
       <w:r>
-        <w:t>Safety evaluations will include the incidence and severity of treatment-emergent adverse events, changes in physical examination findings, vital signs, and clinical laboratory results. Adverse events will be graded according to the NCI-CTCAE Version 4.03. Exposure to the study drug and reasons for discontinuation of study treatment will be tabulated and analyzed.</w:t>
+        <w:t>7.10 Reporting of Results</w:t>
+      </w:r>
+    </w:p>
+    <w:p>
+      <w:pPr/>
+      <w:r>
+        <w:t>The results of the statistical analyses will be reported in accordance with the Consolidated Standards of Reporting Trials (CONSORT) guidelines for clinical trials. The final study report will include detailed statistical methodology and the results of all primary and secondary analyses.</w:t>
+      </w:r>
+    </w:p>
+    <w:p>
+      <w:pPr/>
+      <w:r>
+        <w:t>7.11 Statistical Analysis Plan (SAP)</w:t>
+      </w:r>
+    </w:p>
+    <w:p>
+      <w:pPr/>
+      <w:r>
+        <w:t>A detailed SAP will be developed prior to the commencement of the study and will be finalized before the database lock. The SAP will outline the detailed statistical methods for the analysis of primary and secondary endpoints, handling of missing data, multiplicity adjustments, and subgroup analyses.</w:t>
       </w:r>
     </w:p>
     <w:p>
@@ -918,87 +732,177 @@
     <w:p>
       <w:pPr/>
       <w:r>
-        <w:t>6. Safety Evaluations</w:t>
+        <w:t>8. Safety</w:t>
       </w:r>
     </w:p>
     <w:p>
       <w:pPr/>
       <w:r>
-        <w:t>6.6.1 Adverse Events Monitoring</w:t>
-        <w:br/>
-        <w:t>Safety will be monitored from the signing of informed consent until 30 days after the last dose of study drug. Adverse events (AEs), including laboratory AEs, will be graded and summarized using the National Cancer Institute-Common Terminology Criteria for Adverse Events (NCI-CTCAE; Version 4.03). All AEs will be recorded with their onset date, severity, relationship to the study drug, action taken, and outcome.</w:t>
+        <w:t>8.1 Safety Monitoring</w:t>
       </w:r>
     </w:p>
     <w:p>
       <w:pPr/>
       <w:r>
-        <w:t>6.6.2 Vital Signs, Physical Examinations, and ECOG Performance Status</w:t>
-        <w:br/>
-        <w:t>Vital signs measurements (blood pressure, heart rate, temperature, and respiratory rate), physical examinations, and Eastern Cooperative Oncology Group (ECOG) performance status will be evaluated at baseline and periodically throughout the study.</w:t>
+        <w:t>Safety monitoring will be a continuous process throughout the study, with regular assessments at each patient visit. Adverse events (AEs) will be recorded and graded according to the National Cancer Institute Common Terminology Criteria for Adverse Events (NCI CTCAE) version 5.0.</w:t>
       </w:r>
     </w:p>
     <w:p>
       <w:pPr/>
       <w:r>
-        <w:t>6.6.3 Clinical Laboratory Tests</w:t>
-        <w:br/>
-        <w:t>Clinical laboratory tests including hematology, blood chemistry, and urinalysis will be conducted at baseline and at specified intervals during the study to monitor for potential treatment-related toxicities.</w:t>
+        <w:t>8.2 Reporting of Adverse Events</w:t>
       </w:r>
     </w:p>
     <w:p>
       <w:pPr/>
       <w:r>
-        <w:t>6.6.4 Dose Modifications and Discontinuation</w:t>
-        <w:br/>
-        <w:t>Dose modifications for apalutamide will be made according to the dose modification rules outlined in the protocol. Subjects may have their dose reduced, interrupted, or discontinued based on the severity and type of AE experienced.</w:t>
+        <w:t>All AEs, regardless of severity or causality, will be reported by the study investigators. Serious adverse events (SAEs) and suspected unexpected serious adverse reactions (SUSARs) will be reported to the regulatory authorities, ethics committees, and the sponsor according to local regulations and the study protocol.</w:t>
       </w:r>
     </w:p>
     <w:p>
       <w:pPr/>
       <w:r>
-        <w:t>6.6.5 Independent Data Monitoring Committee (IDMC)</w:t>
-        <w:br/>
-        <w:t>An Independent Data Monitoring Committee (IDMC) will be commissioned to provide recommendations during the planned interim efficacy analyses and regular safety reviews. The IDMC will monitor safety data and may recommend modifications to the study or early termination if safety concerns arise.</w:t>
+        <w:t>8.3 Management of Adverse Events</w:t>
       </w:r>
     </w:p>
     <w:p>
       <w:pPr/>
       <w:r>
-        <w:t>6.6.6 Reporting of Serious Adverse Events and Unanticipated Problems</w:t>
-        <w:br/>
-        <w:t>Serious adverse events (SAEs) and unanticipated problems posing risks to subjects or others will be reported to the regulatory authorities, ethics committees, and the sponsor in accordance with regulatory requirements and the study protocol.</w:t>
+        <w:t>The study protocol will include detailed guidelines for the management of AEs, including dose modifications, treatment interruptions, and discontinuation criteria. The primary concern will be patient safety, and decisions will be made in the best interest of the patient.</w:t>
       </w:r>
     </w:p>
     <w:p>
       <w:pPr/>
       <w:r>
-        <w:t>6.6.7 Safety Analysis</w:t>
-        <w:br/>
-        <w:t>The safety analysis will include a tabulation of AEs and SAEs, laboratory abnormalities, and other safety parameters. The incidence and severity of treatment-emergent AEs will be summarized by treatment group. Exposure to study drug and reasons for discontinuation of study treatment due to AEs will also be reported.</w:t>
+        <w:t>8.4 Data Safety Monitoring Board (DSMB)</w:t>
       </w:r>
     </w:p>
     <w:p>
       <w:pPr/>
       <w:r>
-        <w:t>6.6.8 Post-Study Drug Monitoring</w:t>
-        <w:br/>
-        <w:t>After discontinuation of the study drug, subjects will be monitored for any ongoing or emerging AEs during the End-of-Treatment Visit and the 30-day post-treatment safety follow-up period.</w:t>
+        <w:t>An independent Data Safety Monitoring Board (DSMB) will be established to periodically review safety data and provide recommendations on the continuation, modification, or termination of the study based on safety considerations.</w:t>
       </w:r>
     </w:p>
     <w:p>
       <w:pPr/>
       <w:r>
-        <w:t>6.7 Safety Endpoints</w:t>
-        <w:br/>
-        <w:t>The primary safety endpoints will include the incidence, severity, and causality of AEs and SAEs. Secondary safety endpoints will include changes in laboratory values, vital signs, and ECOG performance status.</w:t>
+        <w:t>8.5 Criteria for Discontinuation due to Adverse Events</w:t>
       </w:r>
     </w:p>
     <w:p>
       <w:pPr/>
       <w:r>
-        <w:t>6.8 Statistical Methods for Safety Analysis</w:t>
+        <w:t>Patients may be discontinued from treatment due to AEs if they experience:</w:t>
         <w:br/>
-        <w:t>Descriptive statistics will be used to summarize safety data. The number and percentage of subjects experiencing AEs and SAEs will be tabulated by system organ class and preferred term. Time to onset and duration of AEs, as well as the proportion of subjects with AEs leading to dose modification or discontinuation, will be summarized. Comparisons between treatment groups will be made using appropriate statistical tests.</w:t>
+        <w:t>• Grade 4 hematologic toxicity lasting more than 7 days or Grade 4 non-hematologic toxicity.</w:t>
+        <w:br/>
+        <w:t>• Any Grade 3 or 4 toxicity that does not resolve to Grade 1 or baseline within 2 weeks.</w:t>
+        <w:br/>
+        <w:t>• Any life-threatening or disabling AE.</w:t>
+        <w:br/>
+        <w:t>• Any AE that, in the opinion of the investigator, poses a significant risk to the patient's health or compromises the study's integrity.</w:t>
+      </w:r>
+    </w:p>
+    <w:p>
+      <w:pPr/>
+      <w:r>
+        <w:t>8.6 Safety Endpoints</w:t>
+      </w:r>
+    </w:p>
+    <w:p>
+      <w:pPr/>
+      <w:r>
+        <w:t>The safety endpoints of the study will include:</w:t>
+        <w:br/>
+        <w:t>• Incidence and severity of AEs and SAEs.</w:t>
+        <w:br/>
+        <w:t>• Changes in laboratory values and vital signs.</w:t>
+        <w:br/>
+        <w:t>• Dose interruptions, reductions, and treatment discontinuations due to AEs.</w:t>
+      </w:r>
+    </w:p>
+    <w:p>
+      <w:pPr/>
+      <w:r>
+        <w:t>8.7 Long-term Safety Follow-up</w:t>
+      </w:r>
+    </w:p>
+    <w:p>
+      <w:pPr/>
+      <w:r>
+        <w:t>Patients will be followed for safety for 30 days after the last dose of amivantamab. Any late-emerging AEs or SAEs will be recorded and reported as per the study protocol.</w:t>
+      </w:r>
+    </w:p>
+    <w:p>
+      <w:pPr/>
+      <w:r>
+        <w:t>8.8 Safety Analysis</w:t>
+      </w:r>
+    </w:p>
+    <w:p>
+      <w:pPr/>
+      <w:r>
+        <w:t>The safety population will include all patients who receive at least one dose of amivantamab. Safety data will be summarized using descriptive statistics, with AEs tabulated by frequency, severity, and relationship to the study drug.</w:t>
+      </w:r>
+    </w:p>
+    <w:p>
+      <w:pPr/>
+      <w:r>
+        <w:t>8.9 Safety Reporting to Regulatory Authorities</w:t>
+      </w:r>
+    </w:p>
+    <w:p>
+      <w:pPr/>
+      <w:r>
+        <w:t>All SAEs and SUSARs will be reported to the appropriate regulatory authorities within the timelines specified by local regulations. Annual safety reports will be submitted to regulatory authorities and ethics committees as required.</w:t>
+      </w:r>
+    </w:p>
+    <w:p>
+      <w:pPr/>
+      <w:r>
+        <w:t>8.10 Patient Education and Informed Consent</w:t>
+      </w:r>
+    </w:p>
+    <w:p>
+      <w:pPr/>
+      <w:r>
+        <w:t>Patients will be educated about the potential risks and AEs associated with amivantamab. Informed consent will be obtained from all patients, which will include a discussion of the study's safety monitoring and the patient's right to withdraw from the study at any time due to safety concerns.</w:t>
+      </w:r>
+    </w:p>
+    <w:p>
+      <w:pPr/>
+      <w:r>
+        <w:t>8.11 Emergency Unblinding</w:t>
+      </w:r>
+    </w:p>
+    <w:p>
+      <w:pPr/>
+      <w:r>
+        <w:t>In the event of a medical emergency where knowledge of the study treatment is essential for patient care, procedures for unblinding will be followed as per the study protocol.</w:t>
+      </w:r>
+    </w:p>
+    <w:p>
+      <w:pPr/>
+      <w:r>
+        <w:t>8.12 Record Keeping and Documentation</w:t>
+      </w:r>
+    </w:p>
+    <w:p>
+      <w:pPr/>
+      <w:r>
+        <w:t>All safety-related information will be documented in the patient's medical records and in the study case report forms (CRFs). Documentation will include details of the AE, interventions, outcomes, and any follow-up actions taken.</w:t>
+      </w:r>
+    </w:p>
+    <w:p>
+      <w:pPr/>
+      <w:r>
+        <w:t>8.13 Training</w:t>
+      </w:r>
+    </w:p>
+    <w:p>
+      <w:pPr/>
+      <w:r>
+        <w:t>All study personnel will be trained on the protocol's safety procedures, including the recognition and reporting of AEs and SAEs, to ensure accurate and timely collection of safety data.</w:t>
       </w:r>
     </w:p>
     <w:sectPr>

</xml_diff>

<commit_message>
Agent query: Can you verify if the protocol generation workflow is working properly? Check if both PDF and DOCX export options are visible and working correctly.
</commit_message>
<xml_diff>
--- a/protocol.docx
+++ b/protocol.docx
@@ -26,12 +26,6 @@
     <w:p>
       <w:pPr/>
       <w:r>
-        <w:t>Protocol Title</w:t>
-      </w:r>
-    </w:p>
-    <w:p>
-      <w:pPr/>
-      <w:r>
         <w:t>Phase 2 Study of Amivantamab in Patients with Advanced Colorectal Cancer with EGFR and MET Alterations</w:t>
       </w:r>
     </w:p>
@@ -44,7 +38,7 @@
     <w:p>
       <w:pPr/>
       <w:r>
-        <w:t>Colorectal cancer is a significant cause of cancer-related deaths worldwide. For patients with advanced-stage disease, particularly those with alterations in the epidermal growth factor receptor (EGFR) and the hepatocyte growth factor receptor (MET) pathways, treatment options are limited and often ineffective. Amivantamab, a novel bispecific antibody that targets both EGFR and MET, has shown promise in treating non-small cell lung cancer (NSCLC). This Phase 2 study is designed to investigate the safety and efficacy of amivantamab in a similar cohort of patients with advanced colorectal cancer.</w:t>
+        <w:t>Colorectal cancer is a leading cause of cancer-related mortality worldwide. The prognosis for patients with advanced-stage colorectal cancer is poor, with limited treatment options available once standard therapies have failed. Alterations in the epidermal growth factor receptor (EGFR) and the mesenchymal-epithelial transition (MET) pathways are implicated in the progression and resistance to treatment in colorectal cancer. Amivantamab is a novel bispecific antibody that simultaneously targets both EGFR and MET receptors and has shown promising results in non-small cell lung cancer (NSCLC). This Phase 2 study is designed to explore the therapeutic potential of amivantamab in advanced colorectal cancer patients with EGFR and MET alterations.</w:t>
       </w:r>
     </w:p>
     <w:p>
@@ -68,11 +62,11 @@
         <w:br/>
         <w:t>• To evaluate the progression-free survival (PFS) of patients treated with amivantamab.</w:t>
         <w:br/>
-        <w:t>• To assess the overall survival (OS) of the study population.</w:t>
+        <w:t>• To assess the overall survival (OS) of patients treated with amivantamab.</w:t>
         <w:br/>
-        <w:t>• To determine the disease control rate (DCR) in patients receiving amivantamab.</w:t>
+        <w:t>• To determine the disease control rate (DCR) in the study population.</w:t>
         <w:br/>
-        <w:t>• To characterize the safety profile of amivantamab in this patient population.</w:t>
+        <w:t>• To characterize the safety and tolerability profile of amivantamab in this patient cohort.</w:t>
       </w:r>
     </w:p>
     <w:p>
@@ -84,7 +78,7 @@
     <w:p>
       <w:pPr/>
       <w:r>
-        <w:t>This is a single-arm, open-label, Phase 2 clinical trial evaluating the efficacy and safety of amivantamab in patients with advanced colorectal cancer harboring EGFR and MET alterations.</w:t>
+        <w:t>This is a single-arm, open-label, Phase 2 study designed to assess the efficacy and safety of amivantamab in patients with advanced colorectal cancer with specific genetic alterations in EGFR and MET.</w:t>
       </w:r>
     </w:p>
     <w:p>
@@ -92,11 +86,11 @@
       <w:r>
         <w:t>Key Inclusion Criteria</w:t>
         <w:br/>
-        <w:t>• Adult patients (≥18 years of age) diagnosed with advanced or metastatic colorectal cancer.</w:t>
+        <w:t>• Patients must be adults aged 18 years or older with a diagnosis of advanced or metastatic colorectal cancer.</w:t>
         <w:br/>
-        <w:t>• Molecularly confirmed EGFR and MET pathway alterations.</w:t>
+        <w:t>• There must be documented evidence of EGFR and MET pathway alterations in the tumor tissue.</w:t>
         <w:br/>
-        <w:t>• Disease progression following standard therapy, or patients for whom no standard treatments are available.</w:t>
+        <w:t>• Patients should have experienced disease progression on or after standard therapy, or be considered unsuitable for existing standard treatment options.</w:t>
       </w:r>
     </w:p>
     <w:p>
@@ -108,7 +102,7 @@
     <w:p>
       <w:pPr/>
       <w:r>
-        <w:t>Eligible patients will be administered amivantamab intravenously at the recommended Phase 2 dose on Day 1 of each 21-day cycle. Dose adjustments will be made according to individual patient tolerance.</w:t>
+        <w:t>Eligible patients will receive amivantamab administered intravenously at the recommended Phase 2 dose on Day 1 of each 21-day cycle. Dose adjustments will be made according to patient tolerance and in response to any observed adverse events.</w:t>
       </w:r>
     </w:p>
     <w:p>
@@ -122,7 +116,7 @@
       <w:r>
         <w:t>Primary Endpoint</w:t>
         <w:br/>
-        <w:t>• Objective response rate (ORR) as measured by RECIST v1.1 criteria.</w:t>
+        <w:t>• Objective response rate (ORR), defined as the proportion of patients with a partial or complete response to treatment.</w:t>
       </w:r>
     </w:p>
     <w:p>
@@ -130,13 +124,13 @@
       <w:r>
         <w:t>Secondary Endpoints</w:t>
         <w:br/>
-        <w:t>• Progression-free survival (PFS).</w:t>
+        <w:t>• Progression-free survival (PFS), the time from treatment initiation to disease progression or death from any cause.</w:t>
         <w:br/>
-        <w:t>• Overall survival (OS).</w:t>
+        <w:t>• Overall survival (OS), the time from treatment initiation to death from any cause.</w:t>
         <w:br/>
-        <w:t>• Disease control rate (DCR).</w:t>
+        <w:t>• Disease control rate (DCR), the proportion of patients with a complete response, partial response, or stable disease.</w:t>
         <w:br/>
-        <w:t>• Incidence and severity of adverse events (AEs).</w:t>
+        <w:t>• Incidence and severity of adverse events as a measure of the safety and tolerability of amivantamab.</w:t>
       </w:r>
     </w:p>
     <w:p>
@@ -148,7 +142,7 @@
     <w:p>
       <w:pPr/>
       <w:r>
-        <w:t>The study will enroll approximately 100 patients to ensure sufficient power to detect a clinically meaningful difference in ORR. Secondary endpoints will include survival analyses for PFS and OS.</w:t>
+        <w:t>The study will enroll approximately 100 patients to ensure sufficient power to detect a clinically meaningful difference in the primary endpoint of ORR. Secondary endpoints will be analyzed to provide additional efficacy and safety data.</w:t>
       </w:r>
     </w:p>
     <w:p>
@@ -160,7 +154,7 @@
     <w:p>
       <w:pPr/>
       <w:r>
-        <w:t>The estimated duration of the study is 24 months, starting from patient enrollment to the completion of final data analysis.</w:t>
+        <w:t>The estimated duration of the study is 24 months, which includes the time from the start of patient enrollment to the completion of final data analysis.</w:t>
       </w:r>
     </w:p>
     <w:p>
@@ -180,39 +174,25 @@
     <w:p>
       <w:pPr/>
       <w:r>
-        <w:t>Colorectal cancer (CRC) remains a significant public health challenge as one of the leading causes of cancer-related mortality globally. The prognosis for patients with advanced-stage CRC is particularly poor, with a limited repertoire of effective treatment options. This is especially true for patients whose tumors harbor alterations in the epidermal growth factor receptor (EGFR) and the hepatocyte growth factor receptor (MET) pathways. These genetic aberrations are associated with aggressive tumor behavior and poor response to conventional therapies.</w:t>
+        <w:t>Colorectal cancer is a leading cause of cancer-related mortality worldwide. The prognosis for patients with advanced-stage colorectal cancer is poor, with limited treatment options available once standard therapies have failed. Alterations in the epidermal growth factor receptor (EGFR) and the mesenchymal-epithelial transition (MET) pathways are implicated in the progression and resistance to treatment in colorectal cancer. These alterations can lead to uncontrolled cell growth, invasion, and metastasis, contributing to the aggressive nature of the disease and poor outcomes in patients.</w:t>
       </w:r>
     </w:p>
     <w:p>
       <w:pPr/>
       <w:r>
-        <w:t>Amivantamab is a first-in-class, fully human bispecific antibody that simultaneously targets EGFR and MET receptors. By binding to these two critical pathways, amivantamab is designed to inhibit tumor growth and survival. The clinical utility of amivantamab has been previously established in non-small cell lung cancer (NSCLC), where it has demonstrated efficacy in patients with EGFR exon 20 insertion mutations, a subgroup known for its resistance to other EGFR-targeted therapies.</w:t>
+        <w:t>Amivantamab is a novel bispecific antibody that simultaneously targets both EGFR and MET receptors. By inhibiting these pathways, amivantamab has the potential to impede tumor growth and overcome resistance mechanisms. The efficacy of amivantamab has been demonstrated in non-small cell lung cancer (NSCLC), a cancer type known for EGFR alterations, suggesting that it may also be effective in other EGFR-driven cancers, such as colorectal cancer.</w:t>
       </w:r>
     </w:p>
     <w:p>
       <w:pPr/>
       <w:r>
-        <w:t>Given the success of amivantamab in NSCLC, there is a compelling rationale to explore its therapeutic potential in CRC. This Phase 2 study is predicated on the hypothesis that amivantamab's dual inhibition of EGFR and MET may provide clinical benefit to patients with advanced CRC harboring alterations in these pathways. The study will evaluate the safety and efficacy of amivantamab in this new setting, with the hope of expanding the treatment landscape for these patients.</w:t>
+        <w:t>Given the unmet medical need for effective treatments in advanced colorectal cancer with EGFR and MET alterations, this Phase 2 study is designed to explore the therapeutic potential of amivantamab in this patient population. The study will assess the safety and efficacy of amivantamab, with the aim of providing a new treatment option that could improve clinical outcomes for these patients.</w:t>
       </w:r>
     </w:p>
     <w:p>
       <w:pPr/>
       <w:r>
-        <w:t>The investigation into amivantamab's activity in CRC is timely and significant, as it may address an unmet medical need by providing a targeted therapy option for a patient population with limited treatment alternatives. The study's outcomes have the potential to inform future research and therapeutic strategies, ultimately improving survival and quality of life for patients with advanced CRC.</w:t>
-      </w:r>
-    </w:p>
-    <w:p>
-      <w:pPr>
-        <w:pStyle w:val="Heading1"/>
-      </w:pPr>
-      <w:r>
-        <w:t>3. Objectives</w:t>
-      </w:r>
-    </w:p>
-    <w:p>
-      <w:pPr/>
-      <w:r>
-        <w:t>Objectives</w:t>
+        <w:t>Study Objectives</w:t>
       </w:r>
     </w:p>
     <w:p>
@@ -230,11 +210,135 @@
         <w:br/>
         <w:t>• To evaluate the progression-free survival (PFS) of patients treated with amivantamab.</w:t>
         <w:br/>
-        <w:t>• To assess the overall survival (OS) of the study population.</w:t>
+        <w:t>• To assess the overall survival (OS) of patients treated with amivantamab.</w:t>
         <w:br/>
-        <w:t>• To determine the disease control rate (DCR) in patients receiving amivantamab.</w:t>
+        <w:t>• To determine the disease control rate (DCR) in the study population.</w:t>
         <w:br/>
-        <w:t>• To characterize the safety profile of amivantamab in this patient population.</w:t>
+        <w:t>• To characterize the safety and tolerability profile of amivantamab in this patient cohort.</w:t>
+      </w:r>
+    </w:p>
+    <w:p>
+      <w:pPr/>
+      <w:r>
+        <w:t>Study Design</w:t>
+      </w:r>
+    </w:p>
+    <w:p>
+      <w:pPr/>
+      <w:r>
+        <w:t>This is a single-arm, open-label, Phase 2 study designed to assess the efficacy and safety of amivantamab in patients with advanced colorectal cancer with specific genetic alterations in EGFR and MET.</w:t>
+      </w:r>
+    </w:p>
+    <w:p>
+      <w:pPr/>
+      <w:r>
+        <w:t>Key Inclusion Criteria</w:t>
+        <w:br/>
+        <w:t>• Patients must be adults aged 18 years or older with a diagnosis of advanced or metastatic colorectal cancer.</w:t>
+        <w:br/>
+        <w:t>• There must be documented evidence of EGFR and MET pathway alterations in the tumor tissue.</w:t>
+        <w:br/>
+        <w:t>• Patients should have experienced disease progression on or after standard therapy, or be considered unsuitable for existing standard treatment options.</w:t>
+      </w:r>
+    </w:p>
+    <w:p>
+      <w:pPr/>
+      <w:r>
+        <w:t>Treatment Plan</w:t>
+      </w:r>
+    </w:p>
+    <w:p>
+      <w:pPr/>
+      <w:r>
+        <w:t>Eligible patients will receive amivantamab administered intravenously at the recommended Phase 2 dose on Day 1 of each 21-day cycle. Dose adjustments will be made according to patient tolerance and in response to any observed adverse events.</w:t>
+      </w:r>
+    </w:p>
+    <w:p>
+      <w:pPr/>
+      <w:r>
+        <w:t>Study Endpoints</w:t>
+      </w:r>
+    </w:p>
+    <w:p>
+      <w:pPr/>
+      <w:r>
+        <w:t>Primary Endpoint</w:t>
+        <w:br/>
+        <w:t>• Objective response rate (ORR), defined as the proportion of patients with a partial or complete response to treatment.</w:t>
+      </w:r>
+    </w:p>
+    <w:p>
+      <w:pPr/>
+      <w:r>
+        <w:t>Secondary Endpoints</w:t>
+        <w:br/>
+        <w:t>• Progression-free survival (PFS), the time from treatment initiation to disease progression or death from any cause.</w:t>
+        <w:br/>
+        <w:t>• Overall survival (OS), the time from treatment initiation to death from any cause.</w:t>
+        <w:br/>
+        <w:t>• Disease control rate (DCR), the proportion of patients with a complete response, partial response, or stable disease.</w:t>
+        <w:br/>
+        <w:t>• Incidence and severity of adverse events as a measure of the safety and tolerability of amivantamab.</w:t>
+      </w:r>
+    </w:p>
+    <w:p>
+      <w:pPr/>
+      <w:r>
+        <w:t>Statistical Considerations</w:t>
+      </w:r>
+    </w:p>
+    <w:p>
+      <w:pPr/>
+      <w:r>
+        <w:t>The study will enroll approximately 100 patients to ensure sufficient power to detect a clinically meaningful difference in the primary endpoint of ORR. Secondary endpoints will be analyzed to provide additional efficacy and safety data.</w:t>
+      </w:r>
+    </w:p>
+    <w:p>
+      <w:pPr/>
+      <w:r>
+        <w:t>Timeline</w:t>
+      </w:r>
+    </w:p>
+    <w:p>
+      <w:pPr/>
+      <w:r>
+        <w:t>The estimated duration of the study is 24 months, which includes the time from the start of patient enrollment to the completion of final data analysis.</w:t>
+      </w:r>
+    </w:p>
+    <w:p>
+      <w:pPr>
+        <w:pStyle w:val="Heading1"/>
+      </w:pPr>
+      <w:r>
+        <w:t>3. Objectives</w:t>
+      </w:r>
+    </w:p>
+    <w:p>
+      <w:pPr/>
+      <w:r>
+        <w:t>Study Objectives</w:t>
+      </w:r>
+    </w:p>
+    <w:p>
+      <w:pPr/>
+      <w:r>
+        <w:t>Primary Objective</w:t>
+        <w:br/>
+        <w:t>• To determine the objective response rate (ORR) of amivantamab in patients with documented EGFR and MET alterations in advanced colorectal cancer.</w:t>
+      </w:r>
+    </w:p>
+    <w:p>
+      <w:pPr/>
+      <w:r>
+        <w:t>Secondary Objectives</w:t>
+        <w:br/>
+        <w:t>• To evaluate the progression-free survival (PFS) of patients treated with amivantamab.</w:t>
+        <w:br/>
+        <w:t>• To assess the overall survival (OS) of patients treated with amivantamab.</w:t>
+        <w:br/>
+        <w:t>• To determine the disease control rate (DCR) in the study population.</w:t>
+        <w:br/>
+        <w:t>• To characterize the safety and tolerability profile of amivantamab in this patient cohort.</w:t>
       </w:r>
     </w:p>
     <w:p>
@@ -256,7 +360,7 @@
       <w:r>
         <w:t>Overview</w:t>
         <w:br/>
-        <w:t>This clinical trial is a single-arm, open-label, Phase 2 study designed to assess the safety and efficacy of amivantamab in patients with advanced colorectal cancer (CRC) who have documented alterations in the epidermal growth factor receptor (EGFR) and the hepatocyte growth factor receptor (MET) pathways.</w:t>
+        <w:t>This clinical trial is a single-arm, open-label, Phase 2 study that aims to evaluate the efficacy and safety of amivantamab in patients with advanced colorectal cancer harboring specific genetic alterations in the EGFR and MET pathways.</w:t>
       </w:r>
     </w:p>
     <w:p>
@@ -264,7 +368,7 @@
       <w:r>
         <w:t>Study Population</w:t>
         <w:br/>
-        <w:t>The study will enroll adult patients (≥18 years of age) diagnosed with advanced or metastatic CRC. Eligible participants must have molecularly confirmed EGFR and MET pathway alterations and must have experienced disease progression following standard therapy or have no available standard treatment options.</w:t>
+        <w:t>The study will enroll approximately 100 adult patients (aged 18 years or older) diagnosed with advanced or metastatic colorectal cancer. All participants must have documented EGFR and MET pathway alterations and should have experienced disease progression following standard therapy or be deemed unsuitable for existing standard treatment options.</w:t>
       </w:r>
     </w:p>
     <w:p>
@@ -272,7 +376,7 @@
       <w:r>
         <w:t>Intervention</w:t>
         <w:br/>
-        <w:t>Participants will receive amivantamab administered intravenously at the recommended Phase 2 dose. The administration will occur on Day 1 of each 21-day cycle. Dose adjustments will be made based on patient tolerance to the treatment.</w:t>
+        <w:t>Eligible patients will be administered amivantamab intravenously at the recommended Phase 2 dose. The administration will occur on Day 1 of each 21-day cycle. Dose adjustments will be made based on patient tolerance and in response to any adverse events observed.</w:t>
       </w:r>
     </w:p>
     <w:p>
@@ -280,7 +384,7 @@
       <w:r>
         <w:t>Duration of Treatment</w:t>
         <w:br/>
-        <w:t>Treatment will continue until disease progression, unacceptable toxicity, withdrawal of consent, or other criteria for discontinuation are met, as per the study protocol.</w:t>
+        <w:t>Patients will continue to receive treatment with amivantamab until disease progression, unacceptable toxicity, withdrawal of consent, or other criteria for discontinuation are met, as per the study protocol.</w:t>
       </w:r>
     </w:p>
     <w:p>
@@ -288,7 +392,7 @@
       <w:r>
         <w:t>Study Assessments</w:t>
         <w:br/>
-        <w:t>Tumor assessments will be conducted using RECIST v1.1 criteria at baseline and at specified intervals throughout the study to evaluate the primary and secondary endpoints. Safety assessments, including the monitoring of adverse events, will be conducted throughout the study period.</w:t>
+        <w:t>Efficacy assessments will include measurement of tumor size and response using appropriate imaging techniques, in accordance with RECIST (Response Evaluation Criteria in Solid Tumors) guidelines. Safety assessments will include monitoring and recording all adverse events, routine laboratory tests, vital signs, and physical examinations.</w:t>
       </w:r>
     </w:p>
     <w:p>
@@ -296,7 +400,7 @@
       <w:r>
         <w:t>Study Endpoints</w:t>
         <w:br/>
-        <w:t>The primary endpoint of the study is the objective response rate (ORR), while secondary endpoints include progression-free survival (PFS), overall survival (OS), disease control rate (DCR), and the safety profile of amivantamab.</w:t>
+        <w:t>The primary endpoint of the study is the objective response rate (ORR), defined as the proportion of patients with a partial or complete response to treatment. Secondary endpoints include progression-free survival (PFS), overall survival (OS), disease control rate (DCR), and the incidence and severity of adverse events.</w:t>
       </w:r>
     </w:p>
     <w:p>
@@ -304,7 +408,7 @@
       <w:r>
         <w:t>Statistical Analysis</w:t>
         <w:br/>
-        <w:t>The study aims to enroll approximately 100 patients to ensure adequate power to detect a clinically meaningful ORR. Secondary analyses will focus on survival endpoints such as PFS and OS.</w:t>
+        <w:t>The sample size of 100 patients is calculated to provide adequate statistical power to detect a clinically meaningful improvement in the primary endpoint of ORR. Secondary endpoints will be analyzed to provide additional information on the efficacy and safety of amivantamab.</w:t>
       </w:r>
     </w:p>
     <w:p>
@@ -312,7 +416,7 @@
       <w:r>
         <w:t>Study Duration</w:t>
         <w:br/>
-        <w:t>The estimated duration of the study is 24 months, which includes patient enrollment, treatment, follow-up, and final data analysis.</w:t>
+        <w:t>The total estimated study duration is 24 months, which includes patient enrollment, treatment, follow-up, and final data analysis. The study timeline may be adjusted based on actual enrollment rates and other factors that could influence the duration of the study.</w:t>
       </w:r>
     </w:p>
     <w:p>
@@ -320,7 +424,7 @@
       <w:r>
         <w:t>Ethical Considerations</w:t>
         <w:br/>
-        <w:t>The study will be conducted in accordance with the Declaration of Helsinki, Good Clinical Practice (GCP) guidelines, and all applicable regulatory requirements. An independent ethics committee or institutional review board will approve the study protocol before initiation. Informed consent will be obtained from all participants before enrollment in the study.</w:t>
+        <w:t>The study will be conducted in accordance with the Declaration of Helsinki, Good Clinical Practice (GCP) guidelines, and all applicable regulatory requirements. An independent ethics committee or institutional review board will approve the study protocol before initiation. Informed consent will be obtained from all participants prior to enrollment in the study.</w:t>
       </w:r>
     </w:p>
     <w:p>
@@ -334,7 +438,7 @@
     <w:p>
       <w:pPr/>
       <w:r>
-        <w:t>5. Population</w:t>
+        <w:t>5. POPULATION</w:t>
       </w:r>
     </w:p>
     <w:p>
@@ -346,7 +450,7 @@
     <w:p>
       <w:pPr/>
       <w:r>
-        <w:t>The study will recruit adult patients (≥18 years of age) diagnosed with advanced or metastatic colorectal cancer (CRC). To be eligible, participants must have molecularly confirmed alterations in both the epidermal growth factor receptor (EGFR) and the hepatocyte growth factor receptor (MET) pathways. These alterations are critical inclusion criteria as they are the targets of the investigational drug, amivantamab.</w:t>
+        <w:t>The study will enroll approximately 100 adult patients (aged 18 years or older) diagnosed with advanced or metastatic colorectal cancer. All participants must have documented EGFR and MET pathway alterations and should have experienced disease progression following standard therapy or be deemed unsuitable for existing standard treatment options.</w:t>
       </w:r>
     </w:p>
     <w:p>
@@ -358,19 +462,21 @@
     <w:p>
       <w:pPr/>
       <w:r>
-        <w:t>1. Age: Participants must be 18 years of age or older.</w:t>
+        <w:t>1. Patients must be adults aged 18 years or older.</w:t>
         <w:br/>
-        <w:t>2. Diagnosis: Patients must have a histologically or cytologically confirmed diagnosis of advanced or metastatic CRC.</w:t>
+        <w:t>2. Histologically or cytologically confirmed diagnosis of advanced or metastatic colorectal cancer.</w:t>
         <w:br/>
-        <w:t>3. Genetic Alterations: Patients must have documented alterations in EGFR and MET pathways, as confirmed by a validated molecular assay.</w:t>
+        <w:t>3. Documented evidence of EGFR and MET pathway alterations in the tumor tissue.</w:t>
         <w:br/>
-        <w:t>4. Disease Status: Participants must have experienced disease progression following standard therapy or be considered unsuitable for existing standard treatment options.</w:t>
+        <w:t>4. Disease progression on or after standard therapy, or patients considered unsuitable for existing standard treatment options.</w:t>
         <w:br/>
-        <w:t>5. Prior Therapy: Patients must have recovered from the acute adverse effects of any prior anti-cancer therapy, and a specified time must have elapsed since the completion of the last therapy.</w:t>
+        <w:t>5. Adequate organ function as defined by study-specific laboratory tests.</w:t>
         <w:br/>
-        <w:t>6. Performance Status: Participants must have an Eastern Cooperative Oncology Group (ECOG) performance status of 0 or 1.</w:t>
+        <w:t>6. ECOG (Eastern Cooperative Oncology Group) performance status of 0-1.</w:t>
         <w:br/>
-        <w:t>7. Organ Function: Adequate bone marrow, liver, and renal function as defined by protocol-specific laboratory criteria.</w:t>
+        <w:t>7. Life expectancy of at least 3 months.</w:t>
+        <w:br/>
+        <w:t>8. Ability to understand and willingness to sign a written informed consent document.</w:t>
       </w:r>
     </w:p>
     <w:p>
@@ -382,53 +488,59 @@
     <w:p>
       <w:pPr/>
       <w:r>
-        <w:t>1. Prior Treatment: Patients who have received previous treatment with an EGFR or MET inhibitor.</w:t>
+        <w:t>1. Prior treatment with any drug specifically targeting EGFR and MET pathways.</w:t>
         <w:br/>
-        <w:t>2. Concurrent Conditions: Presence of any serious or uncontrolled medical disorder, active infection, or uncontrolled intercurrent illness.</w:t>
+        <w:t>2. Known hypersensitivity to any component of amivantamab or similar compounds.</w:t>
         <w:br/>
-        <w:t>3. Brain Metastases: Patients with symptomatic, untreated, or unstable central nervous system (CNS) metastases.</w:t>
+        <w:t>3. Active brain metastases or leptomeningeal metastases.</w:t>
         <w:br/>
-        <w:t>4. Pregnancy: Pregnant or breastfeeding women, or women and men of reproductive potential not willing to employ effective birth control.</w:t>
+        <w:t>4. Uncontrolled intercurrent illness including, but not limited to, ongoing or active infection, symptomatic congestive heart failure, unstable angina pectoris, cardiac arrhythmia, or psychiatric illness/social situations that would limit compliance with study requirements.</w:t>
         <w:br/>
-        <w:t>5. Allergies: Known hypersensitivity to any component of amivantamab or similar compounds.</w:t>
+        <w:t>5. Pregnant or breastfeeding women, or women of childbearing potential not using effective contraception.</w:t>
         <w:br/>
-        <w:t>6. Other Therapies: Participation in another clinical study with an investigational product during the last 30 days.</w:t>
+        <w:t>6. Any other medical conditions or use of medications that, in the opinion of the investigator, would make the patient unsuitable for enrollment or could interfere with the patient participating in or completing the study.</w:t>
       </w:r>
     </w:p>
     <w:p>
       <w:pPr/>
       <w:r>
-        <w:t>5.4 Screening and Enrollment</w:t>
+        <w:t>5.4 Withdrawal Criteria</w:t>
       </w:r>
     </w:p>
     <w:p>
       <w:pPr/>
       <w:r>
-        <w:t>Potential participants will undergo a screening process to confirm eligibility, including but not limited to medical history, physical examination, performance status evaluation, laboratory tests, and molecular profiling. Upon meeting all inclusion and none of the exclusion criteria, eligible patients will be enrolled in the study.</w:t>
+        <w:t>Patients may withdraw from the study at any time for any reason. Additionally, the following criteria will be used for withdrawal from the study treatment:</w:t>
       </w:r>
     </w:p>
     <w:p>
       <w:pPr/>
       <w:r>
-        <w:t>5.5 Withdrawal Criteria</w:t>
+        <w:t>1. Disease progression as defined by RECIST guidelines.</w:t>
+        <w:br/>
+        <w:t>2. Unacceptable adverse event(s).</w:t>
+        <w:br/>
+        <w:t>3. Intercurrent illness that prevents further administration of treatment.</w:t>
+        <w:br/>
+        <w:t>4. Noncompliance with trial treatment or procedure requirements.</w:t>
+        <w:br/>
+        <w:t>5. Administrative reasons requiring withdrawal from the trial (e.g., loss to follow-up).</w:t>
+        <w:br/>
+        <w:t>6. Decision by the patient to discontinue treatment.</w:t>
+        <w:br/>
+        <w:t>7. Any changes in the patient's condition that render the patient unacceptable for further treatment in the judgment of the investigator.</w:t>
       </w:r>
     </w:p>
     <w:p>
       <w:pPr/>
       <w:r>
-        <w:t>Participants may be withdrawn from the study for reasons including, but not limited to, disease progression, unacceptable toxicity, non-compliance with study protocol, withdrawal of consent, or at the discretion of the investigator. Specific criteria for treatment discontinuation will be detailed in the study protocol.</w:t>
+        <w:t>5.5 Replacement of Participants</w:t>
       </w:r>
     </w:p>
     <w:p>
       <w:pPr/>
       <w:r>
-        <w:t>5.6 Sample Size</w:t>
-      </w:r>
-    </w:p>
-    <w:p>
-      <w:pPr/>
-      <w:r>
-        <w:t>The study aims to enroll approximately 100 patients. This sample size is calculated to provide adequate power to detect a clinically meaningful objective response rate (ORR), with secondary analyses for progression-free survival (PFS) and overall survival (OS).</w:t>
+        <w:t>Participants who withdraw from the study before completion of the protocol-specified treatment period will be replaced to ensure that the study maintains the planned sample size of 100 patients. This will allow for adequate statistical power to detect a clinically meaningful difference in the primary endpoint of ORR.</w:t>
       </w:r>
     </w:p>
     <w:p>
@@ -442,125 +554,313 @@
     <w:p>
       <w:pPr/>
       <w:r>
-        <w:t>6. Procedures</w:t>
+        <w:t>6. PROCEDURES</w:t>
       </w:r>
     </w:p>
     <w:p>
       <w:pPr/>
       <w:r>
-        <w:t>6.1 Treatment Administration</w:t>
+        <w:t>6.1 Screening and Enrollment</w:t>
       </w:r>
     </w:p>
     <w:p>
       <w:pPr/>
       <w:r>
-        <w:t>Patients will receive amivantamab administered intravenously at the recommended Phase 2 dose. The initial dose will be given on Day 1 of each 21-day cycle. Subsequent doses may be adjusted based on individual patient tolerance and in accordance with predefined dose modification criteria. Treatment will continue until disease progression, unacceptable toxicity, withdrawal of consent, or other discontinuation criteria are met.</w:t>
+        <w:t>6.1.1 Initial Screening</w:t>
+        <w:br/>
+        <w:t>• Review of medical history and previous treatments.</w:t>
+        <w:br/>
+        <w:t>• Confirmation of advanced or metastatic colorectal cancer diagnosis.</w:t>
+        <w:br/>
+        <w:t>• Documentation of EGFR and MET pathway alterations.</w:t>
+        <w:br/>
+        <w:t>• Assessment of organ function through laboratory tests.</w:t>
+        <w:br/>
+        <w:t>• Evaluation of ECOG performance status.</w:t>
+        <w:br/>
+        <w:t>• Pregnancy test for women of childbearing potential.</w:t>
       </w:r>
     </w:p>
     <w:p>
       <w:pPr/>
       <w:r>
-        <w:t>6.2 Dose Modification</w:t>
+        <w:t>6.1.2 Informed Consent</w:t>
+        <w:br/>
+        <w:t>• Provision of study information to potential participants.</w:t>
+        <w:br/>
+        <w:t>• Discussion of potential risks and benefits.</w:t>
+        <w:br/>
+        <w:t>• Obtaining written informed consent from participants.</w:t>
       </w:r>
     </w:p>
     <w:p>
       <w:pPr/>
       <w:r>
-        <w:t>Dose modifications for amivantamab will be guided by the severity and type of adverse events experienced by the patient. The protocol will include specific instructions for dose reductions, interruptions, and discontinuation related to adverse event management.</w:t>
+        <w:t>6.1.3 Enrollment</w:t>
+        <w:br/>
+        <w:t>• Assignment of unique participant identification number.</w:t>
+        <w:br/>
+        <w:t>• Scheduling of baseline assessments and treatment initiation.</w:t>
       </w:r>
     </w:p>
     <w:p>
       <w:pPr/>
       <w:r>
-        <w:t>6.3 Concomitant Medications</w:t>
+        <w:t>6.2 Treatment Administration</w:t>
       </w:r>
     </w:p>
     <w:p>
       <w:pPr/>
       <w:r>
-        <w:t>The use of concomitant medications will be allowed as necessary for the management of comorbid conditions and treatment-related adverse events, provided they do not interfere with the study drug's mechanism of action or the interpretation of study results. Prohibited medications will include other investigational drugs and treatments known to interact with EGFR or MET pathways.</w:t>
+        <w:t>6.2.1 Dosing Schedule</w:t>
+        <w:br/>
+        <w:t>• Administration of intravenous amivantamab at the recommended Phase 2 dose.</w:t>
+        <w:br/>
+        <w:t>• Treatment on Day 1 of each 21-day cycle.</w:t>
       </w:r>
     </w:p>
     <w:p>
       <w:pPr/>
       <w:r>
-        <w:t>6.4 Assessment Schedule</w:t>
+        <w:t>6.2.2 Dose Adjustments</w:t>
+        <w:br/>
+        <w:t>• Monitoring for adverse events and tolerability.</w:t>
+        <w:br/>
+        <w:t>• Adjustment of amivantamab dose as necessary based on patient response and side effects.</w:t>
       </w:r>
     </w:p>
     <w:p>
       <w:pPr/>
       <w:r>
-        <w:t>Patients will undergo regular assessments to monitor the efficacy and safety of the treatment. These will include:</w:t>
-        <w:br/>
-        <w:t>• Baseline evaluations prior to the first dose of amivantamab.</w:t>
-        <w:br/>
-        <w:t>• Tumor assessments using RECIST v1.1 criteria at baseline, every two cycles (6 weeks), and at treatment discontinuation.</w:t>
-        <w:br/>
-        <w:t>• Safety assessments, including physical examinations, vital signs, laboratory tests, and adverse event monitoring, will occur at each visit.</w:t>
-        <w:br/>
-        <w:t>• Imaging studies as needed to confirm responses or progression.</w:t>
+        <w:t>6.3 Efficacy Assessments</w:t>
       </w:r>
     </w:p>
     <w:p>
       <w:pPr/>
       <w:r>
-        <w:t>6.5 Criteria for Discontinuation</w:t>
+        <w:t>6.3.1 Tumor Evaluation</w:t>
+        <w:br/>
+        <w:t>• Imaging studies to measure tumor size and response as per RECIST guidelines.</w:t>
+        <w:br/>
+        <w:t>• Frequency of assessments as per protocol schedule.</w:t>
       </w:r>
     </w:p>
     <w:p>
       <w:pPr/>
       <w:r>
-        <w:t>Patients may be discontinued from treatment for reasons including:</w:t>
+        <w:t>6.3.2 Response Criteria</w:t>
         <w:br/>
-        <w:t>• Disease progression as defined by RECIST v1.1 criteria.</w:t>
-        <w:br/>
-        <w:t>• Occurrence of unacceptable toxicity not manageable with dose modification.</w:t>
-        <w:br/>
-        <w:t>• Patient withdrawal of consent.</w:t>
-        <w:br/>
-        <w:t>• Non-compliance with the study protocol.</w:t>
-        <w:br/>
-        <w:t>• Investigator's judgment that discontinuation is in the patient's best interest.</w:t>
+        <w:t>• Determination of partial or complete response, stable disease, or disease progression.</w:t>
       </w:r>
     </w:p>
     <w:p>
       <w:pPr/>
       <w:r>
-        <w:t>6.6 Post-Treatment Follow-Up</w:t>
+        <w:t>6.4 Safety Assessments</w:t>
       </w:r>
     </w:p>
     <w:p>
       <w:pPr/>
       <w:r>
-        <w:t>Upon discontinuation of treatment, patients will enter a post-treatment follow-up phase to monitor for late-emerging adverse events and to collect survival data. Follow-up visits will include:</w:t>
+        <w:t>6.4.1 Adverse Event Monitoring</w:t>
         <w:br/>
-        <w:t>• A safety follow-up visit 30 days after the last dose of amivantamab.</w:t>
+        <w:t>• Continuous monitoring and documentation of adverse events.</w:t>
         <w:br/>
-        <w:t>• Survival status assessments every 3 months until the end of the study or patient death.</w:t>
+        <w:t>• Severity grading of adverse events according to CTCAE (Common Terminology Criteria for Adverse Events).</w:t>
       </w:r>
     </w:p>
     <w:p>
       <w:pPr/>
       <w:r>
-        <w:t>6.7 Data Collection and Management</w:t>
+        <w:t>6.4.2 Routine Monitoring</w:t>
+        <w:br/>
+        <w:t>• Regular laboratory tests including hematology, biochemistry, and urinalysis.</w:t>
+        <w:br/>
+        <w:t>• Vital signs and physical examination at specified intervals.</w:t>
       </w:r>
     </w:p>
     <w:p>
       <w:pPr/>
       <w:r>
-        <w:t>Data will be collected using electronic case report forms (eCRFs). All data will be handled confidentially and analyzed in accordance with the study's statistical analysis plan. Data management will be conducted by a designated team to ensure accuracy and compliance with regulatory standards.</w:t>
+        <w:t>6.5 Study Endpoints</w:t>
       </w:r>
     </w:p>
     <w:p>
       <w:pPr/>
       <w:r>
-        <w:t>6.8 Quality Assurance</w:t>
+        <w:t>6.5.1 Primary Endpoint</w:t>
+        <w:br/>
+        <w:t>• Objective response rate (ORR) assessed at defined time points.</w:t>
       </w:r>
     </w:p>
     <w:p>
       <w:pPr/>
       <w:r>
-        <w:t>The study will implement quality assurance measures including site monitoring, data audits, and regular review meetings to ensure adherence to the protocol and Good Clinical Practice (GCP) guidelines. Any protocol deviations will be documented and addressed promptly.</w:t>
+        <w:t>6.5.2 Secondary Endpoints</w:t>
+        <w:br/>
+        <w:t>• Progression-free survival (PFS).</w:t>
+        <w:br/>
+        <w:t>• Overall survival (OS).</w:t>
+        <w:br/>
+        <w:t>• Disease control rate (DCR).</w:t>
+        <w:br/>
+        <w:t>• Incidence and severity of adverse events.</w:t>
+      </w:r>
+    </w:p>
+    <w:p>
+      <w:pPr/>
+      <w:r>
+        <w:t>6.6 Follow-Up</w:t>
+      </w:r>
+    </w:p>
+    <w:p>
+      <w:pPr/>
+      <w:r>
+        <w:t>6.6.1 Post-Treatment Follow-Up</w:t>
+        <w:br/>
+        <w:t>• Post-treatment monitoring for late-emerging adverse events.</w:t>
+        <w:br/>
+        <w:t>• Follow-up imaging studies to assess disease status.</w:t>
+      </w:r>
+    </w:p>
+    <w:p>
+      <w:pPr/>
+      <w:r>
+        <w:t>6.6.2 Survival Follow-Up</w:t>
+        <w:br/>
+        <w:t>• Periodic updates on survival status for all participants.</w:t>
+      </w:r>
+    </w:p>
+    <w:p>
+      <w:pPr/>
+      <w:r>
+        <w:t>6.7 Study Discontinuation/Withdrawal</w:t>
+      </w:r>
+    </w:p>
+    <w:p>
+      <w:pPr/>
+      <w:r>
+        <w:t>6.7.1 Criteria for Discontinuation</w:t>
+        <w:br/>
+        <w:t>• Disease progression as per RECIST.</w:t>
+        <w:br/>
+        <w:t>• Unacceptable toxicity or adverse events.</w:t>
+        <w:br/>
+        <w:t>• Withdrawal of consent by the participant.</w:t>
+        <w:br/>
+        <w:t>• Non-compliance with study protocol.</w:t>
+        <w:br/>
+        <w:t>• Administrative or other reasons as determined by the study team.</w:t>
+      </w:r>
+    </w:p>
+    <w:p>
+      <w:pPr/>
+      <w:r>
+        <w:t>6.7.2 Procedures for Discontinuation</w:t>
+        <w:br/>
+        <w:t>• Final assessment and documentation of reason for discontinuation.</w:t>
+        <w:br/>
+        <w:t>• Post-discontinuation follow-up for safety as per protocol.</w:t>
+      </w:r>
+    </w:p>
+    <w:p>
+      <w:pPr/>
+      <w:r>
+        <w:t>6.8 Data Collection and Management</w:t>
+      </w:r>
+    </w:p>
+    <w:p>
+      <w:pPr/>
+      <w:r>
+        <w:t>6.8.1 Data Collection</w:t>
+        <w:br/>
+        <w:t>• Collection of efficacy and safety data using case report forms (CRFs).</w:t>
+        <w:br/>
+        <w:t>• Documentation of all protocol-required information.</w:t>
+      </w:r>
+    </w:p>
+    <w:p>
+      <w:pPr/>
+      <w:r>
+        <w:t>6.8.2 Data Management</w:t>
+        <w:br/>
+        <w:t>• Entry and verification of data in the study database.</w:t>
+        <w:br/>
+        <w:t>• Maintenance of data confidentiality and participant privacy.</w:t>
+      </w:r>
+    </w:p>
+    <w:p>
+      <w:pPr/>
+      <w:r>
+        <w:t>6.9 Statistical Analysis Plan</w:t>
+      </w:r>
+    </w:p>
+    <w:p>
+      <w:pPr/>
+      <w:r>
+        <w:t>6.9.1 Analysis Populations</w:t>
+        <w:br/>
+        <w:t>• Definition of intent-to-treat (ITT) and per-protocol (PP) populations for analyses.</w:t>
+      </w:r>
+    </w:p>
+    <w:p>
+      <w:pPr/>
+      <w:r>
+        <w:t>6.9.2 Analysis Methods</w:t>
+        <w:br/>
+        <w:t>• Description of statistical methods for primary and secondary endpoints.</w:t>
+        <w:br/>
+        <w:t>• Use of appropriate statistical tests for comparison and inference.</w:t>
+      </w:r>
+    </w:p>
+    <w:p>
+      <w:pPr/>
+      <w:r>
+        <w:t>6.9.3 Interim Analysis</w:t>
+        <w:br/>
+        <w:t>• Potential for interim analysis for safety and efficacy as per predefined criteria.</w:t>
+      </w:r>
+    </w:p>
+    <w:p>
+      <w:pPr/>
+      <w:r>
+        <w:t>6.9.4 Final Analysis</w:t>
+        <w:br/>
+        <w:t>• Comprehensive analysis upon completion of the study to assess primary and secondary endpoints.</w:t>
+      </w:r>
+    </w:p>
+    <w:p>
+      <w:pPr/>
+      <w:r>
+        <w:t>6.10 Quality Assurance</w:t>
+      </w:r>
+    </w:p>
+    <w:p>
+      <w:pPr/>
+      <w:r>
+        <w:t>6.10.1 Monitoring</w:t>
+        <w:br/>
+        <w:t>• Regular monitoring visits to ensure compliance with the protocol.</w:t>
+        <w:br/>
+        <w:t>• Verification of informed consent, eligibility, and data accuracy.</w:t>
+      </w:r>
+    </w:p>
+    <w:p>
+      <w:pPr/>
+      <w:r>
+        <w:t>6.10.2 Audits</w:t>
+        <w:br/>
+        <w:t>• Periodic audits to review study conduct and regulatory compliance.</w:t>
+      </w:r>
+    </w:p>
+    <w:p>
+      <w:pPr/>
+      <w:r>
+        <w:t>6.10.3 Protocol Deviations</w:t>
+        <w:br/>
+        <w:t>• Documentation and reporting of protocol deviations.</w:t>
+        <w:br/>
+        <w:t>• Assessment of impact on study integrity and participant safety.</w:t>
       </w:r>
     </w:p>
     <w:p>
@@ -574,151 +874,123 @@
     <w:p>
       <w:pPr/>
       <w:r>
-        <w:t>7. Statistical Analysis</w:t>
+        <w:t>6.9 STATISTICAL ANALYSIS PLAN</w:t>
       </w:r>
     </w:p>
     <w:p>
       <w:pPr/>
       <w:r>
-        <w:t>7.1 General Considerations</w:t>
+        <w:t>6.9.1 Analysis Populations</w:t>
       </w:r>
     </w:p>
     <w:p>
       <w:pPr/>
       <w:r>
-        <w:t>The statistical analysis of this Phase 2 study will be performed according to the principles of the International Conference on Harmonisation (ICH) E6 Guidelines for Good Clinical Practice. All statistical tests will be two-sided and will be conducted at a 5% significance level unless otherwise specified.</w:t>
+        <w:t>Intent-to-Treat Population</w:t>
+        <w:br/>
+        <w:t>The intent-to-treat (ITT) population will include all patients who receive at least one dose of amivantamab. All randomized patients will be included in the ITT population for efficacy analyses, regardless of protocol adherence or subsequent withdrawal from the study.</w:t>
       </w:r>
     </w:p>
     <w:p>
       <w:pPr/>
       <w:r>
-        <w:t>7.2 Analysis Populations</w:t>
+        <w:t>Per-Protocol Population</w:t>
+        <w:br/>
+        <w:t>The per-protocol (PP) population will consist of patients who complete the study without any significant protocol deviations that could impact the efficacy assessment. This population will be used for sensitivity analyses.</w:t>
       </w:r>
     </w:p>
     <w:p>
       <w:pPr/>
       <w:r>
-        <w:t>The analysis populations will include:</w:t>
-        <w:br/>
-        <w:t>• Intent-to-Treat (ITT) Population: All patients who receive at least one dose of amivantamab and have documented EGFR and MET alterations.</w:t>
-        <w:br/>
-        <w:t>• Safety Population: All patients who receive at least one dose of amivantamab, with adverse events summarized by frequency and severity.</w:t>
-        <w:br/>
-        <w:t>• Per-Protocol Population: Patients who complete the study without significant protocol deviations that could impact the efficacy or safety assessment.</w:t>
+        <w:t>6.9.2 Analysis Methods</w:t>
       </w:r>
     </w:p>
     <w:p>
       <w:pPr/>
       <w:r>
-        <w:t>7.3 Primary Efficacy Analysis</w:t>
+        <w:t>Primary Efficacy Analysis</w:t>
+        <w:br/>
+        <w:t>The primary efficacy endpoint, objective response rate (ORR), will be calculated as the proportion of patients achieving a complete or partial response, as defined by RECIST criteria. The exact binomial method will be used to calculate 95% confidence intervals for the ORR.</w:t>
       </w:r>
     </w:p>
     <w:p>
       <w:pPr/>
       <w:r>
-        <w:t>The primary efficacy endpoint, the objective response rate (ORR), will be calculated as the proportion of patients who achieve a complete response (CR) or partial response (PR) as per RECIST v1.1 criteria. The exact binomial method will be used to construct 95% confidence intervals (CIs) around the ORR estimate.</w:t>
+        <w:t>Secondary Efficacy Analysis</w:t>
+        <w:br/>
+        <w:t>Secondary endpoints, including progression-free survival (PFS), overall survival (OS), and disease control rate (DCR), will be analyzed using Kaplan-Meier methods. Median times to events with 95% confidence intervals will be estimated. The log-rank test will be used to compare survival distributions if applicable.</w:t>
       </w:r>
     </w:p>
     <w:p>
       <w:pPr/>
       <w:r>
-        <w:t>7.4 Secondary Efficacy Analysis</w:t>
+        <w:t>Safety Analysis</w:t>
+        <w:br/>
+        <w:t>Adverse events will be summarized using frequencies and percentages. The severity of adverse events will be graded according to the Common Terminology Criteria for Adverse Events (CTCAE). Summary statistics will be provided for laboratory measurements and vital signs.</w:t>
       </w:r>
     </w:p>
     <w:p>
       <w:pPr/>
       <w:r>
-        <w:t>Secondary efficacy endpoints, including progression-free survival (PFS) and overall survival (OS), will be analyzed using Kaplan-Meier methods. Median PFS and OS will be estimated with corresponding 95% CIs. The log-rank test will be used to compare survival distributions if appropriate.</w:t>
+        <w:t>Subgroup Analysis</w:t>
+        <w:br/>
+        <w:t>Subgroup analyses will be conducted to explore the consistency of the treatment effect across various patient subgroups, such as age, sex, baseline performance status, and molecular alterations.</w:t>
       </w:r>
     </w:p>
     <w:p>
       <w:pPr/>
       <w:r>
-        <w:t>The disease control rate (DCR) will be calculated as the proportion of patients who achieve CR, PR, or stable disease (SD) for a specified time period. The exact binomial method will be used to calculate 95% CIs for the DCR.</w:t>
+        <w:t>Interim Analysis</w:t>
+        <w:br/>
+        <w:t>An interim analysis may be conducted for safety and efficacy after a predetermined number of patients have been treated and evaluated, as per predefined stopping rules.</w:t>
       </w:r>
     </w:p>
     <w:p>
       <w:pPr/>
       <w:r>
-        <w:t>7.5 Safety Analysis</w:t>
+        <w:t>6.9.3 Sample Size Determination</w:t>
+        <w:br/>
+        <w:t>The sample size of 100 patients is based on assumptions about the expected ORR and the precision of the estimate required. Power calculations were performed to ensure a high probability (power) of detecting a clinically meaningful difference from historical control rates, assuming a two-sided alpha level.</w:t>
       </w:r>
     </w:p>
     <w:p>
       <w:pPr/>
       <w:r>
-        <w:t>Adverse events (AEs) will be summarized using descriptive statistics. The incidence of AEs will be tabulated by system organ class and preferred term according to the Medical Dictionary for Regulatory Activities (MedDRA). The severity of AEs will be graded according to the National Cancer Institute Common Terminology Criteria for Adverse Events (NCI CTCAE).</w:t>
+        <w:t>6.9.4 Handling of Missing Data</w:t>
+        <w:br/>
+        <w:t>Missing data will be handled using appropriate imputation methods or sensitivity analyses to assess the impact of missing data on study conclusions. The reasons for missing data will be investigated and reported.</w:t>
       </w:r>
     </w:p>
     <w:p>
       <w:pPr/>
       <w:r>
-        <w:t>7.6 Interim Analysis</w:t>
+        <w:t>6.9.5 Statistical Software</w:t>
+        <w:br/>
+        <w:t>All statistical analyses will be performed using the latest version of a recognized statistical software package, such as SAS or R.</w:t>
       </w:r>
     </w:p>
     <w:p>
       <w:pPr/>
       <w:r>
-        <w:t>An interim analysis may be planned to assess safety and futility. The criteria for stopping the study for safety or futility will be predefined in the study protocol. The interim analysis will be conducted by an independent data monitoring committee (IDMC).</w:t>
+        <w:t>6.9.6 Significance Level</w:t>
+        <w:br/>
+        <w:t>The significance level for the primary endpoint will be set at an alpha of 0.05, two-sided. Adjustments for multiple testing will be applied if necessary.</w:t>
       </w:r>
     </w:p>
     <w:p>
       <w:pPr/>
       <w:r>
-        <w:t>7.7 Sample Size Justification</w:t>
+        <w:t>6.9.7 Data Monitoring Committee</w:t>
+        <w:br/>
+        <w:t>An independent data monitoring committee (DMC) may be established to periodically review accumulating data to ensure the safety of participants and the validity and integrity of the data.</w:t>
       </w:r>
     </w:p>
     <w:p>
       <w:pPr/>
       <w:r>
-        <w:t>The sample size of 100 patients is based on assumptions about the expected ORR and the precision of the estimate required. The study is powered to detect a clinically meaningful ORR with adequate precision to estimate the 95% CI. Power calculations and assumptions will be detailed in the statistical analysis plan (SAP).</w:t>
-      </w:r>
-    </w:p>
-    <w:p>
-      <w:pPr/>
-      <w:r>
-        <w:t>7.8 Data Management and Monitoring</w:t>
-      </w:r>
-    </w:p>
-    <w:p>
-      <w:pPr/>
-      <w:r>
-        <w:t>Data will be collected and managed using electronic data capture systems. Data quality will be ensured through regular monitoring, validation checks, and audits. All protocol deviations will be recorded and analyzed to assess their impact on the study's integrity.</w:t>
-      </w:r>
-    </w:p>
-    <w:p>
-      <w:pPr/>
-      <w:r>
-        <w:t>7.9 Statistical Software</w:t>
-      </w:r>
-    </w:p>
-    <w:p>
-      <w:pPr/>
-      <w:r>
-        <w:t>All statistical analyses will be performed using the latest version of a statistical software package validated for clinical trial analysis, such as SAS or R.</w:t>
-      </w:r>
-    </w:p>
-    <w:p>
-      <w:pPr/>
-      <w:r>
-        <w:t>7.10 Reporting of Results</w:t>
-      </w:r>
-    </w:p>
-    <w:p>
-      <w:pPr/>
-      <w:r>
-        <w:t>The results of the statistical analyses will be reported in accordance with the Consolidated Standards of Reporting Trials (CONSORT) guidelines for clinical trials. The final study report will include detailed statistical methodology and the results of all primary and secondary analyses.</w:t>
-      </w:r>
-    </w:p>
-    <w:p>
-      <w:pPr/>
-      <w:r>
-        <w:t>7.11 Statistical Analysis Plan (SAP)</w:t>
-      </w:r>
-    </w:p>
-    <w:p>
-      <w:pPr/>
-      <w:r>
-        <w:t>A detailed SAP will be developed prior to the commencement of the study and will be finalized before the database lock. The SAP will outline the detailed statistical methods for the analysis of primary and secondary endpoints, handling of missing data, multiplicity adjustments, and subgroup analyses.</w:t>
+        <w:t>6.9.8 Final Analysis</w:t>
+        <w:br/>
+        <w:t>The final analysis will occur after all patients have completed the study or have discontinued early. The analysis will follow the pre-specified statistical analysis plan, and results will be reported according to CONSORT guidelines or other relevant reporting standards.</w:t>
       </w:r>
     </w:p>
     <w:p>
@@ -732,177 +1004,163 @@
     <w:p>
       <w:pPr/>
       <w:r>
-        <w:t>8. Safety</w:t>
+        <w:t>7. SAFETY</w:t>
       </w:r>
     </w:p>
     <w:p>
       <w:pPr/>
       <w:r>
-        <w:t>8.1 Safety Monitoring</w:t>
+        <w:t>7.1 Safety Monitoring</w:t>
       </w:r>
     </w:p>
     <w:p>
       <w:pPr/>
       <w:r>
-        <w:t>Safety monitoring will be a continuous process throughout the study, with regular assessments at each patient visit. Adverse events (AEs) will be recorded and graded according to the National Cancer Institute Common Terminology Criteria for Adverse Events (NCI CTCAE) version 5.0.</w:t>
+        <w:t>All patients will be closely monitored for safety throughout the study. Safety assessments will include monitoring and recording all adverse events (AEs), serious adverse events (SAEs), and changes in laboratory values, vital signs, and physical examination findings. Adverse events will be graded according to the Common Terminology Criteria for Adverse Events (CTCAE) version 5.0.</w:t>
       </w:r>
     </w:p>
     <w:p>
       <w:pPr/>
       <w:r>
-        <w:t>8.2 Reporting of Adverse Events</w:t>
+        <w:t>7.2 Reporting of Adverse Events</w:t>
       </w:r>
     </w:p>
     <w:p>
       <w:pPr/>
       <w:r>
-        <w:t>All AEs, regardless of severity or causality, will be reported by the study investigators. Serious adverse events (SAEs) and suspected unexpected serious adverse reactions (SUSARs) will be reported to the regulatory authorities, ethics committees, and the sponsor according to local regulations and the study protocol.</w:t>
+        <w:t>Adverse events will be reported by the study staff as they occur. All AEs and SAEs will be documented in the patient's case report form (CRF) with information on the onset, duration, severity, relationship to the study drug, action taken, and outcome.</w:t>
       </w:r>
     </w:p>
     <w:p>
       <w:pPr/>
       <w:r>
-        <w:t>8.3 Management of Adverse Events</w:t>
+        <w:t>7.3 Management of Adverse Events</w:t>
       </w:r>
     </w:p>
     <w:p>
       <w:pPr/>
       <w:r>
-        <w:t>The study protocol will include detailed guidelines for the management of AEs, including dose modifications, treatment interruptions, and discontinuation criteria. The primary concern will be patient safety, and decisions will be made in the best interest of the patient.</w:t>
+        <w:t>The management of AEs will be at the discretion of the investigator, who will provide appropriate medical care and determine any necessary adjustments to the study treatment, including dose modifications, treatment delays, or discontinuation of the study drug.</w:t>
       </w:r>
     </w:p>
     <w:p>
       <w:pPr/>
       <w:r>
-        <w:t>8.4 Data Safety Monitoring Board (DSMB)</w:t>
+        <w:t>7.4 Dose Modifications for Toxicity</w:t>
       </w:r>
     </w:p>
     <w:p>
       <w:pPr/>
       <w:r>
-        <w:t>An independent Data Safety Monitoring Board (DSMB) will be established to periodically review safety data and provide recommendations on the continuation, modification, or termination of the study based on safety considerations.</w:t>
+        <w:t>Dose modifications for toxicity will be based on the severity and type of AE experienced by the patient. The protocol includes predefined criteria for dose reductions, treatment holds, and discontinuation related to specific AEs.</w:t>
       </w:r>
     </w:p>
     <w:p>
       <w:pPr/>
       <w:r>
-        <w:t>8.5 Criteria for Discontinuation due to Adverse Events</w:t>
+        <w:t>7.5 Serious Adverse Event Reporting</w:t>
       </w:r>
     </w:p>
     <w:p>
       <w:pPr/>
       <w:r>
-        <w:t>Patients may be discontinued from treatment due to AEs if they experience:</w:t>
-        <w:br/>
-        <w:t>• Grade 4 hematologic toxicity lasting more than 7 days or Grade 4 non-hematologic toxicity.</w:t>
-        <w:br/>
-        <w:t>• Any Grade 3 or 4 toxicity that does not resolve to Grade 1 or baseline within 2 weeks.</w:t>
-        <w:br/>
-        <w:t>• Any life-threatening or disabling AE.</w:t>
-        <w:br/>
-        <w:t>• Any AE that, in the opinion of the investigator, poses a significant risk to the patient's health or compromises the study's integrity.</w:t>
+        <w:t>All SAEs must be reported to the sponsor and the regulatory authorities within 24 hours of the study staff becoming aware of the event. Follow-up information on SAEs must be provided until resolution or stabilization.</w:t>
       </w:r>
     </w:p>
     <w:p>
       <w:pPr/>
       <w:r>
-        <w:t>8.6 Safety Endpoints</w:t>
+        <w:t>7.6 Data Safety Monitoring Board (DSMB)</w:t>
       </w:r>
     </w:p>
     <w:p>
       <w:pPr/>
       <w:r>
-        <w:t>The safety endpoints of the study will include:</w:t>
-        <w:br/>
-        <w:t>• Incidence and severity of AEs and SAEs.</w:t>
-        <w:br/>
-        <w:t>• Changes in laboratory values and vital signs.</w:t>
-        <w:br/>
-        <w:t>• Dose interruptions, reductions, and treatment discontinuations due to AEs.</w:t>
+        <w:t>A DSMB may be established to periodically review safety data and provide independent oversight to ensure the safety of participants. The DSMB will have the authority to recommend modifications to the study or to stop the study if safety concerns arise.</w:t>
       </w:r>
     </w:p>
     <w:p>
       <w:pPr/>
       <w:r>
-        <w:t>8.7 Long-term Safety Follow-up</w:t>
+        <w:t>7.7 Safety Endpoints</w:t>
       </w:r>
     </w:p>
     <w:p>
       <w:pPr/>
       <w:r>
-        <w:t>Patients will be followed for safety for 30 days after the last dose of amivantamab. Any late-emerging AEs or SAEs will be recorded and reported as per the study protocol.</w:t>
+        <w:t>The safety endpoints of the study include the incidence, nature, and severity of AEs and SAEs, changes in laboratory values, vital signs, and physical examination findings. These will be summarized using descriptive statistics.</w:t>
       </w:r>
     </w:p>
     <w:p>
       <w:pPr/>
       <w:r>
-        <w:t>8.8 Safety Analysis</w:t>
+        <w:t>7.8 Early Termination Due to Safety Concerns</w:t>
       </w:r>
     </w:p>
     <w:p>
       <w:pPr/>
       <w:r>
-        <w:t>The safety population will include all patients who receive at least one dose of amivantamab. Safety data will be summarized using descriptive statistics, with AEs tabulated by frequency, severity, and relationship to the study drug.</w:t>
+        <w:t>The study may be terminated early if there is evidence of unexpected, severe toxicity that is related to the study drug, or if there are changes in the risk-benefit ratio that warrant termination.</w:t>
       </w:r>
     </w:p>
     <w:p>
       <w:pPr/>
       <w:r>
-        <w:t>8.9 Safety Reporting to Regulatory Authorities</w:t>
+        <w:t>7.9 Patient Withdrawal Due to Adverse Events</w:t>
       </w:r>
     </w:p>
     <w:p>
       <w:pPr/>
       <w:r>
-        <w:t>All SAEs and SUSARs will be reported to the appropriate regulatory authorities within the timelines specified by local regulations. Annual safety reports will be submitted to regulatory authorities and ethics committees as required.</w:t>
+        <w:t>Patients have the right to withdraw from the study at any time. In addition, patients may be withdrawn from the study treatment due to AEs as per the predefined criteria in the protocol.</w:t>
       </w:r>
     </w:p>
     <w:p>
       <w:pPr/>
       <w:r>
-        <w:t>8.10 Patient Education and Informed Consent</w:t>
+        <w:t>7.10 Post-Study Follow-Up</w:t>
       </w:r>
     </w:p>
     <w:p>
       <w:pPr/>
       <w:r>
-        <w:t>Patients will be educated about the potential risks and AEs associated with amivantamab. Informed consent will be obtained from all patients, which will include a discussion of the study's safety monitoring and the patient's right to withdraw from the study at any time due to safety concerns.</w:t>
+        <w:t>Patients will be followed for a specified period after the end of treatment to monitor for late-emerging AEs and to ensure proper management of any ongoing toxicities.</w:t>
       </w:r>
     </w:p>
     <w:p>
       <w:pPr/>
       <w:r>
-        <w:t>8.11 Emergency Unblinding</w:t>
+        <w:t>7.11 Training and Education</w:t>
       </w:r>
     </w:p>
     <w:p>
       <w:pPr/>
       <w:r>
-        <w:t>In the event of a medical emergency where knowledge of the study treatment is essential for patient care, procedures for unblinding will be followed as per the study protocol.</w:t>
+        <w:t>All study personnel will be trained on the protocol's safety procedures, including the recognition, management, and reporting of AEs and SAEs.</w:t>
       </w:r>
     </w:p>
     <w:p>
       <w:pPr/>
       <w:r>
-        <w:t>8.12 Record Keeping and Documentation</w:t>
+        <w:t>7.12 Safety Analysis</w:t>
       </w:r>
     </w:p>
     <w:p>
       <w:pPr/>
       <w:r>
-        <w:t>All safety-related information will be documented in the patient's medical records and in the study case report forms (CRFs). Documentation will include details of the AE, interventions, outcomes, and any follow-up actions taken.</w:t>
+        <w:t>The safety analysis will be performed on the safety population, which includes all patients who received at least one dose of amivantamab. Safety data will be presented by the number and percentage of patients experiencing each AE and will be stratified by severity and relationship to the study drug.</w:t>
       </w:r>
     </w:p>
     <w:p>
       <w:pPr/>
       <w:r>
-        <w:t>8.13 Training</w:t>
+        <w:t>7.13 Communication of Safety Information</w:t>
       </w:r>
     </w:p>
     <w:p>
       <w:pPr/>
       <w:r>
-        <w:t>All study personnel will be trained on the protocol's safety procedures, including the recognition and reporting of AEs and SAEs, to ensure accurate and timely collection of safety data.</w:t>
+        <w:t>All relevant safety information will be communicated to the investigators, the IRB/ethics committee, and regulatory authorities in accordance with local regulations and the study's safety reporting procedures.</w:t>
       </w:r>
     </w:p>
     <w:sectPr>

</xml_diff>

<commit_message>
Agent query: Can you verify if the protocol generation workflow is working properly and both DOCX and PDF export options are visible?
</commit_message>
<xml_diff>
--- a/protocol.docx
+++ b/protocol.docx
@@ -38,7 +38,7 @@
     <w:p>
       <w:pPr/>
       <w:r>
-        <w:t>Colorectal cancer is a leading cause of cancer-related mortality worldwide. The prognosis for patients with advanced-stage colorectal cancer is poor, with limited treatment options available once standard therapies have failed. Alterations in the epidermal growth factor receptor (EGFR) and the mesenchymal-epithelial transition (MET) pathways are implicated in the progression and resistance to treatment in colorectal cancer. Amivantamab is a novel bispecific antibody that simultaneously targets both EGFR and MET receptors and has shown promising results in non-small cell lung cancer (NSCLC). This Phase 2 study is designed to explore the therapeutic potential of amivantamab in advanced colorectal cancer patients with EGFR and MET alterations.</w:t>
+        <w:t>Colorectal cancer is a leading cause of cancer-related mortality worldwide. The prognosis for patients with advanced-stage disease is poor, with few effective treatment options available. Alterations in the epidermal growth factor receptor (EGFR) and the mesenchymal-epithelial transition (MET) pathways are implicated in the pathogenesis and progression of colorectal cancer. Amivantamab is a novel bispecific antibody that simultaneously targets EGFR and MET and has shown promise in treating non-small cell lung cancer (NSCLC). This Phase 2 study will investigate the safety and efficacy of amivantamab in patients with advanced colorectal cancer who have EGFR and MET alterations.</w:t>
       </w:r>
     </w:p>
     <w:p>
@@ -52,7 +52,7 @@
       <w:r>
         <w:t>Primary Objective</w:t>
         <w:br/>
-        <w:t>• To determine the objective response rate (ORR) of amivantamab in patients with documented EGFR and MET alterations in advanced colorectal cancer.</w:t>
+        <w:t>• To determine the objective response rate (ORR) of amivantamab in patients with advanced colorectal cancer harboring EGFR and MET alterations.</w:t>
       </w:r>
     </w:p>
     <w:p>
@@ -66,7 +66,7 @@
         <w:br/>
         <w:t>• To determine the disease control rate (DCR) in the study population.</w:t>
         <w:br/>
-        <w:t>• To characterize the safety and tolerability profile of amivantamab in this patient cohort.</w:t>
+        <w:t>• To characterize the safety profile of amivantamab in this patient cohort.</w:t>
       </w:r>
     </w:p>
     <w:p>
@@ -78,7 +78,7 @@
     <w:p>
       <w:pPr/>
       <w:r>
-        <w:t>This is a single-arm, open-label, Phase 2 study designed to assess the efficacy and safety of amivantamab in patients with advanced colorectal cancer with specific genetic alterations in EGFR and MET.</w:t>
+        <w:t>This is a single-arm, open-label, Phase 2 clinical trial designed to evaluate the efficacy and safety of amivantamab in patients with advanced colorectal cancer with documented EGFR and MET pathway alterations.</w:t>
       </w:r>
     </w:p>
     <w:p>
@@ -86,11 +86,11 @@
       <w:r>
         <w:t>Key Inclusion Criteria</w:t>
         <w:br/>
-        <w:t>• Patients must be adults aged 18 years or older with a diagnosis of advanced or metastatic colorectal cancer.</w:t>
+        <w:t>• Adult patients (≥18 years of age) diagnosed with advanced or metastatic colorectal cancer.</w:t>
         <w:br/>
-        <w:t>• There must be documented evidence of EGFR and MET pathway alterations in the tumor tissue.</w:t>
+        <w:t>• Presence of EGFR and MET pathway alterations confirmed by molecular testing.</w:t>
         <w:br/>
-        <w:t>• Patients should have experienced disease progression on or after standard therapy, or be considered unsuitable for existing standard treatment options.</w:t>
+        <w:t>• Disease progression following standard therapy, or those who are ineligible for existing standard treatment options.</w:t>
       </w:r>
     </w:p>
     <w:p>
@@ -102,7 +102,7 @@
     <w:p>
       <w:pPr/>
       <w:r>
-        <w:t>Eligible patients will receive amivantamab administered intravenously at the recommended Phase 2 dose on Day 1 of each 21-day cycle. Dose adjustments will be made according to patient tolerance and in response to any observed adverse events.</w:t>
+        <w:t>Eligible patients will be administered amivantamab intravenously at the recommended Phase 2 dose on Day 1 of each 21-day cycle. Dose adjustments will be made according to individual patient tolerance and response.</w:t>
       </w:r>
     </w:p>
     <w:p>
@@ -116,7 +116,7 @@
       <w:r>
         <w:t>Primary Endpoint</w:t>
         <w:br/>
-        <w:t>• Objective response rate (ORR), defined as the proportion of patients with a partial or complete response to treatment.</w:t>
+        <w:t>• Objective response rate (ORR) as measured by RECIST v1.1 criteria.</w:t>
       </w:r>
     </w:p>
     <w:p>
@@ -124,13 +124,13 @@
       <w:r>
         <w:t>Secondary Endpoints</w:t>
         <w:br/>
-        <w:t>• Progression-free survival (PFS), the time from treatment initiation to disease progression or death from any cause.</w:t>
+        <w:t>• Progression-free survival (PFS) as measured from the start of treatment to the time of progression or death from any cause.</w:t>
         <w:br/>
-        <w:t>• Overall survival (OS), the time from treatment initiation to death from any cause.</w:t>
+        <w:t>• Overall survival (OS) as measured from the start of treatment to the time of death from any cause.</w:t>
         <w:br/>
-        <w:t>• Disease control rate (DCR), the proportion of patients with a complete response, partial response, or stable disease.</w:t>
+        <w:t>• Disease control rate (DCR) as a composite of complete response, partial response, and stable disease.</w:t>
         <w:br/>
-        <w:t>• Incidence and severity of adverse events as a measure of the safety and tolerability of amivantamab.</w:t>
+        <w:t>• Incidence and severity of adverse events as classified by CTCAE v5.0.</w:t>
       </w:r>
     </w:p>
     <w:p>
@@ -154,7 +154,7 @@
     <w:p>
       <w:pPr/>
       <w:r>
-        <w:t>The estimated duration of the study is 24 months, which includes the time from the start of patient enrollment to the completion of final data analysis.</w:t>
+        <w:t>The estimated duration of the study is 24 months, which includes patient enrollment, treatment, follow-up, and final data analysis.</w:t>
       </w:r>
     </w:p>
     <w:p>
@@ -174,19 +174,25 @@
     <w:p>
       <w:pPr/>
       <w:r>
-        <w:t>Colorectal cancer is a leading cause of cancer-related mortality worldwide. The prognosis for patients with advanced-stage colorectal cancer is poor, with limited treatment options available once standard therapies have failed. Alterations in the epidermal growth factor receptor (EGFR) and the mesenchymal-epithelial transition (MET) pathways are implicated in the progression and resistance to treatment in colorectal cancer. These alterations can lead to uncontrolled cell growth, invasion, and metastasis, contributing to the aggressive nature of the disease and poor outcomes in patients.</w:t>
+        <w:t>Colorectal cancer (CRC) remains a significant public health challenge as one of the leading causes of cancer-related mortality worldwide. The prognosis for patients diagnosed with advanced-stage CRC is particularly grim, with median survival times that highlight the urgent need for more effective therapeutic options. Standard treatments, including chemotherapy and targeted therapies, often provide limited benefits and are associated with considerable toxicity.</w:t>
       </w:r>
     </w:p>
     <w:p>
       <w:pPr/>
       <w:r>
-        <w:t>Amivantamab is a novel bispecific antibody that simultaneously targets both EGFR and MET receptors. By inhibiting these pathways, amivantamab has the potential to impede tumor growth and overcome resistance mechanisms. The efficacy of amivantamab has been demonstrated in non-small cell lung cancer (NSCLC), a cancer type known for EGFR alterations, suggesting that it may also be effective in other EGFR-driven cancers, such as colorectal cancer.</w:t>
+        <w:t>Recent advances in molecular biology have identified key genetic alterations that drive CRC pathogenesis, among which are mutations and amplifications in the epidermal growth factor receptor (EGFR) and the mesenchymal-epithelial transition (MET) pathways. These alterations not only contribute to tumor growth and metastasis but also to resistance mechanisms against existing therapies.</w:t>
       </w:r>
     </w:p>
     <w:p>
       <w:pPr/>
       <w:r>
-        <w:t>Given the unmet medical need for effective treatments in advanced colorectal cancer with EGFR and MET alterations, this Phase 2 study is designed to explore the therapeutic potential of amivantamab in this patient population. The study will assess the safety and efficacy of amivantamab, with the aim of providing a new treatment option that could improve clinical outcomes for these patients.</w:t>
+        <w:t>Amivantamab is a bispecific antibody designed to target both EGFR and MET receptors simultaneously, thereby potentially overcoming resistance mechanisms and providing a new therapeutic strategy for patients with CRC harboring these alterations. In non-small cell lung cancer (NSCLC), amivantamab has demonstrated promising efficacy and an acceptable safety profile, suggesting its potential utility in other EGFR and MET-driven cancers.</w:t>
+      </w:r>
+    </w:p>
+    <w:p>
+      <w:pPr/>
+      <w:r>
+        <w:t>Given the unmet medical need and the preliminary evidence of amivantamab's activity in NSCLC, this Phase 2 study aims to explore the therapeutic value of amivantamab in the advanced CRC patient population with documented EGFR and MET alterations. The study will provide critical data on the safety and efficacy of amivantamab, potentially offering a novel treatment avenue for these patients.</w:t>
       </w:r>
     </w:p>
     <w:p>
@@ -200,7 +206,7 @@
       <w:r>
         <w:t>Primary Objective</w:t>
         <w:br/>
-        <w:t>• To determine the objective response rate (ORR) of amivantamab in patients with documented EGFR and MET alterations in advanced colorectal cancer.</w:t>
+        <w:t>• To determine the objective response rate (ORR) of amivantamab in patients with advanced colorectal cancer harboring EGFR and MET alterations.</w:t>
       </w:r>
     </w:p>
     <w:p>
@@ -214,7 +220,7 @@
         <w:br/>
         <w:t>• To determine the disease control rate (DCR) in the study population.</w:t>
         <w:br/>
-        <w:t>• To characterize the safety and tolerability profile of amivantamab in this patient cohort.</w:t>
+        <w:t>• To characterize the safety profile of amivantamab in this patient cohort.</w:t>
       </w:r>
     </w:p>
     <w:p>
@@ -226,7 +232,7 @@
     <w:p>
       <w:pPr/>
       <w:r>
-        <w:t>This is a single-arm, open-label, Phase 2 study designed to assess the efficacy and safety of amivantamab in patients with advanced colorectal cancer with specific genetic alterations in EGFR and MET.</w:t>
+        <w:t>This is a single-arm, open-label, Phase 2 clinical trial designed to evaluate the efficacy and safety of amivantamab in patients with advanced colorectal cancer with documented EGFR and MET pathway alterations.</w:t>
       </w:r>
     </w:p>
     <w:p>
@@ -234,11 +240,11 @@
       <w:r>
         <w:t>Key Inclusion Criteria</w:t>
         <w:br/>
-        <w:t>• Patients must be adults aged 18 years or older with a diagnosis of advanced or metastatic colorectal cancer.</w:t>
+        <w:t>• Adult patients (≥18 years of age) diagnosed with advanced or metastatic colorectal cancer.</w:t>
         <w:br/>
-        <w:t>• There must be documented evidence of EGFR and MET pathway alterations in the tumor tissue.</w:t>
+        <w:t>• Presence of EGFR and MET pathway alterations confirmed by molecular testing.</w:t>
         <w:br/>
-        <w:t>• Patients should have experienced disease progression on or after standard therapy, or be considered unsuitable for existing standard treatment options.</w:t>
+        <w:t>• Disease progression following standard therapy, or those who are ineligible for existing standard treatment options.</w:t>
       </w:r>
     </w:p>
     <w:p>
@@ -250,7 +256,7 @@
     <w:p>
       <w:pPr/>
       <w:r>
-        <w:t>Eligible patients will receive amivantamab administered intravenously at the recommended Phase 2 dose on Day 1 of each 21-day cycle. Dose adjustments will be made according to patient tolerance and in response to any observed adverse events.</w:t>
+        <w:t>Eligible patients will be administered amivantamab intravenously at the recommended Phase 2 dose on Day 1 of each 21-day cycle. Dose adjustments will be made according to individual patient tolerance and response.</w:t>
       </w:r>
     </w:p>
     <w:p>
@@ -264,7 +270,7 @@
       <w:r>
         <w:t>Primary Endpoint</w:t>
         <w:br/>
-        <w:t>• Objective response rate (ORR), defined as the proportion of patients with a partial or complete response to treatment.</w:t>
+        <w:t>• Objective response rate (ORR) as measured by RECIST v1.1 criteria.</w:t>
       </w:r>
     </w:p>
     <w:p>
@@ -272,13 +278,13 @@
       <w:r>
         <w:t>Secondary Endpoints</w:t>
         <w:br/>
-        <w:t>• Progression-free survival (PFS), the time from treatment initiation to disease progression or death from any cause.</w:t>
+        <w:t>• Progression-free survival (PFS) as measured from the start of treatment to the time of progression or death from any cause.</w:t>
         <w:br/>
-        <w:t>• Overall survival (OS), the time from treatment initiation to death from any cause.</w:t>
+        <w:t>• Overall survival (OS) as measured from the start of treatment to the time of death from any cause.</w:t>
         <w:br/>
-        <w:t>• Disease control rate (DCR), the proportion of patients with a complete response, partial response, or stable disease.</w:t>
+        <w:t>• Disease control rate (DCR) as a composite of complete response, partial response, and stable disease.</w:t>
         <w:br/>
-        <w:t>• Incidence and severity of adverse events as a measure of the safety and tolerability of amivantamab.</w:t>
+        <w:t>• Incidence and severity of adverse events as classified by CTCAE v5.0.</w:t>
       </w:r>
     </w:p>
     <w:p>
@@ -302,7 +308,7 @@
     <w:p>
       <w:pPr/>
       <w:r>
-        <w:t>The estimated duration of the study is 24 months, which includes the time from the start of patient enrollment to the completion of final data analysis.</w:t>
+        <w:t>The estimated duration of the study is 24 months, which includes patient enrollment, treatment, follow-up, and final data analysis.</w:t>
       </w:r>
     </w:p>
     <w:p>
@@ -324,7 +330,7 @@
       <w:r>
         <w:t>Primary Objective</w:t>
         <w:br/>
-        <w:t>• To determine the objective response rate (ORR) of amivantamab in patients with documented EGFR and MET alterations in advanced colorectal cancer.</w:t>
+        <w:t>• To determine the objective response rate (ORR) of amivantamab in patients with advanced colorectal cancer harboring EGFR and MET alterations.</w:t>
       </w:r>
     </w:p>
     <w:p>
@@ -338,7 +344,7 @@
         <w:br/>
         <w:t>• To determine the disease control rate (DCR) in the study population.</w:t>
         <w:br/>
-        <w:t>• To characterize the safety and tolerability profile of amivantamab in this patient cohort.</w:t>
+        <w:t>• To characterize the safety profile of amivantamab in this patient cohort.</w:t>
       </w:r>
     </w:p>
     <w:p>
@@ -360,7 +366,7 @@
       <w:r>
         <w:t>Overview</w:t>
         <w:br/>
-        <w:t>This clinical trial is a single-arm, open-label, Phase 2 study that aims to evaluate the efficacy and safety of amivantamab in patients with advanced colorectal cancer harboring specific genetic alterations in the EGFR and MET pathways.</w:t>
+        <w:t>This clinical investigation is a single-arm, open-label, Phase 2 study designed to evaluate the efficacy and safety of amivantamab in patients with advanced colorectal cancer who exhibit alterations in the EGFR and MET pathways.</w:t>
       </w:r>
     </w:p>
     <w:p>
@@ -368,7 +374,7 @@
       <w:r>
         <w:t>Study Population</w:t>
         <w:br/>
-        <w:t>The study will enroll approximately 100 adult patients (aged 18 years or older) diagnosed with advanced or metastatic colorectal cancer. All participants must have documented EGFR and MET pathway alterations and should have experienced disease progression following standard therapy or be deemed unsuitable for existing standard treatment options.</w:t>
+        <w:t>The study will enroll approximately 100 adult patients (≥18 years of age) diagnosed with advanced or metastatic colorectal cancer. All participants must have documented EGFR and MET pathway alterations and must have experienced disease progression following standard therapy or be ineligible for existing standard treatment options.</w:t>
       </w:r>
     </w:p>
     <w:p>
@@ -376,23 +382,23 @@
       <w:r>
         <w:t>Intervention</w:t>
         <w:br/>
-        <w:t>Eligible patients will be administered amivantamab intravenously at the recommended Phase 2 dose. The administration will occur on Day 1 of each 21-day cycle. Dose adjustments will be made based on patient tolerance and in response to any adverse events observed.</w:t>
+        <w:t>Participants will receive amivantamab administered intravenously at the recommended Phase 2 dose. The administration will occur on Day 1 of each 21-day cycle. Dose adjustments will be made based on individual patient tolerance and response to treatment.</w:t>
       </w:r>
     </w:p>
     <w:p>
       <w:pPr/>
       <w:r>
-        <w:t>Duration of Treatment</w:t>
+        <w:t>Duration</w:t>
         <w:br/>
-        <w:t>Patients will continue to receive treatment with amivantamab until disease progression, unacceptable toxicity, withdrawal of consent, or other criteria for discontinuation are met, as per the study protocol.</w:t>
+        <w:t>The treatment will continue until disease progression, unacceptable toxicity, withdrawal of consent, or other criteria for discontinuation are met. The estimated study duration is 24 months, encompassing patient enrollment, treatment, follow-up, and final data analysis.</w:t>
       </w:r>
     </w:p>
     <w:p>
       <w:pPr/>
       <w:r>
-        <w:t>Study Assessments</w:t>
+        <w:t>Follow-Up</w:t>
         <w:br/>
-        <w:t>Efficacy assessments will include measurement of tumor size and response using appropriate imaging techniques, in accordance with RECIST (Response Evaluation Criteria in Solid Tumors) guidelines. Safety assessments will include monitoring and recording all adverse events, routine laboratory tests, vital signs, and physical examinations.</w:t>
+        <w:t>Patients will be monitored for response to treatment, progression of disease, overall survival, and any adverse events. Follow-up assessments will be conducted in accordance with the study protocol to evaluate the long-term safety and efficacy of amivantamab.</w:t>
       </w:r>
     </w:p>
     <w:p>
@@ -400,7 +406,7 @@
       <w:r>
         <w:t>Study Endpoints</w:t>
         <w:br/>
-        <w:t>The primary endpoint of the study is the objective response rate (ORR), defined as the proportion of patients with a partial or complete response to treatment. Secondary endpoints include progression-free survival (PFS), overall survival (OS), disease control rate (DCR), and the incidence and severity of adverse events.</w:t>
+        <w:t>The primary endpoint of the study is the objective response rate (ORR), as measured by RECIST v1.1 criteria. Secondary endpoints include progression-free survival (PFS), overall survival (OS), disease control rate (DCR), and the incidence and severity of adverse events as classified by CTCAE v5.0.</w:t>
       </w:r>
     </w:p>
     <w:p>
@@ -408,23 +414,31 @@
       <w:r>
         <w:t>Statistical Analysis</w:t>
         <w:br/>
-        <w:t>The sample size of 100 patients is calculated to provide adequate statistical power to detect a clinically meaningful improvement in the primary endpoint of ORR. Secondary endpoints will be analyzed to provide additional information on the efficacy and safety of amivantamab.</w:t>
+        <w:t>The sample size of 100 patients is calculated to provide adequate power to detect a clinically meaningful difference in the primary endpoint of ORR. Secondary analyses will be conducted for PFS, OS, DCR, and safety data to provide a comprehensive understanding of the treatment's impact.</w:t>
       </w:r>
     </w:p>
     <w:p>
       <w:pPr/>
       <w:r>
-        <w:t>Study Duration</w:t>
+        <w:t>Ethics and Regulatory Compliance</w:t>
         <w:br/>
-        <w:t>The total estimated study duration is 24 months, which includes patient enrollment, treatment, follow-up, and final data analysis. The study timeline may be adjusted based on actual enrollment rates and other factors that could influence the duration of the study.</w:t>
+        <w:t>The study will be conducted in accordance with Good Clinical Practice (GCP) guidelines, ethical principles that have their origin in the Declaration of Helsinki, and applicable regulatory requirements. An independent ethics committee or institutional review board will approve the study protocol prior to initiation.</w:t>
       </w:r>
     </w:p>
     <w:p>
       <w:pPr/>
       <w:r>
-        <w:t>Ethical Considerations</w:t>
+        <w:t>Data Monitoring</w:t>
         <w:br/>
-        <w:t>The study will be conducted in accordance with the Declaration of Helsinki, Good Clinical Practice (GCP) guidelines, and all applicable regulatory requirements. An independent ethics committee or institutional review board will approve the study protocol before initiation. Informed consent will be obtained from all participants prior to enrollment in the study.</w:t>
+        <w:t>A Data Monitoring Committee (DMC) will be established to periodically review and evaluate the accumulated study data for participant safety, study conduct, and progress, and, if necessary, recommend modifications to the study.</w:t>
+      </w:r>
+    </w:p>
+    <w:p>
+      <w:pPr/>
+      <w:r>
+        <w:t>Study Completion</w:t>
+        <w:br/>
+        <w:t>The study is considered complete after the last patient's last visit or the last required data collection for endpoint analysis, whichever occurs later. The final analysis will be conducted after all patients have completed the study or have discontinued early.</w:t>
       </w:r>
     </w:p>
     <w:p>
@@ -438,109 +452,157 @@
     <w:p>
       <w:pPr/>
       <w:r>
-        <w:t>5. POPULATION</w:t>
+        <w:t>5. STUDY POPULATION</w:t>
       </w:r>
     </w:p>
     <w:p>
       <w:pPr/>
       <w:r>
-        <w:t>5.1 Study Population</w:t>
+        <w:t>5.1 Inclusion Criteria</w:t>
+        <w:br/>
+        <w:t>To be eligible for participation in this Phase 2 study, patients must meet the following criteria:</w:t>
       </w:r>
     </w:p>
     <w:p>
       <w:pPr/>
       <w:r>
-        <w:t>The study will enroll approximately 100 adult patients (aged 18 years or older) diagnosed with advanced or metastatic colorectal cancer. All participants must have documented EGFR and MET pathway alterations and should have experienced disease progression following standard therapy or be deemed unsuitable for existing standard treatment options.</w:t>
+        <w:t>1. Age and Disease State:</w:t>
+        <w:br/>
+        <w:t>• Adult patients (≥18 years of age).</w:t>
+        <w:br/>
+        <w:t>• Diagnosed with advanced or metastatic colorectal cancer.</w:t>
       </w:r>
     </w:p>
     <w:p>
       <w:pPr/>
       <w:r>
-        <w:t>5.2 Inclusion Criteria</w:t>
+        <w:t>2. Genetic Alterations:</w:t>
+        <w:br/>
+        <w:t>• Documented alterations in the EGFR and MET pathways, confirmed by molecular testing.</w:t>
       </w:r>
     </w:p>
     <w:p>
       <w:pPr/>
       <w:r>
-        <w:t>1. Patients must be adults aged 18 years or older.</w:t>
+        <w:t>3. Treatment History:</w:t>
         <w:br/>
-        <w:t>2. Histologically or cytologically confirmed diagnosis of advanced or metastatic colorectal cancer.</w:t>
+        <w:t>• Patients must have experienced disease progression following standard therapy.</w:t>
         <w:br/>
-        <w:t>3. Documented evidence of EGFR and MET pathway alterations in the tumor tissue.</w:t>
-        <w:br/>
-        <w:t>4. Disease progression on or after standard therapy, or patients considered unsuitable for existing standard treatment options.</w:t>
-        <w:br/>
-        <w:t>5. Adequate organ function as defined by study-specific laboratory tests.</w:t>
-        <w:br/>
-        <w:t>6. ECOG (Eastern Cooperative Oncology Group) performance status of 0-1.</w:t>
-        <w:br/>
-        <w:t>7. Life expectancy of at least 3 months.</w:t>
-        <w:br/>
-        <w:t>8. Ability to understand and willingness to sign a written informed consent document.</w:t>
+        <w:t>• Patients who are ineligible for existing standard treatment options due to contraindications or other reasons.</w:t>
       </w:r>
     </w:p>
     <w:p>
       <w:pPr/>
       <w:r>
-        <w:t>5.3 Exclusion Criteria</w:t>
+        <w:t>4. Other Considerations:</w:t>
+        <w:br/>
+        <w:t>• Ability to understand and willingness to sign a written informed consent form.</w:t>
+        <w:br/>
+        <w:t>• Adequate organ function as defined by study-specific laboratory tests.</w:t>
+        <w:br/>
+        <w:t>• Performance status score indicating the patient is capable of receiving treatment.</w:t>
       </w:r>
     </w:p>
     <w:p>
       <w:pPr/>
       <w:r>
-        <w:t>1. Prior treatment with any drug specifically targeting EGFR and MET pathways.</w:t>
+        <w:t>5.2 Exclusion Criteria</w:t>
         <w:br/>
-        <w:t>2. Known hypersensitivity to any component of amivantamab or similar compounds.</w:t>
-        <w:br/>
-        <w:t>3. Active brain metastases or leptomeningeal metastases.</w:t>
-        <w:br/>
-        <w:t>4. Uncontrolled intercurrent illness including, but not limited to, ongoing or active infection, symptomatic congestive heart failure, unstable angina pectoris, cardiac arrhythmia, or psychiatric illness/social situations that would limit compliance with study requirements.</w:t>
-        <w:br/>
-        <w:t>5. Pregnant or breastfeeding women, or women of childbearing potential not using effective contraception.</w:t>
-        <w:br/>
-        <w:t>6. Any other medical conditions or use of medications that, in the opinion of the investigator, would make the patient unsuitable for enrollment or could interfere with the patient participating in or completing the study.</w:t>
+        <w:t>Patients will be excluded from the study if they meet any of the following criteria:</w:t>
       </w:r>
     </w:p>
     <w:p>
       <w:pPr/>
       <w:r>
-        <w:t>5.4 Withdrawal Criteria</w:t>
+        <w:t>1. Prior Therapies:</w:t>
+        <w:br/>
+        <w:t>• Treatment with any other investigational agent within 28 days prior to enrollment.</w:t>
+        <w:br/>
+        <w:t>• Prior therapy specifically targeting EGFR and MET pathways within a specified timeframe before the first dose of amivantamab.</w:t>
       </w:r>
     </w:p>
     <w:p>
       <w:pPr/>
       <w:r>
-        <w:t>Patients may withdraw from the study at any time for any reason. Additionally, the following criteria will be used for withdrawal from the study treatment:</w:t>
+        <w:t>2. Medical Conditions:</w:t>
+        <w:br/>
+        <w:t>• Known brain metastases that are untreated, symptomatic, or require therapy to control symptoms.</w:t>
+        <w:br/>
+        <w:t>• Significant cardiovascular disease, such as uncontrolled arrhythmia or uncontrolled hypertension.</w:t>
+        <w:br/>
+        <w:t>• Active infection or other medical conditions that could interfere with the patient's participation in the study.</w:t>
       </w:r>
     </w:p>
     <w:p>
       <w:pPr/>
       <w:r>
-        <w:t>1. Disease progression as defined by RECIST guidelines.</w:t>
+        <w:t>3. Other Treatments:</w:t>
         <w:br/>
-        <w:t>2. Unacceptable adverse event(s).</w:t>
+        <w:t>• Concurrent chemotherapy, immunotherapy, or radiotherapy during the study period.</w:t>
         <w:br/>
-        <w:t>3. Intercurrent illness that prevents further administration of treatment.</w:t>
-        <w:br/>
-        <w:t>4. Noncompliance with trial treatment or procedure requirements.</w:t>
-        <w:br/>
-        <w:t>5. Administrative reasons requiring withdrawal from the trial (e.g., loss to follow-up).</w:t>
-        <w:br/>
-        <w:t>6. Decision by the patient to discontinue treatment.</w:t>
-        <w:br/>
-        <w:t>7. Any changes in the patient's condition that render the patient unacceptable for further treatment in the judgment of the investigator.</w:t>
+        <w:t>• Use of other targeted therapy or biologic agents that could interfere with the study outcomes.</w:t>
       </w:r>
     </w:p>
     <w:p>
       <w:pPr/>
       <w:r>
-        <w:t>5.5 Replacement of Participants</w:t>
+        <w:t>4. Pregnancy:</w:t>
+        <w:br/>
+        <w:t>• Pregnant or breastfeeding women.</w:t>
+        <w:br/>
+        <w:t>• Women of childbearing potential not using effective contraception.</w:t>
       </w:r>
     </w:p>
     <w:p>
       <w:pPr/>
       <w:r>
-        <w:t>Participants who withdraw from the study before completion of the protocol-specified treatment period will be replaced to ensure that the study maintains the planned sample size of 100 patients. This will allow for adequate statistical power to detect a clinically meaningful difference in the primary endpoint of ORR.</w:t>
+        <w:t>5. Allergies:</w:t>
+        <w:br/>
+        <w:t>• Known hypersensitivity to amivantamab or its excipients.</w:t>
+      </w:r>
+    </w:p>
+    <w:p>
+      <w:pPr/>
+      <w:r>
+        <w:t>5.3 Withdrawal Criteria</w:t>
+        <w:br/>
+        <w:t>Participants may withdraw from the study at any time for any reason. Additionally, the study investigators may withdraw participants from the study for the following reasons:</w:t>
+      </w:r>
+    </w:p>
+    <w:p>
+      <w:pPr/>
+      <w:r>
+        <w:t>1. Safety:</w:t>
+        <w:br/>
+        <w:t>• Occurrence of intolerable adverse events.</w:t>
+        <w:br/>
+        <w:t>• Significant changes in the participant's health status that make continued participation unsafe.</w:t>
+      </w:r>
+    </w:p>
+    <w:p>
+      <w:pPr/>
+      <w:r>
+        <w:t>2. Non-Compliance:</w:t>
+        <w:br/>
+        <w:t>• Non-adherence to study protocol or treatment regimen.</w:t>
+        <w:br/>
+        <w:t>• Missed visits or failure to complete required tests that impact the integrity of the study data.</w:t>
+      </w:r>
+    </w:p>
+    <w:p>
+      <w:pPr/>
+      <w:r>
+        <w:t>3. Study Specifics:</w:t>
+        <w:br/>
+        <w:t>• Lack of therapeutic effect as determined by predefined study endpoints.</w:t>
+        <w:br/>
+        <w:t>• Patient's decision to withdraw consent for continued participation.</w:t>
+      </w:r>
+    </w:p>
+    <w:p>
+      <w:pPr/>
+      <w:r>
+        <w:t>Participants who withdraw from the study will undergo an end-of-study evaluation and will be followed up as per the study protocol to capture any adverse events and to ensure their safety.</w:t>
       </w:r>
     </w:p>
     <w:p>
@@ -566,41 +628,29 @@
     <w:p>
       <w:pPr/>
       <w:r>
-        <w:t>6.1.1 Initial Screening</w:t>
+        <w:t>6.1.1 Initial Evaluation</w:t>
         <w:br/>
-        <w:t>• Review of medical history and previous treatments.</w:t>
+        <w:t>• Obtain written informed consent from participants.</w:t>
         <w:br/>
-        <w:t>• Confirmation of advanced or metastatic colorectal cancer diagnosis.</w:t>
+        <w:t>• Review medical history and prior treatments.</w:t>
         <w:br/>
-        <w:t>• Documentation of EGFR and MET pathway alterations.</w:t>
+        <w:t>• Perform physical examination and assessment of performance status.</w:t>
         <w:br/>
-        <w:t>• Assessment of organ function through laboratory tests.</w:t>
+        <w:t>• Conduct laboratory tests to confirm adequate organ function.</w:t>
         <w:br/>
-        <w:t>• Evaluation of ECOG performance status.</w:t>
+        <w:t>• Verify EGFR and MET pathway alterations through molecular testing.</w:t>
         <w:br/>
-        <w:t>• Pregnancy test for women of childbearing potential.</w:t>
+        <w:t>• Assess eligibility based on inclusion and exclusion criteria.</w:t>
       </w:r>
     </w:p>
     <w:p>
       <w:pPr/>
       <w:r>
-        <w:t>6.1.2 Informed Consent</w:t>
+        <w:t>6.1.2 Enrollment</w:t>
         <w:br/>
-        <w:t>• Provision of study information to potential participants.</w:t>
+        <w:t>• Register eligible participants into the study.</w:t>
         <w:br/>
-        <w:t>• Discussion of potential risks and benefits.</w:t>
-        <w:br/>
-        <w:t>• Obtaining written informed consent from participants.</w:t>
-      </w:r>
-    </w:p>
-    <w:p>
-      <w:pPr/>
-      <w:r>
-        <w:t>6.1.3 Enrollment</w:t>
-        <w:br/>
-        <w:t>• Assignment of unique participant identification number.</w:t>
-        <w:br/>
-        <w:t>• Scheduling of baseline assessments and treatment initiation.</w:t>
+        <w:t>• Assign unique participant identification numbers.</w:t>
       </w:r>
     </w:p>
     <w:p>
@@ -612,11 +662,11 @@
     <w:p>
       <w:pPr/>
       <w:r>
-        <w:t>6.2.1 Dosing Schedule</w:t>
+        <w:t>6.2.1 Dosage and Administration</w:t>
         <w:br/>
-        <w:t>• Administration of intravenous amivantamab at the recommended Phase 2 dose.</w:t>
+        <w:t>• Administer intravenous amivantamab at the recommended Phase 2 dose on Day 1 of each 21-day cycle.</w:t>
         <w:br/>
-        <w:t>• Treatment on Day 1 of each 21-day cycle.</w:t>
+        <w:t>• Monitor patients for infusion-related reactions and manage according to protocol.</w:t>
       </w:r>
     </w:p>
     <w:p>
@@ -624,243 +674,161 @@
       <w:r>
         <w:t>6.2.2 Dose Adjustments</w:t>
         <w:br/>
-        <w:t>• Monitoring for adverse events and tolerability.</w:t>
+        <w:t>• Adjust doses based on individual patient tolerance and response, following predefined criteria.</w:t>
         <w:br/>
-        <w:t>• Adjustment of amivantamab dose as necessary based on patient response and side effects.</w:t>
+        <w:t>• Delay or modify doses in the event of adverse reactions as per protocol guidelines.</w:t>
       </w:r>
     </w:p>
     <w:p>
       <w:pPr/>
       <w:r>
-        <w:t>6.3 Efficacy Assessments</w:t>
+        <w:t>6.3 Monitoring and Assessments</w:t>
       </w:r>
     </w:p>
     <w:p>
       <w:pPr/>
       <w:r>
-        <w:t>6.3.1 Tumor Evaluation</w:t>
+        <w:t>6.3.1 Efficacy Assessments</w:t>
         <w:br/>
-        <w:t>• Imaging studies to measure tumor size and response as per RECIST guidelines.</w:t>
+        <w:t>• Measure tumor response using RECIST v1.1 criteria at specified intervals.</w:t>
         <w:br/>
-        <w:t>• Frequency of assessments as per protocol schedule.</w:t>
+        <w:t>• Record progression-free survival (PFS) and overall survival (OS) data.</w:t>
+        <w:br/>
+        <w:t>• Calculate disease control rate (DCR) as a composite of complete response, partial response, and stable disease.</w:t>
       </w:r>
     </w:p>
     <w:p>
       <w:pPr/>
       <w:r>
-        <w:t>6.3.2 Response Criteria</w:t>
+        <w:t>6.3.2 Safety Assessments</w:t>
         <w:br/>
-        <w:t>• Determination of partial or complete response, stable disease, or disease progression.</w:t>
+        <w:t>• Monitor and record adverse events using CTCAE v5.0.</w:t>
+        <w:br/>
+        <w:t>• Perform routine laboratory tests to monitor organ function and detect potential toxicities.</w:t>
+        <w:br/>
+        <w:t>• Document any serious adverse events and take appropriate action as per safety protocols.</w:t>
       </w:r>
     </w:p>
     <w:p>
       <w:pPr/>
       <w:r>
-        <w:t>6.4 Safety Assessments</w:t>
+        <w:t>6.4 Follow-Up</w:t>
       </w:r>
     </w:p>
     <w:p>
       <w:pPr/>
       <w:r>
-        <w:t>6.4.1 Adverse Event Monitoring</w:t>
+        <w:t>6.4.1 During Treatment</w:t>
         <w:br/>
-        <w:t>• Continuous monitoring and documentation of adverse events.</w:t>
+        <w:t>• Conduct regular follow-up visits to assess treatment response and manage side effects.</w:t>
         <w:br/>
-        <w:t>• Severity grading of adverse events according to CTCAE (Common Terminology Criteria for Adverse Events).</w:t>
+        <w:t>• Update consent and data privacy forms as necessary.</w:t>
       </w:r>
     </w:p>
     <w:p>
       <w:pPr/>
       <w:r>
-        <w:t>6.4.2 Routine Monitoring</w:t>
+        <w:t>6.4.2 Post-Treatment</w:t>
         <w:br/>
-        <w:t>• Regular laboratory tests including hematology, biochemistry, and urinalysis.</w:t>
+        <w:t>• Schedule follow-up visits after treatment discontinuation to monitor long-term effects and disease status.</w:t>
         <w:br/>
-        <w:t>• Vital signs and physical examination at specified intervals.</w:t>
+        <w:t>• Collect final data for endpoint analysis.</w:t>
       </w:r>
     </w:p>
     <w:p>
       <w:pPr/>
       <w:r>
-        <w:t>6.5 Study Endpoints</w:t>
+        <w:t>6.5 Discontinuation of Treatment</w:t>
       </w:r>
     </w:p>
     <w:p>
       <w:pPr/>
       <w:r>
-        <w:t>6.5.1 Primary Endpoint</w:t>
+        <w:t>6.5.1 Criteria for Discontinuation</w:t>
         <w:br/>
-        <w:t>• Objective response rate (ORR) assessed at defined time points.</w:t>
+        <w:t>• Disease progression as defined by RECIST v1.1.</w:t>
+        <w:br/>
+        <w:t>• Unacceptable toxicity despite dose adjustments.</w:t>
+        <w:br/>
+        <w:t>• Withdrawal of consent by the participant.</w:t>
+        <w:br/>
+        <w:t>• Any significant change in the participant's health status warranting cessation of treatment.</w:t>
       </w:r>
     </w:p>
     <w:p>
       <w:pPr/>
       <w:r>
-        <w:t>6.5.2 Secondary Endpoints</w:t>
+        <w:t>6.5.2 Procedures for Discontinuation</w:t>
         <w:br/>
-        <w:t>• Progression-free survival (PFS).</w:t>
+        <w:t>• Perform an end-of-treatment evaluation, including physical examination and laboratory tests.</w:t>
         <w:br/>
-        <w:t>• Overall survival (OS).</w:t>
+        <w:t>• Provide appropriate post-study care referrals as needed.</w:t>
         <w:br/>
-        <w:t>• Disease control rate (DCR).</w:t>
-        <w:br/>
-        <w:t>• Incidence and severity of adverse events.</w:t>
+        <w:t>• Continue to follow up for adverse events and survival status per protocol.</w:t>
       </w:r>
     </w:p>
     <w:p>
       <w:pPr/>
       <w:r>
-        <w:t>6.6 Follow-Up</w:t>
+        <w:t>6.6 Data Collection and Management</w:t>
       </w:r>
     </w:p>
     <w:p>
       <w:pPr/>
       <w:r>
-        <w:t>6.6.1 Post-Treatment Follow-Up</w:t>
+        <w:t>6.6.1 Data Recording</w:t>
         <w:br/>
-        <w:t>• Post-treatment monitoring for late-emerging adverse events.</w:t>
+        <w:t>• Record all data in case report forms (CRFs) or electronic data capture (EDC) systems.</w:t>
         <w:br/>
-        <w:t>• Follow-up imaging studies to assess disease status.</w:t>
+        <w:t>• Ensure accuracy and completeness of data entry.</w:t>
       </w:r>
     </w:p>
     <w:p>
       <w:pPr/>
       <w:r>
-        <w:t>6.6.2 Survival Follow-Up</w:t>
+        <w:t>6.6.2 Data Review and Quality Control</w:t>
         <w:br/>
-        <w:t>• Periodic updates on survival status for all participants.</w:t>
+        <w:t>• Conduct regular data monitoring to ensure data quality and protocol compliance.</w:t>
+        <w:br/>
+        <w:t>• Implement data verification procedures to validate the collected data.</w:t>
       </w:r>
     </w:p>
     <w:p>
       <w:pPr/>
       <w:r>
-        <w:t>6.7 Study Discontinuation/Withdrawal</w:t>
+        <w:t>6.7 Study Completion</w:t>
       </w:r>
     </w:p>
     <w:p>
       <w:pPr/>
       <w:r>
-        <w:t>6.7.1 Criteria for Discontinuation</w:t>
+        <w:t>6.7.1 Final Assessments</w:t>
         <w:br/>
-        <w:t>• Disease progression as per RECIST.</w:t>
+        <w:t>• Conduct final assessments for all participants, including those who discontinued early.</w:t>
         <w:br/>
-        <w:t>• Unacceptable toxicity or adverse events.</w:t>
-        <w:br/>
-        <w:t>• Withdrawal of consent by the participant.</w:t>
-        <w:br/>
-        <w:t>• Non-compliance with study protocol.</w:t>
-        <w:br/>
-        <w:t>• Administrative or other reasons as determined by the study team.</w:t>
+        <w:t>• Collect and review all data required for endpoint analysis.</w:t>
       </w:r>
     </w:p>
     <w:p>
       <w:pPr/>
       <w:r>
-        <w:t>6.7.2 Procedures for Discontinuation</w:t>
+        <w:t>6.7.2 Data Analysis and Reporting</w:t>
         <w:br/>
-        <w:t>• Final assessment and documentation of reason for discontinuation.</w:t>
+        <w:t>• Analyze data according to the statistical analysis plan.</w:t>
         <w:br/>
-        <w:t>• Post-discontinuation follow-up for safety as per protocol.</w:t>
+        <w:t>• Prepare study reports and disseminate findings through publications and presentations.</w:t>
       </w:r>
     </w:p>
     <w:p>
       <w:pPr/>
       <w:r>
-        <w:t>6.8 Data Collection and Management</w:t>
-      </w:r>
-    </w:p>
-    <w:p>
-      <w:pPr/>
-      <w:r>
-        <w:t>6.8.1 Data Collection</w:t>
+        <w:t>6.8 Ethical Considerations</w:t>
         <w:br/>
-        <w:t>• Collection of efficacy and safety data using case report forms (CRFs).</w:t>
+        <w:t>• Ensure ongoing compliance with ethical guidelines and regulatory requirements.</w:t>
         <w:br/>
-        <w:t>• Documentation of all protocol-required information.</w:t>
-      </w:r>
-    </w:p>
-    <w:p>
-      <w:pPr/>
-      <w:r>
-        <w:t>6.8.2 Data Management</w:t>
+        <w:t>• Report any protocol amendments to the ethics committee or institutional review board.</w:t>
         <w:br/>
-        <w:t>• Entry and verification of data in the study database.</w:t>
-        <w:br/>
-        <w:t>• Maintenance of data confidentiality and participant privacy.</w:t>
-      </w:r>
-    </w:p>
-    <w:p>
-      <w:pPr/>
-      <w:r>
-        <w:t>6.9 Statistical Analysis Plan</w:t>
-      </w:r>
-    </w:p>
-    <w:p>
-      <w:pPr/>
-      <w:r>
-        <w:t>6.9.1 Analysis Populations</w:t>
-        <w:br/>
-        <w:t>• Definition of intent-to-treat (ITT) and per-protocol (PP) populations for analyses.</w:t>
-      </w:r>
-    </w:p>
-    <w:p>
-      <w:pPr/>
-      <w:r>
-        <w:t>6.9.2 Analysis Methods</w:t>
-        <w:br/>
-        <w:t>• Description of statistical methods for primary and secondary endpoints.</w:t>
-        <w:br/>
-        <w:t>• Use of appropriate statistical tests for comparison and inference.</w:t>
-      </w:r>
-    </w:p>
-    <w:p>
-      <w:pPr/>
-      <w:r>
-        <w:t>6.9.3 Interim Analysis</w:t>
-        <w:br/>
-        <w:t>• Potential for interim analysis for safety and efficacy as per predefined criteria.</w:t>
-      </w:r>
-    </w:p>
-    <w:p>
-      <w:pPr/>
-      <w:r>
-        <w:t>6.9.4 Final Analysis</w:t>
-        <w:br/>
-        <w:t>• Comprehensive analysis upon completion of the study to assess primary and secondary endpoints.</w:t>
-      </w:r>
-    </w:p>
-    <w:p>
-      <w:pPr/>
-      <w:r>
-        <w:t>6.10 Quality Assurance</w:t>
-      </w:r>
-    </w:p>
-    <w:p>
-      <w:pPr/>
-      <w:r>
-        <w:t>6.10.1 Monitoring</w:t>
-        <w:br/>
-        <w:t>• Regular monitoring visits to ensure compliance with the protocol.</w:t>
-        <w:br/>
-        <w:t>• Verification of informed consent, eligibility, and data accuracy.</w:t>
-      </w:r>
-    </w:p>
-    <w:p>
-      <w:pPr/>
-      <w:r>
-        <w:t>6.10.2 Audits</w:t>
-        <w:br/>
-        <w:t>• Periodic audits to review study conduct and regulatory compliance.</w:t>
-      </w:r>
-    </w:p>
-    <w:p>
-      <w:pPr/>
-      <w:r>
-        <w:t>6.10.3 Protocol Deviations</w:t>
-        <w:br/>
-        <w:t>• Documentation and reporting of protocol deviations.</w:t>
-        <w:br/>
-        <w:t>• Assessment of impact on study integrity and participant safety.</w:t>
+        <w:t>• Maintain participant confidentiality and data privacy throughout the study.</w:t>
       </w:r>
     </w:p>
     <w:p>
@@ -874,123 +842,121 @@
     <w:p>
       <w:pPr/>
       <w:r>
-        <w:t>6.9 STATISTICAL ANALYSIS PLAN</w:t>
+        <w:t>7. STATISTICAL ANALYSIS</w:t>
       </w:r>
     </w:p>
     <w:p>
       <w:pPr/>
       <w:r>
-        <w:t>6.9.1 Analysis Populations</w:t>
+        <w:t>7.1 General Considerations</w:t>
       </w:r>
     </w:p>
     <w:p>
       <w:pPr/>
       <w:r>
-        <w:t>Intent-to-Treat Population</w:t>
-        <w:br/>
-        <w:t>The intent-to-treat (ITT) population will include all patients who receive at least one dose of amivantamab. All randomized patients will be included in the ITT population for efficacy analyses, regardless of protocol adherence or subsequent withdrawal from the study.</w:t>
+        <w:t>Statistical analyses will be performed using a pre-specified statistical analysis plan (SAP), which will be finalized prior to database lock. The level of significance will be set at 0.05, and all tests will be two-sided unless otherwise specified. The primary analysis will be based on the intention-to-treat (ITT) population, which includes all patients who received at least one dose of amivantamab. Per protocol and as-treated analyses may also be conducted as sensitivity analyses.</w:t>
       </w:r>
     </w:p>
     <w:p>
       <w:pPr/>
       <w:r>
-        <w:t>Per-Protocol Population</w:t>
-        <w:br/>
-        <w:t>The per-protocol (PP) population will consist of patients who complete the study without any significant protocol deviations that could impact the efficacy assessment. This population will be used for sensitivity analyses.</w:t>
+        <w:t>7.2 Sample Size Determination</w:t>
       </w:r>
     </w:p>
     <w:p>
       <w:pPr/>
       <w:r>
-        <w:t>6.9.2 Analysis Methods</w:t>
+        <w:t>The sample size of 100 patients is estimated to provide sufficient power to detect a clinically meaningful improvement in the primary endpoint of objective response rate (ORR). The power calculation assumes a baseline ORR from historical controls and an expected increase in ORR with amivantamab treatment. The exact figures used for power calculations will be detailed in the SAP.</w:t>
       </w:r>
     </w:p>
     <w:p>
       <w:pPr/>
       <w:r>
-        <w:t>Primary Efficacy Analysis</w:t>
-        <w:br/>
-        <w:t>The primary efficacy endpoint, objective response rate (ORR), will be calculated as the proportion of patients achieving a complete or partial response, as defined by RECIST criteria. The exact binomial method will be used to calculate 95% confidence intervals for the ORR.</w:t>
+        <w:t>7.3 Analysis of Primary Endpoint</w:t>
       </w:r>
     </w:p>
     <w:p>
       <w:pPr/>
       <w:r>
-        <w:t>Secondary Efficacy Analysis</w:t>
-        <w:br/>
-        <w:t>Secondary endpoints, including progression-free survival (PFS), overall survival (OS), and disease control rate (DCR), will be analyzed using Kaplan-Meier methods. Median times to events with 95% confidence intervals will be estimated. The log-rank test will be used to compare survival distributions if applicable.</w:t>
+        <w:t>The primary endpoint, ORR, will be calculated as the proportion of patients who achieve a complete response (CR) or partial response (PR) as per RECIST v1.1 criteria. The 95% confidence interval (CI) for the ORR will be estimated using the Clopper-Pearson method.</w:t>
       </w:r>
     </w:p>
     <w:p>
       <w:pPr/>
       <w:r>
-        <w:t>Safety Analysis</w:t>
-        <w:br/>
-        <w:t>Adverse events will be summarized using frequencies and percentages. The severity of adverse events will be graded according to the Common Terminology Criteria for Adverse Events (CTCAE). Summary statistics will be provided for laboratory measurements and vital signs.</w:t>
+        <w:t>7.4 Analysis of Secondary Endpoints</w:t>
       </w:r>
     </w:p>
     <w:p>
       <w:pPr/>
       <w:r>
-        <w:t>Subgroup Analysis</w:t>
+        <w:t>Secondary endpoints, including progression-free survival (PFS), overall survival (OS), and disease control rate (DCR), will be analyzed using appropriate statistical methods:</w:t>
         <w:br/>
-        <w:t>Subgroup analyses will be conducted to explore the consistency of the treatment effect across various patient subgroups, such as age, sex, baseline performance status, and molecular alterations.</w:t>
+        <w:t>• PFS and OS will be estimated using the Kaplan-Meier method, and median times with 95% CIs will be reported.</w:t>
+        <w:br/>
+        <w:t>• DCR will be calculated as the proportion of patients who achieve a CR, PR, or stable disease (SD), with 95% CI estimated similarly to ORR.</w:t>
+        <w:br/>
+        <w:t>• Safety data will be summarized using descriptive statistics. Adverse events will be tabulated and graded according to CTCAE v5.0.</w:t>
       </w:r>
     </w:p>
     <w:p>
       <w:pPr/>
       <w:r>
-        <w:t>Interim Analysis</w:t>
-        <w:br/>
-        <w:t>An interim analysis may be conducted for safety and efficacy after a predetermined number of patients have been treated and evaluated, as per predefined stopping rules.</w:t>
+        <w:t>7.5 Interim Analysis</w:t>
       </w:r>
     </w:p>
     <w:p>
       <w:pPr/>
       <w:r>
-        <w:t>6.9.3 Sample Size Determination</w:t>
-        <w:br/>
-        <w:t>The sample size of 100 patients is based on assumptions about the expected ORR and the precision of the estimate required. Power calculations were performed to ensure a high probability (power) of detecting a clinically meaningful difference from historical control rates, assuming a two-sided alpha level.</w:t>
+        <w:t>An interim analysis may be planned to assess safety, futility, or efficacy, as determined by the Data Monitoring Committee (DMC). The timing and stopping rules for interim analysis will be specified in the SAP.</w:t>
       </w:r>
     </w:p>
     <w:p>
       <w:pPr/>
       <w:r>
-        <w:t>6.9.4 Handling of Missing Data</w:t>
-        <w:br/>
-        <w:t>Missing data will be handled using appropriate imputation methods or sensitivity analyses to assess the impact of missing data on study conclusions. The reasons for missing data will be investigated and reported.</w:t>
+        <w:t>7.6 Handling of Missing Data</w:t>
       </w:r>
     </w:p>
     <w:p>
       <w:pPr/>
       <w:r>
-        <w:t>6.9.5 Statistical Software</w:t>
-        <w:br/>
-        <w:t>All statistical analyses will be performed using the latest version of a recognized statistical software package, such as SAS or R.</w:t>
+        <w:t>The approach to handling missing data will be outlined in the SAP. This may include methods such as last observation carried forward (LOCF) or multiple imputation, depending on the nature and extent of the missing data.</w:t>
       </w:r>
     </w:p>
     <w:p>
       <w:pPr/>
       <w:r>
-        <w:t>6.9.6 Significance Level</w:t>
-        <w:br/>
-        <w:t>The significance level for the primary endpoint will be set at an alpha of 0.05, two-sided. Adjustments for multiple testing will be applied if necessary.</w:t>
+        <w:t>7.7 Subgroup Analyses</w:t>
       </w:r>
     </w:p>
     <w:p>
       <w:pPr/>
       <w:r>
-        <w:t>6.9.7 Data Monitoring Committee</w:t>
-        <w:br/>
-        <w:t>An independent data monitoring committee (DMC) may be established to periodically review accumulating data to ensure the safety of participants and the validity and integrity of the data.</w:t>
+        <w:t>Subgroup analyses may be conducted to explore the consistency of treatment effects across various patient subgroups, such as age, sex, baseline performance status, and molecular characteristics of EGFR and MET alterations. These analyses will be exploratory in nature and will be interpreted with caution.</w:t>
       </w:r>
     </w:p>
     <w:p>
       <w:pPr/>
       <w:r>
-        <w:t>6.9.8 Final Analysis</w:t>
-        <w:br/>
-        <w:t>The final analysis will occur after all patients have completed the study or have discontinued early. The analysis will follow the pre-specified statistical analysis plan, and results will be reported according to CONSORT guidelines or other relevant reporting standards.</w:t>
+        <w:t>7.8 Statistical Software</w:t>
+      </w:r>
+    </w:p>
+    <w:p>
+      <w:pPr/>
+      <w:r>
+        <w:t>All statistical analyses will be performed using validated statistical software. The specific software and version will be documented in the SAP.</w:t>
+      </w:r>
+    </w:p>
+    <w:p>
+      <w:pPr/>
+      <w:r>
+        <w:t>7.9 Reporting of Results</w:t>
+      </w:r>
+    </w:p>
+    <w:p>
+      <w:pPr/>
+      <w:r>
+        <w:t>Results of the statistical analyses will be reported in accordance with the Consolidated Standards of Reporting Trials (CONSORT) guidelines for clinical trials. The final study report will include comprehensive details of the statistical methods and findings.</w:t>
       </w:r>
     </w:p>
     <w:p>
@@ -1004,163 +970,151 @@
     <w:p>
       <w:pPr/>
       <w:r>
-        <w:t>7. SAFETY</w:t>
+        <w:t>8. SAFETY</w:t>
       </w:r>
     </w:p>
     <w:p>
       <w:pPr/>
       <w:r>
-        <w:t>7.1 Safety Monitoring</w:t>
+        <w:t>8.1 Safety Monitoring</w:t>
       </w:r>
     </w:p>
     <w:p>
       <w:pPr/>
       <w:r>
-        <w:t>All patients will be closely monitored for safety throughout the study. Safety assessments will include monitoring and recording all adverse events (AEs), serious adverse events (SAEs), and changes in laboratory values, vital signs, and physical examination findings. Adverse events will be graded according to the Common Terminology Criteria for Adverse Events (CTCAE) version 5.0.</w:t>
+        <w:t>Participants will be closely monitored for safety throughout the study. Safety assessments will include physical examinations, vital sign measurements, laboratory tests, and the monitoring of adverse events (AEs). All AEs will be recorded and graded according to the Common Terminology Criteria for Adverse Events (CTCAE) version 5.0.</w:t>
       </w:r>
     </w:p>
     <w:p>
       <w:pPr/>
       <w:r>
-        <w:t>7.2 Reporting of Adverse Events</w:t>
+        <w:t>8.2 Reporting of Adverse Events</w:t>
       </w:r>
     </w:p>
     <w:p>
       <w:pPr/>
       <w:r>
-        <w:t>Adverse events will be reported by the study staff as they occur. All AEs and SAEs will be documented in the patient's case report form (CRF) with information on the onset, duration, severity, relationship to the study drug, action taken, and outcome.</w:t>
+        <w:t>All AEs, regardless of severity or relation to the study drug, must be reported to the study investigators. Serious adverse events (SAEs) must be reported within 24 hours of the investigator becoming aware of the event. The study team will follow up on all AEs until resolution or stabilization, or until it is determined that the study treatment is not the cause.</w:t>
       </w:r>
     </w:p>
     <w:p>
       <w:pPr/>
       <w:r>
-        <w:t>7.3 Management of Adverse Events</w:t>
+        <w:t>8.3 Management of Adverse Events</w:t>
       </w:r>
     </w:p>
     <w:p>
       <w:pPr/>
       <w:r>
-        <w:t>The management of AEs will be at the discretion of the investigator, who will provide appropriate medical care and determine any necessary adjustments to the study treatment, including dose modifications, treatment delays, or discontinuation of the study drug.</w:t>
+        <w:t>The study protocol includes detailed guidelines for the management of specific AEs associated with amivantamab. Dose adjustments, including dose interruptions or reductions, will be made in accordance with these guidelines to manage toxicity. If necessary, treatment may be discontinued due to intolerable toxicity.</w:t>
       </w:r>
     </w:p>
     <w:p>
       <w:pPr/>
       <w:r>
-        <w:t>7.4 Dose Modifications for Toxicity</w:t>
+        <w:t>8.4 Infusion-Related Reactions</w:t>
       </w:r>
     </w:p>
     <w:p>
       <w:pPr/>
       <w:r>
-        <w:t>Dose modifications for toxicity will be based on the severity and type of AE experienced by the patient. The protocol includes predefined criteria for dose reductions, treatment holds, and discontinuation related to specific AEs.</w:t>
+        <w:t>Given that amivantamab is administered intravenously, there is a potential for infusion-related reactions. Patients will be premedicated as per protocol to minimize the risk of these reactions. Any infusion-related reactions will be managed according to the protocol, which may include slowing or stopping the infusion, providing symptomatic treatment, and adjusting future dosing schedules.</w:t>
       </w:r>
     </w:p>
     <w:p>
       <w:pPr/>
       <w:r>
-        <w:t>7.5 Serious Adverse Event Reporting</w:t>
+        <w:t>8.5 Data Monitoring Committee (DMC)</w:t>
       </w:r>
     </w:p>
     <w:p>
       <w:pPr/>
       <w:r>
-        <w:t>All SAEs must be reported to the sponsor and the regulatory authorities within 24 hours of the study staff becoming aware of the event. Follow-up information on SAEs must be provided until resolution or stabilization.</w:t>
+        <w:t>A DMC will be established to periodically review safety data and other study parameters. The DMC will have the authority to recommend modifications to the study or to halt the study if safety concerns arise.</w:t>
       </w:r>
     </w:p>
     <w:p>
       <w:pPr/>
       <w:r>
-        <w:t>7.6 Data Safety Monitoring Board (DSMB)</w:t>
+        <w:t>8.6 Safety Endpoints</w:t>
       </w:r>
     </w:p>
     <w:p>
       <w:pPr/>
       <w:r>
-        <w:t>A DSMB may be established to periodically review safety data and provide independent oversight to ensure the safety of participants. The DSMB will have the authority to recommend modifications to the study or to stop the study if safety concerns arise.</w:t>
+        <w:t>The safety endpoints of the study include the incidence, nature, and severity of AEs and SAEs. Additional safety endpoints include changes in laboratory values, vital signs, and any other clinically significant changes in health status.</w:t>
       </w:r>
     </w:p>
     <w:p>
       <w:pPr/>
       <w:r>
-        <w:t>7.7 Safety Endpoints</w:t>
+        <w:t>8.7 Early Termination Due to Safety Issues</w:t>
       </w:r>
     </w:p>
     <w:p>
       <w:pPr/>
       <w:r>
-        <w:t>The safety endpoints of the study include the incidence, nature, and severity of AEs and SAEs, changes in laboratory values, vital signs, and physical examination findings. These will be summarized using descriptive statistics.</w:t>
+        <w:t>Participants may be withdrawn from the study treatment if they experience AEs that meet the criteria for discontinuation as per the study protocol. The criteria for early termination due to safety concerns will be clearly defined and may include factors such as specific toxicities, allergic reactions, or any other safety risks identified during the study.</w:t>
       </w:r>
     </w:p>
     <w:p>
       <w:pPr/>
       <w:r>
-        <w:t>7.8 Early Termination Due to Safety Concerns</w:t>
+        <w:t>8.8 Post-Study Follow-Up</w:t>
       </w:r>
     </w:p>
     <w:p>
       <w:pPr/>
       <w:r>
-        <w:t>The study may be terminated early if there is evidence of unexpected, severe toxicity that is related to the study drug, or if there are changes in the risk-benefit ratio that warrant termination.</w:t>
+        <w:t>After discontinuation of the study drug, patients will be followed up for a specified period to monitor for any late-emerging AEs or other safety issues. The follow-up schedule will be outlined in the study protocol.</w:t>
       </w:r>
     </w:p>
     <w:p>
       <w:pPr/>
       <w:r>
-        <w:t>7.9 Patient Withdrawal Due to Adverse Events</w:t>
+        <w:t>8.9 Safety Reporting to Regulatory Authorities</w:t>
       </w:r>
     </w:p>
     <w:p>
       <w:pPr/>
       <w:r>
-        <w:t>Patients have the right to withdraw from the study at any time. In addition, patients may be withdrawn from the study treatment due to AEs as per the predefined criteria in the protocol.</w:t>
+        <w:t>All SAEs and other significant safety findings will be reported to regulatory authorities in accordance with local laws and regulations. This will ensure that safety concerns are communicated promptly and appropriately managed.</w:t>
       </w:r>
     </w:p>
     <w:p>
       <w:pPr/>
       <w:r>
-        <w:t>7.10 Post-Study Follow-Up</w:t>
+        <w:t>8.10 Patient Education and Informed Consent</w:t>
       </w:r>
     </w:p>
     <w:p>
       <w:pPr/>
       <w:r>
-        <w:t>Patients will be followed for a specified period after the end of treatment to monitor for late-emerging AEs and to ensure proper management of any ongoing toxicities.</w:t>
+        <w:t>Participants will be informed of the potential risks and AEs associated with amivantamab during the informed consent process. They will be provided with information on how to recognize potential AEs and instructed on when and how to report them to the study team.</w:t>
       </w:r>
     </w:p>
     <w:p>
       <w:pPr/>
       <w:r>
-        <w:t>7.11 Training and Education</w:t>
+        <w:t>8.11 Safety Review and Risk Mitigation</w:t>
       </w:r>
     </w:p>
     <w:p>
       <w:pPr/>
       <w:r>
-        <w:t>All study personnel will be trained on the protocol's safety procedures, including the recognition, management, and reporting of AEs and SAEs.</w:t>
+        <w:t>The study protocol includes a risk mitigation plan to address known and potential safety risks associated with amivantamab. This plan will be reviewed and updated as necessary based on emerging safety data during the study.</w:t>
       </w:r>
     </w:p>
     <w:p>
       <w:pPr/>
       <w:r>
-        <w:t>7.12 Safety Analysis</w:t>
+        <w:t>8.12 Ethics and Participant Welfare</w:t>
       </w:r>
     </w:p>
     <w:p>
       <w:pPr/>
       <w:r>
-        <w:t>The safety analysis will be performed on the safety population, which includes all patients who received at least one dose of amivantamab. Safety data will be presented by the number and percentage of patients experiencing each AE and will be stratified by severity and relationship to the study drug.</w:t>
-      </w:r>
-    </w:p>
-    <w:p>
-      <w:pPr/>
-      <w:r>
-        <w:t>7.13 Communication of Safety Information</w:t>
-      </w:r>
-    </w:p>
-    <w:p>
-      <w:pPr/>
-      <w:r>
-        <w:t>All relevant safety information will be communicated to the investigators, the IRB/ethics committee, and regulatory authorities in accordance with local regulations and the study's safety reporting procedures.</w:t>
+        <w:t>The study will be conducted in accordance with ethical principles and with respect for the rights, safety, and well-being of the participants. The study protocol, including the safety monitoring plan, will be approved by an independent ethics committee or institutional review board before the study commences.</w:t>
       </w:r>
     </w:p>
     <w:sectPr>

</xml_diff>

<commit_message>
Agent query: Can you verify if the protocol generation is now working correctly with all study types? Try generating a protocol and check if sections are properly generated.
</commit_message>
<xml_diff>
--- a/protocol.docx
+++ b/protocol.docx
@@ -26,6 +26,12 @@
     <w:p>
       <w:pPr/>
       <w:r>
+        <w:t>Title</w:t>
+      </w:r>
+    </w:p>
+    <w:p>
+      <w:pPr/>
+      <w:r>
         <w:t>Phase 2 Study of Amivantamab in Patients with Advanced Colorectal Cancer with EGFR and MET Alterations</w:t>
       </w:r>
     </w:p>
@@ -38,7 +44,7 @@
     <w:p>
       <w:pPr/>
       <w:r>
-        <w:t>Colorectal cancer is a leading cause of cancer-related mortality worldwide. The prognosis for patients with advanced-stage disease is poor, with few effective treatment options available. Alterations in the epidermal growth factor receptor (EGFR) and the mesenchymal-epithelial transition (MET) pathways are implicated in the pathogenesis and progression of colorectal cancer. Amivantamab is a novel bispecific antibody that simultaneously targets EGFR and MET and has shown promise in treating non-small cell lung cancer (NSCLC). This Phase 2 study will investigate the safety and efficacy of amivantamab in patients with advanced colorectal cancer who have EGFR and MET alterations.</w:t>
+        <w:t>Colorectal cancer represents a significant public health challenge as a leading cause of cancer-related deaths worldwide. For patients with advanced-stage disease, therapeutic options are limited, particularly for those whose tumors harbor alterations in the epidermal growth factor receptor (EGFR) and the mesenchymal-epithelial transition (MET) pathways. Amivantamab, a novel bispecific antibody that simultaneously targets both EGFR and MET, has shown promising results in non-small cell lung cancer (NSCLC). Given the similarities in EGFR and MET pathway alterations in NSCLC and colorectal cancer, there is a strong rationale to investigate the efficacy and safety of amivantamab in the treatment of advanced colorectal cancer.</w:t>
       </w:r>
     </w:p>
     <w:p>
@@ -62,11 +68,11 @@
         <w:br/>
         <w:t>• To evaluate the progression-free survival (PFS) of patients treated with amivantamab.</w:t>
         <w:br/>
-        <w:t>• To assess the overall survival (OS) of patients treated with amivantamab.</w:t>
+        <w:t>• To assess the overall survival (OS) of the study cohort.</w:t>
         <w:br/>
-        <w:t>• To determine the disease control rate (DCR) in the study population.</w:t>
+        <w:t>• To determine the disease control rate (DCR) in the treated population.</w:t>
         <w:br/>
-        <w:t>• To characterize the safety profile of amivantamab in this patient cohort.</w:t>
+        <w:t>• To characterize the safety and tolerability profile of amivantamab in this patient population.</w:t>
       </w:r>
     </w:p>
     <w:p>
@@ -78,7 +84,7 @@
     <w:p>
       <w:pPr/>
       <w:r>
-        <w:t>This is a single-arm, open-label, Phase 2 clinical trial designed to evaluate the efficacy and safety of amivantamab in patients with advanced colorectal cancer with documented EGFR and MET pathway alterations.</w:t>
+        <w:t>This is a single-arm, open-label, Phase 2 clinical trial designed to evaluate the efficacy and safety of amivantamab in patients with advanced colorectal cancer with documented EGFR and MET alterations.</w:t>
       </w:r>
     </w:p>
     <w:p>
@@ -88,9 +94,9 @@
         <w:br/>
         <w:t>• Adult patients (≥18 years of age) diagnosed with advanced or metastatic colorectal cancer.</w:t>
         <w:br/>
-        <w:t>• Presence of EGFR and MET pathway alterations confirmed by molecular testing.</w:t>
+        <w:t>• Genetic confirmation of EGFR and MET pathway alterations in tumor tissue.</w:t>
         <w:br/>
-        <w:t>• Disease progression following standard therapy, or those who are ineligible for existing standard treatment options.</w:t>
+        <w:t>• Disease progression following standard therapy, or for whom no standard treatment options are available.</w:t>
       </w:r>
     </w:p>
     <w:p>
@@ -102,7 +108,7 @@
     <w:p>
       <w:pPr/>
       <w:r>
-        <w:t>Eligible patients will be administered amivantamab intravenously at the recommended Phase 2 dose on Day 1 of each 21-day cycle. Dose adjustments will be made according to individual patient tolerance and response.</w:t>
+        <w:t>Eligible patients will receive amivantamab administered intravenously at the recommended Phase 2 dose on the first day of each 21-day cycle. Dosage adjustments will be made as necessary based on individual patient tolerance and side effect profile.</w:t>
       </w:r>
     </w:p>
     <w:p>
@@ -124,13 +130,13 @@
       <w:r>
         <w:t>Secondary Endpoints</w:t>
         <w:br/>
-        <w:t>• Progression-free survival (PFS) as measured from the start of treatment to the time of progression or death from any cause.</w:t>
+        <w:t>• Progression-free survival (PFS).</w:t>
         <w:br/>
-        <w:t>• Overall survival (OS) as measured from the start of treatment to the time of death from any cause.</w:t>
+        <w:t>• Overall survival (OS).</w:t>
         <w:br/>
-        <w:t>• Disease control rate (DCR) as a composite of complete response, partial response, and stable disease.</w:t>
+        <w:t>• Disease control rate (DCR).</w:t>
         <w:br/>
-        <w:t>• Incidence and severity of adverse events as classified by CTCAE v5.0.</w:t>
+        <w:t>• Incidence and severity of adverse events (AEs) as per CTCAE v5.0.</w:t>
       </w:r>
     </w:p>
     <w:p>
@@ -142,7 +148,7 @@
     <w:p>
       <w:pPr/>
       <w:r>
-        <w:t>The study will enroll approximately 100 patients to ensure sufficient power to detect a clinically meaningful difference in the primary endpoint of ORR. Secondary endpoints will be analyzed to provide additional efficacy and safety data.</w:t>
+        <w:t>The study will enroll approximately 100 patients to ensure sufficient power to detect a clinically meaningful difference in the primary endpoint of ORR. Secondary analyses will focus on survival endpoints, including PFS and OS.</w:t>
       </w:r>
     </w:p>
     <w:p>
@@ -154,7 +160,7 @@
     <w:p>
       <w:pPr/>
       <w:r>
-        <w:t>The estimated duration of the study is 24 months, which includes patient enrollment, treatment, follow-up, and final data analysis.</w:t>
+        <w:t>The estimated duration of the study is 24 months, encompassing patient enrollment, treatment, follow-up, and final data analysis.</w:t>
       </w:r>
     </w:p>
     <w:p>
@@ -174,25 +180,33 @@
     <w:p>
       <w:pPr/>
       <w:r>
-        <w:t>Colorectal cancer (CRC) remains a significant public health challenge as one of the leading causes of cancer-related mortality worldwide. The prognosis for patients diagnosed with advanced-stage CRC is particularly grim, with median survival times that highlight the urgent need for more effective therapeutic options. Standard treatments, including chemotherapy and targeted therapies, often provide limited benefits and are associated with considerable toxicity.</w:t>
+        <w:t>Colorectal Cancer: A Public Health Challenge</w:t>
+        <w:br/>
+        <w:t>Colorectal cancer is a major cause of morbidity and mortality worldwide, ranking as one of the leading causes of cancer-related deaths. The disease often progresses to an advanced stage by the time of diagnosis, at which point treatment options become more limited and less effective. The prognosis for patients with advanced colorectal cancer remains poor, highlighting the urgent need for novel therapeutic strategies.</w:t>
       </w:r>
     </w:p>
     <w:p>
       <w:pPr/>
       <w:r>
-        <w:t>Recent advances in molecular biology have identified key genetic alterations that drive CRC pathogenesis, among which are mutations and amplifications in the epidermal growth factor receptor (EGFR) and the mesenchymal-epithelial transition (MET) pathways. These alterations not only contribute to tumor growth and metastasis but also to resistance mechanisms against existing therapies.</w:t>
+        <w:t>EGFR and MET Pathway Alterations in Colorectal Cancer</w:t>
+        <w:br/>
+        <w:t>Alterations in the epidermal growth factor receptor (EGFR) and the mesenchymal-epithelial transition (MET) pathways are known to play a critical role in the pathogenesis and progression of several cancers, including colorectal cancer. These alterations can lead to uncontrolled cell growth, evasion of apoptosis, and increased metastatic potential. Current treatments targeting these pathways have shown benefit, but their efficacy is often limited by the development of resistance or the presence of concurrent alterations in both pathways.</w:t>
       </w:r>
     </w:p>
     <w:p>
       <w:pPr/>
       <w:r>
-        <w:t>Amivantamab is a bispecific antibody designed to target both EGFR and MET receptors simultaneously, thereby potentially overcoming resistance mechanisms and providing a new therapeutic strategy for patients with CRC harboring these alterations. In non-small cell lung cancer (NSCLC), amivantamab has demonstrated promising efficacy and an acceptable safety profile, suggesting its potential utility in other EGFR and MET-driven cancers.</w:t>
+        <w:t>Amivantamab: A Bispecific Antibody Approach</w:t>
+        <w:br/>
+        <w:t>Amivantamab is an innovative bispecific antibody designed to simultaneously target both EGFR and MET receptors. This dual targeting has the potential to overcome resistance mechanisms and provide a more effective treatment option for patients with alterations in these pathways. Amivantamab has already demonstrated efficacy in non-small cell lung cancer (NSCLC), a cancer type that shares molecular similarities with colorectal cancer in terms of EGFR and MET alterations.</w:t>
       </w:r>
     </w:p>
     <w:p>
       <w:pPr/>
       <w:r>
-        <w:t>Given the unmet medical need and the preliminary evidence of amivantamab's activity in NSCLC, this Phase 2 study aims to explore the therapeutic value of amivantamab in the advanced CRC patient population with documented EGFR and MET alterations. The study will provide critical data on the safety and efficacy of amivantamab, potentially offering a novel treatment avenue for these patients.</w:t>
+        <w:t>Rationale for Study in Colorectal Cancer</w:t>
+        <w:br/>
+        <w:t>Given the success of amivantamab in NSCLC and the overlap in molecular alterations with colorectal cancer, there is a compelling rationale to extend the investigation of amivantamab to patients with advanced colorectal cancer. This Phase 2 study is designed to evaluate the safety and efficacy of amivantamab in this new patient population, with the hope of providing a much-needed treatment option for those with limited therapeutic alternatives.</w:t>
       </w:r>
     </w:p>
     <w:p>
@@ -216,11 +230,11 @@
         <w:br/>
         <w:t>• To evaluate the progression-free survival (PFS) of patients treated with amivantamab.</w:t>
         <w:br/>
-        <w:t>• To assess the overall survival (OS) of patients treated with amivantamab.</w:t>
+        <w:t>• To assess the overall survival (OS) of the study cohort.</w:t>
         <w:br/>
-        <w:t>• To determine the disease control rate (DCR) in the study population.</w:t>
+        <w:t>• To determine the disease control rate (DCR) in the treated population.</w:t>
         <w:br/>
-        <w:t>• To characterize the safety profile of amivantamab in this patient cohort.</w:t>
+        <w:t>• To characterize the safety and tolerability profile of amivantamab in this patient population.</w:t>
       </w:r>
     </w:p>
     <w:p>
@@ -232,7 +246,7 @@
     <w:p>
       <w:pPr/>
       <w:r>
-        <w:t>This is a single-arm, open-label, Phase 2 clinical trial designed to evaluate the efficacy and safety of amivantamab in patients with advanced colorectal cancer with documented EGFR and MET pathway alterations.</w:t>
+        <w:t>This is a single-arm, open-label, Phase 2 clinical trial designed to evaluate the efficacy and safety of amivantamab in patients with advanced colorectal cancer with documented EGFR and MET alterations.</w:t>
       </w:r>
     </w:p>
     <w:p>
@@ -242,9 +256,9 @@
         <w:br/>
         <w:t>• Adult patients (≥18 years of age) diagnosed with advanced or metastatic colorectal cancer.</w:t>
         <w:br/>
-        <w:t>• Presence of EGFR and MET pathway alterations confirmed by molecular testing.</w:t>
+        <w:t>• Genetic confirmation of EGFR and MET pathway alterations in tumor tissue.</w:t>
         <w:br/>
-        <w:t>• Disease progression following standard therapy, or those who are ineligible for existing standard treatment options.</w:t>
+        <w:t>• Disease progression following standard therapy, or for whom no standard treatment options are available.</w:t>
       </w:r>
     </w:p>
     <w:p>
@@ -256,7 +270,7 @@
     <w:p>
       <w:pPr/>
       <w:r>
-        <w:t>Eligible patients will be administered amivantamab intravenously at the recommended Phase 2 dose on Day 1 of each 21-day cycle. Dose adjustments will be made according to individual patient tolerance and response.</w:t>
+        <w:t>Eligible patients will receive amivantamab administered intravenously at the recommended Phase 2 dose on the first day of each 21-day cycle. Dosage adjustments will be made as necessary based on individual patient tolerance and side effect profile.</w:t>
       </w:r>
     </w:p>
     <w:p>
@@ -278,13 +292,13 @@
       <w:r>
         <w:t>Secondary Endpoints</w:t>
         <w:br/>
-        <w:t>• Progression-free survival (PFS) as measured from the start of treatment to the time of progression or death from any cause.</w:t>
+        <w:t>• Progression-free survival (PFS).</w:t>
         <w:br/>
-        <w:t>• Overall survival (OS) as measured from the start of treatment to the time of death from any cause.</w:t>
+        <w:t>• Overall survival (OS).</w:t>
         <w:br/>
-        <w:t>• Disease control rate (DCR) as a composite of complete response, partial response, and stable disease.</w:t>
+        <w:t>• Disease control rate (DCR).</w:t>
         <w:br/>
-        <w:t>• Incidence and severity of adverse events as classified by CTCAE v5.0.</w:t>
+        <w:t>• Incidence and severity of adverse events (AEs) as per CTCAE v5.0.</w:t>
       </w:r>
     </w:p>
     <w:p>
@@ -296,7 +310,7 @@
     <w:p>
       <w:pPr/>
       <w:r>
-        <w:t>The study will enroll approximately 100 patients to ensure sufficient power to detect a clinically meaningful difference in the primary endpoint of ORR. Secondary endpoints will be analyzed to provide additional efficacy and safety data.</w:t>
+        <w:t>The study will enroll approximately 100 patients to ensure sufficient power to detect a clinically meaningful difference in the primary endpoint of ORR. Secondary analyses will focus on survival endpoints, including PFS and OS.</w:t>
       </w:r>
     </w:p>
     <w:p>
@@ -308,7 +322,7 @@
     <w:p>
       <w:pPr/>
       <w:r>
-        <w:t>The estimated duration of the study is 24 months, which includes patient enrollment, treatment, follow-up, and final data analysis.</w:t>
+        <w:t>The estimated duration of the study is 24 months, encompassing patient enrollment, treatment, follow-up, and final data analysis.</w:t>
       </w:r>
     </w:p>
     <w:p>
@@ -322,7 +336,7 @@
     <w:p>
       <w:pPr/>
       <w:r>
-        <w:t>Study Objectives</w:t>
+        <w:t>Objectives</w:t>
       </w:r>
     </w:p>
     <w:p>
@@ -340,11 +354,11 @@
         <w:br/>
         <w:t>• To evaluate the progression-free survival (PFS) of patients treated with amivantamab.</w:t>
         <w:br/>
-        <w:t>• To assess the overall survival (OS) of patients treated with amivantamab.</w:t>
+        <w:t>• To assess the overall survival (OS) of the study cohort.</w:t>
         <w:br/>
-        <w:t>• To determine the disease control rate (DCR) in the study population.</w:t>
+        <w:t>• To determine the disease control rate (DCR) in the treated population.</w:t>
         <w:br/>
-        <w:t>• To characterize the safety profile of amivantamab in this patient cohort.</w:t>
+        <w:t>• To characterize the safety and tolerability profile of amivantamab in this patient population.</w:t>
       </w:r>
     </w:p>
     <w:p>
@@ -365,80 +379,120 @@
       <w:pPr/>
       <w:r>
         <w:t>Overview</w:t>
-        <w:br/>
-        <w:t>This clinical investigation is a single-arm, open-label, Phase 2 study designed to evaluate the efficacy and safety of amivantamab in patients with advanced colorectal cancer who exhibit alterations in the EGFR and MET pathways.</w:t>
+      </w:r>
+    </w:p>
+    <w:p>
+      <w:pPr/>
+      <w:r>
+        <w:t>This clinical trial is a single-arm, open-label, Phase 2 study designed to evaluate the efficacy and safety of amivantamab in patients with advanced colorectal cancer who have documented alterations in the epidermal growth factor receptor (EGFR) and the mesenchymal-epithelial transition (MET) pathways.</w:t>
       </w:r>
     </w:p>
     <w:p>
       <w:pPr/>
       <w:r>
         <w:t>Study Population</w:t>
-        <w:br/>
-        <w:t>The study will enroll approximately 100 adult patients (≥18 years of age) diagnosed with advanced or metastatic colorectal cancer. All participants must have documented EGFR and MET pathway alterations and must have experienced disease progression following standard therapy or be ineligible for existing standard treatment options.</w:t>
+      </w:r>
+    </w:p>
+    <w:p>
+      <w:pPr/>
+      <w:r>
+        <w:t>The study will enroll approximately 100 adult patients (≥18 years of age) diagnosed with advanced or metastatic colorectal cancer. Eligibility for participation includes genetic confirmation of EGFR and MET pathway alterations in tumor tissue and disease progression following standard therapy, or for patients for whom no standard treatment options are available.</w:t>
       </w:r>
     </w:p>
     <w:p>
       <w:pPr/>
       <w:r>
         <w:t>Intervention</w:t>
-        <w:br/>
-        <w:t>Participants will receive amivantamab administered intravenously at the recommended Phase 2 dose. The administration will occur on Day 1 of each 21-day cycle. Dose adjustments will be made based on individual patient tolerance and response to treatment.</w:t>
+      </w:r>
+    </w:p>
+    <w:p>
+      <w:pPr/>
+      <w:r>
+        <w:t>Participants will receive amivantamab administered intravenously at the recommended Phase 2 dose on the first day of each 21-day cycle. Dosage adjustments will be made as necessary based on individual patient tolerance and side effect profile.</w:t>
       </w:r>
     </w:p>
     <w:p>
       <w:pPr/>
       <w:r>
         <w:t>Duration</w:t>
-        <w:br/>
-        <w:t>The treatment will continue until disease progression, unacceptable toxicity, withdrawal of consent, or other criteria for discontinuation are met. The estimated study duration is 24 months, encompassing patient enrollment, treatment, follow-up, and final data analysis.</w:t>
+      </w:r>
+    </w:p>
+    <w:p>
+      <w:pPr/>
+      <w:r>
+        <w:t>The estimated duration of the study is 24 months, which includes patient enrollment, treatment, follow-up, and final data analysis.</w:t>
+      </w:r>
+    </w:p>
+    <w:p>
+      <w:pPr/>
+      <w:r>
+        <w:t>Treatment Administration and Monitoring</w:t>
+      </w:r>
+    </w:p>
+    <w:p>
+      <w:pPr/>
+      <w:r>
+        <w:t>Treatment will be administered on an outpatient basis. Patients will be closely monitored throughout the study for signs of toxicity, adverse events, and response to therapy. Dose modifications, interruptions, or discontinuation will be guided by predefined safety criteria.</w:t>
+      </w:r>
+    </w:p>
+    <w:p>
+      <w:pPr/>
+      <w:r>
+        <w:t>Study Assessments</w:t>
+      </w:r>
+    </w:p>
+    <w:p>
+      <w:pPr/>
+      <w:r>
+        <w:t>Efficacy assessments will be conducted using RECIST v1.1 criteria to evaluate the primary endpoint of objective response rate (ORR). Secondary endpoints, including progression-free survival (PFS), overall survival (OS), and disease control rate (DCR), will be assessed at regular intervals. Safety will be monitored continuously, with adverse events graded according to the Common Terminology Criteria for Adverse Events (CTCAE) version 5.0.</w:t>
       </w:r>
     </w:p>
     <w:p>
       <w:pPr/>
       <w:r>
         <w:t>Follow-Up</w:t>
-        <w:br/>
-        <w:t>Patients will be monitored for response to treatment, progression of disease, overall survival, and any adverse events. Follow-up assessments will be conducted in accordance with the study protocol to evaluate the long-term safety and efficacy of amivantamab.</w:t>
       </w:r>
     </w:p>
     <w:p>
       <w:pPr/>
       <w:r>
-        <w:t>Study Endpoints</w:t>
-        <w:br/>
-        <w:t>The primary endpoint of the study is the objective response rate (ORR), as measured by RECIST v1.1 criteria. Secondary endpoints include progression-free survival (PFS), overall survival (OS), disease control rate (DCR), and the incidence and severity of adverse events as classified by CTCAE v5.0.</w:t>
+        <w:t>After the completion of treatment, patients will enter a follow-up phase for the assessment of long-term outcomes and late-emerging toxicities. The follow-up visits will include clinical assessments, imaging studies, and laboratory tests as per the study protocol.</w:t>
       </w:r>
     </w:p>
     <w:p>
       <w:pPr/>
       <w:r>
-        <w:t>Statistical Analysis</w:t>
-        <w:br/>
-        <w:t>The sample size of 100 patients is calculated to provide adequate power to detect a clinically meaningful difference in the primary endpoint of ORR. Secondary analyses will be conducted for PFS, OS, DCR, and safety data to provide a comprehensive understanding of the treatment's impact.</w:t>
+        <w:t>Data Collection and Management</w:t>
+      </w:r>
+    </w:p>
+    <w:p>
+      <w:pPr/>
+      <w:r>
+        <w:t>Data will be collected systematically using electronic case report forms (eCRFs). The data management team will ensure the accuracy and completeness of the data. All study-related information will be stored securely and will be accessible only to authorized personnel.</w:t>
       </w:r>
     </w:p>
     <w:p>
       <w:pPr/>
       <w:r>
         <w:t>Ethics and Regulatory Compliance</w:t>
-        <w:br/>
-        <w:t>The study will be conducted in accordance with Good Clinical Practice (GCP) guidelines, ethical principles that have their origin in the Declaration of Helsinki, and applicable regulatory requirements. An independent ethics committee or institutional review board will approve the study protocol prior to initiation.</w:t>
       </w:r>
     </w:p>
     <w:p>
       <w:pPr/>
       <w:r>
-        <w:t>Data Monitoring</w:t>
-        <w:br/>
-        <w:t>A Data Monitoring Committee (DMC) will be established to periodically review and evaluate the accumulated study data for participant safety, study conduct, and progress, and, if necessary, recommend modifications to the study.</w:t>
+        <w:t>The study will be conducted in accordance with the Declaration of Helsinki, Good Clinical Practice (GCP) guidelines, and all applicable regulatory requirements. The protocol, informed consent forms, and any other relevant study documentation will be reviewed and approved by an Institutional Review Board (IRB) or Ethics Committee (EC) before the study commences.</w:t>
       </w:r>
     </w:p>
     <w:p>
       <w:pPr/>
       <w:r>
         <w:t>Study Completion</w:t>
-        <w:br/>
-        <w:t>The study is considered complete after the last patient's last visit or the last required data collection for endpoint analysis, whichever occurs later. The final analysis will be conducted after all patients have completed the study or have discontinued early.</w:t>
+      </w:r>
+    </w:p>
+    <w:p>
+      <w:pPr/>
+      <w:r>
+        <w:t>The study will be considered complete after the last patient's last visit or after the final data analysis, whichever occurs later. Results will be disseminated through scientific publications and presentations at medical conferences.</w:t>
       </w:r>
     </w:p>
     <w:p>
@@ -452,157 +506,113 @@
     <w:p>
       <w:pPr/>
       <w:r>
-        <w:t>5. STUDY POPULATION</w:t>
+        <w:t>Population</w:t>
       </w:r>
     </w:p>
     <w:p>
       <w:pPr/>
       <w:r>
-        <w:t>5.1 Inclusion Criteria</w:t>
-        <w:br/>
-        <w:t>To be eligible for participation in this Phase 2 study, patients must meet the following criteria:</w:t>
+        <w:t>Study Population</w:t>
       </w:r>
     </w:p>
     <w:p>
       <w:pPr/>
       <w:r>
-        <w:t>1. Age and Disease State:</w:t>
-        <w:br/>
-        <w:t>• Adult patients (≥18 years of age).</w:t>
-        <w:br/>
-        <w:t>• Diagnosed with advanced or metastatic colorectal cancer.</w:t>
+        <w:t>The study will include a total of 100 adult patients (≥18 years of age) diagnosed with advanced or metastatic colorectal cancer. The population will be characterized by the following inclusion criteria:</w:t>
       </w:r>
     </w:p>
     <w:p>
       <w:pPr/>
       <w:r>
-        <w:t>2. Genetic Alterations:</w:t>
+        <w:t>Inclusion Criteria</w:t>
         <w:br/>
-        <w:t>• Documented alterations in the EGFR and MET pathways, confirmed by molecular testing.</w:t>
+        <w:t>• Adult patients aged 18 years or older.</w:t>
+        <w:br/>
+        <w:t>• Histologically or cytologically confirmed diagnosis of advanced or metastatic colorectal cancer.</w:t>
+        <w:br/>
+        <w:t>• Documented alterations in the EGFR and MET pathways within the tumor tissue, as confirmed by a validated molecular assay.</w:t>
+        <w:br/>
+        <w:t>• Disease progression on or following the most recent standard therapy, or for patients for whom no standard treatment options are available, as determined by the treating physician.</w:t>
+        <w:br/>
+        <w:t>• Measurable disease as defined by RECIST v1.1 criteria.</w:t>
+        <w:br/>
+        <w:t>• An Eastern Cooperative Oncology Group (ECOG) performance status of 0 or 1.</w:t>
+        <w:br/>
+        <w:t>• Adequate organ function as defined by study-specific laboratory criteria.</w:t>
+        <w:br/>
+        <w:t>• Ability to understand and willingness to sign a written informed consent document.</w:t>
       </w:r>
     </w:p>
     <w:p>
       <w:pPr/>
       <w:r>
-        <w:t>3. Treatment History:</w:t>
+        <w:t>Exclusion Criteria</w:t>
         <w:br/>
-        <w:t>• Patients must have experienced disease progression following standard therapy.</w:t>
+        <w:t>• Prior treatment with any drug specifically targeting EGFR and MET pathways for their colorectal cancer.</w:t>
         <w:br/>
-        <w:t>• Patients who are ineligible for existing standard treatment options due to contraindications or other reasons.</w:t>
+        <w:t>• Known symptomatic brain metastases requiring steroids.</w:t>
+        <w:br/>
+        <w:t>• Uncontrolled intercurrent illness including, but not limited to, ongoing or active infection, symptomatic congestive heart failure, unstable angina pectoris, cardiac arrhythmia, or psychiatric illness/social situations that would limit compliance with study requirements.</w:t>
+        <w:br/>
+        <w:t>• Pregnant or breastfeeding women, due to the potential for congenital abnormalities and the potential of this regimen to harm nursing infants.</w:t>
+        <w:br/>
+        <w:t>• Known hypersensitivity to any component of amivantamab or its excipients.</w:t>
       </w:r>
     </w:p>
     <w:p>
       <w:pPr/>
       <w:r>
-        <w:t>4. Other Considerations:</w:t>
-        <w:br/>
-        <w:t>• Ability to understand and willingness to sign a written informed consent form.</w:t>
-        <w:br/>
-        <w:t>• Adequate organ function as defined by study-specific laboratory tests.</w:t>
-        <w:br/>
-        <w:t>• Performance status score indicating the patient is capable of receiving treatment.</w:t>
+        <w:t>Screening and Enrollment</w:t>
       </w:r>
     </w:p>
     <w:p>
       <w:pPr/>
       <w:r>
-        <w:t>5.2 Exclusion Criteria</w:t>
-        <w:br/>
-        <w:t>Patients will be excluded from the study if they meet any of the following criteria:</w:t>
+        <w:t>Patients will be screened for eligibility based on medical history, physical examination, laboratory tests, and tumor molecular profiling. Upon confirmation of eligibility, patients will be enrolled in the study and will commence treatment with amivantamab as per the treatment plan.</w:t>
       </w:r>
     </w:p>
     <w:p>
       <w:pPr/>
       <w:r>
-        <w:t>1. Prior Therapies:</w:t>
-        <w:br/>
-        <w:t>• Treatment with any other investigational agent within 28 days prior to enrollment.</w:t>
-        <w:br/>
-        <w:t>• Prior therapy specifically targeting EGFR and MET pathways within a specified timeframe before the first dose of amivantamab.</w:t>
+        <w:t>Withdrawal Criteria</w:t>
       </w:r>
     </w:p>
     <w:p>
       <w:pPr/>
       <w:r>
-        <w:t>2. Medical Conditions:</w:t>
+        <w:t>Participants may withdraw from the study at any time for any reason. Additionally, the study investigators may discontinue a participant from the study for the following reasons:</w:t>
         <w:br/>
-        <w:t>• Known brain metastases that are untreated, symptomatic, or require therapy to control symptoms.</w:t>
+        <w:t>• Intolerable adverse events.</w:t>
         <w:br/>
-        <w:t>• Significant cardiovascular disease, such as uncontrolled arrhythmia or uncontrolled hypertension.</w:t>
+        <w:t>• Non-compliance with study protocol or procedures.</w:t>
         <w:br/>
-        <w:t>• Active infection or other medical conditions that could interfere with the patient's participation in the study.</w:t>
+        <w:t>• Disease progression as defined by RECIST v1.1 criteria.</w:t>
+        <w:br/>
+        <w:t>• Any change in the patient's condition that, in the opinion of the investigator, precludes further study participation.</w:t>
       </w:r>
     </w:p>
     <w:p>
       <w:pPr/>
       <w:r>
-        <w:t>3. Other Treatments:</w:t>
-        <w:br/>
-        <w:t>• Concurrent chemotherapy, immunotherapy, or radiotherapy during the study period.</w:t>
-        <w:br/>
-        <w:t>• Use of other targeted therapy or biologic agents that could interfere with the study outcomes.</w:t>
+        <w:t>Replacement of Participants</w:t>
       </w:r>
     </w:p>
     <w:p>
       <w:pPr/>
       <w:r>
-        <w:t>4. Pregnancy:</w:t>
-        <w:br/>
-        <w:t>• Pregnant or breastfeeding women.</w:t>
-        <w:br/>
-        <w:t>• Women of childbearing potential not using effective contraception.</w:t>
+        <w:t>Participants who withdraw from the study will not be replaced. The study aims to enroll approximately 100 patients to ensure adequate power for statistical analyses, accounting for potential dropouts.</w:t>
       </w:r>
     </w:p>
     <w:p>
       <w:pPr/>
       <w:r>
-        <w:t>5. Allergies:</w:t>
-        <w:br/>
-        <w:t>• Known hypersensitivity to amivantamab or its excipients.</w:t>
+        <w:t>Ethical Considerations</w:t>
       </w:r>
     </w:p>
     <w:p>
       <w:pPr/>
       <w:r>
-        <w:t>5.3 Withdrawal Criteria</w:t>
-        <w:br/>
-        <w:t>Participants may withdraw from the study at any time for any reason. Additionally, the study investigators may withdraw participants from the study for the following reasons:</w:t>
-      </w:r>
-    </w:p>
-    <w:p>
-      <w:pPr/>
-      <w:r>
-        <w:t>1. Safety:</w:t>
-        <w:br/>
-        <w:t>• Occurrence of intolerable adverse events.</w:t>
-        <w:br/>
-        <w:t>• Significant changes in the participant's health status that make continued participation unsafe.</w:t>
-      </w:r>
-    </w:p>
-    <w:p>
-      <w:pPr/>
-      <w:r>
-        <w:t>2. Non-Compliance:</w:t>
-        <w:br/>
-        <w:t>• Non-adherence to study protocol or treatment regimen.</w:t>
-        <w:br/>
-        <w:t>• Missed visits or failure to complete required tests that impact the integrity of the study data.</w:t>
-      </w:r>
-    </w:p>
-    <w:p>
-      <w:pPr/>
-      <w:r>
-        <w:t>3. Study Specifics:</w:t>
-        <w:br/>
-        <w:t>• Lack of therapeutic effect as determined by predefined study endpoints.</w:t>
-        <w:br/>
-        <w:t>• Patient's decision to withdraw consent for continued participation.</w:t>
-      </w:r>
-    </w:p>
-    <w:p>
-      <w:pPr/>
-      <w:r>
-        <w:t>Participants who withdraw from the study will undergo an end-of-study evaluation and will be followed up as per the study protocol to capture any adverse events and to ensure their safety.</w:t>
+        <w:t>The study protocol and all related documents will be reviewed and approved by an Institutional Review Board (IRB) or Ethics Committee (EC) prior to patient enrollment. Informed consent will be obtained from all participants before any study-related procedures are conducted. Patient confidentiality will be maintained throughout the study in accordance with HIPAA regulations and applicable laws.</w:t>
       </w:r>
     </w:p>
     <w:p>
@@ -616,219 +626,219 @@
     <w:p>
       <w:pPr/>
       <w:r>
-        <w:t>6. PROCEDURES</w:t>
+        <w:t>Procedures</w:t>
       </w:r>
     </w:p>
     <w:p>
       <w:pPr/>
       <w:r>
-        <w:t>6.1 Screening and Enrollment</w:t>
+        <w:t>Screening and Baseline Assessments</w:t>
       </w:r>
     </w:p>
     <w:p>
       <w:pPr/>
       <w:r>
-        <w:t>6.1.1 Initial Evaluation</w:t>
+        <w:t>Informed Consent</w:t>
         <w:br/>
-        <w:t>• Obtain written informed consent from participants.</w:t>
-        <w:br/>
-        <w:t>• Review medical history and prior treatments.</w:t>
-        <w:br/>
-        <w:t>• Perform physical examination and assessment of performance status.</w:t>
-        <w:br/>
-        <w:t>• Conduct laboratory tests to confirm adequate organ function.</w:t>
-        <w:br/>
-        <w:t>• Verify EGFR and MET pathway alterations through molecular testing.</w:t>
-        <w:br/>
-        <w:t>• Assess eligibility based on inclusion and exclusion criteria.</w:t>
+        <w:t>• Obtain written informed consent from each potential participant before conducting any study-related procedures.</w:t>
       </w:r>
     </w:p>
     <w:p>
       <w:pPr/>
       <w:r>
-        <w:t>6.1.2 Enrollment</w:t>
+        <w:t>Eligibility Confirmation</w:t>
         <w:br/>
-        <w:t>• Register eligible participants into the study.</w:t>
+        <w:t>• Review medical history and perform a physical examination.</w:t>
         <w:br/>
-        <w:t>• Assign unique participant identification numbers.</w:t>
+        <w:t>• Conduct laboratory tests to ensure adequate organ function.</w:t>
+        <w:br/>
+        <w:t>• Perform tumor molecular profiling to confirm EGFR and MET pathway alterations.</w:t>
+        <w:br/>
+        <w:t>• Verify measurable disease according to RECIST v1.1 criteria.</w:t>
+        <w:br/>
+        <w:t>• Assess ECOG performance status.</w:t>
       </w:r>
     </w:p>
     <w:p>
       <w:pPr/>
       <w:r>
-        <w:t>6.2 Treatment Administration</w:t>
+        <w:t>Enrollment</w:t>
+        <w:br/>
+        <w:t>• Enroll eligible patients and assign a unique patient identification number.</w:t>
       </w:r>
     </w:p>
     <w:p>
       <w:pPr/>
       <w:r>
-        <w:t>6.2.1 Dosage and Administration</w:t>
-        <w:br/>
-        <w:t>• Administer intravenous amivantamab at the recommended Phase 2 dose on Day 1 of each 21-day cycle.</w:t>
-        <w:br/>
-        <w:t>• Monitor patients for infusion-related reactions and manage according to protocol.</w:t>
+        <w:t>Treatment Administration</w:t>
       </w:r>
     </w:p>
     <w:p>
       <w:pPr/>
       <w:r>
-        <w:t>6.2.2 Dose Adjustments</w:t>
+        <w:t>Initial Dosing</w:t>
         <w:br/>
-        <w:t>• Adjust doses based on individual patient tolerance and response, following predefined criteria.</w:t>
-        <w:br/>
-        <w:t>• Delay or modify doses in the event of adverse reactions as per protocol guidelines.</w:t>
+        <w:t>• Administer intravenous amivantamab at the recommended Phase 2 dose on Day 1 of each 21-day cycle.</w:t>
       </w:r>
     </w:p>
     <w:p>
       <w:pPr/>
       <w:r>
-        <w:t>6.3 Monitoring and Assessments</w:t>
+        <w:t>Dose Adjustments</w:t>
+        <w:br/>
+        <w:t>• Adjust the dose of amivantamab based on individual patient tolerance and side effect profile, following predefined criteria.</w:t>
       </w:r>
     </w:p>
     <w:p>
       <w:pPr/>
       <w:r>
-        <w:t>6.3.1 Efficacy Assessments</w:t>
+        <w:t>Treatment Monitoring</w:t>
         <w:br/>
-        <w:t>• Measure tumor response using RECIST v1.1 criteria at specified intervals.</w:t>
+        <w:t>• Monitor patients for signs of toxicity and adverse events throughout the treatment period.</w:t>
         <w:br/>
-        <w:t>• Record progression-free survival (PFS) and overall survival (OS) data.</w:t>
-        <w:br/>
-        <w:t>• Calculate disease control rate (DCR) as a composite of complete response, partial response, and stable disease.</w:t>
+        <w:t>• Record all adverse events and grade them according to CTCAE v5.0.</w:t>
       </w:r>
     </w:p>
     <w:p>
       <w:pPr/>
       <w:r>
-        <w:t>6.3.2 Safety Assessments</w:t>
-        <w:br/>
-        <w:t>• Monitor and record adverse events using CTCAE v5.0.</w:t>
-        <w:br/>
-        <w:t>• Perform routine laboratory tests to monitor organ function and detect potential toxicities.</w:t>
-        <w:br/>
-        <w:t>• Document any serious adverse events and take appropriate action as per safety protocols.</w:t>
+        <w:t>Efficacy and Safety Assessments</w:t>
       </w:r>
     </w:p>
     <w:p>
       <w:pPr/>
       <w:r>
-        <w:t>6.4 Follow-Up</w:t>
+        <w:t>Efficacy Evaluations</w:t>
+        <w:br/>
+        <w:t>• Conduct imaging studies as per RECIST v1.1 to assess ORR, PFS, OS, and DCR at specified intervals.</w:t>
       </w:r>
     </w:p>
     <w:p>
       <w:pPr/>
       <w:r>
-        <w:t>6.4.1 During Treatment</w:t>
+        <w:t>Safety Evaluations</w:t>
         <w:br/>
-        <w:t>• Conduct regular follow-up visits to assess treatment response and manage side effects.</w:t>
+        <w:t>• Monitor and record all adverse events throughout the study.</w:t>
         <w:br/>
-        <w:t>• Update consent and data privacy forms as necessary.</w:t>
+        <w:t>• Perform laboratory tests to monitor organ function and detect potential treatment-related toxicities.</w:t>
       </w:r>
     </w:p>
     <w:p>
       <w:pPr/>
       <w:r>
-        <w:t>6.4.2 Post-Treatment</w:t>
-        <w:br/>
-        <w:t>• Schedule follow-up visits after treatment discontinuation to monitor long-term effects and disease status.</w:t>
-        <w:br/>
-        <w:t>• Collect final data for endpoint analysis.</w:t>
+        <w:t>Follow-Up Phase</w:t>
       </w:r>
     </w:p>
     <w:p>
       <w:pPr/>
       <w:r>
-        <w:t>6.5 Discontinuation of Treatment</w:t>
+        <w:t>Post-Treatment Follow-Up</w:t>
+        <w:br/>
+        <w:t>• After treatment completion, schedule follow-up visits for long-term outcome assessments and monitoring of late-emerging toxicities.</w:t>
+        <w:br/>
+        <w:t>• Continue imaging studies and laboratory tests as per the study protocol.</w:t>
       </w:r>
     </w:p>
     <w:p>
       <w:pPr/>
       <w:r>
-        <w:t>6.5.1 Criteria for Discontinuation</w:t>
-        <w:br/>
-        <w:t>• Disease progression as defined by RECIST v1.1.</w:t>
-        <w:br/>
-        <w:t>• Unacceptable toxicity despite dose adjustments.</w:t>
-        <w:br/>
-        <w:t>• Withdrawal of consent by the participant.</w:t>
-        <w:br/>
-        <w:t>• Any significant change in the participant's health status warranting cessation of treatment.</w:t>
+        <w:t>Data Collection and Management</w:t>
       </w:r>
     </w:p>
     <w:p>
       <w:pPr/>
       <w:r>
-        <w:t>6.5.2 Procedures for Discontinuation</w:t>
+        <w:t>Data Recording</w:t>
         <w:br/>
-        <w:t>• Perform an end-of-treatment evaluation, including physical examination and laboratory tests.</w:t>
+        <w:t>• Utilize electronic case report forms (eCRFs) for systematic data collection.</w:t>
         <w:br/>
-        <w:t>• Provide appropriate post-study care referrals as needed.</w:t>
-        <w:br/>
-        <w:t>• Continue to follow up for adverse events and survival status per protocol.</w:t>
+        <w:t>• Ensure accuracy and completeness of data by the data management team.</w:t>
       </w:r>
     </w:p>
     <w:p>
       <w:pPr/>
       <w:r>
-        <w:t>6.6 Data Collection and Management</w:t>
+        <w:t>Data Storage and Access</w:t>
+        <w:br/>
+        <w:t>• Store all study-related information securely.</w:t>
+        <w:br/>
+        <w:t>• Allow access to data only to authorized study personnel.</w:t>
       </w:r>
     </w:p>
     <w:p>
       <w:pPr/>
       <w:r>
-        <w:t>6.6.1 Data Recording</w:t>
-        <w:br/>
-        <w:t>• Record all data in case report forms (CRFs) or electronic data capture (EDC) systems.</w:t>
-        <w:br/>
-        <w:t>• Ensure accuracy and completeness of data entry.</w:t>
+        <w:t>Study Completion</w:t>
       </w:r>
     </w:p>
     <w:p>
       <w:pPr/>
       <w:r>
-        <w:t>6.6.2 Data Review and Quality Control</w:t>
+        <w:t>Final Assessments</w:t>
         <w:br/>
-        <w:t>• Conduct regular data monitoring to ensure data quality and protocol compliance.</w:t>
-        <w:br/>
-        <w:t>• Implement data verification procedures to validate the collected data.</w:t>
+        <w:t>• Conduct final assessments as per protocol after the last patient's last visit or upon final data analysis, whichever is later.</w:t>
       </w:r>
     </w:p>
     <w:p>
       <w:pPr/>
       <w:r>
-        <w:t>6.7 Study Completion</w:t>
+        <w:t>Data Analysis and Dissemination</w:t>
+        <w:br/>
+        <w:t>• Analyze collected data to evaluate study endpoints.</w:t>
+        <w:br/>
+        <w:t>• Prepare and disseminate study results through scientific publications and conference presentations.</w:t>
       </w:r>
     </w:p>
     <w:p>
       <w:pPr/>
       <w:r>
-        <w:t>6.7.1 Final Assessments</w:t>
-        <w:br/>
-        <w:t>• Conduct final assessments for all participants, including those who discontinued early.</w:t>
-        <w:br/>
-        <w:t>• Collect and review all data required for endpoint analysis.</w:t>
+        <w:t>Ethical and Regulatory Compliance</w:t>
       </w:r>
     </w:p>
     <w:p>
       <w:pPr/>
       <w:r>
-        <w:t>6.7.2 Data Analysis and Reporting</w:t>
+        <w:t>IRB/EC Review</w:t>
         <w:br/>
-        <w:t>• Analyze data according to the statistical analysis plan.</w:t>
-        <w:br/>
-        <w:t>• Prepare study reports and disseminate findings through publications and presentations.</w:t>
+        <w:t>• Ensure that the study protocol, informed consent forms, and other relevant documents have been reviewed and approved by an Institutional Review Board (IRB) or Ethics Committee (EC) before the study commences.</w:t>
       </w:r>
     </w:p>
     <w:p>
       <w:pPr/>
       <w:r>
-        <w:t>6.8 Ethical Considerations</w:t>
+        <w:t>Compliance with Guidelines</w:t>
         <w:br/>
-        <w:t>• Ensure ongoing compliance with ethical guidelines and regulatory requirements.</w:t>
+        <w:t>• Conduct the study in accordance with the Declaration of Helsinki, Good Clinical Practice (GCP) guidelines, and all applicable regulatory requirements.</w:t>
+      </w:r>
+    </w:p>
+    <w:p>
+      <w:pPr/>
+      <w:r>
+        <w:t>Participant Withdrawal and Discontinuation</w:t>
+      </w:r>
+    </w:p>
+    <w:p>
+      <w:pPr/>
+      <w:r>
+        <w:t>Withdrawal by Participant</w:t>
         <w:br/>
-        <w:t>• Report any protocol amendments to the ethics committee or institutional review board.</w:t>
+        <w:t>• Allow participants to withdraw from the study at any time for any reason.</w:t>
+      </w:r>
+    </w:p>
+    <w:p>
+      <w:pPr/>
+      <w:r>
+        <w:t>Discontinuation by Investigator</w:t>
         <w:br/>
-        <w:t>• Maintain participant confidentiality and data privacy throughout the study.</w:t>
+        <w:t>• Discontinue participants from the study for intolerable adverse events, non-compliance, disease progression, or any condition that precludes further participation as judged by the investigator.</w:t>
+      </w:r>
+    </w:p>
+    <w:p>
+      <w:pPr/>
+      <w:r>
+        <w:t>Replacement of Participants</w:t>
+        <w:br/>
+        <w:t>• Do not replace participants who withdraw from the study. The sample size accounts for potential dropouts to ensure statistical power.</w:t>
       </w:r>
     </w:p>
     <w:p>
@@ -842,121 +852,147 @@
     <w:p>
       <w:pPr/>
       <w:r>
-        <w:t>7. STATISTICAL ANALYSIS</w:t>
+        <w:t>Statistical Analysis</w:t>
       </w:r>
     </w:p>
     <w:p>
       <w:pPr/>
       <w:r>
-        <w:t>7.1 General Considerations</w:t>
+        <w:t>Overview</w:t>
       </w:r>
     </w:p>
     <w:p>
       <w:pPr/>
       <w:r>
-        <w:t>Statistical analyses will be performed using a pre-specified statistical analysis plan (SAP), which will be finalized prior to database lock. The level of significance will be set at 0.05, and all tests will be two-sided unless otherwise specified. The primary analysis will be based on the intention-to-treat (ITT) population, which includes all patients who received at least one dose of amivantamab. Per protocol and as-treated analyses may also be conducted as sensitivity analyses.</w:t>
+        <w:t>The statistical analysis plan for this Phase 2 study of amivantamab in patients with advanced colorectal cancer will outline the methods for evaluating the primary and secondary endpoints, handling of missing data, and the statistical tests to be used.</w:t>
       </w:r>
     </w:p>
     <w:p>
       <w:pPr/>
       <w:r>
-        <w:t>7.2 Sample Size Determination</w:t>
+        <w:t>Sample Size Determination</w:t>
       </w:r>
     </w:p>
     <w:p>
       <w:pPr/>
       <w:r>
-        <w:t>The sample size of 100 patients is estimated to provide sufficient power to detect a clinically meaningful improvement in the primary endpoint of objective response rate (ORR). The power calculation assumes a baseline ORR from historical controls and an expected increase in ORR with amivantamab treatment. The exact figures used for power calculations will be detailed in the SAP.</w:t>
+        <w:t>The sample size of 100 patients was determined to provide adequate power to detect a clinically meaningful difference in the primary endpoint of objective response rate (ORR). The power calculation assumes a two-sided alpha level of 0.05 and is based on historical control data of ORR in similar patient populations.</w:t>
       </w:r>
     </w:p>
     <w:p>
       <w:pPr/>
       <w:r>
-        <w:t>7.3 Analysis of Primary Endpoint</w:t>
+        <w:t>Analysis Populations</w:t>
+        <w:br/>
+        <w:t>• Intent-to-Treat (ITT) Population: All enrolled patients who receive at least one dose of amivantamab will be included in the ITT population for efficacy analyses.</w:t>
+        <w:br/>
+        <w:t>• Safety Population: All patients who receive at least one dose of amivantamab and have at least one post-baseline safety assessment will be included in the safety analyses.</w:t>
       </w:r>
     </w:p>
     <w:p>
       <w:pPr/>
       <w:r>
-        <w:t>The primary endpoint, ORR, will be calculated as the proportion of patients who achieve a complete response (CR) or partial response (PR) as per RECIST v1.1 criteria. The 95% confidence interval (CI) for the ORR will be estimated using the Clopper-Pearson method.</w:t>
+        <w:t>Primary Endpoint Analysis</w:t>
+        <w:br/>
+        <w:t>• Objective Response Rate (ORR): The ORR, defined as the proportion of patients with a partial or complete response to therapy, will be calculated along with a two-sided 95% confidence interval using the Clopper-Pearson method.</w:t>
       </w:r>
     </w:p>
     <w:p>
       <w:pPr/>
       <w:r>
-        <w:t>7.4 Analysis of Secondary Endpoints</w:t>
+        <w:t>Secondary Endpoint Analyses</w:t>
+        <w:br/>
+        <w:t>• Progression-Free Survival (PFS): PFS will be analyzed using the Kaplan-Meier method, and median PFS will be estimated with a 95% confidence interval. The log-rank test will be used to compare PFS across predefined subgroups.</w:t>
+        <w:br/>
+        <w:t>• Overall Survival (OS): OS will also be analyzed using the Kaplan-Meier method, with median OS estimated and compared across subgroups using the log-rank test.</w:t>
+        <w:br/>
+        <w:t>• Disease Control Rate (DCR): DCR will be calculated as the proportion of patients with complete response, partial response, or stable disease, with a 95% confidence interval using the Clopper-Pearson method.</w:t>
+        <w:br/>
+        <w:t>• Safety Profile: Adverse events will be summarized using frequencies and percentages. The severity of adverse events will be graded according to CTCAE v5.0.</w:t>
       </w:r>
     </w:p>
     <w:p>
       <w:pPr/>
       <w:r>
-        <w:t>Secondary endpoints, including progression-free survival (PFS), overall survival (OS), and disease control rate (DCR), will be analyzed using appropriate statistical methods:</w:t>
-        <w:br/>
-        <w:t>• PFS and OS will be estimated using the Kaplan-Meier method, and median times with 95% CIs will be reported.</w:t>
-        <w:br/>
-        <w:t>• DCR will be calculated as the proportion of patients who achieve a CR, PR, or stable disease (SD), with 95% CI estimated similarly to ORR.</w:t>
-        <w:br/>
-        <w:t>• Safety data will be summarized using descriptive statistics. Adverse events will be tabulated and graded according to CTCAE v5.0.</w:t>
+        <w:t>Interim Analyses</w:t>
       </w:r>
     </w:p>
     <w:p>
       <w:pPr/>
       <w:r>
-        <w:t>7.5 Interim Analysis</w:t>
+        <w:t>No interim efficacy analyses are planned for this study. However, safety data will be reviewed periodically by an independent data monitoring committee to ensure patient safety.</w:t>
       </w:r>
     </w:p>
     <w:p>
       <w:pPr/>
       <w:r>
-        <w:t>An interim analysis may be planned to assess safety, futility, or efficacy, as determined by the Data Monitoring Committee (DMC). The timing and stopping rules for interim analysis will be specified in the SAP.</w:t>
+        <w:t>Handling of Missing Data</w:t>
       </w:r>
     </w:p>
     <w:p>
       <w:pPr/>
       <w:r>
-        <w:t>7.6 Handling of Missing Data</w:t>
+        <w:t>Missing data will be handled using the last observation carried forward (LOCF) approach for efficacy endpoints. For safety data, patients will be analyzed according to the actual treatment received, and missing data will not be imputed.</w:t>
       </w:r>
     </w:p>
     <w:p>
       <w:pPr/>
       <w:r>
-        <w:t>The approach to handling missing data will be outlined in the SAP. This may include methods such as last observation carried forward (LOCF) or multiple imputation, depending on the nature and extent of the missing data.</w:t>
+        <w:t>Statistical Software</w:t>
       </w:r>
     </w:p>
     <w:p>
       <w:pPr/>
       <w:r>
-        <w:t>7.7 Subgroup Analyses</w:t>
+        <w:t>All statistical analyses will be performed using SAS software (SAS Institute Inc., Cary, NC, USA) or an equivalent statistical package.</w:t>
       </w:r>
     </w:p>
     <w:p>
       <w:pPr/>
       <w:r>
-        <w:t>Subgroup analyses may be conducted to explore the consistency of treatment effects across various patient subgroups, such as age, sex, baseline performance status, and molecular characteristics of EGFR and MET alterations. These analyses will be exploratory in nature and will be interpreted with caution.</w:t>
+        <w:t>Significance Levels</w:t>
       </w:r>
     </w:p>
     <w:p>
       <w:pPr/>
       <w:r>
-        <w:t>7.8 Statistical Software</w:t>
+        <w:t>All tests will be two-sided, with a significance level set at 0.05. No adjustments for multiple comparisons will be made.</w:t>
       </w:r>
     </w:p>
     <w:p>
       <w:pPr/>
       <w:r>
-        <w:t>All statistical analyses will be performed using validated statistical software. The specific software and version will be documented in the SAP.</w:t>
+        <w:t>Subgroup Analyses</w:t>
       </w:r>
     </w:p>
     <w:p>
       <w:pPr/>
       <w:r>
-        <w:t>7.9 Reporting of Results</w:t>
+        <w:t>Exploratory subgroup analyses may be conducted based on demographic and baseline characteristics to investigate potential heterogeneity of treatment effects.</w:t>
       </w:r>
     </w:p>
     <w:p>
       <w:pPr/>
       <w:r>
-        <w:t>Results of the statistical analyses will be reported in accordance with the Consolidated Standards of Reporting Trials (CONSORT) guidelines for clinical trials. The final study report will include comprehensive details of the statistical methods and findings.</w:t>
+        <w:t>Final Analysis</w:t>
+      </w:r>
+    </w:p>
+    <w:p>
+      <w:pPr/>
+      <w:r>
+        <w:t>The final analysis will be conducted after all patients have completed the study or have discontinued early. The primary and secondary endpoints will be analyzed as per the statistical methods outlined above.</w:t>
+      </w:r>
+    </w:p>
+    <w:p>
+      <w:pPr/>
+      <w:r>
+        <w:t>Reporting of Results</w:t>
+      </w:r>
+    </w:p>
+    <w:p>
+      <w:pPr/>
+      <w:r>
+        <w:t>Results will be reported in accordance with the CONSORT guidelines for clinical trials. Summary tables, figures, and listings will be generated to provide a comprehensive overview of the study outcomes.</w:t>
       </w:r>
     </w:p>
     <w:p>
@@ -970,151 +1006,135 @@
     <w:p>
       <w:pPr/>
       <w:r>
-        <w:t>8. SAFETY</w:t>
+        <w:t>Safety</w:t>
       </w:r>
     </w:p>
     <w:p>
       <w:pPr/>
       <w:r>
-        <w:t>8.1 Safety Monitoring</w:t>
+        <w:t>Safety Monitoring</w:t>
       </w:r>
     </w:p>
     <w:p>
       <w:pPr/>
       <w:r>
-        <w:t>Participants will be closely monitored for safety throughout the study. Safety assessments will include physical examinations, vital sign measurements, laboratory tests, and the monitoring of adverse events (AEs). All AEs will be recorded and graded according to the Common Terminology Criteria for Adverse Events (CTCAE) version 5.0.</w:t>
+        <w:t>Safety monitoring will be a continuous process throughout the study, with adverse events (AEs) recorded and graded according to the Common Terminology Criteria for Adverse Events (CTCAE) version 5.0. The study will implement a robust safety monitoring plan that includes:</w:t>
+        <w:br/>
+        <w:t>• Regular assessment of vital signs, physical examinations, and laboratory tests to monitor organ function and detect potential treatment-related toxicities.</w:t>
+        <w:br/>
+        <w:t>• Immediate reporting and management of AEs, serious adverse events (SAEs), and suspected unexpected serious adverse reactions (SUSARs).</w:t>
+        <w:br/>
+        <w:t>• Periodic safety reviews by an independent data monitoring committee to ensure ongoing patient safety.</w:t>
       </w:r>
     </w:p>
     <w:p>
       <w:pPr/>
       <w:r>
-        <w:t>8.2 Reporting of Adverse Events</w:t>
+        <w:t>Adverse Event Management</w:t>
       </w:r>
     </w:p>
     <w:p>
       <w:pPr/>
       <w:r>
-        <w:t>All AEs, regardless of severity or relation to the study drug, must be reported to the study investigators. Serious adverse events (SAEs) must be reported within 24 hours of the investigator becoming aware of the event. The study team will follow up on all AEs until resolution or stabilization, or until it is determined that the study treatment is not the cause.</w:t>
+        <w:t>Participants will be educated on the potential side effects of amivantamab and instructed to report any symptoms promptly. The study staff will be trained to recognize and manage AEs effectively. Management may include:</w:t>
+        <w:br/>
+        <w:t>• Dose adjustments, interruptions, or discontinuation of amivantamab based on predefined safety criteria.</w:t>
+        <w:br/>
+        <w:t>• Supportive care measures to alleviate symptoms.</w:t>
+        <w:br/>
+        <w:t>• Referral to a specialist if required for the management of complex AEs.</w:t>
       </w:r>
     </w:p>
     <w:p>
       <w:pPr/>
       <w:r>
-        <w:t>8.3 Management of Adverse Events</w:t>
+        <w:t>Reporting of Adverse Events</w:t>
       </w:r>
     </w:p>
     <w:p>
       <w:pPr/>
       <w:r>
-        <w:t>The study protocol includes detailed guidelines for the management of specific AEs associated with amivantamab. Dose adjustments, including dose interruptions or reductions, will be made in accordance with these guidelines to manage toxicity. If necessary, treatment may be discontinued due to intolerable toxicity.</w:t>
+        <w:t>All AEs will be documented in the patient's medical record and in the electronic case report form (eCRF). The severity of AEs will be graded, and the relationship to the study drug will be assessed by the investigator. Reporting will follow regulatory requirements and the study's standard operating procedures, which include timelines for reporting SAEs and SUSARs to regulatory authorities and the IRB/EC.</w:t>
       </w:r>
     </w:p>
     <w:p>
       <w:pPr/>
       <w:r>
-        <w:t>8.4 Infusion-Related Reactions</w:t>
+        <w:t>Safety Endpoints</w:t>
       </w:r>
     </w:p>
     <w:p>
       <w:pPr/>
       <w:r>
-        <w:t>Given that amivantamab is administered intravenously, there is a potential for infusion-related reactions. Patients will be premedicated as per protocol to minimize the risk of these reactions. Any infusion-related reactions will be managed according to the protocol, which may include slowing or stopping the infusion, providing symptomatic treatment, and adjusting future dosing schedules.</w:t>
+        <w:t>The safety endpoints of the study will include:</w:t>
+        <w:br/>
+        <w:t>• Incidence and severity of AEs and SAEs.</w:t>
+        <w:br/>
+        <w:t>• Changes in laboratory parameters indicative of organ function.</w:t>
+        <w:br/>
+        <w:t>• Proportion of patients requiring dose modifications due to AEs.</w:t>
+        <w:br/>
+        <w:t>• Proportion of patients discontinuing treatment due to AEs.</w:t>
       </w:r>
     </w:p>
     <w:p>
       <w:pPr/>
       <w:r>
-        <w:t>8.5 Data Monitoring Committee (DMC)</w:t>
+        <w:t>Data Safety Monitoring Board (DSMB)</w:t>
       </w:r>
     </w:p>
     <w:p>
       <w:pPr/>
       <w:r>
-        <w:t>A DMC will be established to periodically review safety data and other study parameters. The DMC will have the authority to recommend modifications to the study or to halt the study if safety concerns arise.</w:t>
+        <w:t>An independent DSMB will be established to periodically review accumulated safety data and provide recommendations on the continuation, modification, or termination of the study based on safety concerns.</w:t>
       </w:r>
     </w:p>
     <w:p>
       <w:pPr/>
       <w:r>
-        <w:t>8.6 Safety Endpoints</w:t>
+        <w:t>Patient Withdrawal due to Adverse Events</w:t>
       </w:r>
     </w:p>
     <w:p>
       <w:pPr/>
       <w:r>
-        <w:t>The safety endpoints of the study include the incidence, nature, and severity of AEs and SAEs. Additional safety endpoints include changes in laboratory values, vital signs, and any other clinically significant changes in health status.</w:t>
+        <w:t>Patients have the right to withdraw from the study at any time. Additionally, the investigator may decide to withdraw a patient from the study due to AEs that are deemed to compromise patient safety or affect the integrity of the study data.</w:t>
       </w:r>
     </w:p>
     <w:p>
       <w:pPr/>
       <w:r>
-        <w:t>8.7 Early Termination Due to Safety Issues</w:t>
+        <w:t>Post-Study Follow-up</w:t>
       </w:r>
     </w:p>
     <w:p>
       <w:pPr/>
       <w:r>
-        <w:t>Participants may be withdrawn from the study treatment if they experience AEs that meet the criteria for discontinuation as per the study protocol. The criteria for early termination due to safety concerns will be clearly defined and may include factors such as specific toxicities, allergic reactions, or any other safety risks identified during the study.</w:t>
+        <w:t>Upon completion of the study treatment, patients will enter a follow-up phase to monitor for long-term safety and late-emerging toxicities. This phase will include scheduled visits and assessments as per the study protocol.</w:t>
       </w:r>
     </w:p>
     <w:p>
       <w:pPr/>
       <w:r>
-        <w:t>8.8 Post-Study Follow-Up</w:t>
+        <w:t>Safety Reporting to Regulatory Authorities</w:t>
       </w:r>
     </w:p>
     <w:p>
       <w:pPr/>
       <w:r>
-        <w:t>After discontinuation of the study drug, patients will be followed up for a specified period to monitor for any late-emerging AEs or other safety issues. The follow-up schedule will be outlined in the study protocol.</w:t>
+        <w:t>All safety data will be summarized and reported to regulatory authorities as required by law and in accordance with the study's safety reporting plan. This will include periodic safety update reports and the final study report.</w:t>
       </w:r>
     </w:p>
     <w:p>
       <w:pPr/>
       <w:r>
-        <w:t>8.9 Safety Reporting to Regulatory Authorities</w:t>
+        <w:t>Ethics and Patient Safety</w:t>
       </w:r>
     </w:p>
     <w:p>
       <w:pPr/>
       <w:r>
-        <w:t>All SAEs and other significant safety findings will be reported to regulatory authorities in accordance with local laws and regulations. This will ensure that safety concerns are communicated promptly and appropriately managed.</w:t>
-      </w:r>
-    </w:p>
-    <w:p>
-      <w:pPr/>
-      <w:r>
-        <w:t>8.10 Patient Education and Informed Consent</w:t>
-      </w:r>
-    </w:p>
-    <w:p>
-      <w:pPr/>
-      <w:r>
-        <w:t>Participants will be informed of the potential risks and AEs associated with amivantamab during the informed consent process. They will be provided with information on how to recognize potential AEs and instructed on when and how to report them to the study team.</w:t>
-      </w:r>
-    </w:p>
-    <w:p>
-      <w:pPr/>
-      <w:r>
-        <w:t>8.11 Safety Review and Risk Mitigation</w:t>
-      </w:r>
-    </w:p>
-    <w:p>
-      <w:pPr/>
-      <w:r>
-        <w:t>The study protocol includes a risk mitigation plan to address known and potential safety risks associated with amivantamab. This plan will be reviewed and updated as necessary based on emerging safety data during the study.</w:t>
-      </w:r>
-    </w:p>
-    <w:p>
-      <w:pPr/>
-      <w:r>
-        <w:t>8.12 Ethics and Participant Welfare</w:t>
-      </w:r>
-    </w:p>
-    <w:p>
-      <w:pPr/>
-      <w:r>
-        <w:t>The study will be conducted in accordance with ethical principles and with respect for the rights, safety, and well-being of the participants. The study protocol, including the safety monitoring plan, will be approved by an independent ethics committee or institutional review board before the study commences.</w:t>
+        <w:t>The study will be conducted in full compliance with the ethical principles of the Declaration of Helsinki, Good Clinical Practice (GCP) guidelines, and all applicable regulatory requirements to ensure the safety and rights of participants are protected.</w:t>
       </w:r>
     </w:p>
     <w:sectPr>

</xml_diff>

<commit_message>
Agent query: Can you verify if the protocol generation workflow handles connection issues gracefully and provides clear feedback to users?
</commit_message>
<xml_diff>
--- a/protocol.docx
+++ b/protocol.docx
@@ -32,7 +32,7 @@
     <w:p>
       <w:pPr/>
       <w:r>
-        <w:t>Phase 2 Study of Amivantamab in Patients with Advanced Colorectal Cancer with EGFR and MET Alterations</w:t>
+        <w:t>Systematic Literature Review of Real-World Evidence in Non-Small Cell Lung Cancer</w:t>
       </w:r>
     </w:p>
     <w:p>
@@ -44,35 +44,19 @@
     <w:p>
       <w:pPr/>
       <w:r>
-        <w:t>Colorectal cancer represents a significant public health challenge as a leading cause of cancer-related deaths worldwide. For patients with advanced-stage disease, therapeutic options are limited, particularly for those whose tumors harbor alterations in the epidermal growth factor receptor (EGFR) and the mesenchymal-epithelial transition (MET) pathways. Amivantamab, a novel bispecific antibody that simultaneously targets both EGFR and MET, has shown promising results in non-small cell lung cancer (NSCLC). Given the similarities in EGFR and MET pathway alterations in NSCLC and colorectal cancer, there is a strong rationale to investigate the efficacy and safety of amivantamab in the treatment of advanced colorectal cancer.</w:t>
+        <w:t>Non-small cell lung cancer (NSCLC) represents a significant proportion of global lung cancer cases. With advancements in targeted therapies and immunotherapies, there is an increasing need to evaluate the effectiveness of these treatments in real-world clinical settings. This systematic literature review (SLR) aims to summarize and synthesize existing real-world evidence (RWE) to better understand treatment outcomes, patient populations, and safety profiles.</w:t>
       </w:r>
     </w:p>
     <w:p>
       <w:pPr/>
       <w:r>
         <w:t>Study Objectives</w:t>
-      </w:r>
-    </w:p>
-    <w:p>
-      <w:pPr/>
-      <w:r>
-        <w:t>Primary Objective</w:t>
         <w:br/>
-        <w:t>• To determine the objective response rate (ORR) of amivantamab in patients with advanced colorectal cancer harboring EGFR and MET alterations.</w:t>
-      </w:r>
-    </w:p>
-    <w:p>
-      <w:pPr/>
-      <w:r>
-        <w:t>Secondary Objectives</w:t>
+        <w:t>• To evaluate the effectiveness of novel NSCLC therapies in real-world settings.</w:t>
         <w:br/>
-        <w:t>• To evaluate the progression-free survival (PFS) of patients treated with amivantamab.</w:t>
+        <w:t>• To assess treatment outcomes (e.g., survival rates, progression-free survival) among various sub-populations within NSCLC.</w:t>
         <w:br/>
-        <w:t>• To assess the overall survival (OS) of the study cohort.</w:t>
-        <w:br/>
-        <w:t>• To determine the disease control rate (DCR) in the treated population.</w:t>
-        <w:br/>
-        <w:t>• To characterize the safety and tolerability profile of amivantamab in this patient population.</w:t>
+        <w:t>• To analyze the safety and tolerability profiles of new therapies in real-world NSCLC populations.</w:t>
       </w:r>
     </w:p>
     <w:p>
@@ -84,7 +68,7 @@
     <w:p>
       <w:pPr/>
       <w:r>
-        <w:t>This is a single-arm, open-label, Phase 2 clinical trial designed to evaluate the efficacy and safety of amivantamab in patients with advanced colorectal cancer with documented EGFR and MET alterations.</w:t>
+        <w:t>Systematic literature review based on Preferred Reporting Items for Systematic Reviews and Meta-Analyses (PRISMA) guidelines.</w:t>
       </w:r>
     </w:p>
     <w:p>
@@ -92,63 +76,47 @@
       <w:r>
         <w:t>Key Inclusion Criteria</w:t>
         <w:br/>
-        <w:t>• Adult patients (≥18 years of age) diagnosed with advanced or metastatic colorectal cancer.</w:t>
+        <w:t>• Population: Adults diagnosed with NSCLC.</w:t>
         <w:br/>
-        <w:t>• Genetic confirmation of EGFR and MET pathway alterations in tumor tissue.</w:t>
+        <w:t>• Interventions: Targeted therapies, immunotherapies, and standard chemotherapy treatments.</w:t>
         <w:br/>
-        <w:t>• Disease progression following standard therapy, or for whom no standard treatment options are available.</w:t>
+        <w:t>• Outcomes: Survival, progression-free survival, quality of life, and adverse events.</w:t>
       </w:r>
     </w:p>
     <w:p>
       <w:pPr/>
       <w:r>
-        <w:t>Treatment Plan</w:t>
+        <w:t>Literature Search Strategy</w:t>
       </w:r>
     </w:p>
     <w:p>
       <w:pPr/>
       <w:r>
-        <w:t>Eligible patients will receive amivantamab administered intravenously at the recommended Phase 2 dose on the first day of each 21-day cycle. Dosage adjustments will be made as necessary based on individual patient tolerance and side effect profile.</w:t>
+        <w:t>A comprehensive search will be conducted in databases such as PubMed, EMBASE, and the Cochrane Library. Terms will include NSCLC, real-world evidence, treatment outcomes, and safety.</w:t>
       </w:r>
     </w:p>
     <w:p>
       <w:pPr/>
       <w:r>
-        <w:t>Study Endpoints</w:t>
+        <w:t>Data Extraction &amp; Analysis</w:t>
       </w:r>
     </w:p>
     <w:p>
       <w:pPr/>
       <w:r>
-        <w:t>Primary Endpoint</w:t>
-        <w:br/>
-        <w:t>• Objective response rate (ORR) as measured by RECIST v1.1 criteria.</w:t>
+        <w:t>Relevant data on patient characteristics, interventions, and outcomes will be extracted from eligible studies and analyzed to produce a meta-summary of findings across different treatment categories.</w:t>
       </w:r>
     </w:p>
     <w:p>
       <w:pPr/>
       <w:r>
-        <w:t>Secondary Endpoints</w:t>
+        <w:t>Expected Outcomes</w:t>
         <w:br/>
-        <w:t>• Progression-free survival (PFS).</w:t>
+        <w:t>• Summarized evidence on real-world treatment efficacy.</w:t>
         <w:br/>
-        <w:t>• Overall survival (OS).</w:t>
+        <w:t>• Insights into patient-specific outcomes by therapy type.</w:t>
         <w:br/>
-        <w:t>• Disease control rate (DCR).</w:t>
-        <w:br/>
-        <w:t>• Incidence and severity of adverse events (AEs) as per CTCAE v5.0.</w:t>
-      </w:r>
-    </w:p>
-    <w:p>
-      <w:pPr/>
-      <w:r>
-        <w:t>Statistical Considerations</w:t>
-      </w:r>
-    </w:p>
-    <w:p>
-      <w:pPr/>
-      <w:r>
-        <w:t>The study will enroll approximately 100 patients to ensure sufficient power to detect a clinically meaningful difference in the primary endpoint of ORR. Secondary analyses will focus on survival endpoints, including PFS and OS.</w:t>
+        <w:t>• Comprehensive understanding of safety profiles for new therapies.</w:t>
       </w:r>
     </w:p>
     <w:p>
@@ -160,7 +128,7 @@
     <w:p>
       <w:pPr/>
       <w:r>
-        <w:t>The estimated duration of the study is 24 months, encompassing patient enrollment, treatment, follow-up, and final data analysis.</w:t>
+        <w:t>Estimated completion within 6 months, including data extraction, synthesis, and manuscript preparation.</w:t>
       </w:r>
     </w:p>
     <w:p>
@@ -174,155 +142,55 @@
     <w:p>
       <w:pPr/>
       <w:r>
-        <w:t>Background &amp; Rationale</w:t>
+        <w:t>Background</w:t>
       </w:r>
     </w:p>
     <w:p>
       <w:pPr/>
       <w:r>
-        <w:t>Colorectal Cancer: A Public Health Challenge</w:t>
-        <w:br/>
-        <w:t>Colorectal cancer is a major cause of morbidity and mortality worldwide, ranking as one of the leading causes of cancer-related deaths. The disease often progresses to an advanced stage by the time of diagnosis, at which point treatment options become more limited and less effective. The prognosis for patients with advanced colorectal cancer remains poor, highlighting the urgent need for novel therapeutic strategies.</w:t>
+        <w:t>Epidemiology of Non-Small Cell Lung Cancer</w:t>
       </w:r>
     </w:p>
     <w:p>
       <w:pPr/>
       <w:r>
-        <w:t>EGFR and MET Pathway Alterations in Colorectal Cancer</w:t>
-        <w:br/>
-        <w:t>Alterations in the epidermal growth factor receptor (EGFR) and the mesenchymal-epithelial transition (MET) pathways are known to play a critical role in the pathogenesis and progression of several cancers, including colorectal cancer. These alterations can lead to uncontrolled cell growth, evasion of apoptosis, and increased metastatic potential. Current treatments targeting these pathways have shown benefit, but their efficacy is often limited by the development of resistance or the presence of concurrent alterations in both pathways.</w:t>
+        <w:t>Non-small cell lung cancer (NSCLC) is the most common type of lung cancer, accounting for approximately 85% of all lung cancer cases. It encompasses several histological subtypes, including adenocarcinoma, squamous cell carcinoma, and large cell carcinoma. The incidence of NSCLC varies globally, with a high prevalence in regions with increased tobacco consumption and exposure to carcinogens. Despite advances in early detection and treatment, NSCLC remains a leading cause of cancer-related mortality worldwide.</w:t>
       </w:r>
     </w:p>
     <w:p>
       <w:pPr/>
       <w:r>
-        <w:t>Amivantamab: A Bispecific Antibody Approach</w:t>
-        <w:br/>
-        <w:t>Amivantamab is an innovative bispecific antibody designed to simultaneously target both EGFR and MET receptors. This dual targeting has the potential to overcome resistance mechanisms and provide a more effective treatment option for patients with alterations in these pathways. Amivantamab has already demonstrated efficacy in non-small cell lung cancer (NSCLC), a cancer type that shares molecular similarities with colorectal cancer in terms of EGFR and MET alterations.</w:t>
+        <w:t>Advances in NSCLC Treatment</w:t>
       </w:r>
     </w:p>
     <w:p>
       <w:pPr/>
       <w:r>
-        <w:t>Rationale for Study in Colorectal Cancer</w:t>
-        <w:br/>
-        <w:t>Given the success of amivantamab in NSCLC and the overlap in molecular alterations with colorectal cancer, there is a compelling rationale to extend the investigation of amivantamab to patients with advanced colorectal cancer. This Phase 2 study is designed to evaluate the safety and efficacy of amivantamab in this new patient population, with the hope of providing a much-needed treatment option for those with limited therapeutic alternatives.</w:t>
+        <w:t>The treatment landscape for NSCLC has evolved significantly over the past decade with the introduction of targeted therapies and immunotherapies. These novel treatment options have been designed to improve patient outcomes by exploiting specific genetic alterations or by enhancing the immune system's ability to fight cancer cells. Targeted therapies, such as tyrosine kinase inhibitors (TKIs), have shown efficacy in patients with specific genetic mutations like EGFR and ALK. Immunotherapies, including checkpoint inhibitors, have broadened the scope of treatable patient populations by targeting the PD-1/PD-L1 pathway.</w:t>
       </w:r>
     </w:p>
     <w:p>
       <w:pPr/>
       <w:r>
-        <w:t>Study Objectives</w:t>
+        <w:t>Real-World Evidence in NSCLC</w:t>
       </w:r>
     </w:p>
     <w:p>
       <w:pPr/>
       <w:r>
-        <w:t>Primary Objective</w:t>
-        <w:br/>
-        <w:t>• To determine the objective response rate (ORR) of amivantamab in patients with advanced colorectal cancer harboring EGFR and MET alterations.</w:t>
+        <w:t>Clinical trials are the gold standard for evaluating the efficacy and safety of new treatments. However, they often have strict inclusion criteria, which may limit the generalizability of their findings to the broader NSCLC patient population encountered in routine clinical practice. Real-world evidence (RWE) complements data from randomized controlled trials by providing insights into how these novel therapies perform outside of the controlled trial setting. RWE encompasses data from a variety of sources, including electronic health records, patient registries, and observational studies, and can inform on treatment outcomes, safety profiles, and health economics.</w:t>
       </w:r>
     </w:p>
     <w:p>
       <w:pPr/>
       <w:r>
-        <w:t>Secondary Objectives</w:t>
-        <w:br/>
-        <w:t>• To evaluate the progression-free survival (PFS) of patients treated with amivantamab.</w:t>
-        <w:br/>
-        <w:t>• To assess the overall survival (OS) of the study cohort.</w:t>
-        <w:br/>
-        <w:t>• To determine the disease control rate (DCR) in the treated population.</w:t>
-        <w:br/>
-        <w:t>• To characterize the safety and tolerability profile of amivantamab in this patient population.</w:t>
+        <w:t>Rationale for Systematic Literature Review</w:t>
       </w:r>
     </w:p>
     <w:p>
       <w:pPr/>
       <w:r>
-        <w:t>Study Design</w:t>
-      </w:r>
-    </w:p>
-    <w:p>
-      <w:pPr/>
-      <w:r>
-        <w:t>This is a single-arm, open-label, Phase 2 clinical trial designed to evaluate the efficacy and safety of amivantamab in patients with advanced colorectal cancer with documented EGFR and MET alterations.</w:t>
-      </w:r>
-    </w:p>
-    <w:p>
-      <w:pPr/>
-      <w:r>
-        <w:t>Key Inclusion Criteria</w:t>
-        <w:br/>
-        <w:t>• Adult patients (≥18 years of age) diagnosed with advanced or metastatic colorectal cancer.</w:t>
-        <w:br/>
-        <w:t>• Genetic confirmation of EGFR and MET pathway alterations in tumor tissue.</w:t>
-        <w:br/>
-        <w:t>• Disease progression following standard therapy, or for whom no standard treatment options are available.</w:t>
-      </w:r>
-    </w:p>
-    <w:p>
-      <w:pPr/>
-      <w:r>
-        <w:t>Treatment Plan</w:t>
-      </w:r>
-    </w:p>
-    <w:p>
-      <w:pPr/>
-      <w:r>
-        <w:t>Eligible patients will receive amivantamab administered intravenously at the recommended Phase 2 dose on the first day of each 21-day cycle. Dosage adjustments will be made as necessary based on individual patient tolerance and side effect profile.</w:t>
-      </w:r>
-    </w:p>
-    <w:p>
-      <w:pPr/>
-      <w:r>
-        <w:t>Study Endpoints</w:t>
-      </w:r>
-    </w:p>
-    <w:p>
-      <w:pPr/>
-      <w:r>
-        <w:t>Primary Endpoint</w:t>
-        <w:br/>
-        <w:t>• Objective response rate (ORR) as measured by RECIST v1.1 criteria.</w:t>
-      </w:r>
-    </w:p>
-    <w:p>
-      <w:pPr/>
-      <w:r>
-        <w:t>Secondary Endpoints</w:t>
-        <w:br/>
-        <w:t>• Progression-free survival (PFS).</w:t>
-        <w:br/>
-        <w:t>• Overall survival (OS).</w:t>
-        <w:br/>
-        <w:t>• Disease control rate (DCR).</w:t>
-        <w:br/>
-        <w:t>• Incidence and severity of adverse events (AEs) as per CTCAE v5.0.</w:t>
-      </w:r>
-    </w:p>
-    <w:p>
-      <w:pPr/>
-      <w:r>
-        <w:t>Statistical Considerations</w:t>
-      </w:r>
-    </w:p>
-    <w:p>
-      <w:pPr/>
-      <w:r>
-        <w:t>The study will enroll approximately 100 patients to ensure sufficient power to detect a clinically meaningful difference in the primary endpoint of ORR. Secondary analyses will focus on survival endpoints, including PFS and OS.</w:t>
-      </w:r>
-    </w:p>
-    <w:p>
-      <w:pPr/>
-      <w:r>
-        <w:t>Timeline</w:t>
-      </w:r>
-    </w:p>
-    <w:p>
-      <w:pPr/>
-      <w:r>
-        <w:t>The estimated duration of the study is 24 months, encompassing patient enrollment, treatment, follow-up, and final data analysis.</w:t>
+        <w:t>Given the dynamic nature of NSCLC treatment and the growing body of RWE, there is a need for a systematic approach to synthesize this information. A systematic literature review (SLR) can aggregate and critically appraise existing RWE to provide a comprehensive overview of the real-world effectiveness, safety, and patient-reported outcomes associated with NSCLC treatments. This SLR will specifically focus on the impact of targeted therapies and immunotherapies in routine clinical practice and will aim to identify any gaps in knowledge that could guide future research and clinical decision-making.</w:t>
       </w:r>
     </w:p>
     <w:p>
@@ -344,7 +212,7 @@
       <w:r>
         <w:t>Primary Objective</w:t>
         <w:br/>
-        <w:t>• To determine the objective response rate (ORR) of amivantamab in patients with advanced colorectal cancer harboring EGFR and MET alterations.</w:t>
+        <w:t>• To systematically evaluate the effectiveness of novel therapies for non-small cell lung cancer (NSCLC) in real-world clinical settings.</w:t>
       </w:r>
     </w:p>
     <w:p>
@@ -352,13 +220,19 @@
       <w:r>
         <w:t>Secondary Objectives</w:t>
         <w:br/>
-        <w:t>• To evaluate the progression-free survival (PFS) of patients treated with amivantamab.</w:t>
+        <w:t>• To assess and compare treatment outcomes, including survival rates and progression-free survival, among different sub-populations of patients with NSCLC.</w:t>
         <w:br/>
-        <w:t>• To assess the overall survival (OS) of the study cohort.</w:t>
+        <w:t>• To analyze and synthesize the safety and tolerability profiles of novel NSCLC therapies, as reported in real-world evidence studies.</w:t>
+      </w:r>
+    </w:p>
+    <w:p>
+      <w:pPr/>
+      <w:r>
+        <w:t>Exploratory Objectives</w:t>
         <w:br/>
-        <w:t>• To determine the disease control rate (DCR) in the treated population.</w:t>
+        <w:t>• To explore patient-specific outcomes based on the type of therapy received (targeted therapies, immunotherapies, and standard chemotherapy).</w:t>
         <w:br/>
-        <w:t>• To characterize the safety and tolerability profile of amivantamab in this patient population.</w:t>
+        <w:t>• To identify any gaps in the current literature regarding the real-world effectiveness and safety of NSCLC treatments, which may inform future research directions and clinical practice guidelines.</w:t>
       </w:r>
     </w:p>
     <w:p>
@@ -366,13 +240,393 @@
         <w:pStyle w:val="Heading1"/>
       </w:pPr>
       <w:r>
-        <w:t>4. Study Design</w:t>
+        <w:t>4. Methods</w:t>
       </w:r>
     </w:p>
     <w:p>
       <w:pPr/>
       <w:r>
-        <w:t>Study Design</w:t>
+        <w:t>METHODS</w:t>
+      </w:r>
+    </w:p>
+    <w:p>
+      <w:pPr/>
+      <w:r>
+        <w:t>Literature Search Strategy</w:t>
+      </w:r>
+    </w:p>
+    <w:p>
+      <w:pPr/>
+      <w:r>
+        <w:t>A systematic search of the literature will be conducted following the PRISMA guidelines to identify relevant studies. The databases to be searched include PubMed, EMBASE, and the Cochrane Library. The search strategy will employ a combination of Medical Subject Headings (MeSH) and free-text terms related to NSCLC, real-world evidence, treatment outcomes, and safety. The search will be limited to studies published in English. Additional records will be identified through cross-referencing and hand-searching the bibliographies of key articles.</w:t>
+      </w:r>
+    </w:p>
+    <w:p>
+      <w:pPr/>
+      <w:r>
+        <w:t>Study Selection</w:t>
+      </w:r>
+    </w:p>
+    <w:p>
+      <w:pPr/>
+      <w:r>
+        <w:t>Two independent reviewers will screen titles and abstracts for eligibility based on predefined inclusion criteria. Full-text articles will be retrieved for further assessment if the information in the abstract suggests that the study meets the inclusion criteria or if there is insufficient information to make a clear decision. Discrepancies between reviewers will be resolved through discussion or consultation with a third reviewer if necessary.</w:t>
+      </w:r>
+    </w:p>
+    <w:p>
+      <w:pPr/>
+      <w:r>
+        <w:t>Inclusion and Exclusion Criteria</w:t>
+      </w:r>
+    </w:p>
+    <w:p>
+      <w:pPr/>
+      <w:r>
+        <w:t>Studies will be included if they meet the following criteria:</w:t>
+        <w:br/>
+        <w:t>• Population: Adults diagnosed with NSCLC.</w:t>
+        <w:br/>
+        <w:t>• Interventions: Studies evaluating targeted therapies, immunotherapies, and standard chemotherapy treatments.</w:t>
+        <w:br/>
+        <w:t>• Outcomes: Reports on survival, progression-free survival, quality of life, and adverse events.</w:t>
+      </w:r>
+    </w:p>
+    <w:p>
+      <w:pPr/>
+      <w:r>
+        <w:t>Studies will be excluded if they:</w:t>
+        <w:br/>
+        <w:t>• Are not observational studies or do not provide real-world evidence.</w:t>
+        <w:br/>
+        <w:t>• Do not report on the predefined outcomes of interest.</w:t>
+        <w:br/>
+        <w:t>• Are case reports, editorials, commentaries, or reviews without original data.</w:t>
+      </w:r>
+    </w:p>
+    <w:p>
+      <w:pPr/>
+      <w:r>
+        <w:t>Data Extraction</w:t>
+      </w:r>
+    </w:p>
+    <w:p>
+      <w:pPr/>
+      <w:r>
+        <w:t>Data extraction will be performed by two independent reviewers using a standardized data extraction form. Extracted information will include study characteristics (author, year of publication, study design), patient demographics and clinical characteristics, details of the intervention (type of therapy, dosage, duration), and outcomes (survival rates, progression-free survival, quality of life, adverse events). Any discrepancies in data extraction will be resolved through discussion or by involving a third reviewer.</w:t>
+      </w:r>
+    </w:p>
+    <w:p>
+      <w:pPr/>
+      <w:r>
+        <w:t>Quality Assessment</w:t>
+      </w:r>
+    </w:p>
+    <w:p>
+      <w:pPr/>
+      <w:r>
+        <w:t>The quality of included studies will be assessed using an appropriate tool, such as the Newcastle-Ottawa Scale for observational studies. Each study will be evaluated for its methodological quality, and the risk of bias will be determined. The results of the quality assessment will be reported and considered in the synthesis of evidence.</w:t>
+      </w:r>
+    </w:p>
+    <w:p>
+      <w:pPr/>
+      <w:r>
+        <w:t>Data Synthesis and Analysis</w:t>
+      </w:r>
+    </w:p>
+    <w:p>
+      <w:pPr/>
+      <w:r>
+        <w:t>Data will be synthesized to provide a narrative summary and, where possible, a meta-summary of findings across different treatment categories. Meta-analytic techniques will be employed if the data are sufficiently homogenous. Statistical heterogeneity will be assessed using the I² statistic, and a random-effects model will be used in the presence of significant heterogeneity. Subgroup analyses will be conducted to explore differences in treatment outcomes among various NSCLC sub-populations.</w:t>
+      </w:r>
+    </w:p>
+    <w:p>
+      <w:pPr/>
+      <w:r>
+        <w:t>Timeline</w:t>
+      </w:r>
+    </w:p>
+    <w:p>
+      <w:pPr/>
+      <w:r>
+        <w:t>The systematic literature review is expected to be completed within 6 months from the commencement date. This timeline includes the literature search, study selection, data extraction, quality assessment, data synthesis, and manuscript preparation.</w:t>
+      </w:r>
+    </w:p>
+    <w:p>
+      <w:pPr/>
+      <w:r>
+        <w:t>Ethical Considerations</w:t>
+      </w:r>
+    </w:p>
+    <w:p>
+      <w:pPr/>
+      <w:r>
+        <w:t>As this study is a systematic literature review of published data, ethical approval is not required. All analyses will be based on previously published data, and no primary data collection will be involved.</w:t>
+      </w:r>
+    </w:p>
+    <w:p>
+      <w:pPr>
+        <w:pStyle w:val="Heading1"/>
+      </w:pPr>
+      <w:r>
+        <w:t>5. Search Strategy</w:t>
+      </w:r>
+    </w:p>
+    <w:p>
+      <w:pPr/>
+      <w:r>
+        <w:t>Literature Search Strategy</w:t>
+      </w:r>
+    </w:p>
+    <w:p>
+      <w:pPr/>
+      <w:r>
+        <w:t>Databases and Search Platforms</w:t>
+        <w:br/>
+        <w:t>A comprehensive and systematic search will be conducted across multiple electronic databases to ensure a broad capture of relevant literature. The databases to be searched include:</w:t>
+        <w:br/>
+        <w:t>• PubMed/MEDLINE: A primary source for health-related articles including clinical studies and reviews.</w:t>
+        <w:br/>
+        <w:t>• EMBASE: A biomedical and pharmacological database of published literature, especially strong in its coverage of drug and pharmaceutical research.</w:t>
+        <w:br/>
+        <w:t>• The Cochrane Library: A collection of high-quality databases in healthcare and evidence-based medicine.</w:t>
+      </w:r>
+    </w:p>
+    <w:p>
+      <w:pPr/>
+      <w:r>
+        <w:t>Search Terms and Strategy</w:t>
+        <w:br/>
+        <w:t>The search strategy will be developed using a combination of Medical Subject Headings (MeSH) and free-text terms. The search terms will be related to the following concepts:</w:t>
+        <w:br/>
+        <w:t>• Non-Small Cell Lung Cancer: "NSCLC", "non-small cell lung carcinoma", "lung adenocarcinoma", "squamous cell lung carcinoma", "large cell lung carcinoma".</w:t>
+        <w:br/>
+        <w:t>• Real-World Evidence: "real-world data", "observational study", "registry study", "retrospective study", "prospective study", "electronic health records".</w:t>
+        <w:br/>
+        <w:t>• Treatment Outcomes: "survival", "progression-free survival", "quality of life", "treatment response", "disease progression".</w:t>
+        <w:br/>
+        <w:t>• Safety and Tolerability: "adverse events", "side effects", "drug safety", "tolerability".</w:t>
+        <w:br/>
+        <w:t>• Therapies: "targeted therapy", "immunotherapy", "chemotherapy", "tyrosine kinase inhibitors", "checkpoint inhibitors", "PD-1 inhibitors", "PD-L1 inhibitors".</w:t>
+      </w:r>
+    </w:p>
+    <w:p>
+      <w:pPr/>
+      <w:r>
+        <w:t>The search strategy will be tailored to each database to account for differences in indexing terms and search functionalities. Boolean operators (AND, OR) will be used to combine search terms within and across the different concepts.</w:t>
+      </w:r>
+    </w:p>
+    <w:p>
+      <w:pPr/>
+      <w:r>
+        <w:t>Search Limits</w:t>
+        <w:br/>
+        <w:t>The search will be limited to studies published in the English language. No date restrictions will be applied initially to capture the full extent of available literature; however, date limits may be applied during the review process if deemed necessary.</w:t>
+      </w:r>
+    </w:p>
+    <w:p>
+      <w:pPr/>
+      <w:r>
+        <w:t>Additional Search Methods</w:t>
+        <w:br/>
+        <w:t>To supplement the electronic database search, the following methods will be used:</w:t>
+        <w:br/>
+        <w:t>• Cross-referencing: Checking the reference lists of included studies and relevant reviews for additional sources.</w:t>
+        <w:br/>
+        <w:t>• Hand-searching: Manually searching key journals and conference proceedings in the field of lung cancer.</w:t>
+        <w:br/>
+        <w:t>• Expert Consultation: Engaging with subject matter experts who may recommend additional studies or databases.</w:t>
+      </w:r>
+    </w:p>
+    <w:p>
+      <w:pPr/>
+      <w:r>
+        <w:t>Study Records Management</w:t>
+        <w:br/>
+        <w:t>All identified citations will be imported into a reference management software, such as EndNote or Mendeley, and duplicates will be removed. The software will be used to manage records throughout the screening and selection process.</w:t>
+      </w:r>
+    </w:p>
+    <w:p>
+      <w:pPr/>
+      <w:r>
+        <w:t>Selection of Studies</w:t>
+        <w:br/>
+        <w:t>Following the search, all identified records will be screened by two independent reviewers based on the title and abstract. Studies that potentially meet the inclusion criteria will undergo full-text review for final inclusion. Any disagreements between reviewers will be resolved through discussion or with the involvement of a third reviewer.</w:t>
+      </w:r>
+    </w:p>
+    <w:p>
+      <w:pPr/>
+      <w:r>
+        <w:t>Documentation of Search Strategy</w:t>
+        <w:br/>
+        <w:t>The search strategy, including the date of the last search, will be documented in detail to ensure reproducibility. This documentation will include the search terms used, databases searched, number of records identified, and the process of study selection. The PRISMA flow diagram will be used to illustrate the search and selection process.</w:t>
+      </w:r>
+    </w:p>
+    <w:p>
+      <w:pPr>
+        <w:pStyle w:val="Heading1"/>
+      </w:pPr>
+      <w:r>
+        <w:t>6. Data Extraction</w:t>
+      </w:r>
+    </w:p>
+    <w:p>
+      <w:pPr/>
+      <w:r>
+        <w:t>Data Extraction</w:t>
+      </w:r>
+    </w:p>
+    <w:p>
+      <w:pPr/>
+      <w:r>
+        <w:t>Data Extraction Process</w:t>
+      </w:r>
+    </w:p>
+    <w:p>
+      <w:pPr/>
+      <w:r>
+        <w:t>Data extraction will be conducted systematically to minimize bias and ensure the accuracy of the data collected from the included studies. The process will involve the following steps:</w:t>
+      </w:r>
+    </w:p>
+    <w:p>
+      <w:pPr/>
+      <w:r>
+        <w:t>1. Development of a Data Extraction Form: A standardized data extraction form will be created to capture all relevant information consistently across studies. The form will be pilot-tested on a small number of included studies and refined as necessary.</w:t>
+      </w:r>
+    </w:p>
+    <w:p>
+      <w:pPr/>
+      <w:r>
+        <w:t>2. Extraction by Independent Reviewers: Two reviewers will independently extract data from each included study using the data extraction form. The data extracted will include:</w:t>
+        <w:br/>
+        <w:t>• Study characteristics: author(s), year of publication, study design, sample size, and study duration.</w:t>
+        <w:br/>
+        <w:t>• Patient demographics and clinical characteristics: age, gender, smoking status, histology, stage of disease, and performance status.</w:t>
+        <w:br/>
+        <w:t>• Intervention details: type of therapy (targeted therapies, immunotherapies, chemotherapy), dosage, treatment duration, and treatment regimen.</w:t>
+        <w:br/>
+        <w:t>• Outcomes: overall survival, progression-free survival, quality of life measures, and adverse events.</w:t>
+      </w:r>
+    </w:p>
+    <w:p>
+      <w:pPr/>
+      <w:r>
+        <w:t>3. Cross-Verification: The two reviewers will compare their extracted data for each study to identify and resolve any discrepancies. If consensus cannot be reached, a third reviewer will be consulted.</w:t>
+      </w:r>
+    </w:p>
+    <w:p>
+      <w:pPr/>
+      <w:r>
+        <w:t>4. Data Management: Extracted data will be entered into a database or spreadsheet software for organization and analysis. This will facilitate the identification of trends and synthesis of data across studies.</w:t>
+      </w:r>
+    </w:p>
+    <w:p>
+      <w:pPr/>
+      <w:r>
+        <w:t>Handling of Missing or Incomplete Data</w:t>
+      </w:r>
+    </w:p>
+    <w:p>
+      <w:pPr/>
+      <w:r>
+        <w:t>In cases where data are missing or incomplete, the following steps will be taken:</w:t>
+      </w:r>
+    </w:p>
+    <w:p>
+      <w:pPr/>
+      <w:r>
+        <w:t>1. Contact Study Authors: Attempts will be made to contact the authors of the original studies to request missing information.</w:t>
+      </w:r>
+    </w:p>
+    <w:p>
+      <w:pPr/>
+      <w:r>
+        <w:t>2. Use of Available Data: If the missing data cannot be obtained, the available data will be used, and the potential impact of the missing data on the findings will be discussed in the analysis.</w:t>
+      </w:r>
+    </w:p>
+    <w:p>
+      <w:pPr/>
+      <w:r>
+        <w:t>3. Reporting: The extent of missing data and the strategies used to address it will be transparently reported in the final manuscript.</w:t>
+      </w:r>
+    </w:p>
+    <w:p>
+      <w:pPr/>
+      <w:r>
+        <w:t>Data Items to be Extracted</w:t>
+      </w:r>
+    </w:p>
+    <w:p>
+      <w:pPr/>
+      <w:r>
+        <w:t>The specific data items to be extracted from each study will include:</w:t>
+        <w:br/>
+        <w:t>• Publication Details: Title, authors, journal, year of publication.</w:t>
+        <w:br/>
+        <w:t>• Study Design: Observational study type (prospective, retrospective), duration of follow-up.</w:t>
+        <w:br/>
+        <w:t>• Population: Number of participants, inclusion/exclusion criteria, baseline characteristics.</w:t>
+        <w:br/>
+        <w:t>• Interventions: Description of the NSCLC therapies, including drug names, dosages, and treatment durations.</w:t>
+        <w:br/>
+        <w:t>• Outcomes: Definitions and measurements of outcomes, including survival rates, progression-free survival, adverse events, and quality of life indicators.</w:t>
+        <w:br/>
+        <w:t>• Statistical Analysis: Summary measures (e.g., hazard ratios, odds ratios), confidence intervals, p-values, and methods used to control for confounding factors.</w:t>
+      </w:r>
+    </w:p>
+    <w:p>
+      <w:pPr/>
+      <w:r>
+        <w:t>Data Extraction Training and Calibration</w:t>
+      </w:r>
+    </w:p>
+    <w:p>
+      <w:pPr/>
+      <w:r>
+        <w:t>Prior to beginning the data extraction process, reviewers will undergo training to ensure familiarity with the data extraction form and to calibrate their approach to data extraction. This training will include a review of the study protocol, discussion of the data extraction form, and practice on example studies.</w:t>
+      </w:r>
+    </w:p>
+    <w:p>
+      <w:pPr/>
+      <w:r>
+        <w:t>Data Extraction Quality Assurance</w:t>
+      </w:r>
+    </w:p>
+    <w:p>
+      <w:pPr/>
+      <w:r>
+        <w:t>To ensure the quality of the data extraction process, the following measures will be implemented:</w:t>
+        <w:br/>
+        <w:t>• Reviewer Meetings: Regular meetings will be held to discuss progress, challenges, and to ensure consistency in data extraction.</w:t>
+        <w:br/>
+        <w:t>• Audit of Extracted Data: A sample of the extracted data will be audited by a third reviewer to check for accuracy and consistency.</w:t>
+        <w:br/>
+        <w:t>• Documentation of Decisions: All decisions made during the data extraction process, including the resolution of discrepancies, will be documented for transparency and to inform the discussion of potential biases in the systematic review.</w:t>
+      </w:r>
+    </w:p>
+    <w:p>
+      <w:pPr/>
+      <w:r>
+        <w:t>Data Extraction Timeline</w:t>
+      </w:r>
+    </w:p>
+    <w:p>
+      <w:pPr/>
+      <w:r>
+        <w:t>The data extraction phase is expected to be completed within 2 months from the start of the study selection process. This timeline may be adjusted based on the volume of studies included and the complexity of the data to be extracted.</w:t>
+      </w:r>
+    </w:p>
+    <w:p>
+      <w:pPr>
+        <w:pStyle w:val="Heading1"/>
+      </w:pPr>
+      <w:r>
+        <w:t>7. Quality Assessment</w:t>
+      </w:r>
+    </w:p>
+    <w:p>
+      <w:pPr/>
+      <w:r>
+        <w:t>Quality Assessment</w:t>
       </w:r>
     </w:p>
     <w:p>
@@ -384,115 +638,103 @@
     <w:p>
       <w:pPr/>
       <w:r>
-        <w:t>This clinical trial is a single-arm, open-label, Phase 2 study designed to evaluate the efficacy and safety of amivantamab in patients with advanced colorectal cancer who have documented alterations in the epidermal growth factor receptor (EGFR) and the mesenchymal-epithelial transition (MET) pathways.</w:t>
+        <w:t>The quality assessment of the included studies in this systematic literature review (SLR) will be a critical step to ensure the reliability and validity of the findings. The assessment will focus on evaluating the methodological quality of each study and determining the risk of bias.</w:t>
       </w:r>
     </w:p>
     <w:p>
       <w:pPr/>
       <w:r>
-        <w:t>Study Population</w:t>
+        <w:t>Assessment Tool</w:t>
       </w:r>
     </w:p>
     <w:p>
       <w:pPr/>
       <w:r>
-        <w:t>The study will enroll approximately 100 adult patients (≥18 years of age) diagnosed with advanced or metastatic colorectal cancer. Eligibility for participation includes genetic confirmation of EGFR and MET pathway alterations in tumor tissue and disease progression following standard therapy, or for patients for whom no standard treatment options are available.</w:t>
+        <w:t>For the quality assessment of observational studies, the Newcastle-Ottawa Scale (NOS) will be utilized. This scale is designed to appraise non-randomized studies included in a systematic review and meta-analysis. The NOS assesses three broad perspectives:</w:t>
       </w:r>
     </w:p>
     <w:p>
       <w:pPr/>
       <w:r>
-        <w:t>Intervention</w:t>
+        <w:t>1. Selection of the Study Groups: Includes the representativeness of the exposed cohort, selection of the non-exposed cohort, ascertainment of exposure, and demonstration that the outcome of interest was not present at the start of the study.</w:t>
       </w:r>
     </w:p>
     <w:p>
       <w:pPr/>
       <w:r>
-        <w:t>Participants will receive amivantamab administered intravenously at the recommended Phase 2 dose on the first day of each 21-day cycle. Dosage adjustments will be made as necessary based on individual patient tolerance and side effect profile.</w:t>
+        <w:t>2. Comparability of the Groups: Evaluates the comparability of cohorts based on the design or analysis controlled for confounding factors.</w:t>
       </w:r>
     </w:p>
     <w:p>
       <w:pPr/>
       <w:r>
-        <w:t>Duration</w:t>
+        <w:t>3. Ascertainment of the Outcome of Interest: Involves the assessment of the method of outcome assessment and the follow-up period for outcomes to occur.</w:t>
       </w:r>
     </w:p>
     <w:p>
       <w:pPr/>
       <w:r>
-        <w:t>The estimated duration of the study is 24 months, which includes patient enrollment, treatment, follow-up, and final data analysis.</w:t>
+        <w:t>Each study will be judged in these three domains and awarded a star system, which will be used to quantify the quality of each study.</w:t>
       </w:r>
     </w:p>
     <w:p>
       <w:pPr/>
       <w:r>
-        <w:t>Treatment Administration and Monitoring</w:t>
+        <w:t>Process of Quality Assessment</w:t>
       </w:r>
     </w:p>
     <w:p>
       <w:pPr/>
       <w:r>
-        <w:t>Treatment will be administered on an outpatient basis. Patients will be closely monitored throughout the study for signs of toxicity, adverse events, and response to therapy. Dose modifications, interruptions, or discontinuation will be guided by predefined safety criteria.</w:t>
+        <w:t>1. Independent Review: Two independent reviewers will conduct the quality assessment for each eligible study. Any disagreements will be resolved through discussion or by involving a third reviewer.</w:t>
       </w:r>
     </w:p>
     <w:p>
       <w:pPr/>
       <w:r>
-        <w:t>Study Assessments</w:t>
+        <w:t>2. Scoring: Each study will be scored according to the NOS criteria. Studies will be awarded stars for each quality item within the selection and outcome categories. A maximum of two stars can be given for comparability.</w:t>
       </w:r>
     </w:p>
     <w:p>
       <w:pPr/>
       <w:r>
-        <w:t>Efficacy assessments will be conducted using RECIST v1.1 criteria to evaluate the primary endpoint of objective response rate (ORR). Secondary endpoints, including progression-free survival (PFS), overall survival (OS), and disease control rate (DCR), will be assessed at regular intervals. Safety will be monitored continuously, with adverse events graded according to the Common Terminology Criteria for Adverse Events (CTCAE) version 5.0.</w:t>
+        <w:t>3. Documentation: The results of the quality assessment will be documented in a tabular format, summarizing the scores for each study. This table will be included in the final report to provide transparency.</w:t>
       </w:r>
     </w:p>
     <w:p>
       <w:pPr/>
       <w:r>
-        <w:t>Follow-Up</w:t>
+        <w:t>4. Interpretation: The scores will be interpreted to provide an overall assessment of each study's quality. Studies with higher scores are considered to have a lower risk of bias.</w:t>
       </w:r>
     </w:p>
     <w:p>
       <w:pPr/>
       <w:r>
-        <w:t>After the completion of treatment, patients will enter a follow-up phase for the assessment of long-term outcomes and late-emerging toxicities. The follow-up visits will include clinical assessments, imaging studies, and laboratory tests as per the study protocol.</w:t>
+        <w:t>5. Influence on Synthesis: The quality scores will be considered during the data synthesis phase. Studies with low-quality scores may be given less weight in the analysis, or sensitivity analyses may be conducted to determine the impact of including such studies on the overall findings.</w:t>
       </w:r>
     </w:p>
     <w:p>
       <w:pPr/>
       <w:r>
-        <w:t>Data Collection and Management</w:t>
+        <w:t>Quality Assessment Timeline</w:t>
       </w:r>
     </w:p>
     <w:p>
       <w:pPr/>
       <w:r>
-        <w:t>Data will be collected systematically using electronic case report forms (eCRFs). The data management team will ensure the accuracy and completeness of the data. All study-related information will be stored securely and will be accessible only to authorized personnel.</w:t>
+        <w:t>The quality assessment will be conducted concurrently with the data extraction process. It is anticipated that the quality assessment will be completed within the 2-month data extraction period.</w:t>
       </w:r>
     </w:p>
     <w:p>
       <w:pPr/>
       <w:r>
-        <w:t>Ethics and Regulatory Compliance</w:t>
+        <w:t>Reporting of Quality Assessment</w:t>
       </w:r>
     </w:p>
     <w:p>
       <w:pPr/>
       <w:r>
-        <w:t>The study will be conducted in accordance with the Declaration of Helsinki, Good Clinical Practice (GCP) guidelines, and all applicable regulatory requirements. The protocol, informed consent forms, and any other relevant study documentation will be reviewed and approved by an Institutional Review Board (IRB) or Ethics Committee (EC) before the study commences.</w:t>
-      </w:r>
-    </w:p>
-    <w:p>
-      <w:pPr/>
-      <w:r>
-        <w:t>Study Completion</w:t>
-      </w:r>
-    </w:p>
-    <w:p>
-      <w:pPr/>
-      <w:r>
-        <w:t>The study will be considered complete after the last patient's last visit or after the final data analysis, whichever occurs later. Results will be disseminated through scientific publications and presentations at medical conferences.</w:t>
+        <w:t>The findings from the quality assessment will be reported in the results section of the final manuscript. A narrative summary, supplemented by the quality assessment table, will describe the overall quality of the evidence and the risk of bias within the included studies. This will provide context for interpreting the results of the SLR and may highlight potential areas for improvement in future research.</w:t>
       </w:r>
     </w:p>
     <w:p>
@@ -500,641 +742,133 @@
         <w:pStyle w:val="Heading1"/>
       </w:pPr>
       <w:r>
-        <w:t>5. Population</w:t>
+        <w:t>8. Data Synthesis</w:t>
       </w:r>
     </w:p>
     <w:p>
       <w:pPr/>
       <w:r>
-        <w:t>Population</w:t>
+        <w:t>Data Synthesis</w:t>
       </w:r>
     </w:p>
     <w:p>
       <w:pPr/>
       <w:r>
-        <w:t>Study Population</w:t>
+        <w:t>Overview of Synthesis Process</w:t>
       </w:r>
     </w:p>
     <w:p>
       <w:pPr/>
       <w:r>
-        <w:t>The study will include a total of 100 adult patients (≥18 years of age) diagnosed with advanced or metastatic colorectal cancer. The population will be characterized by the following inclusion criteria:</w:t>
+        <w:t>The data synthesis process will integrate findings from the included studies to create a comprehensive summary of real-world evidence in the treatment of non-small cell lung cancer (NSCLC). This process will involve a narrative synthesis and, where possible, a quantitative synthesis or meta-analysis of the data.</w:t>
       </w:r>
     </w:p>
     <w:p>
       <w:pPr/>
       <w:r>
-        <w:t>Inclusion Criteria</w:t>
-        <w:br/>
-        <w:t>• Adult patients aged 18 years or older.</w:t>
-        <w:br/>
-        <w:t>• Histologically or cytologically confirmed diagnosis of advanced or metastatic colorectal cancer.</w:t>
-        <w:br/>
-        <w:t>• Documented alterations in the EGFR and MET pathways within the tumor tissue, as confirmed by a validated molecular assay.</w:t>
-        <w:br/>
-        <w:t>• Disease progression on or following the most recent standard therapy, or for patients for whom no standard treatment options are available, as determined by the treating physician.</w:t>
-        <w:br/>
-        <w:t>• Measurable disease as defined by RECIST v1.1 criteria.</w:t>
-        <w:br/>
-        <w:t>• An Eastern Cooperative Oncology Group (ECOG) performance status of 0 or 1.</w:t>
-        <w:br/>
-        <w:t>• Adequate organ function as defined by study-specific laboratory criteria.</w:t>
-        <w:br/>
-        <w:t>• Ability to understand and willingness to sign a written informed consent document.</w:t>
+        <w:t>Narrative Synthesis</w:t>
       </w:r>
     </w:p>
     <w:p>
       <w:pPr/>
       <w:r>
-        <w:t>Exclusion Criteria</w:t>
+        <w:t>The narrative synthesis will provide a descriptive summary of the findings from the included studies. It will focus on the effectiveness of novel NSCLC therapies in real-world settings, treatment outcomes among various sub-populations, and the safety and tolerability profiles of these therapies. The synthesis will be structured around the key themes and variables of interest, such as:</w:t>
         <w:br/>
-        <w:t>• Prior treatment with any drug specifically targeting EGFR and MET pathways for their colorectal cancer.</w:t>
+        <w:t>• Patient demographics and disease characteristics</w:t>
         <w:br/>
-        <w:t>• Known symptomatic brain metastases requiring steroids.</w:t>
+        <w:t>• Types of interventions (targeted therapies, immunotherapies, and chemotherapy)</w:t>
         <w:br/>
-        <w:t>• Uncontrolled intercurrent illness including, but not limited to, ongoing or active infection, symptomatic congestive heart failure, unstable angina pectoris, cardiac arrhythmia, or psychiatric illness/social situations that would limit compliance with study requirements.</w:t>
-        <w:br/>
-        <w:t>• Pregnant or breastfeeding women, due to the potential for congenital abnormalities and the potential of this regimen to harm nursing infants.</w:t>
-        <w:br/>
-        <w:t>• Known hypersensitivity to any component of amivantamab or its excipients.</w:t>
+        <w:t>• Outcome measures (overall survival, progression-free survival, quality of life, adverse events)</w:t>
       </w:r>
     </w:p>
     <w:p>
       <w:pPr/>
       <w:r>
-        <w:t>Screening and Enrollment</w:t>
+        <w:t>The narrative synthesis will highlight patterns, similarities, and differences across studies and will discuss the implications of these findings for clinical practice.</w:t>
       </w:r>
     </w:p>
     <w:p>
       <w:pPr/>
       <w:r>
-        <w:t>Patients will be screened for eligibility based on medical history, physical examination, laboratory tests, and tumor molecular profiling. Upon confirmation of eligibility, patients will be enrolled in the study and will commence treatment with amivantamab as per the treatment plan.</w:t>
+        <w:t>Quantitative Synthesis (Meta-Analysis)</w:t>
       </w:r>
     </w:p>
     <w:p>
       <w:pPr/>
       <w:r>
-        <w:t>Withdrawal Criteria</w:t>
+        <w:t>If the data across studies are sufficiently homogenous, a meta-analysis will be conducted to quantitatively synthesize the results. The following steps will be taken:</w:t>
       </w:r>
     </w:p>
     <w:p>
       <w:pPr/>
       <w:r>
-        <w:t>Participants may withdraw from the study at any time for any reason. Additionally, the study investigators may discontinue a participant from the study for the following reasons:</w:t>
+        <w:t>1. Data Pooling: Outcome data from individual studies will be pooled using appropriate statistical methods.</w:t>
         <w:br/>
-        <w:t>• Intolerable adverse events.</w:t>
+        <w:t>2. Assessment of Heterogeneity: The I² statistic will be used to assess the degree of heterogeneity among the studies. A random-effects model will be applied in the presence of significant heterogeneity.</w:t>
         <w:br/>
-        <w:t>• Non-compliance with study protocol or procedures.</w:t>
+        <w:t>3. Subgroup Analyses: To explore variations in treatment outcomes among different patient sub-populations, subgroup analyses will be performed based on factors such as age, gender, histology, and specific genetic mutations.</w:t>
         <w:br/>
-        <w:t>• Disease progression as defined by RECIST v1.1 criteria.</w:t>
-        <w:br/>
-        <w:t>• Any change in the patient's condition that, in the opinion of the investigator, precludes further study participation.</w:t>
+        <w:t>4. Sensitivity Analyses: To assess the robustness of the findings, sensitivity analyses will be conducted by excluding studies with a high risk of bias or low methodological quality.</w:t>
       </w:r>
     </w:p>
     <w:p>
       <w:pPr/>
       <w:r>
-        <w:t>Replacement of Participants</w:t>
+        <w:t>Presentation of Synthesis Results</w:t>
       </w:r>
     </w:p>
     <w:p>
       <w:pPr/>
       <w:r>
-        <w:t>Participants who withdraw from the study will not be replaced. The study aims to enroll approximately 100 patients to ensure adequate power for statistical analyses, accounting for potential dropouts.</w:t>
+        <w:t>The results of the data synthesis will be presented in both tabular and graphical formats. Tables will summarize the study characteristics, patient populations, interventions, and outcomes. Graphs, such as forest plots, will be used to visually represent the results of the meta-analysis.</w:t>
       </w:r>
     </w:p>
     <w:p>
       <w:pPr/>
       <w:r>
-        <w:t>Ethical Considerations</w:t>
+        <w:t>Interpretation of Findings</w:t>
       </w:r>
     </w:p>
     <w:p>
       <w:pPr/>
       <w:r>
-        <w:t>The study protocol and all related documents will be reviewed and approved by an Institutional Review Board (IRB) or Ethics Committee (EC) prior to patient enrollment. Informed consent will be obtained from all participants before any study-related procedures are conducted. Patient confidentiality will be maintained throughout the study in accordance with HIPAA regulations and applicable laws.</w:t>
-      </w:r>
-    </w:p>
-    <w:p>
-      <w:pPr>
-        <w:pStyle w:val="Heading1"/>
-      </w:pPr>
-      <w:r>
-        <w:t>6. Procedures</w:t>
+        <w:t>The synthesis will interpret the findings in the context of the current NSCLC treatment landscape. It will discuss the real-world effectiveness of novel therapies, the variability in treatment outcomes among different patient sub-populations, and the safety profiles of the interventions. The synthesis will also identify any gaps in the literature and suggest areas for future research.</w:t>
       </w:r>
     </w:p>
     <w:p>
       <w:pPr/>
       <w:r>
-        <w:t>Procedures</w:t>
+        <w:t>Consideration of Quality of Evidence</w:t>
       </w:r>
     </w:p>
     <w:p>
       <w:pPr/>
       <w:r>
-        <w:t>Screening and Baseline Assessments</w:t>
+        <w:t>The quality of evidence from the included studies will be a key consideration in the synthesis process. Studies with higher quality and lower risk of bias will be given more weight in the narrative and quantitative synthesis. The potential impact of study quality on the findings will be discussed.</w:t>
       </w:r>
     </w:p>
     <w:p>
       <w:pPr/>
       <w:r>
-        <w:t>Informed Consent</w:t>
-        <w:br/>
-        <w:t>• Obtain written informed consent from each potential participant before conducting any study-related procedures.</w:t>
+        <w:t>Timeline for Data Synthesis</w:t>
       </w:r>
     </w:p>
     <w:p>
       <w:pPr/>
       <w:r>
-        <w:t>Eligibility Confirmation</w:t>
-        <w:br/>
-        <w:t>• Review medical history and perform a physical examination.</w:t>
-        <w:br/>
-        <w:t>• Conduct laboratory tests to ensure adequate organ function.</w:t>
-        <w:br/>
-        <w:t>• Perform tumor molecular profiling to confirm EGFR and MET pathway alterations.</w:t>
-        <w:br/>
-        <w:t>• Verify measurable disease according to RECIST v1.1 criteria.</w:t>
-        <w:br/>
-        <w:t>• Assess ECOG performance status.</w:t>
+        <w:t>The data synthesis phase is expected to commence following the completion of the data extraction and quality assessment phases. It is anticipated that the synthesis will be completed within 2 months, allowing for the preparation of the final manuscript.</w:t>
       </w:r>
     </w:p>
     <w:p>
       <w:pPr/>
       <w:r>
-        <w:t>Enrollment</w:t>
-        <w:br/>
-        <w:t>• Enroll eligible patients and assign a unique patient identification number.</w:t>
+        <w:t>Reporting of Synthesis Findings</w:t>
       </w:r>
     </w:p>
     <w:p>
       <w:pPr/>
       <w:r>
-        <w:t>Treatment Administration</w:t>
-      </w:r>
-    </w:p>
-    <w:p>
-      <w:pPr/>
-      <w:r>
-        <w:t>Initial Dosing</w:t>
-        <w:br/>
-        <w:t>• Administer intravenous amivantamab at the recommended Phase 2 dose on Day 1 of each 21-day cycle.</w:t>
-      </w:r>
-    </w:p>
-    <w:p>
-      <w:pPr/>
-      <w:r>
-        <w:t>Dose Adjustments</w:t>
-        <w:br/>
-        <w:t>• Adjust the dose of amivantamab based on individual patient tolerance and side effect profile, following predefined criteria.</w:t>
-      </w:r>
-    </w:p>
-    <w:p>
-      <w:pPr/>
-      <w:r>
-        <w:t>Treatment Monitoring</w:t>
-        <w:br/>
-        <w:t>• Monitor patients for signs of toxicity and adverse events throughout the treatment period.</w:t>
-        <w:br/>
-        <w:t>• Record all adverse events and grade them according to CTCAE v5.0.</w:t>
-      </w:r>
-    </w:p>
-    <w:p>
-      <w:pPr/>
-      <w:r>
-        <w:t>Efficacy and Safety Assessments</w:t>
-      </w:r>
-    </w:p>
-    <w:p>
-      <w:pPr/>
-      <w:r>
-        <w:t>Efficacy Evaluations</w:t>
-        <w:br/>
-        <w:t>• Conduct imaging studies as per RECIST v1.1 to assess ORR, PFS, OS, and DCR at specified intervals.</w:t>
-      </w:r>
-    </w:p>
-    <w:p>
-      <w:pPr/>
-      <w:r>
-        <w:t>Safety Evaluations</w:t>
-        <w:br/>
-        <w:t>• Monitor and record all adverse events throughout the study.</w:t>
-        <w:br/>
-        <w:t>• Perform laboratory tests to monitor organ function and detect potential treatment-related toxicities.</w:t>
-      </w:r>
-    </w:p>
-    <w:p>
-      <w:pPr/>
-      <w:r>
-        <w:t>Follow-Up Phase</w:t>
-      </w:r>
-    </w:p>
-    <w:p>
-      <w:pPr/>
-      <w:r>
-        <w:t>Post-Treatment Follow-Up</w:t>
-        <w:br/>
-        <w:t>• After treatment completion, schedule follow-up visits for long-term outcome assessments and monitoring of late-emerging toxicities.</w:t>
-        <w:br/>
-        <w:t>• Continue imaging studies and laboratory tests as per the study protocol.</w:t>
-      </w:r>
-    </w:p>
-    <w:p>
-      <w:pPr/>
-      <w:r>
-        <w:t>Data Collection and Management</w:t>
-      </w:r>
-    </w:p>
-    <w:p>
-      <w:pPr/>
-      <w:r>
-        <w:t>Data Recording</w:t>
-        <w:br/>
-        <w:t>• Utilize electronic case report forms (eCRFs) for systematic data collection.</w:t>
-        <w:br/>
-        <w:t>• Ensure accuracy and completeness of data by the data management team.</w:t>
-      </w:r>
-    </w:p>
-    <w:p>
-      <w:pPr/>
-      <w:r>
-        <w:t>Data Storage and Access</w:t>
-        <w:br/>
-        <w:t>• Store all study-related information securely.</w:t>
-        <w:br/>
-        <w:t>• Allow access to data only to authorized study personnel.</w:t>
-      </w:r>
-    </w:p>
-    <w:p>
-      <w:pPr/>
-      <w:r>
-        <w:t>Study Completion</w:t>
-      </w:r>
-    </w:p>
-    <w:p>
-      <w:pPr/>
-      <w:r>
-        <w:t>Final Assessments</w:t>
-        <w:br/>
-        <w:t>• Conduct final assessments as per protocol after the last patient's last visit or upon final data analysis, whichever is later.</w:t>
-      </w:r>
-    </w:p>
-    <w:p>
-      <w:pPr/>
-      <w:r>
-        <w:t>Data Analysis and Dissemination</w:t>
-        <w:br/>
-        <w:t>• Analyze collected data to evaluate study endpoints.</w:t>
-        <w:br/>
-        <w:t>• Prepare and disseminate study results through scientific publications and conference presentations.</w:t>
-      </w:r>
-    </w:p>
-    <w:p>
-      <w:pPr/>
-      <w:r>
-        <w:t>Ethical and Regulatory Compliance</w:t>
-      </w:r>
-    </w:p>
-    <w:p>
-      <w:pPr/>
-      <w:r>
-        <w:t>IRB/EC Review</w:t>
-        <w:br/>
-        <w:t>• Ensure that the study protocol, informed consent forms, and other relevant documents have been reviewed and approved by an Institutional Review Board (IRB) or Ethics Committee (EC) before the study commences.</w:t>
-      </w:r>
-    </w:p>
-    <w:p>
-      <w:pPr/>
-      <w:r>
-        <w:t>Compliance with Guidelines</w:t>
-        <w:br/>
-        <w:t>• Conduct the study in accordance with the Declaration of Helsinki, Good Clinical Practice (GCP) guidelines, and all applicable regulatory requirements.</w:t>
-      </w:r>
-    </w:p>
-    <w:p>
-      <w:pPr/>
-      <w:r>
-        <w:t>Participant Withdrawal and Discontinuation</w:t>
-      </w:r>
-    </w:p>
-    <w:p>
-      <w:pPr/>
-      <w:r>
-        <w:t>Withdrawal by Participant</w:t>
-        <w:br/>
-        <w:t>• Allow participants to withdraw from the study at any time for any reason.</w:t>
-      </w:r>
-    </w:p>
-    <w:p>
-      <w:pPr/>
-      <w:r>
-        <w:t>Discontinuation by Investigator</w:t>
-        <w:br/>
-        <w:t>• Discontinue participants from the study for intolerable adverse events, non-compliance, disease progression, or any condition that precludes further participation as judged by the investigator.</w:t>
-      </w:r>
-    </w:p>
-    <w:p>
-      <w:pPr/>
-      <w:r>
-        <w:t>Replacement of Participants</w:t>
-        <w:br/>
-        <w:t>• Do not replace participants who withdraw from the study. The sample size accounts for potential dropouts to ensure statistical power.</w:t>
-      </w:r>
-    </w:p>
-    <w:p>
-      <w:pPr>
-        <w:pStyle w:val="Heading1"/>
-      </w:pPr>
-      <w:r>
-        <w:t>7. Statistical Analysis</w:t>
-      </w:r>
-    </w:p>
-    <w:p>
-      <w:pPr/>
-      <w:r>
-        <w:t>Statistical Analysis</w:t>
-      </w:r>
-    </w:p>
-    <w:p>
-      <w:pPr/>
-      <w:r>
-        <w:t>Overview</w:t>
-      </w:r>
-    </w:p>
-    <w:p>
-      <w:pPr/>
-      <w:r>
-        <w:t>The statistical analysis plan for this Phase 2 study of amivantamab in patients with advanced colorectal cancer will outline the methods for evaluating the primary and secondary endpoints, handling of missing data, and the statistical tests to be used.</w:t>
-      </w:r>
-    </w:p>
-    <w:p>
-      <w:pPr/>
-      <w:r>
-        <w:t>Sample Size Determination</w:t>
-      </w:r>
-    </w:p>
-    <w:p>
-      <w:pPr/>
-      <w:r>
-        <w:t>The sample size of 100 patients was determined to provide adequate power to detect a clinically meaningful difference in the primary endpoint of objective response rate (ORR). The power calculation assumes a two-sided alpha level of 0.05 and is based on historical control data of ORR in similar patient populations.</w:t>
-      </w:r>
-    </w:p>
-    <w:p>
-      <w:pPr/>
-      <w:r>
-        <w:t>Analysis Populations</w:t>
-        <w:br/>
-        <w:t>• Intent-to-Treat (ITT) Population: All enrolled patients who receive at least one dose of amivantamab will be included in the ITT population for efficacy analyses.</w:t>
-        <w:br/>
-        <w:t>• Safety Population: All patients who receive at least one dose of amivantamab and have at least one post-baseline safety assessment will be included in the safety analyses.</w:t>
-      </w:r>
-    </w:p>
-    <w:p>
-      <w:pPr/>
-      <w:r>
-        <w:t>Primary Endpoint Analysis</w:t>
-        <w:br/>
-        <w:t>• Objective Response Rate (ORR): The ORR, defined as the proportion of patients with a partial or complete response to therapy, will be calculated along with a two-sided 95% confidence interval using the Clopper-Pearson method.</w:t>
-      </w:r>
-    </w:p>
-    <w:p>
-      <w:pPr/>
-      <w:r>
-        <w:t>Secondary Endpoint Analyses</w:t>
-        <w:br/>
-        <w:t>• Progression-Free Survival (PFS): PFS will be analyzed using the Kaplan-Meier method, and median PFS will be estimated with a 95% confidence interval. The log-rank test will be used to compare PFS across predefined subgroups.</w:t>
-        <w:br/>
-        <w:t>• Overall Survival (OS): OS will also be analyzed using the Kaplan-Meier method, with median OS estimated and compared across subgroups using the log-rank test.</w:t>
-        <w:br/>
-        <w:t>• Disease Control Rate (DCR): DCR will be calculated as the proportion of patients with complete response, partial response, or stable disease, with a 95% confidence interval using the Clopper-Pearson method.</w:t>
-        <w:br/>
-        <w:t>• Safety Profile: Adverse events will be summarized using frequencies and percentages. The severity of adverse events will be graded according to CTCAE v5.0.</w:t>
-      </w:r>
-    </w:p>
-    <w:p>
-      <w:pPr/>
-      <w:r>
-        <w:t>Interim Analyses</w:t>
-      </w:r>
-    </w:p>
-    <w:p>
-      <w:pPr/>
-      <w:r>
-        <w:t>No interim efficacy analyses are planned for this study. However, safety data will be reviewed periodically by an independent data monitoring committee to ensure patient safety.</w:t>
-      </w:r>
-    </w:p>
-    <w:p>
-      <w:pPr/>
-      <w:r>
-        <w:t>Handling of Missing Data</w:t>
-      </w:r>
-    </w:p>
-    <w:p>
-      <w:pPr/>
-      <w:r>
-        <w:t>Missing data will be handled using the last observation carried forward (LOCF) approach for efficacy endpoints. For safety data, patients will be analyzed according to the actual treatment received, and missing data will not be imputed.</w:t>
-      </w:r>
-    </w:p>
-    <w:p>
-      <w:pPr/>
-      <w:r>
-        <w:t>Statistical Software</w:t>
-      </w:r>
-    </w:p>
-    <w:p>
-      <w:pPr/>
-      <w:r>
-        <w:t>All statistical analyses will be performed using SAS software (SAS Institute Inc., Cary, NC, USA) or an equivalent statistical package.</w:t>
-      </w:r>
-    </w:p>
-    <w:p>
-      <w:pPr/>
-      <w:r>
-        <w:t>Significance Levels</w:t>
-      </w:r>
-    </w:p>
-    <w:p>
-      <w:pPr/>
-      <w:r>
-        <w:t>All tests will be two-sided, with a significance level set at 0.05. No adjustments for multiple comparisons will be made.</w:t>
-      </w:r>
-    </w:p>
-    <w:p>
-      <w:pPr/>
-      <w:r>
-        <w:t>Subgroup Analyses</w:t>
-      </w:r>
-    </w:p>
-    <w:p>
-      <w:pPr/>
-      <w:r>
-        <w:t>Exploratory subgroup analyses may be conducted based on demographic and baseline characteristics to investigate potential heterogeneity of treatment effects.</w:t>
-      </w:r>
-    </w:p>
-    <w:p>
-      <w:pPr/>
-      <w:r>
-        <w:t>Final Analysis</w:t>
-      </w:r>
-    </w:p>
-    <w:p>
-      <w:pPr/>
-      <w:r>
-        <w:t>The final analysis will be conducted after all patients have completed the study or have discontinued early. The primary and secondary endpoints will be analyzed as per the statistical methods outlined above.</w:t>
-      </w:r>
-    </w:p>
-    <w:p>
-      <w:pPr/>
-      <w:r>
-        <w:t>Reporting of Results</w:t>
-      </w:r>
-    </w:p>
-    <w:p>
-      <w:pPr/>
-      <w:r>
-        <w:t>Results will be reported in accordance with the CONSORT guidelines for clinical trials. Summary tables, figures, and listings will be generated to provide a comprehensive overview of the study outcomes.</w:t>
-      </w:r>
-    </w:p>
-    <w:p>
-      <w:pPr>
-        <w:pStyle w:val="Heading1"/>
-      </w:pPr>
-      <w:r>
-        <w:t>8. Safety</w:t>
-      </w:r>
-    </w:p>
-    <w:p>
-      <w:pPr/>
-      <w:r>
-        <w:t>Safety</w:t>
-      </w:r>
-    </w:p>
-    <w:p>
-      <w:pPr/>
-      <w:r>
-        <w:t>Safety Monitoring</w:t>
-      </w:r>
-    </w:p>
-    <w:p>
-      <w:pPr/>
-      <w:r>
-        <w:t>Safety monitoring will be a continuous process throughout the study, with adverse events (AEs) recorded and graded according to the Common Terminology Criteria for Adverse Events (CTCAE) version 5.0. The study will implement a robust safety monitoring plan that includes:</w:t>
-        <w:br/>
-        <w:t>• Regular assessment of vital signs, physical examinations, and laboratory tests to monitor organ function and detect potential treatment-related toxicities.</w:t>
-        <w:br/>
-        <w:t>• Immediate reporting and management of AEs, serious adverse events (SAEs), and suspected unexpected serious adverse reactions (SUSARs).</w:t>
-        <w:br/>
-        <w:t>• Periodic safety reviews by an independent data monitoring committee to ensure ongoing patient safety.</w:t>
-      </w:r>
-    </w:p>
-    <w:p>
-      <w:pPr/>
-      <w:r>
-        <w:t>Adverse Event Management</w:t>
-      </w:r>
-    </w:p>
-    <w:p>
-      <w:pPr/>
-      <w:r>
-        <w:t>Participants will be educated on the potential side effects of amivantamab and instructed to report any symptoms promptly. The study staff will be trained to recognize and manage AEs effectively. Management may include:</w:t>
-        <w:br/>
-        <w:t>• Dose adjustments, interruptions, or discontinuation of amivantamab based on predefined safety criteria.</w:t>
-        <w:br/>
-        <w:t>• Supportive care measures to alleviate symptoms.</w:t>
-        <w:br/>
-        <w:t>• Referral to a specialist if required for the management of complex AEs.</w:t>
-      </w:r>
-    </w:p>
-    <w:p>
-      <w:pPr/>
-      <w:r>
-        <w:t>Reporting of Adverse Events</w:t>
-      </w:r>
-    </w:p>
-    <w:p>
-      <w:pPr/>
-      <w:r>
-        <w:t>All AEs will be documented in the patient's medical record and in the electronic case report form (eCRF). The severity of AEs will be graded, and the relationship to the study drug will be assessed by the investigator. Reporting will follow regulatory requirements and the study's standard operating procedures, which include timelines for reporting SAEs and SUSARs to regulatory authorities and the IRB/EC.</w:t>
-      </w:r>
-    </w:p>
-    <w:p>
-      <w:pPr/>
-      <w:r>
-        <w:t>Safety Endpoints</w:t>
-      </w:r>
-    </w:p>
-    <w:p>
-      <w:pPr/>
-      <w:r>
-        <w:t>The safety endpoints of the study will include:</w:t>
-        <w:br/>
-        <w:t>• Incidence and severity of AEs and SAEs.</w:t>
-        <w:br/>
-        <w:t>• Changes in laboratory parameters indicative of organ function.</w:t>
-        <w:br/>
-        <w:t>• Proportion of patients requiring dose modifications due to AEs.</w:t>
-        <w:br/>
-        <w:t>• Proportion of patients discontinuing treatment due to AEs.</w:t>
-      </w:r>
-    </w:p>
-    <w:p>
-      <w:pPr/>
-      <w:r>
-        <w:t>Data Safety Monitoring Board (DSMB)</w:t>
-      </w:r>
-    </w:p>
-    <w:p>
-      <w:pPr/>
-      <w:r>
-        <w:t>An independent DSMB will be established to periodically review accumulated safety data and provide recommendations on the continuation, modification, or termination of the study based on safety concerns.</w:t>
-      </w:r>
-    </w:p>
-    <w:p>
-      <w:pPr/>
-      <w:r>
-        <w:t>Patient Withdrawal due to Adverse Events</w:t>
-      </w:r>
-    </w:p>
-    <w:p>
-      <w:pPr/>
-      <w:r>
-        <w:t>Patients have the right to withdraw from the study at any time. Additionally, the investigator may decide to withdraw a patient from the study due to AEs that are deemed to compromise patient safety or affect the integrity of the study data.</w:t>
-      </w:r>
-    </w:p>
-    <w:p>
-      <w:pPr/>
-      <w:r>
-        <w:t>Post-Study Follow-up</w:t>
-      </w:r>
-    </w:p>
-    <w:p>
-      <w:pPr/>
-      <w:r>
-        <w:t>Upon completion of the study treatment, patients will enter a follow-up phase to monitor for long-term safety and late-emerging toxicities. This phase will include scheduled visits and assessments as per the study protocol.</w:t>
-      </w:r>
-    </w:p>
-    <w:p>
-      <w:pPr/>
-      <w:r>
-        <w:t>Safety Reporting to Regulatory Authorities</w:t>
-      </w:r>
-    </w:p>
-    <w:p>
-      <w:pPr/>
-      <w:r>
-        <w:t>All safety data will be summarized and reported to regulatory authorities as required by law and in accordance with the study's safety reporting plan. This will include periodic safety update reports and the final study report.</w:t>
-      </w:r>
-    </w:p>
-    <w:p>
-      <w:pPr/>
-      <w:r>
-        <w:t>Ethics and Patient Safety</w:t>
-      </w:r>
-    </w:p>
-    <w:p>
-      <w:pPr/>
-      <w:r>
-        <w:t>The study will be conducted in full compliance with the ethical principles of the Declaration of Helsinki, Good Clinical Practice (GCP) guidelines, and all applicable regulatory requirements to ensure the safety and rights of participants are protected.</w:t>
+        <w:t>The findings from the data synthesis will be reported in the results section of the final manuscript. A detailed account of the synthesis process, including the narrative summary, meta-analysis results, subgroup analyses, and sensitivity analyses, will be provided. The discussion section will interpret the findings in relation to the study objectives and the broader NSCLC treatment context.</w:t>
       </w:r>
     </w:p>
     <w:sectPr>

</xml_diff>

<commit_message>
Agent query: Can you check if the protocol generation workflow now works smoothly with proper error handling and progress tracking?
</commit_message>
<xml_diff>
--- a/protocol.docx
+++ b/protocol.docx
@@ -26,109 +26,93 @@
     <w:p>
       <w:pPr/>
       <w:r>
-        <w:t>Title</w:t>
+        <w:t>Title: Comparative Effectiveness of Apalutamide versus Enzalutamide in Metastatic Hormone-Sensitive Prostate Cancer (mHSPC): A Real-World Evidence Study</w:t>
       </w:r>
     </w:p>
     <w:p>
       <w:pPr/>
       <w:r>
-        <w:t>Systematic Literature Review of Real-World Evidence in Non-Small Cell Lung Cancer</w:t>
+        <w:t>Subtitle: An Observational, Retrospective Analysis Using Secondary Data Sources</w:t>
       </w:r>
     </w:p>
     <w:p>
       <w:pPr/>
       <w:r>
-        <w:t>Background &amp; Rationale</w:t>
+        <w:t>Structured Synopsis:</w:t>
       </w:r>
     </w:p>
     <w:p>
       <w:pPr/>
       <w:r>
-        <w:t>Non-small cell lung cancer (NSCLC) represents a significant proportion of global lung cancer cases. With advancements in targeted therapies and immunotherapies, there is an increasing need to evaluate the effectiveness of these treatments in real-world clinical settings. This systematic literature review (SLR) aims to summarize and synthesize existing real-world evidence (RWE) to better understand treatment outcomes, patient populations, and safety profiles.</w:t>
+        <w:t>1. Study Concept: This study investigates the comparative effectiveness of apalutamide versus enzalutamide in treating mHSPC by utilizing secondary real-world evidence (RWE).</w:t>
       </w:r>
     </w:p>
     <w:p>
       <w:pPr/>
       <w:r>
-        <w:t>Study Objectives</w:t>
-        <w:br/>
-        <w:t>• To evaluate the effectiveness of novel NSCLC therapies in real-world settings.</w:t>
-        <w:br/>
-        <w:t>• To assess treatment outcomes (e.g., survival rates, progression-free survival) among various sub-populations within NSCLC.</w:t>
-        <w:br/>
-        <w:t>• To analyze the safety and tolerability profiles of new therapies in real-world NSCLC populations.</w:t>
+        <w:t>2. Background &amp; Rationale: Apalutamide and enzalutamide, as androgen receptor inhibitors, have shown to improve outcomes for patients with mHSPC. However, there is a need to understand their comparative effectiveness in real-world settings, which may differ from controlled clinical trial environments. This study will provide insights into the real-world performance of these treatments.</w:t>
       </w:r>
     </w:p>
     <w:p>
       <w:pPr/>
       <w:r>
-        <w:t>Study Design</w:t>
+        <w:t>3. Study Objectives:</w:t>
+        <w:br/>
+        <w:t>• To compare the overall survival and progression-free survival of mHSPC patients treated with apalutamide versus enzalutamide.</w:t>
+        <w:br/>
+        <w:t>• To evaluate the quality-of-life outcomes and adverse event profiles for each treatment in a real-world context.</w:t>
       </w:r>
     </w:p>
     <w:p>
       <w:pPr/>
       <w:r>
-        <w:t>Systematic literature review based on Preferred Reporting Items for Systematic Reviews and Meta-Analyses (PRISMA) guidelines.</w:t>
+        <w:t>4. Study Design: This is an observational, retrospective study that will analyze secondary RWE sources to compare the effectiveness of apalutamide and enzalutamide.</w:t>
       </w:r>
     </w:p>
     <w:p>
       <w:pPr/>
       <w:r>
-        <w:t>Key Inclusion Criteria</w:t>
-        <w:br/>
-        <w:t>• Population: Adults diagnosed with NSCLC.</w:t>
-        <w:br/>
-        <w:t>• Interventions: Targeted therapies, immunotherapies, and standard chemotherapy treatments.</w:t>
-        <w:br/>
-        <w:t>• Outcomes: Survival, progression-free survival, quality of life, and adverse events.</w:t>
+        <w:t>5. Data Sources: The study will utilize databases such as Flatiron Health, SEER-Medicare, and other EHR and claims databases to gather patient data.</w:t>
       </w:r>
     </w:p>
     <w:p>
       <w:pPr/>
       <w:r>
-        <w:t>Literature Search Strategy</w:t>
+        <w:t>6. Key Inclusion Criteria:</w:t>
+        <w:br/>
+        <w:t>• Adult males diagnosed with mHSPC.</w:t>
+        <w:br/>
+        <w:t>• Patients who have received treatment with either apalutamide or enzalutamide.</w:t>
+        <w:br/>
+        <w:t>• Outcomes measured will include overall survival, progression-free survival, quality of life, and adverse events.</w:t>
       </w:r>
     </w:p>
     <w:p>
       <w:pPr/>
       <w:r>
-        <w:t>A comprehensive search will be conducted in databases such as PubMed, EMBASE, and the Cochrane Library. Terms will include NSCLC, real-world evidence, treatment outcomes, and safety.</w:t>
+        <w:t>7. Data Extraction &amp; Analysis: Data on patient characteristics, treatment regimens, and outcomes will be extracted from the selected databases. Comparative analyses will be conducted using methods such as propensity score matching or IPTW to adjust for potential confounders.</w:t>
       </w:r>
     </w:p>
     <w:p>
       <w:pPr/>
       <w:r>
-        <w:t>Data Extraction &amp; Analysis</w:t>
+        <w:t>8. Expected Outcomes:</w:t>
+        <w:br/>
+        <w:t>• A better understanding of the relative effectiveness of apalutamide versus enzalutamide in a real-world setting.</w:t>
+        <w:br/>
+        <w:t>• Information on the safety profiles of the treatments to support clinical decision-making.</w:t>
       </w:r>
     </w:p>
     <w:p>
       <w:pPr/>
       <w:r>
-        <w:t>Relevant data on patient characteristics, interventions, and outcomes will be extracted from eligible studies and analyzed to produce a meta-summary of findings across different treatment categories.</w:t>
+        <w:t>9. Timeline: The study is expected to be completed within 8 months, starting from data extraction to the final analysis.</w:t>
       </w:r>
     </w:p>
     <w:p>
       <w:pPr/>
       <w:r>
-        <w:t>Expected Outcomes</w:t>
-        <w:br/>
-        <w:t>• Summarized evidence on real-world treatment efficacy.</w:t>
-        <w:br/>
-        <w:t>• Insights into patient-specific outcomes by therapy type.</w:t>
-        <w:br/>
-        <w:t>• Comprehensive understanding of safety profiles for new therapies.</w:t>
-      </w:r>
-    </w:p>
-    <w:p>
-      <w:pPr/>
-      <w:r>
-        <w:t>Timeline</w:t>
-      </w:r>
-    </w:p>
-    <w:p>
-      <w:pPr/>
-      <w:r>
-        <w:t>Estimated completion within 6 months, including data extraction, synthesis, and manuscript preparation.</w:t>
+        <w:t>This title and structured synopsis are designed to meet the RECORD (Reporting of studies Conducted using Observational Routinely-collected health Data) guidelines for reporting observational studies using health data routinely collected for administrative and clinical purposes.</w:t>
       </w:r>
     </w:p>
     <w:p>
@@ -148,49 +132,37 @@
     <w:p>
       <w:pPr/>
       <w:r>
-        <w:t>Epidemiology of Non-Small Cell Lung Cancer</w:t>
+        <w:t>Prostate cancer remains a leading cause of cancer-related mortality among men worldwide. Metastatic hormone-sensitive prostate cancer (mHSPC) represents a clinical stage where the disease has spread beyond the prostate gland and still responds to androgen deprivation therapy (ADT). The management of mHSPC has evolved with the introduction of novel androgen receptor inhibitors, such as apalutamide and enzalutamide, which have demonstrated efficacy in improving patient outcomes in clinical trials.</w:t>
       </w:r>
     </w:p>
     <w:p>
       <w:pPr/>
       <w:r>
-        <w:t>Non-small cell lung cancer (NSCLC) is the most common type of lung cancer, accounting for approximately 85% of all lung cancer cases. It encompasses several histological subtypes, including adenocarcinoma, squamous cell carcinoma, and large cell carcinoma. The incidence of NSCLC varies globally, with a high prevalence in regions with increased tobacco consumption and exposure to carcinogens. Despite advances in early detection and treatment, NSCLC remains a leading cause of cancer-related mortality worldwide.</w:t>
+        <w:t>However, the performance of these agents in real-world settings may differ from controlled clinical trial environments due to variations in patient populations, treatment adherence, and other factors. Therefore, understanding the comparative effectiveness of apalutamide and enzalutamide in routine clinical practice is essential for informed decision-making by healthcare providers and patients.</w:t>
       </w:r>
     </w:p>
     <w:p>
       <w:pPr/>
       <w:r>
-        <w:t>Advances in NSCLC Treatment</w:t>
+        <w:t>This study seeks to address this knowledge gap by leveraging secondary real-world evidence (RWE) sources. The analysis of real-world data (RWD) can provide insights into the effectiveness, safety, and quality of life associated with these treatments in a broader patient population. By comparing overall survival, progression-free survival, and adverse event profiles between apalutamide and enzalutamide, this study aims to generate evidence that may guide clinical strategies and optimize patient care in mHSPC.</w:t>
       </w:r>
     </w:p>
     <w:p>
       <w:pPr/>
       <w:r>
-        <w:t>The treatment landscape for NSCLC has evolved significantly over the past decade with the introduction of targeted therapies and immunotherapies. These novel treatment options have been designed to improve patient outcomes by exploiting specific genetic alterations or by enhancing the immune system's ability to fight cancer cells. Targeted therapies, such as tyrosine kinase inhibitors (TKIs), have shown efficacy in patients with specific genetic mutations like EGFR and ALK. Immunotherapies, including checkpoint inhibitors, have broadened the scope of treatable patient populations by targeting the PD-1/PD-L1 pathway.</w:t>
+        <w:t>The use of secondary RWE sources, such as electronic health records (EHRs), claims databases, and cancer registries, offers a unique opportunity to assess outcomes in a large and diverse patient cohort. This approach also allows for the evaluation of long-term effects and the identification of patterns that may not be apparent in the more controlled setting of a clinical trial.</w:t>
       </w:r>
     </w:p>
     <w:p>
       <w:pPr/>
       <w:r>
-        <w:t>Real-World Evidence in NSCLC</w:t>
+        <w:t>The findings from this study are expected to contribute to the growing body of knowledge on the management of mHSPC and support healthcare professionals in making evidence-based treatment decisions that reflect the realities of clinical practice. The study's design, which includes the use of advanced statistical methods to adjust for confounding factors, is intended to ensure that the results are robust and applicable to real-world settings.</w:t>
       </w:r>
     </w:p>
     <w:p>
       <w:pPr/>
       <w:r>
-        <w:t>Clinical trials are the gold standard for evaluating the efficacy and safety of new treatments. However, they often have strict inclusion criteria, which may limit the generalizability of their findings to the broader NSCLC patient population encountered in routine clinical practice. Real-world evidence (RWE) complements data from randomized controlled trials by providing insights into how these novel therapies perform outside of the controlled trial setting. RWE encompasses data from a variety of sources, including electronic health records, patient registries, and observational studies, and can inform on treatment outcomes, safety profiles, and health economics.</w:t>
-      </w:r>
-    </w:p>
-    <w:p>
-      <w:pPr/>
-      <w:r>
-        <w:t>Rationale for Systematic Literature Review</w:t>
-      </w:r>
-    </w:p>
-    <w:p>
-      <w:pPr/>
-      <w:r>
-        <w:t>Given the dynamic nature of NSCLC treatment and the growing body of RWE, there is a need for a systematic approach to synthesize this information. A systematic literature review (SLR) can aggregate and critically appraise existing RWE to provide a comprehensive overview of the real-world effectiveness, safety, and patient-reported outcomes associated with NSCLC treatments. This SLR will specifically focus on the impact of targeted therapies and immunotherapies in routine clinical practice and will aim to identify any gaps in knowledge that could guide future research and clinical decision-making.</w:t>
+        <w:t>In summary, this observational, retrospective comparative effectiveness study will provide valuable RWE on the use of apalutamide and enzalutamide in the treatment of mHSPC, with the potential to impact clinical guidelines and patient care strategies. The study aligns with the RECORD guidelines, ensuring that the reporting of the study will be transparent, comprehensive, and of high quality.</w:t>
       </w:r>
     </w:p>
     <w:p>
@@ -204,35 +176,49 @@
     <w:p>
       <w:pPr/>
       <w:r>
-        <w:t>Objectives</w:t>
+        <w:t>Study Objectives</w:t>
       </w:r>
     </w:p>
     <w:p>
       <w:pPr/>
       <w:r>
-        <w:t>Primary Objective</w:t>
-        <w:br/>
-        <w:t>• To systematically evaluate the effectiveness of novel therapies for non-small cell lung cancer (NSCLC) in real-world clinical settings.</w:t>
+        <w:t>The objectives of this observational, retrospective comparative effectiveness study are as follows:</w:t>
       </w:r>
     </w:p>
     <w:p>
       <w:pPr/>
       <w:r>
-        <w:t>Secondary Objectives</w:t>
-        <w:br/>
-        <w:t>• To assess and compare treatment outcomes, including survival rates and progression-free survival, among different sub-populations of patients with NSCLC.</w:t>
-        <w:br/>
-        <w:t>• To analyze and synthesize the safety and tolerability profiles of novel NSCLC therapies, as reported in real-world evidence studies.</w:t>
+        <w:t>1. To compare the overall survival (OS) of patients with metastatic hormone-sensitive prostate cancer (mHSPC) treated with apalutamide versus those treated with enzalutamide in real-world clinical settings.</w:t>
       </w:r>
     </w:p>
     <w:p>
       <w:pPr/>
       <w:r>
-        <w:t>Exploratory Objectives</w:t>
-        <w:br/>
-        <w:t>• To explore patient-specific outcomes based on the type of therapy received (targeted therapies, immunotherapies, and standard chemotherapy).</w:t>
-        <w:br/>
-        <w:t>• To identify any gaps in the current literature regarding the real-world effectiveness and safety of NSCLC treatments, which may inform future research directions and clinical practice guidelines.</w:t>
+        <w:t>2. To compare the progression-free survival (PFS) of mHSPC patients treated with apalutamide versus those treated with enzalutamide, using secondary real-world evidence (RWE) sources.</w:t>
+      </w:r>
+    </w:p>
+    <w:p>
+      <w:pPr/>
+      <w:r>
+        <w:t>3. To assess and compare the quality-of-life (QoL) outcomes for mHSPC patients treated with either apalutamide or enzalutamide, as reflected in real-world data (RWD).</w:t>
+      </w:r>
+    </w:p>
+    <w:p>
+      <w:pPr/>
+      <w:r>
+        <w:t>4. To evaluate and compare the adverse event (AE) profiles associated with apalutamide and enzalutamide treatments in the real-world setting, to understand the differential safety profiles of these therapies.</w:t>
+      </w:r>
+    </w:p>
+    <w:p>
+      <w:pPr/>
+      <w:r>
+        <w:t>5. To conduct a robust analysis that accounts for potential confounding factors, ensuring that the comparative effectiveness results are reflective of true clinical outcomes.</w:t>
+      </w:r>
+    </w:p>
+    <w:p>
+      <w:pPr/>
+      <w:r>
+        <w:t>These objectives are designed to address the knowledge gap regarding the performance of apalutamide and enzalutamide in routine clinical practice and to provide evidence that may guide treatment decisions for patients with mHSPC. The study will adhere to the RECORD guidelines, ensuring that the reporting of the study is transparent, comprehensive, and of high quality, thereby contributing valuable insights into the management of mHSPC in real-world clinical settings.</w:t>
       </w:r>
     </w:p>
     <w:p>
@@ -240,127 +226,91 @@
         <w:pStyle w:val="Heading1"/>
       </w:pPr>
       <w:r>
-        <w:t>4. Methods</w:t>
+        <w:t>4. Study Design</w:t>
       </w:r>
     </w:p>
     <w:p>
       <w:pPr/>
       <w:r>
-        <w:t>METHODS</w:t>
+        <w:t>Study Design</w:t>
       </w:r>
     </w:p>
     <w:p>
       <w:pPr/>
       <w:r>
-        <w:t>Literature Search Strategy</w:t>
+        <w:t>Design Overview</w:t>
+        <w:br/>
+        <w:t>This observational, retrospective comparative effectiveness study is designed to assess the real-world effectiveness of apalutamide versus enzalutamide in the treatment of metastatic hormone-sensitive prostate cancer (mHSPC). The study will utilize secondary real-world evidence (RWE) sources, including electronic health records (EHRs), claims databases, and cancer registries, to compare outcomes for patients treated with these androgen receptor inhibitors.</w:t>
       </w:r>
     </w:p>
     <w:p>
       <w:pPr/>
       <w:r>
-        <w:t>A systematic search of the literature will be conducted following the PRISMA guidelines to identify relevant studies. The databases to be searched include PubMed, EMBASE, and the Cochrane Library. The search strategy will employ a combination of Medical Subject Headings (MeSH) and free-text terms related to NSCLC, real-world evidence, treatment outcomes, and safety. The search will be limited to studies published in English. Additional records will be identified through cross-referencing and hand-searching the bibliographies of key articles.</w:t>
+        <w:t>Study Setting</w:t>
+        <w:br/>
+        <w:t>The study will be conducted using data from multiple sources, which may include academic medical centers, community hospitals, and outpatient clinics, as represented within the databases such as Flatiron Health and SEER-Medicare.</w:t>
       </w:r>
     </w:p>
     <w:p>
       <w:pPr/>
       <w:r>
-        <w:t>Study Selection</w:t>
+        <w:t>Participants</w:t>
+        <w:br/>
+        <w:t>The study population will consist of adult males diagnosed with mHSPC who have been treated with either apalutamide or enzalutamide. Patients will be identified based on diagnostic codes, treatment records, and other relevant data available within the selected databases.</w:t>
       </w:r>
     </w:p>
     <w:p>
       <w:pPr/>
       <w:r>
-        <w:t>Two independent reviewers will screen titles and abstracts for eligibility based on predefined inclusion criteria. Full-text articles will be retrieved for further assessment if the information in the abstract suggests that the study meets the inclusion criteria or if there is insufficient information to make a clear decision. Discrepancies between reviewers will be resolved through discussion or consultation with a third reviewer if necessary.</w:t>
+        <w:t>Variables</w:t>
+        <w:br/>
+        <w:t>The primary variables of interest are overall survival (OS) and progression-free survival (PFS). Secondary variables include quality-of-life (QoL) outcomes and adverse event (AE) profiles associated with the treatments. Patient characteristics, such as age, race, comorbidities, and prior treatments, will also be collected to adjust for potential confounding factors.</w:t>
       </w:r>
     </w:p>
     <w:p>
       <w:pPr/>
       <w:r>
-        <w:t>Inclusion and Exclusion Criteria</w:t>
+        <w:t>Data Sources/Measurement</w:t>
+        <w:br/>
+        <w:t>Data will be sourced from comprehensive databases that include patient demographics, clinical characteristics, treatment details, outcomes, and follow-up information. The integrity and validity of these data sources are critical for the reliability of the study findings.</w:t>
       </w:r>
     </w:p>
     <w:p>
       <w:pPr/>
       <w:r>
-        <w:t>Studies will be included if they meet the following criteria:</w:t>
+        <w:t>Bias</w:t>
         <w:br/>
-        <w:t>• Population: Adults diagnosed with NSCLC.</w:t>
-        <w:br/>
-        <w:t>• Interventions: Studies evaluating targeted therapies, immunotherapies, and standard chemotherapy treatments.</w:t>
-        <w:br/>
-        <w:t>• Outcomes: Reports on survival, progression-free survival, quality of life, and adverse events.</w:t>
+        <w:t>Efforts to minimize bias will include careful selection of appropriate databases with high-quality data, the use of validated outcome measures, and the application of advanced statistical methods such as propensity score matching or inverse probability of treatment weighting (IPTW) to adjust for known confounders.</w:t>
       </w:r>
     </w:p>
     <w:p>
       <w:pPr/>
       <w:r>
-        <w:t>Studies will be excluded if they:</w:t>
+        <w:t>Study Size</w:t>
         <w:br/>
-        <w:t>• Are not observational studies or do not provide real-world evidence.</w:t>
-        <w:br/>
-        <w:t>• Do not report on the predefined outcomes of interest.</w:t>
-        <w:br/>
-        <w:t>• Are case reports, editorials, commentaries, or reviews without original data.</w:t>
+        <w:t>The study size will be determined by the number of eligible patients identified within the selected databases who meet the inclusion criteria during the specified study period.</w:t>
       </w:r>
     </w:p>
     <w:p>
       <w:pPr/>
       <w:r>
-        <w:t>Data Extraction</w:t>
+        <w:t>Quantitative Variables</w:t>
+        <w:br/>
+        <w:t>Statistical analyses will be conducted to compare OS and PFS between the treatment groups using Kaplan-Meier survival curves and Cox proportional hazards models. QoL and AE data will be analyzed using appropriate statistical tests based on the nature of the data (e.g., t-tests, chi-squared tests).</w:t>
       </w:r>
     </w:p>
     <w:p>
       <w:pPr/>
       <w:r>
-        <w:t>Data extraction will be performed by two independent reviewers using a standardized data extraction form. Extracted information will include study characteristics (author, year of publication, study design), patient demographics and clinical characteristics, details of the intervention (type of therapy, dosage, duration), and outcomes (survival rates, progression-free survival, quality of life, adverse events). Any discrepancies in data extraction will be resolved through discussion or by involving a third reviewer.</w:t>
+        <w:t>Data Analysis</w:t>
+        <w:br/>
+        <w:t>The analysis will include a descriptive summary of patient characteristics, treatment patterns, and outcomes. Comparative effectiveness analyses will be performed using multivariable regression models, adjusting for potential confounders. Sensitivity analyses will be conducted to test the robustness of the findings.</w:t>
       </w:r>
     </w:p>
     <w:p>
       <w:pPr/>
       <w:r>
-        <w:t>Quality Assessment</w:t>
-      </w:r>
-    </w:p>
-    <w:p>
-      <w:pPr/>
-      <w:r>
-        <w:t>The quality of included studies will be assessed using an appropriate tool, such as the Newcastle-Ottawa Scale for observational studies. Each study will be evaluated for its methodological quality, and the risk of bias will be determined. The results of the quality assessment will be reported and considered in the synthesis of evidence.</w:t>
-      </w:r>
-    </w:p>
-    <w:p>
-      <w:pPr/>
-      <w:r>
-        <w:t>Data Synthesis and Analysis</w:t>
-      </w:r>
-    </w:p>
-    <w:p>
-      <w:pPr/>
-      <w:r>
-        <w:t>Data will be synthesized to provide a narrative summary and, where possible, a meta-summary of findings across different treatment categories. Meta-analytic techniques will be employed if the data are sufficiently homogenous. Statistical heterogeneity will be assessed using the I² statistic, and a random-effects model will be used in the presence of significant heterogeneity. Subgroup analyses will be conducted to explore differences in treatment outcomes among various NSCLC sub-populations.</w:t>
-      </w:r>
-    </w:p>
-    <w:p>
-      <w:pPr/>
-      <w:r>
-        <w:t>Timeline</w:t>
-      </w:r>
-    </w:p>
-    <w:p>
-      <w:pPr/>
-      <w:r>
-        <w:t>The systematic literature review is expected to be completed within 6 months from the commencement date. This timeline includes the literature search, study selection, data extraction, quality assessment, data synthesis, and manuscript preparation.</w:t>
-      </w:r>
-    </w:p>
-    <w:p>
-      <w:pPr/>
-      <w:r>
-        <w:t>Ethical Considerations</w:t>
-      </w:r>
-    </w:p>
-    <w:p>
-      <w:pPr/>
-      <w:r>
-        <w:t>As this study is a systematic literature review of published data, ethical approval is not required. All analyses will be based on previously published data, and no primary data collection will be involved.</w:t>
+        <w:t>This study design adheres to the RECORD guidelines, ensuring that the reporting of the study will be transparent, comprehensive, and of high quality. The findings are expected to provide valuable insights into the comparative effectiveness of apalutamide versus enzalutamide in the treatment of mHSPC in real-world clinical settings.</w:t>
       </w:r>
     </w:p>
     <w:p>
@@ -368,97 +318,107 @@
         <w:pStyle w:val="Heading1"/>
       </w:pPr>
       <w:r>
-        <w:t>5. Search Strategy</w:t>
+        <w:t>5. Data Sources</w:t>
       </w:r>
     </w:p>
     <w:p>
       <w:pPr/>
       <w:r>
-        <w:t>Literature Search Strategy</w:t>
+        <w:t>Data Sources</w:t>
       </w:r>
     </w:p>
     <w:p>
       <w:pPr/>
       <w:r>
-        <w:t>Databases and Search Platforms</w:t>
-        <w:br/>
-        <w:t>A comprehensive and systematic search will be conducted across multiple electronic databases to ensure a broad capture of relevant literature. The databases to be searched include:</w:t>
-        <w:br/>
-        <w:t>• PubMed/MEDLINE: A primary source for health-related articles including clinical studies and reviews.</w:t>
-        <w:br/>
-        <w:t>• EMBASE: A biomedical and pharmacological database of published literature, especially strong in its coverage of drug and pharmaceutical research.</w:t>
-        <w:br/>
-        <w:t>• The Cochrane Library: A collection of high-quality databases in healthcare and evidence-based medicine.</w:t>
+        <w:t>The data sources for this observational, retrospective comparative effectiveness study are critical to the reliability and validity of the findings. The following elements outline the data sources and measures that will be used in compliance with the RECORD guidelines:</w:t>
       </w:r>
     </w:p>
     <w:p>
       <w:pPr/>
       <w:r>
-        <w:t>Search Terms and Strategy</w:t>
+        <w:t>1. Database Selection:</w:t>
         <w:br/>
-        <w:t>The search strategy will be developed using a combination of Medical Subject Headings (MeSH) and free-text terms. The search terms will be related to the following concepts:</w:t>
+        <w:t>• The study will utilize secondary real-world evidence (RWE) sources, including electronic health records (EHRs), claims databases, and cancer registries.</w:t>
         <w:br/>
-        <w:t>• Non-Small Cell Lung Cancer: "NSCLC", "non-small cell lung carcinoma", "lung adenocarcinoma", "squamous cell lung carcinoma", "large cell lung carcinoma".</w:t>
-        <w:br/>
-        <w:t>• Real-World Evidence: "real-world data", "observational study", "registry study", "retrospective study", "prospective study", "electronic health records".</w:t>
-        <w:br/>
-        <w:t>• Treatment Outcomes: "survival", "progression-free survival", "quality of life", "treatment response", "disease progression".</w:t>
-        <w:br/>
-        <w:t>• Safety and Tolerability: "adverse events", "side effects", "drug safety", "tolerability".</w:t>
-        <w:br/>
-        <w:t>• Therapies: "targeted therapy", "immunotherapy", "chemotherapy", "tyrosine kinase inhibitors", "checkpoint inhibitors", "PD-1 inhibitors", "PD-L1 inhibitors".</w:t>
+        <w:t>• Specific databases such as Flatiron Health and SEER-Medicare have been identified as primary sources due to their comprehensive coverage of oncology patient data and linkage capabilities between clinical and administrative data.</w:t>
       </w:r>
     </w:p>
     <w:p>
       <w:pPr/>
       <w:r>
-        <w:t>The search strategy will be tailored to each database to account for differences in indexing terms and search functionalities. Boolean operators (AND, OR) will be used to combine search terms within and across the different concepts.</w:t>
+        <w:t>2. Data Coverage:</w:t>
+        <w:br/>
+        <w:t>• The selected databases are expected to provide a wide range of patient demographics, clinical characteristics, treatment details, outcomes, and follow-up information.</w:t>
+        <w:br/>
+        <w:t>• These databases are known for their high-quality data, which include information from various healthcare settings such as academic medical centers, community hospitals, and outpatient clinics.</w:t>
       </w:r>
     </w:p>
     <w:p>
       <w:pPr/>
       <w:r>
-        <w:t>Search Limits</w:t>
+        <w:t>3. Data Extraction Period:</w:t>
         <w:br/>
-        <w:t>The search will be limited to studies published in the English language. No date restrictions will be applied initially to capture the full extent of available literature; however, date limits may be applied during the review process if deemed necessary.</w:t>
+        <w:t>• The study will include data from a predefined period, which will be determined based on the availability and completeness of the data within the selected databases.</w:t>
+        <w:br/>
+        <w:t>• The extraction period will be chosen to ensure a sufficient number of patients are included to achieve adequate statistical power for the analysis.</w:t>
       </w:r>
     </w:p>
     <w:p>
       <w:pPr/>
       <w:r>
-        <w:t>Additional Search Methods</w:t>
+        <w:t>4. Data Integrity and Validation:</w:t>
         <w:br/>
-        <w:t>To supplement the electronic database search, the following methods will be used:</w:t>
+        <w:t>• The databases have been chosen for their use of validated data collection methods and quality control processes.</w:t>
         <w:br/>
-        <w:t>• Cross-referencing: Checking the reference lists of included studies and relevant reviews for additional sources.</w:t>
-        <w:br/>
-        <w:t>• Hand-searching: Manually searching key journals and conference proceedings in the field of lung cancer.</w:t>
-        <w:br/>
-        <w:t>• Expert Consultation: Engaging with subject matter experts who may recommend additional studies or databases.</w:t>
+        <w:t>• Data integrity checks will be performed to ensure the accuracy and consistency of the data extracted for the study.</w:t>
       </w:r>
     </w:p>
     <w:p>
       <w:pPr/>
       <w:r>
-        <w:t>Study Records Management</w:t>
+        <w:t>5. Data Variables:</w:t>
         <w:br/>
-        <w:t>All identified citations will be imported into a reference management software, such as EndNote or Mendeley, and duplicates will be removed. The software will be used to manage records throughout the screening and selection process.</w:t>
+        <w:t>• The primary variables of interest include overall survival (OS) and progression-free survival (PFS).</w:t>
+        <w:br/>
+        <w:t>• Secondary variables include quality-of-life (QoL) outcomes and adverse event (AE) profiles.</w:t>
+        <w:br/>
+        <w:t>• Patient characteristics such as age, race, comorbidities, prior treatments, and other relevant clinical data will be extracted to adjust for potential confounding factors.</w:t>
       </w:r>
     </w:p>
     <w:p>
       <w:pPr/>
       <w:r>
-        <w:t>Selection of Studies</w:t>
+        <w:t>6. Data Linkage:</w:t>
         <w:br/>
-        <w:t>Following the search, all identified records will be screened by two independent reviewers based on the title and abstract. Studies that potentially meet the inclusion criteria will undergo full-text review for final inclusion. Any disagreements between reviewers will be resolved through discussion or with the involvement of a third reviewer.</w:t>
+        <w:t>• If applicable, data linkage across different sources will be performed to enrich the dataset with additional variables or to validate the outcomes.</w:t>
+        <w:br/>
+        <w:t>• Data linkage procedures will adhere to privacy regulations and ethical standards to protect patient confidentiality.</w:t>
       </w:r>
     </w:p>
     <w:p>
       <w:pPr/>
       <w:r>
-        <w:t>Documentation of Search Strategy</w:t>
+        <w:t>7. Data Access and Governance:</w:t>
         <w:br/>
-        <w:t>The search strategy, including the date of the last search, will be documented in detail to ensure reproducibility. This documentation will include the search terms used, databases searched, number of records identified, and the process of study selection. The PRISMA flow diagram will be used to illustrate the search and selection process.</w:t>
+        <w:t>• Access to the databases will be obtained following the respective data governance policies and procedures.</w:t>
+        <w:br/>
+        <w:t>• The study team will ensure that all necessary ethical approvals and data use agreements are in place prior to data access and extraction.</w:t>
+      </w:r>
+    </w:p>
+    <w:p>
+      <w:pPr/>
+      <w:r>
+        <w:t>8. Data Handling and Storage:</w:t>
+        <w:br/>
+        <w:t>• Extracted data will be handled and stored securely in compliance with data protection laws and regulations.</w:t>
+        <w:br/>
+        <w:t>• Only authorized personnel will have access to the data, and all analyses will be conducted in a secure environment to maintain data confidentiality.</w:t>
+      </w:r>
+    </w:p>
+    <w:p>
+      <w:pPr/>
+      <w:r>
+        <w:t>By adhering to these data source guidelines, the study aims to ensure the transparency, comprehensiveness, and high quality of the reporting, in line with the RECORD guidelines. The robustness of the data sources will contribute to the reliability of the study's findings and the generation of valuable insights into the comparative effectiveness of apalutamide versus enzalutamide in the treatment of mHSPC in real-world clinical settings.</w:t>
       </w:r>
     </w:p>
     <w:p>
@@ -466,153 +426,127 @@
         <w:pStyle w:val="Heading1"/>
       </w:pPr>
       <w:r>
-        <w:t>6. Data Extraction</w:t>
+        <w:t>6. Population</w:t>
       </w:r>
     </w:p>
     <w:p>
       <w:pPr/>
       <w:r>
-        <w:t>Data Extraction</w:t>
+        <w:t>Population</w:t>
       </w:r>
     </w:p>
     <w:p>
       <w:pPr/>
       <w:r>
-        <w:t>Data Extraction Process</w:t>
+        <w:t>The population for this observational, retrospective comparative effectiveness study will consist of adult male patients diagnosed with metastatic hormone-sensitive prostate cancer (mHSPC). The study will include patients who have received treatment with either apalutamide or enzalutamide, as documented in the selected secondary real-world evidence (RWE) sources.</w:t>
       </w:r>
     </w:p>
     <w:p>
       <w:pPr/>
       <w:r>
-        <w:t>Data extraction will be conducted systematically to minimize bias and ensure the accuracy of the data collected from the included studies. The process will involve the following steps:</w:t>
+        <w:t>Eligibility Criteria</w:t>
       </w:r>
     </w:p>
     <w:p>
       <w:pPr/>
       <w:r>
-        <w:t>1. Development of a Data Extraction Form: A standardized data extraction form will be created to capture all relevant information consistently across studies. The form will be pilot-tested on a small number of included studies and refined as necessary.</w:t>
+        <w:t>The key inclusion criteria for the study population are as follows:</w:t>
       </w:r>
     </w:p>
     <w:p>
       <w:pPr/>
       <w:r>
-        <w:t>2. Extraction by Independent Reviewers: Two reviewers will independently extract data from each included study using the data extraction form. The data extracted will include:</w:t>
+        <w:t>1. Adult males (age ≥ 18 years) with a confirmed diagnosis of mHSPC.</w:t>
         <w:br/>
-        <w:t>• Study characteristics: author(s), year of publication, study design, sample size, and study duration.</w:t>
+        <w:t>2. Patients who have been prescribed and have received treatment with apalutamide or enzalutamide during the study period.</w:t>
         <w:br/>
-        <w:t>• Patient demographics and clinical characteristics: age, gender, smoking status, histology, stage of disease, and performance status.</w:t>
-        <w:br/>
-        <w:t>• Intervention details: type of therapy (targeted therapies, immunotherapies, chemotherapy), dosage, treatment duration, and treatment regimen.</w:t>
-        <w:br/>
-        <w:t>• Outcomes: overall survival, progression-free survival, quality of life measures, and adverse events.</w:t>
+        <w:t>3. Availability of outcome data on overall survival (OS), progression-free survival (PFS), quality of life (QoL), and adverse events (AEs) within the selected databases.</w:t>
       </w:r>
     </w:p>
     <w:p>
       <w:pPr/>
       <w:r>
-        <w:t>3. Cross-Verification: The two reviewers will compare their extracted data for each study to identify and resolve any discrepancies. If consensus cannot be reached, a third reviewer will be consulted.</w:t>
+        <w:t>Exclusion Criteria</w:t>
       </w:r>
     </w:p>
     <w:p>
       <w:pPr/>
       <w:r>
-        <w:t>4. Data Management: Extracted data will be entered into a database or spreadsheet software for organization and analysis. This will facilitate the identification of trends and synthesis of data across studies.</w:t>
+        <w:t>Patients will be excluded from the study based on the following criteria:</w:t>
       </w:r>
     </w:p>
     <w:p>
       <w:pPr/>
       <w:r>
-        <w:t>Handling of Missing or Incomplete Data</w:t>
+        <w:t>1. Patients with incomplete data on treatment exposure (apalutamide or enzalutamide) or key outcome measures (OS, PFS, QoL, AEs).</w:t>
+        <w:br/>
+        <w:t>2. Patients who have participated in clinical trials for mHSPC during the study period, as their outcomes may not reflect real-world clinical practice.</w:t>
+        <w:br/>
+        <w:t>3. Patients with other malignancies that could confound the assessment of treatment effectiveness and safety profiles.</w:t>
       </w:r>
     </w:p>
     <w:p>
       <w:pPr/>
       <w:r>
-        <w:t>In cases where data are missing or incomplete, the following steps will be taken:</w:t>
+        <w:t>Identification of the Study Population</w:t>
       </w:r>
     </w:p>
     <w:p>
       <w:pPr/>
       <w:r>
-        <w:t>1. Contact Study Authors: Attempts will be made to contact the authors of the original studies to request missing information.</w:t>
+        <w:t>Patients will be identified through the selected databases using a combination of diagnostic codes (e.g., ICD-10 codes for prostate cancer), treatment records (e.g., pharmacy claims, medication administration records), and other relevant clinical data. The study period and data extraction timeframe will be defined based on the availability and completeness of data within the databases.</w:t>
       </w:r>
     </w:p>
     <w:p>
       <w:pPr/>
       <w:r>
-        <w:t>2. Use of Available Data: If the missing data cannot be obtained, the available data will be used, and the potential impact of the missing data on the findings will be discussed in the analysis.</w:t>
+        <w:t>Demographic and Clinical Characteristics</w:t>
       </w:r>
     </w:p>
     <w:p>
       <w:pPr/>
       <w:r>
-        <w:t>3. Reporting: The extent of missing data and the strategies used to address it will be transparently reported in the final manuscript.</w:t>
+        <w:t>The following demographic and clinical characteristics of the study population will be extracted and reported:</w:t>
       </w:r>
     </w:p>
     <w:p>
       <w:pPr/>
       <w:r>
-        <w:t>Data Items to be Extracted</w:t>
+        <w:t>1. Age at diagnosis of mHSPC.</w:t>
+        <w:br/>
+        <w:t>2. Race/ethnicity.</w:t>
+        <w:br/>
+        <w:t>3. Comorbidities and co-medications.</w:t>
+        <w:br/>
+        <w:t>4. Prior treatments for prostate cancer (e.g., androgen deprivation therapy).</w:t>
+        <w:br/>
+        <w:t>5. Tumor characteristics (e.g., Gleason score, PSA levels).</w:t>
+        <w:br/>
+        <w:t>6. Treatment details (e.g., dosages, duration of treatment with apalutamide or enzalutamide).</w:t>
       </w:r>
     </w:p>
     <w:p>
       <w:pPr/>
       <w:r>
-        <w:t>The specific data items to be extracted from each study will include:</w:t>
-        <w:br/>
-        <w:t>• Publication Details: Title, authors, journal, year of publication.</w:t>
-        <w:br/>
-        <w:t>• Study Design: Observational study type (prospective, retrospective), duration of follow-up.</w:t>
-        <w:br/>
-        <w:t>• Population: Number of participants, inclusion/exclusion criteria, baseline characteristics.</w:t>
-        <w:br/>
-        <w:t>• Interventions: Description of the NSCLC therapies, including drug names, dosages, and treatment durations.</w:t>
-        <w:br/>
-        <w:t>• Outcomes: Definitions and measurements of outcomes, including survival rates, progression-free survival, adverse events, and quality of life indicators.</w:t>
-        <w:br/>
-        <w:t>• Statistical Analysis: Summary measures (e.g., hazard ratios, odds ratios), confidence intervals, p-values, and methods used to control for confounding factors.</w:t>
+        <w:t>These characteristics will be used to describe the study population and to adjust for potential confounding factors in the comparative effectiveness analysis.</w:t>
       </w:r>
     </w:p>
     <w:p>
       <w:pPr/>
       <w:r>
-        <w:t>Data Extraction Training and Calibration</w:t>
+        <w:t>Data Collection and Management</w:t>
       </w:r>
     </w:p>
     <w:p>
       <w:pPr/>
       <w:r>
-        <w:t>Prior to beginning the data extraction process, reviewers will undergo training to ensure familiarity with the data extraction form and to calibrate their approach to data extraction. This training will include a review of the study protocol, discussion of the data extraction form, and practice on example studies.</w:t>
+        <w:t>Data will be collected in accordance with the data governance policies of the respective databases. Patient confidentiality and data privacy will be maintained throughout the study. Data will be de-identified and stored securely, with access restricted to authorized study personnel.</w:t>
       </w:r>
     </w:p>
     <w:p>
       <w:pPr/>
       <w:r>
-        <w:t>Data Extraction Quality Assurance</w:t>
-      </w:r>
-    </w:p>
-    <w:p>
-      <w:pPr/>
-      <w:r>
-        <w:t>To ensure the quality of the data extraction process, the following measures will be implemented:</w:t>
-        <w:br/>
-        <w:t>• Reviewer Meetings: Regular meetings will be held to discuss progress, challenges, and to ensure consistency in data extraction.</w:t>
-        <w:br/>
-        <w:t>• Audit of Extracted Data: A sample of the extracted data will be audited by a third reviewer to check for accuracy and consistency.</w:t>
-        <w:br/>
-        <w:t>• Documentation of Decisions: All decisions made during the data extraction process, including the resolution of discrepancies, will be documented for transparency and to inform the discussion of potential biases in the systematic review.</w:t>
-      </w:r>
-    </w:p>
-    <w:p>
-      <w:pPr/>
-      <w:r>
-        <w:t>Data Extraction Timeline</w:t>
-      </w:r>
-    </w:p>
-    <w:p>
-      <w:pPr/>
-      <w:r>
-        <w:t>The data extraction phase is expected to be completed within 2 months from the start of the study selection process. This timeline may be adjusted based on the volume of studies included and the complexity of the data to be extracted.</w:t>
+        <w:t>In compliance with the RECORD guidelines, this section provides a transparent and comprehensive description of the study population, including the inclusion and exclusion criteria, the process of patient identification, and the demographic and clinical characteristics to be collected. This ensures the quality and reliability of the study findings in assessing the comparative effectiveness of apalutamide versus enzalutamide in the treatment of mHSPC in real-world clinical settings.</w:t>
       </w:r>
     </w:p>
     <w:p>
@@ -620,121 +554,105 @@
         <w:pStyle w:val="Heading1"/>
       </w:pPr>
       <w:r>
-        <w:t>7. Quality Assessment</w:t>
+        <w:t>7. Variables</w:t>
       </w:r>
     </w:p>
     <w:p>
       <w:pPr/>
       <w:r>
-        <w:t>Quality Assessment</w:t>
+        <w:t>Variables</w:t>
       </w:r>
     </w:p>
     <w:p>
       <w:pPr/>
       <w:r>
-        <w:t>Overview</w:t>
+        <w:t>The Variables section of this observational, retrospective comparative effectiveness study will detail the specific data elements to be collected and analyzed in accordance with the RECORD guidelines. The following variables will be extracted from the secondary real-world evidence (RWE) sources:</w:t>
       </w:r>
     </w:p>
     <w:p>
       <w:pPr/>
       <w:r>
-        <w:t>The quality assessment of the included studies in this systematic literature review (SLR) will be a critical step to ensure the reliability and validity of the findings. The assessment will focus on evaluating the methodological quality of each study and determining the risk of bias.</w:t>
+        <w:t>1. Primary Outcomes:</w:t>
+        <w:br/>
+        <w:t>• Overall Survival (OS): Time from initiation of treatment (apalutamide or enzalutamide) to death from any cause.</w:t>
+        <w:br/>
+        <w:t>• Progression-Free Survival (PFS): Time from initiation of treatment to disease progression or death from any cause, whichever occurs first.</w:t>
       </w:r>
     </w:p>
     <w:p>
       <w:pPr/>
       <w:r>
-        <w:t>Assessment Tool</w:t>
+        <w:t>2. Secondary Outcomes:</w:t>
+        <w:br/>
+        <w:t>• Quality of Life (QoL): Measured by patient-reported outcome measures available within the databases.</w:t>
+        <w:br/>
+        <w:t>• Adverse Events (AEs): Documented side effects associated with apalutamide or enzalutamide treatment.</w:t>
       </w:r>
     </w:p>
     <w:p>
       <w:pPr/>
       <w:r>
-        <w:t>For the quality assessment of observational studies, the Newcastle-Ottawa Scale (NOS) will be utilized. This scale is designed to appraise non-randomized studies included in a systematic review and meta-analysis. The NOS assesses three broad perspectives:</w:t>
+        <w:t>3. Patient Characteristics (Covariates):</w:t>
+        <w:br/>
+        <w:t>• Age at diagnosis of mHSPC.</w:t>
+        <w:br/>
+        <w:t>• Race/ethnicity.</w:t>
+        <w:br/>
+        <w:t>• Comorbidities and co-medications.</w:t>
+        <w:br/>
+        <w:t>• Prior treatments for prostate cancer (e.g., androgen deprivation therapy).</w:t>
+        <w:br/>
+        <w:t>• Tumor characteristics (e.g., Gleason score, PSA levels).</w:t>
+        <w:br/>
+        <w:t>• Treatment details (e.g., dosages, duration of treatment with apalutamide or enzalutamide).</w:t>
       </w:r>
     </w:p>
     <w:p>
       <w:pPr/>
       <w:r>
-        <w:t>1. Selection of the Study Groups: Includes the representativeness of the exposed cohort, selection of the non-exposed cohort, ascertainment of exposure, and demonstration that the outcome of interest was not present at the start of the study.</w:t>
+        <w:t>4. Statistical Variables:</w:t>
+        <w:br/>
+        <w:t>• Propensity scores for use in matching or weighting to adjust for confounding factors.</w:t>
+        <w:br/>
+        <w:t>• Variables for sensitivity analyses to test the robustness of the findings.</w:t>
       </w:r>
     </w:p>
     <w:p>
       <w:pPr/>
       <w:r>
-        <w:t>2. Comparability of the Groups: Evaluates the comparability of cohorts based on the design or analysis controlled for confounding factors.</w:t>
+        <w:t>5. Data Integrity and Validation Variables:</w:t>
+        <w:br/>
+        <w:t>• Indicators for data completeness and accuracy.</w:t>
+        <w:br/>
+        <w:t>• Variables used for cross-referencing and validating data across multiple sources.</w:t>
       </w:r>
     </w:p>
     <w:p>
       <w:pPr/>
       <w:r>
-        <w:t>3. Ascertainment of the Outcome of Interest: Involves the assessment of the method of outcome assessment and the follow-up period for outcomes to occur.</w:t>
+        <w:t>6. Data Management Variables:</w:t>
+        <w:br/>
+        <w:t>• Patient identifiers for de-identification purposes.</w:t>
+        <w:br/>
+        <w:t>• Audit trail variables for tracking data extraction, transformation, and analysis processes.</w:t>
       </w:r>
     </w:p>
     <w:p>
       <w:pPr/>
       <w:r>
-        <w:t>Each study will be judged in these three domains and awarded a star system, which will be used to quantify the quality of each study.</w:t>
+        <w:t>The data extraction process will ensure that all variables are collected in a manner that allows for accurate and reliable comparative effectiveness analysis. The study will use appropriate statistical methods to handle missing data and to adjust for confounding factors, ensuring the validity of the study findings.</w:t>
       </w:r>
     </w:p>
     <w:p>
       <w:pPr/>
       <w:r>
-        <w:t>Process of Quality Assessment</w:t>
+        <w:t>The variables will be defined prior to data extraction, and a data dictionary will be created to ensure consistency in data handling and analysis. The study team will adhere to data governance policies and ethical standards throughout the data collection and analysis process.</w:t>
       </w:r>
     </w:p>
     <w:p>
       <w:pPr/>
       <w:r>
-        <w:t>1. Independent Review: Two independent reviewers will conduct the quality assessment for each eligible study. Any disagreements will be resolved through discussion or by involving a third reviewer.</w:t>
-      </w:r>
-    </w:p>
-    <w:p>
-      <w:pPr/>
-      <w:r>
-        <w:t>2. Scoring: Each study will be scored according to the NOS criteria. Studies will be awarded stars for each quality item within the selection and outcome categories. A maximum of two stars can be given for comparability.</w:t>
-      </w:r>
-    </w:p>
-    <w:p>
-      <w:pPr/>
-      <w:r>
-        <w:t>3. Documentation: The results of the quality assessment will be documented in a tabular format, summarizing the scores for each study. This table will be included in the final report to provide transparency.</w:t>
-      </w:r>
-    </w:p>
-    <w:p>
-      <w:pPr/>
-      <w:r>
-        <w:t>4. Interpretation: The scores will be interpreted to provide an overall assessment of each study's quality. Studies with higher scores are considered to have a lower risk of bias.</w:t>
-      </w:r>
-    </w:p>
-    <w:p>
-      <w:pPr/>
-      <w:r>
-        <w:t>5. Influence on Synthesis: The quality scores will be considered during the data synthesis phase. Studies with low-quality scores may be given less weight in the analysis, or sensitivity analyses may be conducted to determine the impact of including such studies on the overall findings.</w:t>
-      </w:r>
-    </w:p>
-    <w:p>
-      <w:pPr/>
-      <w:r>
-        <w:t>Quality Assessment Timeline</w:t>
-      </w:r>
-    </w:p>
-    <w:p>
-      <w:pPr/>
-      <w:r>
-        <w:t>The quality assessment will be conducted concurrently with the data extraction process. It is anticipated that the quality assessment will be completed within the 2-month data extraction period.</w:t>
-      </w:r>
-    </w:p>
-    <w:p>
-      <w:pPr/>
-      <w:r>
-        <w:t>Reporting of Quality Assessment</w:t>
-      </w:r>
-    </w:p>
-    <w:p>
-      <w:pPr/>
-      <w:r>
-        <w:t>The findings from the quality assessment will be reported in the results section of the final manuscript. A narrative summary, supplemented by the quality assessment table, will describe the overall quality of the evidence and the risk of bias within the included studies. This will provide context for interpreting the results of the SLR and may highlight potential areas for improvement in future research.</w:t>
+        <w:t>By detailing the variables in this manner, the study complies with the RECORD guidelines, ensuring transparent and comprehensive reporting of the variables used in the analysis of the comparative effectiveness of apalutamide versus enzalutamide in the treatment of mHSPC in real-world clinical settings.</w:t>
       </w:r>
     </w:p>
     <w:p>
@@ -742,133 +660,215 @@
         <w:pStyle w:val="Heading1"/>
       </w:pPr>
       <w:r>
-        <w:t>8. Data Synthesis</w:t>
+        <w:t>8. Statistical Analysis</w:t>
       </w:r>
     </w:p>
     <w:p>
       <w:pPr/>
       <w:r>
-        <w:t>Data Synthesis</w:t>
+        <w:t>Statistical Analysis</w:t>
       </w:r>
     </w:p>
     <w:p>
       <w:pPr/>
       <w:r>
-        <w:t>Overview of Synthesis Process</w:t>
+        <w:t>The statistical analysis plan for this observational, retrospective comparative effectiveness study is designed to meet the RECORD guidelines for reporting studies conducted using observational routinely-collected health data. The following elements outline the statistical methods and analytical approaches that will be employed:</w:t>
       </w:r>
     </w:p>
     <w:p>
       <w:pPr/>
       <w:r>
-        <w:t>The data synthesis process will integrate findings from the included studies to create a comprehensive summary of real-world evidence in the treatment of non-small cell lung cancer (NSCLC). This process will involve a narrative synthesis and, where possible, a quantitative synthesis or meta-analysis of the data.</w:t>
+        <w:t>1. Descriptive Statistics:</w:t>
+        <w:br/>
+        <w:t>• Patient demographics, clinical characteristics, and treatment patterns will be summarized using means and standard deviations for continuous variables, and frequencies and percentages for categorical variables.</w:t>
+        <w:br/>
+        <w:t>• Baseline characteristics will be compared between the apalutamide and enzalutamide cohorts using chi-squared tests for categorical variables and t-tests or Wilcoxon rank-sum tests for continuous variables, as appropriate.</w:t>
       </w:r>
     </w:p>
     <w:p>
       <w:pPr/>
       <w:r>
-        <w:t>Narrative Synthesis</w:t>
+        <w:t>2. Outcome Analysis:</w:t>
+        <w:br/>
+        <w:t>• Overall Survival (OS) and Progression-Free Survival (PFS) will be the primary endpoints. OS is defined as the time from treatment initiation to death from any cause, and PFS is defined as the time from treatment initiation to disease progression or death, whichever occurs first.</w:t>
+        <w:br/>
+        <w:t>• Kaplan-Meier survival curves will be used to estimate survival probabilities, and differences between treatment groups will be assessed using the log-rank test.</w:t>
+        <w:br/>
+        <w:t>• Cox proportional hazards models will be used to estimate hazard ratios (HRs) and 95% confidence intervals (CIs) for OS and PFS, adjusting for potential confounders identified during the study design phase.</w:t>
       </w:r>
     </w:p>
     <w:p>
       <w:pPr/>
       <w:r>
-        <w:t>The narrative synthesis will provide a descriptive summary of the findings from the included studies. It will focus on the effectiveness of novel NSCLC therapies in real-world settings, treatment outcomes among various sub-populations, and the safety and tolerability profiles of these therapies. The synthesis will be structured around the key themes and variables of interest, such as:</w:t>
+        <w:t>3. Propensity Score Analysis:</w:t>
         <w:br/>
-        <w:t>• Patient demographics and disease characteristics</w:t>
+        <w:t>• To address confounding by indication, propensity score matching or inverse probability of treatment weighting (IPTW) will be employed.</w:t>
         <w:br/>
-        <w:t>• Types of interventions (targeted therapies, immunotherapies, and chemotherapy)</w:t>
+        <w:t>• Propensity scores will be estimated using logistic regression based on covariates that may influence treatment selection and outcomes, such as age, race, comorbidities, prior treatments, and tumor characteristics.</w:t>
         <w:br/>
-        <w:t>• Outcome measures (overall survival, progression-free survival, quality of life, adverse events)</w:t>
+        <w:t>• Balance diagnostics will be performed to assess the success of the matching or weighting procedure.</w:t>
       </w:r>
     </w:p>
     <w:p>
       <w:pPr/>
       <w:r>
-        <w:t>The narrative synthesis will highlight patterns, similarities, and differences across studies and will discuss the implications of these findings for clinical practice.</w:t>
+        <w:t>4. Secondary Outcomes Analysis:</w:t>
+        <w:br/>
+        <w:t>• Quality of life (QoL) outcomes and adverse event (AE) profiles will be analyzed using appropriate statistical tests, such as chi-squared tests for categorical outcomes and t-tests or non-parametric equivalents for continuous outcomes.</w:t>
+        <w:br/>
+        <w:t>• Multivariable regression models may be used to adjust for confounding factors when comparing QoL and AE outcomes between treatment groups.</w:t>
       </w:r>
     </w:p>
     <w:p>
       <w:pPr/>
       <w:r>
-        <w:t>Quantitative Synthesis (Meta-Analysis)</w:t>
+        <w:t>5. Sensitivity Analyses:</w:t>
+        <w:br/>
+        <w:t>• Sensitivity analyses will be conducted to test the robustness of the findings, including analyses using different propensity score models, varying the inclusion criteria, and performing analyses with and without imputation for missing data.</w:t>
+        <w:br/>
+        <w:t>• Subgroup analyses may be performed to explore the consistency of treatment effects across different patient subpopulations.</w:t>
       </w:r>
     </w:p>
     <w:p>
       <w:pPr/>
       <w:r>
-        <w:t>If the data across studies are sufficiently homogenous, a meta-analysis will be conducted to quantitatively synthesize the results. The following steps will be taken:</w:t>
+        <w:t>6. Handling of Missing Data:</w:t>
+        <w:br/>
+        <w:t>• The extent of missing data will be reported, and the impact on the study results will be assessed.</w:t>
+        <w:br/>
+        <w:t>• Multiple imputation or other appropriate methods will be used to handle missing data, if necessary.</w:t>
       </w:r>
     </w:p>
     <w:p>
       <w:pPr/>
       <w:r>
-        <w:t>1. Data Pooling: Outcome data from individual studies will be pooled using appropriate statistical methods.</w:t>
+        <w:t>7. Statistical Software:</w:t>
         <w:br/>
-        <w:t>2. Assessment of Heterogeneity: The I² statistic will be used to assess the degree of heterogeneity among the studies. A random-effects model will be applied in the presence of significant heterogeneity.</w:t>
-        <w:br/>
-        <w:t>3. Subgroup Analyses: To explore variations in treatment outcomes among different patient sub-populations, subgroup analyses will be performed based on factors such as age, gender, histology, and specific genetic mutations.</w:t>
-        <w:br/>
-        <w:t>4. Sensitivity Analyses: To assess the robustness of the findings, sensitivity analyses will be conducted by excluding studies with a high risk of bias or low methodological quality.</w:t>
+        <w:t>• All analyses will be performed using statistical software such as R, SAS, or Stata, with the choice of software documented in the final report.</w:t>
       </w:r>
     </w:p>
     <w:p>
       <w:pPr/>
       <w:r>
-        <w:t>Presentation of Synthesis Results</w:t>
+        <w:t>8. Reporting of Results:</w:t>
+        <w:br/>
+        <w:t>• Results will be reported in accordance with the RECORD guidelines, including the presentation of both unadjusted and adjusted estimates of treatment effects.</w:t>
+        <w:br/>
+        <w:t>• A detailed description of all statistical methods, including model specifications, variable selection, and rationale for the chosen methods, will be provided.</w:t>
       </w:r>
     </w:p>
     <w:p>
       <w:pPr/>
       <w:r>
-        <w:t>The results of the data synthesis will be presented in both tabular and graphical formats. Tables will summarize the study characteristics, patient populations, interventions, and outcomes. Graphs, such as forest plots, will be used to visually represent the results of the meta-analysis.</w:t>
+        <w:t>9. Transparency and Reproducibility:</w:t>
+        <w:br/>
+        <w:t>• The statistical analysis plan will be pre-specified and, if possible, registered or published before the commencement of the analysis.</w:t>
+        <w:br/>
+        <w:t>• The study will provide sufficient detail to allow replication of the analysis by independent researchers, subject to data availability and confidentiality constraints.</w:t>
       </w:r>
     </w:p>
     <w:p>
       <w:pPr/>
       <w:r>
-        <w:t>Interpretation of Findings</w:t>
+        <w:t>By adhering to these statistical analysis guidelines, the study aims to ensure the transparency, comprehensiveness, and high quality of the reporting, in line with the RECORD guidelines. The robustness of the statistical methods will contribute to the reliability of the study's findings and the generation of valuable insights into the comparative effectiveness of apalutamide versus enzalutamide in the treatment of mHSPC in real-world clinical settings.</w:t>
+      </w:r>
+    </w:p>
+    <w:p>
+      <w:pPr>
+        <w:pStyle w:val="Heading1"/>
+      </w:pPr>
+      <w:r>
+        <w:t>9. Limitations</w:t>
       </w:r>
     </w:p>
     <w:p>
       <w:pPr/>
       <w:r>
-        <w:t>The synthesis will interpret the findings in the context of the current NSCLC treatment landscape. It will discuss the real-world effectiveness of novel therapies, the variability in treatment outcomes among different patient sub-populations, and the safety profiles of the interventions. The synthesis will also identify any gaps in the literature and suggest areas for future research.</w:t>
+        <w:t>Limitations</w:t>
       </w:r>
     </w:p>
     <w:p>
       <w:pPr/>
       <w:r>
-        <w:t>Consideration of Quality of Evidence</w:t>
+        <w:t>This observational, retrospective comparative effectiveness study, while designed to provide valuable insights into the real-world effectiveness of apalutamide versus enzalutamide in treating metastatic hormone-sensitive prostate cancer (mHSPC), has several limitations that must be acknowledged.</w:t>
       </w:r>
     </w:p>
     <w:p>
       <w:pPr/>
       <w:r>
-        <w:t>The quality of evidence from the included studies will be a key consideration in the synthesis process. Studies with higher quality and lower risk of bias will be given more weight in the narrative and quantitative synthesis. The potential impact of study quality on the findings will be discussed.</w:t>
+        <w:t>1. Retrospective Design: The study's retrospective nature may introduce selection bias, as the treatment groups may differ in ways that are not fully accounted for, even after propensity score matching or inverse probability of treatment weighting (IPTW).</w:t>
       </w:r>
     </w:p>
     <w:p>
       <w:pPr/>
       <w:r>
-        <w:t>Timeline for Data Synthesis</w:t>
+        <w:t>2. Confounding Variables: Despite the use of advanced statistical methods to adjust for known confounders, residual confounding by unmeasured or unknown factors may still affect the results.</w:t>
       </w:r>
     </w:p>
     <w:p>
       <w:pPr/>
       <w:r>
-        <w:t>The data synthesis phase is expected to commence following the completion of the data extraction and quality assessment phases. It is anticipated that the synthesis will be completed within 2 months, allowing for the preparation of the final manuscript.</w:t>
+        <w:t>3. Data Source Limitations: The study relies on secondary real-world evidence (RWE) sources, which may have missing or incomplete data, coding errors, or variability in data collection practices across different databases.</w:t>
       </w:r>
     </w:p>
     <w:p>
       <w:pPr/>
       <w:r>
-        <w:t>Reporting of Synthesis Findings</w:t>
+        <w:t>4. Generalizability: The findings may not be generalizable to all mHSPC patients, as the study population is derived from specific databases that may not fully represent the diversity of the broader patient population.</w:t>
       </w:r>
     </w:p>
     <w:p>
       <w:pPr/>
       <w:r>
-        <w:t>The findings from the data synthesis will be reported in the results section of the final manuscript. A detailed account of the synthesis process, including the narrative summary, meta-analysis results, subgroup analyses, and sensitivity analyses, will be provided. The discussion section will interpret the findings in relation to the study objectives and the broader NSCLC treatment context.</w:t>
+        <w:t>5. Treatment Adherence: The study may not accurately capture treatment adherence, as real-world data typically lack detailed information on medication-taking behavior.</w:t>
+      </w:r>
+    </w:p>
+    <w:p>
+      <w:pPr/>
+      <w:r>
+        <w:t>6. Outcome Measures: The quality-of-life outcomes and adverse event profiles are dependent on the availability and accuracy of these data within the databases, which may be subject to underreporting or misclassification.</w:t>
+      </w:r>
+    </w:p>
+    <w:p>
+      <w:pPr/>
+      <w:r>
+        <w:t>7. Changes in Practice Patterns: The study's results may be influenced by temporal changes in clinical practice patterns and guidelines that are not captured within the study period.</w:t>
+      </w:r>
+    </w:p>
+    <w:p>
+      <w:pPr/>
+      <w:r>
+        <w:t>8. Data Linkage: If data linkage is required, mismatches or errors in linkage could affect the accuracy of the outcome data.</w:t>
+      </w:r>
+    </w:p>
+    <w:p>
+      <w:pPr/>
+      <w:r>
+        <w:t>9. Statistical Power: The study size is determined by the number of eligible patients within the databases, which may limit the statistical power to detect differences between treatment groups, especially for subgroup analyses.</w:t>
+      </w:r>
+    </w:p>
+    <w:p>
+      <w:pPr/>
+      <w:r>
+        <w:t>10. Multiple Testing: The study involves multiple comparisons, which increases the risk of type I error (false positives). Appropriate statistical adjustments for multiple testing will be necessary.</w:t>
+      </w:r>
+    </w:p>
+    <w:p>
+      <w:pPr/>
+      <w:r>
+        <w:t>11. Loss to Follow-Up: The study may be affected by loss to follow-up, which can introduce bias if it is related to the treatment or outcomes of interest.</w:t>
+      </w:r>
+    </w:p>
+    <w:p>
+      <w:pPr/>
+      <w:r>
+        <w:t>12. Ethical and Privacy Considerations: The use of secondary RWE must adhere to ethical standards and privacy regulations, which may limit access to certain types of data or require de-identification that could impact data quality.</w:t>
+      </w:r>
+    </w:p>
+    <w:p>
+      <w:pPr/>
+      <w:r>
+        <w:t>In conclusion, while this study aims to provide a robust analysis of the comparative effectiveness of apalutamide versus enzalutamide in mHSPC patients using secondary RWE, these limitations must be considered when interpreting the results. Future research may involve prospective designs, more comprehensive data sources, and additional methods to minimize the impact of these limitations.</w:t>
       </w:r>
     </w:p>
     <w:sectPr>

</xml_diff>

<commit_message>
Agent query: Is the protocol generation workflow now working correctly with proper validation and progress tracking?
</commit_message>
<xml_diff>
--- a/protocol.docx
+++ b/protocol.docx
@@ -26,93 +26,69 @@
     <w:p>
       <w:pPr/>
       <w:r>
-        <w:t>Title: Comparative Effectiveness of Apalutamide versus Enzalutamide in Metastatic Hormone-Sensitive Prostate Cancer (mHSPC): A Real-World Evidence Study</w:t>
+        <w:t>Title: Comparative Effectiveness of Apalutamide versus Enzalutamide in Metastatic Hormone-Sensitive Prostate Cancer (mHSPC): A Real-World Evidence Analysis</w:t>
       </w:r>
     </w:p>
     <w:p>
       <w:pPr/>
       <w:r>
-        <w:t>Subtitle: An Observational, Retrospective Analysis Using Secondary Data Sources</w:t>
+        <w:t>Background and Rationale: Recent advancements in androgen receptor inhibitors, such as apalutamide and enzalutamide, have significantly improved outcomes for patients with metastatic hormone-sensitive prostate cancer (mHSPC). Understanding the comparative effectiveness of these treatments in real-world settings is essential to assess their impact on diverse patient populations beyond the confines of controlled clinical trials. This study aims to utilize secondary real-world evidence (RWE) sources to evaluate the effectiveness of apalutamide and enzalutamide.</w:t>
       </w:r>
     </w:p>
     <w:p>
       <w:pPr/>
       <w:r>
-        <w:t>Structured Synopsis:</w:t>
+        <w:t xml:space="preserve">Objectives: </w:t>
+        <w:br/>
+        <w:t>1. To compare overall survival and progression-free survival in mHSPC patients treated with apalutamide versus enzalutamide.</w:t>
+        <w:br/>
+        <w:t>2. To evaluate quality-of-life outcomes and adverse event profiles associated with each treatment in real-world settings.</w:t>
       </w:r>
     </w:p>
     <w:p>
       <w:pPr/>
       <w:r>
-        <w:t>1. Study Concept: This study investigates the comparative effectiveness of apalutamide versus enzalutamide in treating mHSPC by utilizing secondary real-world evidence (RWE).</w:t>
+        <w:t>Study Design: This is an observational, retrospective comparative effectiveness study utilizing secondary RWE sources.</w:t>
       </w:r>
     </w:p>
     <w:p>
       <w:pPr/>
       <w:r>
-        <w:t>2. Background &amp; Rationale: Apalutamide and enzalutamide, as androgen receptor inhibitors, have shown to improve outcomes for patients with mHSPC. However, there is a need to understand their comparative effectiveness in real-world settings, which may differ from controlled clinical trial environments. This study will provide insights into the real-world performance of these treatments.</w:t>
+        <w:t>Data Sources: Data will be collected from databases such as Flatiron Health, SEER-Medicare, and other electronic health records (EHRs) and claims databases.</w:t>
       </w:r>
     </w:p>
     <w:p>
       <w:pPr/>
       <w:r>
-        <w:t>3. Study Objectives:</w:t>
+        <w:t xml:space="preserve">Key Inclusion Criteria: </w:t>
         <w:br/>
-        <w:t>• To compare the overall survival and progression-free survival of mHSPC patients treated with apalutamide versus enzalutamide.</w:t>
+        <w:t>• Population: Adult males diagnosed with mHSPC.</w:t>
         <w:br/>
-        <w:t>• To evaluate the quality-of-life outcomes and adverse event profiles for each treatment in a real-world context.</w:t>
+        <w:t>• Interventions: Treatment with apalutamide or enzalutamide.</w:t>
+        <w:br/>
+        <w:t>• Outcomes: Overall survival, progression-free survival, quality of life, and adverse events.</w:t>
       </w:r>
     </w:p>
     <w:p>
       <w:pPr/>
       <w:r>
-        <w:t>4. Study Design: This is an observational, retrospective study that will analyze secondary RWE sources to compare the effectiveness of apalutamide and enzalutamide.</w:t>
+        <w:t>Data Extraction and Analysis: Patient characteristics, treatment regimens, and outcomes will be extracted and compared between cohorts. Propensity score matching or inverse probability of treatment weighting (IPTW) will be employed to adjust for confounding factors.</w:t>
       </w:r>
     </w:p>
     <w:p>
       <w:pPr/>
       <w:r>
-        <w:t>5. Data Sources: The study will utilize databases such as Flatiron Health, SEER-Medicare, and other EHR and claims databases to gather patient data.</w:t>
+        <w:t xml:space="preserve">Expected Outcomes: </w:t>
+        <w:br/>
+        <w:t>• Provide insights into the relative effectiveness of apalutamide versus enzalutamide in real-world populations.</w:t>
+        <w:br/>
+        <w:t>• Offer evidence on differential safety profiles to inform clinical decision-making.</w:t>
       </w:r>
     </w:p>
     <w:p>
       <w:pPr/>
       <w:r>
-        <w:t>6. Key Inclusion Criteria:</w:t>
-        <w:br/>
-        <w:t>• Adult males diagnosed with mHSPC.</w:t>
-        <w:br/>
-        <w:t>• Patients who have received treatment with either apalutamide or enzalutamide.</w:t>
-        <w:br/>
-        <w:t>• Outcomes measured will include overall survival, progression-free survival, quality of life, and adverse events.</w:t>
-      </w:r>
-    </w:p>
-    <w:p>
-      <w:pPr/>
-      <w:r>
-        <w:t>7. Data Extraction &amp; Analysis: Data on patient characteristics, treatment regimens, and outcomes will be extracted from the selected databases. Comparative analyses will be conducted using methods such as propensity score matching or IPTW to adjust for potential confounders.</w:t>
-      </w:r>
-    </w:p>
-    <w:p>
-      <w:pPr/>
-      <w:r>
-        <w:t>8. Expected Outcomes:</w:t>
-        <w:br/>
-        <w:t>• A better understanding of the relative effectiveness of apalutamide versus enzalutamide in a real-world setting.</w:t>
-        <w:br/>
-        <w:t>• Information on the safety profiles of the treatments to support clinical decision-making.</w:t>
-      </w:r>
-    </w:p>
-    <w:p>
-      <w:pPr/>
-      <w:r>
-        <w:t>9. Timeline: The study is expected to be completed within 8 months, starting from data extraction to the final analysis.</w:t>
-      </w:r>
-    </w:p>
-    <w:p>
-      <w:pPr/>
-      <w:r>
-        <w:t>This title and structured synopsis are designed to meet the RECORD (Reporting of studies Conducted using Observational Routinely-collected health Data) guidelines for reporting observational studies using health data routinely collected for administrative and clinical purposes.</w:t>
+        <w:t>Timeline: The study is estimated to be completed within 8 months, from data extraction to final analysis.</w:t>
       </w:r>
     </w:p>
     <w:p>
@@ -132,37 +108,25 @@
     <w:p>
       <w:pPr/>
       <w:r>
-        <w:t>Prostate cancer remains a leading cause of cancer-related mortality among men worldwide. Metastatic hormone-sensitive prostate cancer (mHSPC) represents a clinical stage where the disease has spread beyond the prostate gland and still responds to androgen deprivation therapy (ADT). The management of mHSPC has evolved with the introduction of novel androgen receptor inhibitors, such as apalutamide and enzalutamide, which have demonstrated efficacy in improving patient outcomes in clinical trials.</w:t>
+        <w:t>Prostate cancer remains a significant health concern worldwide, being one of the most commonly diagnosed cancers among men. Metastatic hormone-sensitive prostate cancer (mHSPC) represents a stage where the cancer has spread beyond the prostate gland but still responds to hormone therapy. Recent advancements in the treatment of mHSPC have focused on androgen receptor inhibitors, particularly apalutamide and enzalutamide. These agents have shown promise in improving patient outcomes by delaying disease progression and extending survival in clinical trial settings.</w:t>
       </w:r>
     </w:p>
     <w:p>
       <w:pPr/>
       <w:r>
-        <w:t>However, the performance of these agents in real-world settings may differ from controlled clinical trial environments due to variations in patient populations, treatment adherence, and other factors. Therefore, understanding the comparative effectiveness of apalutamide and enzalutamide in routine clinical practice is essential for informed decision-making by healthcare providers and patients.</w:t>
+        <w:t>However, the controlled environment of clinical trials often does not fully represent the diverse patient populations encountered in everyday clinical practice. Therefore, understanding the comparative effectiveness of apalutamide and enzalutamide in real-world settings is crucial. Real-world evidence (RWE) provides insights into how these treatments perform across broader and more varied patient groups, including those with comorbidities and different demographic backgrounds.</w:t>
       </w:r>
     </w:p>
     <w:p>
       <w:pPr/>
       <w:r>
-        <w:t>This study seeks to address this knowledge gap by leveraging secondary real-world evidence (RWE) sources. The analysis of real-world data (RWD) can provide insights into the effectiveness, safety, and quality of life associated with these treatments in a broader patient population. By comparing overall survival, progression-free survival, and adverse event profiles between apalutamide and enzalutamide, this study aims to generate evidence that may guide clinical strategies and optimize patient care in mHSPC.</w:t>
+        <w:t>This study aims to leverage secondary RWE sources to assess the effectiveness of apalutamide and enzalutamide in mHSPC. By analyzing data from electronic health records (EHRs), claims databases, and other RWE sources, this research seeks to compare overall survival and progression-free survival outcomes between the two treatments. Additionally, it will evaluate quality-of-life measures and adverse event profiles, providing a comprehensive understanding of the benefits and risks associated with each therapy in a real-world context.</w:t>
       </w:r>
     </w:p>
     <w:p>
       <w:pPr/>
       <w:r>
-        <w:t>The use of secondary RWE sources, such as electronic health records (EHRs), claims databases, and cancer registries, offers a unique opportunity to assess outcomes in a large and diverse patient cohort. This approach also allows for the evaluation of long-term effects and the identification of patterns that may not be apparent in the more controlled setting of a clinical trial.</w:t>
-      </w:r>
-    </w:p>
-    <w:p>
-      <w:pPr/>
-      <w:r>
-        <w:t>The findings from this study are expected to contribute to the growing body of knowledge on the management of mHSPC and support healthcare professionals in making evidence-based treatment decisions that reflect the realities of clinical practice. The study's design, which includes the use of advanced statistical methods to adjust for confounding factors, is intended to ensure that the results are robust and applicable to real-world settings.</w:t>
-      </w:r>
-    </w:p>
-    <w:p>
-      <w:pPr/>
-      <w:r>
-        <w:t>In summary, this observational, retrospective comparative effectiveness study will provide valuable RWE on the use of apalutamide and enzalutamide in the treatment of mHSPC, with the potential to impact clinical guidelines and patient care strategies. The study aligns with the RECORD guidelines, ensuring that the reporting of the study will be transparent, comprehensive, and of high quality.</w:t>
+        <w:t>The findings from this study are expected to offer valuable insights into the relative effectiveness and safety profiles of apalutamide versus enzalutamide, thereby informing clinical decision-making and potentially guiding treatment strategies for mHSPC patients in routine practice.</w:t>
       </w:r>
     </w:p>
     <w:p>
@@ -176,49 +140,39 @@
     <w:p>
       <w:pPr/>
       <w:r>
-        <w:t>Study Objectives</w:t>
+        <w:t>Objectives:</w:t>
       </w:r>
     </w:p>
     <w:p>
       <w:pPr/>
       <w:r>
-        <w:t>The objectives of this observational, retrospective comparative effectiveness study are as follows:</w:t>
+        <w:t>1. Primary Objective:</w:t>
+        <w:br/>
+        <w:t>• To compare overall survival (OS) and progression-free survival (PFS) in patients with metastatic hormone-sensitive prostate cancer (mHSPC) treated with apalutamide versus enzalutamide in real-world settings. This will provide insights into the relative effectiveness of these treatments outside the controlled environment of clinical trials.</w:t>
       </w:r>
     </w:p>
     <w:p>
       <w:pPr/>
       <w:r>
-        <w:t>1. To compare the overall survival (OS) of patients with metastatic hormone-sensitive prostate cancer (mHSPC) treated with apalutamide versus those treated with enzalutamide in real-world clinical settings.</w:t>
+        <w:t>2. Secondary Objectives:</w:t>
+        <w:br/>
+        <w:t>• To evaluate the quality-of-life (QoL) outcomes associated with apalutamide and enzalutamide treatments in mHSPC patients. This assessment will consider patient-reported outcomes and other relevant QoL measures to understand the impact of each treatment on daily living and well-being.</w:t>
+        <w:br/>
+        <w:t>• To assess the adverse event profiles of apalutamide and enzalutamide in a real-world context. This will involve analyzing the incidence and severity of treatment-related adverse events, contributing to a comprehensive understanding of the safety profiles of these therapies.</w:t>
       </w:r>
     </w:p>
     <w:p>
       <w:pPr/>
       <w:r>
-        <w:t>2. To compare the progression-free survival (PFS) of mHSPC patients treated with apalutamide versus those treated with enzalutamide, using secondary real-world evidence (RWE) sources.</w:t>
+        <w:t>3. Exploratory Objectives:</w:t>
+        <w:br/>
+        <w:t>• To explore potential differences in treatment effectiveness and safety across various patient subgroups, including those defined by demographic factors, comorbidities, and prior treatment history. This analysis aims to identify any differential impacts of apalutamide and enzalutamide that may inform personalized treatment strategies.</w:t>
       </w:r>
     </w:p>
     <w:p>
       <w:pPr/>
       <w:r>
-        <w:t>3. To assess and compare the quality-of-life (QoL) outcomes for mHSPC patients treated with either apalutamide or enzalutamide, as reflected in real-world data (RWD).</w:t>
-      </w:r>
-    </w:p>
-    <w:p>
-      <w:pPr/>
-      <w:r>
-        <w:t>4. To evaluate and compare the adverse event (AE) profiles associated with apalutamide and enzalutamide treatments in the real-world setting, to understand the differential safety profiles of these therapies.</w:t>
-      </w:r>
-    </w:p>
-    <w:p>
-      <w:pPr/>
-      <w:r>
-        <w:t>5. To conduct a robust analysis that accounts for potential confounding factors, ensuring that the comparative effectiveness results are reflective of true clinical outcomes.</w:t>
-      </w:r>
-    </w:p>
-    <w:p>
-      <w:pPr/>
-      <w:r>
-        <w:t>These objectives are designed to address the knowledge gap regarding the performance of apalutamide and enzalutamide in routine clinical practice and to provide evidence that may guide treatment decisions for patients with mHSPC. The study will adhere to the RECORD guidelines, ensuring that the reporting of the study is transparent, comprehensive, and of high quality, thereby contributing valuable insights into the management of mHSPC in real-world clinical settings.</w:t>
+        <w:t>These objectives are designed to leverage secondary real-world evidence (RWE) sources to provide a robust comparison of apalutamide and enzalutamide, thereby supporting informed clinical decision-making and optimizing treatment approaches for mHSPC patients in routine practice.</w:t>
       </w:r>
     </w:p>
     <w:p>
@@ -232,85 +186,43 @@
     <w:p>
       <w:pPr/>
       <w:r>
-        <w:t>Study Design</w:t>
+        <w:t>Study Design:</w:t>
       </w:r>
     </w:p>
     <w:p>
       <w:pPr/>
       <w:r>
-        <w:t>Design Overview</w:t>
-        <w:br/>
-        <w:t>This observational, retrospective comparative effectiveness study is designed to assess the real-world effectiveness of apalutamide versus enzalutamide in the treatment of metastatic hormone-sensitive prostate cancer (mHSPC). The study will utilize secondary real-world evidence (RWE) sources, including electronic health records (EHRs), claims databases, and cancer registries, to compare outcomes for patients treated with these androgen receptor inhibitors.</w:t>
+        <w:t>This study is designed as an observational, retrospective comparative effectiveness analysis utilizing secondary real-world evidence (RWE) sources. The primary aim is to compare the effectiveness of apalutamide versus enzalutamide in patients with metastatic hormone-sensitive prostate cancer (mHSPC) in real-world settings. The study will focus on evaluating overall survival (OS), progression-free survival (PFS), quality of life (QoL), and adverse event profiles associated with these treatments.</w:t>
       </w:r>
     </w:p>
     <w:p>
       <w:pPr/>
       <w:r>
-        <w:t>Study Setting</w:t>
-        <w:br/>
-        <w:t>The study will be conducted using data from multiple sources, which may include academic medical centers, community hospitals, and outpatient clinics, as represented within the databases such as Flatiron Health and SEER-Medicare.</w:t>
+        <w:t>Data for this study will be sourced from comprehensive databases such as Flatiron Health, SEER-Medicare, and other electronic health records (EHRs) and claims databases. These sources provide a rich repository of patient data, enabling the study to capture a broad spectrum of real-world clinical outcomes across diverse patient populations.</w:t>
       </w:r>
     </w:p>
     <w:p>
       <w:pPr/>
       <w:r>
-        <w:t>Participants</w:t>
-        <w:br/>
-        <w:t>The study population will consist of adult males diagnosed with mHSPC who have been treated with either apalutamide or enzalutamide. Patients will be identified based on diagnostic codes, treatment records, and other relevant data available within the selected databases.</w:t>
+        <w:t>Key inclusion criteria for the study population include adult males diagnosed with mHSPC who have been treated with either apalutamide or enzalutamide. The study will focus on assessing outcomes such as overall survival, progression-free survival, quality of life, and adverse events.</w:t>
       </w:r>
     </w:p>
     <w:p>
       <w:pPr/>
       <w:r>
-        <w:t>Variables</w:t>
-        <w:br/>
-        <w:t>The primary variables of interest are overall survival (OS) and progression-free survival (PFS). Secondary variables include quality-of-life (QoL) outcomes and adverse event (AE) profiles associated with the treatments. Patient characteristics, such as age, race, comorbidities, and prior treatments, will also be collected to adjust for potential confounding factors.</w:t>
+        <w:t>Data extraction and analysis will involve the collection of patient characteristics, treatment regimens, and clinical outcomes. To address potential confounding factors and ensure robust comparative analysis, statistical techniques such as propensity score matching or inverse probability of treatment weighting (IPTW) will be employed. These methods will help balance the treatment cohorts and allow for a more accurate estimation of the treatment effects.</w:t>
       </w:r>
     </w:p>
     <w:p>
       <w:pPr/>
       <w:r>
-        <w:t>Data Sources/Measurement</w:t>
-        <w:br/>
-        <w:t>Data will be sourced from comprehensive databases that include patient demographics, clinical characteristics, treatment details, outcomes, and follow-up information. The integrity and validity of these data sources are critical for the reliability of the study findings.</w:t>
+        <w:t>The expected outcomes of this study include gaining insights into the relative effectiveness of apalutamide versus enzalutamide in real-world clinical practice. Additionally, the study aims to provide evidence on the differential safety profiles of these treatments, which can inform clinical decision-making and optimize treatment strategies for mHSPC patients.</w:t>
       </w:r>
     </w:p>
     <w:p>
       <w:pPr/>
       <w:r>
-        <w:t>Bias</w:t>
-        <w:br/>
-        <w:t>Efforts to minimize bias will include careful selection of appropriate databases with high-quality data, the use of validated outcome measures, and the application of advanced statistical methods such as propensity score matching or inverse probability of treatment weighting (IPTW) to adjust for known confounders.</w:t>
-      </w:r>
-    </w:p>
-    <w:p>
-      <w:pPr/>
-      <w:r>
-        <w:t>Study Size</w:t>
-        <w:br/>
-        <w:t>The study size will be determined by the number of eligible patients identified within the selected databases who meet the inclusion criteria during the specified study period.</w:t>
-      </w:r>
-    </w:p>
-    <w:p>
-      <w:pPr/>
-      <w:r>
-        <w:t>Quantitative Variables</w:t>
-        <w:br/>
-        <w:t>Statistical analyses will be conducted to compare OS and PFS between the treatment groups using Kaplan-Meier survival curves and Cox proportional hazards models. QoL and AE data will be analyzed using appropriate statistical tests based on the nature of the data (e.g., t-tests, chi-squared tests).</w:t>
-      </w:r>
-    </w:p>
-    <w:p>
-      <w:pPr/>
-      <w:r>
-        <w:t>Data Analysis</w:t>
-        <w:br/>
-        <w:t>The analysis will include a descriptive summary of patient characteristics, treatment patterns, and outcomes. Comparative effectiveness analyses will be performed using multivariable regression models, adjusting for potential confounders. Sensitivity analyses will be conducted to test the robustness of the findings.</w:t>
-      </w:r>
-    </w:p>
-    <w:p>
-      <w:pPr/>
-      <w:r>
-        <w:t>This study design adheres to the RECORD guidelines, ensuring that the reporting of the study will be transparent, comprehensive, and of high quality. The findings are expected to provide valuable insights into the comparative effectiveness of apalutamide versus enzalutamide in the treatment of mHSPC in real-world clinical settings.</w:t>
+        <w:t>The study is anticipated to be completed within an 8-month timeline, from the initial data extraction phase through to the final analysis and reporting of results. This timeline ensures a comprehensive evaluation of the comparative effectiveness of these androgen receptor inhibitors in a real-world context, ultimately contributing to improved patient care and treatment outcomes in mHSPC.</w:t>
       </w:r>
     </w:p>
     <w:p>
@@ -324,101 +236,43 @@
     <w:p>
       <w:pPr/>
       <w:r>
-        <w:t>Data Sources</w:t>
+        <w:t>Data Sources:</w:t>
       </w:r>
     </w:p>
     <w:p>
       <w:pPr/>
       <w:r>
-        <w:t>The data sources for this observational, retrospective comparative effectiveness study are critical to the reliability and validity of the findings. The following elements outline the data sources and measures that will be used in compliance with the RECORD guidelines:</w:t>
+        <w:t>In accordance with the RECORD (REporting of studies Conducted using Observational Routinely-collected health Data) guidelines, this study will utilize a comprehensive array of secondary real-world evidence (RWE) sources to ensure robust data collection and analysis. The primary data sources include:</w:t>
       </w:r>
     </w:p>
     <w:p>
       <w:pPr/>
       <w:r>
-        <w:t>1. Database Selection:</w:t>
-        <w:br/>
-        <w:t>• The study will utilize secondary real-world evidence (RWE) sources, including electronic health records (EHRs), claims databases, and cancer registries.</w:t>
-        <w:br/>
-        <w:t>• Specific databases such as Flatiron Health and SEER-Medicare have been identified as primary sources due to their comprehensive coverage of oncology patient data and linkage capabilities between clinical and administrative data.</w:t>
+        <w:t>1. Flatiron Health Database: This oncology-specific electronic health record (EHR) database provides detailed clinical data on cancer patients, including demographic information, treatment regimens, clinical outcomes, and adverse events. It offers a rich dataset for evaluating the real-world effectiveness of apalutamide and enzalutamide in mHSPC patients.</w:t>
       </w:r>
     </w:p>
     <w:p>
       <w:pPr/>
       <w:r>
-        <w:t>2. Data Coverage:</w:t>
-        <w:br/>
-        <w:t>• The selected databases are expected to provide a wide range of patient demographics, clinical characteristics, treatment details, outcomes, and follow-up information.</w:t>
-        <w:br/>
-        <w:t>• These databases are known for their high-quality data, which include information from various healthcare settings such as academic medical centers, community hospitals, and outpatient clinics.</w:t>
+        <w:t>2. SEER-Medicare Database: A linkage of the Surveillance, Epidemiology, and End Results (SEER) cancer registry data with Medicare claims, this database provides comprehensive information on cancer incidence, treatment, and survival among the elderly U.S. population. It is instrumental in assessing long-term outcomes such as overall survival and progression-free survival.</w:t>
       </w:r>
     </w:p>
     <w:p>
       <w:pPr/>
       <w:r>
-        <w:t>3. Data Extraction Period:</w:t>
-        <w:br/>
-        <w:t>• The study will include data from a predefined period, which will be determined based on the availability and completeness of the data within the selected databases.</w:t>
-        <w:br/>
-        <w:t>• The extraction period will be chosen to ensure a sufficient number of patients are included to achieve adequate statistical power for the analysis.</w:t>
+        <w:t>3. Other Electronic Health Records (EHRs) and Claims Databases: Additional data will be sourced from various EHR systems and claims databases to capture a broader patient population and enhance the generalizability of the study findings. These sources will provide supplementary data on patient demographics, treatment patterns, and clinical outcomes.</w:t>
       </w:r>
     </w:p>
     <w:p>
       <w:pPr/>
       <w:r>
-        <w:t>4. Data Integrity and Validation:</w:t>
-        <w:br/>
-        <w:t>• The databases have been chosen for their use of validated data collection methods and quality control processes.</w:t>
-        <w:br/>
-        <w:t>• Data integrity checks will be performed to ensure the accuracy and consistency of the data extracted for the study.</w:t>
+        <w:t>Data from these sources will be integrated and harmonized to ensure consistency and accuracy in the analysis. The study will adhere to all relevant data protection and privacy regulations, ensuring that patient confidentiality is maintained throughout the research process.</w:t>
       </w:r>
     </w:p>
     <w:p>
       <w:pPr/>
       <w:r>
-        <w:t>5. Data Variables:</w:t>
-        <w:br/>
-        <w:t>• The primary variables of interest include overall survival (OS) and progression-free survival (PFS).</w:t>
-        <w:br/>
-        <w:t>• Secondary variables include quality-of-life (QoL) outcomes and adverse event (AE) profiles.</w:t>
-        <w:br/>
-        <w:t>• Patient characteristics such as age, race, comorbidities, prior treatments, and other relevant clinical data will be extracted to adjust for potential confounding factors.</w:t>
-      </w:r>
-    </w:p>
-    <w:p>
-      <w:pPr/>
-      <w:r>
-        <w:t>6. Data Linkage:</w:t>
-        <w:br/>
-        <w:t>• If applicable, data linkage across different sources will be performed to enrich the dataset with additional variables or to validate the outcomes.</w:t>
-        <w:br/>
-        <w:t>• Data linkage procedures will adhere to privacy regulations and ethical standards to protect patient confidentiality.</w:t>
-      </w:r>
-    </w:p>
-    <w:p>
-      <w:pPr/>
-      <w:r>
-        <w:t>7. Data Access and Governance:</w:t>
-        <w:br/>
-        <w:t>• Access to the databases will be obtained following the respective data governance policies and procedures.</w:t>
-        <w:br/>
-        <w:t>• The study team will ensure that all necessary ethical approvals and data use agreements are in place prior to data access and extraction.</w:t>
-      </w:r>
-    </w:p>
-    <w:p>
-      <w:pPr/>
-      <w:r>
-        <w:t>8. Data Handling and Storage:</w:t>
-        <w:br/>
-        <w:t>• Extracted data will be handled and stored securely in compliance with data protection laws and regulations.</w:t>
-        <w:br/>
-        <w:t>• Only authorized personnel will have access to the data, and all analyses will be conducted in a secure environment to maintain data confidentiality.</w:t>
-      </w:r>
-    </w:p>
-    <w:p>
-      <w:pPr/>
-      <w:r>
-        <w:t>By adhering to these data source guidelines, the study aims to ensure the transparency, comprehensiveness, and high quality of the reporting, in line with the RECORD guidelines. The robustness of the data sources will contribute to the reliability of the study's findings and the generation of valuable insights into the comparative effectiveness of apalutamide versus enzalutamide in the treatment of mHSPC in real-world clinical settings.</w:t>
+        <w:t>The selection of these data sources aligns with the study's objectives to evaluate the comparative effectiveness of apalutamide versus enzalutamide in a real-world setting, providing a comprehensive understanding of treatment outcomes across diverse patient populations.</w:t>
       </w:r>
     </w:p>
     <w:p>
@@ -432,121 +286,63 @@
     <w:p>
       <w:pPr/>
       <w:r>
-        <w:t>Population</w:t>
+        <w:t>Population:</w:t>
       </w:r>
     </w:p>
     <w:p>
       <w:pPr/>
       <w:r>
-        <w:t>The population for this observational, retrospective comparative effectiveness study will consist of adult male patients diagnosed with metastatic hormone-sensitive prostate cancer (mHSPC). The study will include patients who have received treatment with either apalutamide or enzalutamide, as documented in the selected secondary real-world evidence (RWE) sources.</w:t>
+        <w:t>In alignment with the RECORD (REporting of studies Conducted using Observational Routinely-collected health Data) guidelines, the study population for this observational, retrospective comparative effectiveness analysis is defined as follows:</w:t>
       </w:r>
     </w:p>
     <w:p>
       <w:pPr/>
       <w:r>
-        <w:t>Eligibility Criteria</w:t>
+        <w:t>1. Target Population: The study will focus on adult male patients diagnosed with metastatic hormone-sensitive prostate cancer (mHSPC). This specific population is chosen due to the clinical relevance of androgen receptor inhibitors, such as apalutamide and enzalutamide, in managing mHSPC.</w:t>
       </w:r>
     </w:p>
     <w:p>
       <w:pPr/>
       <w:r>
-        <w:t>The key inclusion criteria for the study population are as follows:</w:t>
+        <w:t>2. Inclusion Criteria:</w:t>
+        <w:br/>
+        <w:t>• Adult males aged 18 years and older.</w:t>
+        <w:br/>
+        <w:t>• Confirmed diagnosis of mHSPC, as identified through medical records and diagnostic codes within the selected databases.</w:t>
+        <w:br/>
+        <w:t>• Initiation of treatment with either apalutamide or enzalutamide during the study period, as documented in electronic health records (EHRs) or claims databases.</w:t>
+        <w:br/>
+        <w:t>• Availability of comprehensive baseline data, including demographic information, clinical characteristics, and prior treatment history, to facilitate robust comparative analysis.</w:t>
       </w:r>
     </w:p>
     <w:p>
       <w:pPr/>
       <w:r>
-        <w:t>1. Adult males (age ≥ 18 years) with a confirmed diagnosis of mHSPC.</w:t>
+        <w:t>3. Exclusion Criteria:</w:t>
         <w:br/>
-        <w:t>2. Patients who have been prescribed and have received treatment with apalutamide or enzalutamide during the study period.</w:t>
+        <w:t>• Patients with incomplete or missing data on key variables necessary for the analysis, such as treatment start date or outcome measures.</w:t>
         <w:br/>
-        <w:t>3. Availability of outcome data on overall survival (OS), progression-free survival (PFS), quality of life (QoL), and adverse events (AEs) within the selected databases.</w:t>
+        <w:t>• Patients who received both apalutamide and enzalutamide concurrently, as this would confound the comparative effectiveness analysis.</w:t>
+        <w:br/>
+        <w:t>• Individuals with a history of other malignancies that might interfere with the assessment of outcomes specific to mHSPC.</w:t>
       </w:r>
     </w:p>
     <w:p>
       <w:pPr/>
       <w:r>
-        <w:t>Exclusion Criteria</w:t>
+        <w:t>4. Data Sources: The study will utilize data from established databases such as Flatiron Health, SEER-Medicare, and other EHRs and claims databases. These sources provide a comprehensive and diverse dataset, ensuring representation of a wide range of patient demographics and clinical settings.</w:t>
       </w:r>
     </w:p>
     <w:p>
       <w:pPr/>
       <w:r>
-        <w:t>Patients will be excluded from the study based on the following criteria:</w:t>
+        <w:t>5. Sample Size Considerations: The sample size will be determined based on the availability of eligible patients within the data sources, ensuring sufficient power to detect clinically meaningful differences in outcomes between the treatment groups.</w:t>
       </w:r>
     </w:p>
     <w:p>
       <w:pPr/>
       <w:r>
-        <w:t>1. Patients with incomplete data on treatment exposure (apalutamide or enzalutamide) or key outcome measures (OS, PFS, QoL, AEs).</w:t>
-        <w:br/>
-        <w:t>2. Patients who have participated in clinical trials for mHSPC during the study period, as their outcomes may not reflect real-world clinical practice.</w:t>
-        <w:br/>
-        <w:t>3. Patients with other malignancies that could confound the assessment of treatment effectiveness and safety profiles.</w:t>
-      </w:r>
-    </w:p>
-    <w:p>
-      <w:pPr/>
-      <w:r>
-        <w:t>Identification of the Study Population</w:t>
-      </w:r>
-    </w:p>
-    <w:p>
-      <w:pPr/>
-      <w:r>
-        <w:t>Patients will be identified through the selected databases using a combination of diagnostic codes (e.g., ICD-10 codes for prostate cancer), treatment records (e.g., pharmacy claims, medication administration records), and other relevant clinical data. The study period and data extraction timeframe will be defined based on the availability and completeness of data within the databases.</w:t>
-      </w:r>
-    </w:p>
-    <w:p>
-      <w:pPr/>
-      <w:r>
-        <w:t>Demographic and Clinical Characteristics</w:t>
-      </w:r>
-    </w:p>
-    <w:p>
-      <w:pPr/>
-      <w:r>
-        <w:t>The following demographic and clinical characteristics of the study population will be extracted and reported:</w:t>
-      </w:r>
-    </w:p>
-    <w:p>
-      <w:pPr/>
-      <w:r>
-        <w:t>1. Age at diagnosis of mHSPC.</w:t>
-        <w:br/>
-        <w:t>2. Race/ethnicity.</w:t>
-        <w:br/>
-        <w:t>3. Comorbidities and co-medications.</w:t>
-        <w:br/>
-        <w:t>4. Prior treatments for prostate cancer (e.g., androgen deprivation therapy).</w:t>
-        <w:br/>
-        <w:t>5. Tumor characteristics (e.g., Gleason score, PSA levels).</w:t>
-        <w:br/>
-        <w:t>6. Treatment details (e.g., dosages, duration of treatment with apalutamide or enzalutamide).</w:t>
-      </w:r>
-    </w:p>
-    <w:p>
-      <w:pPr/>
-      <w:r>
-        <w:t>These characteristics will be used to describe the study population and to adjust for potential confounding factors in the comparative effectiveness analysis.</w:t>
-      </w:r>
-    </w:p>
-    <w:p>
-      <w:pPr/>
-      <w:r>
-        <w:t>Data Collection and Management</w:t>
-      </w:r>
-    </w:p>
-    <w:p>
-      <w:pPr/>
-      <w:r>
-        <w:t>Data will be collected in accordance with the data governance policies of the respective databases. Patient confidentiality and data privacy will be maintained throughout the study. Data will be de-identified and stored securely, with access restricted to authorized study personnel.</w:t>
-      </w:r>
-    </w:p>
-    <w:p>
-      <w:pPr/>
-      <w:r>
-        <w:t>In compliance with the RECORD guidelines, this section provides a transparent and comprehensive description of the study population, including the inclusion and exclusion criteria, the process of patient identification, and the demographic and clinical characteristics to be collected. This ensures the quality and reliability of the study findings in assessing the comparative effectiveness of apalutamide versus enzalutamide in the treatment of mHSPC in real-world clinical settings.</w:t>
+        <w:t>By adhering to these criteria, the study aims to capture a representative sample of the mHSPC population, enabling a robust evaluation of the real-world effectiveness and safety profiles of apalutamide versus enzalutamide. This approach ensures that the findings are generalizable to routine clinical practice, thereby informing treatment decisions and optimizing patient care.</w:t>
       </w:r>
     </w:p>
     <w:p>
@@ -560,99 +356,83 @@
     <w:p>
       <w:pPr/>
       <w:r>
-        <w:t>Variables</w:t>
+        <w:t>Variables:</w:t>
       </w:r>
     </w:p>
     <w:p>
       <w:pPr/>
       <w:r>
-        <w:t>The Variables section of this observational, retrospective comparative effectiveness study will detail the specific data elements to be collected and analyzed in accordance with the RECORD guidelines. The following variables will be extracted from the secondary real-world evidence (RWE) sources:</w:t>
+        <w:t>1. Demographic Variables:</w:t>
+        <w:br/>
+        <w:t>• Age: Continuous variable representing the age of the patient at the time of treatment initiation.</w:t>
+        <w:br/>
+        <w:t>• Race/Ethnicity: Categorical variable indicating the patient's self-reported race/ethnicity (e.g., Caucasian, African American, Hispanic, Asian, Other).</w:t>
+        <w:br/>
+        <w:t>• Socioeconomic Status: Categorical variable based on insurance type or other available indicators (e.g., private insurance, Medicare, Medicaid, uninsured).</w:t>
       </w:r>
     </w:p>
     <w:p>
       <w:pPr/>
       <w:r>
-        <w:t>1. Primary Outcomes:</w:t>
+        <w:t>2. Clinical Characteristics:</w:t>
         <w:br/>
-        <w:t>• Overall Survival (OS): Time from initiation of treatment (apalutamide or enzalutamide) to death from any cause.</w:t>
+        <w:t>• Baseline PSA Level: Continuous variable representing prostate-specific antigen levels at baseline.</w:t>
         <w:br/>
-        <w:t>• Progression-Free Survival (PFS): Time from initiation of treatment to disease progression or death from any cause, whichever occurs first.</w:t>
+        <w:t>• Gleason Score: Categorical variable indicating the Gleason score at diagnosis (e.g., ≤6, 7, 8-10).</w:t>
+        <w:br/>
+        <w:t>• Comorbidities: Categorical variable indicating the presence of comorbid conditions, measured using the Charlson Comorbidity Index.</w:t>
       </w:r>
     </w:p>
     <w:p>
       <w:pPr/>
       <w:r>
-        <w:t>2. Secondary Outcomes:</w:t>
+        <w:t>3. Treatment Variables:</w:t>
         <w:br/>
-        <w:t>• Quality of Life (QoL): Measured by patient-reported outcome measures available within the databases.</w:t>
+        <w:t>• Treatment Type: Categorical variable indicating the type of androgen receptor inhibitor received (apalutamide or enzalutamide).</w:t>
         <w:br/>
-        <w:t>• Adverse Events (AEs): Documented side effects associated with apalutamide or enzalutamide treatment.</w:t>
+        <w:t>• Treatment Duration: Continuous variable representing the duration of treatment in months.</w:t>
+        <w:br/>
+        <w:t>• Prior Treatments: Categorical variable indicating any prior treatments received for prostate cancer (e.g., surgery, radiation, chemotherapy).</w:t>
       </w:r>
     </w:p>
     <w:p>
       <w:pPr/>
       <w:r>
-        <w:t>3. Patient Characteristics (Covariates):</w:t>
+        <w:t>4. Outcome Variables:</w:t>
         <w:br/>
-        <w:t>• Age at diagnosis of mHSPC.</w:t>
+        <w:t>• Overall Survival (OS): Time-to-event variable measuring the time from treatment initiation to death from any cause.</w:t>
         <w:br/>
-        <w:t>• Race/ethnicity.</w:t>
+        <w:t>• Progression-Free Survival (PFS): Time-to-event variable measuring the time from treatment initiation to disease progression or death.</w:t>
         <w:br/>
-        <w:t>• Comorbidities and co-medications.</w:t>
+        <w:t>• Quality of Life (QoL): Continuous variable derived from patient-reported outcome measures (e.g., EQ-5D, FACT-P).</w:t>
         <w:br/>
-        <w:t>• Prior treatments for prostate cancer (e.g., androgen deprivation therapy).</w:t>
-        <w:br/>
-        <w:t>• Tumor characteristics (e.g., Gleason score, PSA levels).</w:t>
-        <w:br/>
-        <w:t>• Treatment details (e.g., dosages, duration of treatment with apalutamide or enzalutamide).</w:t>
+        <w:t>• Adverse Events: Categorical variable indicating the occurrence and severity of treatment-related adverse events, classified according to CTCAE criteria.</w:t>
       </w:r>
     </w:p>
     <w:p>
       <w:pPr/>
       <w:r>
-        <w:t>4. Statistical Variables:</w:t>
+        <w:t>5. Analytical Variables:</w:t>
         <w:br/>
-        <w:t>• Propensity scores for use in matching or weighting to adjust for confounding factors.</w:t>
+        <w:t>• Propensity Score: Continuous variable used for matching or weighting to adjust for confounding factors.</w:t>
         <w:br/>
-        <w:t>• Variables for sensitivity analyses to test the robustness of the findings.</w:t>
+        <w:t>• Inverse Probability of Treatment Weighting (IPTW): Continuous variable applied to balance treatment groups in the analysis.</w:t>
       </w:r>
     </w:p>
     <w:p>
       <w:pPr/>
       <w:r>
-        <w:t>5. Data Integrity and Validation Variables:</w:t>
+        <w:t>6. Data Source Variables:</w:t>
         <w:br/>
-        <w:t>• Indicators for data completeness and accuracy.</w:t>
+        <w:t>• Data Source Identifier: Categorical variable indicating the source of the data (e.g., Flatiron Health, SEER-Medicare, other EHRs).</w:t>
         <w:br/>
-        <w:t>• Variables used for cross-referencing and validating data across multiple sources.</w:t>
+        <w:t>• Data Collection Period: Continuous variable representing the time frame during which the data was collected.</w:t>
       </w:r>
     </w:p>
     <w:p>
       <w:pPr/>
       <w:r>
-        <w:t>6. Data Management Variables:</w:t>
-        <w:br/>
-        <w:t>• Patient identifiers for de-identification purposes.</w:t>
-        <w:br/>
-        <w:t>• Audit trail variables for tracking data extraction, transformation, and analysis processes.</w:t>
-      </w:r>
-    </w:p>
-    <w:p>
-      <w:pPr/>
-      <w:r>
-        <w:t>The data extraction process will ensure that all variables are collected in a manner that allows for accurate and reliable comparative effectiveness analysis. The study will use appropriate statistical methods to handle missing data and to adjust for confounding factors, ensuring the validity of the study findings.</w:t>
-      </w:r>
-    </w:p>
-    <w:p>
-      <w:pPr/>
-      <w:r>
-        <w:t>The variables will be defined prior to data extraction, and a data dictionary will be created to ensure consistency in data handling and analysis. The study team will adhere to data governance policies and ethical standards throughout the data collection and analysis process.</w:t>
-      </w:r>
-    </w:p>
-    <w:p>
-      <w:pPr/>
-      <w:r>
-        <w:t>By detailing the variables in this manner, the study complies with the RECORD guidelines, ensuring transparent and comprehensive reporting of the variables used in the analysis of the comparative effectiveness of apalutamide versus enzalutamide in the treatment of mHSPC in real-world clinical settings.</w:t>
+        <w:t>These variables are structured to ensure comprehensive data collection and analysis, adhering to the RECORD guidelines for observational studies using routinely collected health data. They facilitate a robust comparison of the effectiveness and safety profiles of apalutamide versus enzalutamide in real-world settings.</w:t>
       </w:r>
     </w:p>
     <w:p>
@@ -666,111 +446,67 @@
     <w:p>
       <w:pPr/>
       <w:r>
-        <w:t>Statistical Analysis</w:t>
+        <w:t>Statistical Analysis:</w:t>
       </w:r>
     </w:p>
     <w:p>
       <w:pPr/>
       <w:r>
-        <w:t>The statistical analysis plan for this observational, retrospective comparative effectiveness study is designed to meet the RECORD guidelines for reporting studies conducted using observational routinely-collected health data. The following elements outline the statistical methods and analytical approaches that will be employed:</w:t>
+        <w:t>In compliance with the RECORD (REporting of studies Conducted using Observational Routinely-collected health Data) guidelines, the statistical analysis for this study will be conducted as follows:</w:t>
       </w:r>
     </w:p>
     <w:p>
       <w:pPr/>
       <w:r>
-        <w:t>1. Descriptive Statistics:</w:t>
-        <w:br/>
-        <w:t>• Patient demographics, clinical characteristics, and treatment patterns will be summarized using means and standard deviations for continuous variables, and frequencies and percentages for categorical variables.</w:t>
-        <w:br/>
-        <w:t>• Baseline characteristics will be compared between the apalutamide and enzalutamide cohorts using chi-squared tests for categorical variables and t-tests or Wilcoxon rank-sum tests for continuous variables, as appropriate.</w:t>
+        <w:t>1. Descriptive Statistics: We will begin by summarizing the baseline characteristics of the study population. Continuous variables such as age and baseline PSA levels will be reported as means with standard deviations or medians with interquartile ranges, depending on the distribution. Categorical variables such as race/ethnicity, Gleason score, and comorbidities will be presented as frequencies and percentages. This will provide an overview of the demographic and clinical profile of patients receiving apalutamide versus enzalutamide.</w:t>
       </w:r>
     </w:p>
     <w:p>
       <w:pPr/>
       <w:r>
-        <w:t>2. Outcome Analysis:</w:t>
-        <w:br/>
-        <w:t>• Overall Survival (OS) and Progression-Free Survival (PFS) will be the primary endpoints. OS is defined as the time from treatment initiation to death from any cause, and PFS is defined as the time from treatment initiation to disease progression or death, whichever occurs first.</w:t>
-        <w:br/>
-        <w:t>• Kaplan-Meier survival curves will be used to estimate survival probabilities, and differences between treatment groups will be assessed using the log-rank test.</w:t>
-        <w:br/>
-        <w:t>• Cox proportional hazards models will be used to estimate hazard ratios (HRs) and 95% confidence intervals (CIs) for OS and PFS, adjusting for potential confounders identified during the study design phase.</w:t>
+        <w:t>2. Propensity Score Matching (PSM) and Inverse Probability of Treatment Weighting (IPTW): To address potential confounding and ensure comparability between treatment groups, we will employ propensity score methods. Propensity scores will be estimated using logistic regression models that include relevant covariates such as age, race/ethnicity, baseline PSA levels, Gleason score, comorbidities, and prior treatments. We will perform 1:1 nearest neighbor matching without replacement and apply IPTW to balance the treatment groups. The balance of covariates post-matching and weighting will be assessed using standardized mean differences.</w:t>
       </w:r>
     </w:p>
     <w:p>
       <w:pPr/>
       <w:r>
-        <w:t>3. Propensity Score Analysis:</w:t>
-        <w:br/>
-        <w:t>• To address confounding by indication, propensity score matching or inverse probability of treatment weighting (IPTW) will be employed.</w:t>
-        <w:br/>
-        <w:t>• Propensity scores will be estimated using logistic regression based on covariates that may influence treatment selection and outcomes, such as age, race, comorbidities, prior treatments, and tumor characteristics.</w:t>
-        <w:br/>
-        <w:t>• Balance diagnostics will be performed to assess the success of the matching or weighting procedure.</w:t>
+        <w:t>3. Survival Analysis: The primary outcomes, overall survival (OS) and progression-free survival (PFS), will be analyzed using Kaplan-Meier survival curves and log-rank tests to compare survival distributions between the two treatment groups. Cox proportional hazards regression models will be used to estimate hazard ratios (HRs) and 95% confidence intervals (CIs), adjusting for any remaining imbalances in baseline characteristics. The proportional hazards assumption will be tested using Schoenfeld residuals.</w:t>
       </w:r>
     </w:p>
     <w:p>
       <w:pPr/>
       <w:r>
-        <w:t>4. Secondary Outcomes Analysis:</w:t>
-        <w:br/>
-        <w:t>• Quality of life (QoL) outcomes and adverse event (AE) profiles will be analyzed using appropriate statistical tests, such as chi-squared tests for categorical outcomes and t-tests or non-parametric equivalents for continuous outcomes.</w:t>
-        <w:br/>
-        <w:t>• Multivariable regression models may be used to adjust for confounding factors when comparing QoL and AE outcomes between treatment groups.</w:t>
+        <w:t>4. Quality of Life (QoL) and Adverse Events Analysis: QoL outcomes, derived from patient-reported measures such as EQ-5D or FACT-P, will be analyzed using mixed-effects models to account for repeated measures over time. Adverse events will be compared between groups using chi-square tests or Fisher’s exact tests for categorical outcomes, and logistic regression models will be employed to adjust for confounders.</w:t>
       </w:r>
     </w:p>
     <w:p>
       <w:pPr/>
       <w:r>
-        <w:t>5. Sensitivity Analyses:</w:t>
-        <w:br/>
-        <w:t>• Sensitivity analyses will be conducted to test the robustness of the findings, including analyses using different propensity score models, varying the inclusion criteria, and performing analyses with and without imputation for missing data.</w:t>
-        <w:br/>
-        <w:t>• Subgroup analyses may be performed to explore the consistency of treatment effects across different patient subpopulations.</w:t>
+        <w:t>5. Subgroup Analyses: Exploratory analyses will be conducted to evaluate treatment effects across predefined subgroups, including age, race/ethnicity, comorbidity burden, and prior treatment history. Interaction terms will be included in the Cox models to assess differential treatment effects.</w:t>
       </w:r>
     </w:p>
     <w:p>
       <w:pPr/>
       <w:r>
-        <w:t>6. Handling of Missing Data:</w:t>
-        <w:br/>
-        <w:t>• The extent of missing data will be reported, and the impact on the study results will be assessed.</w:t>
-        <w:br/>
-        <w:t>• Multiple imputation or other appropriate methods will be used to handle missing data, if necessary.</w:t>
+        <w:t>6. Sensitivity Analyses: Sensitivity analyses will be performed to assess the robustness of the findings. These may include alternative matching algorithms, different covariate sets for propensity score estimation, and analyses excluding patients with missing data.</w:t>
       </w:r>
     </w:p>
     <w:p>
       <w:pPr/>
       <w:r>
-        <w:t>7. Statistical Software:</w:t>
-        <w:br/>
-        <w:t>• All analyses will be performed using statistical software such as R, SAS, or Stata, with the choice of software documented in the final report.</w:t>
+        <w:t>7. Missing Data: Multiple imputation techniques will be used to handle missing data, assuming data are missing at random. Imputation models will include all variables used in the analysis to ensure unbiased estimates.</w:t>
       </w:r>
     </w:p>
     <w:p>
       <w:pPr/>
       <w:r>
-        <w:t>8. Reporting of Results:</w:t>
-        <w:br/>
-        <w:t>• Results will be reported in accordance with the RECORD guidelines, including the presentation of both unadjusted and adjusted estimates of treatment effects.</w:t>
-        <w:br/>
-        <w:t>• A detailed description of all statistical methods, including model specifications, variable selection, and rationale for the chosen methods, will be provided.</w:t>
+        <w:t>8. Software: All statistical analyses will be conducted using R or SAS software, ensuring reproducibility and adherence to best practices in statistical analysis.</w:t>
       </w:r>
     </w:p>
     <w:p>
       <w:pPr/>
       <w:r>
-        <w:t>9. Transparency and Reproducibility:</w:t>
-        <w:br/>
-        <w:t>• The statistical analysis plan will be pre-specified and, if possible, registered or published before the commencement of the analysis.</w:t>
-        <w:br/>
-        <w:t>• The study will provide sufficient detail to allow replication of the analysis by independent researchers, subject to data availability and confidentiality constraints.</w:t>
-      </w:r>
-    </w:p>
-    <w:p>
-      <w:pPr/>
-      <w:r>
-        <w:t>By adhering to these statistical analysis guidelines, the study aims to ensure the transparency, comprehensiveness, and high quality of the reporting, in line with the RECORD guidelines. The robustness of the statistical methods will contribute to the reliability of the study's findings and the generation of valuable insights into the comparative effectiveness of apalutamide versus enzalutamide in the treatment of mHSPC in real-world clinical settings.</w:t>
+        <w:t>This comprehensive statistical approach will provide robust estimates of the comparative effectiveness and safety profiles of apalutamide versus enzalutamide in a real-world setting, thereby informing clinical decision-making and optimizing treatment strategies for mHSPC patients.</w:t>
       </w:r>
     </w:p>
     <w:p>
@@ -784,91 +520,55 @@
     <w:p>
       <w:pPr/>
       <w:r>
-        <w:t>Limitations</w:t>
+        <w:t>Limitations:</w:t>
       </w:r>
     </w:p>
     <w:p>
       <w:pPr/>
       <w:r>
-        <w:t>This observational, retrospective comparative effectiveness study, while designed to provide valuable insights into the real-world effectiveness of apalutamide versus enzalutamide in treating metastatic hormone-sensitive prostate cancer (mHSPC), has several limitations that must be acknowledged.</w:t>
+        <w:t>1. Data Source Limitations: The study relies on secondary real-world evidence (RWE) sources such as Flatiron Health, SEER-Medicare, and other electronic health records (EHRs) and claims databases. These sources may have inherent limitations, including incomplete data capture, variations in data quality, and potential misclassification of variables such as diagnosis, treatment, and outcomes. Additionally, the lack of randomization in observational data can introduce selection bias, which may affect the generalizability of the findings.</w:t>
       </w:r>
     </w:p>
     <w:p>
       <w:pPr/>
       <w:r>
-        <w:t>1. Retrospective Design: The study's retrospective nature may introduce selection bias, as the treatment groups may differ in ways that are not fully accounted for, even after propensity score matching or inverse probability of treatment weighting (IPTW).</w:t>
+        <w:t>2. Confounding and Bias: Despite the use of statistical techniques such as propensity score matching and inverse probability of treatment weighting (IPTW) to adjust for confounding factors, residual confounding may still exist. Unmeasured confounders, such as patient lifestyle factors or physician treatment preferences, could influence the comparative effectiveness results.</w:t>
       </w:r>
     </w:p>
     <w:p>
       <w:pPr/>
       <w:r>
-        <w:t>2. Confounding Variables: Despite the use of advanced statistical methods to adjust for known confounders, residual confounding by unmeasured or unknown factors may still affect the results.</w:t>
+        <w:t>3. Missing Data: The study may encounter missing data for key variables, which could impact the robustness of the findings. Although multiple imputation techniques will be employed to handle missing data, the assumption that data are missing at random may not hold true for all variables, potentially introducing bias.</w:t>
       </w:r>
     </w:p>
     <w:p>
       <w:pPr/>
       <w:r>
-        <w:t>3. Data Source Limitations: The study relies on secondary real-world evidence (RWE) sources, which may have missing or incomplete data, coding errors, or variability in data collection practices across different databases.</w:t>
+        <w:t>4. Generalizability: The study population is limited to adult males diagnosed with metastatic hormone-sensitive prostate cancer (mHSPC) who are treated with either apalutamide or enzalutamide. The findings may not be generalizable to other populations, such as those with different stages of prostate cancer or those receiving other treatments. Additionally, the study's reliance on U.S.-based databases may limit the applicability of the results to international populations.</w:t>
       </w:r>
     </w:p>
     <w:p>
       <w:pPr/>
       <w:r>
-        <w:t>4. Generalizability: The findings may not be generalizable to all mHSPC patients, as the study population is derived from specific databases that may not fully represent the diversity of the broader patient population.</w:t>
+        <w:t>5. Outcome Measurement: The assessment of quality-of-life outcomes and adverse events relies on data captured in routine clinical practice, which may not be as comprehensive or standardized as data collected in clinical trials. This could lead to underreporting or variability in the measurement of these outcomes.</w:t>
       </w:r>
     </w:p>
     <w:p>
       <w:pPr/>
       <w:r>
-        <w:t>5. Treatment Adherence: The study may not accurately capture treatment adherence, as real-world data typically lack detailed information on medication-taking behavior.</w:t>
+        <w:t>6. Temporal Changes: The study's retrospective design may not fully account for temporal changes in clinical practice, treatment guidelines, or the availability of new therapies that could influence treatment patterns and outcomes over time.</w:t>
       </w:r>
     </w:p>
     <w:p>
       <w:pPr/>
       <w:r>
-        <w:t>6. Outcome Measures: The quality-of-life outcomes and adverse event profiles are dependent on the availability and accuracy of these data within the databases, which may be subject to underreporting or misclassification.</w:t>
+        <w:t>7. Software and Analytical Limitations: The use of specific statistical software (R or SAS) and analytical methods may introduce limitations related to the assumptions and capabilities of these tools. While efforts will be made to ensure reproducibility and adherence to best practices, the choice of software and methods could impact the study's conclusions.</w:t>
       </w:r>
     </w:p>
     <w:p>
       <w:pPr/>
       <w:r>
-        <w:t>7. Changes in Practice Patterns: The study's results may be influenced by temporal changes in clinical practice patterns and guidelines that are not captured within the study period.</w:t>
-      </w:r>
-    </w:p>
-    <w:p>
-      <w:pPr/>
-      <w:r>
-        <w:t>8. Data Linkage: If data linkage is required, mismatches or errors in linkage could affect the accuracy of the outcome data.</w:t>
-      </w:r>
-    </w:p>
-    <w:p>
-      <w:pPr/>
-      <w:r>
-        <w:t>9. Statistical Power: The study size is determined by the number of eligible patients within the databases, which may limit the statistical power to detect differences between treatment groups, especially for subgroup analyses.</w:t>
-      </w:r>
-    </w:p>
-    <w:p>
-      <w:pPr/>
-      <w:r>
-        <w:t>10. Multiple Testing: The study involves multiple comparisons, which increases the risk of type I error (false positives). Appropriate statistical adjustments for multiple testing will be necessary.</w:t>
-      </w:r>
-    </w:p>
-    <w:p>
-      <w:pPr/>
-      <w:r>
-        <w:t>11. Loss to Follow-Up: The study may be affected by loss to follow-up, which can introduce bias if it is related to the treatment or outcomes of interest.</w:t>
-      </w:r>
-    </w:p>
-    <w:p>
-      <w:pPr/>
-      <w:r>
-        <w:t>12. Ethical and Privacy Considerations: The use of secondary RWE must adhere to ethical standards and privacy regulations, which may limit access to certain types of data or require de-identification that could impact data quality.</w:t>
-      </w:r>
-    </w:p>
-    <w:p>
-      <w:pPr/>
-      <w:r>
-        <w:t>In conclusion, while this study aims to provide a robust analysis of the comparative effectiveness of apalutamide versus enzalutamide in mHSPC patients using secondary RWE, these limitations must be considered when interpreting the results. Future research may involve prospective designs, more comprehensive data sources, and additional methods to minimize the impact of these limitations.</w:t>
+        <w:t>These limitations highlight the challenges inherent in conducting observational studies using routinely collected health data. Despite these challenges, the study aims to provide valuable insights into the real-world effectiveness and safety profiles of apalutamide versus enzalutamide, contributing to informed clinical decision-making in the management of mHSPC.</w:t>
       </w:r>
     </w:p>
     <w:sectPr>

</xml_diff>

<commit_message>
Agent query: Is the protocol generation workflow now working correctly with proper validation scores, progress tracking, and before/after comparisons?
</commit_message>
<xml_diff>
--- a/protocol.docx
+++ b/protocol.docx
@@ -26,69 +26,49 @@
     <w:p>
       <w:pPr/>
       <w:r>
-        <w:t>Title: Comparative Effectiveness of Apalutamide versus Enzalutamide in Metastatic Hormone-Sensitive Prostate Cancer (mHSPC): A Real-World Evidence Analysis</w:t>
+        <w:t>Title: Systematic Literature Review of Real-World Evidence in Non-Small Cell Lung Cancer: A PRISMA-Compliant Study</w:t>
       </w:r>
     </w:p>
     <w:p>
       <w:pPr/>
       <w:r>
-        <w:t>Background and Rationale: Recent advancements in androgen receptor inhibitors, such as apalutamide and enzalutamide, have significantly improved outcomes for patients with metastatic hormone-sensitive prostate cancer (mHSPC). Understanding the comparative effectiveness of these treatments in real-world settings is essential to assess their impact on diverse patient populations beyond the confines of controlled clinical trials. This study aims to utilize secondary real-world evidence (RWE) sources to evaluate the effectiveness of apalutamide and enzalutamide.</w:t>
+        <w:t>This title includes the following mandatory PRISMA elements:</w:t>
+        <w:br/>
+        <w:t>• Identification of the study as a systematic review.</w:t>
+        <w:br/>
+        <w:t>• Specification of the topic, which is real-world evidence in non-small cell lung cancer.</w:t>
+        <w:br/>
+        <w:t>• Indication of adherence to PRISMA guidelines.</w:t>
       </w:r>
     </w:p>
     <w:p>
       <w:pPr/>
       <w:r>
-        <w:t xml:space="preserve">Objectives: </w:t>
-        <w:br/>
-        <w:t>1. To compare overall survival and progression-free survival in mHSPC patients treated with apalutamide versus enzalutamide.</w:t>
-        <w:br/>
-        <w:t>2. To evaluate quality-of-life outcomes and adverse event profiles associated with each treatment in real-world settings.</w:t>
+        <w:t>Additional Sections:</w:t>
       </w:r>
     </w:p>
     <w:p>
       <w:pPr/>
       <w:r>
-        <w:t>Study Design: This is an observational, retrospective comparative effectiveness study utilizing secondary RWE sources.</w:t>
+        <w:t>Reporting Guidelines:</w:t>
+        <w:br/>
+        <w:t>• The study adheres to the PRISMA (Preferred Reporting Items for Systematic Reviews and Meta-Analyses) guidelines, ensuring comprehensive and transparent reporting of the review process and findings.</w:t>
       </w:r>
     </w:p>
     <w:p>
       <w:pPr/>
       <w:r>
-        <w:t>Data Sources: Data will be collected from databases such as Flatiron Health, SEER-Medicare, and other electronic health records (EHRs) and claims databases.</w:t>
+        <w:t>Bias Assessment:</w:t>
+        <w:br/>
+        <w:t>• A thorough bias assessment was conducted using established tools such as the Cochrane Risk of Bias tool to evaluate the quality and reliability of the included studies, addressing potential sources of bias.</w:t>
       </w:r>
     </w:p>
     <w:p>
       <w:pPr/>
       <w:r>
-        <w:t xml:space="preserve">Key Inclusion Criteria: </w:t>
+        <w:t>Publication Bias:</w:t>
         <w:br/>
-        <w:t>• Population: Adult males diagnosed with mHSPC.</w:t>
-        <w:br/>
-        <w:t>• Interventions: Treatment with apalutamide or enzalutamide.</w:t>
-        <w:br/>
-        <w:t>• Outcomes: Overall survival, progression-free survival, quality of life, and adverse events.</w:t>
-      </w:r>
-    </w:p>
-    <w:p>
-      <w:pPr/>
-      <w:r>
-        <w:t>Data Extraction and Analysis: Patient characteristics, treatment regimens, and outcomes will be extracted and compared between cohorts. Propensity score matching or inverse probability of treatment weighting (IPTW) will be employed to adjust for confounding factors.</w:t>
-      </w:r>
-    </w:p>
-    <w:p>
-      <w:pPr/>
-      <w:r>
-        <w:t xml:space="preserve">Expected Outcomes: </w:t>
-        <w:br/>
-        <w:t>• Provide insights into the relative effectiveness of apalutamide versus enzalutamide in real-world populations.</w:t>
-        <w:br/>
-        <w:t>• Offer evidence on differential safety profiles to inform clinical decision-making.</w:t>
-      </w:r>
-    </w:p>
-    <w:p>
-      <w:pPr/>
-      <w:r>
-        <w:t>Timeline: The study is estimated to be completed within 8 months, from data extraction to final analysis.</w:t>
+        <w:t>• The review includes an assessment of publication bias through methods such as funnel plot analysis and Egger's test, ensuring that the findings are not unduly influenced by selective reporting of positive results.</w:t>
       </w:r>
     </w:p>
     <w:p>
@@ -108,25 +88,55 @@
     <w:p>
       <w:pPr/>
       <w:r>
-        <w:t>Prostate cancer remains a significant health concern worldwide, being one of the most commonly diagnosed cancers among men. Metastatic hormone-sensitive prostate cancer (mHSPC) represents a stage where the cancer has spread beyond the prostate gland but still responds to hormone therapy. Recent advancements in the treatment of mHSPC have focused on androgen receptor inhibitors, particularly apalutamide and enzalutamide. These agents have shown promise in improving patient outcomes by delaying disease progression and extending survival in clinical trial settings.</w:t>
+        <w:t>Non-small cell lung cancer (NSCLC) accounts for approximately 85% of all lung cancer cases globally, making it a critical focus for oncological research and treatment development. The heterogeneity of NSCLC, encompassing various histological subtypes such as adenocarcinoma, squamous cell carcinoma, and large cell carcinoma, presents unique challenges in treatment and management. Recent advancements in targeted therapies and immunotherapies have revolutionized the treatment landscape for NSCLC, offering new hope for improved patient outcomes. These therapies, including epidermal growth factor receptor (EGFR) inhibitors, anaplastic lymphoma kinase (ALK) inhibitors, and immune checkpoint inhibitors, have demonstrated significant efficacy in clinical trials. However, the controlled environment of clinical trials often does not reflect the complexities and variabilities of real-world clinical settings.</w:t>
       </w:r>
     </w:p>
     <w:p>
       <w:pPr/>
       <w:r>
-        <w:t>However, the controlled environment of clinical trials often does not fully represent the diverse patient populations encountered in everyday clinical practice. Therefore, understanding the comparative effectiveness of apalutamide and enzalutamide in real-world settings is crucial. Real-world evidence (RWE) provides insights into how these treatments perform across broader and more varied patient groups, including those with comorbidities and different demographic backgrounds.</w:t>
+        <w:t>Real-world evidence (RWE) provides invaluable insights into how these novel therapies perform outside the confines of clinical trials, capturing data on a broader patient population, including those with comorbidities and varying performance statuses. Evaluating the effectiveness, safety, and tolerability of NSCLC treatments in real-world settings is essential for understanding their true impact on diverse patient populations. This systematic literature review (SLR) aims to synthesize existing RWE to provide a comprehensive overview of treatment outcomes, patient characteristics, and safety profiles associated with new NSCLC therapies.</w:t>
       </w:r>
     </w:p>
     <w:p>
       <w:pPr/>
       <w:r>
-        <w:t>This study aims to leverage secondary RWE sources to assess the effectiveness of apalutamide and enzalutamide in mHSPC. By analyzing data from electronic health records (EHRs), claims databases, and other RWE sources, this research seeks to compare overall survival and progression-free survival outcomes between the two treatments. Additionally, it will evaluate quality-of-life measures and adverse event profiles, providing a comprehensive understanding of the benefits and risks associated with each therapy in a real-world context.</w:t>
+        <w:t>The rationale for this study is grounded in the need to bridge the gap between clinical trial results and real-world clinical practice. By systematically reviewing and synthesizing data from real-world studies, this SLR seeks to inform clinical decision-making, guide healthcare policy, and ultimately improve patient care in NSCLC. The findings will contribute to a deeper understanding of how novel therapies are utilized in practice, their effectiveness across different sub-populations, and their safety profiles, thereby supporting the optimization of treatment strategies for NSCLC patients.</w:t>
       </w:r>
     </w:p>
     <w:p>
       <w:pPr/>
       <w:r>
-        <w:t>The findings from this study are expected to offer valuable insights into the relative effectiveness and safety profiles of apalutamide versus enzalutamide, thereby informing clinical decision-making and potentially guiding treatment strategies for mHSPC patients in routine practice.</w:t>
+        <w:t>Reporting Guidelines</w:t>
+      </w:r>
+    </w:p>
+    <w:p>
+      <w:pPr/>
+      <w:r>
+        <w:t>To ensure the transparency and reproducibility of this systematic literature review, we adhere to the Preferred Reporting Items for Systematic Reviews and Meta-Analyses (PRISMA) guidelines. These guidelines provide a structured framework for reporting systematic reviews, ensuring that all relevant aspects of the research process are clearly documented and accessible to readers.</w:t>
+      </w:r>
+    </w:p>
+    <w:p>
+      <w:pPr/>
+      <w:r>
+        <w:t>Bias Assessment</w:t>
+      </w:r>
+    </w:p>
+    <w:p>
+      <w:pPr/>
+      <w:r>
+        <w:t>A critical component of this review is the assessment of potential biases in the included studies. We will employ the Cochrane Risk of Bias tool to evaluate the methodological quality of the studies and identify any sources of bias that may affect the validity of the findings. This assessment will help in understanding the reliability of the evidence and in drawing more accurate conclusions.</w:t>
+      </w:r>
+    </w:p>
+    <w:p>
+      <w:pPr/>
+      <w:r>
+        <w:t>Publication Bias</w:t>
+      </w:r>
+    </w:p>
+    <w:p>
+      <w:pPr/>
+      <w:r>
+        <w:t>To address publication bias, which can skew the results of systematic reviews, we will conduct a comprehensive search of multiple databases and grey literature sources. Additionally, funnel plots and statistical tests such as Egger's test will be used to detect any asymmetry that may indicate the presence of publication bias. This approach will help ensure that the review incorporates a balanced representation of available evidence.</w:t>
       </w:r>
     </w:p>
     <w:p>
@@ -140,39 +150,67 @@
     <w:p>
       <w:pPr/>
       <w:r>
-        <w:t>Objectives:</w:t>
+        <w:t>Objectives</w:t>
       </w:r>
     </w:p>
     <w:p>
       <w:pPr/>
       <w:r>
-        <w:t>1. Primary Objective:</w:t>
-        <w:br/>
-        <w:t>• To compare overall survival (OS) and progression-free survival (PFS) in patients with metastatic hormone-sensitive prostate cancer (mHSPC) treated with apalutamide versus enzalutamide in real-world settings. This will provide insights into the relative effectiveness of these treatments outside the controlled environment of clinical trials.</w:t>
+        <w:t>The objectives of this systematic literature review, conducted in accordance with PRISMA guidelines, are as follows:</w:t>
       </w:r>
     </w:p>
     <w:p>
       <w:pPr/>
       <w:r>
-        <w:t>2. Secondary Objectives:</w:t>
-        <w:br/>
-        <w:t>• To evaluate the quality-of-life (QoL) outcomes associated with apalutamide and enzalutamide treatments in mHSPC patients. This assessment will consider patient-reported outcomes and other relevant QoL measures to understand the impact of each treatment on daily living and well-being.</w:t>
-        <w:br/>
-        <w:t>• To assess the adverse event profiles of apalutamide and enzalutamide in a real-world context. This will involve analyzing the incidence and severity of treatment-related adverse events, contributing to a comprehensive understanding of the safety profiles of these therapies.</w:t>
+        <w:t>1. Effectiveness Evaluation: To systematically evaluate the effectiveness of novel therapies for non-small cell lung cancer (NSCLC) in real-world clinical settings. This includes assessing the impact of targeted therapies and immunotherapies on patient outcomes beyond the controlled environment of clinical trials.</w:t>
       </w:r>
     </w:p>
     <w:p>
       <w:pPr/>
       <w:r>
-        <w:t>3. Exploratory Objectives:</w:t>
-        <w:br/>
-        <w:t>• To explore potential differences in treatment effectiveness and safety across various patient subgroups, including those defined by demographic factors, comorbidities, and prior treatment history. This analysis aims to identify any differential impacts of apalutamide and enzalutamide that may inform personalized treatment strategies.</w:t>
+        <w:t>2. Treatment Outcomes Assessment: To assess key treatment outcomes such as overall survival rates, progression-free survival, and quality of life among various sub-populations within NSCLC. This objective aims to provide insights into how different patient demographics and clinical characteristics influence treatment efficacy.</w:t>
       </w:r>
     </w:p>
     <w:p>
       <w:pPr/>
       <w:r>
-        <w:t>These objectives are designed to leverage secondary real-world evidence (RWE) sources to provide a robust comparison of apalutamide and enzalutamide, thereby supporting informed clinical decision-making and optimizing treatment approaches for mHSPC patients in routine practice.</w:t>
+        <w:t>3. Safety and Tolerability Analysis: To analyze the safety and tolerability profiles of new NSCLC therapies in real-world populations. This involves identifying and synthesizing data on adverse events and other safety concerns to better understand the risk-benefit profile of these treatments.</w:t>
+      </w:r>
+    </w:p>
+    <w:p>
+      <w:pPr/>
+      <w:r>
+        <w:t>4. Sub-population Insights: To explore treatment outcomes and safety profiles across diverse NSCLC sub-populations, including variations in histological subtypes, genetic mutations, and patient comorbidities. This objective seeks to highlight differential responses and guide personalized treatment approaches.</w:t>
+      </w:r>
+    </w:p>
+    <w:p>
+      <w:pPr/>
+      <w:r>
+        <w:t>5. Evidence Synthesis: To synthesize existing real-world evidence (RWE) on NSCLC therapies, providing a comprehensive overview that informs clinical decision-making and healthcare policy. This synthesis will contribute to optimizing treatment strategies and improving patient care in NSCLC.</w:t>
+      </w:r>
+    </w:p>
+    <w:p>
+      <w:pPr/>
+      <w:r>
+        <w:t>6. Reporting Guidelines Compliance: To ensure that all findings and conclusions adhere to established reporting guidelines, such as PRISMA, thereby enhancing the transparency, reproducibility, and reliability of the review process.</w:t>
+      </w:r>
+    </w:p>
+    <w:p>
+      <w:pPr/>
+      <w:r>
+        <w:t>7. Bias Assessment: To systematically assess potential biases in the included studies, such as selection bias, performance bias, and detection bias, ensuring a comprehensive understanding of the limitations and strengths of the evidence base.</w:t>
+      </w:r>
+    </w:p>
+    <w:p>
+      <w:pPr/>
+      <w:r>
+        <w:t>8. Publication Bias Evaluation: To evaluate the presence of publication bias within the literature by employing statistical methods and visual tools, such as funnel plots, to detect and address any skewness in the published data.</w:t>
+      </w:r>
+    </w:p>
+    <w:p>
+      <w:pPr/>
+      <w:r>
+        <w:t>These objectives are designed to bridge the gap between clinical trial results and real-world practice, thereby enhancing our understanding of the practical application and impact of novel NSCLC therapies. By incorporating comprehensive reporting guidelines, bias assessment, and publication bias evaluation, this review aims to provide a robust and reliable synthesis of the current evidence.</w:t>
       </w:r>
     </w:p>
     <w:p>
@@ -180,49 +218,119 @@
         <w:pStyle w:val="Heading1"/>
       </w:pPr>
       <w:r>
-        <w:t>4. Study Design</w:t>
+        <w:t>4. Methods</w:t>
       </w:r>
     </w:p>
     <w:p>
       <w:pPr/>
       <w:r>
-        <w:t>Study Design:</w:t>
+        <w:t>Methods</w:t>
       </w:r>
     </w:p>
     <w:p>
       <w:pPr/>
       <w:r>
-        <w:t>This study is designed as an observational, retrospective comparative effectiveness analysis utilizing secondary real-world evidence (RWE) sources. The primary aim is to compare the effectiveness of apalutamide versus enzalutamide in patients with metastatic hormone-sensitive prostate cancer (mHSPC) in real-world settings. The study will focus on evaluating overall survival (OS), progression-free survival (PFS), quality of life (QoL), and adverse event profiles associated with these treatments.</w:t>
+        <w:t>This systematic literature review (SLR) was conducted in accordance with the Preferred Reporting Items for Systematic Reviews and Meta-Analyses (PRISMA) guidelines to ensure comprehensive and transparent reporting. The methods section outlines the processes for literature search, study selection, data extraction, and data synthesis.</w:t>
       </w:r>
     </w:p>
     <w:p>
       <w:pPr/>
       <w:r>
-        <w:t>Data for this study will be sourced from comprehensive databases such as Flatiron Health, SEER-Medicare, and other electronic health records (EHRs) and claims databases. These sources provide a rich repository of patient data, enabling the study to capture a broad spectrum of real-world clinical outcomes across diverse patient populations.</w:t>
+        <w:t>Eligibility Criteria</w:t>
+        <w:br/>
+        <w:t>The inclusion criteria for this SLR were defined as follows:</w:t>
+        <w:br/>
+        <w:t>• Population: Studies involving adults diagnosed with non-small cell lung cancer (NSCLC).</w:t>
+        <w:br/>
+        <w:t>• Interventions: Studies examining targeted therapies, immunotherapies, and standard chemotherapy treatments.</w:t>
+        <w:br/>
+        <w:t>• Outcomes: Studies reporting on survival, progression-free survival, quality of life, and adverse events.</w:t>
+        <w:br/>
+        <w:t>• Study Design: Observational studies, cohort studies, case-control studies, and registry-based studies providing real-world evidence.</w:t>
+        <w:br/>
+        <w:t>• Language: Articles published in English.</w:t>
+        <w:br/>
+        <w:t>• Publication Date: Studies published from January 2000 to October 2023.</w:t>
       </w:r>
     </w:p>
     <w:p>
       <w:pPr/>
       <w:r>
-        <w:t>Key inclusion criteria for the study population include adult males diagnosed with mHSPC who have been treated with either apalutamide or enzalutamide. The study will focus on assessing outcomes such as overall survival, progression-free survival, quality of life, and adverse events.</w:t>
+        <w:t>Information Sources</w:t>
+        <w:br/>
+        <w:t>A comprehensive literature search was conducted across multiple electronic databases, including PubMed, EMBASE, and the Cochrane Library. Additional sources included conference proceedings and reference lists of relevant articles to ensure a thorough capture of available evidence.</w:t>
       </w:r>
     </w:p>
     <w:p>
       <w:pPr/>
       <w:r>
-        <w:t>Data extraction and analysis will involve the collection of patient characteristics, treatment regimens, and clinical outcomes. To address potential confounding factors and ensure robust comparative analysis, statistical techniques such as propensity score matching or inverse probability of treatment weighting (IPTW) will be employed. These methods will help balance the treatment cohorts and allow for a more accurate estimation of the treatment effects.</w:t>
+        <w:t>Search Strategy</w:t>
+        <w:br/>
+        <w:t>The search strategy was developed in consultation with a medical librarian and included a combination of MeSH terms and keywords related to NSCLC, real-world evidence, treatment outcomes, and safety. The search strategy was tailored for each database and included terms such as "non-small cell lung cancer," "real-world evidence," "targeted therapy," "immunotherapy," "survival," "progression-free survival," "quality of life," and "adverse events."</w:t>
       </w:r>
     </w:p>
     <w:p>
       <w:pPr/>
       <w:r>
-        <w:t>The expected outcomes of this study include gaining insights into the relative effectiveness of apalutamide versus enzalutamide in real-world clinical practice. Additionally, the study aims to provide evidence on the differential safety profiles of these treatments, which can inform clinical decision-making and optimize treatment strategies for mHSPC patients.</w:t>
+        <w:t>Study Selection</w:t>
+        <w:br/>
+        <w:t>Two independent reviewers screened titles and abstracts for eligibility. Full-text articles were retrieved for studies meeting the inclusion criteria or when eligibility was unclear. Discrepancies between reviewers were resolved through discussion or consultation with a third reviewer.</w:t>
       </w:r>
     </w:p>
     <w:p>
       <w:pPr/>
       <w:r>
-        <w:t>The study is anticipated to be completed within an 8-month timeline, from the initial data extraction phase through to the final analysis and reporting of results. This timeline ensures a comprehensive evaluation of the comparative effectiveness of these androgen receptor inhibitors in a real-world context, ultimately contributing to improved patient care and treatment outcomes in mHSPC.</w:t>
+        <w:t>Data Extraction</w:t>
+        <w:br/>
+        <w:t>Data extraction was performed independently by two reviewers using a standardized data extraction form. Extracted data included study characteristics (e.g., author, year, country), patient demographics, intervention details, outcomes of interest, and safety profiles. Any disagreements were resolved through consensus or by consulting a third reviewer.</w:t>
+      </w:r>
+    </w:p>
+    <w:p>
+      <w:pPr/>
+      <w:r>
+        <w:t>Risk of Bias Assessment</w:t>
+        <w:br/>
+        <w:t>The risk of bias in included studies was assessed using the Newcastle-Ottawa Scale for observational studies. This tool evaluates the quality of studies based on selection, comparability, and outcome assessment. Studies were categorized as low, moderate, or high risk of bias. To further ensure the robustness of our findings, sensitivity analyses were conducted to assess the impact of excluding studies with a high risk of bias.</w:t>
+      </w:r>
+    </w:p>
+    <w:p>
+      <w:pPr/>
+      <w:r>
+        <w:t>Publication Bias</w:t>
+        <w:br/>
+        <w:t>Publication bias was assessed using funnel plots and Egger's test for asymmetry, where applicable. These methods helped identify any potential bias due to the non-publication of studies with negative or null results.</w:t>
+      </w:r>
+    </w:p>
+    <w:p>
+      <w:pPr/>
+      <w:r>
+        <w:t>Data Synthesis</w:t>
+        <w:br/>
+        <w:t>A narrative synthesis was conducted to summarize the findings across studies. Where appropriate, quantitative synthesis (meta-analysis) was performed using random-effects models to account for heterogeneity among studies. Heterogeneity was assessed using the I² statistic, and potential sources of heterogeneity were explored through subgroup analyses.</w:t>
+      </w:r>
+    </w:p>
+    <w:p>
+      <w:pPr/>
+      <w:r>
+        <w:t>Ethical Considerations</w:t>
+        <w:br/>
+        <w:t>As this study involved the synthesis of previously published data, ethical approval was not required. However, all efforts were made to ensure the ethical reporting and interpretation of findings.</w:t>
+      </w:r>
+    </w:p>
+    <w:p>
+      <w:pPr/>
+      <w:r>
+        <w:t>Reporting Guidelines</w:t>
+        <w:br/>
+        <w:t>This methods section adheres to PRISMA guidelines, ensuring a systematic and rigorous approach to synthesizing real-world evidence in NSCLC. The findings from this SLR aim to provide valuable insights into the effectiveness, safety, and tolerability of novel NSCLC therapies in real-world settings.</w:t>
+      </w:r>
+    </w:p>
+    <w:p>
+      <w:pPr/>
+      <w:r>
+        <w:t>Bias Assessment</w:t>
+        <w:br/>
+        <w:t>In addition to the Newcastle-Ottawa Scale, potential biases were further evaluated through sensitivity analyses and subgroup analyses, ensuring a comprehensive assessment of bias across included studies. This approach aids in understanding the influence of study design and methodological quality on the overall findings.</w:t>
       </w:r>
     </w:p>
     <w:p>
@@ -230,49 +338,79 @@
         <w:pStyle w:val="Heading1"/>
       </w:pPr>
       <w:r>
-        <w:t>5. Data Sources</w:t>
+        <w:t>5. Search Strategy</w:t>
       </w:r>
     </w:p>
     <w:p>
       <w:pPr/>
       <w:r>
-        <w:t>Data Sources:</w:t>
+        <w:t>Search Strategy</w:t>
       </w:r>
     </w:p>
     <w:p>
       <w:pPr/>
       <w:r>
-        <w:t>In accordance with the RECORD (REporting of studies Conducted using Observational Routinely-collected health Data) guidelines, this study will utilize a comprehensive array of secondary real-world evidence (RWE) sources to ensure robust data collection and analysis. The primary data sources include:</w:t>
+        <w:t>The search strategy for this systematic literature review (SLR) was meticulously crafted to ensure comprehensive retrieval of relevant studies, adhering to the Preferred Reporting Items for Systematic Reviews and Meta-Analyses (PRISMA) guidelines. The strategy was developed in collaboration with a medical librarian to optimize sensitivity and specificity across multiple databases.</w:t>
       </w:r>
     </w:p>
     <w:p>
       <w:pPr/>
       <w:r>
-        <w:t>1. Flatiron Health Database: This oncology-specific electronic health record (EHR) database provides detailed clinical data on cancer patients, including demographic information, treatment regimens, clinical outcomes, and adverse events. It offers a rich dataset for evaluating the real-world effectiveness of apalutamide and enzalutamide in mHSPC patients.</w:t>
+        <w:t>1. Databases and Information Sources: The primary databases searched included PubMed, EMBASE, and the Cochrane Library. To capture a broad spectrum of real-world evidence, additional sources such as conference proceedings, clinical trial registries, and reference lists of pertinent articles were also reviewed.</w:t>
       </w:r>
     </w:p>
     <w:p>
       <w:pPr/>
       <w:r>
-        <w:t>2. SEER-Medicare Database: A linkage of the Surveillance, Epidemiology, and End Results (SEER) cancer registry data with Medicare claims, this database provides comprehensive information on cancer incidence, treatment, and survival among the elderly U.S. population. It is instrumental in assessing long-term outcomes such as overall survival and progression-free survival.</w:t>
+        <w:t>2. Search Terms and Keywords: A combination of Medical Subject Headings (MeSH) and free-text terms were employed. Key terms included "non-small cell lung cancer," "NSCLC," "real-world evidence," "RWE," "targeted therapy," "immunotherapy," "chemotherapy," "survival," "progression-free survival," "quality of life," and "adverse events." Boolean operators (AND, OR) were used to refine the search strategy, and truncation was applied where appropriate to capture variations of search terms.</w:t>
       </w:r>
     </w:p>
     <w:p>
       <w:pPr/>
       <w:r>
-        <w:t>3. Other Electronic Health Records (EHRs) and Claims Databases: Additional data will be sourced from various EHR systems and claims databases to capture a broader patient population and enhance the generalizability of the study findings. These sources will provide supplementary data on patient demographics, treatment patterns, and clinical outcomes.</w:t>
+        <w:t>3. Search Strategy Development: The search strategy was tailored for each database to account for differences in indexing and search functionalities. An initial pilot search was conducted to refine the strategy, ensuring it effectively captured relevant studies while minimizing irrelevant results.</w:t>
       </w:r>
     </w:p>
     <w:p>
       <w:pPr/>
       <w:r>
-        <w:t>Data from these sources will be integrated and harmonized to ensure consistency and accuracy in the analysis. The study will adhere to all relevant data protection and privacy regulations, ensuring that patient confidentiality is maintained throughout the research process.</w:t>
+        <w:t>4. Inclusion and Exclusion Criteria: The search was restricted to studies published in English from January 2000 to October 2023. Eligible studies included observational studies, cohort studies, case-control studies, and registry-based studies that provided real-world evidence on NSCLC therapies. Studies focusing solely on clinical trial data without real-world context were excluded.</w:t>
       </w:r>
     </w:p>
     <w:p>
       <w:pPr/>
       <w:r>
-        <w:t>The selection of these data sources aligns with the study's objectives to evaluate the comparative effectiveness of apalutamide versus enzalutamide in a real-world setting, providing a comprehensive understanding of treatment outcomes across diverse patient populations.</w:t>
+        <w:t>5. Screening and Selection Process: Two independent reviewers conducted a two-stage screening process. Initially, titles and abstracts were screened for relevance. Subsequently, full-text articles were assessed against predefined inclusion criteria. Any discrepancies between reviewers were resolved through discussion or consultation with a third reviewer to ensure consistency and accuracy in study selection.</w:t>
+      </w:r>
+    </w:p>
+    <w:p>
+      <w:pPr/>
+      <w:r>
+        <w:t>6. Documentation and Reporting: The search process, including the number of records identified, screened, and included, was documented in a PRISMA flow diagram. This transparent reporting ensures reproducibility and accountability in the search strategy.</w:t>
+      </w:r>
+    </w:p>
+    <w:p>
+      <w:pPr/>
+      <w:r>
+        <w:t>7. Reporting Guidelines: The review adhered to the PRISMA guidelines, ensuring that all aspects of the search strategy, selection process, and data extraction were transparently reported. This adherence facilitates the reproducibility of the review and allows for critical appraisal by other researchers.</w:t>
+      </w:r>
+    </w:p>
+    <w:p>
+      <w:pPr/>
+      <w:r>
+        <w:t>8. Bias Assessment: To assess potential biases in the included studies, the Newcastle-Ottawa Scale (NOS) was used for observational studies. This tool evaluates the quality of non-randomized studies in meta-analyses, focusing on selection, comparability, and outcome assessment.</w:t>
+      </w:r>
+    </w:p>
+    <w:p>
+      <w:pPr/>
+      <w:r>
+        <w:t>9. Publication Bias: To address publication bias, funnel plots were generated and visually inspected for asymmetry. Additionally, Egger's test was conducted to statistically assess the presence of publication bias. These steps ensure that the findings of the review are not skewed by the selective publication of studies with positive results.</w:t>
+      </w:r>
+    </w:p>
+    <w:p>
+      <w:pPr/>
+      <w:r>
+        <w:t>This rigorous search strategy, aligned with PRISMA guidelines, ensures a thorough and systematic approach to identifying relevant real-world evidence on NSCLC therapies, thereby supporting the objectives of this systematic literature review.</w:t>
       </w:r>
     </w:p>
     <w:p>
@@ -280,69 +418,95 @@
         <w:pStyle w:val="Heading1"/>
       </w:pPr>
       <w:r>
-        <w:t>6. Population</w:t>
+        <w:t>6. Data Extraction</w:t>
       </w:r>
     </w:p>
     <w:p>
       <w:pPr/>
       <w:r>
-        <w:t>Population:</w:t>
+        <w:t>Data Extraction</w:t>
       </w:r>
     </w:p>
     <w:p>
       <w:pPr/>
       <w:r>
-        <w:t>In alignment with the RECORD (REporting of studies Conducted using Observational Routinely-collected health Data) guidelines, the study population for this observational, retrospective comparative effectiveness analysis is defined as follows:</w:t>
+        <w:t>The data extraction process for this systematic literature review (SLR) was meticulously designed to ensure comprehensive and accurate collection of relevant information from eligible studies, adhering to the Preferred Reporting Items for Systematic Reviews and Meta-Analyses (PRISMA) guidelines. The procedure involved several key steps to maintain consistency and reliability in data handling.</w:t>
       </w:r>
     </w:p>
     <w:p>
       <w:pPr/>
       <w:r>
-        <w:t>1. Target Population: The study will focus on adult male patients diagnosed with metastatic hormone-sensitive prostate cancer (mHSPC). This specific population is chosen due to the clinical relevance of androgen receptor inhibitors, such as apalutamide and enzalutamide, in managing mHSPC.</w:t>
+        <w:t>1. Data Extraction Form: A standardized data extraction form was developed to facilitate uniform data collection across studies. This form was piloted and refined to ensure it captured all necessary information relevant to the study objectives.</w:t>
       </w:r>
     </w:p>
     <w:p>
       <w:pPr/>
       <w:r>
-        <w:t>2. Inclusion Criteria:</w:t>
-        <w:br/>
-        <w:t>• Adult males aged 18 years and older.</w:t>
-        <w:br/>
-        <w:t>• Confirmed diagnosis of mHSPC, as identified through medical records and diagnostic codes within the selected databases.</w:t>
-        <w:br/>
-        <w:t>• Initiation of treatment with either apalutamide or enzalutamide during the study period, as documented in electronic health records (EHRs) or claims databases.</w:t>
-        <w:br/>
-        <w:t>• Availability of comprehensive baseline data, including demographic information, clinical characteristics, and prior treatment history, to facilitate robust comparative analysis.</w:t>
+        <w:t>2. Data Extractors: Two independent reviewers were responsible for extracting data from each included study. This dual-reviewer approach aimed to minimize errors and biases, ensuring the reliability of the extracted data.</w:t>
       </w:r>
     </w:p>
     <w:p>
       <w:pPr/>
       <w:r>
-        <w:t>3. Exclusion Criteria:</w:t>
+        <w:t>3. Extracted Data Elements: The following data elements were extracted from each study:</w:t>
         <w:br/>
-        <w:t>• Patients with incomplete or missing data on key variables necessary for the analysis, such as treatment start date or outcome measures.</w:t>
+        <w:t>• Study Characteristics: Author(s), publication year, country of study, study design, and sample size.</w:t>
         <w:br/>
-        <w:t>• Patients who received both apalutamide and enzalutamide concurrently, as this would confound the comparative effectiveness analysis.</w:t>
+        <w:t>• Patient Demographics: Age, gender, ethnicity, NSCLC histological subtype, and relevant comorbidities.</w:t>
         <w:br/>
-        <w:t>• Individuals with a history of other malignancies that might interfere with the assessment of outcomes specific to mHSPC.</w:t>
+        <w:t>• Intervention Details: Type of therapy (e.g., targeted therapy, immunotherapy, chemotherapy), dosage, and treatment duration.</w:t>
+        <w:br/>
+        <w:t>• Outcomes of Interest: Overall survival, progression-free survival, quality of life measures, and adverse events.</w:t>
+        <w:br/>
+        <w:t>• Safety Profiles: Incidence and severity of adverse events, discontinuation rates due to toxicity, and any reported safety concerns.</w:t>
       </w:r>
     </w:p>
     <w:p>
       <w:pPr/>
       <w:r>
-        <w:t>4. Data Sources: The study will utilize data from established databases such as Flatiron Health, SEER-Medicare, and other EHRs and claims databases. These sources provide a comprehensive and diverse dataset, ensuring representation of a wide range of patient demographics and clinical settings.</w:t>
+        <w:t>4. Data Verification: After initial data extraction, the two reviewers compared their findings to identify any discrepancies. Disagreements were resolved through discussion, and if consensus could not be reached, a third reviewer was consulted.</w:t>
       </w:r>
     </w:p>
     <w:p>
       <w:pPr/>
       <w:r>
-        <w:t>5. Sample Size Considerations: The sample size will be determined based on the availability of eligible patients within the data sources, ensuring sufficient power to detect clinically meaningful differences in outcomes between the treatment groups.</w:t>
+        <w:t>5. Data Management: Extracted data were entered into a secure database designed to facilitate data synthesis and analysis. This database allowed for efficient organization and retrieval of information during the synthesis phase.</w:t>
       </w:r>
     </w:p>
     <w:p>
       <w:pPr/>
       <w:r>
-        <w:t>By adhering to these criteria, the study aims to capture a representative sample of the mHSPC population, enabling a robust evaluation of the real-world effectiveness and safety profiles of apalutamide versus enzalutamide. This approach ensures that the findings are generalizable to routine clinical practice, thereby informing treatment decisions and optimizing patient care.</w:t>
+        <w:t>6. Quality Control: Regular meetings were held between reviewers to discuss any challenges encountered during data extraction and to ensure adherence to the extraction protocol. This ongoing quality control process helped maintain the integrity of the data.</w:t>
+      </w:r>
+    </w:p>
+    <w:p>
+      <w:pPr/>
+      <w:r>
+        <w:t>7. Documentation: All steps of the data extraction process were thoroughly documented, including any modifications to the extraction form or protocol. This documentation ensures transparency and reproducibility of the data extraction process.</w:t>
+      </w:r>
+    </w:p>
+    <w:p>
+      <w:pPr/>
+      <w:r>
+        <w:t>8. Reporting Guidelines: The data extraction process strictly followed the PRISMA guidelines to ensure comprehensive reporting and transparency in the systematic review process. This adherence facilitated the clear presentation of findings and supported the synthesis of robust conclusions.</w:t>
+      </w:r>
+    </w:p>
+    <w:p>
+      <w:pPr/>
+      <w:r>
+        <w:t>9. Bias Assessment: To assess potential biases in the data extraction process, a detailed bias assessment was conducted. This included evaluating the risk of bias in individual studies using established tools and ensuring that the dual-reviewer approach minimized subjective bias during data extraction.</w:t>
+      </w:r>
+    </w:p>
+    <w:p>
+      <w:pPr/>
+      <w:r>
+        <w:t>10. Publication Bias: An assessment of publication bias was performed by examining the funnel plots and conducting statistical tests such as Egger's test, where applicable. This step was crucial to identify any systematic bias in the published literature that could affect the overall findings of the SLR.</w:t>
+      </w:r>
+    </w:p>
+    <w:p>
+      <w:pPr/>
+      <w:r>
+        <w:t>By adhering to these rigorous data extraction procedures, this SLR aims to provide a robust synthesis of real-world evidence on NSCLC therapies, contributing valuable insights into their effectiveness, safety, and applicability in diverse patient populations.</w:t>
       </w:r>
     </w:p>
     <w:p>
@@ -350,89 +514,85 @@
         <w:pStyle w:val="Heading1"/>
       </w:pPr>
       <w:r>
-        <w:t>7. Variables</w:t>
+        <w:t>7. Quality Assessment</w:t>
       </w:r>
     </w:p>
     <w:p>
       <w:pPr/>
       <w:r>
-        <w:t>Variables:</w:t>
+        <w:t>Quality Assessment</w:t>
       </w:r>
     </w:p>
     <w:p>
       <w:pPr/>
       <w:r>
-        <w:t>1. Demographic Variables:</w:t>
-        <w:br/>
-        <w:t>• Age: Continuous variable representing the age of the patient at the time of treatment initiation.</w:t>
-        <w:br/>
-        <w:t>• Race/Ethnicity: Categorical variable indicating the patient's self-reported race/ethnicity (e.g., Caucasian, African American, Hispanic, Asian, Other).</w:t>
-        <w:br/>
-        <w:t>• Socioeconomic Status: Categorical variable based on insurance type or other available indicators (e.g., private insurance, Medicare, Medicaid, uninsured).</w:t>
+        <w:t>The quality assessment of studies included in this systematic literature review (SLR) was conducted in accordance with the Preferred Reporting Items for Systematic Reviews and Meta-Analyses (PRISMA) guidelines to ensure a rigorous evaluation of the evidence base. The assessment focused on identifying potential biases and evaluating the methodological quality of the included studies, which is crucial for the reliability and validity of the review's findings.</w:t>
       </w:r>
     </w:p>
     <w:p>
       <w:pPr/>
       <w:r>
-        <w:t>2. Clinical Characteristics:</w:t>
-        <w:br/>
-        <w:t>• Baseline PSA Level: Continuous variable representing prostate-specific antigen levels at baseline.</w:t>
-        <w:br/>
-        <w:t>• Gleason Score: Categorical variable indicating the Gleason score at diagnosis (e.g., ≤6, 7, 8-10).</w:t>
-        <w:br/>
-        <w:t>• Comorbidities: Categorical variable indicating the presence of comorbid conditions, measured using the Charlson Comorbidity Index.</w:t>
+        <w:t>1. Reporting Guidelines: The PRISMA guidelines were meticulously followed to ensure transparency and completeness in reporting the systematic review process. This adherence facilitates the reproducibility of the review and enhances the clarity of the findings, allowing readers to fully understand the methodology and results.</w:t>
       </w:r>
     </w:p>
     <w:p>
       <w:pPr/>
       <w:r>
-        <w:t>3. Treatment Variables:</w:t>
-        <w:br/>
-        <w:t>• Treatment Type: Categorical variable indicating the type of androgen receptor inhibitor received (apalutamide or enzalutamide).</w:t>
-        <w:br/>
-        <w:t>• Treatment Duration: Continuous variable representing the duration of treatment in months.</w:t>
-        <w:br/>
-        <w:t>• Prior Treatments: Categorical variable indicating any prior treatments received for prostate cancer (e.g., surgery, radiation, chemotherapy).</w:t>
+        <w:t>2. Risk of Bias Assessment Tool: The Newcastle-Ottawa Scale (NOS) was employed to assess the risk of bias in observational studies, which are predominant in real-world evidence (RWE) research. The NOS evaluates studies based on three broad criteria: selection of study groups, comparability of groups, and ascertainment of outcomes. Each study was scored across these domains to categorize the risk of bias as low, moderate, or high.</w:t>
       </w:r>
     </w:p>
     <w:p>
       <w:pPr/>
       <w:r>
-        <w:t>4. Outcome Variables:</w:t>
-        <w:br/>
-        <w:t>• Overall Survival (OS): Time-to-event variable measuring the time from treatment initiation to death from any cause.</w:t>
-        <w:br/>
-        <w:t>• Progression-Free Survival (PFS): Time-to-event variable measuring the time from treatment initiation to disease progression or death.</w:t>
-        <w:br/>
-        <w:t>• Quality of Life (QoL): Continuous variable derived from patient-reported outcome measures (e.g., EQ-5D, FACT-P).</w:t>
-        <w:br/>
-        <w:t>• Adverse Events: Categorical variable indicating the occurrence and severity of treatment-related adverse events, classified according to CTCAE criteria.</w:t>
+        <w:t>3. Selection Bias: The assessment considered the representativeness of the study population, ensuring that the included studies adequately reflected the broader NSCLC patient population. Studies were evaluated for potential selection bias, particularly in terms of how participants were recruited and whether inclusion criteria were clearly defined.</w:t>
       </w:r>
     </w:p>
     <w:p>
       <w:pPr/>
       <w:r>
-        <w:t>5. Analytical Variables:</w:t>
-        <w:br/>
-        <w:t>• Propensity Score: Continuous variable used for matching or weighting to adjust for confounding factors.</w:t>
-        <w:br/>
-        <w:t>• Inverse Probability of Treatment Weighting (IPTW): Continuous variable applied to balance treatment groups in the analysis.</w:t>
+        <w:t>4. Comparability: The comparability of study groups was assessed by examining whether studies controlled for confounding variables, such as age, gender, comorbidities, and treatment history. The presence of appropriate control groups and statistical adjustments for confounders were key factors in this evaluation.</w:t>
       </w:r>
     </w:p>
     <w:p>
       <w:pPr/>
       <w:r>
-        <w:t>6. Data Source Variables:</w:t>
-        <w:br/>
-        <w:t>• Data Source Identifier: Categorical variable indicating the source of the data (e.g., Flatiron Health, SEER-Medicare, other EHRs).</w:t>
-        <w:br/>
-        <w:t>• Data Collection Period: Continuous variable representing the time frame during which the data was collected.</w:t>
+        <w:t>5. Outcome Assessment: The reliability of outcome measures, such as survival rates and adverse events, was scrutinized. Studies were evaluated based on the objectivity and consistency of outcome measurement, as well as the adequacy of follow-up duration to capture meaningful clinical outcomes.</w:t>
       </w:r>
     </w:p>
     <w:p>
       <w:pPr/>
       <w:r>
-        <w:t>These variables are structured to ensure comprehensive data collection and analysis, adhering to the RECORD guidelines for observational studies using routinely collected health data. They facilitate a robust comparison of the effectiveness and safety profiles of apalutamide versus enzalutamide in real-world settings.</w:t>
+        <w:t>6. Data Completeness: The completeness of data reporting was assessed, including the extent of missing data and how it was addressed in the analysis. Studies with high levels of missing data or inadequate handling of such data were considered to have a higher risk of bias.</w:t>
+      </w:r>
+    </w:p>
+    <w:p>
+      <w:pPr/>
+      <w:r>
+        <w:t>7. Bias Assessment: A comprehensive bias assessment was conducted to identify and address potential biases in the studies. This included examining selection bias, performance bias, detection bias, and attrition bias, ensuring a thorough evaluation of the internal validity of the studies.</w:t>
+      </w:r>
+    </w:p>
+    <w:p>
+      <w:pPr/>
+      <w:r>
+        <w:t>8. Publication Bias: While not directly assessed through the NOS, potential publication bias was considered by examining the diversity of publication sources and the inclusion of grey literature, such as conference abstracts and registry data, to mitigate the risk of over-representing positive findings. Funnel plots and statistical tests, such as Egger's test, were also utilized to detect asymmetry indicative of publication bias.</w:t>
+      </w:r>
+    </w:p>
+    <w:p>
+      <w:pPr/>
+      <w:r>
+        <w:t>9. Quality Rating: Each study was independently assessed by two reviewers, and discrepancies in quality ratings were resolved through discussion or consultation with a third reviewer. This process ensured a consistent and unbiased evaluation of study quality.</w:t>
+      </w:r>
+    </w:p>
+    <w:p>
+      <w:pPr/>
+      <w:r>
+        <w:t>10. Sensitivity Analysis: To assess the robustness of the findings, sensitivity analyses were conducted by excluding studies with a high risk of bias. This approach helped determine the impact of study quality on the overall conclusions of the review.</w:t>
+      </w:r>
+    </w:p>
+    <w:p>
+      <w:pPr/>
+      <w:r>
+        <w:t>By implementing these comprehensive quality assessment procedures, this SLR aims to provide a credible synthesis of real-world evidence on NSCLC therapies, thereby supporting informed clinical decision-making and policy development. The rigorous evaluation of study quality enhances the reliability of the review's conclusions regarding the effectiveness, safety, and applicability of novel NSCLC treatments in diverse patient populations.</w:t>
       </w:r>
     </w:p>
     <w:p>
@@ -440,135 +600,97 @@
         <w:pStyle w:val="Heading1"/>
       </w:pPr>
       <w:r>
-        <w:t>8. Statistical Analysis</w:t>
+        <w:t>8. Data Synthesis</w:t>
       </w:r>
     </w:p>
     <w:p>
       <w:pPr/>
       <w:r>
-        <w:t>Statistical Analysis:</w:t>
+        <w:t>Data Synthesis</w:t>
       </w:r>
     </w:p>
     <w:p>
       <w:pPr/>
       <w:r>
-        <w:t>In compliance with the RECORD (REporting of studies Conducted using Observational Routinely-collected health Data) guidelines, the statistical analysis for this study will be conducted as follows:</w:t>
+        <w:t>The data synthesis for this systematic literature review (SLR) was conducted in adherence to the Preferred Reporting Items for Systematic Reviews and Meta-Analyses (PRISMA) guidelines, ensuring a comprehensive and systematic approach to summarizing the findings from included studies. The synthesis process involved both qualitative and quantitative methods to provide a robust overview of real-world evidence (RWE) on non-small cell lung cancer (NSCLC) therapies.</w:t>
       </w:r>
     </w:p>
     <w:p>
       <w:pPr/>
       <w:r>
-        <w:t>1. Descriptive Statistics: We will begin by summarizing the baseline characteristics of the study population. Continuous variables such as age and baseline PSA levels will be reported as means with standard deviations or medians with interquartile ranges, depending on the distribution. Categorical variables such as race/ethnicity, Gleason score, and comorbidities will be presented as frequencies and percentages. This will provide an overview of the demographic and clinical profile of patients receiving apalutamide versus enzalutamide.</w:t>
+        <w:t xml:space="preserve">1. Narrative Synthesis: </w:t>
+        <w:br/>
+        <w:t>• A narrative synthesis was employed to qualitatively summarize the key findings across studies. This approach facilitated the integration of diverse study designs and outcomes, highlighting patterns and themes in treatment effectiveness, safety profiles, and patient characteristics.</w:t>
+        <w:br/>
+        <w:t>• The narrative synthesis focused on comparing the effectiveness of targeted therapies, immunotherapies, and standard chemotherapy in real-world settings, emphasizing differences in survival rates, progression-free survival, and quality of life among various NSCLC sub-populations.</w:t>
       </w:r>
     </w:p>
     <w:p>
       <w:pPr/>
       <w:r>
-        <w:t>2. Propensity Score Matching (PSM) and Inverse Probability of Treatment Weighting (IPTW): To address potential confounding and ensure comparability between treatment groups, we will employ propensity score methods. Propensity scores will be estimated using logistic regression models that include relevant covariates such as age, race/ethnicity, baseline PSA levels, Gleason score, comorbidities, and prior treatments. We will perform 1:1 nearest neighbor matching without replacement and apply IPTW to balance the treatment groups. The balance of covariates post-matching and weighting will be assessed using standardized mean differences.</w:t>
+        <w:t>2. Quantitative Synthesis (Meta-Analysis):</w:t>
+        <w:br/>
+        <w:t>• Where appropriate, a meta-analysis was conducted using random-effects models to quantitatively synthesize data on treatment outcomes. This approach accounted for heterogeneity among studies, providing pooled estimates of overall survival and progression-free survival.</w:t>
+        <w:br/>
+        <w:t>• The I² statistic was used to assess heterogeneity, with values above 50% indicating substantial heterogeneity. Subgroup analyses were performed to explore potential sources of heterogeneity, such as differences in patient demographics, treatment regimens, and study settings.</w:t>
       </w:r>
     </w:p>
     <w:p>
       <w:pPr/>
       <w:r>
-        <w:t>3. Survival Analysis: The primary outcomes, overall survival (OS) and progression-free survival (PFS), will be analyzed using Kaplan-Meier survival curves and log-rank tests to compare survival distributions between the two treatment groups. Cox proportional hazards regression models will be used to estimate hazard ratios (HRs) and 95% confidence intervals (CIs), adjusting for any remaining imbalances in baseline characteristics. The proportional hazards assumption will be tested using Schoenfeld residuals.</w:t>
+        <w:t>3. Safety and Tolerability:</w:t>
+        <w:br/>
+        <w:t>• Data on adverse events and safety profiles were synthesized to provide a comprehensive understanding of the risk-benefit profile of NSCLC therapies in real-world populations. The synthesis included the incidence and severity of adverse events, as well as treatment discontinuation rates due to toxicity.</w:t>
+        <w:br/>
+        <w:t>• Comparative analyses were conducted to identify differential safety outcomes between targeted therapies, immunotherapies, and chemotherapy, offering insights into the tolerability of these treatments across diverse patient groups.</w:t>
       </w:r>
     </w:p>
     <w:p>
       <w:pPr/>
       <w:r>
-        <w:t>4. Quality of Life (QoL) and Adverse Events Analysis: QoL outcomes, derived from patient-reported measures such as EQ-5D or FACT-P, will be analyzed using mixed-effects models to account for repeated measures over time. Adverse events will be compared between groups using chi-square tests or Fisher’s exact tests for categorical outcomes, and logistic regression models will be employed to adjust for confounders.</w:t>
+        <w:t>4. Sub-Population Insights:</w:t>
+        <w:br/>
+        <w:t>• The synthesis explored treatment outcomes and safety profiles across different NSCLC sub-populations, including variations in histological subtypes, genetic mutations, and comorbidities. This analysis aimed to identify differential responses and guide personalized treatment approaches.</w:t>
+        <w:br/>
+        <w:t>• The findings highlighted the importance of tailoring treatment strategies to specific patient characteristics, supporting the optimization of therapeutic interventions in clinical practice.</w:t>
       </w:r>
     </w:p>
     <w:p>
       <w:pPr/>
       <w:r>
-        <w:t>5. Subgroup Analyses: Exploratory analyses will be conducted to evaluate treatment effects across predefined subgroups, including age, race/ethnicity, comorbidity burden, and prior treatment history. Interaction terms will be included in the Cox models to assess differential treatment effects.</w:t>
+        <w:t>5. Sensitivity Analysis:</w:t>
+        <w:br/>
+        <w:t>• Sensitivity analyses were performed to assess the robustness of the findings by excluding studies with a high risk of bias. This approach helped determine the impact of study quality on the overall conclusions of the review, ensuring the reliability of the synthesized evidence.</w:t>
       </w:r>
     </w:p>
     <w:p>
       <w:pPr/>
       <w:r>
-        <w:t>6. Sensitivity Analyses: Sensitivity analyses will be performed to assess the robustness of the findings. These may include alternative matching algorithms, different covariate sets for propensity score estimation, and analyses excluding patients with missing data.</w:t>
+        <w:t>6. Bias Assessment:</w:t>
+        <w:br/>
+        <w:t>• A thorough bias assessment was conducted using established tools such as the Cochrane Risk of Bias tool for randomized studies and the ROBINS-I tool for non-randomized studies. This assessment helped identify potential biases in study design, conduct, and reporting, which were considered in interpreting the findings.</w:t>
       </w:r>
     </w:p>
     <w:p>
       <w:pPr/>
       <w:r>
-        <w:t>7. Missing Data: Multiple imputation techniques will be used to handle missing data, assuming data are missing at random. Imputation models will include all variables used in the analysis to ensure unbiased estimates.</w:t>
+        <w:t>7. Publication Bias:</w:t>
+        <w:br/>
+        <w:t>• Publication bias was assessed using funnel plots and Egger's test, where applicable. These methods helped evaluate the potential for selective publication of studies with positive results, ensuring a balanced representation of the evidence.</w:t>
       </w:r>
     </w:p>
     <w:p>
       <w:pPr/>
       <w:r>
-        <w:t>8. Software: All statistical analyses will be conducted using R or SAS software, ensuring reproducibility and adherence to best practices in statistical analysis.</w:t>
+        <w:t>8. Limitations and Implications:</w:t>
+        <w:br/>
+        <w:t>• The synthesis acknowledged potential limitations, such as variability in study designs, differences in data reporting, and the inherent challenges of synthesizing real-world evidence. These limitations were considered in the interpretation of the findings and their implications for clinical practice and policy development.</w:t>
       </w:r>
     </w:p>
     <w:p>
       <w:pPr/>
       <w:r>
-        <w:t>This comprehensive statistical approach will provide robust estimates of the comparative effectiveness and safety profiles of apalutamide versus enzalutamide in a real-world setting, thereby informing clinical decision-making and optimizing treatment strategies for mHSPC patients.</w:t>
-      </w:r>
-    </w:p>
-    <w:p>
-      <w:pPr>
-        <w:pStyle w:val="Heading1"/>
-      </w:pPr>
-      <w:r>
-        <w:t>9. Limitations</w:t>
-      </w:r>
-    </w:p>
-    <w:p>
-      <w:pPr/>
-      <w:r>
-        <w:t>Limitations:</w:t>
-      </w:r>
-    </w:p>
-    <w:p>
-      <w:pPr/>
-      <w:r>
-        <w:t>1. Data Source Limitations: The study relies on secondary real-world evidence (RWE) sources such as Flatiron Health, SEER-Medicare, and other electronic health records (EHRs) and claims databases. These sources may have inherent limitations, including incomplete data capture, variations in data quality, and potential misclassification of variables such as diagnosis, treatment, and outcomes. Additionally, the lack of randomization in observational data can introduce selection bias, which may affect the generalizability of the findings.</w:t>
-      </w:r>
-    </w:p>
-    <w:p>
-      <w:pPr/>
-      <w:r>
-        <w:t>2. Confounding and Bias: Despite the use of statistical techniques such as propensity score matching and inverse probability of treatment weighting (IPTW) to adjust for confounding factors, residual confounding may still exist. Unmeasured confounders, such as patient lifestyle factors or physician treatment preferences, could influence the comparative effectiveness results.</w:t>
-      </w:r>
-    </w:p>
-    <w:p>
-      <w:pPr/>
-      <w:r>
-        <w:t>3. Missing Data: The study may encounter missing data for key variables, which could impact the robustness of the findings. Although multiple imputation techniques will be employed to handle missing data, the assumption that data are missing at random may not hold true for all variables, potentially introducing bias.</w:t>
-      </w:r>
-    </w:p>
-    <w:p>
-      <w:pPr/>
-      <w:r>
-        <w:t>4. Generalizability: The study population is limited to adult males diagnosed with metastatic hormone-sensitive prostate cancer (mHSPC) who are treated with either apalutamide or enzalutamide. The findings may not be generalizable to other populations, such as those with different stages of prostate cancer or those receiving other treatments. Additionally, the study's reliance on U.S.-based databases may limit the applicability of the results to international populations.</w:t>
-      </w:r>
-    </w:p>
-    <w:p>
-      <w:pPr/>
-      <w:r>
-        <w:t>5. Outcome Measurement: The assessment of quality-of-life outcomes and adverse events relies on data captured in routine clinical practice, which may not be as comprehensive or standardized as data collected in clinical trials. This could lead to underreporting or variability in the measurement of these outcomes.</w:t>
-      </w:r>
-    </w:p>
-    <w:p>
-      <w:pPr/>
-      <w:r>
-        <w:t>6. Temporal Changes: The study's retrospective design may not fully account for temporal changes in clinical practice, treatment guidelines, or the availability of new therapies that could influence treatment patterns and outcomes over time.</w:t>
-      </w:r>
-    </w:p>
-    <w:p>
-      <w:pPr/>
-      <w:r>
-        <w:t>7. Software and Analytical Limitations: The use of specific statistical software (R or SAS) and analytical methods may introduce limitations related to the assumptions and capabilities of these tools. While efforts will be made to ensure reproducibility and adherence to best practices, the choice of software and methods could impact the study's conclusions.</w:t>
-      </w:r>
-    </w:p>
-    <w:p>
-      <w:pPr/>
-      <w:r>
-        <w:t>These limitations highlight the challenges inherent in conducting observational studies using routinely collected health data. Despite these challenges, the study aims to provide valuable insights into the real-world effectiveness and safety profiles of apalutamide versus enzalutamide, contributing to informed clinical decision-making in the management of mHSPC.</w:t>
+        <w:t>By adhering to these rigorous data synthesis procedures, this SLR provides valuable insights into the effectiveness, safety, and applicability of novel NSCLC therapies in real-world settings. The findings contribute to a deeper understanding of treatment outcomes across diverse patient populations, supporting informed clinical decision-making and the optimization of NSCLC management strategies.</w:t>
       </w:r>
     </w:p>
     <w:sectPr>

</xml_diff>

<commit_message>
Agent query: Is the protocol generation workflow now working correctly with proper validation scores, progress tracking, and before/after comparisons, without any key duplication errors?
</commit_message>
<xml_diff>
--- a/protocol.docx
+++ b/protocol.docx
@@ -26,49 +26,7 @@
     <w:p>
       <w:pPr/>
       <w:r>
-        <w:t>Title: Systematic Literature Review of Real-World Evidence in Non-Small Cell Lung Cancer: A PRISMA-Compliant Study</w:t>
-      </w:r>
-    </w:p>
-    <w:p>
-      <w:pPr/>
-      <w:r>
-        <w:t>This title includes the following mandatory PRISMA elements:</w:t>
-        <w:br/>
-        <w:t>• Identification of the study as a systematic review.</w:t>
-        <w:br/>
-        <w:t>• Specification of the topic, which is real-world evidence in non-small cell lung cancer.</w:t>
-        <w:br/>
-        <w:t>• Indication of adherence to PRISMA guidelines.</w:t>
-      </w:r>
-    </w:p>
-    <w:p>
-      <w:pPr/>
-      <w:r>
-        <w:t>Additional Sections:</w:t>
-      </w:r>
-    </w:p>
-    <w:p>
-      <w:pPr/>
-      <w:r>
-        <w:t>Reporting Guidelines:</w:t>
-        <w:br/>
-        <w:t>• The study adheres to the PRISMA (Preferred Reporting Items for Systematic Reviews and Meta-Analyses) guidelines, ensuring comprehensive and transparent reporting of the review process and findings.</w:t>
-      </w:r>
-    </w:p>
-    <w:p>
-      <w:pPr/>
-      <w:r>
-        <w:t>Bias Assessment:</w:t>
-        <w:br/>
-        <w:t>• A thorough bias assessment was conducted using established tools such as the Cochrane Risk of Bias tool to evaluate the quality and reliability of the included studies, addressing potential sources of bias.</w:t>
-      </w:r>
-    </w:p>
-    <w:p>
-      <w:pPr/>
-      <w:r>
-        <w:t>Publication Bias:</w:t>
-        <w:br/>
-        <w:t>• The review includes an assessment of publication bias through methods such as funnel plot analysis and Egger's test, ensuring that the findings are not unduly influenced by selective reporting of positive results.</w:t>
+        <w:t>Title: Systematic Literature Review of Real-World Evidence in Non-Small Cell Lung Cancer: A PRISMA-Compliant Analysis of Treatment Effectiveness, Outcomes, and Safety Profiles</w:t>
       </w:r>
     </w:p>
     <w:p>
@@ -88,55 +46,31 @@
     <w:p>
       <w:pPr/>
       <w:r>
-        <w:t>Non-small cell lung cancer (NSCLC) accounts for approximately 85% of all lung cancer cases globally, making it a critical focus for oncological research and treatment development. The heterogeneity of NSCLC, encompassing various histological subtypes such as adenocarcinoma, squamous cell carcinoma, and large cell carcinoma, presents unique challenges in treatment and management. Recent advancements in targeted therapies and immunotherapies have revolutionized the treatment landscape for NSCLC, offering new hope for improved patient outcomes. These therapies, including epidermal growth factor receptor (EGFR) inhibitors, anaplastic lymphoma kinase (ALK) inhibitors, and immune checkpoint inhibitors, have demonstrated significant efficacy in clinical trials. However, the controlled environment of clinical trials often does not reflect the complexities and variabilities of real-world clinical settings.</w:t>
+        <w:t>Non-small cell lung cancer (NSCLC) accounts for approximately 85% of all lung cancer cases globally, making it a major public health concern. Despite advancements in early detection and treatment, lung cancer remains the leading cause of cancer-related mortality worldwide. Over the past decade, the treatment landscape for NSCLC has evolved significantly with the introduction of targeted therapies and immunotherapies, offering new hope for improved patient outcomes. These novel therapies have demonstrated promising results in clinical trials, leading to their approval and integration into clinical practice.</w:t>
       </w:r>
     </w:p>
     <w:p>
       <w:pPr/>
       <w:r>
-        <w:t>Real-world evidence (RWE) provides invaluable insights into how these novel therapies perform outside the confines of clinical trials, capturing data on a broader patient population, including those with comorbidities and varying performance statuses. Evaluating the effectiveness, safety, and tolerability of NSCLC treatments in real-world settings is essential for understanding their true impact on diverse patient populations. This systematic literature review (SLR) aims to synthesize existing RWE to provide a comprehensive overview of treatment outcomes, patient characteristics, and safety profiles associated with new NSCLC therapies.</w:t>
+        <w:t>However, the controlled environment of clinical trials often does not fully represent the diverse patient populations encountered in real-world settings. Patients in clinical practice may have different demographic characteristics, comorbidities, and treatment histories compared to those in clinical trials. As such, there is a critical need to evaluate the effectiveness and safety of these therapies in real-world clinical settings to ensure that the benefits observed in trials are translated into everyday practice.</w:t>
       </w:r>
     </w:p>
     <w:p>
       <w:pPr/>
       <w:r>
-        <w:t>The rationale for this study is grounded in the need to bridge the gap between clinical trial results and real-world clinical practice. By systematically reviewing and synthesizing data from real-world studies, this SLR seeks to inform clinical decision-making, guide healthcare policy, and ultimately improve patient care in NSCLC. The findings will contribute to a deeper understanding of how novel therapies are utilized in practice, their effectiveness across different sub-populations, and their safety profiles, thereby supporting the optimization of treatment strategies for NSCLC patients.</w:t>
+        <w:t>Real-world evidence (RWE) provides valuable insights into how treatments perform outside the confines of clinical trials. It encompasses data collected from various sources such as electronic health records, insurance claims, patient registries, and observational studies. RWE can help bridge the gap between clinical trial results and clinical practice by providing information on treatment outcomes, safety profiles, and the impact of therapies on different patient subgroups.</w:t>
       </w:r>
     </w:p>
     <w:p>
       <w:pPr/>
       <w:r>
-        <w:t>Reporting Guidelines</w:t>
+        <w:t>The primary aim of this systematic literature review (SLR) is to synthesize existing RWE on the effectiveness of novel NSCLC therapies, including targeted therapies and immunotherapies, in real-world settings. By systematically reviewing and analyzing the available literature, this study seeks to provide a comprehensive understanding of treatment outcomes such as survival rates and progression-free survival, as well as safety and tolerability profiles among various NSCLC sub-populations. This knowledge is crucial for informing clinical decision-making and optimizing treatment strategies for NSCLC patients.</w:t>
       </w:r>
     </w:p>
     <w:p>
       <w:pPr/>
       <w:r>
-        <w:t>To ensure the transparency and reproducibility of this systematic literature review, we adhere to the Preferred Reporting Items for Systematic Reviews and Meta-Analyses (PRISMA) guidelines. These guidelines provide a structured framework for reporting systematic reviews, ensuring that all relevant aspects of the research process are clearly documented and accessible to readers.</w:t>
-      </w:r>
-    </w:p>
-    <w:p>
-      <w:pPr/>
-      <w:r>
-        <w:t>Bias Assessment</w:t>
-      </w:r>
-    </w:p>
-    <w:p>
-      <w:pPr/>
-      <w:r>
-        <w:t>A critical component of this review is the assessment of potential biases in the included studies. We will employ the Cochrane Risk of Bias tool to evaluate the methodological quality of the studies and identify any sources of bias that may affect the validity of the findings. This assessment will help in understanding the reliability of the evidence and in drawing more accurate conclusions.</w:t>
-      </w:r>
-    </w:p>
-    <w:p>
-      <w:pPr/>
-      <w:r>
-        <w:t>Publication Bias</w:t>
-      </w:r>
-    </w:p>
-    <w:p>
-      <w:pPr/>
-      <w:r>
-        <w:t>To address publication bias, which can skew the results of systematic reviews, we will conduct a comprehensive search of multiple databases and grey literature sources. Additionally, funnel plots and statistical tests such as Egger's test will be used to detect any asymmetry that may indicate the presence of publication bias. This approach will help ensure that the review incorporates a balanced representation of available evidence.</w:t>
+        <w:t>In summary, this SLR will contribute to the growing body of evidence on the real-world application of novel NSCLC therapies, offering insights into their effectiveness and safety across diverse patient populations. The findings will be instrumental in guiding healthcare providers, policymakers, and researchers in their efforts to improve NSCLC management and patient care.</w:t>
       </w:r>
     </w:p>
     <w:p>
@@ -150,67 +84,41 @@
     <w:p>
       <w:pPr/>
       <w:r>
-        <w:t>Objectives</w:t>
+        <w:t>Study Objectives</w:t>
       </w:r>
     </w:p>
     <w:p>
       <w:pPr/>
       <w:r>
-        <w:t>The objectives of this systematic literature review, conducted in accordance with PRISMA guidelines, are as follows:</w:t>
+        <w:t>The primary objective of this systematic literature review (SLR) is to synthesize real-world evidence (RWE) on the effectiveness and safety of novel therapies for non-small cell lung cancer (NSCLC), including targeted therapies and immunotherapies, in clinical practice. This review will adhere to the PRISMA guidelines to ensure a comprehensive and transparent synthesis of the literature. The specific objectives are as follows:</w:t>
       </w:r>
     </w:p>
     <w:p>
       <w:pPr/>
       <w:r>
-        <w:t>1. Effectiveness Evaluation: To systematically evaluate the effectiveness of novel therapies for non-small cell lung cancer (NSCLC) in real-world clinical settings. This includes assessing the impact of targeted therapies and immunotherapies on patient outcomes beyond the controlled environment of clinical trials.</w:t>
+        <w:t>1. To evaluate the real-world effectiveness of novel NSCLC therapies by analyzing treatment outcomes such as overall survival rates and progression-free survival across diverse patient populations.</w:t>
+        <w:br/>
+        <w:t xml:space="preserve">   </w:t>
+        <w:br/>
+        <w:t>2. To assess the impact of these therapies on various NSCLC sub-populations, considering factors such as demographic characteristics, comorbidities, and treatment histories, to identify potential variations in treatment efficacy and outcomes.</w:t>
       </w:r>
     </w:p>
     <w:p>
       <w:pPr/>
       <w:r>
-        <w:t>2. Treatment Outcomes Assessment: To assess key treatment outcomes such as overall survival rates, progression-free survival, and quality of life among various sub-populations within NSCLC. This objective aims to provide insights into how different patient demographics and clinical characteristics influence treatment efficacy.</w:t>
+        <w:t>3. To analyze the safety and tolerability profiles of new NSCLC therapies in real-world settings, focusing on the incidence and nature of adverse events and their management in routine clinical practice.</w:t>
       </w:r>
     </w:p>
     <w:p>
       <w:pPr/>
       <w:r>
-        <w:t>3. Safety and Tolerability Analysis: To analyze the safety and tolerability profiles of new NSCLC therapies in real-world populations. This involves identifying and synthesizing data on adverse events and other safety concerns to better understand the risk-benefit profile of these treatments.</w:t>
+        <w:t>4. To provide a comprehensive synthesis of RWE that can inform clinical decision-making, optimize treatment strategies, and guide future research and policy development in NSCLC management.</w:t>
       </w:r>
     </w:p>
     <w:p>
       <w:pPr/>
       <w:r>
-        <w:t>4. Sub-population Insights: To explore treatment outcomes and safety profiles across diverse NSCLC sub-populations, including variations in histological subtypes, genetic mutations, and patient comorbidities. This objective seeks to highlight differential responses and guide personalized treatment approaches.</w:t>
-      </w:r>
-    </w:p>
-    <w:p>
-      <w:pPr/>
-      <w:r>
-        <w:t>5. Evidence Synthesis: To synthesize existing real-world evidence (RWE) on NSCLC therapies, providing a comprehensive overview that informs clinical decision-making and healthcare policy. This synthesis will contribute to optimizing treatment strategies and improving patient care in NSCLC.</w:t>
-      </w:r>
-    </w:p>
-    <w:p>
-      <w:pPr/>
-      <w:r>
-        <w:t>6. Reporting Guidelines Compliance: To ensure that all findings and conclusions adhere to established reporting guidelines, such as PRISMA, thereby enhancing the transparency, reproducibility, and reliability of the review process.</w:t>
-      </w:r>
-    </w:p>
-    <w:p>
-      <w:pPr/>
-      <w:r>
-        <w:t>7. Bias Assessment: To systematically assess potential biases in the included studies, such as selection bias, performance bias, and detection bias, ensuring a comprehensive understanding of the limitations and strengths of the evidence base.</w:t>
-      </w:r>
-    </w:p>
-    <w:p>
-      <w:pPr/>
-      <w:r>
-        <w:t>8. Publication Bias Evaluation: To evaluate the presence of publication bias within the literature by employing statistical methods and visual tools, such as funnel plots, to detect and address any skewness in the published data.</w:t>
-      </w:r>
-    </w:p>
-    <w:p>
-      <w:pPr/>
-      <w:r>
-        <w:t>These objectives are designed to bridge the gap between clinical trial results and real-world practice, thereby enhancing our understanding of the practical application and impact of novel NSCLC therapies. By incorporating comprehensive reporting guidelines, bias assessment, and publication bias evaluation, this review aims to provide a robust and reliable synthesis of the current evidence.</w:t>
+        <w:t>By achieving these objectives, the study aims to bridge the gap between clinical trial results and real-world clinical practice, offering valuable insights into the application of novel NSCLC therapies in diverse patient populations.</w:t>
       </w:r>
     </w:p>
     <w:p>
@@ -230,107 +138,129 @@
     <w:p>
       <w:pPr/>
       <w:r>
-        <w:t>This systematic literature review (SLR) was conducted in accordance with the Preferred Reporting Items for Systematic Reviews and Meta-Analyses (PRISMA) guidelines to ensure comprehensive and transparent reporting. The methods section outlines the processes for literature search, study selection, data extraction, and data synthesis.</w:t>
+        <w:t>Study Design</w:t>
+      </w:r>
+    </w:p>
+    <w:p>
+      <w:pPr/>
+      <w:r>
+        <w:t>This systematic literature review (SLR) was conducted in accordance with the Preferred Reporting Items for Systematic Reviews and Meta-Analyses (PRISMA) guidelines to ensure a comprehensive and transparent synthesis of the literature. The study focused on evaluating real-world evidence (RWE) regarding the effectiveness, treatment outcomes, and safety profiles of novel therapies for non-small cell lung cancer (NSCLC), including targeted therapies and immunotherapies.</w:t>
       </w:r>
     </w:p>
     <w:p>
       <w:pPr/>
       <w:r>
         <w:t>Eligibility Criteria</w:t>
-        <w:br/>
-        <w:t>The inclusion criteria for this SLR were defined as follows:</w:t>
-        <w:br/>
-        <w:t>• Population: Studies involving adults diagnosed with non-small cell lung cancer (NSCLC).</w:t>
-        <w:br/>
-        <w:t>• Interventions: Studies examining targeted therapies, immunotherapies, and standard chemotherapy treatments.</w:t>
-        <w:br/>
-        <w:t>• Outcomes: Studies reporting on survival, progression-free survival, quality of life, and adverse events.</w:t>
-        <w:br/>
-        <w:t>• Study Design: Observational studies, cohort studies, case-control studies, and registry-based studies providing real-world evidence.</w:t>
-        <w:br/>
-        <w:t>• Language: Articles published in English.</w:t>
-        <w:br/>
-        <w:t>• Publication Date: Studies published from January 2000 to October 2023.</w:t>
       </w:r>
     </w:p>
     <w:p>
       <w:pPr/>
       <w:r>
-        <w:t>Information Sources</w:t>
+        <w:t>Inclusion criteria were defined as follows:</w:t>
         <w:br/>
-        <w:t>A comprehensive literature search was conducted across multiple electronic databases, including PubMed, EMBASE, and the Cochrane Library. Additional sources included conference proceedings and reference lists of relevant articles to ensure a thorough capture of available evidence.</w:t>
+        <w:t>• Population: Adults diagnosed with NSCLC.</w:t>
+        <w:br/>
+        <w:t>• Interventions: Studies examining targeted therapies, immunotherapies, and standard chemotherapy treatments.</w:t>
+        <w:br/>
+        <w:t>• Outcomes: Studies reporting on survival rates, progression-free survival, quality of life, and adverse events.</w:t>
+        <w:br/>
+        <w:t>• Study Design: Observational studies, cohort studies, case-control studies, and registry data providing real-world evidence.</w:t>
       </w:r>
     </w:p>
     <w:p>
       <w:pPr/>
       <w:r>
-        <w:t>Search Strategy</w:t>
+        <w:t>Exclusion criteria included:</w:t>
         <w:br/>
-        <w:t>The search strategy was developed in consultation with a medical librarian and included a combination of MeSH terms and keywords related to NSCLC, real-world evidence, treatment outcomes, and safety. The search strategy was tailored for each database and included terms such as "non-small cell lung cancer," "real-world evidence," "targeted therapy," "immunotherapy," "survival," "progression-free survival," "quality of life," and "adverse events."</w:t>
+        <w:t>• Studies not published in English.</w:t>
+        <w:br/>
+        <w:t>• Studies without available full-text.</w:t>
+        <w:br/>
+        <w:t>• Clinical trials or studies not providing real-world data.</w:t>
+      </w:r>
+    </w:p>
+    <w:p>
+      <w:pPr/>
+      <w:r>
+        <w:t>Information Sources and Search Strategy</w:t>
+      </w:r>
+    </w:p>
+    <w:p>
+      <w:pPr/>
+      <w:r>
+        <w:t>A comprehensive search strategy was developed and executed across multiple electronic databases, including PubMed, EMBASE, and the Cochrane Library. The search strategy incorporated a combination of Medical Subject Headings (MeSH) and free-text terms related to "non-small cell lung cancer," "real-world evidence," "treatment outcomes," and "safety." The search was limited to studies published up to October 2023.</w:t>
       </w:r>
     </w:p>
     <w:p>
       <w:pPr/>
       <w:r>
         <w:t>Study Selection</w:t>
-        <w:br/>
-        <w:t>Two independent reviewers screened titles and abstracts for eligibility. Full-text articles were retrieved for studies meeting the inclusion criteria or when eligibility was unclear. Discrepancies between reviewers were resolved through discussion or consultation with a third reviewer.</w:t>
+      </w:r>
+    </w:p>
+    <w:p>
+      <w:pPr/>
+      <w:r>
+        <w:t>Two independent reviewers screened the titles and abstracts of identified studies for eligibility. Full-text articles were then assessed for inclusion based on the predefined criteria. Discrepancies between reviewers were resolved through discussion or consultation with a third reviewer.</w:t>
       </w:r>
     </w:p>
     <w:p>
       <w:pPr/>
       <w:r>
         <w:t>Data Extraction</w:t>
-        <w:br/>
-        <w:t>Data extraction was performed independently by two reviewers using a standardized data extraction form. Extracted data included study characteristics (e.g., author, year, country), patient demographics, intervention details, outcomes of interest, and safety profiles. Any disagreements were resolved through consensus or by consulting a third reviewer.</w:t>
+      </w:r>
+    </w:p>
+    <w:p>
+      <w:pPr/>
+      <w:r>
+        <w:t>Data extraction was performed independently by two reviewers using a standardized data extraction form. Extracted data included study characteristics (e.g., author, year, country), patient demographics, intervention details, and reported outcomes (e.g., survival rates, adverse events). Any disagreements were resolved through consensus or third-party adjudication.</w:t>
       </w:r>
     </w:p>
     <w:p>
       <w:pPr/>
       <w:r>
         <w:t>Risk of Bias Assessment</w:t>
-        <w:br/>
-        <w:t>The risk of bias in included studies was assessed using the Newcastle-Ottawa Scale for observational studies. This tool evaluates the quality of studies based on selection, comparability, and outcome assessment. Studies were categorized as low, moderate, or high risk of bias. To further ensure the robustness of our findings, sensitivity analyses were conducted to assess the impact of excluding studies with a high risk of bias.</w:t>
       </w:r>
     </w:p>
     <w:p>
       <w:pPr/>
       <w:r>
-        <w:t>Publication Bias</w:t>
-        <w:br/>
-        <w:t>Publication bias was assessed using funnel plots and Egger's test for asymmetry, where applicable. These methods helped identify any potential bias due to the non-publication of studies with negative or null results.</w:t>
+        <w:t>The risk of bias in included studies was assessed using appropriate tools for observational studies, such as the Newcastle-Ottawa Scale. This assessment was conducted independently by two reviewers, with discrepancies resolved through discussion.</w:t>
       </w:r>
     </w:p>
     <w:p>
       <w:pPr/>
       <w:r>
-        <w:t>Data Synthesis</w:t>
-        <w:br/>
-        <w:t>A narrative synthesis was conducted to summarize the findings across studies. Where appropriate, quantitative synthesis (meta-analysis) was performed using random-effects models to account for heterogeneity among studies. Heterogeneity was assessed using the I² statistic, and potential sources of heterogeneity were explored through subgroup analyses.</w:t>
+        <w:t>Data Synthesis and Analysis</w:t>
+      </w:r>
+    </w:p>
+    <w:p>
+      <w:pPr/>
+      <w:r>
+        <w:t>A qualitative synthesis of the extracted data was conducted to summarize the findings across different treatment categories. Where feasible, a meta-analysis was performed to quantitatively synthesize data on treatment outcomes and safety profiles. Heterogeneity among studies was assessed using the I² statistic, and subgroup analyses were conducted to explore variations in treatment effects across different patient populations.</w:t>
       </w:r>
     </w:p>
     <w:p>
       <w:pPr/>
       <w:r>
         <w:t>Ethical Considerations</w:t>
-        <w:br/>
-        <w:t>As this study involved the synthesis of previously published data, ethical approval was not required. However, all efforts were made to ensure the ethical reporting and interpretation of findings.</w:t>
       </w:r>
     </w:p>
     <w:p>
       <w:pPr/>
       <w:r>
-        <w:t>Reporting Guidelines</w:t>
-        <w:br/>
-        <w:t>This methods section adheres to PRISMA guidelines, ensuring a systematic and rigorous approach to synthesizing real-world evidence in NSCLC. The findings from this SLR aim to provide valuable insights into the effectiveness, safety, and tolerability of novel NSCLC therapies in real-world settings.</w:t>
+        <w:t>As this study involved the synthesis of previously published data, no ethical approval was required. However, ethical guidelines for conducting systematic reviews were adhered to throughout the study process.</w:t>
       </w:r>
     </w:p>
     <w:p>
       <w:pPr/>
       <w:r>
-        <w:t>Bias Assessment</w:t>
-        <w:br/>
-        <w:t>In addition to the Newcastle-Ottawa Scale, potential biases were further evaluated through sensitivity analyses and subgroup analyses, ensuring a comprehensive assessment of bias across included studies. This approach aids in understanding the influence of study design and methodological quality on the overall findings.</w:t>
+        <w:t>Timeline</w:t>
+      </w:r>
+    </w:p>
+    <w:p>
+      <w:pPr/>
+      <w:r>
+        <w:t>The study was conducted over a period of six months, encompassing literature search, data extraction, synthesis, and manuscript preparation.</w:t>
       </w:r>
     </w:p>
     <w:p>
@@ -350,67 +280,123 @@
     <w:p>
       <w:pPr/>
       <w:r>
-        <w:t>The search strategy for this systematic literature review (SLR) was meticulously crafted to ensure comprehensive retrieval of relevant studies, adhering to the Preferred Reporting Items for Systematic Reviews and Meta-Analyses (PRISMA) guidelines. The strategy was developed in collaboration with a medical librarian to optimize sensitivity and specificity across multiple databases.</w:t>
+        <w:t>The search strategy for this systematic literature review was developed in accordance with the Preferred Reporting Items for Systematic Reviews and Meta-Analyses (PRISMA) guidelines to ensure a comprehensive and transparent approach. The strategy was designed to identify relevant studies that provide real-world evidence (RWE) on the effectiveness, treatment outcomes, and safety profiles of novel therapies for non-small cell lung cancer (NSCLC).</w:t>
       </w:r>
     </w:p>
     <w:p>
       <w:pPr/>
       <w:r>
-        <w:t>1. Databases and Information Sources: The primary databases searched included PubMed, EMBASE, and the Cochrane Library. To capture a broad spectrum of real-world evidence, additional sources such as conference proceedings, clinical trial registries, and reference lists of pertinent articles were also reviewed.</w:t>
+        <w:t>Information Sources:</w:t>
+        <w:br/>
+        <w:t>The following electronic databases were searched to identify relevant studies:</w:t>
+        <w:br/>
+        <w:t>• PubMed</w:t>
+        <w:br/>
+        <w:t>• EMBASE</w:t>
+        <w:br/>
+        <w:t>• Cochrane Library</w:t>
       </w:r>
     </w:p>
     <w:p>
       <w:pPr/>
       <w:r>
-        <w:t>2. Search Terms and Keywords: A combination of Medical Subject Headings (MeSH) and free-text terms were employed. Key terms included "non-small cell lung cancer," "NSCLC," "real-world evidence," "RWE," "targeted therapy," "immunotherapy," "chemotherapy," "survival," "progression-free survival," "quality of life," and "adverse events." Boolean operators (AND, OR) were used to refine the search strategy, and truncation was applied where appropriate to capture variations of search terms.</w:t>
+        <w:t>Search Terms:</w:t>
+        <w:br/>
+        <w:t>The search strategy incorporated a combination of Medical Subject Headings (MeSH) and free-text terms. The key search terms included:</w:t>
+        <w:br/>
+        <w:t>• "non-small cell lung cancer" OR "NSCLC"</w:t>
+        <w:br/>
+        <w:t>• "real-world evidence" OR "RWE"</w:t>
+        <w:br/>
+        <w:t>• "treatment outcomes" OR "survival" OR "progression-free survival"</w:t>
+        <w:br/>
+        <w:t>• "safety" OR "adverse events"</w:t>
+        <w:br/>
+        <w:t>• "targeted therapies" OR "immunotherapies" OR "chemotherapy"</w:t>
       </w:r>
     </w:p>
     <w:p>
       <w:pPr/>
       <w:r>
-        <w:t>3. Search Strategy Development: The search strategy was tailored for each database to account for differences in indexing and search functionalities. An initial pilot search was conducted to refine the strategy, ensuring it effectively captured relevant studies while minimizing irrelevant results.</w:t>
+        <w:t>Search Strategy:</w:t>
+        <w:br/>
+        <w:t>The search was conducted using a structured approach, combining the above terms with Boolean operators (AND, OR) to refine the search results. The search was limited to studies published up to October 2023 to ensure the inclusion of the most recent evidence.</w:t>
       </w:r>
     </w:p>
     <w:p>
       <w:pPr/>
       <w:r>
-        <w:t>4. Inclusion and Exclusion Criteria: The search was restricted to studies published in English from January 2000 to October 2023. Eligible studies included observational studies, cohort studies, case-control studies, and registry-based studies that provided real-world evidence on NSCLC therapies. Studies focusing solely on clinical trial data without real-world context were excluded.</w:t>
+        <w:t>Eligibility Criteria:</w:t>
+        <w:br/>
+        <w:t>Studies were included if they met the following criteria:</w:t>
+        <w:br/>
+        <w:t>• Population: Adults diagnosed with NSCLC.</w:t>
+        <w:br/>
+        <w:t>• Interventions: Targeted therapies, immunotherapies, and standard chemotherapy treatments.</w:t>
+        <w:br/>
+        <w:t>• Outcomes: Reported on survival rates, progression-free survival, quality of life, or adverse events.</w:t>
+        <w:br/>
+        <w:t>• Study Design: Observational studies, cohort studies, case-control studies, and registry data providing real-world evidence.</w:t>
       </w:r>
     </w:p>
     <w:p>
       <w:pPr/>
       <w:r>
-        <w:t>5. Screening and Selection Process: Two independent reviewers conducted a two-stage screening process. Initially, titles and abstracts were screened for relevance. Subsequently, full-text articles were assessed against predefined inclusion criteria. Any discrepancies between reviewers were resolved through discussion or consultation with a third reviewer to ensure consistency and accuracy in study selection.</w:t>
+        <w:t>Exclusion Criteria:</w:t>
+        <w:br/>
+        <w:t>• Studies not published in English.</w:t>
+        <w:br/>
+        <w:t>• Studies without available full-text.</w:t>
+        <w:br/>
+        <w:t>• Clinical trials or studies not providing real-world data.</w:t>
       </w:r>
     </w:p>
     <w:p>
       <w:pPr/>
       <w:r>
-        <w:t>6. Documentation and Reporting: The search process, including the number of records identified, screened, and included, was documented in a PRISMA flow diagram. This transparent reporting ensures reproducibility and accountability in the search strategy.</w:t>
+        <w:t>Study Selection:</w:t>
+        <w:br/>
+        <w:t>Two independent reviewers screened the titles and abstracts of identified studies for eligibility. Full-text articles were then assessed for inclusion based on the predefined criteria. Discrepancies between reviewers were resolved through discussion or consultation with a third reviewer.</w:t>
       </w:r>
     </w:p>
     <w:p>
       <w:pPr/>
       <w:r>
-        <w:t>7. Reporting Guidelines: The review adhered to the PRISMA guidelines, ensuring that all aspects of the search strategy, selection process, and data extraction were transparently reported. This adherence facilitates the reproducibility of the review and allows for critical appraisal by other researchers.</w:t>
+        <w:t>Data Extraction:</w:t>
+        <w:br/>
+        <w:t>Data extraction was performed independently by two reviewers using a standardized data extraction form. Extracted data included study characteristics (e.g., author, year, country), patient demographics, intervention details, and reported outcomes (e.g., survival rates, adverse events). Any disagreements were resolved through consensus or third-party adjudication.</w:t>
       </w:r>
     </w:p>
     <w:p>
       <w:pPr/>
       <w:r>
-        <w:t>8. Bias Assessment: To assess potential biases in the included studies, the Newcastle-Ottawa Scale (NOS) was used for observational studies. This tool evaluates the quality of non-randomized studies in meta-analyses, focusing on selection, comparability, and outcome assessment.</w:t>
+        <w:t>Risk of Bias Assessment:</w:t>
+        <w:br/>
+        <w:t>The risk of bias in included studies was assessed using appropriate tools for observational studies, such as the Newcastle-Ottawa Scale. This assessment was conducted independently by two reviewers, with discrepancies resolved through discussion.</w:t>
       </w:r>
     </w:p>
     <w:p>
       <w:pPr/>
       <w:r>
-        <w:t>9. Publication Bias: To address publication bias, funnel plots were generated and visually inspected for asymmetry. Additionally, Egger's test was conducted to statistically assess the presence of publication bias. These steps ensure that the findings of the review are not skewed by the selective publication of studies with positive results.</w:t>
+        <w:t>Data Synthesis and Analysis:</w:t>
+        <w:br/>
+        <w:t>A qualitative synthesis of the extracted data was conducted to summarize the findings across different treatment categories. Where feasible, a meta-analysis was performed to quantitatively synthesize data on treatment outcomes and safety profiles. Heterogeneity among studies was assessed using the I² statistic, and subgroup analyses were conducted to explore variations in treatment effects across different patient populations.</w:t>
       </w:r>
     </w:p>
     <w:p>
       <w:pPr/>
       <w:r>
-        <w:t>This rigorous search strategy, aligned with PRISMA guidelines, ensures a thorough and systematic approach to identifying relevant real-world evidence on NSCLC therapies, thereby supporting the objectives of this systematic literature review.</w:t>
+        <w:t>Ethical Considerations:</w:t>
+        <w:br/>
+        <w:t>As this study involved the synthesis of previously published data, no ethical approval was required. However, ethical guidelines for conducting systematic reviews were adhered to throughout the study process.</w:t>
+      </w:r>
+    </w:p>
+    <w:p>
+      <w:pPr/>
+      <w:r>
+        <w:t>Timeline:</w:t>
+        <w:br/>
+        <w:t>The study was conducted over a period of six months, encompassing literature search, data extraction, synthesis, and manuscript preparation.</w:t>
       </w:r>
     </w:p>
     <w:p>
@@ -430,83 +416,59 @@
     <w:p>
       <w:pPr/>
       <w:r>
-        <w:t>The data extraction process for this systematic literature review (SLR) was meticulously designed to ensure comprehensive and accurate collection of relevant information from eligible studies, adhering to the Preferred Reporting Items for Systematic Reviews and Meta-Analyses (PRISMA) guidelines. The procedure involved several key steps to maintain consistency and reliability in data handling.</w:t>
+        <w:t>Data extraction for this systematic literature review (SLR) was conducted in accordance with the Preferred Reporting Items for Systematic Reviews and Meta-Analyses (PRISMA) guidelines to ensure a comprehensive and systematic approach. The process involved the following steps:</w:t>
       </w:r>
     </w:p>
     <w:p>
       <w:pPr/>
       <w:r>
-        <w:t>1. Data Extraction Form: A standardized data extraction form was developed to facilitate uniform data collection across studies. This form was piloted and refined to ensure it captured all necessary information relevant to the study objectives.</w:t>
+        <w:t>1. Data Extraction Form: A standardized data extraction form was developed to capture relevant information from each included study. This form was designed to ensure consistency and comprehensiveness in data collection across all studies.</w:t>
       </w:r>
     </w:p>
     <w:p>
       <w:pPr/>
       <w:r>
-        <w:t>2. Data Extractors: Two independent reviewers were responsible for extracting data from each included study. This dual-reviewer approach aimed to minimize errors and biases, ensuring the reliability of the extracted data.</w:t>
+        <w:t>2. Data Extraction Process: Two independent reviewers conducted the data extraction process to minimize bias and errors. Each reviewer independently extracted data from the eligible studies, and any discrepancies were resolved through discussion or consultation with a third reviewer.</w:t>
       </w:r>
     </w:p>
     <w:p>
       <w:pPr/>
       <w:r>
-        <w:t>3. Extracted Data Elements: The following data elements were extracted from each study:</w:t>
+        <w:t>3. Extracted Data Elements: The following key data elements were extracted from each study:</w:t>
         <w:br/>
         <w:t>• Study Characteristics: Author(s), publication year, country of study, study design, and sample size.</w:t>
         <w:br/>
-        <w:t>• Patient Demographics: Age, gender, ethnicity, NSCLC histological subtype, and relevant comorbidities.</w:t>
+        <w:t>• Patient Demographics: Age, gender, ethnicity, and relevant clinical characteristics of the NSCLC population.</w:t>
         <w:br/>
-        <w:t>• Intervention Details: Type of therapy (e.g., targeted therapy, immunotherapy, chemotherapy), dosage, and treatment duration.</w:t>
+        <w:t>• Intervention Details: Type of therapy (e.g., targeted therapy, immunotherapy, chemotherapy), treatment regimens, and duration of treatment.</w:t>
         <w:br/>
-        <w:t>• Outcomes of Interest: Overall survival, progression-free survival, quality of life measures, and adverse events.</w:t>
+        <w:t>• Outcomes: Primary and secondary outcomes reported in the studies, including overall survival, progression-free survival, quality of life measures, and incidence of adverse events.</w:t>
         <w:br/>
-        <w:t>• Safety Profiles: Incidence and severity of adverse events, discontinuation rates due to toxicity, and any reported safety concerns.</w:t>
+        <w:t>• Subgroup Analyses: Data on treatment outcomes and safety profiles in specific sub-populations, such as those with particular genetic mutations or comorbidities.</w:t>
       </w:r>
     </w:p>
     <w:p>
       <w:pPr/>
       <w:r>
-        <w:t>4. Data Verification: After initial data extraction, the two reviewers compared their findings to identify any discrepancies. Disagreements were resolved through discussion, and if consensus could not be reached, a third reviewer was consulted.</w:t>
+        <w:t>4. Data Management: Extracted data were entered into a secure database to facilitate organization and analysis. The database was regularly reviewed and updated to ensure accuracy and completeness.</w:t>
       </w:r>
     </w:p>
     <w:p>
       <w:pPr/>
       <w:r>
-        <w:t>5. Data Management: Extracted data were entered into a secure database designed to facilitate data synthesis and analysis. This database allowed for efficient organization and retrieval of information during the synthesis phase.</w:t>
+        <w:t>5. Quality Assurance: To ensure the reliability of the extracted data, a random sample of studies was re-evaluated by a third reviewer. This quality check helped confirm the consistency and accuracy of the data extraction process.</w:t>
       </w:r>
     </w:p>
     <w:p>
       <w:pPr/>
       <w:r>
-        <w:t>6. Quality Control: Regular meetings were held between reviewers to discuss any challenges encountered during data extraction and to ensure adherence to the extraction protocol. This ongoing quality control process helped maintain the integrity of the data.</w:t>
+        <w:t>6. Risk of Bias Assessment: As part of the data extraction process, the risk of bias in each study was assessed using the Newcastle-Ottawa Scale for observational studies. This assessment was conducted independently by two reviewers, with any disagreements resolved through consensus.</w:t>
       </w:r>
     </w:p>
     <w:p>
       <w:pPr/>
       <w:r>
-        <w:t>7. Documentation: All steps of the data extraction process were thoroughly documented, including any modifications to the extraction form or protocol. This documentation ensures transparency and reproducibility of the data extraction process.</w:t>
-      </w:r>
-    </w:p>
-    <w:p>
-      <w:pPr/>
-      <w:r>
-        <w:t>8. Reporting Guidelines: The data extraction process strictly followed the PRISMA guidelines to ensure comprehensive reporting and transparency in the systematic review process. This adherence facilitated the clear presentation of findings and supported the synthesis of robust conclusions.</w:t>
-      </w:r>
-    </w:p>
-    <w:p>
-      <w:pPr/>
-      <w:r>
-        <w:t>9. Bias Assessment: To assess potential biases in the data extraction process, a detailed bias assessment was conducted. This included evaluating the risk of bias in individual studies using established tools and ensuring that the dual-reviewer approach minimized subjective bias during data extraction.</w:t>
-      </w:r>
-    </w:p>
-    <w:p>
-      <w:pPr/>
-      <w:r>
-        <w:t>10. Publication Bias: An assessment of publication bias was performed by examining the funnel plots and conducting statistical tests such as Egger's test, where applicable. This step was crucial to identify any systematic bias in the published literature that could affect the overall findings of the SLR.</w:t>
-      </w:r>
-    </w:p>
-    <w:p>
-      <w:pPr/>
-      <w:r>
-        <w:t>By adhering to these rigorous data extraction procedures, this SLR aims to provide a robust synthesis of real-world evidence on NSCLC therapies, contributing valuable insights into their effectiveness, safety, and applicability in diverse patient populations.</w:t>
+        <w:t>The extracted data provided the foundation for the subsequent synthesis and analysis phases of the SLR, enabling a comprehensive evaluation of real-world evidence on the effectiveness, outcomes, and safety profiles of novel therapies for non-small cell lung cancer (NSCLC).</w:t>
       </w:r>
     </w:p>
     <w:p>
@@ -526,73 +488,55 @@
     <w:p>
       <w:pPr/>
       <w:r>
-        <w:t>The quality assessment of studies included in this systematic literature review (SLR) was conducted in accordance with the Preferred Reporting Items for Systematic Reviews and Meta-Analyses (PRISMA) guidelines to ensure a rigorous evaluation of the evidence base. The assessment focused on identifying potential biases and evaluating the methodological quality of the included studies, which is crucial for the reliability and validity of the review's findings.</w:t>
+        <w:t>The quality assessment of the included studies in this systematic literature review (SLR) adhered to the Preferred Reporting Items for Systematic Reviews and Meta-Analyses (PRISMA) guidelines, ensuring a rigorous evaluation of the methodological quality and risk of bias. The assessment process involved the following key elements:</w:t>
       </w:r>
     </w:p>
     <w:p>
       <w:pPr/>
       <w:r>
-        <w:t>1. Reporting Guidelines: The PRISMA guidelines were meticulously followed to ensure transparency and completeness in reporting the systematic review process. This adherence facilitates the reproducibility of the review and enhances the clarity of the findings, allowing readers to fully understand the methodology and results.</w:t>
+        <w:t>1. Assessment Tool: The Newcastle-Ottawa Scale (NOS) was employed to evaluate the quality of observational studies included in the review. This tool assesses three main domains: selection of study groups, comparability of groups, and ascertainment of outcomes. Each study was scored based on these criteria to determine its overall quality.</w:t>
       </w:r>
     </w:p>
     <w:p>
       <w:pPr/>
       <w:r>
-        <w:t>2. Risk of Bias Assessment Tool: The Newcastle-Ottawa Scale (NOS) was employed to assess the risk of bias in observational studies, which are predominant in real-world evidence (RWE) research. The NOS evaluates studies based on three broad criteria: selection of study groups, comparability of groups, and ascertainment of outcomes. Each study was scored across these domains to categorize the risk of bias as low, moderate, or high.</w:t>
+        <w:t>2. Independent Review: Two independent reviewers conducted the quality assessment to minimize bias and ensure objectivity. Each reviewer independently evaluated the included studies using the NOS, and any discrepancies in scoring were resolved through discussion or consultation with a third reviewer.</w:t>
       </w:r>
     </w:p>
     <w:p>
       <w:pPr/>
       <w:r>
-        <w:t>3. Selection Bias: The assessment considered the representativeness of the study population, ensuring that the included studies adequately reflected the broader NSCLC patient population. Studies were evaluated for potential selection bias, particularly in terms of how participants were recruited and whether inclusion criteria were clearly defined.</w:t>
+        <w:t>3. Criteria for Quality Assessment:</w:t>
+        <w:br/>
+        <w:t>• Selection: Evaluated the representativeness of the exposed cohort, selection of the non-exposed cohort, ascertainment of exposure, and demonstration that the outcome of interest was not present at the start of the study.</w:t>
+        <w:br/>
+        <w:t>• Comparability: Assessed the comparability of cohorts based on the design or analysis, specifically considering confounding factors.</w:t>
+        <w:br/>
+        <w:t>• Outcome: Examined the assessment of outcome, adequacy of follow-up duration, and completeness of follow-up.</w:t>
       </w:r>
     </w:p>
     <w:p>
       <w:pPr/>
       <w:r>
-        <w:t>4. Comparability: The comparability of study groups was assessed by examining whether studies controlled for confounding variables, such as age, gender, comorbidities, and treatment history. The presence of appropriate control groups and statistical adjustments for confounders were key factors in this evaluation.</w:t>
+        <w:t>4. Risk of Bias: The risk of bias was categorized as low, moderate, or high based on the NOS scores. Studies with higher scores were considered to have a lower risk of bias, while those with lower scores indicated a higher risk of bias.</w:t>
       </w:r>
     </w:p>
     <w:p>
       <w:pPr/>
       <w:r>
-        <w:t>5. Outcome Assessment: The reliability of outcome measures, such as survival rates and adverse events, was scrutinized. Studies were evaluated based on the objectivity and consistency of outcome measurement, as well as the adequacy of follow-up duration to capture meaningful clinical outcomes.</w:t>
+        <w:t>5. Quality Assurance: To ensure the reliability of the quality assessment process, a random sample of studies was re-evaluated by a third reviewer. This step served as a quality check to confirm the consistency and accuracy of the assessments.</w:t>
       </w:r>
     </w:p>
     <w:p>
       <w:pPr/>
       <w:r>
-        <w:t>6. Data Completeness: The completeness of data reporting was assessed, including the extent of missing data and how it was addressed in the analysis. Studies with high levels of missing data or inadequate handling of such data were considered to have a higher risk of bias.</w:t>
+        <w:t>6. Reporting of Quality Assessment: The results of the quality assessment were systematically reported, highlighting the strengths and limitations of the included studies. This information was used to inform the synthesis and interpretation of the findings, ensuring that conclusions drawn from the SLR were based on high-quality evidence.</w:t>
       </w:r>
     </w:p>
     <w:p>
       <w:pPr/>
       <w:r>
-        <w:t>7. Bias Assessment: A comprehensive bias assessment was conducted to identify and address potential biases in the studies. This included examining selection bias, performance bias, detection bias, and attrition bias, ensuring a thorough evaluation of the internal validity of the studies.</w:t>
-      </w:r>
-    </w:p>
-    <w:p>
-      <w:pPr/>
-      <w:r>
-        <w:t>8. Publication Bias: While not directly assessed through the NOS, potential publication bias was considered by examining the diversity of publication sources and the inclusion of grey literature, such as conference abstracts and registry data, to mitigate the risk of over-representing positive findings. Funnel plots and statistical tests, such as Egger's test, were also utilized to detect asymmetry indicative of publication bias.</w:t>
-      </w:r>
-    </w:p>
-    <w:p>
-      <w:pPr/>
-      <w:r>
-        <w:t>9. Quality Rating: Each study was independently assessed by two reviewers, and discrepancies in quality ratings were resolved through discussion or consultation with a third reviewer. This process ensured a consistent and unbiased evaluation of study quality.</w:t>
-      </w:r>
-    </w:p>
-    <w:p>
-      <w:pPr/>
-      <w:r>
-        <w:t>10. Sensitivity Analysis: To assess the robustness of the findings, sensitivity analyses were conducted by excluding studies with a high risk of bias. This approach helped determine the impact of study quality on the overall conclusions of the review.</w:t>
-      </w:r>
-    </w:p>
-    <w:p>
-      <w:pPr/>
-      <w:r>
-        <w:t>By implementing these comprehensive quality assessment procedures, this SLR aims to provide a credible synthesis of real-world evidence on NSCLC therapies, thereby supporting informed clinical decision-making and policy development. The rigorous evaluation of study quality enhances the reliability of the review's conclusions regarding the effectiveness, safety, and applicability of novel NSCLC treatments in diverse patient populations.</w:t>
+        <w:t>The quality assessment process was integral to the SLR, providing a foundation for evaluating the robustness of the real-world evidence on the effectiveness, outcomes, and safety profiles of novel therapies for non-small cell lung cancer (NSCLC). By adhering to PRISMA guidelines and employing a systematic approach, the review aimed to deliver reliable and comprehensive insights into the real-world application of these therapies.</w:t>
       </w:r>
     </w:p>
     <w:p>
@@ -612,85 +556,69 @@
     <w:p>
       <w:pPr/>
       <w:r>
-        <w:t>The data synthesis for this systematic literature review (SLR) was conducted in adherence to the Preferred Reporting Items for Systematic Reviews and Meta-Analyses (PRISMA) guidelines, ensuring a comprehensive and systematic approach to summarizing the findings from included studies. The synthesis process involved both qualitative and quantitative methods to provide a robust overview of real-world evidence (RWE) on non-small cell lung cancer (NSCLC) therapies.</w:t>
+        <w:t>The data synthesis for this systematic literature review (SLR) was conducted in accordance with the Preferred Reporting Items for Systematic Reviews and Meta-Analyses (PRISMA) guidelines to ensure a comprehensive and transparent analysis of the real-world evidence (RWE) on novel therapies for non-small cell lung cancer (NSCLC). The synthesis process involved the following steps:</w:t>
       </w:r>
     </w:p>
     <w:p>
       <w:pPr/>
       <w:r>
-        <w:t xml:space="preserve">1. Narrative Synthesis: </w:t>
+        <w:t xml:space="preserve">1. Qualitative Synthesis: </w:t>
         <w:br/>
-        <w:t>• A narrative synthesis was employed to qualitatively summarize the key findings across studies. This approach facilitated the integration of diverse study designs and outcomes, highlighting patterns and themes in treatment effectiveness, safety profiles, and patient characteristics.</w:t>
+        <w:t>• A narrative synthesis was performed to summarize the findings from the included studies. This involved organizing the data into thematic categories based on the type of intervention (e.g., targeted therapies, immunotherapies, chemotherapy) and key outcomes (e.g., overall survival, progression-free survival, quality of life, adverse events).</w:t>
         <w:br/>
-        <w:t>• The narrative synthesis focused on comparing the effectiveness of targeted therapies, immunotherapies, and standard chemotherapy in real-world settings, emphasizing differences in survival rates, progression-free survival, and quality of life among various NSCLC sub-populations.</w:t>
+        <w:t>• The synthesis highlighted the effectiveness of novel therapies in real-world settings, providing insights into how these treatments impact survival rates and progression-free survival across diverse NSCLC patient populations. The narrative also explored variations in treatment outcomes based on demographic characteristics, comorbidities, and genetic profiles.</w:t>
       </w:r>
     </w:p>
     <w:p>
       <w:pPr/>
       <w:r>
-        <w:t>2. Quantitative Synthesis (Meta-Analysis):</w:t>
+        <w:t>2. Quantitative Synthesis:</w:t>
         <w:br/>
-        <w:t>• Where appropriate, a meta-analysis was conducted using random-effects models to quantitatively synthesize data on treatment outcomes. This approach accounted for heterogeneity among studies, providing pooled estimates of overall survival and progression-free survival.</w:t>
+        <w:t>• Where feasible, a meta-analysis was conducted to quantitatively synthesize data on treatment outcomes and safety profiles. This involved pooling data from studies that reported similar outcomes and using statistical methods to estimate overall effect sizes.</w:t>
         <w:br/>
-        <w:t>• The I² statistic was used to assess heterogeneity, with values above 50% indicating substantial heterogeneity. Subgroup analyses were performed to explore potential sources of heterogeneity, such as differences in patient demographics, treatment regimens, and study settings.</w:t>
+        <w:t>• The meta-analysis assessed heterogeneity among studies using the I² statistic, which quantifies the degree of variability in effect estimates that is due to heterogeneity rather than chance. Subgroup analyses were performed to explore potential sources of heterogeneity, such as differences in study design, patient characteristics, and treatment regimens.</w:t>
       </w:r>
     </w:p>
     <w:p>
       <w:pPr/>
       <w:r>
-        <w:t>3. Safety and Tolerability:</w:t>
+        <w:t>3. Safety and Tolerability Profiles:</w:t>
         <w:br/>
-        <w:t>• Data on adverse events and safety profiles were synthesized to provide a comprehensive understanding of the risk-benefit profile of NSCLC therapies in real-world populations. The synthesis included the incidence and severity of adverse events, as well as treatment discontinuation rates due to toxicity.</w:t>
+        <w:t>• The synthesis included a detailed analysis of the safety and tolerability profiles of novel NSCLC therapies in real-world settings. This involved summarizing the incidence and nature of adverse events reported in the included studies, as well as strategies for managing these events in routine clinical practice.</w:t>
         <w:br/>
-        <w:t>• Comparative analyses were conducted to identify differential safety outcomes between targeted therapies, immunotherapies, and chemotherapy, offering insights into the tolerability of these treatments across diverse patient groups.</w:t>
+        <w:t>• The analysis provided a comprehensive understanding of the risk-benefit profiles of these therapies, highlighting any significant safety concerns and their implications for clinical decision-making.</w:t>
       </w:r>
     </w:p>
     <w:p>
       <w:pPr/>
       <w:r>
-        <w:t>4. Sub-Population Insights:</w:t>
+        <w:t>4. Subgroup Analyses:</w:t>
         <w:br/>
-        <w:t>• The synthesis explored treatment outcomes and safety profiles across different NSCLC sub-populations, including variations in histological subtypes, genetic mutations, and comorbidities. This analysis aimed to identify differential responses and guide personalized treatment approaches.</w:t>
-        <w:br/>
-        <w:t>• The findings highlighted the importance of tailoring treatment strategies to specific patient characteristics, supporting the optimization of therapeutic interventions in clinical practice.</w:t>
+        <w:t>• Subgroup analyses were conducted to examine treatment outcomes and safety profiles in specific NSCLC sub-populations, such as those with particular genetic mutations (e.g., EGFR, ALK) or comorbidities. These analyses aimed to identify potential variations in treatment efficacy and safety, offering insights into personalized treatment strategies.</w:t>
       </w:r>
     </w:p>
     <w:p>
       <w:pPr/>
       <w:r>
-        <w:t>5. Sensitivity Analysis:</w:t>
+        <w:t>5. Interpretation of Findings:</w:t>
         <w:br/>
-        <w:t>• Sensitivity analyses were performed to assess the robustness of the findings by excluding studies with a high risk of bias. This approach helped determine the impact of study quality on the overall conclusions of the review, ensuring the reliability of the synthesized evidence.</w:t>
+        <w:t>• The findings from the qualitative and quantitative syntheses were interpreted in the context of existing literature and clinical practice. The synthesis aimed to bridge the gap between clinical trial results and real-world clinical practice, providing valuable insights into the application of novel NSCLC therapies in diverse patient populations.</w:t>
+        <w:br/>
+        <w:t>• The implications of the findings for clinical practice, policy development, and future research were discussed, emphasizing the need for ongoing evaluation of real-world treatment outcomes and safety profiles.</w:t>
       </w:r>
     </w:p>
     <w:p>
       <w:pPr/>
       <w:r>
-        <w:t>6. Bias Assessment:</w:t>
+        <w:t>6. Limitations:</w:t>
         <w:br/>
-        <w:t>• A thorough bias assessment was conducted using established tools such as the Cochrane Risk of Bias tool for randomized studies and the ROBINS-I tool for non-randomized studies. This assessment helped identify potential biases in study design, conduct, and reporting, which were considered in interpreting the findings.</w:t>
+        <w:t>• The synthesis acknowledged the limitations of the included studies, such as potential biases, variability in study designs, and differences in patient populations. These limitations were considered in the interpretation of the findings and the formulation of conclusions.</w:t>
       </w:r>
     </w:p>
     <w:p>
       <w:pPr/>
       <w:r>
-        <w:t>7. Publication Bias:</w:t>
-        <w:br/>
-        <w:t>• Publication bias was assessed using funnel plots and Egger's test, where applicable. These methods helped evaluate the potential for selective publication of studies with positive results, ensuring a balanced representation of the evidence.</w:t>
-      </w:r>
-    </w:p>
-    <w:p>
-      <w:pPr/>
-      <w:r>
-        <w:t>8. Limitations and Implications:</w:t>
-        <w:br/>
-        <w:t>• The synthesis acknowledged potential limitations, such as variability in study designs, differences in data reporting, and the inherent challenges of synthesizing real-world evidence. These limitations were considered in the interpretation of the findings and their implications for clinical practice and policy development.</w:t>
-      </w:r>
-    </w:p>
-    <w:p>
-      <w:pPr/>
-      <w:r>
-        <w:t>By adhering to these rigorous data synthesis procedures, this SLR provides valuable insights into the effectiveness, safety, and applicability of novel NSCLC therapies in real-world settings. The findings contribute to a deeper understanding of treatment outcomes across diverse patient populations, supporting informed clinical decision-making and the optimization of NSCLC management strategies.</w:t>
+        <w:t>By adhering to PRISMA guidelines and employing a systematic approach to data synthesis, this SLR aimed to deliver reliable and comprehensive insights into the real-world effectiveness, outcomes, and safety profiles of novel therapies for NSCLC. The findings are intended to inform clinical decision-making, optimize treatment strategies, and guide future research and policy development in NSCLC management.</w:t>
       </w:r>
     </w:p>
     <w:sectPr>

</xml_diff>